<commit_message>
updated build documentation (sterl complained unclear)
</commit_message>
<xml_diff>
--- a/Documentation/Building Stroika.docx
+++ b/Documentation/Building Stroika.docx
@@ -23,7 +23,13 @@
         <w:t>Stroika is a C++ class library.</w:t>
       </w:r>
       <w:r>
-        <w:t xml:space="preserve"> For the most part, its bu</w:t>
+        <w:t xml:space="preserve"> For the most part, </w:t>
+      </w:r>
+      <w:r>
+        <w:t>it’s</w:t>
+      </w:r>
+      <w:r>
+        <w:t xml:space="preserve"> bu</w:t>
       </w:r>
       <w:r>
         <w:t>ilt using a thin layer of perl scripts to build configuration, and then invoke platform specific build tools.</w:t>
@@ -49,7 +55,15 @@
       </w:r>
     </w:p>
     <w:p>
-      <w:r>
+      <w:pPr>
+        <w:rPr>
+          <w:rStyle w:val="IntenseReference"/>
+        </w:rPr>
+      </w:pPr>
+      <w:r>
+        <w:rPr>
+          <w:rStyle w:val="IntenseReference"/>
+        </w:rPr>
         <w:t>{this section also needs a rewrite}</w:t>
       </w:r>
     </w:p>
@@ -72,6 +86,9 @@
       <w:r>
         <w:t>Visual Studio.net 2012</w:t>
       </w:r>
+      <w:r>
+        <w:t xml:space="preserve"> (or later)</w:t>
+      </w:r>
     </w:p>
     <w:p>
       <w:pPr>
@@ -80,9 +97,19 @@
           <w:ilvl w:val="0"/>
           <w:numId w:val="2"/>
         </w:numPr>
+        <w:spacing w:after="0"/>
       </w:pPr>
       <w:r>
         <w:t>Cygwin</w:t>
+      </w:r>
+    </w:p>
+    <w:p>
+      <w:pPr>
+        <w:spacing w:after="0"/>
+        <w:ind w:firstLine="720"/>
+      </w:pPr>
+      <w:r>
+        <w:t>Including</w:t>
       </w:r>
     </w:p>
     <w:p>
@@ -139,7 +166,79 @@
         </w:numPr>
       </w:pPr>
       <w:r>
-        <w:t>gcc 4.6 or later</w:t>
+        <w:t>Compiler</w:t>
+      </w:r>
+    </w:p>
+    <w:p>
+      <w:pPr>
+        <w:pStyle w:val="ListParagraph"/>
+        <w:numPr>
+          <w:ilvl w:val="1"/>
+          <w:numId w:val="3"/>
+        </w:numPr>
+      </w:pPr>
+      <w:r>
+        <w:t>gcc 4.</w:t>
+      </w:r>
+      <w:r>
+        <w:t xml:space="preserve">7 </w:t>
+      </w:r>
+      <w:r>
+        <w:t>or later</w:t>
+      </w:r>
+      <w:r>
+        <w:t xml:space="preserve"> OR</w:t>
+      </w:r>
+    </w:p>
+    <w:p>
+      <w:pPr>
+        <w:pStyle w:val="ListParagraph"/>
+        <w:numPr>
+          <w:ilvl w:val="2"/>
+          <w:numId w:val="3"/>
+        </w:numPr>
+      </w:pPr>
+      <w:r>
+        <w:t>This works well – and is the primary well Stroika is tested</w:t>
+      </w:r>
+    </w:p>
+    <w:p>
+      <w:pPr>
+        <w:pStyle w:val="ListParagraph"/>
+        <w:numPr>
+          <w:ilvl w:val="1"/>
+          <w:numId w:val="3"/>
+        </w:numPr>
+      </w:pPr>
+      <w:r>
+        <w:t>llvm 3.</w:t>
+      </w:r>
+      <w:r>
+        <w:t xml:space="preserve">2 </w:t>
+      </w:r>
+      <w:r>
+        <w:t>or later</w:t>
+      </w:r>
+    </w:p>
+    <w:p>
+      <w:pPr>
+        <w:pStyle w:val="ListParagraph"/>
+        <w:numPr>
+          <w:ilvl w:val="2"/>
+          <w:numId w:val="3"/>
+        </w:numPr>
+      </w:pPr>
+      <w:r>
+        <w:t xml:space="preserve"> (</w:t>
+      </w:r>
+      <w:r>
+        <w:t>still doesn’</w:t>
+      </w:r>
+      <w:r>
+        <w:t>t work, but close</w:t>
+      </w:r>
+      <w:r>
+        <w:t>)</w:t>
       </w:r>
     </w:p>
     <w:p>
@@ -151,26 +250,6 @@
         </w:numPr>
       </w:pPr>
       <w:r>
-        <w:t>llvm 3.</w:t>
-      </w:r>
-      <w:r>
-        <w:t>1</w:t>
-      </w:r>
-      <w:bookmarkStart w:id="0" w:name="_GoBack"/>
-      <w:bookmarkEnd w:id="0"/>
-      <w:r>
-        <w:t xml:space="preserve"> or later (untested successfully but earlier versions have problems)</w:t>
-      </w:r>
-    </w:p>
-    <w:p>
-      <w:pPr>
-        <w:pStyle w:val="ListParagraph"/>
-        <w:numPr>
-          <w:ilvl w:val="0"/>
-          <w:numId w:val="3"/>
-        </w:numPr>
-      </w:pPr>
-      <w:r>
         <w:t>perl</w:t>
       </w:r>
     </w:p>
@@ -213,7 +292,10 @@
         </w:numPr>
       </w:pPr>
       <w:r>
-        <w:t>Openssl</w:t>
+        <w:t>o</w:t>
+      </w:r>
+      <w:r>
+        <w:t>penssl</w:t>
       </w:r>
     </w:p>
     <w:p>
@@ -225,14 +307,182 @@
         </w:numPr>
       </w:pPr>
       <w:r>
-        <w:t>??? SOON support, but not yet directly done</w:t>
+        <w:t>You can use the statically linked copy in ThirdPartyProducts, or the os-intalled .so files.</w:t>
       </w:r>
     </w:p>
     <w:p/>
     <w:p/>
-    <w:p/>
-    <w:p/>
-    <w:p/>
+    <w:p>
+      <w:pPr>
+        <w:pStyle w:val="Heading1"/>
+      </w:pPr>
+      <w:r>
+        <w:t>Build Process</w:t>
+      </w:r>
+    </w:p>
+    <w:p>
+      <w:r>
+        <w:t>On any platform, building Stroika, and all is demo applications and regression tests is as simple as cd’ing to the top-level directory, and typing make</w:t>
+      </w:r>
+    </w:p>
+    <w:p>
+      <w:pPr>
+        <w:pStyle w:val="Heading2"/>
+      </w:pPr>
+      <w:r>
+        <w:t>Special Targets</w:t>
+      </w:r>
+    </w:p>
+    <w:p>
+      <w:pPr>
+        <w:pStyle w:val="ListParagraph"/>
+        <w:numPr>
+          <w:ilvl w:val="0"/>
+          <w:numId w:val="5"/>
+        </w:numPr>
+      </w:pPr>
+      <w:r>
+        <w:t>make</w:t>
+      </w:r>
+    </w:p>
+    <w:p>
+      <w:pPr>
+        <w:pStyle w:val="ListParagraph"/>
+      </w:pPr>
+      <w:r>
+        <w:t>builds Stroika</w:t>
+      </w:r>
+    </w:p>
+    <w:p>
+      <w:pPr>
+        <w:pStyle w:val="ListParagraph"/>
+        <w:numPr>
+          <w:ilvl w:val="0"/>
+          <w:numId w:val="5"/>
+        </w:numPr>
+      </w:pPr>
+      <w:r>
+        <w:t>make run-tests</w:t>
+      </w:r>
+    </w:p>
+    <w:p>
+      <w:pPr>
+        <w:pStyle w:val="ListParagraph"/>
+      </w:pPr>
+      <w:r>
+        <w:t>Builds Stroika, and all the regression tests, and runs the regression tests</w:t>
+      </w:r>
+    </w:p>
+    <w:p>
+      <w:pPr>
+        <w:pStyle w:val="Heading2"/>
+      </w:pPr>
+      <w:r>
+        <w:t>Configuration</w:t>
+      </w:r>
+    </w:p>
+    <w:p>
+      <w:r>
+        <w:t>Building Stroika requires building special configuration files. But using the above mechanism automatically builds them for you. To customize your Stroika configuration,</w:t>
+      </w:r>
+      <w:r>
+        <w:t xml:space="preserve"> you can manually run </w:t>
+      </w:r>
+    </w:p>
+    <w:p>
+      <w:pPr>
+        <w:pStyle w:val="ListParagraph"/>
+        <w:numPr>
+          <w:ilvl w:val="0"/>
+          <w:numId w:val="5"/>
+        </w:numPr>
+      </w:pPr>
+      <w:r>
+        <w:t>GenerateConfiguration.pl</w:t>
+      </w:r>
+    </w:p>
+    <w:p>
+      <w:pPr>
+        <w:pStyle w:val="ListParagraph"/>
+        <w:numPr>
+          <w:ilvl w:val="1"/>
+          <w:numId w:val="5"/>
+        </w:numPr>
+      </w:pPr>
+      <w:r>
+        <w:t xml:space="preserve">Generates </w:t>
+      </w:r>
+      <w:r>
+        <w:t>IntermediateFiles\Configuration.xml</w:t>
+      </w:r>
+    </w:p>
+    <w:p>
+      <w:pPr>
+        <w:pStyle w:val="ListParagraph"/>
+        <w:numPr>
+          <w:ilvl w:val="0"/>
+          <w:numId w:val="5"/>
+        </w:numPr>
+      </w:pPr>
+      <w:r>
+        <w:t>ApplyConfiguration.pl</w:t>
+      </w:r>
+    </w:p>
+    <w:p>
+      <w:pPr>
+        <w:pStyle w:val="ListParagraph"/>
+        <w:numPr>
+          <w:ilvl w:val="1"/>
+          <w:numId w:val="5"/>
+        </w:numPr>
+      </w:pPr>
+      <w:r>
+        <w:t>Generates makefiles (as appropriate for your platform/Configuration.xml file), and C++ #include files</w:t>
+      </w:r>
+    </w:p>
+    <w:p>
+      <w:pPr>
+        <w:pStyle w:val="Heading2"/>
+      </w:pPr>
+      <w:r>
+        <w:t>Using Visual Studio.net</w:t>
+      </w:r>
+    </w:p>
+    <w:p>
+      <w:r>
+        <w:t xml:space="preserve">Visual Studio.net project and solution files are available for the Stroika demos, top-level project files, and </w:t>
+      </w:r>
+      <w:r>
+        <w:t xml:space="preserve">regression tests. </w:t>
+      </w:r>
+      <w:r>
+        <w:t>Once you have built your configuration files (see above), you can use the project files to build, test, extend and develop Stroika.</w:t>
+      </w:r>
+    </w:p>
+    <w:p>
+      <w:pPr>
+        <w:pStyle w:val="Heading2"/>
+      </w:pPr>
+      <w:r>
+        <w:t xml:space="preserve">Using </w:t>
+      </w:r>
+      <w:r>
+        <w:t>QtCreator (on unix)</w:t>
+      </w:r>
+    </w:p>
+    <w:p>
+      <w:r>
+        <w:t xml:space="preserve">Run </w:t>
+      </w:r>
+      <w:r>
+        <w:t>Library/Projects/QtCreator/CreateQtCreatorSymbolicLinks.sh</w:t>
+      </w:r>
+      <w:r>
+        <w:t xml:space="preserve"> to create project files at the top level of your Stroika directory. Then you can open that .creator file in qtCreator, and build and debug Stroika-based appliactions.</w:t>
+      </w:r>
+      <w:bookmarkStart w:id="0" w:name="_GoBack"/>
+      <w:bookmarkEnd w:id="0"/>
+    </w:p>
     <w:p>
       <w:r>
         <w:t xml:space="preserve"> </w:t>
@@ -379,7 +629,7 @@
         <w:rFonts w:ascii="Symbol" w:hAnsi="Symbol" w:hint="default"/>
       </w:rPr>
     </w:lvl>
-    <w:lvl w:ilvl="1" w:tplc="04090003" w:tentative="1">
+    <w:lvl w:ilvl="1" w:tplc="04090003">
       <w:start w:val="1"/>
       <w:numFmt w:val="bullet"/>
       <w:lvlText w:val="o"/>
@@ -391,7 +641,7 @@
         <w:rFonts w:ascii="Courier New" w:hAnsi="Courier New" w:cs="Courier New" w:hint="default"/>
       </w:rPr>
     </w:lvl>
-    <w:lvl w:ilvl="2" w:tplc="04090005" w:tentative="1">
+    <w:lvl w:ilvl="2" w:tplc="04090005">
       <w:start w:val="1"/>
       <w:numFmt w:val="bullet"/>
       <w:lvlText w:val=""/>
@@ -477,6 +727,119 @@
     </w:lvl>
   </w:abstractNum>
   <w:abstractNum w:abstractNumId="2">
+    <w:nsid w:val="3679081E"/>
+    <w:multiLevelType w:val="hybridMultilevel"/>
+    <w:tmpl w:val="A774AC0E"/>
+    <w:lvl w:ilvl="0" w:tplc="04090001">
+      <w:start w:val="1"/>
+      <w:numFmt w:val="bullet"/>
+      <w:lvlText w:val=""/>
+      <w:lvlJc w:val="left"/>
+      <w:pPr>
+        <w:ind w:left="720" w:hanging="360"/>
+      </w:pPr>
+      <w:rPr>
+        <w:rFonts w:ascii="Symbol" w:hAnsi="Symbol" w:hint="default"/>
+      </w:rPr>
+    </w:lvl>
+    <w:lvl w:ilvl="1" w:tplc="04090003">
+      <w:start w:val="1"/>
+      <w:numFmt w:val="bullet"/>
+      <w:lvlText w:val="o"/>
+      <w:lvlJc w:val="left"/>
+      <w:pPr>
+        <w:ind w:left="1440" w:hanging="360"/>
+      </w:pPr>
+      <w:rPr>
+        <w:rFonts w:ascii="Courier New" w:hAnsi="Courier New" w:cs="Courier New" w:hint="default"/>
+      </w:rPr>
+    </w:lvl>
+    <w:lvl w:ilvl="2" w:tplc="04090005" w:tentative="1">
+      <w:start w:val="1"/>
+      <w:numFmt w:val="bullet"/>
+      <w:lvlText w:val=""/>
+      <w:lvlJc w:val="left"/>
+      <w:pPr>
+        <w:ind w:left="2160" w:hanging="360"/>
+      </w:pPr>
+      <w:rPr>
+        <w:rFonts w:ascii="Wingdings" w:hAnsi="Wingdings" w:hint="default"/>
+      </w:rPr>
+    </w:lvl>
+    <w:lvl w:ilvl="3" w:tplc="04090001" w:tentative="1">
+      <w:start w:val="1"/>
+      <w:numFmt w:val="bullet"/>
+      <w:lvlText w:val=""/>
+      <w:lvlJc w:val="left"/>
+      <w:pPr>
+        <w:ind w:left="2880" w:hanging="360"/>
+      </w:pPr>
+      <w:rPr>
+        <w:rFonts w:ascii="Symbol" w:hAnsi="Symbol" w:hint="default"/>
+      </w:rPr>
+    </w:lvl>
+    <w:lvl w:ilvl="4" w:tplc="04090003" w:tentative="1">
+      <w:start w:val="1"/>
+      <w:numFmt w:val="bullet"/>
+      <w:lvlText w:val="o"/>
+      <w:lvlJc w:val="left"/>
+      <w:pPr>
+        <w:ind w:left="3600" w:hanging="360"/>
+      </w:pPr>
+      <w:rPr>
+        <w:rFonts w:ascii="Courier New" w:hAnsi="Courier New" w:cs="Courier New" w:hint="default"/>
+      </w:rPr>
+    </w:lvl>
+    <w:lvl w:ilvl="5" w:tplc="04090005" w:tentative="1">
+      <w:start w:val="1"/>
+      <w:numFmt w:val="bullet"/>
+      <w:lvlText w:val=""/>
+      <w:lvlJc w:val="left"/>
+      <w:pPr>
+        <w:ind w:left="4320" w:hanging="360"/>
+      </w:pPr>
+      <w:rPr>
+        <w:rFonts w:ascii="Wingdings" w:hAnsi="Wingdings" w:hint="default"/>
+      </w:rPr>
+    </w:lvl>
+    <w:lvl w:ilvl="6" w:tplc="04090001" w:tentative="1">
+      <w:start w:val="1"/>
+      <w:numFmt w:val="bullet"/>
+      <w:lvlText w:val=""/>
+      <w:lvlJc w:val="left"/>
+      <w:pPr>
+        <w:ind w:left="5040" w:hanging="360"/>
+      </w:pPr>
+      <w:rPr>
+        <w:rFonts w:ascii="Symbol" w:hAnsi="Symbol" w:hint="default"/>
+      </w:rPr>
+    </w:lvl>
+    <w:lvl w:ilvl="7" w:tplc="04090003" w:tentative="1">
+      <w:start w:val="1"/>
+      <w:numFmt w:val="bullet"/>
+      <w:lvlText w:val="o"/>
+      <w:lvlJc w:val="left"/>
+      <w:pPr>
+        <w:ind w:left="5760" w:hanging="360"/>
+      </w:pPr>
+      <w:rPr>
+        <w:rFonts w:ascii="Courier New" w:hAnsi="Courier New" w:cs="Courier New" w:hint="default"/>
+      </w:rPr>
+    </w:lvl>
+    <w:lvl w:ilvl="8" w:tplc="04090005" w:tentative="1">
+      <w:start w:val="1"/>
+      <w:numFmt w:val="bullet"/>
+      <w:lvlText w:val=""/>
+      <w:lvlJc w:val="left"/>
+      <w:pPr>
+        <w:ind w:left="6480" w:hanging="360"/>
+      </w:pPr>
+      <w:rPr>
+        <w:rFonts w:ascii="Wingdings" w:hAnsi="Wingdings" w:hint="default"/>
+      </w:rPr>
+    </w:lvl>
+  </w:abstractNum>
+  <w:abstractNum w:abstractNumId="3">
     <w:nsid w:val="4E13662A"/>
     <w:multiLevelType w:val="hybridMultilevel"/>
     <w:tmpl w:val="6D607B16"/>
@@ -589,7 +952,7 @@
       </w:rPr>
     </w:lvl>
   </w:abstractNum>
-  <w:abstractNum w:abstractNumId="3">
+  <w:abstractNum w:abstractNumId="4">
     <w:nsid w:val="51B43592"/>
     <w:multiLevelType w:val="hybridMultilevel"/>
     <w:tmpl w:val="B2726D8A"/>
@@ -703,16 +1066,19 @@
     </w:lvl>
   </w:abstractNum>
   <w:num w:numId="1">
-    <w:abstractNumId w:val="3"/>
+    <w:abstractNumId w:val="4"/>
   </w:num>
   <w:num w:numId="2">
-    <w:abstractNumId w:val="2"/>
+    <w:abstractNumId w:val="3"/>
   </w:num>
   <w:num w:numId="3">
     <w:abstractNumId w:val="1"/>
   </w:num>
   <w:num w:numId="4">
     <w:abstractNumId w:val="0"/>
+  </w:num>
+  <w:num w:numId="5">
+    <w:abstractNumId w:val="2"/>
   </w:num>
 </w:numbering>
 </file>
@@ -1363,6 +1729,20 @@
       <w:szCs w:val="20"/>
     </w:rPr>
   </w:style>
+  <w:style w:type="character" w:styleId="IntenseReference">
+    <w:name w:val="Intense Reference"/>
+    <w:basedOn w:val="DefaultParagraphFont"/>
+    <w:uiPriority w:val="32"/>
+    <w:qFormat/>
+    <w:rsid w:val="00F64A70"/>
+    <w:rPr>
+      <w:b/>
+      <w:bCs/>
+      <w:smallCaps/>
+      <w:color w:val="4F81BD" w:themeColor="accent1"/>
+      <w:spacing w:val="5"/>
+    </w:rPr>
+  </w:style>
 </w:styles>
 </file>
 

</xml_diff>

<commit_message>
more on windows build docs
</commit_message>
<xml_diff>
--- a/Documentation/Building Stroika.docx
+++ b/Documentation/Building Stroika.docx
@@ -121,7 +121,7 @@
         </w:numPr>
       </w:pPr>
       <w:r>
-        <w:t>make</w:t>
+        <w:t>curl</w:t>
       </w:r>
     </w:p>
     <w:p>
@@ -133,7 +133,7 @@
         </w:numPr>
       </w:pPr>
       <w:r>
-        <w:t>g++ (to build astyle)</w:t>
+        <w:t>dos2unix</w:t>
       </w:r>
     </w:p>
     <w:p>
@@ -145,7 +145,67 @@
         </w:numPr>
       </w:pPr>
       <w:r>
+        <w:t>git</w:t>
+      </w:r>
+    </w:p>
+    <w:p>
+      <w:pPr>
+        <w:pStyle w:val="ListParagraph"/>
+        <w:numPr>
+          <w:ilvl w:val="1"/>
+          <w:numId w:val="2"/>
+        </w:numPr>
+      </w:pPr>
+      <w:r>
+        <w:t>make</w:t>
+      </w:r>
+    </w:p>
+    <w:p>
+      <w:pPr>
+        <w:pStyle w:val="ListParagraph"/>
+        <w:numPr>
+          <w:ilvl w:val="1"/>
+          <w:numId w:val="2"/>
+        </w:numPr>
+      </w:pPr>
+      <w:r>
+        <w:t>patch</w:t>
+      </w:r>
+    </w:p>
+    <w:p>
+      <w:pPr>
+        <w:pStyle w:val="ListParagraph"/>
+        <w:numPr>
+          <w:ilvl w:val="1"/>
+          <w:numId w:val="2"/>
+        </w:numPr>
+      </w:pPr>
+      <w:r>
         <w:t>perl</w:t>
+      </w:r>
+    </w:p>
+    <w:p>
+      <w:pPr>
+        <w:pStyle w:val="ListParagraph"/>
+        <w:numPr>
+          <w:ilvl w:val="1"/>
+          <w:numId w:val="2"/>
+        </w:numPr>
+      </w:pPr>
+      <w:r>
+        <w:t>unzip</w:t>
+      </w:r>
+    </w:p>
+    <w:p>
+      <w:pPr>
+        <w:pStyle w:val="ListParagraph"/>
+        <w:numPr>
+          <w:ilvl w:val="1"/>
+          <w:numId w:val="2"/>
+        </w:numPr>
+      </w:pPr>
+      <w:r>
+        <w:t>wget</w:t>
       </w:r>
     </w:p>
     <w:p/>
@@ -181,7 +241,10 @@
         <w:t>gcc 4.</w:t>
       </w:r>
       <w:r>
-        <w:t xml:space="preserve">7 </w:t>
+        <w:t>6</w:t>
+      </w:r>
+      <w:r>
+        <w:t xml:space="preserve"> </w:t>
       </w:r>
       <w:r>
         <w:t>or later</w:t>
@@ -199,7 +262,24 @@
         </w:numPr>
       </w:pPr>
       <w:r>
-        <w:t>This works well – and is the primary well Stroika is tested</w:t>
+        <w:t xml:space="preserve">Stroika is </w:t>
+      </w:r>
+      <w:r>
+        <w:t xml:space="preserve">currently tested with </w:t>
+      </w:r>
+      <w:r>
+        <w:t xml:space="preserve">gcc </w:t>
+      </w:r>
+      <w:r>
+        <w:t>4.6-</w:t>
+      </w:r>
+      <w:r>
+        <w:t xml:space="preserve"> gcc </w:t>
+      </w:r>
+      <w:bookmarkStart w:id="0" w:name="_GoBack"/>
+      <w:bookmarkEnd w:id="0"/>
+      <w:r>
+        <w:t>4.8</w:t>
       </w:r>
     </w:p>
     <w:p>
@@ -292,6 +372,7 @@
         </w:numPr>
       </w:pPr>
       <w:r>
+        <w:lastRenderedPageBreak/>
         <w:t>o</w:t>
       </w:r>
       <w:r>
@@ -480,8 +561,6 @@
       <w:r>
         <w:t xml:space="preserve"> to create project files at the top level of your Stroika directory. Then you can open that .creator file in qtCreator, and build and debug Stroika-based appliactions.</w:t>
       </w:r>
-      <w:bookmarkStart w:id="0" w:name="_GoBack"/>
-      <w:bookmarkEnd w:id="0"/>
     </w:p>
     <w:p>
       <w:r>

</xml_diff>

<commit_message>
updated Building Stroika docs
</commit_message>
<xml_diff>
--- a/Documentation/Building Stroika.docx
+++ b/Documentation/Building Stroika.docx
@@ -37,7 +37,13 @@
     </w:p>
     <w:p>
       <w:r>
-        <w:t>This is NOT necessarily well thought out, nor well done. I considered using cmake, or ant as a portable way to organize builds. I still might. But for now – its perl scripts + platform specific mechainsms.</w:t>
+        <w:t xml:space="preserve">This is NOT necessarily well thought out, nor well done. I considered using cmake, or ant as a portable way to organize builds. I still might. But for now – its perl scripts + platform specific </w:t>
+      </w:r>
+      <w:r>
+        <w:t>mechanisms</w:t>
+      </w:r>
+      <w:r>
+        <w:t>.</w:t>
       </w:r>
     </w:p>
     <w:p>
@@ -276,142 +282,390 @@
       <w:r>
         <w:t xml:space="preserve"> gcc </w:t>
       </w:r>
+      <w:r>
+        <w:t>4.8</w:t>
+      </w:r>
+    </w:p>
+    <w:p>
+      <w:pPr>
+        <w:pStyle w:val="ListParagraph"/>
+        <w:numPr>
+          <w:ilvl w:val="1"/>
+          <w:numId w:val="3"/>
+        </w:numPr>
+      </w:pPr>
+      <w:r>
+        <w:t>llvm 3.</w:t>
+      </w:r>
+      <w:r>
+        <w:t>4</w:t>
+      </w:r>
+      <w:r>
+        <w:t xml:space="preserve"> </w:t>
+      </w:r>
+      <w:r>
+        <w:t>or later</w:t>
+      </w:r>
+    </w:p>
+    <w:p>
+      <w:pPr>
+        <w:pStyle w:val="ListParagraph"/>
+        <w:numPr>
+          <w:ilvl w:val="2"/>
+          <w:numId w:val="3"/>
+        </w:numPr>
+      </w:pPr>
+      <w:r>
+        <w:t xml:space="preserve"> (</w:t>
+      </w:r>
+      <w:r>
+        <w:t>still doesn’</w:t>
+      </w:r>
+      <w:r>
+        <w:t>t work, but close</w:t>
+      </w:r>
+      <w:r>
+        <w:t>)</w:t>
+      </w:r>
+    </w:p>
+    <w:p>
+      <w:pPr>
+        <w:pStyle w:val="ListParagraph"/>
+        <w:numPr>
+          <w:ilvl w:val="0"/>
+          <w:numId w:val="3"/>
+        </w:numPr>
+      </w:pPr>
+      <w:r>
+        <w:t>perl</w:t>
+      </w:r>
+    </w:p>
+    <w:p/>
+    <w:p>
+      <w:r>
+        <w:t>Optional Components</w:t>
+      </w:r>
+    </w:p>
+    <w:p>
+      <w:pPr>
+        <w:pStyle w:val="ListParagraph"/>
+        <w:numPr>
+          <w:ilvl w:val="0"/>
+          <w:numId w:val="4"/>
+        </w:numPr>
+      </w:pPr>
+      <w:r>
+        <w:t>curl</w:t>
+      </w:r>
+    </w:p>
+    <w:p>
+      <w:pPr>
+        <w:pStyle w:val="ListParagraph"/>
+        <w:numPr>
+          <w:ilvl w:val="1"/>
+          <w:numId w:val="4"/>
+        </w:numPr>
+      </w:pPr>
+      <w:r>
+        <w:t>If present, Stroika can be configured to include it and take advantage of it</w:t>
+      </w:r>
+    </w:p>
+    <w:p>
+      <w:pPr>
+        <w:pStyle w:val="ListParagraph"/>
+        <w:numPr>
+          <w:ilvl w:val="0"/>
+          <w:numId w:val="4"/>
+        </w:numPr>
+      </w:pPr>
+      <w:r>
+        <w:lastRenderedPageBreak/>
+        <w:t>o</w:t>
+      </w:r>
+      <w:r>
+        <w:t>penssl</w:t>
+      </w:r>
+    </w:p>
+    <w:p>
+      <w:pPr>
+        <w:pStyle w:val="ListParagraph"/>
+        <w:numPr>
+          <w:ilvl w:val="1"/>
+          <w:numId w:val="4"/>
+        </w:numPr>
+      </w:pPr>
+      <w:r>
+        <w:t>You can use the statically linked copy in ThirdPartyProducts, or the os-intalled .so files.</w:t>
+      </w:r>
+    </w:p>
+    <w:p/>
+    <w:p/>
+    <w:p>
+      <w:pPr>
+        <w:pStyle w:val="Heading1"/>
+      </w:pPr>
+      <w:r>
+        <w:t>Build Process</w:t>
+      </w:r>
+    </w:p>
+    <w:p>
+      <w:r>
+        <w:t>On any platform, building Stroika, and all is demo applications and regression tests is as simple as cd’ing to the top-level directory, and typing make</w:t>
+      </w:r>
+    </w:p>
+    <w:p>
+      <w:pPr>
+        <w:pStyle w:val="Heading2"/>
+      </w:pPr>
+      <w:r>
+        <w:t>Special Targets</w:t>
+      </w:r>
+    </w:p>
+    <w:p>
+      <w:pPr>
+        <w:pStyle w:val="ListParagraph"/>
+        <w:numPr>
+          <w:ilvl w:val="0"/>
+          <w:numId w:val="5"/>
+        </w:numPr>
+      </w:pPr>
+      <w:r>
+        <w:t>m</w:t>
+      </w:r>
+      <w:r>
+        <w:t>ake</w:t>
+      </w:r>
+    </w:p>
+    <w:p>
+      <w:pPr>
+        <w:pStyle w:val="ListParagraph"/>
+      </w:pPr>
+      <w:r>
+        <w:t>Make with no arguments runs ‘make help’</w:t>
+      </w:r>
+    </w:p>
+    <w:p>
+      <w:pPr>
+        <w:pStyle w:val="ListParagraph"/>
+        <w:numPr>
+          <w:ilvl w:val="0"/>
+          <w:numId w:val="5"/>
+        </w:numPr>
+      </w:pPr>
+      <w:r>
+        <w:t>m</w:t>
+      </w:r>
+      <w:r>
+        <w:t>ake</w:t>
+      </w:r>
+      <w:r>
+        <w:t xml:space="preserve"> help</w:t>
+      </w:r>
+    </w:p>
+    <w:p>
+      <w:pPr>
+        <w:pStyle w:val="ListParagraph"/>
+      </w:pPr>
+      <w:r>
+        <w:t>Prints the names and details of the special targets</w:t>
+      </w:r>
+    </w:p>
+    <w:p>
+      <w:pPr>
+        <w:pStyle w:val="ListParagraph"/>
+        <w:numPr>
+          <w:ilvl w:val="0"/>
+          <w:numId w:val="5"/>
+        </w:numPr>
+      </w:pPr>
+      <w:r>
+        <w:t>make all</w:t>
+      </w:r>
+    </w:p>
+    <w:p>
+      <w:pPr>
+        <w:pStyle w:val="ListParagraph"/>
+      </w:pPr>
+      <w:r>
+        <w:t>builds</w:t>
+      </w:r>
+      <w:r>
+        <w:t xml:space="preserve"> the stroika library, tests, demos, etc. </w:t>
+      </w:r>
+    </w:p>
+    <w:p>
+      <w:pPr>
+        <w:pStyle w:val="ListParagraph"/>
+        <w:numPr>
+          <w:ilvl w:val="0"/>
+          <w:numId w:val="5"/>
+        </w:numPr>
+      </w:pPr>
+      <w:r>
+        <w:t>make run-tests</w:t>
+      </w:r>
+    </w:p>
+    <w:p>
+      <w:pPr>
+        <w:pStyle w:val="ListParagraph"/>
+      </w:pPr>
+      <w:r>
+        <w:t>Builds Stroika, and all the regression tests, and runs the regression tests</w:t>
+      </w:r>
+    </w:p>
+    <w:p>
+      <w:pPr>
+        <w:pStyle w:val="ListParagraph"/>
+        <w:numPr>
+          <w:ilvl w:val="0"/>
+          <w:numId w:val="5"/>
+        </w:numPr>
+      </w:pPr>
+      <w:r>
+        <w:t>make project-files</w:t>
+      </w:r>
+    </w:p>
+    <w:p>
+      <w:pPr>
+        <w:pStyle w:val="ListParagraph"/>
+      </w:pPr>
+      <w:r>
+        <w:t>Builds project files which can be used for things like visual studio (not needed)</w:t>
+      </w:r>
+    </w:p>
+    <w:p>
+      <w:pPr>
+        <w:pStyle w:val="ListParagraph"/>
+        <w:numPr>
+          <w:ilvl w:val="0"/>
+          <w:numId w:val="5"/>
+        </w:numPr>
+      </w:pPr>
+      <w:r>
+        <w:t>make check-tools</w:t>
+      </w:r>
+    </w:p>
+    <w:p>
+      <w:pPr>
+        <w:pStyle w:val="ListParagraph"/>
+      </w:pPr>
+      <w:r>
+        <w:t>Checks if the tools needed to build Stroika are installed and in your path. This is done automatically, and generally not needed explicitly.</w:t>
+      </w:r>
+    </w:p>
+    <w:p>
+      <w:pPr>
+        <w:pStyle w:val="Heading2"/>
+      </w:pPr>
+      <w:r>
+        <w:t>Configuration</w:t>
+      </w:r>
+    </w:p>
+    <w:p>
+      <w:r>
+        <w:t>Building Stroika requires building special configuration files. But using the above mechanism automatically builds them for you. To customize your Stroika configuration,</w:t>
+      </w:r>
+      <w:r>
+        <w:t xml:space="preserve"> you can manually run </w:t>
+      </w:r>
+    </w:p>
+    <w:p>
+      <w:pPr>
+        <w:pStyle w:val="ListParagraph"/>
+        <w:numPr>
+          <w:ilvl w:val="0"/>
+          <w:numId w:val="5"/>
+        </w:numPr>
+      </w:pPr>
+      <w:r>
+        <w:t>Configurations can be generated via</w:t>
+      </w:r>
+    </w:p>
+    <w:p>
+      <w:pPr>
+        <w:pStyle w:val="ListParagraph"/>
+        <w:numPr>
+          <w:ilvl w:val="1"/>
+          <w:numId w:val="5"/>
+        </w:numPr>
+      </w:pPr>
+      <w:r>
+        <w:t>make default-configuration</w:t>
+      </w:r>
+    </w:p>
+    <w:p>
+      <w:pPr>
+        <w:pStyle w:val="ListParagraph"/>
+        <w:numPr>
+          <w:ilvl w:val="0"/>
+          <w:numId w:val="5"/>
+        </w:numPr>
+      </w:pPr>
+      <w:r>
+        <w:t>Configurations can be applied via</w:t>
+      </w:r>
+    </w:p>
+    <w:p>
+      <w:pPr>
+        <w:pStyle w:val="ListParagraph"/>
+        <w:numPr>
+          <w:ilvl w:val="1"/>
+          <w:numId w:val="5"/>
+        </w:numPr>
+      </w:pPr>
+      <w:r>
+        <w:t>make apply-configurations</w:t>
+      </w:r>
+    </w:p>
+    <w:p>
+      <w:r>
+        <w:t>Thes</w:t>
+      </w:r>
+      <w:r>
+        <w:t>e are generally not needed (done automatically).</w:t>
+      </w:r>
+    </w:p>
+    <w:p>
+      <w:r>
+        <w:t xml:space="preserve">But these internally run the below scripts, which can be run </w:t>
+      </w:r>
+    </w:p>
+    <w:p>
+      <w:pPr>
+        <w:pStyle w:val="ListParagraph"/>
+        <w:numPr>
+          <w:ilvl w:val="0"/>
+          <w:numId w:val="5"/>
+        </w:numPr>
+      </w:pPr>
+      <w:r>
+        <w:t>GenerateConfiguration.pl</w:t>
+      </w:r>
+    </w:p>
+    <w:p>
+      <w:pPr>
+        <w:pStyle w:val="ListParagraph"/>
+        <w:numPr>
+          <w:ilvl w:val="1"/>
+          <w:numId w:val="5"/>
+        </w:numPr>
+      </w:pPr>
+      <w:r>
+        <w:t xml:space="preserve">Generates </w:t>
+      </w:r>
+      <w:r>
+        <w:t>ConfigurationFiles</w:t>
+      </w:r>
+      <w:r>
+        <w:t>/</w:t>
+      </w:r>
       <w:bookmarkStart w:id="0" w:name="_GoBack"/>
       <w:bookmarkEnd w:id="0"/>
       <w:r>
-        <w:t>4.8</w:t>
-      </w:r>
-    </w:p>
-    <w:p>
-      <w:pPr>
-        <w:pStyle w:val="ListParagraph"/>
-        <w:numPr>
-          <w:ilvl w:val="1"/>
-          <w:numId w:val="3"/>
-        </w:numPr>
-      </w:pPr>
-      <w:r>
-        <w:t>llvm 3.</w:t>
-      </w:r>
-      <w:r>
-        <w:t xml:space="preserve">2 </w:t>
-      </w:r>
-      <w:r>
-        <w:t>or later</w:t>
-      </w:r>
-    </w:p>
-    <w:p>
-      <w:pPr>
-        <w:pStyle w:val="ListParagraph"/>
-        <w:numPr>
-          <w:ilvl w:val="2"/>
-          <w:numId w:val="3"/>
-        </w:numPr>
-      </w:pPr>
-      <w:r>
-        <w:t xml:space="preserve"> (</w:t>
-      </w:r>
-      <w:r>
-        <w:t>still doesn’</w:t>
-      </w:r>
-      <w:r>
-        <w:t>t work, but close</w:t>
-      </w:r>
-      <w:r>
-        <w:t>)</w:t>
-      </w:r>
-    </w:p>
-    <w:p>
-      <w:pPr>
-        <w:pStyle w:val="ListParagraph"/>
-        <w:numPr>
-          <w:ilvl w:val="0"/>
-          <w:numId w:val="3"/>
-        </w:numPr>
-      </w:pPr>
-      <w:r>
-        <w:t>perl</w:t>
-      </w:r>
-    </w:p>
-    <w:p/>
-    <w:p>
-      <w:r>
-        <w:t>Optional Components</w:t>
-      </w:r>
-    </w:p>
-    <w:p>
-      <w:pPr>
-        <w:pStyle w:val="ListParagraph"/>
-        <w:numPr>
-          <w:ilvl w:val="0"/>
-          <w:numId w:val="4"/>
-        </w:numPr>
-      </w:pPr>
-      <w:r>
-        <w:t>curl</w:t>
-      </w:r>
-    </w:p>
-    <w:p>
-      <w:pPr>
-        <w:pStyle w:val="ListParagraph"/>
-        <w:numPr>
-          <w:ilvl w:val="1"/>
-          <w:numId w:val="4"/>
-        </w:numPr>
-      </w:pPr>
-      <w:r>
-        <w:t>If present, Stroika can be configured to include it and take advantage of it</w:t>
-      </w:r>
-    </w:p>
-    <w:p>
-      <w:pPr>
-        <w:pStyle w:val="ListParagraph"/>
-        <w:numPr>
-          <w:ilvl w:val="0"/>
-          <w:numId w:val="4"/>
-        </w:numPr>
-      </w:pPr>
-      <w:r>
-        <w:lastRenderedPageBreak/>
-        <w:t>o</w:t>
-      </w:r>
-      <w:r>
-        <w:t>penssl</w:t>
-      </w:r>
-    </w:p>
-    <w:p>
-      <w:pPr>
-        <w:pStyle w:val="ListParagraph"/>
-        <w:numPr>
-          <w:ilvl w:val="1"/>
-          <w:numId w:val="4"/>
-        </w:numPr>
-      </w:pPr>
-      <w:r>
-        <w:t>You can use the statically linked copy in ThirdPartyProducts, or the os-intalled .so files.</w:t>
-      </w:r>
-    </w:p>
-    <w:p/>
-    <w:p/>
-    <w:p>
-      <w:pPr>
-        <w:pStyle w:val="Heading1"/>
-      </w:pPr>
-      <w:r>
-        <w:t>Build Process</w:t>
-      </w:r>
-    </w:p>
-    <w:p>
-      <w:r>
-        <w:t>On any platform, building Stroika, and all is demo applications and regression tests is as simple as cd’ing to the top-level directory, and typing make</w:t>
-      </w:r>
-    </w:p>
-    <w:p>
-      <w:pPr>
-        <w:pStyle w:val="Heading2"/>
-      </w:pPr>
-      <w:r>
-        <w:t>Special Targets</w:t>
+        <w:t>Default</w:t>
+      </w:r>
+      <w:r>
+        <w:t>Configuration.xml</w:t>
       </w:r>
     </w:p>
     <w:p>
@@ -423,63 +677,7 @@
         </w:numPr>
       </w:pPr>
       <w:r>
-        <w:t>make</w:t>
-      </w:r>
-    </w:p>
-    <w:p>
-      <w:pPr>
-        <w:pStyle w:val="ListParagraph"/>
-      </w:pPr>
-      <w:r>
-        <w:t>builds Stroika</w:t>
-      </w:r>
-    </w:p>
-    <w:p>
-      <w:pPr>
-        <w:pStyle w:val="ListParagraph"/>
-        <w:numPr>
-          <w:ilvl w:val="0"/>
-          <w:numId w:val="5"/>
-        </w:numPr>
-      </w:pPr>
-      <w:r>
-        <w:t>make run-tests</w:t>
-      </w:r>
-    </w:p>
-    <w:p>
-      <w:pPr>
-        <w:pStyle w:val="ListParagraph"/>
-      </w:pPr>
-      <w:r>
-        <w:t>Builds Stroika, and all the regression tests, and runs the regression tests</w:t>
-      </w:r>
-    </w:p>
-    <w:p>
-      <w:pPr>
-        <w:pStyle w:val="Heading2"/>
-      </w:pPr>
-      <w:r>
-        <w:t>Configuration</w:t>
-      </w:r>
-    </w:p>
-    <w:p>
-      <w:r>
-        <w:t>Building Stroika requires building special configuration files. But using the above mechanism automatically builds them for you. To customize your Stroika configuration,</w:t>
-      </w:r>
-      <w:r>
-        <w:t xml:space="preserve"> you can manually run </w:t>
-      </w:r>
-    </w:p>
-    <w:p>
-      <w:pPr>
-        <w:pStyle w:val="ListParagraph"/>
-        <w:numPr>
-          <w:ilvl w:val="0"/>
-          <w:numId w:val="5"/>
-        </w:numPr>
-      </w:pPr>
-      <w:r>
-        <w:t>GenerateConfiguration.pl</w:t>
+        <w:t>ApplyConfiguration.pl</w:t>
       </w:r>
     </w:p>
     <w:p>
@@ -491,33 +689,7 @@
         </w:numPr>
       </w:pPr>
       <w:r>
-        <w:t xml:space="preserve">Generates </w:t>
-      </w:r>
-      <w:r>
-        <w:t>IntermediateFiles\Configuration.xml</w:t>
-      </w:r>
-    </w:p>
-    <w:p>
-      <w:pPr>
-        <w:pStyle w:val="ListParagraph"/>
-        <w:numPr>
-          <w:ilvl w:val="0"/>
-          <w:numId w:val="5"/>
-        </w:numPr>
-      </w:pPr>
-      <w:r>
-        <w:t>ApplyConfiguration.pl</w:t>
-      </w:r>
-    </w:p>
-    <w:p>
-      <w:pPr>
-        <w:pStyle w:val="ListParagraph"/>
-        <w:numPr>
-          <w:ilvl w:val="1"/>
-          <w:numId w:val="5"/>
-        </w:numPr>
-      </w:pPr>
-      <w:r>
+        <w:lastRenderedPageBreak/>
         <w:t>Generates makefiles (as appropriate for your platform/Configuration.xml file), and C++ #include files</w:t>
       </w:r>
     </w:p>
@@ -559,7 +731,13 @@
         <w:t>Library/Projects/QtCreator/CreateQtCreatorSymbolicLinks.sh</w:t>
       </w:r>
       <w:r>
-        <w:t xml:space="preserve"> to create project files at the top level of your Stroika directory. Then you can open that .creator file in qtCreator, and build and debug Stroika-based appliactions.</w:t>
+        <w:t xml:space="preserve"> to create project files at the top level of your Stroika directory. Then you can open that .creator file in qtCreator, and build and debug Stroika-based </w:t>
+      </w:r>
+      <w:r>
+        <w:t>applications</w:t>
+      </w:r>
+      <w:r>
+        <w:t>.</w:t>
       </w:r>
     </w:p>
     <w:p>
@@ -808,7 +986,7 @@
   <w:abstractNum w:abstractNumId="2">
     <w:nsid w:val="3679081E"/>
     <w:multiLevelType w:val="hybridMultilevel"/>
-    <w:tmpl w:val="A774AC0E"/>
+    <w:tmpl w:val="9AC86808"/>
     <w:lvl w:ilvl="0" w:tplc="04090001">
       <w:start w:val="1"/>
       <w:numFmt w:val="bullet"/>
@@ -833,7 +1011,7 @@
         <w:rFonts w:ascii="Courier New" w:hAnsi="Courier New" w:cs="Courier New" w:hint="default"/>
       </w:rPr>
     </w:lvl>
-    <w:lvl w:ilvl="2" w:tplc="04090005" w:tentative="1">
+    <w:lvl w:ilvl="2" w:tplc="04090005">
       <w:start w:val="1"/>
       <w:numFmt w:val="bullet"/>
       <w:lvlText w:val=""/>

</xml_diff>

<commit_message>
Improved Stroika build docs
</commit_message>
<xml_diff>
--- a/Documentation/Building Stroika.docx
+++ b/Documentation/Building Stroika.docx
@@ -7,8 +7,13 @@
         <w:pStyle w:val="Title"/>
       </w:pPr>
       <w:r>
-        <w:t>Building Stroika</w:t>
-      </w:r>
+        <w:t xml:space="preserve">Building </w:t>
+      </w:r>
+      <w:proofErr w:type="spellStart"/>
+      <w:r>
+        <w:t>Stroika</w:t>
+      </w:r>
+      <w:proofErr w:type="spellEnd"/>
     </w:p>
     <w:p>
       <w:pPr>
@@ -19,8 +24,13 @@
       </w:r>
     </w:p>
     <w:p>
-      <w:r>
-        <w:t>Stroika is a C++ class library.</w:t>
+      <w:proofErr w:type="spellStart"/>
+      <w:r>
+        <w:t>Stroika</w:t>
+      </w:r>
+      <w:proofErr w:type="spellEnd"/>
+      <w:r>
+        <w:t xml:space="preserve"> is a C++ class library.</w:t>
       </w:r>
       <w:r>
         <w:t xml:space="preserve"> For the most part, </w:t>
@@ -41,20 +51,620 @@
         <w:t>.</w:t>
       </w:r>
       <w:r>
-        <w:t xml:space="preserve"> However, internally, some of these make rules use perl etc scripts. </w:t>
+        <w:t xml:space="preserve"> However, internally, some of these make rules use </w:t>
+      </w:r>
+      <w:proofErr w:type="spellStart"/>
+      <w:r>
+        <w:t>perl</w:t>
+      </w:r>
+      <w:proofErr w:type="spellEnd"/>
+      <w:r>
+        <w:t xml:space="preserve"> </w:t>
+      </w:r>
+      <w:proofErr w:type="spellStart"/>
+      <w:r>
+        <w:t>etc</w:t>
+      </w:r>
+      <w:proofErr w:type="spellEnd"/>
+      <w:r>
+        <w:t xml:space="preserve"> scripts. </w:t>
       </w:r>
     </w:p>
     <w:p>
       <w:pPr>
         <w:pStyle w:val="Heading1"/>
+      </w:pPr>
+      <w:r>
         <w:rPr>
           <w:rFonts w:eastAsiaTheme="minorHAnsi"/>
         </w:rPr>
-      </w:pPr>
-      <w:r>
+        <w:t>Quick Start</w:t>
+      </w:r>
+      <w:r>
+        <w:tab/>
+      </w:r>
+    </w:p>
+    <w:p>
+      <w:pPr>
+        <w:pStyle w:val="Heading2"/>
+      </w:pPr>
+      <w:r>
+        <w:t>For the very impatient</w:t>
+      </w:r>
+    </w:p>
+    <w:p>
+      <w:pPr>
+        <w:pStyle w:val="CodeFragment"/>
+        <w:rPr>
+          <w:color w:val="FFFFFF" w:themeColor="background1"/>
+          <w:highlight w:val="black"/>
+        </w:rPr>
+      </w:pPr>
+      <w:proofErr w:type="spellStart"/>
+      <w:proofErr w:type="gramStart"/>
+      <w:r>
+        <w:rPr>
+          <w:color w:val="FFFFFF" w:themeColor="background1"/>
+          <w:highlight w:val="black"/>
+        </w:rPr>
+        <w:t>wget</w:t>
+      </w:r>
+      <w:proofErr w:type="spellEnd"/>
+      <w:proofErr w:type="gramEnd"/>
+      <w:r>
+        <w:rPr>
+          <w:color w:val="FFFFFF" w:themeColor="background1"/>
+          <w:highlight w:val="black"/>
+        </w:rPr>
+        <w:t xml:space="preserve"> --tries=10 --no-check-certificate --output-document=STROIKA_DOWNLOAD.tar.gz </w:t>
+      </w:r>
+      <w:hyperlink r:id="rId5" w:history="1">
+        <w:r>
+          <w:rPr>
+            <w:rStyle w:val="Hyperlink"/>
+            <w:color w:val="FFFFFF" w:themeColor="background1"/>
+            <w:highlight w:val="black"/>
+          </w:rPr>
+          <w:t>https://github.com/SophistSolutions/Stroika/archive/master.tar.gz</w:t>
+        </w:r>
+      </w:hyperlink>
+    </w:p>
+    <w:p>
+      <w:pPr>
+        <w:pStyle w:val="CodeFragment"/>
+        <w:rPr>
+          <w:color w:val="FFFFFF" w:themeColor="background1"/>
+          <w:highlight w:val="black"/>
+        </w:rPr>
+      </w:pPr>
+    </w:p>
+    <w:p>
+      <w:pPr>
+        <w:pStyle w:val="CodeFragment"/>
+        <w:rPr>
+          <w:color w:val="FFFFFF" w:themeColor="background1"/>
+          <w:highlight w:val="black"/>
+        </w:rPr>
+      </w:pPr>
+      <w:proofErr w:type="gramStart"/>
+      <w:r>
+        <w:rPr>
+          <w:color w:val="FFFFFF" w:themeColor="background1"/>
+          <w:highlight w:val="black"/>
+        </w:rPr>
+        <w:t>tar</w:t>
+      </w:r>
+      <w:proofErr w:type="gramEnd"/>
+      <w:r>
+        <w:rPr>
+          <w:color w:val="FFFFFF" w:themeColor="background1"/>
+          <w:highlight w:val="black"/>
+        </w:rPr>
+        <w:t xml:space="preserve"> </w:t>
+      </w:r>
+      <w:proofErr w:type="spellStart"/>
+      <w:r>
+        <w:rPr>
+          <w:color w:val="FFFFFF" w:themeColor="background1"/>
+          <w:highlight w:val="black"/>
+        </w:rPr>
+        <w:t>xf</w:t>
+      </w:r>
+      <w:proofErr w:type="spellEnd"/>
+      <w:r>
+        <w:rPr>
+          <w:color w:val="FFFFFF" w:themeColor="background1"/>
+          <w:highlight w:val="black"/>
+        </w:rPr>
+        <w:t xml:space="preserve"> STROIKA_DOWNLOAD.tar.gz</w:t>
+      </w:r>
+    </w:p>
+    <w:p>
+      <w:pPr>
+        <w:pStyle w:val="CodeFragment"/>
+        <w:rPr>
+          <w:color w:val="FFFFFF" w:themeColor="background1"/>
+          <w:highlight w:val="black"/>
+        </w:rPr>
+      </w:pPr>
+    </w:p>
+    <w:p>
+      <w:pPr>
+        <w:pStyle w:val="CodeFragment"/>
+        <w:rPr>
+          <w:color w:val="FFFFFF" w:themeColor="background1"/>
+          <w:highlight w:val="black"/>
+        </w:rPr>
+      </w:pPr>
+      <w:proofErr w:type="gramStart"/>
+      <w:r>
+        <w:rPr>
+          <w:color w:val="FFFFFF" w:themeColor="background1"/>
+          <w:highlight w:val="black"/>
+        </w:rPr>
+        <w:t>cd</w:t>
+      </w:r>
+      <w:proofErr w:type="gramEnd"/>
+      <w:r>
+        <w:rPr>
+          <w:color w:val="FFFFFF" w:themeColor="background1"/>
+          <w:highlight w:val="black"/>
+        </w:rPr>
+        <w:t xml:space="preserve"> </w:t>
+      </w:r>
+      <w:proofErr w:type="spellStart"/>
+      <w:r>
+        <w:rPr>
+          <w:color w:val="FFFFFF" w:themeColor="background1"/>
+          <w:highlight w:val="black"/>
+        </w:rPr>
+        <w:t>Stroika</w:t>
+      </w:r>
+      <w:proofErr w:type="spellEnd"/>
+      <w:r>
+        <w:rPr>
+          <w:color w:val="FFFFFF" w:themeColor="background1"/>
+          <w:highlight w:val="black"/>
+        </w:rPr>
+        <w:t>-master</w:t>
+      </w:r>
+    </w:p>
+    <w:p>
+      <w:pPr>
+        <w:pStyle w:val="CodeFragment"/>
+        <w:rPr>
+          <w:color w:val="FFFFFF" w:themeColor="background1"/>
+          <w:highlight w:val="black"/>
+        </w:rPr>
+      </w:pPr>
+    </w:p>
+    <w:p>
+      <w:pPr>
+        <w:pStyle w:val="CodeFragment"/>
+        <w:rPr>
+          <w:color w:val="FFFFFF" w:themeColor="background1"/>
+        </w:rPr>
+      </w:pPr>
+      <w:proofErr w:type="gramStart"/>
+      <w:r>
+        <w:rPr>
+          <w:color w:val="FFFFFF" w:themeColor="background1"/>
+          <w:highlight w:val="black"/>
+        </w:rPr>
+        <w:t>make</w:t>
+      </w:r>
+      <w:proofErr w:type="gramEnd"/>
+      <w:r>
+        <w:rPr>
+          <w:color w:val="FFFFFF" w:themeColor="background1"/>
+          <w:highlight w:val="black"/>
+        </w:rPr>
+        <w:t xml:space="preserve"> all run-tests</w:t>
+      </w:r>
+    </w:p>
+    <w:p>
+      <w:pPr>
+        <w:pStyle w:val="Heading2"/>
+      </w:pPr>
+      <w:r>
+        <w:t>For the more patient</w:t>
+      </w:r>
+      <w:r>
+        <w:t xml:space="preserve"> (hints about what to try next) </w:t>
+      </w:r>
+    </w:p>
+    <w:p>
+      <w:pPr>
+        <w:pStyle w:val="PlainText"/>
+        <w:numPr>
+          <w:ilvl w:val="0"/>
+          <w:numId w:val="6"/>
+        </w:numPr>
+      </w:pPr>
+      <w:proofErr w:type="spellStart"/>
+      <w:r>
+        <w:t>wget</w:t>
+      </w:r>
+      <w:proofErr w:type="spellEnd"/>
+      <w:r>
+        <w:t xml:space="preserve"> -</w:t>
+      </w:r>
+      <w:r>
+        <w:t>-tries=10 --no-check-certificate --output-document=</w:t>
+      </w:r>
+      <w:r>
+        <w:t>STROIKA_DOWNLOAD.tar.gz</w:t>
+      </w:r>
+      <w:r>
+        <w:t xml:space="preserve"> </w:t>
+      </w:r>
+      <w:hyperlink r:id="rId6" w:history="1">
+        <w:r>
+          <w:rPr>
+            <w:rStyle w:val="Hyperlink"/>
+          </w:rPr>
+          <w:t>https://github.com/SophistSolutions/Stroika/archive/v2.0a18.tar.gz</w:t>
+        </w:r>
+      </w:hyperlink>
+    </w:p>
+    <w:p>
+      <w:pPr>
+        <w:pStyle w:val="PlainText"/>
+        <w:ind w:left="720" w:firstLine="720"/>
+        <w:rPr>
+          <w:i/>
+        </w:rPr>
+      </w:pPr>
+      <w:proofErr w:type="gramStart"/>
+      <w:r>
+        <w:rPr>
+          <w:i/>
+        </w:rPr>
+        <w:t>or</w:t>
+      </w:r>
+      <w:proofErr w:type="gramEnd"/>
+    </w:p>
+    <w:p>
+      <w:pPr>
+        <w:pStyle w:val="PlainText"/>
+        <w:ind w:left="1080"/>
+      </w:pPr>
+      <w:proofErr w:type="spellStart"/>
+      <w:proofErr w:type="gramStart"/>
+      <w:r>
+        <w:t>wget</w:t>
+      </w:r>
+      <w:proofErr w:type="spellEnd"/>
+      <w:proofErr w:type="gramEnd"/>
+      <w:r>
+        <w:t xml:space="preserve"> -</w:t>
+      </w:r>
+      <w:r>
+        <w:t>-tries=10 --no-check-certificate --output-document=</w:t>
+      </w:r>
+      <w:r>
+        <w:t>STROIKA_DOWNLOAD.tar.gz</w:t>
+      </w:r>
+      <w:r>
+        <w:t xml:space="preserve"> </w:t>
+      </w:r>
+      <w:hyperlink r:id="rId7" w:history="1">
+        <w:r>
+          <w:rPr>
+            <w:rStyle w:val="Hyperlink"/>
+          </w:rPr>
+          <w:t>https://github.com/SophistSolutions/Stroika/archive/master.tar.gz</w:t>
+        </w:r>
+      </w:hyperlink>
+    </w:p>
+    <w:p>
+      <w:pPr>
+        <w:pStyle w:val="PlainText"/>
+        <w:numPr>
+          <w:ilvl w:val="0"/>
+          <w:numId w:val="6"/>
+        </w:numPr>
+      </w:pPr>
+      <w:r>
+        <w:t xml:space="preserve">tar </w:t>
+      </w:r>
+      <w:proofErr w:type="spellStart"/>
+      <w:r>
+        <w:t>xf</w:t>
+      </w:r>
+      <w:proofErr w:type="spellEnd"/>
+      <w:r>
+        <w:t xml:space="preserve"> STROIKA_DOWNLOAD.tar.gz</w:t>
+      </w:r>
+    </w:p>
+    <w:p>
+      <w:pPr>
+        <w:pStyle w:val="PlainText"/>
+        <w:numPr>
+          <w:ilvl w:val="0"/>
+          <w:numId w:val="6"/>
+        </w:numPr>
+      </w:pPr>
+      <w:r>
+        <w:t xml:space="preserve">cd </w:t>
+      </w:r>
+      <w:r>
+        <w:t>Stroika-2.0a18</w:t>
+      </w:r>
+      <w:r>
+        <w:t xml:space="preserve"> (or whatever extracted)</w:t>
+      </w:r>
+    </w:p>
+    <w:p>
+      <w:pPr>
+        <w:pStyle w:val="PlainText"/>
+        <w:numPr>
+          <w:ilvl w:val="0"/>
+          <w:numId w:val="6"/>
+        </w:numPr>
+      </w:pPr>
+      <w:r>
+        <w:t>make help</w:t>
+      </w:r>
+    </w:p>
+    <w:p>
+      <w:pPr>
+        <w:pStyle w:val="PlainText"/>
+        <w:ind w:left="360" w:firstLine="720"/>
+        <w:rPr>
+          <w:i/>
+        </w:rPr>
+      </w:pPr>
+      <w:r>
+        <w:rPr>
+          <w:i/>
+        </w:rPr>
+        <w:t>N</w:t>
+      </w:r>
+      <w:r>
+        <w:rPr>
+          <w:i/>
+        </w:rPr>
+        <w:t xml:space="preserve">ot needed, but </w:t>
+      </w:r>
+      <w:r>
+        <w:rPr>
+          <w:i/>
+        </w:rPr>
+        <w:t>gives some idea of make options</w:t>
+      </w:r>
+    </w:p>
+    <w:p>
+      <w:pPr>
+        <w:pStyle w:val="PlainText"/>
+        <w:numPr>
+          <w:ilvl w:val="0"/>
+          <w:numId w:val="6"/>
+        </w:numPr>
+      </w:pPr>
+      <w:r>
+        <w:t>make check-tools</w:t>
+      </w:r>
+    </w:p>
+    <w:p>
+      <w:pPr>
+        <w:pStyle w:val="PlainText"/>
+        <w:ind w:left="360" w:firstLine="720"/>
+        <w:rPr>
+          <w:i/>
+        </w:rPr>
+      </w:pPr>
+      <w:r>
+        <w:rPr>
+          <w:i/>
+        </w:rPr>
+        <w:t>N</w:t>
+      </w:r>
+      <w:r>
+        <w:rPr>
+          <w:i/>
+        </w:rPr>
+        <w:t>ot needed, but tells you if you are missing anything cr</w:t>
+      </w:r>
+      <w:r>
+        <w:rPr>
+          <w:i/>
+        </w:rPr>
+        <w:t>itical</w:t>
+      </w:r>
+    </w:p>
+    <w:p>
+      <w:pPr>
+        <w:pStyle w:val="PlainText"/>
+        <w:numPr>
+          <w:ilvl w:val="0"/>
+          <w:numId w:val="6"/>
+        </w:numPr>
+      </w:pPr>
+      <w:r>
+        <w:t>make default-configuration</w:t>
+      </w:r>
+    </w:p>
+    <w:p>
+      <w:pPr>
+        <w:pStyle w:val="PlainText"/>
+        <w:ind w:left="360" w:firstLine="720"/>
+      </w:pPr>
+      <w:r>
+        <w:t>N</w:t>
+      </w:r>
+      <w:r>
+        <w:t xml:space="preserve">ot needed, but it’s a springboard for setting up the configuration </w:t>
+      </w:r>
+      <w:r>
+        <w:t>you want.</w:t>
+      </w:r>
+    </w:p>
+    <w:p>
+      <w:pPr>
+        <w:pStyle w:val="PlainText"/>
+        <w:numPr>
+          <w:ilvl w:val="1"/>
+          <w:numId w:val="6"/>
+        </w:numPr>
+      </w:pPr>
+      <w:r>
+        <w:t xml:space="preserve">Review/edit </w:t>
+      </w:r>
+      <w:proofErr w:type="spellStart"/>
+      <w:r>
+        <w:t>ConfigurationFiles</w:t>
+      </w:r>
+      <w:proofErr w:type="spellEnd"/>
+      <w:r>
+        <w:t>/DefaultConfiguration.xml</w:t>
+      </w:r>
+    </w:p>
+    <w:p>
+      <w:pPr>
+        <w:pStyle w:val="PlainText"/>
+        <w:numPr>
+          <w:ilvl w:val="1"/>
+          <w:numId w:val="6"/>
+        </w:numPr>
+      </w:pPr>
+      <w:r>
+        <w:t>Or try something like</w:t>
+      </w:r>
+    </w:p>
+    <w:p>
+      <w:pPr>
+        <w:pStyle w:val="PlainText"/>
+        <w:numPr>
+          <w:ilvl w:val="2"/>
+          <w:numId w:val="6"/>
+        </w:numPr>
+      </w:pPr>
+      <w:r>
+        <w:t xml:space="preserve">make default-configuration </w:t>
+      </w:r>
+      <w:r>
+        <w:t>DEFAULT_CONFIGURATION_ARGS="--enable-assertions --enable-trace2file --compiler-driver 'g++-4.8'"</w:t>
+      </w:r>
+    </w:p>
+    <w:p>
+      <w:pPr>
+        <w:pStyle w:val="PlainText"/>
+        <w:ind w:left="2160"/>
+        <w:rPr>
+          <w:i/>
+        </w:rPr>
+      </w:pPr>
+      <w:proofErr w:type="gramStart"/>
+      <w:r>
+        <w:rPr>
+          <w:i/>
+        </w:rPr>
+        <w:t>or</w:t>
+      </w:r>
+      <w:proofErr w:type="gramEnd"/>
+    </w:p>
+    <w:p>
+      <w:pPr>
+        <w:pStyle w:val="PlainText"/>
+        <w:numPr>
+          <w:ilvl w:val="2"/>
+          <w:numId w:val="6"/>
+        </w:numPr>
+      </w:pPr>
+      <w:r>
+        <w:t xml:space="preserve">make default-configuration </w:t>
+      </w:r>
+      <w:r>
+        <w:t>DEFAULT_CONFIGURATION_ARGS="--</w:t>
+      </w:r>
+      <w:r>
+        <w:t>help</w:t>
+      </w:r>
+      <w:bookmarkStart w:id="0" w:name="_GoBack"/>
+      <w:bookmarkEnd w:id="0"/>
+      <w:r>
+        <w:t>"</w:t>
+      </w:r>
+    </w:p>
+    <w:p>
+      <w:pPr>
+        <w:pStyle w:val="PlainText"/>
+        <w:numPr>
+          <w:ilvl w:val="0"/>
+          <w:numId w:val="6"/>
+        </w:numPr>
+      </w:pPr>
+      <w:r>
+        <w:t xml:space="preserve">make all </w:t>
+      </w:r>
+    </w:p>
+    <w:p>
+      <w:pPr>
+        <w:pStyle w:val="PlainText"/>
+        <w:ind w:left="360" w:firstLine="720"/>
+        <w:rPr>
+          <w:i/>
+        </w:rPr>
+      </w:pPr>
+      <w:r>
+        <w:rPr>
+          <w:i/>
+        </w:rPr>
+        <w:t>B</w:t>
+      </w:r>
+      <w:r>
+        <w:rPr>
+          <w:i/>
+        </w:rPr>
+        <w:t>uilds everything (takes perhaps 15 minutes? – depends a lot on OS/computer speed).</w:t>
+      </w:r>
+    </w:p>
+    <w:p>
+      <w:pPr>
+        <w:pStyle w:val="PlainText"/>
+        <w:numPr>
+          <w:ilvl w:val="0"/>
+          <w:numId w:val="6"/>
+        </w:numPr>
+      </w:pPr>
+      <w:r>
+        <w:t>make run-tests</w:t>
+      </w:r>
+    </w:p>
+    <w:p>
+      <w:pPr>
+        <w:ind w:left="360" w:firstLine="720"/>
+        <w:rPr>
+          <w:i/>
+        </w:rPr>
+      </w:pPr>
+      <w:r>
+        <w:rPr>
+          <w:i/>
+        </w:rPr>
+        <w:t>R</w:t>
+      </w:r>
+      <w:r>
+        <w:rPr>
+          <w:i/>
+        </w:rPr>
+        <w:t>uns regression tests (optionally on remote machines, or with VALGRIND)</w:t>
+      </w:r>
+    </w:p>
+    <w:p/>
+    <w:p>
+      <w:pPr>
+        <w:pStyle w:val="Heading1"/>
         <w:rPr>
           <w:rFonts w:eastAsiaTheme="minorHAnsi"/>
         </w:rPr>
+      </w:pPr>
+      <w:r>
+        <w:rPr>
+          <w:rFonts w:eastAsiaTheme="minorHAnsi"/>
+        </w:rPr>
+        <w:lastRenderedPageBreak/>
         <w:t>Required Tools</w:t>
       </w:r>
     </w:p>
@@ -74,9 +684,11 @@
           <w:numId w:val="2"/>
         </w:numPr>
       </w:pPr>
+      <w:proofErr w:type="spellStart"/>
       <w:r>
         <w:t>git</w:t>
       </w:r>
+      <w:proofErr w:type="spellEnd"/>
     </w:p>
     <w:p>
       <w:pPr>
@@ -122,9 +734,11 @@
           <w:numId w:val="2"/>
         </w:numPr>
       </w:pPr>
+      <w:proofErr w:type="spellStart"/>
       <w:r>
         <w:t>perl</w:t>
       </w:r>
+      <w:proofErr w:type="spellEnd"/>
     </w:p>
     <w:p>
       <w:pPr>
@@ -134,9 +748,11 @@
           <w:numId w:val="2"/>
         </w:numPr>
       </w:pPr>
+      <w:proofErr w:type="spellStart"/>
       <w:r>
         <w:t>wget</w:t>
       </w:r>
+      <w:proofErr w:type="spellEnd"/>
     </w:p>
     <w:p>
       <w:pPr>
@@ -207,10 +823,7 @@
         </w:numPr>
       </w:pPr>
       <w:r>
-        <w:t>unix</w:t>
-      </w:r>
-      <w:r>
-        <w:t>2dos</w:t>
+        <w:t>unix2dos</w:t>
       </w:r>
     </w:p>
     <w:p>
@@ -241,8 +854,13 @@
           <w:numId w:val="3"/>
         </w:numPr>
       </w:pPr>
-      <w:r>
-        <w:t>gcc 4.</w:t>
+      <w:proofErr w:type="spellStart"/>
+      <w:r>
+        <w:t>gcc</w:t>
+      </w:r>
+      <w:proofErr w:type="spellEnd"/>
+      <w:r>
+        <w:t xml:space="preserve"> 4.</w:t>
       </w:r>
       <w:r>
         <w:t>7</w:t>
@@ -265,14 +883,24 @@
           <w:numId w:val="3"/>
         </w:numPr>
       </w:pPr>
-      <w:r>
-        <w:t xml:space="preserve">Stroika is </w:t>
+      <w:proofErr w:type="spellStart"/>
+      <w:r>
+        <w:t>Stroika</w:t>
+      </w:r>
+      <w:proofErr w:type="spellEnd"/>
+      <w:r>
+        <w:t xml:space="preserve"> is </w:t>
       </w:r>
       <w:r>
         <w:t xml:space="preserve">currently tested with </w:t>
       </w:r>
-      <w:r>
-        <w:t xml:space="preserve">gcc </w:t>
+      <w:proofErr w:type="spellStart"/>
+      <w:r>
+        <w:t>gcc</w:t>
+      </w:r>
+      <w:proofErr w:type="spellEnd"/>
+      <w:r>
+        <w:t xml:space="preserve"> </w:t>
       </w:r>
       <w:r>
         <w:t>4.</w:t>
@@ -284,7 +912,15 @@
         <w:t>-</w:t>
       </w:r>
       <w:r>
-        <w:t xml:space="preserve"> gcc </w:t>
+        <w:t xml:space="preserve"> </w:t>
+      </w:r>
+      <w:proofErr w:type="spellStart"/>
+      <w:r>
+        <w:t>gcc</w:t>
+      </w:r>
+      <w:proofErr w:type="spellEnd"/>
+      <w:r>
+        <w:t xml:space="preserve"> </w:t>
       </w:r>
       <w:r>
         <w:t>4.8</w:t>
@@ -298,14 +934,16 @@
           <w:numId w:val="3"/>
         </w:numPr>
       </w:pPr>
-      <w:r>
-        <w:t xml:space="preserve">llvm </w:t>
-      </w:r>
-      <w:r>
-        <w:t>(clang++)</w:t>
-      </w:r>
+      <w:proofErr w:type="spellStart"/>
+      <w:r>
+        <w:t>llvm</w:t>
+      </w:r>
+      <w:proofErr w:type="spellEnd"/>
       <w:r>
         <w:t xml:space="preserve"> </w:t>
+      </w:r>
+      <w:r>
+        <w:t xml:space="preserve">(clang++) </w:t>
       </w:r>
       <w:r>
         <w:t>3.</w:t>
@@ -350,7 +988,15 @@
         </w:numPr>
       </w:pPr>
       <w:r>
-        <w:t>If present, Stroika can be configured to include it and take advantage of it</w:t>
+        <w:t xml:space="preserve">If present, </w:t>
+      </w:r>
+      <w:proofErr w:type="spellStart"/>
+      <w:r>
+        <w:t>Stroika</w:t>
+      </w:r>
+      <w:proofErr w:type="spellEnd"/>
+      <w:r>
+        <w:t xml:space="preserve"> can be configured to include it and take advantage of it</w:t>
       </w:r>
     </w:p>
     <w:p>
@@ -361,12 +1007,14 @@
           <w:numId w:val="4"/>
         </w:numPr>
       </w:pPr>
+      <w:proofErr w:type="spellStart"/>
       <w:r>
         <w:t>o</w:t>
       </w:r>
       <w:r>
         <w:t>penssl</w:t>
       </w:r>
+      <w:proofErr w:type="spellEnd"/>
     </w:p>
     <w:p>
       <w:pPr>
@@ -377,7 +1025,23 @@
         </w:numPr>
       </w:pPr>
       <w:r>
-        <w:t>You can use the statically linked copy in ThirdPartyProducts, or the os-intalled .so files.</w:t>
+        <w:t xml:space="preserve">You can use the statically linked copy in </w:t>
+      </w:r>
+      <w:proofErr w:type="spellStart"/>
+      <w:r>
+        <w:t>ThirdPartyProducts</w:t>
+      </w:r>
+      <w:proofErr w:type="spellEnd"/>
+      <w:r>
+        <w:t xml:space="preserve">, or the </w:t>
+      </w:r>
+      <w:proofErr w:type="spellStart"/>
+      <w:r>
+        <w:t>os-intalled</w:t>
+      </w:r>
+      <w:proofErr w:type="spellEnd"/>
+      <w:r>
+        <w:t xml:space="preserve"> .so files.</w:t>
       </w:r>
     </w:p>
     <w:p/>
@@ -387,13 +1051,28 @@
         <w:pStyle w:val="Heading1"/>
       </w:pPr>
       <w:r>
-        <w:lastRenderedPageBreak/>
         <w:t>Build Process</w:t>
       </w:r>
     </w:p>
     <w:p>
       <w:r>
-        <w:t>On any platform, building Stroika, and all is demo applications and regression tests is as simple as cd’ing to the top-level directory, and typing make</w:t>
+        <w:t xml:space="preserve">On any platform, building </w:t>
+      </w:r>
+      <w:proofErr w:type="spellStart"/>
+      <w:r>
+        <w:t>Stroika</w:t>
+      </w:r>
+      <w:proofErr w:type="spellEnd"/>
+      <w:r>
+        <w:t xml:space="preserve">, and all is demo applications and regression tests is as simple as </w:t>
+      </w:r>
+      <w:proofErr w:type="spellStart"/>
+      <w:r>
+        <w:t>cd’ing</w:t>
+      </w:r>
+      <w:proofErr w:type="spellEnd"/>
+      <w:r>
+        <w:t xml:space="preserve"> to the top-level directory, and typing make</w:t>
       </w:r>
     </w:p>
     <w:p>
@@ -433,6 +1112,7 @@
         </w:numPr>
       </w:pPr>
       <w:r>
+        <w:lastRenderedPageBreak/>
         <w:t>m</w:t>
       </w:r>
       <w:r>
@@ -466,11 +1146,21 @@
       <w:pPr>
         <w:pStyle w:val="ListParagraph"/>
       </w:pPr>
+      <w:proofErr w:type="gramStart"/>
       <w:r>
         <w:t>builds</w:t>
       </w:r>
-      <w:r>
-        <w:t xml:space="preserve"> the stroika library, tests, demos, etc. </w:t>
+      <w:proofErr w:type="gramEnd"/>
+      <w:r>
+        <w:t xml:space="preserve"> the </w:t>
+      </w:r>
+      <w:proofErr w:type="spellStart"/>
+      <w:r>
+        <w:t>stroika</w:t>
+      </w:r>
+      <w:proofErr w:type="spellEnd"/>
+      <w:r>
+        <w:t xml:space="preserve"> library, tests, demos, etc. </w:t>
       </w:r>
     </w:p>
     <w:p>
@@ -490,7 +1180,15 @@
         <w:pStyle w:val="ListParagraph"/>
       </w:pPr>
       <w:r>
-        <w:t>Builds Stroika, and all the regression tests, and runs the regression tests</w:t>
+        <w:t xml:space="preserve">Builds </w:t>
+      </w:r>
+      <w:proofErr w:type="spellStart"/>
+      <w:r>
+        <w:t>Stroika</w:t>
+      </w:r>
+      <w:proofErr w:type="spellEnd"/>
+      <w:r>
+        <w:t>, and all the regression tests, and runs the regression tests</w:t>
       </w:r>
     </w:p>
     <w:p>
@@ -530,7 +1228,15 @@
         <w:pStyle w:val="ListParagraph"/>
       </w:pPr>
       <w:r>
-        <w:t>Checks if the tools needed to build Stroika are installed and in your path. This is done automatically, and generally not needed explicitly.</w:t>
+        <w:t xml:space="preserve">Checks if the tools needed to build </w:t>
+      </w:r>
+      <w:proofErr w:type="spellStart"/>
+      <w:r>
+        <w:t>Stroika</w:t>
+      </w:r>
+      <w:proofErr w:type="spellEnd"/>
+      <w:r>
+        <w:t xml:space="preserve"> are installed and in your path. This is done automatically, and generally not needed explicitly.</w:t>
       </w:r>
     </w:p>
     <w:p>
@@ -543,7 +1249,23 @@
     </w:p>
     <w:p>
       <w:r>
-        <w:t>Building Stroika requires building special configuration files. But using the above mechanism automatically builds them for you. To customize your Stroika configuration,</w:t>
+        <w:t xml:space="preserve">Building </w:t>
+      </w:r>
+      <w:proofErr w:type="spellStart"/>
+      <w:r>
+        <w:t>Stroika</w:t>
+      </w:r>
+      <w:proofErr w:type="spellEnd"/>
+      <w:r>
+        <w:t xml:space="preserve"> requires building special configuration files. But using the above mechanism automatically builds them for you. To customize your </w:t>
+      </w:r>
+      <w:proofErr w:type="spellStart"/>
+      <w:r>
+        <w:t>Stroika</w:t>
+      </w:r>
+      <w:proofErr w:type="spellEnd"/>
+      <w:r>
+        <w:t xml:space="preserve"> configuration,</w:t>
       </w:r>
       <w:r>
         <w:t xml:space="preserve"> you can manually run </w:t>
@@ -584,8 +1306,13 @@
       <w:r>
         <w:t xml:space="preserve">This generates </w:t>
       </w:r>
-      <w:r>
-        <w:t>ConfigurationFiles/Default</w:t>
+      <w:proofErr w:type="spellStart"/>
+      <w:r>
+        <w:t>ConfigurationFiles</w:t>
+      </w:r>
+      <w:proofErr w:type="spellEnd"/>
+      <w:r>
+        <w:t>/Default</w:t>
       </w:r>
       <w:r>
         <w:t>Configuration.xml</w:t>
@@ -624,10 +1351,15 @@
         </w:numPr>
       </w:pPr>
       <w:r>
-        <w:t>This g</w:t>
-      </w:r>
-      <w:r>
-        <w:t>enerates makefiles (as appropriate for your platform/Configuration.xml file), and C++ #include files</w:t>
+        <w:t xml:space="preserve">This generates </w:t>
+      </w:r>
+      <w:proofErr w:type="spellStart"/>
+      <w:r>
+        <w:t>makefiles</w:t>
+      </w:r>
+      <w:proofErr w:type="spellEnd"/>
+      <w:r>
+        <w:t xml:space="preserve"> (as appropriate for your platform/Configuration.xml file), and C++ #include files</w:t>
       </w:r>
     </w:p>
     <w:p>
@@ -640,13 +1372,29 @@
     </w:p>
     <w:p>
       <w:r>
-        <w:t xml:space="preserve">Visual Studio.net project and solution files are available for the Stroika demos, top-level project files, and </w:t>
+        <w:t xml:space="preserve">Visual Studio.net project and solution files are available for the </w:t>
+      </w:r>
+      <w:proofErr w:type="spellStart"/>
+      <w:r>
+        <w:t>Stroika</w:t>
+      </w:r>
+      <w:proofErr w:type="spellEnd"/>
+      <w:r>
+        <w:t xml:space="preserve"> demos, top-level project files, and </w:t>
       </w:r>
       <w:r>
         <w:t xml:space="preserve">regression tests. </w:t>
       </w:r>
       <w:r>
-        <w:t>Once you have built your configuration files (see above), you can use the project files to build, test, extend and develop Stroika.</w:t>
+        <w:t xml:space="preserve">Once you have built your configuration files (see above), you can use the project files to build, test, extend and develop </w:t>
+      </w:r>
+      <w:proofErr w:type="spellStart"/>
+      <w:r>
+        <w:t>Stroika</w:t>
+      </w:r>
+      <w:proofErr w:type="spellEnd"/>
+      <w:r>
+        <w:t>.</w:t>
       </w:r>
     </w:p>
     <w:p>
@@ -656,8 +1404,23 @@
       <w:r>
         <w:t xml:space="preserve">Using </w:t>
       </w:r>
-      <w:r>
-        <w:t>QtCreator (on unix)</w:t>
+      <w:proofErr w:type="spellStart"/>
+      <w:r>
+        <w:t>QtCreator</w:t>
+      </w:r>
+      <w:proofErr w:type="spellEnd"/>
+      <w:r>
+        <w:t xml:space="preserve"> (on </w:t>
+      </w:r>
+      <w:proofErr w:type="spellStart"/>
+      <w:proofErr w:type="gramStart"/>
+      <w:r>
+        <w:t>unix</w:t>
+      </w:r>
+      <w:proofErr w:type="spellEnd"/>
+      <w:proofErr w:type="gramEnd"/>
+      <w:r>
+        <w:t>)</w:t>
       </w:r>
     </w:p>
     <w:p>
@@ -668,7 +1431,31 @@
         <w:t>Library/Projects/QtCreator/CreateQtCreatorSymbolicLinks.sh</w:t>
       </w:r>
       <w:r>
-        <w:t xml:space="preserve"> to create project files at the top level of your Stroika directory. Then you can open that .creator file in qtCreator, and build and debug Stroika-based </w:t>
+        <w:t xml:space="preserve"> to create project files at the top level of your </w:t>
+      </w:r>
+      <w:proofErr w:type="spellStart"/>
+      <w:r>
+        <w:t>Stroika</w:t>
+      </w:r>
+      <w:proofErr w:type="spellEnd"/>
+      <w:r>
+        <w:t xml:space="preserve"> directory. Then you can open that .creator file in </w:t>
+      </w:r>
+      <w:proofErr w:type="spellStart"/>
+      <w:r>
+        <w:t>qtCreator</w:t>
+      </w:r>
+      <w:proofErr w:type="spellEnd"/>
+      <w:r>
+        <w:t xml:space="preserve">, and build and debug </w:t>
+      </w:r>
+      <w:proofErr w:type="spellStart"/>
+      <w:r>
+        <w:t>Stroika</w:t>
+      </w:r>
+      <w:proofErr w:type="spellEnd"/>
+      <w:r>
+        <w:t xml:space="preserve">-based </w:t>
       </w:r>
       <w:r>
         <w:t>applications</w:t>
@@ -676,8 +1463,6 @@
       <w:r>
         <w:t>.</w:t>
       </w:r>
-      <w:bookmarkStart w:id="0" w:name="_GoBack"/>
-      <w:bookmarkEnd w:id="0"/>
     </w:p>
     <w:sectPr>
       <w:pgSz w:w="12240" w:h="15840"/>
@@ -1031,6 +1816,118 @@
     </w:lvl>
   </w:abstractNum>
   <w:abstractNum w:abstractNumId="3">
+    <w:nsid w:val="40B928C9"/>
+    <w:multiLevelType w:val="hybridMultilevel"/>
+    <w:tmpl w:val="4DAE6F20"/>
+    <w:lvl w:ilvl="0" w:tplc="C83080DE">
+      <w:numFmt w:val="bullet"/>
+      <w:lvlText w:val=""/>
+      <w:lvlJc w:val="left"/>
+      <w:pPr>
+        <w:ind w:left="1080" w:hanging="360"/>
+      </w:pPr>
+      <w:rPr>
+        <w:rFonts w:ascii="Wingdings" w:eastAsiaTheme="minorHAnsi" w:hAnsi="Wingdings" w:cstheme="minorBidi" w:hint="default"/>
+      </w:rPr>
+    </w:lvl>
+    <w:lvl w:ilvl="1" w:tplc="04090003">
+      <w:start w:val="1"/>
+      <w:numFmt w:val="bullet"/>
+      <w:lvlText w:val="o"/>
+      <w:lvlJc w:val="left"/>
+      <w:pPr>
+        <w:ind w:left="1800" w:hanging="360"/>
+      </w:pPr>
+      <w:rPr>
+        <w:rFonts w:ascii="Courier New" w:hAnsi="Courier New" w:cs="Courier New" w:hint="default"/>
+      </w:rPr>
+    </w:lvl>
+    <w:lvl w:ilvl="2" w:tplc="04090005">
+      <w:start w:val="1"/>
+      <w:numFmt w:val="bullet"/>
+      <w:lvlText w:val=""/>
+      <w:lvlJc w:val="left"/>
+      <w:pPr>
+        <w:ind w:left="2520" w:hanging="360"/>
+      </w:pPr>
+      <w:rPr>
+        <w:rFonts w:ascii="Wingdings" w:hAnsi="Wingdings" w:hint="default"/>
+      </w:rPr>
+    </w:lvl>
+    <w:lvl w:ilvl="3" w:tplc="04090001" w:tentative="1">
+      <w:start w:val="1"/>
+      <w:numFmt w:val="bullet"/>
+      <w:lvlText w:val=""/>
+      <w:lvlJc w:val="left"/>
+      <w:pPr>
+        <w:ind w:left="3240" w:hanging="360"/>
+      </w:pPr>
+      <w:rPr>
+        <w:rFonts w:ascii="Symbol" w:hAnsi="Symbol" w:hint="default"/>
+      </w:rPr>
+    </w:lvl>
+    <w:lvl w:ilvl="4" w:tplc="04090003" w:tentative="1">
+      <w:start w:val="1"/>
+      <w:numFmt w:val="bullet"/>
+      <w:lvlText w:val="o"/>
+      <w:lvlJc w:val="left"/>
+      <w:pPr>
+        <w:ind w:left="3960" w:hanging="360"/>
+      </w:pPr>
+      <w:rPr>
+        <w:rFonts w:ascii="Courier New" w:hAnsi="Courier New" w:cs="Courier New" w:hint="default"/>
+      </w:rPr>
+    </w:lvl>
+    <w:lvl w:ilvl="5" w:tplc="04090005" w:tentative="1">
+      <w:start w:val="1"/>
+      <w:numFmt w:val="bullet"/>
+      <w:lvlText w:val=""/>
+      <w:lvlJc w:val="left"/>
+      <w:pPr>
+        <w:ind w:left="4680" w:hanging="360"/>
+      </w:pPr>
+      <w:rPr>
+        <w:rFonts w:ascii="Wingdings" w:hAnsi="Wingdings" w:hint="default"/>
+      </w:rPr>
+    </w:lvl>
+    <w:lvl w:ilvl="6" w:tplc="04090001" w:tentative="1">
+      <w:start w:val="1"/>
+      <w:numFmt w:val="bullet"/>
+      <w:lvlText w:val=""/>
+      <w:lvlJc w:val="left"/>
+      <w:pPr>
+        <w:ind w:left="5400" w:hanging="360"/>
+      </w:pPr>
+      <w:rPr>
+        <w:rFonts w:ascii="Symbol" w:hAnsi="Symbol" w:hint="default"/>
+      </w:rPr>
+    </w:lvl>
+    <w:lvl w:ilvl="7" w:tplc="04090003" w:tentative="1">
+      <w:start w:val="1"/>
+      <w:numFmt w:val="bullet"/>
+      <w:lvlText w:val="o"/>
+      <w:lvlJc w:val="left"/>
+      <w:pPr>
+        <w:ind w:left="6120" w:hanging="360"/>
+      </w:pPr>
+      <w:rPr>
+        <w:rFonts w:ascii="Courier New" w:hAnsi="Courier New" w:cs="Courier New" w:hint="default"/>
+      </w:rPr>
+    </w:lvl>
+    <w:lvl w:ilvl="8" w:tplc="04090005" w:tentative="1">
+      <w:start w:val="1"/>
+      <w:numFmt w:val="bullet"/>
+      <w:lvlText w:val=""/>
+      <w:lvlJc w:val="left"/>
+      <w:pPr>
+        <w:ind w:left="6840" w:hanging="360"/>
+      </w:pPr>
+      <w:rPr>
+        <w:rFonts w:ascii="Wingdings" w:hAnsi="Wingdings" w:hint="default"/>
+      </w:rPr>
+    </w:lvl>
+  </w:abstractNum>
+  <w:abstractNum w:abstractNumId="4">
     <w:nsid w:val="4E13662A"/>
     <w:multiLevelType w:val="hybridMultilevel"/>
     <w:tmpl w:val="6D607B16"/>
@@ -1143,7 +2040,7 @@
       </w:rPr>
     </w:lvl>
   </w:abstractNum>
-  <w:abstractNum w:abstractNumId="4">
+  <w:abstractNum w:abstractNumId="5">
     <w:nsid w:val="51B43592"/>
     <w:multiLevelType w:val="hybridMultilevel"/>
     <w:tmpl w:val="B2726D8A"/>
@@ -1257,10 +2154,10 @@
     </w:lvl>
   </w:abstractNum>
   <w:num w:numId="1">
-    <w:abstractNumId w:val="4"/>
+    <w:abstractNumId w:val="5"/>
   </w:num>
   <w:num w:numId="2">
-    <w:abstractNumId w:val="3"/>
+    <w:abstractNumId w:val="4"/>
   </w:num>
   <w:num w:numId="3">
     <w:abstractNumId w:val="1"/>
@@ -1270,6 +2167,9 @@
   </w:num>
   <w:num w:numId="5">
     <w:abstractNumId w:val="2"/>
+  </w:num>
+  <w:num w:numId="6">
+    <w:abstractNumId w:val="3"/>
   </w:num>
 </w:numbering>
 </file>
@@ -1934,6 +2834,43 @@
       <w:spacing w:val="5"/>
     </w:rPr>
   </w:style>
+  <w:style w:type="character" w:styleId="Hyperlink">
+    <w:name w:val="Hyperlink"/>
+    <w:basedOn w:val="DefaultParagraphFont"/>
+    <w:uiPriority w:val="99"/>
+    <w:unhideWhenUsed/>
+    <w:rsid w:val="009471E7"/>
+    <w:rPr>
+      <w:color w:val="0000FF"/>
+      <w:u w:val="single"/>
+    </w:rPr>
+  </w:style>
+  <w:style w:type="paragraph" w:styleId="PlainText">
+    <w:name w:val="Plain Text"/>
+    <w:basedOn w:val="Normal"/>
+    <w:link w:val="PlainTextChar"/>
+    <w:uiPriority w:val="99"/>
+    <w:unhideWhenUsed/>
+    <w:rsid w:val="00995681"/>
+    <w:pPr>
+      <w:spacing w:after="0" w:line="240" w:lineRule="auto"/>
+    </w:pPr>
+    <w:rPr>
+      <w:rFonts w:ascii="Calibri" w:hAnsi="Calibri"/>
+      <w:szCs w:val="21"/>
+    </w:rPr>
+  </w:style>
+  <w:style w:type="character" w:customStyle="1" w:styleId="PlainTextChar">
+    <w:name w:val="Plain Text Char"/>
+    <w:basedOn w:val="DefaultParagraphFont"/>
+    <w:link w:val="PlainText"/>
+    <w:uiPriority w:val="99"/>
+    <w:rsid w:val="00995681"/>
+    <w:rPr>
+      <w:rFonts w:ascii="Calibri" w:hAnsi="Calibri"/>
+      <w:szCs w:val="21"/>
+    </w:rPr>
+  </w:style>
 </w:styles>
 </file>
 

</xml_diff>

<commit_message>
More progress on Building Stroika documentation
</commit_message>
<xml_diff>
--- a/Documentation/Building Stroika.docx
+++ b/Documentation/Building Stroika.docx
@@ -7,13 +7,8 @@
         <w:pStyle w:val="Title"/>
       </w:pPr>
       <w:r>
-        <w:t xml:space="preserve">Building </w:t>
-      </w:r>
-      <w:proofErr w:type="spellStart"/>
-      <w:r>
-        <w:t>Stroika</w:t>
-      </w:r>
-      <w:proofErr w:type="spellEnd"/>
+        <w:t>Building Stroika</w:t>
+      </w:r>
     </w:p>
     <w:p>
       <w:pPr>
@@ -24,13 +19,8 @@
       </w:r>
     </w:p>
     <w:p>
-      <w:proofErr w:type="spellStart"/>
-      <w:r>
-        <w:t>Stroika</w:t>
-      </w:r>
-      <w:proofErr w:type="spellEnd"/>
-      <w:r>
-        <w:t xml:space="preserve"> is a C++ class library.</w:t>
+      <w:r>
+        <w:t>Stroika is a C++ class library.</w:t>
       </w:r>
       <w:r>
         <w:t xml:space="preserve"> For the most part, </w:t>
@@ -51,23 +41,7 @@
         <w:t>.</w:t>
       </w:r>
       <w:r>
-        <w:t xml:space="preserve"> However, internally, some of these make rules use </w:t>
-      </w:r>
-      <w:proofErr w:type="spellStart"/>
-      <w:r>
-        <w:t>perl</w:t>
-      </w:r>
-      <w:proofErr w:type="spellEnd"/>
-      <w:r>
-        <w:t xml:space="preserve"> </w:t>
-      </w:r>
-      <w:proofErr w:type="spellStart"/>
-      <w:r>
-        <w:t>etc</w:t>
-      </w:r>
-      <w:proofErr w:type="spellEnd"/>
-      <w:r>
-        <w:t xml:space="preserve"> scripts. </w:t>
+        <w:t xml:space="preserve"> However, internally, some of these make rules use perl etc scripts. </w:t>
       </w:r>
     </w:p>
     <w:p>
@@ -100,23 +74,12 @@
           <w:highlight w:val="black"/>
         </w:rPr>
       </w:pPr>
-      <w:proofErr w:type="spellStart"/>
-      <w:proofErr w:type="gramStart"/>
       <w:r>
         <w:rPr>
           <w:color w:val="FFFFFF" w:themeColor="background1"/>
           <w:highlight w:val="black"/>
         </w:rPr>
-        <w:t>wget</w:t>
-      </w:r>
-      <w:proofErr w:type="spellEnd"/>
-      <w:proofErr w:type="gramEnd"/>
-      <w:r>
-        <w:rPr>
-          <w:color w:val="FFFFFF" w:themeColor="background1"/>
-          <w:highlight w:val="black"/>
-        </w:rPr>
-        <w:t xml:space="preserve"> --tries=10 --no-check-certificate --output-document=STROIKA_DOWNLOAD.tar.gz </w:t>
+        <w:t xml:space="preserve">wget --tries=10 --no-check-certificate --output-document=STROIKA_DOWNLOAD.tar.gz </w:t>
       </w:r>
       <w:hyperlink r:id="rId5" w:history="1">
         <w:r>
@@ -146,37 +109,37 @@
           <w:highlight w:val="black"/>
         </w:rPr>
       </w:pPr>
-      <w:proofErr w:type="gramStart"/>
       <w:r>
         <w:rPr>
           <w:color w:val="FFFFFF" w:themeColor="background1"/>
           <w:highlight w:val="black"/>
         </w:rPr>
-        <w:t>tar</w:t>
-      </w:r>
-      <w:proofErr w:type="gramEnd"/>
-      <w:r>
+        <w:t>tar xf STROIKA_DOWNLOAD.tar.gz</w:t>
+      </w:r>
+    </w:p>
+    <w:p>
+      <w:pPr>
+        <w:pStyle w:val="CodeFragment"/>
         <w:rPr>
           <w:color w:val="FFFFFF" w:themeColor="background1"/>
           <w:highlight w:val="black"/>
         </w:rPr>
-        <w:t xml:space="preserve"> </w:t>
-      </w:r>
-      <w:proofErr w:type="spellStart"/>
-      <w:r>
+      </w:pPr>
+    </w:p>
+    <w:p>
+      <w:pPr>
+        <w:pStyle w:val="CodeFragment"/>
         <w:rPr>
           <w:color w:val="FFFFFF" w:themeColor="background1"/>
           <w:highlight w:val="black"/>
         </w:rPr>
-        <w:t>xf</w:t>
-      </w:r>
-      <w:proofErr w:type="spellEnd"/>
+      </w:pPr>
       <w:r>
         <w:rPr>
           <w:color w:val="FFFFFF" w:themeColor="background1"/>
           <w:highlight w:val="black"/>
         </w:rPr>
-        <w:t xml:space="preserve"> STROIKA_DOWNLOAD.tar.gz</w:t>
+        <w:t>cd Stroika-master</w:t>
       </w:r>
     </w:p>
     <w:p>
@@ -193,73 +156,14 @@
         <w:pStyle w:val="CodeFragment"/>
         <w:rPr>
           <w:color w:val="FFFFFF" w:themeColor="background1"/>
-          <w:highlight w:val="black"/>
-        </w:rPr>
-      </w:pPr>
-      <w:proofErr w:type="gramStart"/>
+        </w:rPr>
+      </w:pPr>
       <w:r>
         <w:rPr>
           <w:color w:val="FFFFFF" w:themeColor="background1"/>
           <w:highlight w:val="black"/>
         </w:rPr>
-        <w:t>cd</w:t>
-      </w:r>
-      <w:proofErr w:type="gramEnd"/>
-      <w:r>
-        <w:rPr>
-          <w:color w:val="FFFFFF" w:themeColor="background1"/>
-          <w:highlight w:val="black"/>
-        </w:rPr>
-        <w:t xml:space="preserve"> </w:t>
-      </w:r>
-      <w:proofErr w:type="spellStart"/>
-      <w:r>
-        <w:rPr>
-          <w:color w:val="FFFFFF" w:themeColor="background1"/>
-          <w:highlight w:val="black"/>
-        </w:rPr>
-        <w:t>Stroika</w:t>
-      </w:r>
-      <w:proofErr w:type="spellEnd"/>
-      <w:r>
-        <w:rPr>
-          <w:color w:val="FFFFFF" w:themeColor="background1"/>
-          <w:highlight w:val="black"/>
-        </w:rPr>
-        <w:t>-master</w:t>
-      </w:r>
-    </w:p>
-    <w:p>
-      <w:pPr>
-        <w:pStyle w:val="CodeFragment"/>
-        <w:rPr>
-          <w:color w:val="FFFFFF" w:themeColor="background1"/>
-          <w:highlight w:val="black"/>
-        </w:rPr>
-      </w:pPr>
-    </w:p>
-    <w:p>
-      <w:pPr>
-        <w:pStyle w:val="CodeFragment"/>
-        <w:rPr>
-          <w:color w:val="FFFFFF" w:themeColor="background1"/>
-        </w:rPr>
-      </w:pPr>
-      <w:proofErr w:type="gramStart"/>
-      <w:r>
-        <w:rPr>
-          <w:color w:val="FFFFFF" w:themeColor="background1"/>
-          <w:highlight w:val="black"/>
-        </w:rPr>
-        <w:t>make</w:t>
-      </w:r>
-      <w:proofErr w:type="gramEnd"/>
-      <w:r>
-        <w:rPr>
-          <w:color w:val="FFFFFF" w:themeColor="background1"/>
-          <w:highlight w:val="black"/>
-        </w:rPr>
-        <w:t xml:space="preserve"> all run-tests</w:t>
+        <w:t>make all run-tests</w:t>
       </w:r>
     </w:p>
     <w:p>
@@ -281,13 +185,8 @@
           <w:numId w:val="6"/>
         </w:numPr>
       </w:pPr>
-      <w:proofErr w:type="spellStart"/>
-      <w:r>
-        <w:t>wget</w:t>
-      </w:r>
-      <w:proofErr w:type="spellEnd"/>
-      <w:r>
-        <w:t xml:space="preserve"> -</w:t>
+      <w:r>
+        <w:t>wget -</w:t>
       </w:r>
       <w:r>
         <w:t>-tries=10 --no-check-certificate --output-document=</w:t>
@@ -315,29 +214,20 @@
           <w:i/>
         </w:rPr>
       </w:pPr>
-      <w:proofErr w:type="gramStart"/>
       <w:r>
         <w:rPr>
           <w:i/>
         </w:rPr>
         <w:t>or</w:t>
       </w:r>
-      <w:proofErr w:type="gramEnd"/>
     </w:p>
     <w:p>
       <w:pPr>
         <w:pStyle w:val="PlainText"/>
         <w:ind w:left="1080"/>
       </w:pPr>
-      <w:proofErr w:type="spellStart"/>
-      <w:proofErr w:type="gramStart"/>
-      <w:r>
-        <w:t>wget</w:t>
-      </w:r>
-      <w:proofErr w:type="spellEnd"/>
-      <w:proofErr w:type="gramEnd"/>
-      <w:r>
-        <w:t xml:space="preserve"> -</w:t>
+      <w:r>
+        <w:t>wget -</w:t>
       </w:r>
       <w:r>
         <w:t>-tries=10 --no-check-certificate --output-document=</w:t>
@@ -366,15 +256,7 @@
         </w:numPr>
       </w:pPr>
       <w:r>
-        <w:t xml:space="preserve">tar </w:t>
-      </w:r>
-      <w:proofErr w:type="spellStart"/>
-      <w:r>
-        <w:t>xf</w:t>
-      </w:r>
-      <w:proofErr w:type="spellEnd"/>
-      <w:r>
-        <w:t xml:space="preserve"> STROIKA_DOWNLOAD.tar.gz</w:t>
+        <w:t>tar xf STROIKA_DOWNLOAD.tar.gz</w:t>
       </w:r>
     </w:p>
     <w:p>
@@ -489,14 +371,26 @@
       <w:pPr>
         <w:pStyle w:val="PlainText"/>
         <w:ind w:left="360" w:firstLine="720"/>
-      </w:pPr>
-      <w:r>
+        <w:rPr>
+          <w:i/>
+        </w:rPr>
+      </w:pPr>
+      <w:r>
+        <w:rPr>
+          <w:i/>
+        </w:rPr>
         <w:t>N</w:t>
       </w:r>
       <w:r>
+        <w:rPr>
+          <w:i/>
+        </w:rPr>
         <w:t xml:space="preserve">ot needed, but it’s a springboard for setting up the configuration </w:t>
       </w:r>
       <w:r>
+        <w:rPr>
+          <w:i/>
+        </w:rPr>
         <w:t>you want.</w:t>
       </w:r>
     </w:p>
@@ -511,13 +405,8 @@
       <w:r>
         <w:t xml:space="preserve">Review/edit </w:t>
       </w:r>
-      <w:proofErr w:type="spellStart"/>
-      <w:r>
-        <w:t>ConfigurationFiles</w:t>
-      </w:r>
-      <w:proofErr w:type="spellEnd"/>
-      <w:r>
-        <w:t>/DefaultConfiguration.xml</w:t>
+      <w:r>
+        <w:t>ConfigurationFiles/DefaultConfiguration.xml</w:t>
       </w:r>
     </w:p>
     <w:p>
@@ -555,14 +444,12 @@
           <w:i/>
         </w:rPr>
       </w:pPr>
-      <w:proofErr w:type="gramStart"/>
       <w:r>
         <w:rPr>
           <w:i/>
         </w:rPr>
         <w:t>or</w:t>
       </w:r>
-      <w:proofErr w:type="gramEnd"/>
     </w:p>
     <w:p>
       <w:pPr>
@@ -581,498 +468,545 @@
       <w:r>
         <w:t>help</w:t>
       </w:r>
+      <w:r>
+        <w:t>"</w:t>
+      </w:r>
+    </w:p>
+    <w:p>
+      <w:pPr>
+        <w:pStyle w:val="PlainText"/>
+        <w:numPr>
+          <w:ilvl w:val="0"/>
+          <w:numId w:val="6"/>
+        </w:numPr>
+      </w:pPr>
+      <w:r>
+        <w:t xml:space="preserve">make all </w:t>
+      </w:r>
+    </w:p>
+    <w:p>
+      <w:pPr>
+        <w:pStyle w:val="PlainText"/>
+        <w:ind w:left="360" w:firstLine="720"/>
+        <w:rPr>
+          <w:i/>
+        </w:rPr>
+      </w:pPr>
+      <w:r>
+        <w:rPr>
+          <w:i/>
+        </w:rPr>
+        <w:t>B</w:t>
+      </w:r>
+      <w:r>
+        <w:rPr>
+          <w:i/>
+        </w:rPr>
+        <w:t>uilds everything (takes perhaps 15 minutes? – depends a lot on OS/computer speed).</w:t>
+      </w:r>
+    </w:p>
+    <w:p>
+      <w:pPr>
+        <w:pStyle w:val="PlainText"/>
+        <w:numPr>
+          <w:ilvl w:val="0"/>
+          <w:numId w:val="6"/>
+        </w:numPr>
+      </w:pPr>
+      <w:r>
+        <w:t>make run-tests</w:t>
+      </w:r>
+    </w:p>
+    <w:p>
+      <w:pPr>
+        <w:ind w:left="360" w:firstLine="720"/>
+        <w:rPr>
+          <w:i/>
+        </w:rPr>
+      </w:pPr>
+      <w:r>
+        <w:rPr>
+          <w:i/>
+        </w:rPr>
+        <w:t>R</w:t>
+      </w:r>
+      <w:r>
+        <w:rPr>
+          <w:i/>
+        </w:rPr>
+        <w:t>uns regression tests (optionally on remote machines, or with VALGRIND)</w:t>
+      </w:r>
+    </w:p>
+    <w:p/>
+    <w:p>
+      <w:pPr>
+        <w:pStyle w:val="Heading1"/>
+        <w:pageBreakBefore/>
+        <w:rPr>
+          <w:rFonts w:eastAsiaTheme="minorHAnsi"/>
+        </w:rPr>
+      </w:pPr>
+      <w:r>
+        <w:rPr>
+          <w:rFonts w:eastAsiaTheme="minorHAnsi"/>
+        </w:rPr>
+        <w:lastRenderedPageBreak/>
+        <w:t>Required Tools</w:t>
+      </w:r>
+    </w:p>
+    <w:p>
+      <w:pPr>
+        <w:pStyle w:val="Heading2"/>
+      </w:pPr>
+      <w:r>
+        <w:t>Required for ALL platforms</w:t>
+      </w:r>
+    </w:p>
+    <w:p>
+      <w:pPr>
+        <w:pStyle w:val="ListParagraph"/>
+        <w:numPr>
+          <w:ilvl w:val="0"/>
+          <w:numId w:val="2"/>
+        </w:numPr>
+      </w:pPr>
+      <w:r>
+        <w:t>git</w:t>
+      </w:r>
+    </w:p>
+    <w:p>
+      <w:pPr>
+        <w:pStyle w:val="ListParagraph"/>
+        <w:numPr>
+          <w:ilvl w:val="1"/>
+          <w:numId w:val="2"/>
+        </w:numPr>
+      </w:pPr>
+      <w:r>
+        <w:t xml:space="preserve">not needed to build, but </w:t>
+      </w:r>
+    </w:p>
+    <w:p>
+      <w:pPr>
+        <w:pStyle w:val="ListParagraph"/>
+        <w:numPr>
+          <w:ilvl w:val="0"/>
+          <w:numId w:val="2"/>
+        </w:numPr>
+      </w:pPr>
+      <w:r>
+        <w:t>make</w:t>
+      </w:r>
+    </w:p>
+    <w:p>
+      <w:pPr>
+        <w:pStyle w:val="ListParagraph"/>
+        <w:numPr>
+          <w:ilvl w:val="0"/>
+          <w:numId w:val="2"/>
+        </w:numPr>
+      </w:pPr>
+      <w:r>
+        <w:t>patch</w:t>
+      </w:r>
+    </w:p>
+    <w:p>
+      <w:pPr>
+        <w:pStyle w:val="ListParagraph"/>
+        <w:numPr>
+          <w:ilvl w:val="0"/>
+          <w:numId w:val="2"/>
+        </w:numPr>
+      </w:pPr>
+      <w:r>
+        <w:t>perl</w:t>
+      </w:r>
+    </w:p>
+    <w:p>
+      <w:pPr>
+        <w:pStyle w:val="ListParagraph"/>
+        <w:numPr>
+          <w:ilvl w:val="0"/>
+          <w:numId w:val="2"/>
+        </w:numPr>
+      </w:pPr>
+      <w:r>
+        <w:t>wget</w:t>
+      </w:r>
+    </w:p>
+    <w:p>
+      <w:pPr>
+        <w:pStyle w:val="Heading2"/>
+      </w:pPr>
+      <w:r>
+        <w:t>For Windows</w:t>
+      </w:r>
+    </w:p>
+    <w:p>
+      <w:pPr>
+        <w:pStyle w:val="ListParagraph"/>
+        <w:numPr>
+          <w:ilvl w:val="0"/>
+          <w:numId w:val="2"/>
+        </w:numPr>
+      </w:pPr>
+      <w:r>
+        <w:t>Visual Studio.net 201</w:t>
+      </w:r>
+      <w:r>
+        <w:t>3</w:t>
+      </w:r>
+      <w:r>
+        <w:t xml:space="preserve"> (or later)</w:t>
+      </w:r>
+    </w:p>
+    <w:p>
+      <w:pPr>
+        <w:pStyle w:val="ListParagraph"/>
+        <w:numPr>
+          <w:ilvl w:val="0"/>
+          <w:numId w:val="2"/>
+        </w:numPr>
+        <w:spacing w:after="0"/>
+      </w:pPr>
+      <w:r>
+        <w:t>Cygwin</w:t>
+      </w:r>
+    </w:p>
+    <w:p>
+      <w:pPr>
+        <w:spacing w:after="0"/>
+        <w:ind w:firstLine="720"/>
+      </w:pPr>
+      <w:r>
+        <w:t>Including</w:t>
+      </w:r>
+    </w:p>
+    <w:p>
+      <w:pPr>
+        <w:pStyle w:val="ListParagraph"/>
+        <w:numPr>
+          <w:ilvl w:val="1"/>
+          <w:numId w:val="2"/>
+        </w:numPr>
+      </w:pPr>
+      <w:r>
+        <w:t>dos2unix</w:t>
+      </w:r>
+    </w:p>
+    <w:p>
+      <w:pPr>
+        <w:pStyle w:val="ListParagraph"/>
+        <w:numPr>
+          <w:ilvl w:val="1"/>
+          <w:numId w:val="2"/>
+        </w:numPr>
+      </w:pPr>
+      <w:r>
+        <w:t>unix2dos</w:t>
+      </w:r>
+    </w:p>
+    <w:p>
+      <w:pPr>
+        <w:pStyle w:val="Heading2"/>
+      </w:pPr>
+      <w:r>
+        <w:t>For UNIX</w:t>
+      </w:r>
+    </w:p>
+    <w:p>
+      <w:pPr>
+        <w:pStyle w:val="ListParagraph"/>
+        <w:numPr>
+          <w:ilvl w:val="0"/>
+          <w:numId w:val="3"/>
+        </w:numPr>
+      </w:pPr>
+      <w:r>
+        <w:t>Compiler</w:t>
+      </w:r>
+    </w:p>
+    <w:p>
+      <w:pPr>
+        <w:pStyle w:val="ListParagraph"/>
+        <w:numPr>
+          <w:ilvl w:val="1"/>
+          <w:numId w:val="3"/>
+        </w:numPr>
+      </w:pPr>
+      <w:r>
+        <w:t>gcc 4.</w:t>
+      </w:r>
+      <w:r>
+        <w:t>7</w:t>
+      </w:r>
+      <w:r>
+        <w:t xml:space="preserve"> </w:t>
+      </w:r>
+      <w:r>
+        <w:t>or later</w:t>
+      </w:r>
+      <w:r>
+        <w:t xml:space="preserve"> OR</w:t>
+      </w:r>
+    </w:p>
+    <w:p>
+      <w:pPr>
+        <w:pStyle w:val="ListParagraph"/>
+        <w:numPr>
+          <w:ilvl w:val="2"/>
+          <w:numId w:val="3"/>
+        </w:numPr>
+      </w:pPr>
+      <w:r>
+        <w:t xml:space="preserve">Stroika is </w:t>
+      </w:r>
+      <w:r>
+        <w:t xml:space="preserve">currently tested with </w:t>
+      </w:r>
+      <w:r>
+        <w:t xml:space="preserve">gcc </w:t>
+      </w:r>
+      <w:r>
+        <w:t>4.</w:t>
+      </w:r>
+      <w:r>
+        <w:t>7</w:t>
+      </w:r>
+      <w:r>
+        <w:t>-</w:t>
+      </w:r>
+      <w:r>
+        <w:t xml:space="preserve"> gcc </w:t>
+      </w:r>
+      <w:r>
+        <w:t>4.8</w:t>
+      </w:r>
+    </w:p>
+    <w:p>
+      <w:pPr>
+        <w:pStyle w:val="ListParagraph"/>
+        <w:numPr>
+          <w:ilvl w:val="1"/>
+          <w:numId w:val="3"/>
+        </w:numPr>
+      </w:pPr>
+      <w:r>
+        <w:t xml:space="preserve">llvm </w:t>
+      </w:r>
+      <w:r>
+        <w:t xml:space="preserve">(clang++) </w:t>
+      </w:r>
+      <w:r>
+        <w:t>3.</w:t>
+      </w:r>
+      <w:r>
+        <w:t>4</w:t>
+      </w:r>
+      <w:r>
+        <w:t xml:space="preserve"> </w:t>
+      </w:r>
+      <w:r>
+        <w:t xml:space="preserve"> </w:t>
+      </w:r>
+      <w:r>
+        <w:t>or later</w:t>
+      </w:r>
+    </w:p>
+    <w:p/>
+    <w:p>
+      <w:pPr>
+        <w:pStyle w:val="Heading2"/>
+      </w:pPr>
+      <w:r>
+        <w:t>Optional Components</w:t>
+      </w:r>
+    </w:p>
+    <w:p>
+      <w:pPr>
+        <w:pStyle w:val="ListParagraph"/>
+        <w:numPr>
+          <w:ilvl w:val="0"/>
+          <w:numId w:val="4"/>
+        </w:numPr>
+      </w:pPr>
+      <w:r>
+        <w:t>curl</w:t>
+      </w:r>
+    </w:p>
+    <w:p>
+      <w:pPr>
+        <w:ind w:firstLine="720"/>
+      </w:pPr>
+      <w:r>
+        <w:t>If present, Stroika can be configured to include it and take advantage of it</w:t>
+      </w:r>
+    </w:p>
+    <w:p>
+      <w:pPr>
+        <w:pStyle w:val="ListParagraph"/>
+        <w:numPr>
+          <w:ilvl w:val="0"/>
+          <w:numId w:val="4"/>
+        </w:numPr>
+      </w:pPr>
+      <w:r>
+        <w:t>o</w:t>
+      </w:r>
+      <w:r>
+        <w:t>penssl</w:t>
+      </w:r>
+    </w:p>
+    <w:p>
+      <w:pPr>
+        <w:ind w:firstLine="720"/>
+      </w:pPr>
+      <w:r>
+        <w:t>You can use the statically linked copy in ThirdPartyProducts, or the os-intalled .so files.</w:t>
+      </w:r>
+    </w:p>
+    <w:p/>
+    <w:p>
+      <w:pPr>
+        <w:pStyle w:val="Heading1"/>
+        <w:pageBreakBefore/>
+      </w:pPr>
+      <w:r>
+        <w:lastRenderedPageBreak/>
+        <w:t>Build / Configuration Design</w:t>
+      </w:r>
+    </w:p>
+    <w:p>
+      <w:r>
+        <w:t>&lt;&lt;&lt;ROUGH DRAFT&gt;&gt;&gt;</w:t>
+      </w:r>
+    </w:p>
+    <w:p>
+      <w:pPr>
+        <w:pStyle w:val="Heading2"/>
+      </w:pPr>
+      <w:r>
+        <w:t>Alternatives</w:t>
+      </w:r>
+    </w:p>
+    <w:p>
+      <w:r>
+        <w:t>We seriously considered a number of build systems, including cmake, ant, perl scripts, qmake, etc. They all weak, with ant possibly being the best alternative, except that its heavily java oriented.</w:t>
+      </w:r>
+    </w:p>
+    <w:p>
+      <w:r>
+        <w:t xml:space="preserve">Just normal GNU make – appears to be the least bad alternative, so that’s what we’re doing. </w:t>
+      </w:r>
+    </w:p>
+    <w:p>
+      <w:pPr>
+        <w:pStyle w:val="Heading3"/>
+      </w:pPr>
+      <w:r>
+        <w:t>STATUS</w:t>
+      </w:r>
+    </w:p>
+    <w:p>
+      <w:r>
+        <w:t>There are remnants of earlier build systems (especially perl), but they will soon be eliminated, and only about 40% of what is described here is actually implemented right now.</w:t>
+      </w:r>
+    </w:p>
+    <w:p>
+      <w:pPr>
+        <w:pStyle w:val="Heading2"/>
+      </w:pPr>
+      <w:r>
+        <w:t>Configurations</w:t>
+      </w:r>
+    </w:p>
+    <w:p>
+      <w:r>
+        <w:t>The design is to make a set of co</w:t>
+      </w:r>
+      <w:r>
+        <w:t>nfiguration files – each stored in the Configurations directory. Configurations are described by a single XML file. They can be generated using make define-configuration (or TBD).</w:t>
+      </w:r>
+    </w:p>
+    <w:p>
+      <w:r>
+        <w:t>A configuration comprises BOTH target platform (e.g. windows/linux), hardware (e.g. PowerPC, x86, x64, ARM), and any other options (debug build, enable assertions, support OpenSSL, etc).</w:t>
+      </w:r>
+    </w:p>
+    <w:p>
+      <w:r>
+        <w:t>This stands in contrast to several other systems (like Visual Studio.net) that treats platform and ‘configuration’ as orthogonal choices.</w:t>
+      </w:r>
+    </w:p>
+    <w:p>
+      <w:r>
+        <w:t xml:space="preserve">You can call </w:t>
+      </w:r>
+    </w:p>
+    <w:p>
+      <w:pPr>
+        <w:pStyle w:val="CodeFragment"/>
+      </w:pPr>
+      <w:r>
+        <w:tab/>
+        <w:t>make apply-configurations</w:t>
+      </w:r>
+    </w:p>
+    <w:p>
+      <w:r>
+        <w:t>to generate all the directories and files dependent on the defined configurations. Note – this is generally not necessary, and called automatically.</w:t>
+      </w:r>
+    </w:p>
+    <w:p>
+      <w:pPr>
+        <w:pStyle w:val="Heading2"/>
+      </w:pPr>
+      <w:r>
+        <w:t>Build Results</w:t>
+      </w:r>
+    </w:p>
+    <w:p>
+      <w:r>
+        <w:t xml:space="preserve">Intermediate files (objs etc) go into </w:t>
+      </w:r>
+      <w:r>
+        <w:rPr>
+          <w:b/>
+        </w:rPr>
+        <w:t>IntermediateFiles</w:t>
+      </w:r>
+      <w:r>
+        <w:t xml:space="preserve">. Final build products (libraries and executables) go into </w:t>
+      </w:r>
+      <w:r>
+        <w:rPr>
+          <w:b/>
+        </w:rPr>
+        <w:t>Builds</w:t>
+      </w:r>
+      <w:r>
+        <w:t>. Subdirectories of IntermediateFiles and Builds are named by each configuration, and the data (objs, or exes etc) are layed out under {Builds,IntermediateFiles}/{ConfiguraitonName}.</w:t>
+      </w:r>
+    </w:p>
+    <w:p>
       <w:bookmarkStart w:id="0" w:name="_GoBack"/>
       <w:bookmarkEnd w:id="0"/>
-      <w:r>
-        <w:t>"</w:t>
-      </w:r>
-    </w:p>
-    <w:p>
-      <w:pPr>
-        <w:pStyle w:val="PlainText"/>
-        <w:numPr>
-          <w:ilvl w:val="0"/>
-          <w:numId w:val="6"/>
-        </w:numPr>
-      </w:pPr>
-      <w:r>
-        <w:t xml:space="preserve">make all </w:t>
-      </w:r>
-    </w:p>
-    <w:p>
-      <w:pPr>
-        <w:pStyle w:val="PlainText"/>
-        <w:ind w:left="360" w:firstLine="720"/>
-        <w:rPr>
-          <w:i/>
-        </w:rPr>
-      </w:pPr>
-      <w:r>
-        <w:rPr>
-          <w:i/>
-        </w:rPr>
-        <w:t>B</w:t>
-      </w:r>
-      <w:r>
-        <w:rPr>
-          <w:i/>
-        </w:rPr>
-        <w:t>uilds everything (takes perhaps 15 minutes? – depends a lot on OS/computer speed).</w:t>
-      </w:r>
-    </w:p>
-    <w:p>
-      <w:pPr>
-        <w:pStyle w:val="PlainText"/>
-        <w:numPr>
-          <w:ilvl w:val="0"/>
-          <w:numId w:val="6"/>
-        </w:numPr>
-      </w:pPr>
-      <w:r>
-        <w:t>make run-tests</w:t>
-      </w:r>
-    </w:p>
-    <w:p>
-      <w:pPr>
-        <w:ind w:left="360" w:firstLine="720"/>
-        <w:rPr>
-          <w:i/>
-        </w:rPr>
-      </w:pPr>
-      <w:r>
-        <w:rPr>
-          <w:i/>
-        </w:rPr>
-        <w:t>R</w:t>
-      </w:r>
-      <w:r>
-        <w:rPr>
-          <w:i/>
-        </w:rPr>
-        <w:t>uns regression tests (optionally on remote machines, or with VALGRIND)</w:t>
-      </w:r>
-    </w:p>
-    <w:p/>
-    <w:p>
-      <w:pPr>
-        <w:pStyle w:val="Heading1"/>
-        <w:rPr>
-          <w:rFonts w:eastAsiaTheme="minorHAnsi"/>
-        </w:rPr>
-      </w:pPr>
-      <w:r>
-        <w:rPr>
-          <w:rFonts w:eastAsiaTheme="minorHAnsi"/>
-        </w:rPr>
-        <w:lastRenderedPageBreak/>
-        <w:t>Required Tools</w:t>
-      </w:r>
-    </w:p>
-    <w:p>
-      <w:pPr>
-        <w:pStyle w:val="Heading2"/>
-      </w:pPr>
-      <w:r>
-        <w:t>Required for ALL platforms</w:t>
-      </w:r>
-    </w:p>
-    <w:p>
-      <w:pPr>
-        <w:pStyle w:val="ListParagraph"/>
-        <w:numPr>
-          <w:ilvl w:val="0"/>
-          <w:numId w:val="2"/>
-        </w:numPr>
-      </w:pPr>
-      <w:proofErr w:type="spellStart"/>
-      <w:r>
-        <w:t>git</w:t>
-      </w:r>
-      <w:proofErr w:type="spellEnd"/>
-    </w:p>
-    <w:p>
-      <w:pPr>
-        <w:pStyle w:val="ListParagraph"/>
-        <w:numPr>
-          <w:ilvl w:val="1"/>
-          <w:numId w:val="2"/>
-        </w:numPr>
-      </w:pPr>
-      <w:r>
-        <w:t xml:space="preserve">not needed to build, but </w:t>
-      </w:r>
-    </w:p>
-    <w:p>
-      <w:pPr>
-        <w:pStyle w:val="ListParagraph"/>
-        <w:numPr>
-          <w:ilvl w:val="0"/>
-          <w:numId w:val="2"/>
-        </w:numPr>
-      </w:pPr>
-      <w:r>
-        <w:t>make</w:t>
-      </w:r>
-    </w:p>
-    <w:p>
-      <w:pPr>
-        <w:pStyle w:val="ListParagraph"/>
-        <w:numPr>
-          <w:ilvl w:val="0"/>
-          <w:numId w:val="2"/>
-        </w:numPr>
-      </w:pPr>
-      <w:r>
-        <w:t>patch</w:t>
-      </w:r>
-    </w:p>
-    <w:p>
-      <w:pPr>
-        <w:pStyle w:val="ListParagraph"/>
-        <w:numPr>
-          <w:ilvl w:val="0"/>
-          <w:numId w:val="2"/>
-        </w:numPr>
-      </w:pPr>
-      <w:proofErr w:type="spellStart"/>
-      <w:r>
-        <w:t>perl</w:t>
-      </w:r>
-      <w:proofErr w:type="spellEnd"/>
-    </w:p>
-    <w:p>
-      <w:pPr>
-        <w:pStyle w:val="ListParagraph"/>
-        <w:numPr>
-          <w:ilvl w:val="0"/>
-          <w:numId w:val="2"/>
-        </w:numPr>
-      </w:pPr>
-      <w:proofErr w:type="spellStart"/>
-      <w:r>
-        <w:t>wget</w:t>
-      </w:r>
-      <w:proofErr w:type="spellEnd"/>
-    </w:p>
-    <w:p>
-      <w:pPr>
-        <w:pStyle w:val="Heading2"/>
-      </w:pPr>
-      <w:r>
-        <w:t>For Windows</w:t>
-      </w:r>
-    </w:p>
-    <w:p>
-      <w:pPr>
-        <w:pStyle w:val="ListParagraph"/>
-        <w:numPr>
-          <w:ilvl w:val="0"/>
-          <w:numId w:val="2"/>
-        </w:numPr>
-      </w:pPr>
-      <w:r>
-        <w:t>Visual Studio.net 201</w:t>
-      </w:r>
-      <w:r>
-        <w:t>3</w:t>
-      </w:r>
-      <w:r>
-        <w:t xml:space="preserve"> (or later)</w:t>
-      </w:r>
-    </w:p>
-    <w:p>
-      <w:pPr>
-        <w:pStyle w:val="ListParagraph"/>
-        <w:numPr>
-          <w:ilvl w:val="0"/>
-          <w:numId w:val="2"/>
-        </w:numPr>
-        <w:spacing w:after="0"/>
-      </w:pPr>
-      <w:r>
-        <w:t>Cygwin</w:t>
-      </w:r>
-    </w:p>
-    <w:p>
-      <w:pPr>
-        <w:spacing w:after="0"/>
-        <w:ind w:firstLine="720"/>
-      </w:pPr>
-      <w:r>
-        <w:t>Including</w:t>
-      </w:r>
-    </w:p>
-    <w:p>
-      <w:pPr>
-        <w:pStyle w:val="ListParagraph"/>
-        <w:numPr>
-          <w:ilvl w:val="1"/>
-          <w:numId w:val="2"/>
-        </w:numPr>
-      </w:pPr>
-      <w:r>
-        <w:t>dos2unix</w:t>
-      </w:r>
-    </w:p>
-    <w:p>
-      <w:pPr>
-        <w:pStyle w:val="ListParagraph"/>
-        <w:numPr>
-          <w:ilvl w:val="1"/>
-          <w:numId w:val="2"/>
-        </w:numPr>
-      </w:pPr>
-      <w:r>
-        <w:t>unix2dos</w:t>
-      </w:r>
-    </w:p>
-    <w:p>
-      <w:pPr>
-        <w:pStyle w:val="Heading2"/>
-      </w:pPr>
-      <w:r>
-        <w:t>For UNIX</w:t>
-      </w:r>
-    </w:p>
-    <w:p>
-      <w:pPr>
-        <w:pStyle w:val="ListParagraph"/>
-        <w:numPr>
-          <w:ilvl w:val="0"/>
-          <w:numId w:val="3"/>
-        </w:numPr>
-      </w:pPr>
-      <w:r>
-        <w:t>Compiler</w:t>
-      </w:r>
-    </w:p>
-    <w:p>
-      <w:pPr>
-        <w:pStyle w:val="ListParagraph"/>
-        <w:numPr>
-          <w:ilvl w:val="1"/>
-          <w:numId w:val="3"/>
-        </w:numPr>
-      </w:pPr>
-      <w:proofErr w:type="spellStart"/>
-      <w:r>
-        <w:t>gcc</w:t>
-      </w:r>
-      <w:proofErr w:type="spellEnd"/>
-      <w:r>
-        <w:t xml:space="preserve"> 4.</w:t>
-      </w:r>
-      <w:r>
-        <w:t>7</w:t>
-      </w:r>
-      <w:r>
-        <w:t xml:space="preserve"> </w:t>
-      </w:r>
-      <w:r>
-        <w:t>or later</w:t>
-      </w:r>
-      <w:r>
-        <w:t xml:space="preserve"> OR</w:t>
-      </w:r>
-    </w:p>
-    <w:p>
-      <w:pPr>
-        <w:pStyle w:val="ListParagraph"/>
-        <w:numPr>
-          <w:ilvl w:val="2"/>
-          <w:numId w:val="3"/>
-        </w:numPr>
-      </w:pPr>
-      <w:proofErr w:type="spellStart"/>
-      <w:r>
-        <w:t>Stroika</w:t>
-      </w:r>
-      <w:proofErr w:type="spellEnd"/>
-      <w:r>
-        <w:t xml:space="preserve"> is </w:t>
-      </w:r>
-      <w:r>
-        <w:t xml:space="preserve">currently tested with </w:t>
-      </w:r>
-      <w:proofErr w:type="spellStart"/>
-      <w:r>
-        <w:t>gcc</w:t>
-      </w:r>
-      <w:proofErr w:type="spellEnd"/>
-      <w:r>
-        <w:t xml:space="preserve"> </w:t>
-      </w:r>
-      <w:r>
-        <w:t>4.</w:t>
-      </w:r>
-      <w:r>
-        <w:t>7</w:t>
-      </w:r>
-      <w:r>
-        <w:t>-</w:t>
-      </w:r>
-      <w:r>
-        <w:t xml:space="preserve"> </w:t>
-      </w:r>
-      <w:proofErr w:type="spellStart"/>
-      <w:r>
-        <w:t>gcc</w:t>
-      </w:r>
-      <w:proofErr w:type="spellEnd"/>
-      <w:r>
-        <w:t xml:space="preserve"> </w:t>
-      </w:r>
-      <w:r>
-        <w:t>4.8</w:t>
-      </w:r>
-    </w:p>
-    <w:p>
-      <w:pPr>
-        <w:pStyle w:val="ListParagraph"/>
-        <w:numPr>
-          <w:ilvl w:val="1"/>
-          <w:numId w:val="3"/>
-        </w:numPr>
-      </w:pPr>
-      <w:proofErr w:type="spellStart"/>
-      <w:r>
-        <w:t>llvm</w:t>
-      </w:r>
-      <w:proofErr w:type="spellEnd"/>
-      <w:r>
-        <w:t xml:space="preserve"> </w:t>
-      </w:r>
-      <w:r>
-        <w:t xml:space="preserve">(clang++) </w:t>
-      </w:r>
-      <w:r>
-        <w:t>3.</w:t>
-      </w:r>
-      <w:r>
-        <w:t>4</w:t>
-      </w:r>
-      <w:r>
-        <w:t xml:space="preserve"> </w:t>
-      </w:r>
-      <w:r>
-        <w:t xml:space="preserve"> </w:t>
-      </w:r>
-      <w:r>
-        <w:t>or later</w:t>
-      </w:r>
-    </w:p>
-    <w:p/>
-    <w:p>
-      <w:r>
-        <w:t>Optional Components</w:t>
-      </w:r>
-    </w:p>
-    <w:p>
-      <w:pPr>
-        <w:pStyle w:val="ListParagraph"/>
-        <w:numPr>
-          <w:ilvl w:val="0"/>
-          <w:numId w:val="4"/>
-        </w:numPr>
-      </w:pPr>
-      <w:r>
-        <w:t>curl</w:t>
-      </w:r>
-    </w:p>
-    <w:p>
-      <w:pPr>
-        <w:pStyle w:val="ListParagraph"/>
-        <w:numPr>
-          <w:ilvl w:val="1"/>
-          <w:numId w:val="4"/>
-        </w:numPr>
-      </w:pPr>
-      <w:r>
-        <w:t xml:space="preserve">If present, </w:t>
-      </w:r>
-      <w:proofErr w:type="spellStart"/>
-      <w:r>
-        <w:t>Stroika</w:t>
-      </w:r>
-      <w:proofErr w:type="spellEnd"/>
-      <w:r>
-        <w:t xml:space="preserve"> can be configured to include it and take advantage of it</w:t>
-      </w:r>
-    </w:p>
-    <w:p>
-      <w:pPr>
-        <w:pStyle w:val="ListParagraph"/>
-        <w:numPr>
-          <w:ilvl w:val="0"/>
-          <w:numId w:val="4"/>
-        </w:numPr>
-      </w:pPr>
-      <w:proofErr w:type="spellStart"/>
-      <w:r>
-        <w:t>o</w:t>
-      </w:r>
-      <w:r>
-        <w:t>penssl</w:t>
-      </w:r>
-      <w:proofErr w:type="spellEnd"/>
-    </w:p>
-    <w:p>
-      <w:pPr>
-        <w:pStyle w:val="ListParagraph"/>
-        <w:numPr>
-          <w:ilvl w:val="1"/>
-          <w:numId w:val="4"/>
-        </w:numPr>
-      </w:pPr>
-      <w:r>
-        <w:t xml:space="preserve">You can use the statically linked copy in </w:t>
-      </w:r>
-      <w:proofErr w:type="spellStart"/>
-      <w:r>
-        <w:t>ThirdPartyProducts</w:t>
-      </w:r>
-      <w:proofErr w:type="spellEnd"/>
-      <w:r>
-        <w:t xml:space="preserve">, or the </w:t>
-      </w:r>
-      <w:proofErr w:type="spellStart"/>
-      <w:r>
-        <w:t>os-intalled</w:t>
-      </w:r>
-      <w:proofErr w:type="spellEnd"/>
-      <w:r>
-        <w:t xml:space="preserve"> .so files.</w:t>
-      </w:r>
     </w:p>
     <w:p/>
     <w:p/>
     <w:p>
       <w:pPr>
         <w:pStyle w:val="Heading1"/>
-      </w:pPr>
-      <w:r>
+        <w:pageBreakBefore/>
+      </w:pPr>
+      <w:r>
+        <w:lastRenderedPageBreak/>
         <w:t>Build Process</w:t>
       </w:r>
     </w:p>
     <w:p>
       <w:r>
-        <w:t xml:space="preserve">On any platform, building </w:t>
-      </w:r>
-      <w:proofErr w:type="spellStart"/>
-      <w:r>
-        <w:t>Stroika</w:t>
-      </w:r>
-      <w:proofErr w:type="spellEnd"/>
-      <w:r>
-        <w:t xml:space="preserve">, and all is demo applications and regression tests is as simple as </w:t>
-      </w:r>
-      <w:proofErr w:type="spellStart"/>
-      <w:r>
-        <w:t>cd’ing</w:t>
-      </w:r>
-      <w:proofErr w:type="spellEnd"/>
-      <w:r>
-        <w:t xml:space="preserve"> to the top-level directory, and typing make</w:t>
+        <w:t>On any platform, building Stroika, and all is demo applications and regression tests is as simple as cd’ing to the top-level directory, and typing make</w:t>
       </w:r>
     </w:p>
     <w:p>
@@ -1112,7 +1046,6 @@
         </w:numPr>
       </w:pPr>
       <w:r>
-        <w:lastRenderedPageBreak/>
         <w:t>m</w:t>
       </w:r>
       <w:r>
@@ -1146,21 +1079,11 @@
       <w:pPr>
         <w:pStyle w:val="ListParagraph"/>
       </w:pPr>
-      <w:proofErr w:type="gramStart"/>
       <w:r>
         <w:t>builds</w:t>
       </w:r>
-      <w:proofErr w:type="gramEnd"/>
-      <w:r>
-        <w:t xml:space="preserve"> the </w:t>
-      </w:r>
-      <w:proofErr w:type="spellStart"/>
-      <w:r>
-        <w:t>stroika</w:t>
-      </w:r>
-      <w:proofErr w:type="spellEnd"/>
-      <w:r>
-        <w:t xml:space="preserve"> library, tests, demos, etc. </w:t>
+      <w:r>
+        <w:t xml:space="preserve"> the stroika library, tests, demos, etc. </w:t>
       </w:r>
     </w:p>
     <w:p>
@@ -1180,15 +1103,7 @@
         <w:pStyle w:val="ListParagraph"/>
       </w:pPr>
       <w:r>
-        <w:t xml:space="preserve">Builds </w:t>
-      </w:r>
-      <w:proofErr w:type="spellStart"/>
-      <w:r>
-        <w:t>Stroika</w:t>
-      </w:r>
-      <w:proofErr w:type="spellEnd"/>
-      <w:r>
-        <w:t>, and all the regression tests, and runs the regression tests</w:t>
+        <w:t>Builds Stroika, and all the regression tests, and runs the regression tests</w:t>
       </w:r>
     </w:p>
     <w:p>
@@ -1228,15 +1143,7 @@
         <w:pStyle w:val="ListParagraph"/>
       </w:pPr>
       <w:r>
-        <w:t xml:space="preserve">Checks if the tools needed to build </w:t>
-      </w:r>
-      <w:proofErr w:type="spellStart"/>
-      <w:r>
-        <w:t>Stroika</w:t>
-      </w:r>
-      <w:proofErr w:type="spellEnd"/>
-      <w:r>
-        <w:t xml:space="preserve"> are installed and in your path. This is done automatically, and generally not needed explicitly.</w:t>
+        <w:t>Checks if the tools needed to build Stroika are installed and in your path. This is done automatically, and generally not needed explicitly.</w:t>
       </w:r>
     </w:p>
     <w:p>
@@ -1249,23 +1156,7 @@
     </w:p>
     <w:p>
       <w:r>
-        <w:t xml:space="preserve">Building </w:t>
-      </w:r>
-      <w:proofErr w:type="spellStart"/>
-      <w:r>
-        <w:t>Stroika</w:t>
-      </w:r>
-      <w:proofErr w:type="spellEnd"/>
-      <w:r>
-        <w:t xml:space="preserve"> requires building special configuration files. But using the above mechanism automatically builds them for you. To customize your </w:t>
-      </w:r>
-      <w:proofErr w:type="spellStart"/>
-      <w:r>
-        <w:t>Stroika</w:t>
-      </w:r>
-      <w:proofErr w:type="spellEnd"/>
-      <w:r>
-        <w:t xml:space="preserve"> configuration,</w:t>
+        <w:t>Building Stroika requires building special configuration files. But using the above mechanism automatically builds them for you. To customize your Stroika configuration,</w:t>
       </w:r>
       <w:r>
         <w:t xml:space="preserve"> you can manually run </w:t>
@@ -1304,15 +1195,7 @@
         </w:numPr>
       </w:pPr>
       <w:r>
-        <w:t xml:space="preserve">This generates </w:t>
-      </w:r>
-      <w:proofErr w:type="spellStart"/>
-      <w:r>
-        <w:t>ConfigurationFiles</w:t>
-      </w:r>
-      <w:proofErr w:type="spellEnd"/>
-      <w:r>
-        <w:t>/Default</w:t>
+        <w:t>This generates ConfigurationFiles/Default</w:t>
       </w:r>
       <w:r>
         <w:t>Configuration.xml</w:t>
@@ -1351,15 +1234,7 @@
         </w:numPr>
       </w:pPr>
       <w:r>
-        <w:t xml:space="preserve">This generates </w:t>
-      </w:r>
-      <w:proofErr w:type="spellStart"/>
-      <w:r>
-        <w:t>makefiles</w:t>
-      </w:r>
-      <w:proofErr w:type="spellEnd"/>
-      <w:r>
-        <w:t xml:space="preserve"> (as appropriate for your platform/Configuration.xml file), and C++ #include files</w:t>
+        <w:t>This generates makefiles (as appropriate for your platform/Configuration.xml file), and C++ #include files</w:t>
       </w:r>
     </w:p>
     <w:p>
@@ -1372,29 +1247,13 @@
     </w:p>
     <w:p>
       <w:r>
-        <w:t xml:space="preserve">Visual Studio.net project and solution files are available for the </w:t>
-      </w:r>
-      <w:proofErr w:type="spellStart"/>
-      <w:r>
-        <w:t>Stroika</w:t>
-      </w:r>
-      <w:proofErr w:type="spellEnd"/>
-      <w:r>
-        <w:t xml:space="preserve"> demos, top-level project files, and </w:t>
+        <w:t xml:space="preserve">Visual Studio.net project and solution files are available for the Stroika demos, top-level project files, and </w:t>
       </w:r>
       <w:r>
         <w:t xml:space="preserve">regression tests. </w:t>
       </w:r>
       <w:r>
-        <w:t xml:space="preserve">Once you have built your configuration files (see above), you can use the project files to build, test, extend and develop </w:t>
-      </w:r>
-      <w:proofErr w:type="spellStart"/>
-      <w:r>
-        <w:t>Stroika</w:t>
-      </w:r>
-      <w:proofErr w:type="spellEnd"/>
-      <w:r>
-        <w:t>.</w:t>
+        <w:t>Once you have built your configuration files (see above), you can use the project files to build, test, extend and develop Stroika.</w:t>
       </w:r>
     </w:p>
     <w:p>
@@ -1404,23 +1263,8 @@
       <w:r>
         <w:t xml:space="preserve">Using </w:t>
       </w:r>
-      <w:proofErr w:type="spellStart"/>
-      <w:r>
-        <w:t>QtCreator</w:t>
-      </w:r>
-      <w:proofErr w:type="spellEnd"/>
-      <w:r>
-        <w:t xml:space="preserve"> (on </w:t>
-      </w:r>
-      <w:proofErr w:type="spellStart"/>
-      <w:proofErr w:type="gramStart"/>
-      <w:r>
-        <w:t>unix</w:t>
-      </w:r>
-      <w:proofErr w:type="spellEnd"/>
-      <w:proofErr w:type="gramEnd"/>
-      <w:r>
-        <w:t>)</w:t>
+      <w:r>
+        <w:t>QtCreator (on unix)</w:t>
       </w:r>
     </w:p>
     <w:p>
@@ -1431,31 +1275,7 @@
         <w:t>Library/Projects/QtCreator/CreateQtCreatorSymbolicLinks.sh</w:t>
       </w:r>
       <w:r>
-        <w:t xml:space="preserve"> to create project files at the top level of your </w:t>
-      </w:r>
-      <w:proofErr w:type="spellStart"/>
-      <w:r>
-        <w:t>Stroika</w:t>
-      </w:r>
-      <w:proofErr w:type="spellEnd"/>
-      <w:r>
-        <w:t xml:space="preserve"> directory. Then you can open that .creator file in </w:t>
-      </w:r>
-      <w:proofErr w:type="spellStart"/>
-      <w:r>
-        <w:t>qtCreator</w:t>
-      </w:r>
-      <w:proofErr w:type="spellEnd"/>
-      <w:r>
-        <w:t xml:space="preserve">, and build and debug </w:t>
-      </w:r>
-      <w:proofErr w:type="spellStart"/>
-      <w:r>
-        <w:t>Stroika</w:t>
-      </w:r>
-      <w:proofErr w:type="spellEnd"/>
-      <w:r>
-        <w:t xml:space="preserve">-based </w:t>
+        <w:t xml:space="preserve"> to create project files at the top level of your Stroika directory. Then you can open that .creator file in qtCreator, and build and debug Stroika-based </w:t>
       </w:r>
       <w:r>
         <w:t>applications</w:t>

</xml_diff>

<commit_message>
updated build docs with example for --std=c++1y
</commit_message>
<xml_diff>
--- a/Documentation/Building Stroika.docx
+++ b/Documentation/Building Stroika.docx
@@ -7,8 +7,13 @@
         <w:pStyle w:val="Title"/>
       </w:pPr>
       <w:r>
-        <w:t>Building Stroika</w:t>
-      </w:r>
+        <w:t xml:space="preserve">Building </w:t>
+      </w:r>
+      <w:proofErr w:type="spellStart"/>
+      <w:r>
+        <w:t>Stroika</w:t>
+      </w:r>
+      <w:proofErr w:type="spellEnd"/>
     </w:p>
     <w:p>
       <w:pPr>
@@ -19,8 +24,13 @@
       </w:r>
     </w:p>
     <w:p>
-      <w:r>
-        <w:t>Stroika is a C++ class library.</w:t>
+      <w:proofErr w:type="spellStart"/>
+      <w:r>
+        <w:t>Stroika</w:t>
+      </w:r>
+      <w:proofErr w:type="spellEnd"/>
+      <w:r>
+        <w:t xml:space="preserve"> is a C++ class library.</w:t>
       </w:r>
       <w:r>
         <w:t xml:space="preserve"> For the most part, </w:t>
@@ -41,7 +51,23 @@
         <w:t>.</w:t>
       </w:r>
       <w:r>
-        <w:t xml:space="preserve"> However, internally, some of these make rules use perl etc scripts. </w:t>
+        <w:t xml:space="preserve"> However, internally, some of these make rules use </w:t>
+      </w:r>
+      <w:proofErr w:type="spellStart"/>
+      <w:r>
+        <w:t>perl</w:t>
+      </w:r>
+      <w:proofErr w:type="spellEnd"/>
+      <w:r>
+        <w:t xml:space="preserve"> </w:t>
+      </w:r>
+      <w:proofErr w:type="spellStart"/>
+      <w:r>
+        <w:t>etc</w:t>
+      </w:r>
+      <w:proofErr w:type="spellEnd"/>
+      <w:r>
+        <w:t xml:space="preserve"> scripts. </w:t>
       </w:r>
     </w:p>
     <w:p>
@@ -74,12 +100,23 @@
           <w:highlight w:val="black"/>
         </w:rPr>
       </w:pPr>
+      <w:proofErr w:type="spellStart"/>
+      <w:proofErr w:type="gramStart"/>
       <w:r>
         <w:rPr>
           <w:color w:val="FFFFFF" w:themeColor="background1"/>
           <w:highlight w:val="black"/>
         </w:rPr>
-        <w:t xml:space="preserve">wget --tries=10 --no-check-certificate --output-document=STROIKA_DOWNLOAD.tar.gz </w:t>
+        <w:t>wget</w:t>
+      </w:r>
+      <w:proofErr w:type="spellEnd"/>
+      <w:proofErr w:type="gramEnd"/>
+      <w:r>
+        <w:rPr>
+          <w:color w:val="FFFFFF" w:themeColor="background1"/>
+          <w:highlight w:val="black"/>
+        </w:rPr>
+        <w:t xml:space="preserve"> --tries=10 --no-check-certificate --output-document=STROIKA_DOWNLOAD.tar.gz </w:t>
       </w:r>
       <w:hyperlink r:id="rId5" w:history="1">
         <w:r>
@@ -109,37 +146,37 @@
           <w:highlight w:val="black"/>
         </w:rPr>
       </w:pPr>
+      <w:proofErr w:type="gramStart"/>
       <w:r>
         <w:rPr>
           <w:color w:val="FFFFFF" w:themeColor="background1"/>
           <w:highlight w:val="black"/>
         </w:rPr>
-        <w:t>tar xf STROIKA_DOWNLOAD.tar.gz</w:t>
-      </w:r>
-    </w:p>
-    <w:p>
-      <w:pPr>
-        <w:pStyle w:val="CodeFragment"/>
+        <w:t>tar</w:t>
+      </w:r>
+      <w:proofErr w:type="gramEnd"/>
+      <w:r>
         <w:rPr>
           <w:color w:val="FFFFFF" w:themeColor="background1"/>
           <w:highlight w:val="black"/>
         </w:rPr>
-      </w:pPr>
-    </w:p>
-    <w:p>
-      <w:pPr>
-        <w:pStyle w:val="CodeFragment"/>
+        <w:t xml:space="preserve"> </w:t>
+      </w:r>
+      <w:proofErr w:type="spellStart"/>
+      <w:r>
         <w:rPr>
           <w:color w:val="FFFFFF" w:themeColor="background1"/>
           <w:highlight w:val="black"/>
         </w:rPr>
-      </w:pPr>
+        <w:t>xf</w:t>
+      </w:r>
+      <w:proofErr w:type="spellEnd"/>
       <w:r>
         <w:rPr>
           <w:color w:val="FFFFFF" w:themeColor="background1"/>
           <w:highlight w:val="black"/>
         </w:rPr>
-        <w:t>cd Stroika-master</w:t>
+        <w:t xml:space="preserve"> STROIKA_DOWNLOAD.tar.gz</w:t>
       </w:r>
     </w:p>
     <w:p>
@@ -156,14 +193,73 @@
         <w:pStyle w:val="CodeFragment"/>
         <w:rPr>
           <w:color w:val="FFFFFF" w:themeColor="background1"/>
-        </w:rPr>
-      </w:pPr>
+          <w:highlight w:val="black"/>
+        </w:rPr>
+      </w:pPr>
+      <w:proofErr w:type="gramStart"/>
       <w:r>
         <w:rPr>
           <w:color w:val="FFFFFF" w:themeColor="background1"/>
           <w:highlight w:val="black"/>
         </w:rPr>
-        <w:t>make all run-tests</w:t>
+        <w:t>cd</w:t>
+      </w:r>
+      <w:proofErr w:type="gramEnd"/>
+      <w:r>
+        <w:rPr>
+          <w:color w:val="FFFFFF" w:themeColor="background1"/>
+          <w:highlight w:val="black"/>
+        </w:rPr>
+        <w:t xml:space="preserve"> </w:t>
+      </w:r>
+      <w:proofErr w:type="spellStart"/>
+      <w:r>
+        <w:rPr>
+          <w:color w:val="FFFFFF" w:themeColor="background1"/>
+          <w:highlight w:val="black"/>
+        </w:rPr>
+        <w:t>Stroika</w:t>
+      </w:r>
+      <w:proofErr w:type="spellEnd"/>
+      <w:r>
+        <w:rPr>
+          <w:color w:val="FFFFFF" w:themeColor="background1"/>
+          <w:highlight w:val="black"/>
+        </w:rPr>
+        <w:t>-master</w:t>
+      </w:r>
+    </w:p>
+    <w:p>
+      <w:pPr>
+        <w:pStyle w:val="CodeFragment"/>
+        <w:rPr>
+          <w:color w:val="FFFFFF" w:themeColor="background1"/>
+          <w:highlight w:val="black"/>
+        </w:rPr>
+      </w:pPr>
+    </w:p>
+    <w:p>
+      <w:pPr>
+        <w:pStyle w:val="CodeFragment"/>
+        <w:rPr>
+          <w:color w:val="FFFFFF" w:themeColor="background1"/>
+        </w:rPr>
+      </w:pPr>
+      <w:proofErr w:type="gramStart"/>
+      <w:r>
+        <w:rPr>
+          <w:color w:val="FFFFFF" w:themeColor="background1"/>
+          <w:highlight w:val="black"/>
+        </w:rPr>
+        <w:t>make</w:t>
+      </w:r>
+      <w:proofErr w:type="gramEnd"/>
+      <w:r>
+        <w:rPr>
+          <w:color w:val="FFFFFF" w:themeColor="background1"/>
+          <w:highlight w:val="black"/>
+        </w:rPr>
+        <w:t xml:space="preserve"> all run-tests</w:t>
       </w:r>
     </w:p>
     <w:p>
@@ -185,8 +281,13 @@
           <w:numId w:val="6"/>
         </w:numPr>
       </w:pPr>
-      <w:r>
-        <w:t>wget -</w:t>
+      <w:proofErr w:type="spellStart"/>
+      <w:r>
+        <w:t>wget</w:t>
+      </w:r>
+      <w:proofErr w:type="spellEnd"/>
+      <w:r>
+        <w:t xml:space="preserve"> -</w:t>
       </w:r>
       <w:r>
         <w:t>-tries=10 --no-check-certificate --output-document=</w:t>
@@ -214,20 +315,29 @@
           <w:i/>
         </w:rPr>
       </w:pPr>
+      <w:proofErr w:type="gramStart"/>
       <w:r>
         <w:rPr>
           <w:i/>
         </w:rPr>
         <w:t>or</w:t>
       </w:r>
+      <w:proofErr w:type="gramEnd"/>
     </w:p>
     <w:p>
       <w:pPr>
         <w:pStyle w:val="PlainText"/>
         <w:ind w:left="1080"/>
       </w:pPr>
-      <w:r>
-        <w:t>wget -</w:t>
+      <w:proofErr w:type="spellStart"/>
+      <w:proofErr w:type="gramStart"/>
+      <w:r>
+        <w:t>wget</w:t>
+      </w:r>
+      <w:proofErr w:type="spellEnd"/>
+      <w:proofErr w:type="gramEnd"/>
+      <w:r>
+        <w:t xml:space="preserve"> -</w:t>
       </w:r>
       <w:r>
         <w:t>-tries=10 --no-check-certificate --output-document=</w:t>
@@ -256,7 +366,15 @@
         </w:numPr>
       </w:pPr>
       <w:r>
-        <w:t>tar xf STROIKA_DOWNLOAD.tar.gz</w:t>
+        <w:t xml:space="preserve">tar </w:t>
+      </w:r>
+      <w:proofErr w:type="spellStart"/>
+      <w:r>
+        <w:t>xf</w:t>
+      </w:r>
+      <w:proofErr w:type="spellEnd"/>
+      <w:r>
+        <w:t xml:space="preserve"> STROIKA_DOWNLOAD.tar.gz</w:t>
       </w:r>
     </w:p>
     <w:p>
@@ -405,8 +523,13 @@
       <w:r>
         <w:t xml:space="preserve">Review/edit </w:t>
       </w:r>
-      <w:r>
-        <w:t>ConfigurationFiles/DefaultConfiguration.xml</w:t>
+      <w:proofErr w:type="spellStart"/>
+      <w:r>
+        <w:t>ConfigurationFiles</w:t>
+      </w:r>
+      <w:proofErr w:type="spellEnd"/>
+      <w:r>
+        <w:t>/DefaultConfiguration.xml</w:t>
       </w:r>
     </w:p>
     <w:p>
@@ -444,12 +567,14 @@
           <w:i/>
         </w:rPr>
       </w:pPr>
+      <w:proofErr w:type="gramStart"/>
       <w:r>
         <w:rPr>
           <w:i/>
         </w:rPr>
         <w:t>or</w:t>
       </w:r>
+      <w:proofErr w:type="gramEnd"/>
     </w:p>
     <w:p>
       <w:pPr>
@@ -460,6 +585,80 @@
         </w:numPr>
       </w:pPr>
       <w:r>
+        <w:rPr>
+          <w:i/>
+        </w:rPr>
+        <w:t>make default-configuration DEFAULT_CONFIGURATION_ARGS="--enable-assertions --enable-trace2file --</w:t>
+      </w:r>
+      <w:proofErr w:type="spellStart"/>
+      <w:r>
+        <w:rPr>
+          <w:i/>
+        </w:rPr>
+        <w:t>cppstd</w:t>
+      </w:r>
+      <w:proofErr w:type="spellEnd"/>
+      <w:r>
+        <w:rPr>
+          <w:i/>
+        </w:rPr>
+        <w:t>-version-flag '--</w:t>
+      </w:r>
+      <w:proofErr w:type="spellStart"/>
+      <w:r>
+        <w:rPr>
+          <w:i/>
+        </w:rPr>
+        <w:t>std</w:t>
+      </w:r>
+      <w:proofErr w:type="spellEnd"/>
+      <w:r>
+        <w:rPr>
+          <w:i/>
+        </w:rPr>
+        <w:t>=</w:t>
+      </w:r>
+      <w:proofErr w:type="spellStart"/>
+      <w:r>
+        <w:rPr>
+          <w:i/>
+        </w:rPr>
+        <w:t>c++</w:t>
+      </w:r>
+      <w:proofErr w:type="spellEnd"/>
+      <w:r>
+        <w:rPr>
+          <w:i/>
+        </w:rPr>
+        <w:t>1y'"</w:t>
+      </w:r>
+    </w:p>
+    <w:p>
+      <w:pPr>
+        <w:pStyle w:val="PlainText"/>
+        <w:ind w:left="1440" w:firstLine="720"/>
+        <w:rPr>
+          <w:i/>
+        </w:rPr>
+      </w:pPr>
+      <w:proofErr w:type="gramStart"/>
+      <w:r>
+        <w:rPr>
+          <w:i/>
+        </w:rPr>
+        <w:t>or</w:t>
+      </w:r>
+      <w:proofErr w:type="gramEnd"/>
+    </w:p>
+    <w:p>
+      <w:pPr>
+        <w:pStyle w:val="PlainText"/>
+        <w:numPr>
+          <w:ilvl w:val="2"/>
+          <w:numId w:val="6"/>
+        </w:numPr>
+      </w:pPr>
+      <w:r>
         <w:t xml:space="preserve">make default-configuration </w:t>
       </w:r>
       <w:r>
@@ -508,12 +707,15 @@
     <w:p>
       <w:pPr>
         <w:pStyle w:val="PlainText"/>
+        <w:keepNext/>
+        <w:keepLines/>
         <w:numPr>
           <w:ilvl w:val="0"/>
           <w:numId w:val="6"/>
         </w:numPr>
       </w:pPr>
       <w:r>
+        <w:lastRenderedPageBreak/>
         <w:t>make run-tests</w:t>
       </w:r>
     </w:p>
@@ -537,7 +739,10 @@
         <w:t>uns regression tests (optionally on remote machines, or with VALGRIND)</w:t>
       </w:r>
     </w:p>
-    <w:p/>
+    <w:p>
+      <w:bookmarkStart w:id="0" w:name="_GoBack"/>
+      <w:bookmarkEnd w:id="0"/>
+    </w:p>
     <w:p>
       <w:pPr>
         <w:pStyle w:val="Heading1"/>
@@ -570,9 +775,11 @@
           <w:numId w:val="2"/>
         </w:numPr>
       </w:pPr>
+      <w:proofErr w:type="spellStart"/>
       <w:r>
         <w:t>git</w:t>
       </w:r>
+      <w:proofErr w:type="spellEnd"/>
     </w:p>
     <w:p>
       <w:pPr>
@@ -618,9 +825,11 @@
           <w:numId w:val="2"/>
         </w:numPr>
       </w:pPr>
+      <w:proofErr w:type="spellStart"/>
       <w:r>
         <w:t>perl</w:t>
       </w:r>
+      <w:proofErr w:type="spellEnd"/>
     </w:p>
     <w:p>
       <w:pPr>
@@ -630,9 +839,11 @@
           <w:numId w:val="2"/>
         </w:numPr>
       </w:pPr>
+      <w:proofErr w:type="spellStart"/>
       <w:r>
         <w:t>wget</w:t>
       </w:r>
+      <w:proofErr w:type="spellEnd"/>
     </w:p>
     <w:p>
       <w:pPr>
@@ -734,8 +945,13 @@
           <w:numId w:val="3"/>
         </w:numPr>
       </w:pPr>
-      <w:r>
-        <w:t>gcc 4.</w:t>
+      <w:proofErr w:type="spellStart"/>
+      <w:r>
+        <w:t>gcc</w:t>
+      </w:r>
+      <w:proofErr w:type="spellEnd"/>
+      <w:r>
+        <w:t xml:space="preserve"> 4.</w:t>
       </w:r>
       <w:r>
         <w:t>7</w:t>
@@ -758,14 +974,24 @@
           <w:numId w:val="3"/>
         </w:numPr>
       </w:pPr>
-      <w:r>
-        <w:t xml:space="preserve">Stroika is </w:t>
+      <w:proofErr w:type="spellStart"/>
+      <w:r>
+        <w:t>Stroika</w:t>
+      </w:r>
+      <w:proofErr w:type="spellEnd"/>
+      <w:r>
+        <w:t xml:space="preserve"> is </w:t>
       </w:r>
       <w:r>
         <w:t xml:space="preserve">currently tested with </w:t>
       </w:r>
-      <w:r>
-        <w:t xml:space="preserve">gcc </w:t>
+      <w:proofErr w:type="spellStart"/>
+      <w:r>
+        <w:t>gcc</w:t>
+      </w:r>
+      <w:proofErr w:type="spellEnd"/>
+      <w:r>
+        <w:t xml:space="preserve"> </w:t>
       </w:r>
       <w:r>
         <w:t>4.</w:t>
@@ -777,7 +1003,15 @@
         <w:t>-</w:t>
       </w:r>
       <w:r>
-        <w:t xml:space="preserve"> gcc </w:t>
+        <w:t xml:space="preserve"> </w:t>
+      </w:r>
+      <w:proofErr w:type="spellStart"/>
+      <w:r>
+        <w:t>gcc</w:t>
+      </w:r>
+      <w:proofErr w:type="spellEnd"/>
+      <w:r>
+        <w:t xml:space="preserve"> </w:t>
       </w:r>
       <w:r>
         <w:t>4.8</w:t>
@@ -791,8 +1025,13 @@
           <w:numId w:val="3"/>
         </w:numPr>
       </w:pPr>
-      <w:r>
-        <w:t xml:space="preserve">llvm </w:t>
+      <w:proofErr w:type="spellStart"/>
+      <w:r>
+        <w:t>llvm</w:t>
+      </w:r>
+      <w:proofErr w:type="spellEnd"/>
+      <w:r>
+        <w:t xml:space="preserve"> </w:t>
       </w:r>
       <w:r>
         <w:t xml:space="preserve">(clang++) </w:t>
@@ -839,7 +1078,15 @@
         <w:ind w:firstLine="720"/>
       </w:pPr>
       <w:r>
-        <w:t>If present, Stroika can be configured to include it and take advantage of it</w:t>
+        <w:t xml:space="preserve">If present, </w:t>
+      </w:r>
+      <w:proofErr w:type="spellStart"/>
+      <w:r>
+        <w:t>Stroika</w:t>
+      </w:r>
+      <w:proofErr w:type="spellEnd"/>
+      <w:r>
+        <w:t xml:space="preserve"> can be configured to include it and take advantage of it</w:t>
       </w:r>
     </w:p>
     <w:p>
@@ -850,19 +1097,37 @@
           <w:numId w:val="4"/>
         </w:numPr>
       </w:pPr>
+      <w:proofErr w:type="spellStart"/>
       <w:r>
         <w:t>o</w:t>
       </w:r>
       <w:r>
         <w:t>penssl</w:t>
       </w:r>
+      <w:proofErr w:type="spellEnd"/>
     </w:p>
     <w:p>
       <w:pPr>
         <w:ind w:firstLine="720"/>
       </w:pPr>
       <w:r>
-        <w:t>You can use the statically linked copy in ThirdPartyProducts, or the os-intalled .so files.</w:t>
+        <w:t xml:space="preserve">You can use the statically linked copy in </w:t>
+      </w:r>
+      <w:proofErr w:type="spellStart"/>
+      <w:r>
+        <w:t>ThirdPartyProducts</w:t>
+      </w:r>
+      <w:proofErr w:type="spellEnd"/>
+      <w:r>
+        <w:t xml:space="preserve">, or the </w:t>
+      </w:r>
+      <w:proofErr w:type="spellStart"/>
+      <w:r>
+        <w:t>os-intalled</w:t>
+      </w:r>
+      <w:proofErr w:type="spellEnd"/>
+      <w:r>
+        <w:t xml:space="preserve"> .so files.</w:t>
       </w:r>
     </w:p>
     <w:p/>
@@ -891,7 +1156,39 @@
     </w:p>
     <w:p>
       <w:r>
-        <w:t>We seriously considered a number of build systems, including cmake, ant, perl scripts, qmake, etc. They all weak, with ant possibly being the best alternative, except that its heavily java oriented.</w:t>
+        <w:t xml:space="preserve">We seriously considered a number of build systems, including </w:t>
+      </w:r>
+      <w:proofErr w:type="spellStart"/>
+      <w:r>
+        <w:t>cmake</w:t>
+      </w:r>
+      <w:proofErr w:type="spellEnd"/>
+      <w:r>
+        <w:t xml:space="preserve">, ant, </w:t>
+      </w:r>
+      <w:proofErr w:type="spellStart"/>
+      <w:r>
+        <w:t>perl</w:t>
+      </w:r>
+      <w:proofErr w:type="spellEnd"/>
+      <w:r>
+        <w:t xml:space="preserve"> scripts, </w:t>
+      </w:r>
+      <w:proofErr w:type="spellStart"/>
+      <w:r>
+        <w:t>qmake</w:t>
+      </w:r>
+      <w:proofErr w:type="spellEnd"/>
+      <w:r>
+        <w:t xml:space="preserve">, etc. They all weak, with ant possibly being the best alternative, except that </w:t>
+      </w:r>
+      <w:proofErr w:type="gramStart"/>
+      <w:r>
+        <w:t>its</w:t>
+      </w:r>
+      <w:proofErr w:type="gramEnd"/>
+      <w:r>
+        <w:t xml:space="preserve"> heavily java oriented.</w:t>
       </w:r>
     </w:p>
     <w:p>
@@ -909,7 +1206,15 @@
     </w:p>
     <w:p>
       <w:r>
-        <w:t>There are remnants of earlier build systems (especially perl), but they will soon be eliminated, and only about 40% of what is described here is actually implemented right now.</w:t>
+        <w:t xml:space="preserve">There are remnants of earlier build systems (especially </w:t>
+      </w:r>
+      <w:proofErr w:type="spellStart"/>
+      <w:r>
+        <w:t>perl</w:t>
+      </w:r>
+      <w:proofErr w:type="spellEnd"/>
+      <w:r>
+        <w:t>), but they will soon be eliminated, and only about 40% of what is described here is actually implemented right now.</w:t>
       </w:r>
     </w:p>
     <w:p>
@@ -930,7 +1235,31 @@
     </w:p>
     <w:p>
       <w:r>
-        <w:t>A configuration comprises BOTH target platform (e.g. windows/linux), hardware (e.g. PowerPC, x86, x64, ARM), and any other options (debug build, enable assertions, support OpenSSL, etc).</w:t>
+        <w:t>A configuration comprises BOTH target platform (e.g. windows/</w:t>
+      </w:r>
+      <w:proofErr w:type="spellStart"/>
+      <w:r>
+        <w:t>linux</w:t>
+      </w:r>
+      <w:proofErr w:type="spellEnd"/>
+      <w:r>
+        <w:t xml:space="preserve">), hardware (e.g. PowerPC, x86, x64, ARM), and any other options (debug build, enable assertions, support </w:t>
+      </w:r>
+      <w:proofErr w:type="spellStart"/>
+      <w:r>
+        <w:t>OpenSSL</w:t>
+      </w:r>
+      <w:proofErr w:type="spellEnd"/>
+      <w:r>
+        <w:t xml:space="preserve">, </w:t>
+      </w:r>
+      <w:proofErr w:type="spellStart"/>
+      <w:r>
+        <w:t>etc</w:t>
+      </w:r>
+      <w:proofErr w:type="spellEnd"/>
+      <w:r>
+        <w:t>).</w:t>
       </w:r>
     </w:p>
     <w:p>
@@ -949,12 +1278,24 @@
       </w:pPr>
       <w:r>
         <w:tab/>
-        <w:t>make apply-configurations</w:t>
-      </w:r>
-    </w:p>
-    <w:p>
-      <w:r>
-        <w:t>to generate all the directories and files dependent on the defined configurations. Note – this is generally not necessary, and called automatically.</w:t>
+      </w:r>
+      <w:proofErr w:type="gramStart"/>
+      <w:r>
+        <w:t>make</w:t>
+      </w:r>
+      <w:proofErr w:type="gramEnd"/>
+      <w:r>
+        <w:t xml:space="preserve"> apply-configurations</w:t>
+      </w:r>
+    </w:p>
+    <w:p>
+      <w:proofErr w:type="gramStart"/>
+      <w:r>
+        <w:t>to</w:t>
+      </w:r>
+      <w:proofErr w:type="gramEnd"/>
+      <w:r>
+        <w:t xml:space="preserve"> generate all the directories and files dependent on the defined configurations. Note – this is generally not necessary, and called automatically.</w:t>
       </w:r>
     </w:p>
     <w:p>
@@ -967,14 +1308,32 @@
     </w:p>
     <w:p>
       <w:r>
-        <w:t xml:space="preserve">Intermediate files (objs etc) go into </w:t>
-      </w:r>
+        <w:t>Intermediate files (</w:t>
+      </w:r>
+      <w:proofErr w:type="spellStart"/>
+      <w:r>
+        <w:t>objs</w:t>
+      </w:r>
+      <w:proofErr w:type="spellEnd"/>
+      <w:r>
+        <w:t xml:space="preserve"> </w:t>
+      </w:r>
+      <w:proofErr w:type="spellStart"/>
+      <w:r>
+        <w:t>etc</w:t>
+      </w:r>
+      <w:proofErr w:type="spellEnd"/>
+      <w:r>
+        <w:t xml:space="preserve">) go into </w:t>
+      </w:r>
+      <w:proofErr w:type="spellStart"/>
       <w:r>
         <w:rPr>
           <w:b/>
         </w:rPr>
         <w:t>IntermediateFiles</w:t>
       </w:r>
+      <w:proofErr w:type="spellEnd"/>
       <w:r>
         <w:t xml:space="preserve">. Final build products (libraries and executables) go into </w:t>
       </w:r>
@@ -985,15 +1344,65 @@
         <w:t>Builds</w:t>
       </w:r>
       <w:r>
-        <w:t>. Subdirectories of IntermediateFiles and Builds are named by each configuration, and the data (objs, or exes etc) are layed out under {Builds,IntermediateFiles}/{ConfiguraitonName}.</w:t>
-      </w:r>
-    </w:p>
-    <w:p>
-      <w:bookmarkStart w:id="0" w:name="_GoBack"/>
-      <w:bookmarkEnd w:id="0"/>
+        <w:t xml:space="preserve">. Subdirectories of </w:t>
+      </w:r>
+      <w:proofErr w:type="spellStart"/>
+      <w:r>
+        <w:t>IntermediateFiles</w:t>
+      </w:r>
+      <w:proofErr w:type="spellEnd"/>
+      <w:r>
+        <w:t xml:space="preserve"> and Builds are named by each configuration, and the data (</w:t>
+      </w:r>
+      <w:proofErr w:type="spellStart"/>
+      <w:r>
+        <w:t>objs</w:t>
+      </w:r>
+      <w:proofErr w:type="spellEnd"/>
+      <w:r>
+        <w:t xml:space="preserve">, or exes </w:t>
+      </w:r>
+      <w:proofErr w:type="spellStart"/>
+      <w:r>
+        <w:t>etc</w:t>
+      </w:r>
+      <w:proofErr w:type="spellEnd"/>
+      <w:r>
+        <w:t xml:space="preserve">) are </w:t>
+      </w:r>
+      <w:proofErr w:type="spellStart"/>
+      <w:r>
+        <w:t>layed</w:t>
+      </w:r>
+      <w:proofErr w:type="spellEnd"/>
+      <w:r>
+        <w:t xml:space="preserve"> out under {</w:t>
+      </w:r>
+      <w:proofErr w:type="spellStart"/>
+      <w:r>
+        <w:t>Builds</w:t>
+      </w:r>
+      <w:proofErr w:type="gramStart"/>
+      <w:r>
+        <w:t>,IntermediateFiles</w:t>
+      </w:r>
+      <w:proofErr w:type="spellEnd"/>
+      <w:proofErr w:type="gramEnd"/>
+      <w:r>
+        <w:t>}/{</w:t>
+      </w:r>
+      <w:proofErr w:type="spellStart"/>
+      <w:r>
+        <w:t>ConfiguraitonName</w:t>
+      </w:r>
+      <w:proofErr w:type="spellEnd"/>
+      <w:r>
+        <w:t>}.</w:t>
+      </w:r>
     </w:p>
     <w:p/>
     <w:p/>
+    <w:p/>
     <w:p>
       <w:pPr>
         <w:pStyle w:val="Heading1"/>
@@ -1006,7 +1415,23 @@
     </w:p>
     <w:p>
       <w:r>
-        <w:t>On any platform, building Stroika, and all is demo applications and regression tests is as simple as cd’ing to the top-level directory, and typing make</w:t>
+        <w:t xml:space="preserve">On any platform, building </w:t>
+      </w:r>
+      <w:proofErr w:type="spellStart"/>
+      <w:r>
+        <w:t>Stroika</w:t>
+      </w:r>
+      <w:proofErr w:type="spellEnd"/>
+      <w:r>
+        <w:t xml:space="preserve">, and all is demo applications and regression tests is as simple as </w:t>
+      </w:r>
+      <w:proofErr w:type="spellStart"/>
+      <w:r>
+        <w:t>cd’ing</w:t>
+      </w:r>
+      <w:proofErr w:type="spellEnd"/>
+      <w:r>
+        <w:t xml:space="preserve"> to the top-level directory, and typing make</w:t>
       </w:r>
     </w:p>
     <w:p>
@@ -1079,11 +1504,21 @@
       <w:pPr>
         <w:pStyle w:val="ListParagraph"/>
       </w:pPr>
+      <w:proofErr w:type="gramStart"/>
       <w:r>
         <w:t>builds</w:t>
       </w:r>
-      <w:r>
-        <w:t xml:space="preserve"> the stroika library, tests, demos, etc. </w:t>
+      <w:proofErr w:type="gramEnd"/>
+      <w:r>
+        <w:t xml:space="preserve"> the </w:t>
+      </w:r>
+      <w:proofErr w:type="spellStart"/>
+      <w:r>
+        <w:t>stroika</w:t>
+      </w:r>
+      <w:proofErr w:type="spellEnd"/>
+      <w:r>
+        <w:t xml:space="preserve"> library, tests, demos, etc. </w:t>
       </w:r>
     </w:p>
     <w:p>
@@ -1103,7 +1538,15 @@
         <w:pStyle w:val="ListParagraph"/>
       </w:pPr>
       <w:r>
-        <w:t>Builds Stroika, and all the regression tests, and runs the regression tests</w:t>
+        <w:t xml:space="preserve">Builds </w:t>
+      </w:r>
+      <w:proofErr w:type="spellStart"/>
+      <w:r>
+        <w:t>Stroika</w:t>
+      </w:r>
+      <w:proofErr w:type="spellEnd"/>
+      <w:r>
+        <w:t>, and all the regression tests, and runs the regression tests</w:t>
       </w:r>
     </w:p>
     <w:p>
@@ -1143,7 +1586,15 @@
         <w:pStyle w:val="ListParagraph"/>
       </w:pPr>
       <w:r>
-        <w:t>Checks if the tools needed to build Stroika are installed and in your path. This is done automatically, and generally not needed explicitly.</w:t>
+        <w:t xml:space="preserve">Checks if the tools needed to build </w:t>
+      </w:r>
+      <w:proofErr w:type="spellStart"/>
+      <w:r>
+        <w:t>Stroika</w:t>
+      </w:r>
+      <w:proofErr w:type="spellEnd"/>
+      <w:r>
+        <w:t xml:space="preserve"> are installed and in your path. This is done automatically, and generally not needed explicitly.</w:t>
       </w:r>
     </w:p>
     <w:p>
@@ -1156,7 +1607,23 @@
     </w:p>
     <w:p>
       <w:r>
-        <w:t>Building Stroika requires building special configuration files. But using the above mechanism automatically builds them for you. To customize your Stroika configuration,</w:t>
+        <w:t xml:space="preserve">Building </w:t>
+      </w:r>
+      <w:proofErr w:type="spellStart"/>
+      <w:r>
+        <w:t>Stroika</w:t>
+      </w:r>
+      <w:proofErr w:type="spellEnd"/>
+      <w:r>
+        <w:t xml:space="preserve"> requires building special configuration files. But using the above mechanism automatically builds them for you. To customize your </w:t>
+      </w:r>
+      <w:proofErr w:type="spellStart"/>
+      <w:r>
+        <w:t>Stroika</w:t>
+      </w:r>
+      <w:proofErr w:type="spellEnd"/>
+      <w:r>
+        <w:t xml:space="preserve"> configuration,</w:t>
       </w:r>
       <w:r>
         <w:t xml:space="preserve"> you can manually run </w:t>
@@ -1195,7 +1662,15 @@
         </w:numPr>
       </w:pPr>
       <w:r>
-        <w:t>This generates ConfigurationFiles/Default</w:t>
+        <w:t xml:space="preserve">This generates </w:t>
+      </w:r>
+      <w:proofErr w:type="spellStart"/>
+      <w:r>
+        <w:t>ConfigurationFiles</w:t>
+      </w:r>
+      <w:proofErr w:type="spellEnd"/>
+      <w:r>
+        <w:t>/Default</w:t>
       </w:r>
       <w:r>
         <w:t>Configuration.xml</w:t>
@@ -1234,7 +1709,15 @@
         </w:numPr>
       </w:pPr>
       <w:r>
-        <w:t>This generates makefiles (as appropriate for your platform/Configuration.xml file), and C++ #include files</w:t>
+        <w:t xml:space="preserve">This generates </w:t>
+      </w:r>
+      <w:proofErr w:type="spellStart"/>
+      <w:r>
+        <w:t>makefiles</w:t>
+      </w:r>
+      <w:proofErr w:type="spellEnd"/>
+      <w:r>
+        <w:t xml:space="preserve"> (as appropriate for your platform/Configuration.xml file), and C++ #include files</w:t>
       </w:r>
     </w:p>
     <w:p>
@@ -1247,13 +1730,29 @@
     </w:p>
     <w:p>
       <w:r>
-        <w:t xml:space="preserve">Visual Studio.net project and solution files are available for the Stroika demos, top-level project files, and </w:t>
+        <w:t xml:space="preserve">Visual Studio.net project and solution files are available for the </w:t>
+      </w:r>
+      <w:proofErr w:type="spellStart"/>
+      <w:r>
+        <w:t>Stroika</w:t>
+      </w:r>
+      <w:proofErr w:type="spellEnd"/>
+      <w:r>
+        <w:t xml:space="preserve"> demos, top-level project files, and </w:t>
       </w:r>
       <w:r>
         <w:t xml:space="preserve">regression tests. </w:t>
       </w:r>
       <w:r>
-        <w:t>Once you have built your configuration files (see above), you can use the project files to build, test, extend and develop Stroika.</w:t>
+        <w:t xml:space="preserve">Once you have built your configuration files (see above), you can use the project files to build, test, extend and develop </w:t>
+      </w:r>
+      <w:proofErr w:type="spellStart"/>
+      <w:r>
+        <w:t>Stroika</w:t>
+      </w:r>
+      <w:proofErr w:type="spellEnd"/>
+      <w:r>
+        <w:t>.</w:t>
       </w:r>
     </w:p>
     <w:p>
@@ -1263,8 +1762,23 @@
       <w:r>
         <w:t xml:space="preserve">Using </w:t>
       </w:r>
-      <w:r>
-        <w:t>QtCreator (on unix)</w:t>
+      <w:proofErr w:type="spellStart"/>
+      <w:r>
+        <w:t>QtCreator</w:t>
+      </w:r>
+      <w:proofErr w:type="spellEnd"/>
+      <w:r>
+        <w:t xml:space="preserve"> (on </w:t>
+      </w:r>
+      <w:proofErr w:type="spellStart"/>
+      <w:proofErr w:type="gramStart"/>
+      <w:r>
+        <w:t>unix</w:t>
+      </w:r>
+      <w:proofErr w:type="spellEnd"/>
+      <w:proofErr w:type="gramEnd"/>
+      <w:r>
+        <w:t>)</w:t>
       </w:r>
     </w:p>
     <w:p>
@@ -1275,7 +1789,31 @@
         <w:t>Library/Projects/QtCreator/CreateQtCreatorSymbolicLinks.sh</w:t>
       </w:r>
       <w:r>
-        <w:t xml:space="preserve"> to create project files at the top level of your Stroika directory. Then you can open that .creator file in qtCreator, and build and debug Stroika-based </w:t>
+        <w:t xml:space="preserve"> to create project files at the top level of your </w:t>
+      </w:r>
+      <w:proofErr w:type="spellStart"/>
+      <w:r>
+        <w:t>Stroika</w:t>
+      </w:r>
+      <w:proofErr w:type="spellEnd"/>
+      <w:r>
+        <w:t xml:space="preserve"> directory. Then you can open that .creator file in </w:t>
+      </w:r>
+      <w:proofErr w:type="spellStart"/>
+      <w:r>
+        <w:t>qtCreator</w:t>
+      </w:r>
+      <w:proofErr w:type="spellEnd"/>
+      <w:r>
+        <w:t xml:space="preserve">, and build and debug </w:t>
+      </w:r>
+      <w:proofErr w:type="spellStart"/>
+      <w:r>
+        <w:t>Stroika</w:t>
+      </w:r>
+      <w:proofErr w:type="spellEnd"/>
+      <w:r>
+        <w:t xml:space="preserve">-based </w:t>
       </w:r>
       <w:r>
         <w:t>applications</w:t>

</xml_diff>

<commit_message>
updated dosc for 'Documentation/Building Stroika'
</commit_message>
<xml_diff>
--- a/Documentation/Building Stroika.docx
+++ b/Documentation/Building Stroika.docx
@@ -7,13 +7,8 @@
         <w:pStyle w:val="Title"/>
       </w:pPr>
       <w:r>
-        <w:t xml:space="preserve">Building </w:t>
-      </w:r>
-      <w:proofErr w:type="spellStart"/>
-      <w:r>
-        <w:t>Stroika</w:t>
-      </w:r>
-      <w:proofErr w:type="spellEnd"/>
+        <w:t>Building Stroika</w:t>
+      </w:r>
     </w:p>
     <w:p>
       <w:pPr>
@@ -24,13 +19,8 @@
       </w:r>
     </w:p>
     <w:p>
-      <w:proofErr w:type="spellStart"/>
-      <w:r>
-        <w:t>Stroika</w:t>
-      </w:r>
-      <w:proofErr w:type="spellEnd"/>
-      <w:r>
-        <w:t xml:space="preserve"> is a C++ class library.</w:t>
+      <w:r>
+        <w:t>Stroika is a C++ class library.</w:t>
       </w:r>
       <w:r>
         <w:t xml:space="preserve"> For the most part, </w:t>
@@ -51,23 +41,7 @@
         <w:t>.</w:t>
       </w:r>
       <w:r>
-        <w:t xml:space="preserve"> However, internally, some of these make rules use </w:t>
-      </w:r>
-      <w:proofErr w:type="spellStart"/>
-      <w:r>
-        <w:t>perl</w:t>
-      </w:r>
-      <w:proofErr w:type="spellEnd"/>
-      <w:r>
-        <w:t xml:space="preserve"> </w:t>
-      </w:r>
-      <w:proofErr w:type="spellStart"/>
-      <w:r>
-        <w:t>etc</w:t>
-      </w:r>
-      <w:proofErr w:type="spellEnd"/>
-      <w:r>
-        <w:t xml:space="preserve"> scripts. </w:t>
+        <w:t xml:space="preserve"> However, internally, some of these make rules use perl etc scripts. </w:t>
       </w:r>
     </w:p>
     <w:p>
@@ -96,27 +70,17 @@
       <w:pPr>
         <w:pStyle w:val="CodeFragment"/>
         <w:rPr>
+          <w:rStyle w:val="Hyperlink"/>
           <w:color w:val="FFFFFF" w:themeColor="background1"/>
           <w:highlight w:val="black"/>
         </w:rPr>
       </w:pPr>
-      <w:proofErr w:type="spellStart"/>
-      <w:proofErr w:type="gramStart"/>
       <w:r>
         <w:rPr>
           <w:color w:val="FFFFFF" w:themeColor="background1"/>
           <w:highlight w:val="black"/>
         </w:rPr>
-        <w:t>wget</w:t>
-      </w:r>
-      <w:proofErr w:type="spellEnd"/>
-      <w:proofErr w:type="gramEnd"/>
-      <w:r>
-        <w:rPr>
-          <w:color w:val="FFFFFF" w:themeColor="background1"/>
-          <w:highlight w:val="black"/>
-        </w:rPr>
-        <w:t xml:space="preserve"> --tries=10 --no-check-certificate --output-document=STROIKA_DOWNLOAD.tar.gz </w:t>
+        <w:t xml:space="preserve">wget --tries=10 --output-document=STROIKA_DOWNLOAD.tar.gz </w:t>
       </w:r>
       <w:hyperlink r:id="rId5" w:history="1">
         <w:r>
@@ -125,141 +89,115 @@
             <w:color w:val="FFFFFF" w:themeColor="background1"/>
             <w:highlight w:val="black"/>
           </w:rPr>
-          <w:t>https://github.com/SophistSolutions/Stroika/archive/master.tar.gz</w:t>
+          <w:t>https://github.com/SophistSolutions/Stroika/archive/</w:t>
+        </w:r>
+        <w:r>
+          <w:rPr>
+            <w:rStyle w:val="Hyperlink"/>
+            <w:color w:val="FFFFFF" w:themeColor="background1"/>
+            <w:highlight w:val="black"/>
+          </w:rPr>
+          <w:t>V2-Release</w:t>
+        </w:r>
+        <w:r>
+          <w:rPr>
+            <w:rStyle w:val="Hyperlink"/>
+            <w:color w:val="FFFFFF" w:themeColor="background1"/>
+            <w:highlight w:val="black"/>
+          </w:rPr>
+          <w:t>.tar.gz</w:t>
         </w:r>
       </w:hyperlink>
     </w:p>
     <w:p>
       <w:pPr>
         <w:pStyle w:val="CodeFragment"/>
+        <w:tabs>
+          <w:tab w:val="left" w:pos="3540"/>
+        </w:tabs>
         <w:rPr>
           <w:color w:val="FFFFFF" w:themeColor="background1"/>
           <w:highlight w:val="black"/>
         </w:rPr>
       </w:pPr>
-    </w:p>
-    <w:p>
-      <w:pPr>
-        <w:pStyle w:val="CodeFragment"/>
+      <w:r>
         <w:rPr>
           <w:color w:val="FFFFFF" w:themeColor="background1"/>
           <w:highlight w:val="black"/>
         </w:rPr>
-      </w:pPr>
-      <w:proofErr w:type="gramStart"/>
-      <w:r>
+        <w:tab/>
+      </w:r>
+    </w:p>
+    <w:p>
+      <w:pPr>
+        <w:pStyle w:val="CodeFragment"/>
         <w:rPr>
           <w:color w:val="FFFFFF" w:themeColor="background1"/>
           <w:highlight w:val="black"/>
         </w:rPr>
-        <w:t>tar</w:t>
-      </w:r>
-      <w:proofErr w:type="gramEnd"/>
+      </w:pPr>
       <w:r>
         <w:rPr>
           <w:color w:val="FFFFFF" w:themeColor="background1"/>
           <w:highlight w:val="black"/>
         </w:rPr>
-        <w:t xml:space="preserve"> </w:t>
-      </w:r>
-      <w:proofErr w:type="spellStart"/>
-      <w:r>
+        <w:t>tar xf STROIKA_DOWNLOAD.tar.gz</w:t>
+      </w:r>
+    </w:p>
+    <w:p>
+      <w:pPr>
+        <w:pStyle w:val="CodeFragment"/>
         <w:rPr>
           <w:color w:val="FFFFFF" w:themeColor="background1"/>
           <w:highlight w:val="black"/>
         </w:rPr>
-        <w:t>xf</w:t>
-      </w:r>
-      <w:proofErr w:type="spellEnd"/>
-      <w:r>
+      </w:pPr>
+    </w:p>
+    <w:p>
+      <w:pPr>
+        <w:pStyle w:val="CodeFragment"/>
         <w:rPr>
           <w:color w:val="FFFFFF" w:themeColor="background1"/>
           <w:highlight w:val="black"/>
         </w:rPr>
-        <w:t xml:space="preserve"> STROIKA_DOWNLOAD.tar.gz</w:t>
-      </w:r>
-    </w:p>
-    <w:p>
-      <w:pPr>
-        <w:pStyle w:val="CodeFragment"/>
+      </w:pPr>
+      <w:r>
         <w:rPr>
           <w:color w:val="FFFFFF" w:themeColor="background1"/>
           <w:highlight w:val="black"/>
         </w:rPr>
-      </w:pPr>
-    </w:p>
-    <w:p>
-      <w:pPr>
-        <w:pStyle w:val="CodeFragment"/>
+        <w:t>cd Stroika-</w:t>
+      </w:r>
+      <w:r>
         <w:rPr>
           <w:color w:val="FFFFFF" w:themeColor="background1"/>
           <w:highlight w:val="black"/>
         </w:rPr>
-      </w:pPr>
-      <w:proofErr w:type="gramStart"/>
-      <w:r>
+        <w:t>2-Release</w:t>
+      </w:r>
+    </w:p>
+    <w:p>
+      <w:pPr>
+        <w:pStyle w:val="CodeFragment"/>
         <w:rPr>
           <w:color w:val="FFFFFF" w:themeColor="background1"/>
           <w:highlight w:val="black"/>
         </w:rPr>
-        <w:t>cd</w:t>
-      </w:r>
-      <w:proofErr w:type="gramEnd"/>
+      </w:pPr>
+    </w:p>
+    <w:p>
+      <w:pPr>
+        <w:pStyle w:val="CodeFragment"/>
+        <w:rPr>
+          <w:color w:val="FFFFFF" w:themeColor="background1"/>
+        </w:rPr>
+      </w:pPr>
       <w:r>
         <w:rPr>
           <w:color w:val="FFFFFF" w:themeColor="background1"/>
           <w:highlight w:val="black"/>
         </w:rPr>
-        <w:t xml:space="preserve"> </w:t>
-      </w:r>
-      <w:proofErr w:type="spellStart"/>
-      <w:r>
-        <w:rPr>
-          <w:color w:val="FFFFFF" w:themeColor="background1"/>
-          <w:highlight w:val="black"/>
-        </w:rPr>
-        <w:t>Stroika</w:t>
-      </w:r>
-      <w:proofErr w:type="spellEnd"/>
-      <w:r>
-        <w:rPr>
-          <w:color w:val="FFFFFF" w:themeColor="background1"/>
-          <w:highlight w:val="black"/>
-        </w:rPr>
-        <w:t>-master</w:t>
-      </w:r>
-    </w:p>
-    <w:p>
-      <w:pPr>
-        <w:pStyle w:val="CodeFragment"/>
-        <w:rPr>
-          <w:color w:val="FFFFFF" w:themeColor="background1"/>
-          <w:highlight w:val="black"/>
-        </w:rPr>
-      </w:pPr>
-    </w:p>
-    <w:p>
-      <w:pPr>
-        <w:pStyle w:val="CodeFragment"/>
-        <w:rPr>
-          <w:color w:val="FFFFFF" w:themeColor="background1"/>
-        </w:rPr>
-      </w:pPr>
-      <w:proofErr w:type="gramStart"/>
-      <w:r>
-        <w:rPr>
-          <w:color w:val="FFFFFF" w:themeColor="background1"/>
-          <w:highlight w:val="black"/>
-        </w:rPr>
-        <w:t>make</w:t>
-      </w:r>
-      <w:proofErr w:type="gramEnd"/>
-      <w:r>
-        <w:rPr>
-          <w:color w:val="FFFFFF" w:themeColor="background1"/>
-          <w:highlight w:val="black"/>
-        </w:rPr>
-        <w:t xml:space="preserve"> all run-tests</w:t>
+        <w:t>make all run-tests</w:t>
       </w:r>
     </w:p>
     <w:p>
@@ -281,16 +219,11 @@
           <w:numId w:val="6"/>
         </w:numPr>
       </w:pPr>
-      <w:proofErr w:type="spellStart"/>
-      <w:r>
-        <w:t>wget</w:t>
-      </w:r>
-      <w:proofErr w:type="spellEnd"/>
-      <w:r>
-        <w:t xml:space="preserve"> -</w:t>
-      </w:r>
-      <w:r>
-        <w:t>-tries=10 --no-check-certificate --output-document=</w:t>
+      <w:r>
+        <w:t>wget -</w:t>
+      </w:r>
+      <w:r>
+        <w:t>-tries=10 --output-document=</w:t>
       </w:r>
       <w:r>
         <w:t>STROIKA_DOWNLOAD.tar.gz</w:t>
@@ -303,7 +236,7 @@
           <w:rPr>
             <w:rStyle w:val="Hyperlink"/>
           </w:rPr>
-          <w:t>https://github.com/SophistSolutions/Stroika/archive/v2.0a18.tar.gz</w:t>
+          <w:t>https://github.com/SophistSolutions/Stroika/archive/v2.0a102.tar.gz</w:t>
         </w:r>
       </w:hyperlink>
     </w:p>
@@ -315,32 +248,23 @@
           <w:i/>
         </w:rPr>
       </w:pPr>
-      <w:proofErr w:type="gramStart"/>
       <w:r>
         <w:rPr>
           <w:i/>
         </w:rPr>
         <w:t>or</w:t>
       </w:r>
-      <w:proofErr w:type="gramEnd"/>
     </w:p>
     <w:p>
       <w:pPr>
         <w:pStyle w:val="PlainText"/>
         <w:ind w:left="1080"/>
       </w:pPr>
-      <w:proofErr w:type="spellStart"/>
-      <w:proofErr w:type="gramStart"/>
-      <w:r>
-        <w:t>wget</w:t>
-      </w:r>
-      <w:proofErr w:type="spellEnd"/>
-      <w:proofErr w:type="gramEnd"/>
-      <w:r>
-        <w:t xml:space="preserve"> -</w:t>
-      </w:r>
-      <w:r>
-        <w:t>-tries=10 --no-check-certificate --output-document=</w:t>
+      <w:r>
+        <w:t>wget -</w:t>
+      </w:r>
+      <w:r>
+        <w:t>-tries=10 --output-document=</w:t>
       </w:r>
       <w:r>
         <w:t>STROIKA_DOWNLOAD.tar.gz</w:t>
@@ -353,7 +277,7 @@
           <w:rPr>
             <w:rStyle w:val="Hyperlink"/>
           </w:rPr>
-          <w:t>https://github.com/SophistSolutions/Stroika/archive/master.tar.gz</w:t>
+          <w:t>https://github.com/SophistSolutions/Stroika/archive/V2-Release.tar.gz</w:t>
         </w:r>
       </w:hyperlink>
     </w:p>
@@ -366,15 +290,7 @@
         </w:numPr>
       </w:pPr>
       <w:r>
-        <w:t xml:space="preserve">tar </w:t>
-      </w:r>
-      <w:proofErr w:type="spellStart"/>
-      <w:r>
-        <w:t>xf</w:t>
-      </w:r>
-      <w:proofErr w:type="spellEnd"/>
-      <w:r>
-        <w:t xml:space="preserve"> STROIKA_DOWNLOAD.tar.gz</w:t>
+        <w:t>tar xf STROIKA_DOWNLOAD.tar.gz</w:t>
       </w:r>
     </w:p>
     <w:p>
@@ -389,7 +305,10 @@
         <w:t xml:space="preserve">cd </w:t>
       </w:r>
       <w:r>
-        <w:t>Stroika-2.0a18</w:t>
+        <w:t>Stroika-2.0a1</w:t>
+      </w:r>
+      <w:r>
+        <w:t>02</w:t>
       </w:r>
       <w:r>
         <w:t xml:space="preserve"> (or whatever extracted)</w:t>
@@ -523,13 +442,8 @@
       <w:r>
         <w:t xml:space="preserve">Review/edit </w:t>
       </w:r>
-      <w:proofErr w:type="spellStart"/>
-      <w:r>
-        <w:t>ConfigurationFiles</w:t>
-      </w:r>
-      <w:proofErr w:type="spellEnd"/>
-      <w:r>
-        <w:t>/DefaultConfiguration.xml</w:t>
+      <w:r>
+        <w:t>ConfigurationFiles/DefaultConfiguration.xml</w:t>
       </w:r>
     </w:p>
     <w:p>
@@ -556,7 +470,25 @@
         <w:t xml:space="preserve">make default-configuration </w:t>
       </w:r>
       <w:r>
-        <w:t>DEFAULT_CONFIGURATION_ARGS="--enable-assertions --enable-trace2file --compiler-driver 'g++-4.8'"</w:t>
+        <w:t>DEFAULT_CONFIGURATION_ARGS="</w:t>
+      </w:r>
+      <w:r>
+        <w:t>--</w:t>
+      </w:r>
+      <w:r>
+        <w:t>assertions</w:t>
+      </w:r>
+      <w:r>
+        <w:t xml:space="preserve"> enable</w:t>
+      </w:r>
+      <w:r>
+        <w:t xml:space="preserve"> --trace2file</w:t>
+      </w:r>
+      <w:r>
+        <w:t xml:space="preserve"> enable</w:t>
+      </w:r>
+      <w:r>
+        <w:t xml:space="preserve"> --compiler-driver 'g++-4.8'"</w:t>
       </w:r>
     </w:p>
     <w:p>
@@ -567,14 +499,12 @@
           <w:i/>
         </w:rPr>
       </w:pPr>
-      <w:proofErr w:type="gramStart"/>
       <w:r>
         <w:rPr>
           <w:i/>
         </w:rPr>
         <w:t>or</w:t>
       </w:r>
-      <w:proofErr w:type="gramEnd"/>
     </w:p>
     <w:p>
       <w:pPr>
@@ -588,49 +518,28 @@
         <w:rPr>
           <w:i/>
         </w:rPr>
-        <w:t>make default-configuration DEFAULT_CONFIGURATION_ARGS="--enable-assertions --enable-trace2file --</w:t>
-      </w:r>
-      <w:proofErr w:type="spellStart"/>
+        <w:t>make default-configuration DEFAULT_CONFIGURATION_ARGS="</w:t>
+      </w:r>
+      <w:r>
+        <w:t>--</w:t>
+      </w:r>
+      <w:r>
+        <w:t>assertions</w:t>
+      </w:r>
+      <w:r>
+        <w:t xml:space="preserve"> enable</w:t>
+      </w:r>
+      <w:r>
+        <w:t xml:space="preserve"> --trace2file</w:t>
+      </w:r>
+      <w:r>
+        <w:t xml:space="preserve"> enable</w:t>
+      </w:r>
       <w:r>
         <w:rPr>
           <w:i/>
         </w:rPr>
-        <w:t>cppstd</w:t>
-      </w:r>
-      <w:proofErr w:type="spellEnd"/>
-      <w:r>
-        <w:rPr>
-          <w:i/>
-        </w:rPr>
-        <w:t>-version-flag '--</w:t>
-      </w:r>
-      <w:proofErr w:type="spellStart"/>
-      <w:r>
-        <w:rPr>
-          <w:i/>
-        </w:rPr>
-        <w:t>std</w:t>
-      </w:r>
-      <w:proofErr w:type="spellEnd"/>
-      <w:r>
-        <w:rPr>
-          <w:i/>
-        </w:rPr>
-        <w:t>=</w:t>
-      </w:r>
-      <w:proofErr w:type="spellStart"/>
-      <w:r>
-        <w:rPr>
-          <w:i/>
-        </w:rPr>
-        <w:t>c++</w:t>
-      </w:r>
-      <w:proofErr w:type="spellEnd"/>
-      <w:r>
-        <w:rPr>
-          <w:i/>
-        </w:rPr>
-        <w:t>1y'"</w:t>
+        <w:t xml:space="preserve"> --cppstd-version-flag '--std=c++1y'"</w:t>
       </w:r>
     </w:p>
     <w:p>
@@ -641,14 +550,12 @@
           <w:i/>
         </w:rPr>
       </w:pPr>
-      <w:proofErr w:type="gramStart"/>
       <w:r>
         <w:rPr>
           <w:i/>
         </w:rPr>
         <w:t>or</w:t>
       </w:r>
-      <w:proofErr w:type="gramEnd"/>
     </w:p>
     <w:p>
       <w:pPr>
@@ -715,7 +622,6 @@
         </w:numPr>
       </w:pPr>
       <w:r>
-        <w:lastRenderedPageBreak/>
         <w:t>make run-tests</w:t>
       </w:r>
     </w:p>
@@ -739,10 +645,7 @@
         <w:t>uns regression tests (optionally on remote machines, or with VALGRIND)</w:t>
       </w:r>
     </w:p>
-    <w:p>
-      <w:bookmarkStart w:id="0" w:name="_GoBack"/>
-      <w:bookmarkEnd w:id="0"/>
-    </w:p>
+    <w:p/>
     <w:p>
       <w:pPr>
         <w:pStyle w:val="Heading1"/>
@@ -775,11 +678,9 @@
           <w:numId w:val="2"/>
         </w:numPr>
       </w:pPr>
-      <w:proofErr w:type="spellStart"/>
       <w:r>
         <w:t>git</w:t>
       </w:r>
-      <w:proofErr w:type="spellEnd"/>
     </w:p>
     <w:p>
       <w:pPr>
@@ -825,11 +726,9 @@
           <w:numId w:val="2"/>
         </w:numPr>
       </w:pPr>
-      <w:proofErr w:type="spellStart"/>
       <w:r>
         <w:t>perl</w:t>
       </w:r>
-      <w:proofErr w:type="spellEnd"/>
     </w:p>
     <w:p>
       <w:pPr>
@@ -839,11 +738,9 @@
           <w:numId w:val="2"/>
         </w:numPr>
       </w:pPr>
-      <w:proofErr w:type="spellStart"/>
       <w:r>
         <w:t>wget</w:t>
       </w:r>
-      <w:proofErr w:type="spellEnd"/>
     </w:p>
     <w:p>
       <w:pPr>
@@ -945,13 +842,8 @@
           <w:numId w:val="3"/>
         </w:numPr>
       </w:pPr>
-      <w:proofErr w:type="spellStart"/>
-      <w:r>
-        <w:t>gcc</w:t>
-      </w:r>
-      <w:proofErr w:type="spellEnd"/>
-      <w:r>
-        <w:t xml:space="preserve"> 4.</w:t>
+      <w:r>
+        <w:t>gcc 4.</w:t>
       </w:r>
       <w:r>
         <w:t>7</w:t>
@@ -974,24 +866,14 @@
           <w:numId w:val="3"/>
         </w:numPr>
       </w:pPr>
-      <w:proofErr w:type="spellStart"/>
-      <w:r>
-        <w:t>Stroika</w:t>
-      </w:r>
-      <w:proofErr w:type="spellEnd"/>
-      <w:r>
-        <w:t xml:space="preserve"> is </w:t>
+      <w:r>
+        <w:t xml:space="preserve">Stroika is </w:t>
       </w:r>
       <w:r>
         <w:t xml:space="preserve">currently tested with </w:t>
       </w:r>
-      <w:proofErr w:type="spellStart"/>
-      <w:r>
-        <w:t>gcc</w:t>
-      </w:r>
-      <w:proofErr w:type="spellEnd"/>
-      <w:r>
-        <w:t xml:space="preserve"> </w:t>
+      <w:r>
+        <w:t xml:space="preserve">gcc </w:t>
       </w:r>
       <w:r>
         <w:t>4.</w:t>
@@ -1003,15 +885,7 @@
         <w:t>-</w:t>
       </w:r>
       <w:r>
-        <w:t xml:space="preserve"> </w:t>
-      </w:r>
-      <w:proofErr w:type="spellStart"/>
-      <w:r>
-        <w:t>gcc</w:t>
-      </w:r>
-      <w:proofErr w:type="spellEnd"/>
-      <w:r>
-        <w:t xml:space="preserve"> </w:t>
+        <w:t xml:space="preserve"> gcc </w:t>
       </w:r>
       <w:r>
         <w:t>4.8</w:t>
@@ -1025,13 +899,8 @@
           <w:numId w:val="3"/>
         </w:numPr>
       </w:pPr>
-      <w:proofErr w:type="spellStart"/>
-      <w:r>
-        <w:t>llvm</w:t>
-      </w:r>
-      <w:proofErr w:type="spellEnd"/>
-      <w:r>
-        <w:t xml:space="preserve"> </w:t>
+      <w:r>
+        <w:t xml:space="preserve">llvm </w:t>
       </w:r>
       <w:r>
         <w:t xml:space="preserve">(clang++) </w:t>
@@ -1078,15 +947,7 @@
         <w:ind w:firstLine="720"/>
       </w:pPr>
       <w:r>
-        <w:t xml:space="preserve">If present, </w:t>
-      </w:r>
-      <w:proofErr w:type="spellStart"/>
-      <w:r>
-        <w:t>Stroika</w:t>
-      </w:r>
-      <w:proofErr w:type="spellEnd"/>
-      <w:r>
-        <w:t xml:space="preserve"> can be configured to include it and take advantage of it</w:t>
+        <w:t>If present, Stroika can be configured to include it and take advantage of it</w:t>
       </w:r>
     </w:p>
     <w:p>
@@ -1097,37 +958,19 @@
           <w:numId w:val="4"/>
         </w:numPr>
       </w:pPr>
-      <w:proofErr w:type="spellStart"/>
       <w:r>
         <w:t>o</w:t>
       </w:r>
       <w:r>
         <w:t>penssl</w:t>
       </w:r>
-      <w:proofErr w:type="spellEnd"/>
     </w:p>
     <w:p>
       <w:pPr>
         <w:ind w:firstLine="720"/>
       </w:pPr>
       <w:r>
-        <w:t xml:space="preserve">You can use the statically linked copy in </w:t>
-      </w:r>
-      <w:proofErr w:type="spellStart"/>
-      <w:r>
-        <w:t>ThirdPartyProducts</w:t>
-      </w:r>
-      <w:proofErr w:type="spellEnd"/>
-      <w:r>
-        <w:t xml:space="preserve">, or the </w:t>
-      </w:r>
-      <w:proofErr w:type="spellStart"/>
-      <w:r>
-        <w:t>os-intalled</w:t>
-      </w:r>
-      <w:proofErr w:type="spellEnd"/>
-      <w:r>
-        <w:t xml:space="preserve"> .so files.</w:t>
+        <w:t>You can use the statically linked copy in ThirdPartyProducts, or the os-intalled .so files.</w:t>
       </w:r>
     </w:p>
     <w:p/>
@@ -1156,39 +999,7 @@
     </w:p>
     <w:p>
       <w:r>
-        <w:t xml:space="preserve">We seriously considered a number of build systems, including </w:t>
-      </w:r>
-      <w:proofErr w:type="spellStart"/>
-      <w:r>
-        <w:t>cmake</w:t>
-      </w:r>
-      <w:proofErr w:type="spellEnd"/>
-      <w:r>
-        <w:t xml:space="preserve">, ant, </w:t>
-      </w:r>
-      <w:proofErr w:type="spellStart"/>
-      <w:r>
-        <w:t>perl</w:t>
-      </w:r>
-      <w:proofErr w:type="spellEnd"/>
-      <w:r>
-        <w:t xml:space="preserve"> scripts, </w:t>
-      </w:r>
-      <w:proofErr w:type="spellStart"/>
-      <w:r>
-        <w:t>qmake</w:t>
-      </w:r>
-      <w:proofErr w:type="spellEnd"/>
-      <w:r>
-        <w:t xml:space="preserve">, etc. They all weak, with ant possibly being the best alternative, except that </w:t>
-      </w:r>
-      <w:proofErr w:type="gramStart"/>
-      <w:r>
-        <w:t>its</w:t>
-      </w:r>
-      <w:proofErr w:type="gramEnd"/>
-      <w:r>
-        <w:t xml:space="preserve"> heavily java oriented.</w:t>
+        <w:t>We seriously considered a number of build systems, including cmake, ant, perl scripts, qmake, etc. They all weak, with ant possibly being the best alternative, except that its heavily java oriented.</w:t>
       </w:r>
     </w:p>
     <w:p>
@@ -1206,15 +1017,7 @@
     </w:p>
     <w:p>
       <w:r>
-        <w:t xml:space="preserve">There are remnants of earlier build systems (especially </w:t>
-      </w:r>
-      <w:proofErr w:type="spellStart"/>
-      <w:r>
-        <w:t>perl</w:t>
-      </w:r>
-      <w:proofErr w:type="spellEnd"/>
-      <w:r>
-        <w:t>), but they will soon be eliminated, and only about 40% of what is described here is actually implemented right now.</w:t>
+        <w:t>There are remnants of earlier build systems (especially perl), but they will soon be eliminated, and only about 40% of what is described here is actually implemented right now.</w:t>
       </w:r>
     </w:p>
     <w:p>
@@ -1235,31 +1038,7 @@
     </w:p>
     <w:p>
       <w:r>
-        <w:t>A configuration comprises BOTH target platform (e.g. windows/</w:t>
-      </w:r>
-      <w:proofErr w:type="spellStart"/>
-      <w:r>
-        <w:t>linux</w:t>
-      </w:r>
-      <w:proofErr w:type="spellEnd"/>
-      <w:r>
-        <w:t xml:space="preserve">), hardware (e.g. PowerPC, x86, x64, ARM), and any other options (debug build, enable assertions, support </w:t>
-      </w:r>
-      <w:proofErr w:type="spellStart"/>
-      <w:r>
-        <w:t>OpenSSL</w:t>
-      </w:r>
-      <w:proofErr w:type="spellEnd"/>
-      <w:r>
-        <w:t xml:space="preserve">, </w:t>
-      </w:r>
-      <w:proofErr w:type="spellStart"/>
-      <w:r>
-        <w:t>etc</w:t>
-      </w:r>
-      <w:proofErr w:type="spellEnd"/>
-      <w:r>
-        <w:t>).</w:t>
+        <w:t>A configuration comprises BOTH target platform (e.g. windows/linux), hardware (e.g. PowerPC, x86, x64, ARM), and any other options (debug build, enable assertions, support OpenSSL, etc).</w:t>
       </w:r>
     </w:p>
     <w:p>
@@ -1278,24 +1057,12 @@
       </w:pPr>
       <w:r>
         <w:tab/>
-      </w:r>
-      <w:proofErr w:type="gramStart"/>
-      <w:r>
-        <w:t>make</w:t>
-      </w:r>
-      <w:proofErr w:type="gramEnd"/>
-      <w:r>
-        <w:t xml:space="preserve"> apply-configurations</w:t>
-      </w:r>
-    </w:p>
-    <w:p>
-      <w:proofErr w:type="gramStart"/>
-      <w:r>
-        <w:t>to</w:t>
-      </w:r>
-      <w:proofErr w:type="gramEnd"/>
-      <w:r>
-        <w:t xml:space="preserve"> generate all the directories and files dependent on the defined configurations. Note – this is generally not necessary, and called automatically.</w:t>
+        <w:t>make apply-configurations</w:t>
+      </w:r>
+    </w:p>
+    <w:p>
+      <w:r>
+        <w:t>to generate all the directories and files dependent on the defined configurations. Note – this is generally not necessary, and called automatically.</w:t>
       </w:r>
     </w:p>
     <w:p>
@@ -1308,32 +1075,14 @@
     </w:p>
     <w:p>
       <w:r>
-        <w:t>Intermediate files (</w:t>
-      </w:r>
-      <w:proofErr w:type="spellStart"/>
-      <w:r>
-        <w:t>objs</w:t>
-      </w:r>
-      <w:proofErr w:type="spellEnd"/>
-      <w:r>
-        <w:t xml:space="preserve"> </w:t>
-      </w:r>
-      <w:proofErr w:type="spellStart"/>
-      <w:r>
-        <w:t>etc</w:t>
-      </w:r>
-      <w:proofErr w:type="spellEnd"/>
-      <w:r>
-        <w:t xml:space="preserve">) go into </w:t>
-      </w:r>
-      <w:proofErr w:type="spellStart"/>
+        <w:t xml:space="preserve">Intermediate files (objs etc) go into </w:t>
+      </w:r>
       <w:r>
         <w:rPr>
           <w:b/>
         </w:rPr>
         <w:t>IntermediateFiles</w:t>
       </w:r>
-      <w:proofErr w:type="spellEnd"/>
       <w:r>
         <w:t xml:space="preserve">. Final build products (libraries and executables) go into </w:t>
       </w:r>
@@ -1344,60 +1093,7 @@
         <w:t>Builds</w:t>
       </w:r>
       <w:r>
-        <w:t xml:space="preserve">. Subdirectories of </w:t>
-      </w:r>
-      <w:proofErr w:type="spellStart"/>
-      <w:r>
-        <w:t>IntermediateFiles</w:t>
-      </w:r>
-      <w:proofErr w:type="spellEnd"/>
-      <w:r>
-        <w:t xml:space="preserve"> and Builds are named by each configuration, and the data (</w:t>
-      </w:r>
-      <w:proofErr w:type="spellStart"/>
-      <w:r>
-        <w:t>objs</w:t>
-      </w:r>
-      <w:proofErr w:type="spellEnd"/>
-      <w:r>
-        <w:t xml:space="preserve">, or exes </w:t>
-      </w:r>
-      <w:proofErr w:type="spellStart"/>
-      <w:r>
-        <w:t>etc</w:t>
-      </w:r>
-      <w:proofErr w:type="spellEnd"/>
-      <w:r>
-        <w:t xml:space="preserve">) are </w:t>
-      </w:r>
-      <w:proofErr w:type="spellStart"/>
-      <w:r>
-        <w:t>layed</w:t>
-      </w:r>
-      <w:proofErr w:type="spellEnd"/>
-      <w:r>
-        <w:t xml:space="preserve"> out under {</w:t>
-      </w:r>
-      <w:proofErr w:type="spellStart"/>
-      <w:r>
-        <w:t>Builds</w:t>
-      </w:r>
-      <w:proofErr w:type="gramStart"/>
-      <w:r>
-        <w:t>,IntermediateFiles</w:t>
-      </w:r>
-      <w:proofErr w:type="spellEnd"/>
-      <w:proofErr w:type="gramEnd"/>
-      <w:r>
-        <w:t>}/{</w:t>
-      </w:r>
-      <w:proofErr w:type="spellStart"/>
-      <w:r>
-        <w:t>ConfiguraitonName</w:t>
-      </w:r>
-      <w:proofErr w:type="spellEnd"/>
-      <w:r>
-        <w:t>}.</w:t>
+        <w:t>. Subdirectories of IntermediateFiles and Builds are named by each configuration, and the data (objs, or exes etc) are layed out under {Builds,IntermediateFiles}/{ConfiguraitonName}.</w:t>
       </w:r>
     </w:p>
     <w:p/>
@@ -1415,23 +1111,7 @@
     </w:p>
     <w:p>
       <w:r>
-        <w:t xml:space="preserve">On any platform, building </w:t>
-      </w:r>
-      <w:proofErr w:type="spellStart"/>
-      <w:r>
-        <w:t>Stroika</w:t>
-      </w:r>
-      <w:proofErr w:type="spellEnd"/>
-      <w:r>
-        <w:t xml:space="preserve">, and all is demo applications and regression tests is as simple as </w:t>
-      </w:r>
-      <w:proofErr w:type="spellStart"/>
-      <w:r>
-        <w:t>cd’ing</w:t>
-      </w:r>
-      <w:proofErr w:type="spellEnd"/>
-      <w:r>
-        <w:t xml:space="preserve"> to the top-level directory, and typing make</w:t>
+        <w:t>On any platform, building Stroika, and all is demo applications and regression tests is as simple as cd’ing to the top-level directory, and typing make</w:t>
       </w:r>
     </w:p>
     <w:p>
@@ -1504,21 +1184,11 @@
       <w:pPr>
         <w:pStyle w:val="ListParagraph"/>
       </w:pPr>
-      <w:proofErr w:type="gramStart"/>
       <w:r>
         <w:t>builds</w:t>
       </w:r>
-      <w:proofErr w:type="gramEnd"/>
-      <w:r>
-        <w:t xml:space="preserve"> the </w:t>
-      </w:r>
-      <w:proofErr w:type="spellStart"/>
-      <w:r>
-        <w:t>stroika</w:t>
-      </w:r>
-      <w:proofErr w:type="spellEnd"/>
-      <w:r>
-        <w:t xml:space="preserve"> library, tests, demos, etc. </w:t>
+      <w:r>
+        <w:t xml:space="preserve"> the stroika library, tests, demos, etc. </w:t>
       </w:r>
     </w:p>
     <w:p>
@@ -1538,15 +1208,7 @@
         <w:pStyle w:val="ListParagraph"/>
       </w:pPr>
       <w:r>
-        <w:t xml:space="preserve">Builds </w:t>
-      </w:r>
-      <w:proofErr w:type="spellStart"/>
-      <w:r>
-        <w:t>Stroika</w:t>
-      </w:r>
-      <w:proofErr w:type="spellEnd"/>
-      <w:r>
-        <w:t>, and all the regression tests, and runs the regression tests</w:t>
+        <w:t>Builds Stroika, and all the regression tests, and runs the regression tests</w:t>
       </w:r>
     </w:p>
     <w:p>
@@ -1586,15 +1248,7 @@
         <w:pStyle w:val="ListParagraph"/>
       </w:pPr>
       <w:r>
-        <w:t xml:space="preserve">Checks if the tools needed to build </w:t>
-      </w:r>
-      <w:proofErr w:type="spellStart"/>
-      <w:r>
-        <w:t>Stroika</w:t>
-      </w:r>
-      <w:proofErr w:type="spellEnd"/>
-      <w:r>
-        <w:t xml:space="preserve"> are installed and in your path. This is done automatically, and generally not needed explicitly.</w:t>
+        <w:t>Checks if the tools needed to build Stroika are installed and in your path. This is done automatically, and generally not needed explicitly.</w:t>
       </w:r>
     </w:p>
     <w:p>
@@ -1607,23 +1261,7 @@
     </w:p>
     <w:p>
       <w:r>
-        <w:t xml:space="preserve">Building </w:t>
-      </w:r>
-      <w:proofErr w:type="spellStart"/>
-      <w:r>
-        <w:t>Stroika</w:t>
-      </w:r>
-      <w:proofErr w:type="spellEnd"/>
-      <w:r>
-        <w:t xml:space="preserve"> requires building special configuration files. But using the above mechanism automatically builds them for you. To customize your </w:t>
-      </w:r>
-      <w:proofErr w:type="spellStart"/>
-      <w:r>
-        <w:t>Stroika</w:t>
-      </w:r>
-      <w:proofErr w:type="spellEnd"/>
-      <w:r>
-        <w:t xml:space="preserve"> configuration,</w:t>
+        <w:t>Building Stroika requires building special configuration files. But using the above mechanism automatically builds them for you. To customize your Stroika configuration,</w:t>
       </w:r>
       <w:r>
         <w:t xml:space="preserve"> you can manually run </w:t>
@@ -1662,15 +1300,7 @@
         </w:numPr>
       </w:pPr>
       <w:r>
-        <w:t xml:space="preserve">This generates </w:t>
-      </w:r>
-      <w:proofErr w:type="spellStart"/>
-      <w:r>
-        <w:t>ConfigurationFiles</w:t>
-      </w:r>
-      <w:proofErr w:type="spellEnd"/>
-      <w:r>
-        <w:t>/Default</w:t>
+        <w:t>This generates ConfigurationFiles/Default</w:t>
       </w:r>
       <w:r>
         <w:t>Configuration.xml</w:t>
@@ -1709,15 +1339,7 @@
         </w:numPr>
       </w:pPr>
       <w:r>
-        <w:t xml:space="preserve">This generates </w:t>
-      </w:r>
-      <w:proofErr w:type="spellStart"/>
-      <w:r>
-        <w:t>makefiles</w:t>
-      </w:r>
-      <w:proofErr w:type="spellEnd"/>
-      <w:r>
-        <w:t xml:space="preserve"> (as appropriate for your platform/Configuration.xml file), and C++ #include files</w:t>
+        <w:t>This generates makefiles (as appropriate for your platform/Configuration.xml file), and C++ #include files</w:t>
       </w:r>
     </w:p>
     <w:p>
@@ -1730,97 +1352,98 @@
     </w:p>
     <w:p>
       <w:r>
-        <w:t xml:space="preserve">Visual Studio.net project and solution files are available for the </w:t>
-      </w:r>
-      <w:proofErr w:type="spellStart"/>
-      <w:r>
-        <w:t>Stroika</w:t>
-      </w:r>
-      <w:proofErr w:type="spellEnd"/>
-      <w:r>
-        <w:t xml:space="preserve"> demos, top-level project files, and </w:t>
+        <w:t xml:space="preserve">Visual Studio.net project and solution files are available for the Stroika demos, top-level project files, and </w:t>
       </w:r>
       <w:r>
         <w:t xml:space="preserve">regression tests. </w:t>
       </w:r>
       <w:r>
-        <w:t xml:space="preserve">Once you have built your configuration files (see above), you can use the project files to build, test, extend and develop </w:t>
-      </w:r>
-      <w:proofErr w:type="spellStart"/>
-      <w:r>
-        <w:t>Stroika</w:t>
-      </w:r>
-      <w:proofErr w:type="spellEnd"/>
+        <w:t>Once you have built your configuration files (see above), you can use the project files to build, test, extend and develop Stroika.</w:t>
+      </w:r>
+    </w:p>
+    <w:p>
+      <w:pPr>
+        <w:pStyle w:val="Heading2"/>
+      </w:pPr>
+      <w:r>
+        <w:t xml:space="preserve">Using </w:t>
+      </w:r>
+      <w:r>
+        <w:t>QtCreator (on unix)</w:t>
+      </w:r>
+    </w:p>
+    <w:p>
+      <w:r>
+        <w:t xml:space="preserve">Run </w:t>
+      </w:r>
+      <w:r>
+        <w:t>Library/Projects/QtCreator/CreateQtCreatorSymbolicLinks.sh</w:t>
+      </w:r>
+      <w:r>
+        <w:t xml:space="preserve"> to create project files at the top level of your Stroika directory. Then you can open that .creator file in qtCreator, and build and debug Stroika-based </w:t>
+      </w:r>
+      <w:r>
+        <w:t>applications</w:t>
+      </w:r>
       <w:r>
         <w:t>.</w:t>
       </w:r>
     </w:p>
+    <w:p/>
+    <w:p>
+      <w:pPr>
+        <w:pStyle w:val="Heading1"/>
+      </w:pPr>
+      <w:r>
+        <w:lastRenderedPageBreak/>
+        <w:t>Common Errors</w:t>
+      </w:r>
+    </w:p>
     <w:p>
       <w:pPr>
         <w:pStyle w:val="Heading2"/>
       </w:pPr>
       <w:r>
-        <w:t xml:space="preserve">Using </w:t>
-      </w:r>
-      <w:proofErr w:type="spellStart"/>
-      <w:r>
-        <w:t>QtCreator</w:t>
-      </w:r>
-      <w:proofErr w:type="spellEnd"/>
-      <w:r>
-        <w:t xml:space="preserve"> (on </w:t>
-      </w:r>
-      <w:proofErr w:type="spellStart"/>
-      <w:proofErr w:type="gramStart"/>
-      <w:r>
-        <w:t>unix</w:t>
-      </w:r>
-      <w:proofErr w:type="spellEnd"/>
-      <w:proofErr w:type="gramEnd"/>
-      <w:r>
-        <w:t>)</w:t>
-      </w:r>
-    </w:p>
-    <w:p>
-      <w:r>
-        <w:t xml:space="preserve">Run </w:t>
-      </w:r>
-      <w:r>
-        <w:t>Library/Projects/QtCreator/CreateQtCreatorSymbolicLinks.sh</w:t>
-      </w:r>
-      <w:r>
-        <w:t xml:space="preserve"> to create project files at the top level of your </w:t>
-      </w:r>
-      <w:proofErr w:type="spellStart"/>
-      <w:r>
-        <w:t>Stroika</w:t>
-      </w:r>
-      <w:proofErr w:type="spellEnd"/>
-      <w:r>
-        <w:t xml:space="preserve"> directory. Then you can open that .creator file in </w:t>
-      </w:r>
-      <w:proofErr w:type="spellStart"/>
-      <w:r>
-        <w:t>qtCreator</w:t>
-      </w:r>
-      <w:proofErr w:type="spellEnd"/>
-      <w:r>
-        <w:t xml:space="preserve">, and build and debug </w:t>
-      </w:r>
-      <w:proofErr w:type="spellStart"/>
-      <w:r>
-        <w:t>Stroika</w:t>
-      </w:r>
-      <w:proofErr w:type="spellEnd"/>
-      <w:r>
-        <w:t xml:space="preserve">-based </w:t>
-      </w:r>
-      <w:r>
-        <w:t>applications</w:t>
-      </w:r>
-      <w:r>
-        <w:t>.</w:t>
-      </w:r>
+        <w:t>T</w:t>
+      </w:r>
+      <w:r>
+        <w:t>ar f</w:t>
+      </w:r>
+      <w:r>
+        <w:rPr>
+          <w:rStyle w:val="Heading2Char"/>
+        </w:rPr>
+        <w:t>a</w:t>
+      </w:r>
+      <w:r>
+        <w:t>ilure</w:t>
+      </w:r>
+    </w:p>
+    <w:p>
+      <w:r>
+        <w:t>Errors about invalid parameters, and/or bad blocks can usually be fixed by installing a copy of gnu tar. We’ve tested 1.27.</w:t>
+      </w:r>
+    </w:p>
+    <w:p/>
+    <w:p>
+      <w:pPr>
+        <w:pStyle w:val="Heading2"/>
+      </w:pPr>
+      <w:r>
+        <w:t xml:space="preserve">cp: illegal option </w:t>
+      </w:r>
+      <w:r>
+        <w:t>–</w:t>
+      </w:r>
+    </w:p>
+    <w:p>
+      <w:r>
+        <w:t>Install a copy of GNU cp</w:t>
+      </w:r>
+    </w:p>
+    <w:p>
+      <w:bookmarkStart w:id="0" w:name="_GoBack"/>
+      <w:bookmarkEnd w:id="0"/>
     </w:p>
     <w:sectPr>
       <w:pgSz w:w="12240" w:h="15840"/>
@@ -1834,7 +1457,7 @@
 
 <file path=word/numbering.xml><?xml version="1.0" encoding="utf-8"?>
 <w:numbering xmlns:wpc="http://schemas.microsoft.com/office/word/2010/wordprocessingCanvas" xmlns:mc="http://schemas.openxmlformats.org/markup-compatibility/2006" xmlns:o="urn:schemas-microsoft-com:office:office" xmlns:r="http://schemas.openxmlformats.org/officeDocument/2006/relationships" xmlns:m="http://schemas.openxmlformats.org/officeDocument/2006/math" xmlns:v="urn:schemas-microsoft-com:vml" xmlns:wp14="http://schemas.microsoft.com/office/word/2010/wordprocessingDrawing" xmlns:wp="http://schemas.openxmlformats.org/drawingml/2006/wordprocessingDrawing" xmlns:w10="urn:schemas-microsoft-com:office:word" xmlns:w="http://schemas.openxmlformats.org/wordprocessingml/2006/main" xmlns:w14="http://schemas.microsoft.com/office/word/2010/wordml" xmlns:w15="http://schemas.microsoft.com/office/word/2012/wordml" xmlns:wpg="http://schemas.microsoft.com/office/word/2010/wordprocessingGroup" xmlns:wpi="http://schemas.microsoft.com/office/word/2010/wordprocessingInk" xmlns:wne="http://schemas.microsoft.com/office/word/2006/wordml" xmlns:wps="http://schemas.microsoft.com/office/word/2010/wordprocessingShape" mc:Ignorable="w14 w15 wp14">
-  <w:abstractNum w:abstractNumId="0">
+  <w:abstractNum w:abstractNumId="0" w15:restartNumberingAfterBreak="0">
     <w:nsid w:val="15562946"/>
     <w:multiLevelType w:val="hybridMultilevel"/>
     <w:tmpl w:val="34CCFA5C"/>
@@ -1947,7 +1570,7 @@
       </w:rPr>
     </w:lvl>
   </w:abstractNum>
-  <w:abstractNum w:abstractNumId="1">
+  <w:abstractNum w:abstractNumId="1" w15:restartNumberingAfterBreak="0">
     <w:nsid w:val="20121165"/>
     <w:multiLevelType w:val="hybridMultilevel"/>
     <w:tmpl w:val="FF9472DA"/>
@@ -2060,7 +1683,7 @@
       </w:rPr>
     </w:lvl>
   </w:abstractNum>
-  <w:abstractNum w:abstractNumId="2">
+  <w:abstractNum w:abstractNumId="2" w15:restartNumberingAfterBreak="0">
     <w:nsid w:val="3679081E"/>
     <w:multiLevelType w:val="hybridMultilevel"/>
     <w:tmpl w:val="9AC86808"/>
@@ -2173,7 +1796,7 @@
       </w:rPr>
     </w:lvl>
   </w:abstractNum>
-  <w:abstractNum w:abstractNumId="3">
+  <w:abstractNum w:abstractNumId="3" w15:restartNumberingAfterBreak="0">
     <w:nsid w:val="40B928C9"/>
     <w:multiLevelType w:val="hybridMultilevel"/>
     <w:tmpl w:val="4DAE6F20"/>
@@ -2285,7 +1908,7 @@
       </w:rPr>
     </w:lvl>
   </w:abstractNum>
-  <w:abstractNum w:abstractNumId="4">
+  <w:abstractNum w:abstractNumId="4" w15:restartNumberingAfterBreak="0">
     <w:nsid w:val="4E13662A"/>
     <w:multiLevelType w:val="hybridMultilevel"/>
     <w:tmpl w:val="6D607B16"/>
@@ -2398,7 +2021,7 @@
       </w:rPr>
     </w:lvl>
   </w:abstractNum>
-  <w:abstractNum w:abstractNumId="5">
+  <w:abstractNum w:abstractNumId="5" w15:restartNumberingAfterBreak="0">
     <w:nsid w:val="51B43592"/>
     <w:multiLevelType w:val="hybridMultilevel"/>
     <w:tmpl w:val="B2726D8A"/>

</xml_diff>

<commit_message>
updated Docs for new configure script usage
</commit_message>
<xml_diff>
--- a/Documentation/Building Stroika.docx
+++ b/Documentation/Building Stroika.docx
@@ -158,7 +158,6 @@
         <w:pStyle w:val="CodeFragment"/>
         <w:rPr>
           <w:color w:val="FFFFFF" w:themeColor="background1"/>
-          <w:highlight w:val="black"/>
         </w:rPr>
       </w:pPr>
       <w:r>
@@ -166,38 +165,51 @@
           <w:color w:val="FFFFFF" w:themeColor="background1"/>
           <w:highlight w:val="black"/>
         </w:rPr>
-        <w:t>cd Stroika-</w:t>
+        <w:t xml:space="preserve">make </w:t>
       </w:r>
       <w:r>
         <w:rPr>
           <w:color w:val="FFFFFF" w:themeColor="background1"/>
           <w:highlight w:val="black"/>
         </w:rPr>
-        <w:t>2-Release</w:t>
-      </w:r>
-    </w:p>
-    <w:p>
-      <w:pPr>
-        <w:pStyle w:val="CodeFragment"/>
+        <w:t>--</w:t>
+      </w:r>
+      <w:bookmarkStart w:id="0" w:name="_GoBack"/>
+      <w:bookmarkEnd w:id="0"/>
+      <w:r>
         <w:rPr>
           <w:color w:val="FFFFFF" w:themeColor="background1"/>
           <w:highlight w:val="black"/>
         </w:rPr>
-      </w:pPr>
-    </w:p>
-    <w:p>
-      <w:pPr>
-        <w:pStyle w:val="CodeFragment"/>
-        <w:rPr>
-          <w:color w:val="FFFFFF" w:themeColor="background1"/>
-        </w:rPr>
-      </w:pPr>
+        <w:t xml:space="preserve">directory </w:t>
+      </w:r>
       <w:r>
         <w:rPr>
           <w:color w:val="FFFFFF" w:themeColor="background1"/>
           <w:highlight w:val="black"/>
         </w:rPr>
-        <w:t>make all run-tests</w:t>
+        <w:t>Stroika-</w:t>
+      </w:r>
+      <w:r>
+        <w:rPr>
+          <w:color w:val="FFFFFF" w:themeColor="background1"/>
+          <w:highlight w:val="black"/>
+        </w:rPr>
+        <w:t>2-Release</w:t>
+      </w:r>
+      <w:r>
+        <w:rPr>
+          <w:color w:val="FFFFFF" w:themeColor="background1"/>
+          <w:highlight w:val="black"/>
+        </w:rPr>
+        <w:t xml:space="preserve"> </w:t>
+      </w:r>
+      <w:r>
+        <w:rPr>
+          <w:color w:val="FFFFFF" w:themeColor="background1"/>
+          <w:highlight w:val="black"/>
+        </w:rPr>
+        <w:t>all run-tests</w:t>
       </w:r>
     </w:p>
     <w:p>
@@ -467,13 +479,10 @@
         </w:numPr>
       </w:pPr>
       <w:r>
-        <w:t xml:space="preserve">make default-configuration </w:t>
-      </w:r>
-      <w:r>
-        <w:t>DEFAULT_CONFIGURATION_ARGS="</w:t>
-      </w:r>
-      <w:r>
-        <w:t>--</w:t>
+        <w:t xml:space="preserve">configure DefaultConfiguration </w:t>
+      </w:r>
+      <w:r>
+        <w:t>-</w:t>
       </w:r>
       <w:r>
         <w:t>assertions</w:t>
@@ -488,7 +497,7 @@
         <w:t xml:space="preserve"> enable</w:t>
       </w:r>
       <w:r>
-        <w:t xml:space="preserve"> --compiler-driver 'g++-4.8'"</w:t>
+        <w:t xml:space="preserve"> --compiler-driver 'g++-4.8'</w:t>
       </w:r>
     </w:p>
     <w:p>
@@ -515,31 +524,37 @@
         </w:numPr>
       </w:pPr>
       <w:r>
+        <w:t>configure DefaultConfiguration</w:t>
+      </w:r>
+      <w:r>
+        <w:t xml:space="preserve"> </w:t>
+      </w:r>
+      <w:r>
+        <w:t>--</w:t>
+      </w:r>
+      <w:r>
+        <w:t>assertions</w:t>
+      </w:r>
+      <w:r>
+        <w:t xml:space="preserve"> enable</w:t>
+      </w:r>
+      <w:r>
+        <w:t xml:space="preserve"> --trace2file</w:t>
+      </w:r>
+      <w:r>
+        <w:t xml:space="preserve"> enable</w:t>
+      </w:r>
+      <w:r>
         <w:rPr>
           <w:i/>
         </w:rPr>
-        <w:t>make default-configuration DEFAULT_CONFIGURATION_ARGS="</w:t>
-      </w:r>
-      <w:r>
-        <w:t>--</w:t>
-      </w:r>
-      <w:r>
-        <w:t>assertions</w:t>
-      </w:r>
-      <w:r>
-        <w:t xml:space="preserve"> enable</w:t>
-      </w:r>
-      <w:r>
-        <w:t xml:space="preserve"> --trace2file</w:t>
-      </w:r>
-      <w:r>
-        <w:t xml:space="preserve"> enable</w:t>
+        <w:t xml:space="preserve"> --cp</w:t>
       </w:r>
       <w:r>
         <w:rPr>
           <w:i/>
         </w:rPr>
-        <w:t xml:space="preserve"> --cppstd-version-flag '--std=c++1y'"</w:t>
+        <w:t>pstd-version-flag '--std=c++1z’</w:t>
       </w:r>
     </w:p>
     <w:p>
@@ -566,16 +581,16 @@
         </w:numPr>
       </w:pPr>
       <w:r>
-        <w:t xml:space="preserve">make default-configuration </w:t>
-      </w:r>
-      <w:r>
-        <w:t>DEFAULT_CONFIGURATION_ARGS="--</w:t>
+        <w:t>configure</w:t>
+      </w:r>
+      <w:r>
+        <w:t xml:space="preserve"> </w:t>
+      </w:r>
+      <w:r>
+        <w:t>--</w:t>
       </w:r>
       <w:r>
         <w:t>help</w:t>
-      </w:r>
-      <w:r>
-        <w:t>"</w:t>
       </w:r>
     </w:p>
     <w:p>
@@ -1441,10 +1456,7 @@
         <w:t>Install a copy of GNU cp</w:t>
       </w:r>
     </w:p>
-    <w:p>
-      <w:bookmarkStart w:id="0" w:name="_GoBack"/>
-      <w:bookmarkEnd w:id="0"/>
-    </w:p>
+    <w:p/>
     <w:sectPr>
       <w:pgSz w:w="12240" w:h="15840"/>
       <w:pgMar w:top="1440" w:right="1440" w:bottom="1440" w:left="1440" w:header="720" w:footer="720" w:gutter="0"/>

</xml_diff>

<commit_message>
Updated instructions on Building Stroika
</commit_message>
<xml_diff>
--- a/Documentation/Building Stroika.docx
+++ b/Documentation/Building Stroika.docx
@@ -41,7 +41,23 @@
         <w:t>.</w:t>
       </w:r>
       <w:r>
-        <w:t xml:space="preserve"> However, internally, some of these make rules use perl etc scripts. </w:t>
+        <w:t xml:space="preserve"> However, internally, some of these make rules use </w:t>
+      </w:r>
+      <w:proofErr w:type="spellStart"/>
+      <w:r>
+        <w:t>perl</w:t>
+      </w:r>
+      <w:proofErr w:type="spellEnd"/>
+      <w:r>
+        <w:t xml:space="preserve"> </w:t>
+      </w:r>
+      <w:proofErr w:type="spellStart"/>
+      <w:r>
+        <w:t>etc</w:t>
+      </w:r>
+      <w:proofErr w:type="spellEnd"/>
+      <w:r>
+        <w:t xml:space="preserve"> scripts. </w:t>
       </w:r>
     </w:p>
     <w:p>
@@ -69,18 +85,30 @@
     <w:p>
       <w:pPr>
         <w:pStyle w:val="CodeFragment"/>
+        <w:ind w:right="-720"/>
         <w:rPr>
           <w:rStyle w:val="Hyperlink"/>
           <w:color w:val="FFFFFF" w:themeColor="background1"/>
           <w:highlight w:val="black"/>
         </w:rPr>
       </w:pPr>
+      <w:proofErr w:type="spellStart"/>
+      <w:proofErr w:type="gramStart"/>
       <w:r>
         <w:rPr>
           <w:color w:val="FFFFFF" w:themeColor="background1"/>
           <w:highlight w:val="black"/>
         </w:rPr>
-        <w:t xml:space="preserve">wget --tries=10 --output-document=STROIKA_DOWNLOAD.tar.gz </w:t>
+        <w:t>wget</w:t>
+      </w:r>
+      <w:proofErr w:type="spellEnd"/>
+      <w:proofErr w:type="gramEnd"/>
+      <w:r>
+        <w:rPr>
+          <w:color w:val="FFFFFF" w:themeColor="background1"/>
+          <w:highlight w:val="black"/>
+        </w:rPr>
+        <w:t xml:space="preserve"> </w:t>
       </w:r>
       <w:hyperlink r:id="rId5" w:history="1">
         <w:r>
@@ -112,103 +140,116 @@
     <w:p>
       <w:pPr>
         <w:pStyle w:val="CodeFragment"/>
-        <w:tabs>
-          <w:tab w:val="left" w:pos="3540"/>
-        </w:tabs>
         <w:rPr>
           <w:color w:val="FFFFFF" w:themeColor="background1"/>
           <w:highlight w:val="black"/>
         </w:rPr>
       </w:pPr>
+      <w:proofErr w:type="gramStart"/>
       <w:r>
         <w:rPr>
           <w:color w:val="FFFFFF" w:themeColor="background1"/>
           <w:highlight w:val="black"/>
         </w:rPr>
-        <w:tab/>
-      </w:r>
-    </w:p>
-    <w:p>
-      <w:pPr>
-        <w:pStyle w:val="CodeFragment"/>
+        <w:t>tar</w:t>
+      </w:r>
+      <w:proofErr w:type="gramEnd"/>
+      <w:r>
         <w:rPr>
           <w:color w:val="FFFFFF" w:themeColor="background1"/>
           <w:highlight w:val="black"/>
         </w:rPr>
-      </w:pPr>
+        <w:t xml:space="preserve"> </w:t>
+      </w:r>
+      <w:proofErr w:type="spellStart"/>
       <w:r>
         <w:rPr>
           <w:color w:val="FFFFFF" w:themeColor="background1"/>
           <w:highlight w:val="black"/>
         </w:rPr>
-        <w:t>tar xf STROIKA_DOWNLOAD.tar.gz</w:t>
-      </w:r>
-    </w:p>
-    <w:p>
-      <w:pPr>
-        <w:pStyle w:val="CodeFragment"/>
+        <w:t>xf</w:t>
+      </w:r>
+      <w:proofErr w:type="spellEnd"/>
+      <w:r>
         <w:rPr>
           <w:color w:val="FFFFFF" w:themeColor="background1"/>
           <w:highlight w:val="black"/>
         </w:rPr>
-      </w:pPr>
-    </w:p>
-    <w:p>
-      <w:pPr>
-        <w:pStyle w:val="CodeFragment"/>
-        <w:rPr>
-          <w:color w:val="FFFFFF" w:themeColor="background1"/>
-        </w:rPr>
-      </w:pPr>
+        <w:t xml:space="preserve"> V2-Release</w:t>
+      </w:r>
       <w:r>
         <w:rPr>
           <w:color w:val="FFFFFF" w:themeColor="background1"/>
           <w:highlight w:val="black"/>
         </w:rPr>
-        <w:t xml:space="preserve">make </w:t>
-      </w:r>
+        <w:t>.tar.gz</w:t>
+      </w:r>
+    </w:p>
+    <w:p>
+      <w:pPr>
+        <w:pStyle w:val="CodeFragment"/>
+        <w:rPr>
+          <w:color w:val="FFFFFF" w:themeColor="background1"/>
+        </w:rPr>
+      </w:pPr>
+      <w:bookmarkStart w:id="0" w:name="_GoBack"/>
+      <w:bookmarkEnd w:id="0"/>
+      <w:proofErr w:type="gramStart"/>
       <w:r>
         <w:rPr>
           <w:color w:val="FFFFFF" w:themeColor="background1"/>
           <w:highlight w:val="black"/>
         </w:rPr>
-        <w:t>--</w:t>
-      </w:r>
-      <w:bookmarkStart w:id="0" w:name="_GoBack"/>
-      <w:bookmarkEnd w:id="0"/>
+        <w:t>make</w:t>
+      </w:r>
+      <w:proofErr w:type="gramEnd"/>
       <w:r>
         <w:rPr>
           <w:color w:val="FFFFFF" w:themeColor="background1"/>
           <w:highlight w:val="black"/>
         </w:rPr>
-        <w:t xml:space="preserve">directory </w:t>
+        <w:t xml:space="preserve"> </w:t>
       </w:r>
       <w:r>
         <w:rPr>
           <w:color w:val="FFFFFF" w:themeColor="background1"/>
           <w:highlight w:val="black"/>
         </w:rPr>
-        <w:t>Stroika-</w:t>
+        <w:t>--</w:t>
       </w:r>
       <w:r>
         <w:rPr>
           <w:color w:val="FFFFFF" w:themeColor="background1"/>
           <w:highlight w:val="black"/>
         </w:rPr>
-        <w:t>2-Release</w:t>
+        <w:t xml:space="preserve">directory </w:t>
       </w:r>
       <w:r>
         <w:rPr>
           <w:color w:val="FFFFFF" w:themeColor="background1"/>
           <w:highlight w:val="black"/>
         </w:rPr>
-        <w:t xml:space="preserve"> </w:t>
+        <w:t>Stroika-</w:t>
       </w:r>
       <w:r>
         <w:rPr>
           <w:color w:val="FFFFFF" w:themeColor="background1"/>
           <w:highlight w:val="black"/>
         </w:rPr>
+        <w:t>2-Release</w:t>
+      </w:r>
+      <w:r>
+        <w:rPr>
+          <w:color w:val="FFFFFF" w:themeColor="background1"/>
+          <w:highlight w:val="black"/>
+        </w:rPr>
+        <w:t xml:space="preserve"> </w:t>
+      </w:r>
+      <w:r>
+        <w:rPr>
+          <w:color w:val="FFFFFF" w:themeColor="background1"/>
+          <w:highlight w:val="black"/>
+        </w:rPr>
         <w:t>all run-tests</w:t>
       </w:r>
     </w:p>
@@ -231,15 +272,11 @@
           <w:numId w:val="6"/>
         </w:numPr>
       </w:pPr>
-      <w:r>
-        <w:t>wget -</w:t>
-      </w:r>
-      <w:r>
-        <w:t>-tries=10 --output-document=</w:t>
-      </w:r>
-      <w:r>
-        <w:t>STROIKA_DOWNLOAD.tar.gz</w:t>
-      </w:r>
+      <w:proofErr w:type="spellStart"/>
+      <w:r>
+        <w:t>wget</w:t>
+      </w:r>
+      <w:proofErr w:type="spellEnd"/>
       <w:r>
         <w:t xml:space="preserve"> </w:t>
       </w:r>
@@ -248,7 +285,7 @@
           <w:rPr>
             <w:rStyle w:val="Hyperlink"/>
           </w:rPr>
-          <w:t>https://github.com/SophistSolutions/Stroika/archive/v2.0a102.tar.gz</w:t>
+          <w:t>https://github.com/SophistSolutions/Stroika/archive/v2.0a120.tar.gz</w:t>
         </w:r>
       </w:hyperlink>
     </w:p>
@@ -260,27 +297,27 @@
           <w:i/>
         </w:rPr>
       </w:pPr>
+      <w:proofErr w:type="gramStart"/>
       <w:r>
         <w:rPr>
           <w:i/>
         </w:rPr>
         <w:t>or</w:t>
       </w:r>
+      <w:proofErr w:type="gramEnd"/>
     </w:p>
     <w:p>
       <w:pPr>
         <w:pStyle w:val="PlainText"/>
         <w:ind w:left="1080"/>
       </w:pPr>
-      <w:r>
-        <w:t>wget -</w:t>
-      </w:r>
-      <w:r>
-        <w:t>-tries=10 --output-document=</w:t>
-      </w:r>
-      <w:r>
-        <w:t>STROIKA_DOWNLOAD.tar.gz</w:t>
-      </w:r>
+      <w:proofErr w:type="spellStart"/>
+      <w:proofErr w:type="gramStart"/>
+      <w:r>
+        <w:t>wget</w:t>
+      </w:r>
+      <w:proofErr w:type="spellEnd"/>
+      <w:proofErr w:type="gramEnd"/>
       <w:r>
         <w:t xml:space="preserve"> </w:t>
       </w:r>
@@ -302,7 +339,21 @@
         </w:numPr>
       </w:pPr>
       <w:r>
-        <w:t>tar xf STROIKA_DOWNLOAD.tar.gz</w:t>
+        <w:t xml:space="preserve">tar </w:t>
+      </w:r>
+      <w:proofErr w:type="spellStart"/>
+      <w:r>
+        <w:t>xf</w:t>
+      </w:r>
+      <w:proofErr w:type="spellEnd"/>
+      <w:r>
+        <w:t xml:space="preserve"> </w:t>
+      </w:r>
+      <w:r>
+        <w:t>V2-Release</w:t>
+      </w:r>
+      <w:r>
+        <w:t>.tar.gz</w:t>
       </w:r>
     </w:p>
     <w:p>
@@ -320,7 +371,7 @@
         <w:t>Stroika-2.0a1</w:t>
       </w:r>
       <w:r>
-        <w:t>02</w:t>
+        <w:t>20</w:t>
       </w:r>
       <w:r>
         <w:t xml:space="preserve"> (or whatever extracted)</w:t>
@@ -415,6 +466,9 @@
       <w:r>
         <w:t>make default-configuration</w:t>
       </w:r>
+      <w:r>
+        <w:t>s</w:t>
+      </w:r>
     </w:p>
     <w:p>
       <w:pPr>
@@ -454,8 +508,19 @@
       <w:r>
         <w:t xml:space="preserve">Review/edit </w:t>
       </w:r>
-      <w:r>
-        <w:t>ConfigurationFiles/DefaultConfiguration.xml</w:t>
+      <w:proofErr w:type="spellStart"/>
+      <w:r>
+        <w:t>ConfigurationFiles</w:t>
+      </w:r>
+      <w:proofErr w:type="spellEnd"/>
+      <w:r>
+        <w:t>/</w:t>
+      </w:r>
+      <w:r>
+        <w:t>Debug</w:t>
+      </w:r>
+      <w:r>
+        <w:t>.xml</w:t>
       </w:r>
     </w:p>
     <w:p>
@@ -479,7 +544,25 @@
         </w:numPr>
       </w:pPr>
       <w:r>
-        <w:t xml:space="preserve">configure DefaultConfiguration </w:t>
+        <w:t xml:space="preserve">configure </w:t>
+      </w:r>
+      <w:r>
+        <w:t>M</w:t>
+      </w:r>
+      <w:r>
+        <w:t>y</w:t>
+      </w:r>
+      <w:r>
+        <w:t>GCC</w:t>
+      </w:r>
+      <w:r>
+        <w:t>52</w:t>
+      </w:r>
+      <w:r>
+        <w:t>Config</w:t>
+      </w:r>
+      <w:r>
+        <w:t xml:space="preserve"> </w:t>
       </w:r>
       <w:r>
         <w:t>-</w:t>
@@ -497,7 +580,19 @@
         <w:t xml:space="preserve"> enable</w:t>
       </w:r>
       <w:r>
-        <w:t xml:space="preserve"> --compiler-driver 'g++-4.8'</w:t>
+        <w:t xml:space="preserve"> --compiler-driver 'g++-</w:t>
+      </w:r>
+      <w:r>
+        <w:t>5</w:t>
+      </w:r>
+      <w:r>
+        <w:t>.</w:t>
+      </w:r>
+      <w:r>
+        <w:t>2</w:t>
+      </w:r>
+      <w:r>
+        <w:t>'</w:t>
       </w:r>
     </w:p>
     <w:p>
@@ -508,12 +603,14 @@
           <w:i/>
         </w:rPr>
       </w:pPr>
+      <w:proofErr w:type="gramStart"/>
       <w:r>
         <w:rPr>
           <w:i/>
         </w:rPr>
         <w:t>or</w:t>
       </w:r>
+      <w:proofErr w:type="gramEnd"/>
     </w:p>
     <w:p>
       <w:pPr>
@@ -524,7 +621,10 @@
         </w:numPr>
       </w:pPr>
       <w:r>
-        <w:t>configure DefaultConfiguration</w:t>
+        <w:t xml:space="preserve">configure </w:t>
+      </w:r>
+      <w:r>
+        <w:t>MyCPP17Test</w:t>
       </w:r>
       <w:r>
         <w:t xml:space="preserve"> </w:t>
@@ -548,13 +648,55 @@
         <w:rPr>
           <w:i/>
         </w:rPr>
-        <w:t xml:space="preserve"> --cp</w:t>
-      </w:r>
+        <w:t xml:space="preserve"> --</w:t>
+      </w:r>
+      <w:proofErr w:type="spellStart"/>
       <w:r>
         <w:rPr>
           <w:i/>
         </w:rPr>
-        <w:t>pstd-version-flag '--std=c++1z’</w:t>
+        <w:t>cp</w:t>
+      </w:r>
+      <w:r>
+        <w:rPr>
+          <w:i/>
+        </w:rPr>
+        <w:t>pstd</w:t>
+      </w:r>
+      <w:proofErr w:type="spellEnd"/>
+      <w:r>
+        <w:rPr>
+          <w:i/>
+        </w:rPr>
+        <w:t>-version-flag '--</w:t>
+      </w:r>
+      <w:proofErr w:type="spellStart"/>
+      <w:r>
+        <w:rPr>
+          <w:i/>
+        </w:rPr>
+        <w:t>std</w:t>
+      </w:r>
+      <w:proofErr w:type="spellEnd"/>
+      <w:r>
+        <w:rPr>
+          <w:i/>
+        </w:rPr>
+        <w:t>=</w:t>
+      </w:r>
+      <w:proofErr w:type="spellStart"/>
+      <w:r>
+        <w:rPr>
+          <w:i/>
+        </w:rPr>
+        <w:t>c++</w:t>
+      </w:r>
+      <w:proofErr w:type="spellEnd"/>
+      <w:r>
+        <w:rPr>
+          <w:i/>
+        </w:rPr>
+        <w:t>1z’</w:t>
       </w:r>
     </w:p>
     <w:p>
@@ -565,12 +707,14 @@
           <w:i/>
         </w:rPr>
       </w:pPr>
+      <w:proofErr w:type="gramStart"/>
       <w:r>
         <w:rPr>
           <w:i/>
         </w:rPr>
         <w:t>or</w:t>
       </w:r>
+      <w:proofErr w:type="gramEnd"/>
     </w:p>
     <w:p>
       <w:pPr>
@@ -602,6 +746,102 @@
         </w:numPr>
       </w:pPr>
       <w:r>
+        <w:t xml:space="preserve">ls </w:t>
+      </w:r>
+      <w:proofErr w:type="spellStart"/>
+      <w:r>
+        <w:t>ConfigurationFiles</w:t>
+      </w:r>
+      <w:proofErr w:type="spellEnd"/>
+      <w:r>
+        <w:t>/</w:t>
+      </w:r>
+    </w:p>
+    <w:p>
+      <w:pPr>
+        <w:pStyle w:val="PlainText"/>
+        <w:numPr>
+          <w:ilvl w:val="1"/>
+          <w:numId w:val="6"/>
+        </w:numPr>
+      </w:pPr>
+      <w:r>
+        <w:t>See what configurations you’ve created. Edit files, add or delete.</w:t>
+      </w:r>
+    </w:p>
+    <w:p>
+      <w:pPr>
+        <w:pStyle w:val="PlainText"/>
+        <w:numPr>
+          <w:ilvl w:val="0"/>
+          <w:numId w:val="6"/>
+        </w:numPr>
+      </w:pPr>
+    </w:p>
+    <w:p>
+      <w:pPr>
+        <w:pStyle w:val="PlainText"/>
+        <w:numPr>
+          <w:ilvl w:val="0"/>
+          <w:numId w:val="6"/>
+        </w:numPr>
+      </w:pPr>
+      <w:r>
+        <w:t xml:space="preserve">make all </w:t>
+      </w:r>
+      <w:r>
+        <w:t>CONFIGURATION=</w:t>
+      </w:r>
+      <w:r>
+        <w:rPr>
+          <w:i/>
+        </w:rPr>
+        <w:t>a-</w:t>
+      </w:r>
+      <w:proofErr w:type="spellStart"/>
+      <w:r>
+        <w:rPr>
+          <w:i/>
+        </w:rPr>
+        <w:t>config</w:t>
+      </w:r>
+      <w:proofErr w:type="spellEnd"/>
+    </w:p>
+    <w:p>
+      <w:pPr>
+        <w:pStyle w:val="PlainText"/>
+        <w:numPr>
+          <w:ilvl w:val="1"/>
+          <w:numId w:val="6"/>
+        </w:numPr>
+      </w:pPr>
+      <w:r>
+        <w:t xml:space="preserve">make all targets for the configuration named </w:t>
+      </w:r>
+      <w:r>
+        <w:rPr>
+          <w:i/>
+        </w:rPr>
+        <w:t>a-</w:t>
+      </w:r>
+      <w:proofErr w:type="spellStart"/>
+      <w:r>
+        <w:rPr>
+          <w:i/>
+        </w:rPr>
+        <w:t>config</w:t>
+      </w:r>
+      <w:proofErr w:type="spellEnd"/>
+    </w:p>
+    <w:p>
+      <w:pPr>
+        <w:pStyle w:val="PlainText"/>
+        <w:numPr>
+          <w:ilvl w:val="0"/>
+          <w:numId w:val="6"/>
+        </w:numPr>
+      </w:pPr>
+      <w:r>
         <w:t xml:space="preserve">make all </w:t>
       </w:r>
     </w:p>
@@ -609,21 +849,29 @@
       <w:pPr>
         <w:pStyle w:val="PlainText"/>
         <w:ind w:left="360" w:firstLine="720"/>
-        <w:rPr>
-          <w:i/>
-        </w:rPr>
-      </w:pPr>
-      <w:r>
-        <w:rPr>
-          <w:i/>
-        </w:rPr>
+      </w:pPr>
+      <w:r>
         <w:t>B</w:t>
       </w:r>
       <w:r>
-        <w:rPr>
-          <w:i/>
-        </w:rPr>
-        <w:t>uilds everything (takes perhaps 15 minutes? – depends a lot on OS/computer speed).</w:t>
+        <w:t>uilds everything for ALL configurations</w:t>
+      </w:r>
+      <w:r>
+        <w:t xml:space="preserve"> </w:t>
+      </w:r>
+      <w:r>
+        <w:t xml:space="preserve">(in the folder </w:t>
+      </w:r>
+      <w:proofErr w:type="spellStart"/>
+      <w:r>
+        <w:t>ConfigurationFile</w:t>
+      </w:r>
+      <w:r>
+        <w:t>s</w:t>
+      </w:r>
+      <w:proofErr w:type="spellEnd"/>
+      <w:r>
+        <w:t>/)</w:t>
       </w:r>
     </w:p>
     <w:p>
@@ -693,9 +941,11 @@
           <w:numId w:val="2"/>
         </w:numPr>
       </w:pPr>
+      <w:proofErr w:type="spellStart"/>
       <w:r>
         <w:t>git</w:t>
       </w:r>
+      <w:proofErr w:type="spellEnd"/>
     </w:p>
     <w:p>
       <w:pPr>
@@ -741,9 +991,11 @@
           <w:numId w:val="2"/>
         </w:numPr>
       </w:pPr>
+      <w:proofErr w:type="spellStart"/>
       <w:r>
         <w:t>perl</w:t>
       </w:r>
+      <w:proofErr w:type="spellEnd"/>
     </w:p>
     <w:p>
       <w:pPr>
@@ -753,17 +1005,11 @@
           <w:numId w:val="2"/>
         </w:numPr>
       </w:pPr>
-      <w:r>
-        <w:t>wget</w:t>
-      </w:r>
-    </w:p>
-    <w:p>
-      <w:pPr>
-        <w:pStyle w:val="Heading2"/>
-      </w:pPr>
-      <w:r>
-        <w:t>For Windows</w:t>
-      </w:r>
+      <w:proofErr w:type="spellStart"/>
+      <w:r>
+        <w:t>realpath</w:t>
+      </w:r>
+      <w:proofErr w:type="spellEnd"/>
     </w:p>
     <w:p>
       <w:pPr>
@@ -773,15 +1019,11 @@
           <w:numId w:val="2"/>
         </w:numPr>
       </w:pPr>
-      <w:r>
-        <w:t>Visual Studio.net 201</w:t>
-      </w:r>
-      <w:r>
-        <w:t>3</w:t>
-      </w:r>
-      <w:r>
-        <w:t xml:space="preserve"> (or later)</w:t>
-      </w:r>
+      <w:proofErr w:type="spellStart"/>
+      <w:r>
+        <w:t>sed</w:t>
+      </w:r>
+      <w:proofErr w:type="spellEnd"/>
     </w:p>
     <w:p>
       <w:pPr>
@@ -790,6 +1032,58 @@
           <w:ilvl w:val="0"/>
           <w:numId w:val="2"/>
         </w:numPr>
+      </w:pPr>
+      <w:r>
+        <w:t>tar</w:t>
+      </w:r>
+    </w:p>
+    <w:p>
+      <w:pPr>
+        <w:pStyle w:val="ListParagraph"/>
+        <w:numPr>
+          <w:ilvl w:val="0"/>
+          <w:numId w:val="2"/>
+        </w:numPr>
+      </w:pPr>
+      <w:proofErr w:type="spellStart"/>
+      <w:r>
+        <w:t>wget</w:t>
+      </w:r>
+      <w:proofErr w:type="spellEnd"/>
+    </w:p>
+    <w:p>
+      <w:pPr>
+        <w:pStyle w:val="Heading2"/>
+      </w:pPr>
+      <w:r>
+        <w:t>For Windows</w:t>
+      </w:r>
+    </w:p>
+    <w:p>
+      <w:pPr>
+        <w:pStyle w:val="ListParagraph"/>
+        <w:numPr>
+          <w:ilvl w:val="0"/>
+          <w:numId w:val="2"/>
+        </w:numPr>
+      </w:pPr>
+      <w:r>
+        <w:t>Visual Studio.net 201</w:t>
+      </w:r>
+      <w:r>
+        <w:t>3</w:t>
+      </w:r>
+      <w:r>
+        <w:t xml:space="preserve"> (or later)</w:t>
+      </w:r>
+    </w:p>
+    <w:p>
+      <w:pPr>
+        <w:pStyle w:val="ListParagraph"/>
+        <w:numPr>
+          <w:ilvl w:val="0"/>
+          <w:numId w:val="2"/>
+        </w:numPr>
         <w:spacing w:after="0"/>
       </w:pPr>
       <w:r>
@@ -857,11 +1151,16 @@
           <w:numId w:val="3"/>
         </w:numPr>
       </w:pPr>
-      <w:r>
-        <w:t>gcc 4.</w:t>
-      </w:r>
-      <w:r>
-        <w:t>7</w:t>
+      <w:proofErr w:type="spellStart"/>
+      <w:r>
+        <w:t>gcc</w:t>
+      </w:r>
+      <w:proofErr w:type="spellEnd"/>
+      <w:r>
+        <w:t xml:space="preserve"> 4.</w:t>
+      </w:r>
+      <w:r>
+        <w:t>9</w:t>
       </w:r>
       <w:r>
         <w:t xml:space="preserve"> </w:t>
@@ -887,23 +1186,13 @@
       <w:r>
         <w:t xml:space="preserve">currently tested with </w:t>
       </w:r>
-      <w:r>
-        <w:t xml:space="preserve">gcc </w:t>
-      </w:r>
-      <w:r>
-        <w:t>4.</w:t>
-      </w:r>
-      <w:r>
-        <w:t>7</w:t>
-      </w:r>
-      <w:r>
-        <w:t>-</w:t>
-      </w:r>
-      <w:r>
-        <w:t xml:space="preserve"> gcc </w:t>
-      </w:r>
-      <w:r>
-        <w:t>4.8</w:t>
+      <w:proofErr w:type="spellStart"/>
+      <w:r>
+        <w:t>gcc</w:t>
+      </w:r>
+      <w:proofErr w:type="spellEnd"/>
+      <w:r>
+        <w:t xml:space="preserve"> 4.9, 5.2</w:t>
       </w:r>
     </w:p>
     <w:p>
@@ -914,8 +1203,13 @@
           <w:numId w:val="3"/>
         </w:numPr>
       </w:pPr>
-      <w:r>
-        <w:t xml:space="preserve">llvm </w:t>
+      <w:proofErr w:type="spellStart"/>
+      <w:r>
+        <w:t>llvm</w:t>
+      </w:r>
+      <w:proofErr w:type="spellEnd"/>
+      <w:r>
+        <w:t xml:space="preserve"> </w:t>
       </w:r>
       <w:r>
         <w:t xml:space="preserve">(clang++) </w:t>
@@ -924,7 +1218,7 @@
         <w:t>3.</w:t>
       </w:r>
       <w:r>
-        <w:t>4</w:t>
+        <w:t>5, 3.6</w:t>
       </w:r>
       <w:r>
         <w:t xml:space="preserve"> </w:t>
@@ -973,19 +1267,37 @@
           <w:numId w:val="4"/>
         </w:numPr>
       </w:pPr>
+      <w:proofErr w:type="spellStart"/>
       <w:r>
         <w:t>o</w:t>
       </w:r>
       <w:r>
         <w:t>penssl</w:t>
       </w:r>
+      <w:proofErr w:type="spellEnd"/>
     </w:p>
     <w:p>
       <w:pPr>
         <w:ind w:firstLine="720"/>
       </w:pPr>
       <w:r>
-        <w:t>You can use the statically linked copy in ThirdPartyProducts, or the os-intalled .so files.</w:t>
+        <w:t xml:space="preserve">You can use the statically linked copy in </w:t>
+      </w:r>
+      <w:proofErr w:type="spellStart"/>
+      <w:r>
+        <w:t>ThirdPartyProducts</w:t>
+      </w:r>
+      <w:proofErr w:type="spellEnd"/>
+      <w:r>
+        <w:t xml:space="preserve">, or the </w:t>
+      </w:r>
+      <w:proofErr w:type="spellStart"/>
+      <w:r>
+        <w:t>os-intalled</w:t>
+      </w:r>
+      <w:proofErr w:type="spellEnd"/>
+      <w:r>
+        <w:t xml:space="preserve"> .so files.</w:t>
       </w:r>
     </w:p>
     <w:p/>
@@ -1014,7 +1326,39 @@
     </w:p>
     <w:p>
       <w:r>
-        <w:t>We seriously considered a number of build systems, including cmake, ant, perl scripts, qmake, etc. They all weak, with ant possibly being the best alternative, except that its heavily java oriented.</w:t>
+        <w:t xml:space="preserve">We seriously considered a number of build systems, including </w:t>
+      </w:r>
+      <w:proofErr w:type="spellStart"/>
+      <w:r>
+        <w:t>cmake</w:t>
+      </w:r>
+      <w:proofErr w:type="spellEnd"/>
+      <w:r>
+        <w:t xml:space="preserve">, ant, </w:t>
+      </w:r>
+      <w:proofErr w:type="spellStart"/>
+      <w:r>
+        <w:t>perl</w:t>
+      </w:r>
+      <w:proofErr w:type="spellEnd"/>
+      <w:r>
+        <w:t xml:space="preserve"> scripts, </w:t>
+      </w:r>
+      <w:proofErr w:type="spellStart"/>
+      <w:r>
+        <w:t>qmake</w:t>
+      </w:r>
+      <w:proofErr w:type="spellEnd"/>
+      <w:r>
+        <w:t xml:space="preserve">, etc. They all weak, with ant possibly being the best alternative, except that </w:t>
+      </w:r>
+      <w:proofErr w:type="gramStart"/>
+      <w:r>
+        <w:t>its</w:t>
+      </w:r>
+      <w:proofErr w:type="gramEnd"/>
+      <w:r>
+        <w:t xml:space="preserve"> heavily java oriented.</w:t>
       </w:r>
     </w:p>
     <w:p>
@@ -1032,7 +1376,15 @@
     </w:p>
     <w:p>
       <w:r>
-        <w:t>There are remnants of earlier build systems (especially perl), but they will soon be eliminated, and only about 40% of what is described here is actually implemented right now.</w:t>
+        <w:t xml:space="preserve">There are remnants of earlier build systems (especially </w:t>
+      </w:r>
+      <w:proofErr w:type="spellStart"/>
+      <w:r>
+        <w:t>perl</w:t>
+      </w:r>
+      <w:proofErr w:type="spellEnd"/>
+      <w:r>
+        <w:t>), but they will soon be eliminated, and only about 40% of what is described here is actually implemented right now.</w:t>
       </w:r>
     </w:p>
     <w:p>
@@ -1053,7 +1405,23 @@
     </w:p>
     <w:p>
       <w:r>
-        <w:t>A configuration comprises BOTH target platform (e.g. windows/linux), hardware (e.g. PowerPC, x86, x64, ARM), and any other options (debug build, enable assertions, support OpenSSL, etc).</w:t>
+        <w:t>A configuration comprises BOTH target platform (e.g. windows/</w:t>
+      </w:r>
+      <w:proofErr w:type="spellStart"/>
+      <w:r>
+        <w:t>linux</w:t>
+      </w:r>
+      <w:proofErr w:type="spellEnd"/>
+      <w:r>
+        <w:t xml:space="preserve">), hardware (e.g. PowerPC, x86, x64, ARM), and any other options (debug build, enable assertions, support OpenSSL, </w:t>
+      </w:r>
+      <w:proofErr w:type="spellStart"/>
+      <w:r>
+        <w:t>etc</w:t>
+      </w:r>
+      <w:proofErr w:type="spellEnd"/>
+      <w:r>
+        <w:t>).</w:t>
       </w:r>
     </w:p>
     <w:p>
@@ -1072,12 +1440,24 @@
       </w:pPr>
       <w:r>
         <w:tab/>
-        <w:t>make apply-configurations</w:t>
-      </w:r>
-    </w:p>
-    <w:p>
-      <w:r>
-        <w:t>to generate all the directories and files dependent on the defined configurations. Note – this is generally not necessary, and called automatically.</w:t>
+      </w:r>
+      <w:proofErr w:type="gramStart"/>
+      <w:r>
+        <w:t>make</w:t>
+      </w:r>
+      <w:proofErr w:type="gramEnd"/>
+      <w:r>
+        <w:t xml:space="preserve"> apply-configurations</w:t>
+      </w:r>
+    </w:p>
+    <w:p>
+      <w:proofErr w:type="gramStart"/>
+      <w:r>
+        <w:t>to</w:t>
+      </w:r>
+      <w:proofErr w:type="gramEnd"/>
+      <w:r>
+        <w:t xml:space="preserve"> generate all the directories and files dependent on the defined configurations. Note – this is generally not necessary, and called automatically.</w:t>
       </w:r>
     </w:p>
     <w:p>
@@ -1090,14 +1470,32 @@
     </w:p>
     <w:p>
       <w:r>
-        <w:t xml:space="preserve">Intermediate files (objs etc) go into </w:t>
-      </w:r>
+        <w:t>Intermediate files (</w:t>
+      </w:r>
+      <w:proofErr w:type="spellStart"/>
+      <w:r>
+        <w:t>objs</w:t>
+      </w:r>
+      <w:proofErr w:type="spellEnd"/>
+      <w:r>
+        <w:t xml:space="preserve"> </w:t>
+      </w:r>
+      <w:proofErr w:type="spellStart"/>
+      <w:r>
+        <w:t>etc</w:t>
+      </w:r>
+      <w:proofErr w:type="spellEnd"/>
+      <w:r>
+        <w:t xml:space="preserve">) go into </w:t>
+      </w:r>
+      <w:proofErr w:type="spellStart"/>
       <w:r>
         <w:rPr>
           <w:b/>
         </w:rPr>
         <w:t>IntermediateFiles</w:t>
       </w:r>
+      <w:proofErr w:type="spellEnd"/>
       <w:r>
         <w:t xml:space="preserve">. Final build products (libraries and executables) go into </w:t>
       </w:r>
@@ -1108,7 +1506,60 @@
         <w:t>Builds</w:t>
       </w:r>
       <w:r>
-        <w:t>. Subdirectories of IntermediateFiles and Builds are named by each configuration, and the data (objs, or exes etc) are layed out under {Builds,IntermediateFiles}/{ConfiguraitonName}.</w:t>
+        <w:t xml:space="preserve">. Subdirectories of </w:t>
+      </w:r>
+      <w:proofErr w:type="spellStart"/>
+      <w:r>
+        <w:t>IntermediateFiles</w:t>
+      </w:r>
+      <w:proofErr w:type="spellEnd"/>
+      <w:r>
+        <w:t xml:space="preserve"> and Builds are named by each configuration, and the data (</w:t>
+      </w:r>
+      <w:proofErr w:type="spellStart"/>
+      <w:r>
+        <w:t>objs</w:t>
+      </w:r>
+      <w:proofErr w:type="spellEnd"/>
+      <w:r>
+        <w:t xml:space="preserve">, or exes </w:t>
+      </w:r>
+      <w:proofErr w:type="spellStart"/>
+      <w:r>
+        <w:t>etc</w:t>
+      </w:r>
+      <w:proofErr w:type="spellEnd"/>
+      <w:r>
+        <w:t xml:space="preserve">) are </w:t>
+      </w:r>
+      <w:proofErr w:type="spellStart"/>
+      <w:r>
+        <w:t>layed</w:t>
+      </w:r>
+      <w:proofErr w:type="spellEnd"/>
+      <w:r>
+        <w:t xml:space="preserve"> out under {</w:t>
+      </w:r>
+      <w:proofErr w:type="spellStart"/>
+      <w:r>
+        <w:t>Builds</w:t>
+      </w:r>
+      <w:proofErr w:type="gramStart"/>
+      <w:r>
+        <w:t>,IntermediateFiles</w:t>
+      </w:r>
+      <w:proofErr w:type="spellEnd"/>
+      <w:proofErr w:type="gramEnd"/>
+      <w:r>
+        <w:t>}/{</w:t>
+      </w:r>
+      <w:proofErr w:type="spellStart"/>
+      <w:r>
+        <w:t>ConfiguraitonName</w:t>
+      </w:r>
+      <w:proofErr w:type="spellEnd"/>
+      <w:r>
+        <w:t>}.</w:t>
       </w:r>
     </w:p>
     <w:p/>
@@ -1126,7 +1577,15 @@
     </w:p>
     <w:p>
       <w:r>
-        <w:t>On any platform, building Stroika, and all is demo applications and regression tests is as simple as cd’ing to the top-level directory, and typing make</w:t>
+        <w:t xml:space="preserve">On any platform, building Stroika, and all is demo applications and regression tests is as simple as </w:t>
+      </w:r>
+      <w:proofErr w:type="spellStart"/>
+      <w:r>
+        <w:t>cd’ing</w:t>
+      </w:r>
+      <w:proofErr w:type="spellEnd"/>
+      <w:r>
+        <w:t xml:space="preserve"> to the top-level directory, and typing make</w:t>
       </w:r>
     </w:p>
     <w:p>
@@ -1199,11 +1658,21 @@
       <w:pPr>
         <w:pStyle w:val="ListParagraph"/>
       </w:pPr>
+      <w:proofErr w:type="gramStart"/>
       <w:r>
         <w:t>builds</w:t>
       </w:r>
-      <w:r>
-        <w:t xml:space="preserve"> the stroika library, tests, demos, etc. </w:t>
+      <w:proofErr w:type="gramEnd"/>
+      <w:r>
+        <w:t xml:space="preserve"> the </w:t>
+      </w:r>
+      <w:proofErr w:type="spellStart"/>
+      <w:r>
+        <w:t>stroika</w:t>
+      </w:r>
+      <w:proofErr w:type="spellEnd"/>
+      <w:r>
+        <w:t xml:space="preserve"> library, tests, demos, etc. </w:t>
       </w:r>
     </w:p>
     <w:p>
@@ -1305,6 +1774,9 @@
       <w:r>
         <w:t>make default-configuration</w:t>
       </w:r>
+      <w:r>
+        <w:t>s</w:t>
+      </w:r>
     </w:p>
     <w:p>
       <w:pPr>
@@ -1315,10 +1787,44 @@
         </w:numPr>
       </w:pPr>
       <w:r>
-        <w:t>This generates ConfigurationFiles/Default</w:t>
-      </w:r>
-      <w:r>
-        <w:t>Configuration.xml</w:t>
+        <w:t xml:space="preserve">This generates </w:t>
+      </w:r>
+      <w:r>
+        <w:t xml:space="preserve">a number of configuration XML files in </w:t>
+      </w:r>
+      <w:proofErr w:type="spellStart"/>
+      <w:r>
+        <w:t>ConfigurationFiles</w:t>
+      </w:r>
+      <w:proofErr w:type="spellEnd"/>
+      <w:r>
+        <w:t>/</w:t>
+      </w:r>
+      <w:r>
+        <w:t xml:space="preserve">. </w:t>
+      </w:r>
+    </w:p>
+    <w:p>
+      <w:pPr>
+        <w:pStyle w:val="ListParagraph"/>
+        <w:numPr>
+          <w:ilvl w:val="2"/>
+          <w:numId w:val="5"/>
+        </w:numPr>
+      </w:pPr>
+      <w:r>
+        <w:t xml:space="preserve">Feel free to edit this by hand, or create more </w:t>
+      </w:r>
+      <w:proofErr w:type="gramStart"/>
+      <w:r>
+        <w:t>with ./</w:t>
+      </w:r>
+      <w:proofErr w:type="gramEnd"/>
+      <w:r>
+        <w:t>configure</w:t>
+      </w:r>
+      <w:r>
+        <w:t>, or delete them.</w:t>
       </w:r>
     </w:p>
     <w:p>
@@ -1354,7 +1860,30 @@
         </w:numPr>
       </w:pPr>
       <w:r>
-        <w:t>This generates makefiles (as appropriate for your platform/Configuration.xml file), and C++ #include files</w:t>
+        <w:t>This generates ma</w:t>
+      </w:r>
+      <w:r>
+        <w:t xml:space="preserve">kefiles (as appropriate for each </w:t>
+      </w:r>
+      <w:r>
+        <w:rPr>
+          <w:i/>
+        </w:rPr>
+        <w:t>config.xml</w:t>
+      </w:r>
+      <w:r>
+        <w:t xml:space="preserve"> file in </w:t>
+      </w:r>
+      <w:proofErr w:type="spellStart"/>
+      <w:r>
+        <w:t>ConfigurationFiles</w:t>
+      </w:r>
+      <w:proofErr w:type="spellEnd"/>
+      <w:r>
+        <w:t>/</w:t>
+      </w:r>
+      <w:r>
+        <w:t>), and C++ #include files</w:t>
       </w:r>
     </w:p>
     <w:p>
@@ -1383,8 +1912,23 @@
       <w:r>
         <w:t xml:space="preserve">Using </w:t>
       </w:r>
-      <w:r>
-        <w:t>QtCreator (on unix)</w:t>
+      <w:proofErr w:type="spellStart"/>
+      <w:r>
+        <w:t>QtCreator</w:t>
+      </w:r>
+      <w:proofErr w:type="spellEnd"/>
+      <w:r>
+        <w:t xml:space="preserve"> (on </w:t>
+      </w:r>
+      <w:proofErr w:type="spellStart"/>
+      <w:proofErr w:type="gramStart"/>
+      <w:r>
+        <w:t>unix</w:t>
+      </w:r>
+      <w:proofErr w:type="spellEnd"/>
+      <w:proofErr w:type="gramEnd"/>
+      <w:r>
+        <w:t>)</w:t>
       </w:r>
     </w:p>
     <w:p>
@@ -1395,7 +1939,15 @@
         <w:t>Library/Projects/QtCreator/CreateQtCreatorSymbolicLinks.sh</w:t>
       </w:r>
       <w:r>
-        <w:t xml:space="preserve"> to create project files at the top level of your Stroika directory. Then you can open that .creator file in qtCreator, and build and debug Stroika-based </w:t>
+        <w:t xml:space="preserve"> to create project files at the top level of your Stroika directory. Then you can open that .creator file in </w:t>
+      </w:r>
+      <w:proofErr w:type="spellStart"/>
+      <w:r>
+        <w:t>qtCreator</w:t>
+      </w:r>
+      <w:proofErr w:type="spellEnd"/>
+      <w:r>
+        <w:t xml:space="preserve">, and build and debug Stroika-based </w:t>
       </w:r>
       <w:r>
         <w:t>applications</w:t>
@@ -1410,7 +1962,6 @@
         <w:pStyle w:val="Heading1"/>
       </w:pPr>
       <w:r>
-        <w:lastRenderedPageBreak/>
         <w:t>Common Errors</w:t>
       </w:r>
     </w:p>
@@ -1444,8 +1995,15 @@
       <w:pPr>
         <w:pStyle w:val="Heading2"/>
       </w:pPr>
-      <w:r>
-        <w:t xml:space="preserve">cp: illegal option </w:t>
+      <w:proofErr w:type="spellStart"/>
+      <w:proofErr w:type="gramStart"/>
+      <w:r>
+        <w:t>cp</w:t>
+      </w:r>
+      <w:proofErr w:type="spellEnd"/>
+      <w:proofErr w:type="gramEnd"/>
+      <w:r>
+        <w:t xml:space="preserve">: illegal option </w:t>
       </w:r>
       <w:r>
         <w:t>–</w:t>
@@ -1453,8 +2011,13 @@
     </w:p>
     <w:p>
       <w:r>
-        <w:t>Install a copy of GNU cp</w:t>
-      </w:r>
+        <w:t xml:space="preserve">Install a copy of GNU </w:t>
+      </w:r>
+      <w:proofErr w:type="spellStart"/>
+      <w:r>
+        <w:t>cp</w:t>
+      </w:r>
+      <w:proofErr w:type="spellEnd"/>
     </w:p>
     <w:p/>
     <w:sectPr>

</xml_diff>

<commit_message>
further revsion of Building Stroika docs (based on Bruce's feedback/email)
</commit_message>
<xml_diff>
--- a/Documentation/Building Stroika.docx
+++ b/Documentation/Building Stroika.docx
@@ -755,431 +755,458 @@
         </w:rPr>
         <w:t>uns regression tests (optionally on remote machines, or with VALGRIND)</w:t>
       </w:r>
+    </w:p>
+    <w:p>
+      <w:pPr>
+        <w:pStyle w:val="Heading1"/>
+        <w:pageBreakBefore/>
+        <w:rPr>
+          <w:rFonts w:eastAsiaTheme="minorHAnsi"/>
+        </w:rPr>
+      </w:pPr>
+      <w:r>
+        <w:rPr>
+          <w:rFonts w:eastAsiaTheme="minorHAnsi"/>
+        </w:rPr>
+        <w:lastRenderedPageBreak/>
+        <w:t>Required Tools</w:t>
+      </w:r>
+    </w:p>
+    <w:p>
+      <w:pPr>
+        <w:pStyle w:val="Heading2"/>
+      </w:pPr>
+      <w:r>
+        <w:t>Required for ALL platforms</w:t>
+      </w:r>
+    </w:p>
+    <w:p>
+      <w:pPr>
+        <w:pStyle w:val="ListParagraph"/>
+        <w:numPr>
+          <w:ilvl w:val="0"/>
+          <w:numId w:val="2"/>
+        </w:numPr>
+      </w:pPr>
+      <w:r>
+        <w:t xml:space="preserve">gnu </w:t>
+      </w:r>
+      <w:r>
+        <w:t>make</w:t>
+      </w:r>
+    </w:p>
+    <w:p>
+      <w:pPr>
+        <w:pStyle w:val="ListParagraph"/>
+        <w:numPr>
+          <w:ilvl w:val="0"/>
+          <w:numId w:val="2"/>
+        </w:numPr>
+      </w:pPr>
+      <w:r>
+        <w:t>patch</w:t>
+      </w:r>
+    </w:p>
+    <w:p>
+      <w:pPr>
+        <w:pStyle w:val="ListParagraph"/>
+        <w:numPr>
+          <w:ilvl w:val="0"/>
+          <w:numId w:val="2"/>
+        </w:numPr>
+      </w:pPr>
+      <w:r>
+        <w:t>perl</w:t>
+      </w:r>
+    </w:p>
+    <w:p>
+      <w:pPr>
+        <w:pStyle w:val="ListParagraph"/>
+        <w:numPr>
+          <w:ilvl w:val="0"/>
+          <w:numId w:val="2"/>
+        </w:numPr>
+      </w:pPr>
+      <w:r>
+        <w:t>realpath</w:t>
+      </w:r>
+    </w:p>
+    <w:p>
+      <w:pPr>
+        <w:pStyle w:val="ListParagraph"/>
+        <w:numPr>
+          <w:ilvl w:val="0"/>
+          <w:numId w:val="2"/>
+        </w:numPr>
+      </w:pPr>
+      <w:r>
+        <w:t>sed</w:t>
+      </w:r>
+    </w:p>
+    <w:p>
+      <w:pPr>
+        <w:pStyle w:val="ListParagraph"/>
+        <w:numPr>
+          <w:ilvl w:val="0"/>
+          <w:numId w:val="2"/>
+        </w:numPr>
+      </w:pPr>
+      <w:r>
+        <w:t>tar</w:t>
+      </w:r>
+    </w:p>
+    <w:p>
+      <w:pPr>
+        <w:pStyle w:val="ListParagraph"/>
+        <w:numPr>
+          <w:ilvl w:val="0"/>
+          <w:numId w:val="2"/>
+        </w:numPr>
+      </w:pPr>
+      <w:r>
+        <w:t>wget</w:t>
+      </w:r>
+    </w:p>
+    <w:p>
+      <w:pPr>
+        <w:pStyle w:val="Heading2"/>
+      </w:pPr>
+      <w:r>
+        <w:t>For Windows</w:t>
+      </w:r>
+    </w:p>
+    <w:p>
+      <w:pPr>
+        <w:pStyle w:val="ListParagraph"/>
+        <w:numPr>
+          <w:ilvl w:val="0"/>
+          <w:numId w:val="2"/>
+        </w:numPr>
+      </w:pPr>
+      <w:r>
+        <w:t>Visual Studio.net 201</w:t>
+      </w:r>
+      <w:r>
+        <w:t>3</w:t>
+      </w:r>
+      <w:r>
+        <w:t xml:space="preserve"> (or later)</w:t>
+      </w:r>
+    </w:p>
+    <w:p>
+      <w:pPr>
+        <w:pStyle w:val="ListParagraph"/>
+        <w:numPr>
+          <w:ilvl w:val="0"/>
+          <w:numId w:val="2"/>
+        </w:numPr>
+        <w:spacing w:after="0"/>
+      </w:pPr>
+      <w:r>
+        <w:t>Cygwin</w:t>
+      </w:r>
+    </w:p>
+    <w:p>
+      <w:pPr>
+        <w:spacing w:after="0"/>
+        <w:ind w:firstLine="720"/>
+      </w:pPr>
+      <w:r>
+        <w:t>Including</w:t>
+      </w:r>
+    </w:p>
+    <w:p>
+      <w:pPr>
+        <w:pStyle w:val="ListParagraph"/>
+        <w:numPr>
+          <w:ilvl w:val="1"/>
+          <w:numId w:val="2"/>
+        </w:numPr>
+      </w:pPr>
+      <w:r>
+        <w:t>dos2unix</w:t>
+      </w:r>
+    </w:p>
+    <w:p>
+      <w:pPr>
+        <w:pStyle w:val="ListParagraph"/>
+        <w:numPr>
+          <w:ilvl w:val="1"/>
+          <w:numId w:val="2"/>
+        </w:numPr>
+      </w:pPr>
+      <w:r>
+        <w:t>unix2dos</w:t>
+      </w:r>
+    </w:p>
+    <w:p>
+      <w:pPr>
+        <w:pStyle w:val="Heading2"/>
+      </w:pPr>
+      <w:r>
+        <w:t>For UNIX</w:t>
+      </w:r>
+    </w:p>
+    <w:p>
+      <w:pPr>
+        <w:pStyle w:val="ListParagraph"/>
+        <w:numPr>
+          <w:ilvl w:val="0"/>
+          <w:numId w:val="3"/>
+        </w:numPr>
+      </w:pPr>
+      <w:r>
+        <w:t>Compiler</w:t>
+      </w:r>
+    </w:p>
+    <w:p>
+      <w:pPr>
+        <w:pStyle w:val="ListParagraph"/>
+        <w:numPr>
+          <w:ilvl w:val="1"/>
+          <w:numId w:val="3"/>
+        </w:numPr>
+      </w:pPr>
+      <w:r>
+        <w:t>gcc 4.</w:t>
+      </w:r>
+      <w:r>
+        <w:t>9</w:t>
+      </w:r>
+      <w:r>
+        <w:t xml:space="preserve"> </w:t>
+      </w:r>
+      <w:r>
+        <w:t>or later</w:t>
+      </w:r>
+      <w:r>
+        <w:t xml:space="preserve"> OR</w:t>
+      </w:r>
+    </w:p>
+    <w:p>
+      <w:pPr>
+        <w:pStyle w:val="ListParagraph"/>
+        <w:numPr>
+          <w:ilvl w:val="2"/>
+          <w:numId w:val="3"/>
+        </w:numPr>
+      </w:pPr>
+      <w:r>
+        <w:t xml:space="preserve">Stroika is </w:t>
+      </w:r>
+      <w:r>
+        <w:t xml:space="preserve">currently tested with </w:t>
+      </w:r>
+      <w:r>
+        <w:t>gcc 4.9, 5.2</w:t>
+      </w:r>
+    </w:p>
+    <w:p>
+      <w:pPr>
+        <w:pStyle w:val="ListParagraph"/>
+        <w:numPr>
+          <w:ilvl w:val="1"/>
+          <w:numId w:val="3"/>
+        </w:numPr>
+      </w:pPr>
+      <w:r>
+        <w:t xml:space="preserve">llvm </w:t>
+      </w:r>
+      <w:r>
+        <w:t xml:space="preserve">(clang++) </w:t>
+      </w:r>
+      <w:r>
+        <w:t>3.</w:t>
+      </w:r>
+      <w:r>
+        <w:t>5, 3.6</w:t>
+      </w:r>
+      <w:r>
+        <w:t xml:space="preserve"> </w:t>
+      </w:r>
+      <w:r>
+        <w:t xml:space="preserve"> </w:t>
+      </w:r>
+      <w:r>
+        <w:t>or later</w:t>
+      </w:r>
+    </w:p>
+    <w:p/>
+    <w:p>
+      <w:pPr>
+        <w:pStyle w:val="Heading2"/>
+      </w:pPr>
+      <w:r>
+        <w:t>Third Party</w:t>
+      </w:r>
+      <w:r>
+        <w:t xml:space="preserve"> Components</w:t>
+      </w:r>
+    </w:p>
+    <w:p>
+      <w:r>
+        <w:t>These components automatically downloaded and built and integrated into Stroika (depending on configuration) or Stroika can be configured to use the system installed version of these components.</w:t>
+      </w:r>
+    </w:p>
+    <w:p>
+      <w:pPr>
+        <w:pStyle w:val="ListParagraph"/>
+        <w:numPr>
+          <w:ilvl w:val="0"/>
+          <w:numId w:val="4"/>
+        </w:numPr>
+      </w:pPr>
+      <w:r>
+        <w:t>curl</w:t>
+      </w:r>
+    </w:p>
+    <w:p>
+      <w:pPr>
+        <w:pStyle w:val="ListParagraph"/>
+        <w:numPr>
+          <w:ilvl w:val="0"/>
+          <w:numId w:val="4"/>
+        </w:numPr>
+      </w:pPr>
+      <w:r>
+        <w:t>openssl</w:t>
+      </w:r>
+    </w:p>
+    <w:p>
+      <w:pPr>
+        <w:pStyle w:val="ListParagraph"/>
+        <w:numPr>
+          <w:ilvl w:val="0"/>
+          <w:numId w:val="4"/>
+        </w:numPr>
+      </w:pPr>
+      <w:r>
+        <w:t>zlib</w:t>
+      </w:r>
+    </w:p>
+    <w:p>
+      <w:pPr>
+        <w:pStyle w:val="ListParagraph"/>
+        <w:numPr>
+          <w:ilvl w:val="0"/>
+          <w:numId w:val="4"/>
+        </w:numPr>
+      </w:pPr>
+      <w:r>
+        <w:t>lzma SDK</w:t>
+      </w:r>
+    </w:p>
+    <w:p>
+      <w:pPr>
+        <w:pStyle w:val="ListParagraph"/>
+        <w:numPr>
+          <w:ilvl w:val="0"/>
+          <w:numId w:val="4"/>
+        </w:numPr>
+      </w:pPr>
+      <w:r>
+        <w:t>xerces</w:t>
+      </w:r>
+    </w:p>
+    <w:p>
+      <w:pPr>
+        <w:pStyle w:val="Heading1"/>
+        <w:pageBreakBefore/>
+      </w:pPr>
+      <w:r>
+        <w:lastRenderedPageBreak/>
+        <w:t>Build / Configuration Design</w:t>
+      </w:r>
+    </w:p>
+    <w:p>
+      <w:pPr>
+        <w:pStyle w:val="Heading2"/>
+      </w:pPr>
+      <w:r>
+        <w:t>Alternatives</w:t>
+      </w:r>
+    </w:p>
+    <w:p>
+      <w:r>
+        <w:t xml:space="preserve">We seriously considered a number of build systems, including cmake, ant, perl scripts, qmake, etc. They all weak, with ant possibly being the best alternative, except that </w:t>
+      </w:r>
+      <w:r>
+        <w:t>it’s</w:t>
+      </w:r>
+      <w:r>
+        <w:t xml:space="preserve"> heavily java oriented.</w:t>
+      </w:r>
+    </w:p>
+    <w:p>
+      <w:r>
+        <w:t xml:space="preserve">Just normal GNU make – appears to be the least bad alternative, so that’s what we’re doing. </w:t>
+      </w:r>
+    </w:p>
+    <w:p>
+      <w:pPr>
+        <w:pStyle w:val="Heading2"/>
+      </w:pPr>
+      <w:r>
+        <w:t>Configurations</w:t>
+      </w:r>
+    </w:p>
+    <w:p>
+      <w:r>
+        <w:t>The design is to make a set of co</w:t>
+      </w:r>
+      <w:r>
+        <w:t>nfiguration files – each stored in the Configuration</w:t>
+      </w:r>
+      <w:r>
+        <w:t>Files/</w:t>
+      </w:r>
+      <w:r>
+        <w:t xml:space="preserve"> directory. Configurations are described by a single XML file. They can be generated using</w:t>
+      </w:r>
+      <w:r>
+        <w:t xml:space="preserve"> the configure script</w:t>
+      </w:r>
+      <w:r>
+        <w:t>.</w:t>
+      </w:r>
+    </w:p>
+    <w:p>
+      <w:pPr>
+        <w:pStyle w:val="CodeFragment"/>
+      </w:pPr>
+      <w:r>
+        <w:tab/>
+        <w:t xml:space="preserve">configure --help </w:t>
+      </w:r>
+    </w:p>
+    <w:p>
+      <w:r>
+        <w:t>for more information.</w:t>
+      </w:r>
+    </w:p>
+    <w:p>
+      <w:r>
+        <w:t>A configuration comprises BOTH target platform (e.g. windows/linux), hardware (e.g. PowerPC, x86, x64, ARM), and any other options (debug build, enable assertions, support OpenSSL, etc).</w:t>
+      </w:r>
+    </w:p>
+    <w:p>
+      <w:r>
+        <w:t>This stands in contrast to several other systems (like Visual Studio.net) that treats platform and ‘configuration’ as orthogonal choices.</w:t>
+      </w:r>
+    </w:p>
+    <w:p>
+      <w:r>
+        <w:t>Configuration files can be edited by hand.</w:t>
+      </w:r>
+    </w:p>
+    <w:p>
+      <w:r>
+        <w:t>@todo A FUTURE version of Stroika will have an XML Schema (XSD) to describe the configuration file format.</w:t>
+      </w:r>
       <w:bookmarkStart w:id="0" w:name="_GoBack"/>
       <w:bookmarkEnd w:id="0"/>
     </w:p>
     <w:p>
-      <w:pPr>
-        <w:pStyle w:val="Heading1"/>
-        <w:pageBreakBefore/>
-        <w:rPr>
-          <w:rFonts w:eastAsiaTheme="minorHAnsi"/>
-        </w:rPr>
-      </w:pPr>
-      <w:r>
-        <w:rPr>
-          <w:rFonts w:eastAsiaTheme="minorHAnsi"/>
-        </w:rPr>
-        <w:lastRenderedPageBreak/>
-        <w:t>Required Tools</w:t>
-      </w:r>
-    </w:p>
-    <w:p>
-      <w:pPr>
-        <w:pStyle w:val="Heading2"/>
-      </w:pPr>
-      <w:r>
-        <w:t>Required for ALL platforms</w:t>
-      </w:r>
-    </w:p>
-    <w:p>
-      <w:pPr>
-        <w:pStyle w:val="ListParagraph"/>
-        <w:numPr>
-          <w:ilvl w:val="0"/>
-          <w:numId w:val="2"/>
-        </w:numPr>
-      </w:pPr>
-      <w:r>
-        <w:t>git</w:t>
-      </w:r>
-    </w:p>
-    <w:p>
-      <w:pPr>
-        <w:pStyle w:val="ListParagraph"/>
-        <w:numPr>
-          <w:ilvl w:val="1"/>
-          <w:numId w:val="2"/>
-        </w:numPr>
-      </w:pPr>
-      <w:r>
-        <w:t xml:space="preserve">not needed to build, but </w:t>
-      </w:r>
-    </w:p>
-    <w:p>
-      <w:pPr>
-        <w:pStyle w:val="ListParagraph"/>
-        <w:numPr>
-          <w:ilvl w:val="0"/>
-          <w:numId w:val="2"/>
-        </w:numPr>
-      </w:pPr>
-      <w:r>
-        <w:t>make</w:t>
-      </w:r>
-    </w:p>
-    <w:p>
-      <w:pPr>
-        <w:pStyle w:val="ListParagraph"/>
-        <w:numPr>
-          <w:ilvl w:val="0"/>
-          <w:numId w:val="2"/>
-        </w:numPr>
-      </w:pPr>
-      <w:r>
-        <w:t>patch</w:t>
-      </w:r>
-    </w:p>
-    <w:p>
-      <w:pPr>
-        <w:pStyle w:val="ListParagraph"/>
-        <w:numPr>
-          <w:ilvl w:val="0"/>
-          <w:numId w:val="2"/>
-        </w:numPr>
-      </w:pPr>
-      <w:r>
-        <w:t>perl</w:t>
-      </w:r>
-    </w:p>
-    <w:p>
-      <w:pPr>
-        <w:pStyle w:val="ListParagraph"/>
-        <w:numPr>
-          <w:ilvl w:val="0"/>
-          <w:numId w:val="2"/>
-        </w:numPr>
-      </w:pPr>
-      <w:r>
-        <w:t>realpath</w:t>
-      </w:r>
-    </w:p>
-    <w:p>
-      <w:pPr>
-        <w:pStyle w:val="ListParagraph"/>
-        <w:numPr>
-          <w:ilvl w:val="0"/>
-          <w:numId w:val="2"/>
-        </w:numPr>
-      </w:pPr>
-      <w:r>
-        <w:t>sed</w:t>
-      </w:r>
-    </w:p>
-    <w:p>
-      <w:pPr>
-        <w:pStyle w:val="ListParagraph"/>
-        <w:numPr>
-          <w:ilvl w:val="0"/>
-          <w:numId w:val="2"/>
-        </w:numPr>
-      </w:pPr>
-      <w:r>
-        <w:t>tar</w:t>
-      </w:r>
-    </w:p>
-    <w:p>
-      <w:pPr>
-        <w:pStyle w:val="ListParagraph"/>
-        <w:numPr>
-          <w:ilvl w:val="0"/>
-          <w:numId w:val="2"/>
-        </w:numPr>
-      </w:pPr>
-      <w:r>
-        <w:t>wget</w:t>
-      </w:r>
-    </w:p>
-    <w:p>
-      <w:pPr>
-        <w:pStyle w:val="Heading2"/>
-      </w:pPr>
-      <w:r>
-        <w:t>For Windows</w:t>
-      </w:r>
-    </w:p>
-    <w:p>
-      <w:pPr>
-        <w:pStyle w:val="ListParagraph"/>
-        <w:numPr>
-          <w:ilvl w:val="0"/>
-          <w:numId w:val="2"/>
-        </w:numPr>
-      </w:pPr>
-      <w:r>
-        <w:t>Visual Studio.net 201</w:t>
-      </w:r>
-      <w:r>
-        <w:t>3</w:t>
-      </w:r>
-      <w:r>
-        <w:t xml:space="preserve"> (or later)</w:t>
-      </w:r>
-    </w:p>
-    <w:p>
-      <w:pPr>
-        <w:pStyle w:val="ListParagraph"/>
-        <w:numPr>
-          <w:ilvl w:val="0"/>
-          <w:numId w:val="2"/>
-        </w:numPr>
-        <w:spacing w:after="0"/>
-      </w:pPr>
-      <w:r>
-        <w:t>Cygwin</w:t>
-      </w:r>
-    </w:p>
-    <w:p>
-      <w:pPr>
-        <w:spacing w:after="0"/>
-        <w:ind w:firstLine="720"/>
-      </w:pPr>
-      <w:r>
-        <w:t>Including</w:t>
-      </w:r>
-    </w:p>
-    <w:p>
-      <w:pPr>
-        <w:pStyle w:val="ListParagraph"/>
-        <w:numPr>
-          <w:ilvl w:val="1"/>
-          <w:numId w:val="2"/>
-        </w:numPr>
-      </w:pPr>
-      <w:r>
-        <w:t>dos2unix</w:t>
-      </w:r>
-    </w:p>
-    <w:p>
-      <w:pPr>
-        <w:pStyle w:val="ListParagraph"/>
-        <w:numPr>
-          <w:ilvl w:val="1"/>
-          <w:numId w:val="2"/>
-        </w:numPr>
-      </w:pPr>
-      <w:r>
-        <w:t>unix2dos</w:t>
-      </w:r>
-    </w:p>
-    <w:p>
-      <w:pPr>
-        <w:pStyle w:val="Heading2"/>
-      </w:pPr>
-      <w:r>
-        <w:t>For UNIX</w:t>
-      </w:r>
-    </w:p>
-    <w:p>
-      <w:pPr>
-        <w:pStyle w:val="ListParagraph"/>
-        <w:numPr>
-          <w:ilvl w:val="0"/>
-          <w:numId w:val="3"/>
-        </w:numPr>
-      </w:pPr>
-      <w:r>
-        <w:t>Compiler</w:t>
-      </w:r>
-    </w:p>
-    <w:p>
-      <w:pPr>
-        <w:pStyle w:val="ListParagraph"/>
-        <w:numPr>
-          <w:ilvl w:val="1"/>
-          <w:numId w:val="3"/>
-        </w:numPr>
-      </w:pPr>
-      <w:r>
-        <w:t>gcc 4.</w:t>
-      </w:r>
-      <w:r>
-        <w:t>9</w:t>
-      </w:r>
-      <w:r>
-        <w:t xml:space="preserve"> </w:t>
-      </w:r>
-      <w:r>
-        <w:t>or later</w:t>
-      </w:r>
-      <w:r>
-        <w:t xml:space="preserve"> OR</w:t>
-      </w:r>
-    </w:p>
-    <w:p>
-      <w:pPr>
-        <w:pStyle w:val="ListParagraph"/>
-        <w:numPr>
-          <w:ilvl w:val="2"/>
-          <w:numId w:val="3"/>
-        </w:numPr>
-      </w:pPr>
-      <w:r>
-        <w:t xml:space="preserve">Stroika is </w:t>
-      </w:r>
-      <w:r>
-        <w:t xml:space="preserve">currently tested with </w:t>
-      </w:r>
-      <w:r>
-        <w:t>gcc 4.9, 5.2</w:t>
-      </w:r>
-    </w:p>
-    <w:p>
-      <w:pPr>
-        <w:pStyle w:val="ListParagraph"/>
-        <w:numPr>
-          <w:ilvl w:val="1"/>
-          <w:numId w:val="3"/>
-        </w:numPr>
-      </w:pPr>
-      <w:r>
-        <w:t xml:space="preserve">llvm </w:t>
-      </w:r>
-      <w:r>
-        <w:t xml:space="preserve">(clang++) </w:t>
-      </w:r>
-      <w:r>
-        <w:t>3.</w:t>
-      </w:r>
-      <w:r>
-        <w:t>5, 3.6</w:t>
-      </w:r>
-      <w:r>
-        <w:t xml:space="preserve"> </w:t>
-      </w:r>
-      <w:r>
-        <w:t xml:space="preserve"> </w:t>
-      </w:r>
-      <w:r>
-        <w:t>or later</w:t>
-      </w:r>
-    </w:p>
-    <w:p/>
-    <w:p>
-      <w:pPr>
-        <w:pStyle w:val="Heading2"/>
-      </w:pPr>
-      <w:r>
-        <w:t>Optional Components</w:t>
-      </w:r>
-    </w:p>
-    <w:p>
-      <w:pPr>
-        <w:pStyle w:val="ListParagraph"/>
-        <w:numPr>
-          <w:ilvl w:val="0"/>
-          <w:numId w:val="4"/>
-        </w:numPr>
-      </w:pPr>
-      <w:r>
-        <w:t>curl</w:t>
-      </w:r>
-    </w:p>
-    <w:p>
-      <w:pPr>
-        <w:ind w:firstLine="720"/>
-      </w:pPr>
-      <w:r>
-        <w:t>If present, Stroika can be configured to include it and take advantage of it</w:t>
-      </w:r>
-    </w:p>
-    <w:p>
-      <w:pPr>
-        <w:pStyle w:val="ListParagraph"/>
-        <w:numPr>
-          <w:ilvl w:val="0"/>
-          <w:numId w:val="4"/>
-        </w:numPr>
-      </w:pPr>
-      <w:r>
-        <w:t>o</w:t>
-      </w:r>
-      <w:r>
-        <w:t>penssl</w:t>
-      </w:r>
-    </w:p>
-    <w:p>
-      <w:pPr>
-        <w:ind w:firstLine="720"/>
-      </w:pPr>
-      <w:r>
-        <w:t>You can use the statically linked copy in ThirdPartyProducts, or the os-intalled .so files.</w:t>
-      </w:r>
-    </w:p>
-    <w:p/>
-    <w:p>
-      <w:pPr>
-        <w:pStyle w:val="Heading1"/>
-        <w:pageBreakBefore/>
-      </w:pPr>
-      <w:r>
-        <w:lastRenderedPageBreak/>
-        <w:t>Build / Configuration Design</w:t>
-      </w:r>
-    </w:p>
-    <w:p>
-      <w:r>
-        <w:t>&lt;&lt;&lt;ROUGH DRAFT&gt;&gt;&gt;</w:t>
-      </w:r>
-    </w:p>
-    <w:p>
-      <w:pPr>
-        <w:pStyle w:val="Heading2"/>
-      </w:pPr>
-      <w:r>
-        <w:t>Alternatives</w:t>
-      </w:r>
-    </w:p>
-    <w:p>
-      <w:r>
-        <w:t>We seriously considered a number of build systems, including cmake, ant, perl scripts, qmake, etc. They all weak, with ant possibly being the best alternative, except that its heavily java oriented.</w:t>
-      </w:r>
-    </w:p>
-    <w:p>
-      <w:r>
-        <w:t xml:space="preserve">Just normal GNU make – appears to be the least bad alternative, so that’s what we’re doing. </w:t>
-      </w:r>
-    </w:p>
-    <w:p>
-      <w:pPr>
-        <w:pStyle w:val="Heading3"/>
-      </w:pPr>
-      <w:r>
-        <w:t>STATUS</w:t>
-      </w:r>
-    </w:p>
-    <w:p>
-      <w:r>
-        <w:t>There are remnants of earlier build systems (especially perl), but they will soon be eliminated, and only about 40% of what is described here is actually implemented right now.</w:t>
-      </w:r>
-    </w:p>
-    <w:p>
-      <w:pPr>
-        <w:pStyle w:val="Heading2"/>
-      </w:pPr>
-      <w:r>
-        <w:t>Configurations</w:t>
-      </w:r>
-    </w:p>
-    <w:p>
-      <w:r>
-        <w:t>The design is to make a set of co</w:t>
-      </w:r>
-      <w:r>
-        <w:t>nfiguration files – each stored in the Configurations directory. Configurations are described by a single XML file. They can be generated using make define-configuration (or TBD).</w:t>
-      </w:r>
-    </w:p>
-    <w:p>
-      <w:r>
-        <w:t>A configuration comprises BOTH target platform (e.g. windows/linux), hardware (e.g. PowerPC, x86, x64, ARM), and any other options (debug build, enable assertions, support OpenSSL, etc).</w:t>
-      </w:r>
-    </w:p>
-    <w:p>
-      <w:r>
-        <w:t>This stands in contrast to several other systems (like Visual Studio.net) that treats platform and ‘configuration’ as orthogonal choices.</w:t>
-      </w:r>
-    </w:p>
-    <w:p>
       <w:r>
         <w:t xml:space="preserve">You can call </w:t>
       </w:r>
@@ -1217,6 +1244,12 @@
         <w:t>IntermediateFiles</w:t>
       </w:r>
       <w:r>
+        <w:rPr>
+          <w:b/>
+        </w:rPr>
+        <w:t>/{CONFIGURATION-NAME}</w:t>
+      </w:r>
+      <w:r>
         <w:t xml:space="preserve">. Final build products (libraries and executables) go into </w:t>
       </w:r>
       <w:r>
@@ -1226,7 +1259,13 @@
         <w:t>Builds</w:t>
       </w:r>
       <w:r>
-        <w:t>. Subdirectories of IntermediateFiles and Builds are named by each configuration, and the data (objs, or exes etc) are layed out under {Builds,IntermediateFiles}/{ConfiguraitonName}.</w:t>
+        <w:rPr>
+          <w:b/>
+        </w:rPr>
+        <w:t>/{CONFIGURATION-NAME}</w:t>
+      </w:r>
+      <w:r>
+        <w:t>.</w:t>
       </w:r>
     </w:p>
     <w:p/>
@@ -1333,6 +1372,58 @@
         </w:numPr>
       </w:pPr>
       <w:r>
+        <w:t xml:space="preserve">make </w:t>
+      </w:r>
+      <w:r>
+        <w:t>libraries</w:t>
+      </w:r>
+    </w:p>
+    <w:p>
+      <w:pPr>
+        <w:pStyle w:val="ListParagraph"/>
+      </w:pPr>
+      <w:r>
+        <w:t xml:space="preserve">Builds </w:t>
+      </w:r>
+      <w:r>
+        <w:t>just the Stroika libraries</w:t>
+      </w:r>
+    </w:p>
+    <w:p>
+      <w:pPr>
+        <w:pStyle w:val="ListParagraph"/>
+        <w:numPr>
+          <w:ilvl w:val="0"/>
+          <w:numId w:val="5"/>
+        </w:numPr>
+      </w:pPr>
+      <w:r>
+        <w:t xml:space="preserve">make </w:t>
+      </w:r>
+      <w:r>
+        <w:t>samples</w:t>
+      </w:r>
+    </w:p>
+    <w:p>
+      <w:pPr>
+        <w:pStyle w:val="ListParagraph"/>
+      </w:pPr>
+      <w:r>
+        <w:t xml:space="preserve">Builds </w:t>
+      </w:r>
+      <w:r>
+        <w:t>the Stroika sample applications</w:t>
+      </w:r>
+    </w:p>
+    <w:p>
+      <w:pPr>
+        <w:pStyle w:val="ListParagraph"/>
+        <w:numPr>
+          <w:ilvl w:val="0"/>
+          <w:numId w:val="5"/>
+        </w:numPr>
+      </w:pPr>
+      <w:r>
         <w:t>make run-tests</w:t>
       </w:r>
     </w:p>
@@ -1391,127 +1482,16 @@
       <w:r>
         <w:t>Configuration</w:t>
       </w:r>
-    </w:p>
-    <w:p>
-      <w:r>
-        <w:t>Building Stroika requires building special configuration files. But using the above mechanism automatically builds them for you. To customize your Stroika configuration,</w:t>
-      </w:r>
-      <w:r>
-        <w:t xml:space="preserve"> you can manually run </w:t>
-      </w:r>
-    </w:p>
-    <w:p>
-      <w:pPr>
-        <w:pStyle w:val="ListParagraph"/>
-        <w:numPr>
-          <w:ilvl w:val="0"/>
-          <w:numId w:val="5"/>
-        </w:numPr>
-      </w:pPr>
-      <w:r>
-        <w:t>Configurations can be generated via</w:t>
-      </w:r>
-    </w:p>
-    <w:p>
-      <w:pPr>
-        <w:pStyle w:val="ListParagraph"/>
-        <w:numPr>
-          <w:ilvl w:val="1"/>
-          <w:numId w:val="5"/>
-        </w:numPr>
-      </w:pPr>
-      <w:r>
-        <w:t>make default-configuration</w:t>
-      </w:r>
-      <w:r>
-        <w:t>s</w:t>
-      </w:r>
-    </w:p>
-    <w:p>
-      <w:pPr>
-        <w:pStyle w:val="ListParagraph"/>
-        <w:numPr>
-          <w:ilvl w:val="2"/>
-          <w:numId w:val="5"/>
-        </w:numPr>
-      </w:pPr>
-      <w:r>
-        <w:t xml:space="preserve">This generates </w:t>
-      </w:r>
-      <w:r>
-        <w:t xml:space="preserve">a number of configuration XML files in </w:t>
-      </w:r>
-      <w:r>
-        <w:t>ConfigurationFiles/</w:t>
-      </w:r>
-      <w:r>
-        <w:t xml:space="preserve">. </w:t>
-      </w:r>
-    </w:p>
-    <w:p>
-      <w:pPr>
-        <w:pStyle w:val="ListParagraph"/>
-        <w:numPr>
-          <w:ilvl w:val="2"/>
-          <w:numId w:val="5"/>
-        </w:numPr>
-      </w:pPr>
-      <w:r>
-        <w:t>Feel free to edit this by hand, or create more with ./configure</w:t>
-      </w:r>
-      <w:r>
-        <w:t>, or delete them.</w:t>
-      </w:r>
-    </w:p>
-    <w:p>
-      <w:pPr>
-        <w:pStyle w:val="ListParagraph"/>
-        <w:numPr>
-          <w:ilvl w:val="0"/>
-          <w:numId w:val="5"/>
-        </w:numPr>
-      </w:pPr>
-      <w:r>
-        <w:t>Configurations can be applied via</w:t>
-      </w:r>
-    </w:p>
-    <w:p>
-      <w:pPr>
-        <w:pStyle w:val="ListParagraph"/>
-        <w:numPr>
-          <w:ilvl w:val="1"/>
-          <w:numId w:val="5"/>
-        </w:numPr>
-      </w:pPr>
-      <w:r>
-        <w:t>make apply-configurations</w:t>
-      </w:r>
-    </w:p>
-    <w:p>
-      <w:pPr>
-        <w:pStyle w:val="ListParagraph"/>
-        <w:numPr>
-          <w:ilvl w:val="2"/>
-          <w:numId w:val="5"/>
-        </w:numPr>
-      </w:pPr>
-      <w:r>
-        <w:t>This generates ma</w:t>
-      </w:r>
-      <w:r>
-        <w:t xml:space="preserve">kefiles (as appropriate for each </w:t>
-      </w:r>
-      <w:r>
-        <w:rPr>
-          <w:i/>
-        </w:rPr>
-        <w:t>config.xml</w:t>
-      </w:r>
-      <w:r>
-        <w:t xml:space="preserve"> file in ConfigurationFiles/</w:t>
-      </w:r>
-      <w:r>
-        <w:t>), and C++ #include files</w:t>
+      <w:r>
+        <w:t xml:space="preserve"> arguments to make</w:t>
+      </w:r>
+    </w:p>
+    <w:p>
+      <w:r>
+        <w:t>All the make targets (e.g. all, libraries etc) take an OPTIONAL parameter CONFIGURATION. If specified, only that configuration is built. If omitted (or empty) – ALL configurations are built</w:t>
+      </w:r>
+      <w:r>
+        <w:t>.</w:t>
       </w:r>
     </w:p>
     <w:p>
@@ -1567,6 +1547,7 @@
         <w:pStyle w:val="Heading1"/>
       </w:pPr>
       <w:r>
+        <w:lastRenderedPageBreak/>
         <w:t>Common Errors</w:t>
       </w:r>
     </w:p>

</xml_diff>

<commit_message>
Support zlib on raspberrypi configuration
</commit_message>
<xml_diff>
--- a/Documentation/Building Stroika.docx
+++ b/Documentation/Building Stroika.docx
@@ -41,7 +41,23 @@
         <w:t>.</w:t>
       </w:r>
       <w:r>
-        <w:t xml:space="preserve"> However, internally, some of these make rules use perl etc scripts. </w:t>
+        <w:t xml:space="preserve"> However, internally, some of these make rules use </w:t>
+      </w:r>
+      <w:proofErr w:type="spellStart"/>
+      <w:r>
+        <w:t>perl</w:t>
+      </w:r>
+      <w:proofErr w:type="spellEnd"/>
+      <w:r>
+        <w:t xml:space="preserve"> </w:t>
+      </w:r>
+      <w:proofErr w:type="spellStart"/>
+      <w:r>
+        <w:t>etc</w:t>
+      </w:r>
+      <w:proofErr w:type="spellEnd"/>
+      <w:r>
+        <w:t xml:space="preserve"> scripts. </w:t>
       </w:r>
     </w:p>
     <w:p>
@@ -76,12 +92,23 @@
           <w:highlight w:val="black"/>
         </w:rPr>
       </w:pPr>
+      <w:proofErr w:type="spellStart"/>
+      <w:proofErr w:type="gramStart"/>
       <w:r>
         <w:rPr>
           <w:color w:val="FFFFFF" w:themeColor="background1"/>
           <w:highlight w:val="black"/>
         </w:rPr>
-        <w:t xml:space="preserve">wget </w:t>
+        <w:t>wget</w:t>
+      </w:r>
+      <w:proofErr w:type="spellEnd"/>
+      <w:proofErr w:type="gramEnd"/>
+      <w:r>
+        <w:rPr>
+          <w:color w:val="FFFFFF" w:themeColor="background1"/>
+          <w:highlight w:val="black"/>
+        </w:rPr>
+        <w:t xml:space="preserve"> </w:t>
       </w:r>
       <w:hyperlink r:id="rId5" w:history="1">
         <w:r>
@@ -118,82 +145,109 @@
           <w:highlight w:val="black"/>
         </w:rPr>
       </w:pPr>
+      <w:proofErr w:type="gramStart"/>
       <w:r>
         <w:rPr>
           <w:color w:val="FFFFFF" w:themeColor="background1"/>
           <w:highlight w:val="black"/>
         </w:rPr>
-        <w:t>tar xf</w:t>
-      </w:r>
+        <w:t>tar</w:t>
+      </w:r>
+      <w:proofErr w:type="gramEnd"/>
       <w:r>
         <w:rPr>
           <w:color w:val="FFFFFF" w:themeColor="background1"/>
           <w:highlight w:val="black"/>
         </w:rPr>
-        <w:t xml:space="preserve"> V2-Release</w:t>
-      </w:r>
+        <w:t xml:space="preserve"> </w:t>
+      </w:r>
+      <w:proofErr w:type="spellStart"/>
       <w:r>
         <w:rPr>
           <w:color w:val="FFFFFF" w:themeColor="background1"/>
           <w:highlight w:val="black"/>
         </w:rPr>
-        <w:t>.tar.gz</w:t>
-      </w:r>
-    </w:p>
-    <w:p>
-      <w:pPr>
-        <w:pStyle w:val="CodeFragment"/>
-        <w:rPr>
-          <w:color w:val="FFFFFF" w:themeColor="background1"/>
-        </w:rPr>
-      </w:pPr>
+        <w:t>xf</w:t>
+      </w:r>
+      <w:proofErr w:type="spellEnd"/>
       <w:r>
         <w:rPr>
           <w:color w:val="FFFFFF" w:themeColor="background1"/>
           <w:highlight w:val="black"/>
         </w:rPr>
-        <w:t xml:space="preserve">make </w:t>
+        <w:t xml:space="preserve"> V2-Release</w:t>
       </w:r>
       <w:r>
         <w:rPr>
           <w:color w:val="FFFFFF" w:themeColor="background1"/>
           <w:highlight w:val="black"/>
         </w:rPr>
-        <w:t>--</w:t>
-      </w:r>
+        <w:t>.tar.gz</w:t>
+      </w:r>
+    </w:p>
+    <w:p>
+      <w:pPr>
+        <w:pStyle w:val="CodeFragment"/>
+        <w:rPr>
+          <w:color w:val="FFFFFF" w:themeColor="background1"/>
+        </w:rPr>
+      </w:pPr>
+      <w:proofErr w:type="gramStart"/>
       <w:r>
         <w:rPr>
           <w:color w:val="FFFFFF" w:themeColor="background1"/>
           <w:highlight w:val="black"/>
         </w:rPr>
-        <w:t xml:space="preserve">directory </w:t>
-      </w:r>
+        <w:t>make</w:t>
+      </w:r>
+      <w:proofErr w:type="gramEnd"/>
       <w:r>
         <w:rPr>
           <w:color w:val="FFFFFF" w:themeColor="background1"/>
           <w:highlight w:val="black"/>
         </w:rPr>
-        <w:t>Stroika-</w:t>
+        <w:t xml:space="preserve"> </w:t>
       </w:r>
       <w:r>
         <w:rPr>
           <w:color w:val="FFFFFF" w:themeColor="background1"/>
           <w:highlight w:val="black"/>
         </w:rPr>
-        <w:t>2-Release</w:t>
+        <w:t>--</w:t>
       </w:r>
       <w:r>
         <w:rPr>
           <w:color w:val="FFFFFF" w:themeColor="background1"/>
           <w:highlight w:val="black"/>
         </w:rPr>
-        <w:t xml:space="preserve"> </w:t>
+        <w:t xml:space="preserve">directory </w:t>
       </w:r>
       <w:r>
         <w:rPr>
           <w:color w:val="FFFFFF" w:themeColor="background1"/>
           <w:highlight w:val="black"/>
         </w:rPr>
+        <w:t>Stroika-</w:t>
+      </w:r>
+      <w:r>
+        <w:rPr>
+          <w:color w:val="FFFFFF" w:themeColor="background1"/>
+          <w:highlight w:val="black"/>
+        </w:rPr>
+        <w:t>2-Release</w:t>
+      </w:r>
+      <w:r>
+        <w:rPr>
+          <w:color w:val="FFFFFF" w:themeColor="background1"/>
+          <w:highlight w:val="black"/>
+        </w:rPr>
+        <w:t xml:space="preserve"> </w:t>
+      </w:r>
+      <w:r>
+        <w:rPr>
+          <w:color w:val="FFFFFF" w:themeColor="background1"/>
+          <w:highlight w:val="black"/>
+        </w:rPr>
         <w:t>all run-tests</w:t>
       </w:r>
     </w:p>
@@ -216,8 +270,13 @@
           <w:numId w:val="6"/>
         </w:numPr>
       </w:pPr>
-      <w:r>
-        <w:t xml:space="preserve">wget </w:t>
+      <w:proofErr w:type="spellStart"/>
+      <w:r>
+        <w:t>wget</w:t>
+      </w:r>
+      <w:proofErr w:type="spellEnd"/>
+      <w:r>
+        <w:t xml:space="preserve"> </w:t>
       </w:r>
       <w:hyperlink r:id="rId6" w:history="1">
         <w:r>
@@ -236,20 +295,29 @@
           <w:i/>
         </w:rPr>
       </w:pPr>
+      <w:proofErr w:type="gramStart"/>
       <w:r>
         <w:rPr>
           <w:i/>
         </w:rPr>
         <w:t>or</w:t>
       </w:r>
+      <w:proofErr w:type="gramEnd"/>
     </w:p>
     <w:p>
       <w:pPr>
         <w:pStyle w:val="PlainText"/>
         <w:ind w:left="1080"/>
       </w:pPr>
-      <w:r>
-        <w:t xml:space="preserve">wget </w:t>
+      <w:proofErr w:type="spellStart"/>
+      <w:proofErr w:type="gramStart"/>
+      <w:r>
+        <w:t>wget</w:t>
+      </w:r>
+      <w:proofErr w:type="spellEnd"/>
+      <w:proofErr w:type="gramEnd"/>
+      <w:r>
+        <w:t xml:space="preserve"> </w:t>
       </w:r>
       <w:hyperlink r:id="rId7" w:history="1">
         <w:r>
@@ -269,7 +337,15 @@
         </w:numPr>
       </w:pPr>
       <w:r>
-        <w:t xml:space="preserve">tar xf </w:t>
+        <w:t xml:space="preserve">tar </w:t>
+      </w:r>
+      <w:proofErr w:type="spellStart"/>
+      <w:r>
+        <w:t>xf</w:t>
+      </w:r>
+      <w:proofErr w:type="spellEnd"/>
+      <w:r>
+        <w:t xml:space="preserve"> </w:t>
       </w:r>
       <w:r>
         <w:t>V2-Release</w:t>
@@ -430,9 +506,11 @@
       <w:r>
         <w:t xml:space="preserve">Review/edit </w:t>
       </w:r>
+      <w:proofErr w:type="spellStart"/>
       <w:r>
         <w:t>ConfigurationFiles</w:t>
       </w:r>
+      <w:proofErr w:type="spellEnd"/>
       <w:r>
         <w:t>/</w:t>
       </w:r>
@@ -523,12 +601,14 @@
           <w:i/>
         </w:rPr>
       </w:pPr>
+      <w:proofErr w:type="gramStart"/>
       <w:r>
         <w:rPr>
           <w:i/>
         </w:rPr>
         <w:t>or</w:t>
       </w:r>
+      <w:proofErr w:type="gramEnd"/>
     </w:p>
     <w:p>
       <w:pPr>
@@ -566,13 +646,55 @@
         <w:rPr>
           <w:i/>
         </w:rPr>
-        <w:t xml:space="preserve"> --cp</w:t>
-      </w:r>
+        <w:t xml:space="preserve"> --</w:t>
+      </w:r>
+      <w:proofErr w:type="spellStart"/>
       <w:r>
         <w:rPr>
           <w:i/>
         </w:rPr>
-        <w:t>pstd-version-flag '--std=c++1z’</w:t>
+        <w:t>cp</w:t>
+      </w:r>
+      <w:r>
+        <w:rPr>
+          <w:i/>
+        </w:rPr>
+        <w:t>pstd</w:t>
+      </w:r>
+      <w:proofErr w:type="spellEnd"/>
+      <w:r>
+        <w:rPr>
+          <w:i/>
+        </w:rPr>
+        <w:t>-version-flag '--</w:t>
+      </w:r>
+      <w:proofErr w:type="spellStart"/>
+      <w:r>
+        <w:rPr>
+          <w:i/>
+        </w:rPr>
+        <w:t>std</w:t>
+      </w:r>
+      <w:proofErr w:type="spellEnd"/>
+      <w:r>
+        <w:rPr>
+          <w:i/>
+        </w:rPr>
+        <w:t>=</w:t>
+      </w:r>
+      <w:proofErr w:type="spellStart"/>
+      <w:r>
+        <w:rPr>
+          <w:i/>
+        </w:rPr>
+        <w:t>c++</w:t>
+      </w:r>
+      <w:proofErr w:type="spellEnd"/>
+      <w:r>
+        <w:rPr>
+          <w:i/>
+        </w:rPr>
+        <w:t>1z’</w:t>
       </w:r>
     </w:p>
     <w:p>
@@ -583,12 +705,14 @@
           <w:i/>
         </w:rPr>
       </w:pPr>
+      <w:proofErr w:type="gramStart"/>
       <w:r>
         <w:rPr>
           <w:i/>
         </w:rPr>
         <w:t>or</w:t>
       </w:r>
+      <w:proofErr w:type="gramEnd"/>
     </w:p>
     <w:p>
       <w:pPr>
@@ -620,8 +744,13 @@
         </w:numPr>
       </w:pPr>
       <w:r>
-        <w:t>ls ConfigurationFiles</w:t>
-      </w:r>
+        <w:t xml:space="preserve">ls </w:t>
+      </w:r>
+      <w:proofErr w:type="spellStart"/>
+      <w:r>
+        <w:t>ConfigurationFiles</w:t>
+      </w:r>
+      <w:proofErr w:type="spellEnd"/>
       <w:r>
         <w:t>/</w:t>
       </w:r>
@@ -662,8 +791,16 @@
         <w:rPr>
           <w:i/>
         </w:rPr>
-        <w:t>a-config</w:t>
-      </w:r>
+        <w:t>a-</w:t>
+      </w:r>
+      <w:proofErr w:type="spellStart"/>
+      <w:r>
+        <w:rPr>
+          <w:i/>
+        </w:rPr>
+        <w:t>config</w:t>
+      </w:r>
+      <w:proofErr w:type="spellEnd"/>
     </w:p>
     <w:p>
       <w:pPr>
@@ -680,8 +817,16 @@
         <w:rPr>
           <w:i/>
         </w:rPr>
-        <w:t>a-config</w:t>
-      </w:r>
+        <w:t>a-</w:t>
+      </w:r>
+      <w:proofErr w:type="spellStart"/>
+      <w:r>
+        <w:rPr>
+          <w:i/>
+        </w:rPr>
+        <w:t>config</w:t>
+      </w:r>
+      <w:proofErr w:type="spellEnd"/>
     </w:p>
     <w:p>
       <w:pPr>
@@ -712,12 +857,14 @@
       <w:r>
         <w:t xml:space="preserve">(in the folder </w:t>
       </w:r>
+      <w:proofErr w:type="spellStart"/>
       <w:r>
         <w:t>ConfigurationFile</w:t>
       </w:r>
       <w:r>
         <w:t>s</w:t>
       </w:r>
+      <w:proofErr w:type="spellEnd"/>
       <w:r>
         <w:t>/)</w:t>
       </w:r>
@@ -815,9 +962,11 @@
           <w:numId w:val="2"/>
         </w:numPr>
       </w:pPr>
+      <w:proofErr w:type="spellStart"/>
       <w:r>
         <w:t>perl</w:t>
       </w:r>
+      <w:proofErr w:type="spellEnd"/>
     </w:p>
     <w:p>
       <w:pPr>
@@ -827,9 +976,11 @@
           <w:numId w:val="2"/>
         </w:numPr>
       </w:pPr>
+      <w:proofErr w:type="spellStart"/>
       <w:r>
         <w:t>realpath</w:t>
       </w:r>
+      <w:proofErr w:type="spellEnd"/>
     </w:p>
     <w:p>
       <w:pPr>
@@ -839,9 +990,11 @@
           <w:numId w:val="2"/>
         </w:numPr>
       </w:pPr>
+      <w:proofErr w:type="spellStart"/>
       <w:r>
         <w:t>sed</w:t>
       </w:r>
+      <w:proofErr w:type="spellEnd"/>
     </w:p>
     <w:p>
       <w:pPr>
@@ -863,9 +1016,11 @@
           <w:numId w:val="2"/>
         </w:numPr>
       </w:pPr>
+      <w:proofErr w:type="spellStart"/>
       <w:r>
         <w:t>wget</w:t>
       </w:r>
+      <w:proofErr w:type="spellEnd"/>
     </w:p>
     <w:p>
       <w:pPr>
@@ -967,8 +1122,13 @@
           <w:numId w:val="3"/>
         </w:numPr>
       </w:pPr>
-      <w:r>
-        <w:t>gcc 4.</w:t>
+      <w:proofErr w:type="spellStart"/>
+      <w:r>
+        <w:t>gcc</w:t>
+      </w:r>
+      <w:proofErr w:type="spellEnd"/>
+      <w:r>
+        <w:t xml:space="preserve"> 4.</w:t>
       </w:r>
       <w:r>
         <w:t>9</w:t>
@@ -997,8 +1157,13 @@
       <w:r>
         <w:t xml:space="preserve">currently tested with </w:t>
       </w:r>
-      <w:r>
-        <w:t>gcc 4.9, 5.2</w:t>
+      <w:proofErr w:type="spellStart"/>
+      <w:r>
+        <w:t>gcc</w:t>
+      </w:r>
+      <w:proofErr w:type="spellEnd"/>
+      <w:r>
+        <w:t xml:space="preserve"> 4.9, 5.2</w:t>
       </w:r>
     </w:p>
     <w:p>
@@ -1009,8 +1174,13 @@
           <w:numId w:val="3"/>
         </w:numPr>
       </w:pPr>
-      <w:r>
-        <w:t xml:space="preserve">llvm </w:t>
+      <w:proofErr w:type="spellStart"/>
+      <w:r>
+        <w:t>llvm</w:t>
+      </w:r>
+      <w:proofErr w:type="spellEnd"/>
+      <w:r>
+        <w:t xml:space="preserve"> </w:t>
       </w:r>
       <w:r>
         <w:t xml:space="preserve">(clang++) </w:t>
@@ -1068,9 +1238,11 @@
           <w:numId w:val="4"/>
         </w:numPr>
       </w:pPr>
+      <w:proofErr w:type="spellStart"/>
       <w:r>
         <w:t>openssl</w:t>
       </w:r>
+      <w:proofErr w:type="spellEnd"/>
     </w:p>
     <w:p>
       <w:pPr>
@@ -1080,9 +1252,11 @@
           <w:numId w:val="4"/>
         </w:numPr>
       </w:pPr>
+      <w:proofErr w:type="spellStart"/>
       <w:r>
         <w:t>zlib</w:t>
       </w:r>
+      <w:proofErr w:type="spellEnd"/>
     </w:p>
     <w:p>
       <w:pPr>
@@ -1092,8 +1266,13 @@
           <w:numId w:val="4"/>
         </w:numPr>
       </w:pPr>
-      <w:r>
-        <w:t>lzma SDK</w:t>
+      <w:proofErr w:type="spellStart"/>
+      <w:r>
+        <w:t>lzma</w:t>
+      </w:r>
+      <w:proofErr w:type="spellEnd"/>
+      <w:r>
+        <w:t xml:space="preserve"> SDK</w:t>
       </w:r>
     </w:p>
     <w:p>
@@ -1128,7 +1307,31 @@
     </w:p>
     <w:p>
       <w:r>
-        <w:t xml:space="preserve">We seriously considered a number of build systems, including cmake, ant, perl scripts, qmake, etc. They all weak, with ant possibly being the best alternative, except that </w:t>
+        <w:t xml:space="preserve">We seriously considered a number of build systems, including </w:t>
+      </w:r>
+      <w:proofErr w:type="spellStart"/>
+      <w:r>
+        <w:t>cmake</w:t>
+      </w:r>
+      <w:proofErr w:type="spellEnd"/>
+      <w:r>
+        <w:t xml:space="preserve">, ant, </w:t>
+      </w:r>
+      <w:proofErr w:type="spellStart"/>
+      <w:r>
+        <w:t>perl</w:t>
+      </w:r>
+      <w:proofErr w:type="spellEnd"/>
+      <w:r>
+        <w:t xml:space="preserve"> scripts, </w:t>
+      </w:r>
+      <w:proofErr w:type="spellStart"/>
+      <w:r>
+        <w:t>qmake</w:t>
+      </w:r>
+      <w:proofErr w:type="spellEnd"/>
+      <w:r>
+        <w:t xml:space="preserve">, etc. They all weak, with ant possibly being the best alternative, except that </w:t>
       </w:r>
       <w:r>
         <w:t>it’s</w:t>
@@ -1155,10 +1358,18 @@
         <w:t>The design is to make a set of co</w:t>
       </w:r>
       <w:r>
-        <w:t>nfiguration files – each stored in the Configuration</w:t>
-      </w:r>
-      <w:r>
-        <w:t>Files/</w:t>
+        <w:t xml:space="preserve">nfiguration files – each stored in the </w:t>
+      </w:r>
+      <w:proofErr w:type="spellStart"/>
+      <w:r>
+        <w:t>Configuration</w:t>
+      </w:r>
+      <w:r>
+        <w:t>Files</w:t>
+      </w:r>
+      <w:proofErr w:type="spellEnd"/>
+      <w:r>
+        <w:t>/</w:t>
       </w:r>
       <w:r>
         <w:t xml:space="preserve"> directory. Configurations are described by a single XML file. They can be generated using</w:t>
@@ -1176,17 +1387,45 @@
       </w:pPr>
       <w:r>
         <w:tab/>
-        <w:t xml:space="preserve">configure --help </w:t>
-      </w:r>
-    </w:p>
-    <w:p>
-      <w:r>
-        <w:t>for more information.</w:t>
-      </w:r>
-    </w:p>
-    <w:p>
-      <w:r>
-        <w:t>A configuration comprises BOTH target platform (e.g. windows/linux), hardware (e.g. PowerPC, x86, x64, ARM), and any other options (debug build, enable assertions, support OpenSSL, etc).</w:t>
+      </w:r>
+      <w:proofErr w:type="gramStart"/>
+      <w:r>
+        <w:t>configure</w:t>
+      </w:r>
+      <w:proofErr w:type="gramEnd"/>
+      <w:r>
+        <w:t xml:space="preserve"> --help </w:t>
+      </w:r>
+    </w:p>
+    <w:p>
+      <w:proofErr w:type="gramStart"/>
+      <w:r>
+        <w:t>for</w:t>
+      </w:r>
+      <w:proofErr w:type="gramEnd"/>
+      <w:r>
+        <w:t xml:space="preserve"> more information.</w:t>
+      </w:r>
+    </w:p>
+    <w:p>
+      <w:r>
+        <w:t>A configuration comprises BOTH target platform (e.g. windows/</w:t>
+      </w:r>
+      <w:proofErr w:type="spellStart"/>
+      <w:r>
+        <w:t>linux</w:t>
+      </w:r>
+      <w:proofErr w:type="spellEnd"/>
+      <w:r>
+        <w:t xml:space="preserve">), hardware (e.g. PowerPC, x86, x64, ARM), and any other options (debug build, enable assertions, support OpenSSL, </w:t>
+      </w:r>
+      <w:proofErr w:type="spellStart"/>
+      <w:r>
+        <w:t>etc</w:t>
+      </w:r>
+      <w:proofErr w:type="spellEnd"/>
+      <w:r>
+        <w:t>).</w:t>
       </w:r>
     </w:p>
     <w:p>
@@ -1201,10 +1440,16 @@
     </w:p>
     <w:p>
       <w:r>
-        <w:t>@todo A FUTURE version of Stroika will have an XML Schema (XSD) to describe the configuration file format.</w:t>
-      </w:r>
-      <w:bookmarkStart w:id="0" w:name="_GoBack"/>
-      <w:bookmarkEnd w:id="0"/>
+        <w:t>@</w:t>
+      </w:r>
+      <w:proofErr w:type="spellStart"/>
+      <w:r>
+        <w:t>todo</w:t>
+      </w:r>
+      <w:proofErr w:type="spellEnd"/>
+      <w:r>
+        <w:t xml:space="preserve"> A FUTURE version of Stroika will have an XML Schema (XSD) to describe the configuration file format.</w:t>
+      </w:r>
     </w:p>
     <w:p>
       <w:r>
@@ -1217,12 +1462,24 @@
       </w:pPr>
       <w:r>
         <w:tab/>
-        <w:t>make apply-configurations</w:t>
-      </w:r>
-    </w:p>
-    <w:p>
-      <w:r>
-        <w:t>to generate all the directories and files dependent on the defined configurations. Note – this is generally not necessary, and called automatically.</w:t>
+      </w:r>
+      <w:proofErr w:type="gramStart"/>
+      <w:r>
+        <w:t>make</w:t>
+      </w:r>
+      <w:proofErr w:type="gramEnd"/>
+      <w:r>
+        <w:t xml:space="preserve"> apply-configurations</w:t>
+      </w:r>
+    </w:p>
+    <w:p>
+      <w:proofErr w:type="gramStart"/>
+      <w:r>
+        <w:t>to</w:t>
+      </w:r>
+      <w:proofErr w:type="gramEnd"/>
+      <w:r>
+        <w:t xml:space="preserve"> generate all the directories and files dependent on the defined configurations. Note – this is generally not necessary, and called automatically.</w:t>
       </w:r>
     </w:p>
     <w:p>
@@ -1235,19 +1492,45 @@
     </w:p>
     <w:p>
       <w:r>
-        <w:t xml:space="preserve">Intermediate files (objs etc) go into </w:t>
-      </w:r>
+        <w:t>Intermediate files (</w:t>
+      </w:r>
+      <w:proofErr w:type="spellStart"/>
+      <w:r>
+        <w:t>objs</w:t>
+      </w:r>
+      <w:proofErr w:type="spellEnd"/>
+      <w:r>
+        <w:t xml:space="preserve"> </w:t>
+      </w:r>
+      <w:proofErr w:type="spellStart"/>
+      <w:r>
+        <w:t>etc</w:t>
+      </w:r>
+      <w:proofErr w:type="spellEnd"/>
+      <w:r>
+        <w:t xml:space="preserve">) go into </w:t>
+      </w:r>
+      <w:proofErr w:type="spellStart"/>
       <w:r>
         <w:rPr>
           <w:b/>
         </w:rPr>
         <w:t>IntermediateFiles</w:t>
       </w:r>
+      <w:proofErr w:type="spellEnd"/>
+      <w:proofErr w:type="gramStart"/>
       <w:r>
         <w:rPr>
           <w:b/>
         </w:rPr>
-        <w:t>/{CONFIGURATION-NAME}</w:t>
+        <w:t>/{</w:t>
+      </w:r>
+      <w:proofErr w:type="gramEnd"/>
+      <w:r>
+        <w:rPr>
+          <w:b/>
+        </w:rPr>
+        <w:t>CONFIGURATION-NAME}</w:t>
       </w:r>
       <w:r>
         <w:t xml:space="preserve">. Final build products (libraries and executables) go into </w:t>
@@ -1258,11 +1541,19 @@
         </w:rPr>
         <w:t>Builds</w:t>
       </w:r>
+      <w:proofErr w:type="gramStart"/>
       <w:r>
         <w:rPr>
           <w:b/>
         </w:rPr>
-        <w:t>/{CONFIGURATION-NAME}</w:t>
+        <w:t>/{</w:t>
+      </w:r>
+      <w:proofErr w:type="gramEnd"/>
+      <w:r>
+        <w:rPr>
+          <w:b/>
+        </w:rPr>
+        <w:t>CONFIGURATION-NAME}</w:t>
       </w:r>
       <w:r>
         <w:t>.</w:t>
@@ -1283,7 +1574,15 @@
     </w:p>
     <w:p>
       <w:r>
-        <w:t>On any platform, building Stroika, and all is demo applications and regression tests is as simple as cd’ing to the top-level directory, and typing make</w:t>
+        <w:t xml:space="preserve">On any platform, building Stroika, and all is demo applications and regression tests is as simple as </w:t>
+      </w:r>
+      <w:proofErr w:type="spellStart"/>
+      <w:r>
+        <w:t>cd’ing</w:t>
+      </w:r>
+      <w:proofErr w:type="spellEnd"/>
+      <w:r>
+        <w:t xml:space="preserve"> to the top-level directory, and typing make</w:t>
       </w:r>
     </w:p>
     <w:p>
@@ -1356,11 +1655,21 @@
       <w:pPr>
         <w:pStyle w:val="ListParagraph"/>
       </w:pPr>
+      <w:proofErr w:type="gramStart"/>
       <w:r>
         <w:t>builds</w:t>
       </w:r>
-      <w:r>
-        <w:t xml:space="preserve"> the stroika library, tests, demos, etc. </w:t>
+      <w:proofErr w:type="gramEnd"/>
+      <w:r>
+        <w:t xml:space="preserve"> the </w:t>
+      </w:r>
+      <w:proofErr w:type="spellStart"/>
+      <w:r>
+        <w:t>stroika</w:t>
+      </w:r>
+      <w:proofErr w:type="spellEnd"/>
+      <w:r>
+        <w:t xml:space="preserve"> library, tests, demos, etc. </w:t>
       </w:r>
     </w:p>
     <w:p>
@@ -1372,10 +1681,7 @@
         </w:numPr>
       </w:pPr>
       <w:r>
-        <w:t xml:space="preserve">make </w:t>
-      </w:r>
-      <w:r>
-        <w:t>libraries</w:t>
+        <w:t>make libraries</w:t>
       </w:r>
     </w:p>
     <w:p>
@@ -1383,10 +1689,7 @@
         <w:pStyle w:val="ListParagraph"/>
       </w:pPr>
       <w:r>
-        <w:t xml:space="preserve">Builds </w:t>
-      </w:r>
-      <w:r>
-        <w:t>just the Stroika libraries</w:t>
+        <w:t>Builds just the Stroika libraries</w:t>
       </w:r>
     </w:p>
     <w:p>
@@ -1398,10 +1701,7 @@
         </w:numPr>
       </w:pPr>
       <w:r>
-        <w:t xml:space="preserve">make </w:t>
-      </w:r>
-      <w:r>
-        <w:t>samples</w:t>
+        <w:t>make samples</w:t>
       </w:r>
     </w:p>
     <w:p>
@@ -1409,10 +1709,7 @@
         <w:pStyle w:val="ListParagraph"/>
       </w:pPr>
       <w:r>
-        <w:t xml:space="preserve">Builds </w:t>
-      </w:r>
-      <w:r>
-        <w:t>the Stroika sample applications</w:t>
+        <w:t>Builds the Stroika sample applications</w:t>
       </w:r>
     </w:p>
     <w:p>
@@ -1480,15 +1777,20 @@
         <w:pStyle w:val="Heading2"/>
       </w:pPr>
       <w:r>
-        <w:t>Configuration</w:t>
-      </w:r>
-      <w:r>
-        <w:t xml:space="preserve"> arguments to make</w:t>
-      </w:r>
-    </w:p>
-    <w:p>
-      <w:r>
-        <w:t>All the make targets (e.g. all, libraries etc) take an OPTIONAL parameter CONFIGURATION. If specified, only that configuration is built. If omitted (or empty) – ALL configurations are built</w:t>
+        <w:t>Configuration arguments to make</w:t>
+      </w:r>
+    </w:p>
+    <w:p>
+      <w:r>
+        <w:t xml:space="preserve">All the make targets (e.g. all, libraries </w:t>
+      </w:r>
+      <w:proofErr w:type="spellStart"/>
+      <w:r>
+        <w:t>etc</w:t>
+      </w:r>
+      <w:proofErr w:type="spellEnd"/>
+      <w:r>
+        <w:t>) take an OPTIONAL parameter CONFIGURATION. If specified, only that configuration is built. If omitted (or empty) – ALL configurations are built</w:t>
       </w:r>
       <w:r>
         <w:t>.</w:t>
@@ -1520,8 +1822,23 @@
       <w:r>
         <w:t xml:space="preserve">Using </w:t>
       </w:r>
-      <w:r>
-        <w:t>QtCreator (on unix)</w:t>
+      <w:proofErr w:type="spellStart"/>
+      <w:r>
+        <w:t>QtCreator</w:t>
+      </w:r>
+      <w:proofErr w:type="spellEnd"/>
+      <w:r>
+        <w:t xml:space="preserve"> (on </w:t>
+      </w:r>
+      <w:proofErr w:type="spellStart"/>
+      <w:proofErr w:type="gramStart"/>
+      <w:r>
+        <w:t>unix</w:t>
+      </w:r>
+      <w:proofErr w:type="spellEnd"/>
+      <w:proofErr w:type="gramEnd"/>
+      <w:r>
+        <w:t>)</w:t>
       </w:r>
     </w:p>
     <w:p>
@@ -1532,7 +1849,15 @@
         <w:t>Library/Projects/QtCreator/CreateQtCreatorSymbolicLinks.sh</w:t>
       </w:r>
       <w:r>
-        <w:t xml:space="preserve"> to create project files at the top level of your Stroika directory. Then you can open that .creator file in qtCreator, and build and debug Stroika-based </w:t>
+        <w:t xml:space="preserve"> to create project files at the top level of your Stroika directory. Then you can open that .creator file in </w:t>
+      </w:r>
+      <w:proofErr w:type="spellStart"/>
+      <w:r>
+        <w:t>qtCreator</w:t>
+      </w:r>
+      <w:proofErr w:type="spellEnd"/>
+      <w:r>
+        <w:t xml:space="preserve">, and build and debug Stroika-based </w:t>
       </w:r>
       <w:r>
         <w:t>applications</w:t>
@@ -1545,6 +1870,492 @@
     <w:p>
       <w:pPr>
         <w:pStyle w:val="Heading1"/>
+      </w:pPr>
+      <w:r>
+        <w:lastRenderedPageBreak/>
+        <w:t>Building For…</w:t>
+      </w:r>
+    </w:p>
+    <w:p>
+      <w:pPr>
+        <w:pStyle w:val="Heading2"/>
+      </w:pPr>
+      <w:r>
+        <w:t>Building for Raspberry Pi</w:t>
+      </w:r>
+    </w:p>
+    <w:p>
+      <w:r>
+        <w:t xml:space="preserve">To cross-compile for Raspberry pi, </w:t>
+      </w:r>
+    </w:p>
+    <w:p>
+      <w:pPr>
+        <w:pStyle w:val="ListParagraph"/>
+        <w:numPr>
+          <w:ilvl w:val="0"/>
+          <w:numId w:val="5"/>
+        </w:numPr>
+      </w:pPr>
+      <w:r>
+        <w:t xml:space="preserve">install some suitable cross compiler (in this example </w:t>
+      </w:r>
+      <w:r>
+        <w:rPr>
+          <w:rFonts w:ascii="Consolas" w:hAnsi="Consolas" w:cs="Consolas"/>
+          <w:color w:val="000000"/>
+          <w:sz w:val="19"/>
+          <w:szCs w:val="19"/>
+        </w:rPr>
+        <w:t>arm-</w:t>
+      </w:r>
+      <w:proofErr w:type="spellStart"/>
+      <w:r>
+        <w:rPr>
+          <w:rFonts w:ascii="Consolas" w:hAnsi="Consolas" w:cs="Consolas"/>
+          <w:color w:val="000000"/>
+          <w:sz w:val="19"/>
+          <w:szCs w:val="19"/>
+        </w:rPr>
+        <w:t>linux</w:t>
+      </w:r>
+      <w:proofErr w:type="spellEnd"/>
+      <w:r>
+        <w:rPr>
+          <w:rFonts w:ascii="Consolas" w:hAnsi="Consolas" w:cs="Consolas"/>
+          <w:color w:val="000000"/>
+          <w:sz w:val="19"/>
+          <w:szCs w:val="19"/>
+        </w:rPr>
+        <w:t>-</w:t>
+      </w:r>
+      <w:proofErr w:type="spellStart"/>
+      <w:r>
+        <w:rPr>
+          <w:rFonts w:ascii="Consolas" w:hAnsi="Consolas" w:cs="Consolas"/>
+          <w:color w:val="000000"/>
+          <w:sz w:val="19"/>
+          <w:szCs w:val="19"/>
+        </w:rPr>
+        <w:t>gnueabihf</w:t>
+      </w:r>
+      <w:proofErr w:type="spellEnd"/>
+      <w:r>
+        <w:rPr>
+          <w:rFonts w:ascii="Consolas" w:hAnsi="Consolas" w:cs="Consolas"/>
+          <w:color w:val="000000"/>
+          <w:sz w:val="19"/>
+          <w:szCs w:val="19"/>
+        </w:rPr>
+        <w:t>-g++-4.9</w:t>
+      </w:r>
+      <w:r>
+        <w:t>)</w:t>
+      </w:r>
+    </w:p>
+    <w:p>
+      <w:pPr>
+        <w:ind w:firstLine="720"/>
+      </w:pPr>
+      <w:r>
+        <w:t xml:space="preserve">On </w:t>
+      </w:r>
+      <w:proofErr w:type="spellStart"/>
+      <w:r>
+        <w:t>unubtu</w:t>
+      </w:r>
+      <w:proofErr w:type="spellEnd"/>
+      <w:r>
+        <w:t xml:space="preserve">, </w:t>
+      </w:r>
+      <w:proofErr w:type="spellStart"/>
+      <w:r>
+        <w:t>sudo</w:t>
+      </w:r>
+      <w:proofErr w:type="spellEnd"/>
+      <w:r>
+        <w:t xml:space="preserve"> apt-get install g++-4.9-arm-linux-gnueabihf</w:t>
+      </w:r>
+    </w:p>
+    <w:p>
+      <w:pPr>
+        <w:pStyle w:val="ListParagraph"/>
+        <w:numPr>
+          <w:ilvl w:val="0"/>
+          <w:numId w:val="5"/>
+        </w:numPr>
+      </w:pPr>
+      <w:r>
+        <w:rPr>
+          <w:rFonts w:ascii="Consolas" w:hAnsi="Consolas" w:cs="Consolas"/>
+          <w:color w:val="000000"/>
+          <w:sz w:val="19"/>
+          <w:szCs w:val="19"/>
+        </w:rPr>
+        <w:t>configure raspberrypi-gcc-4.9 --assertions enable --trace2file enable --compiler-driver arm-</w:t>
+      </w:r>
+      <w:proofErr w:type="spellStart"/>
+      <w:r>
+        <w:rPr>
+          <w:rFonts w:ascii="Consolas" w:hAnsi="Consolas" w:cs="Consolas"/>
+          <w:color w:val="000000"/>
+          <w:sz w:val="19"/>
+          <w:szCs w:val="19"/>
+        </w:rPr>
+        <w:t>linux</w:t>
+      </w:r>
+      <w:proofErr w:type="spellEnd"/>
+      <w:r>
+        <w:rPr>
+          <w:rFonts w:ascii="Consolas" w:hAnsi="Consolas" w:cs="Consolas"/>
+          <w:color w:val="000000"/>
+          <w:sz w:val="19"/>
+          <w:szCs w:val="19"/>
+        </w:rPr>
+        <w:t>-</w:t>
+      </w:r>
+      <w:proofErr w:type="spellStart"/>
+      <w:r>
+        <w:rPr>
+          <w:rFonts w:ascii="Consolas" w:hAnsi="Consolas" w:cs="Consolas"/>
+          <w:color w:val="000000"/>
+          <w:sz w:val="19"/>
+          <w:szCs w:val="19"/>
+        </w:rPr>
+        <w:t>gnueabihf</w:t>
+      </w:r>
+      <w:proofErr w:type="spellEnd"/>
+      <w:r>
+        <w:rPr>
+          <w:rFonts w:ascii="Consolas" w:hAnsi="Consolas" w:cs="Consolas"/>
+          <w:color w:val="000000"/>
+          <w:sz w:val="19"/>
+          <w:szCs w:val="19"/>
+        </w:rPr>
+        <w:t>-g++-4.9 --cross-compiling true --</w:t>
+      </w:r>
+      <w:proofErr w:type="spellStart"/>
+      <w:r>
+        <w:rPr>
+          <w:rFonts w:ascii="Consolas" w:hAnsi="Consolas" w:cs="Consolas"/>
+          <w:color w:val="000000"/>
+          <w:sz w:val="19"/>
+          <w:szCs w:val="19"/>
+        </w:rPr>
+        <w:t>LibCurl</w:t>
+      </w:r>
+      <w:proofErr w:type="spellEnd"/>
+      <w:r>
+        <w:rPr>
+          <w:rFonts w:ascii="Consolas" w:hAnsi="Consolas" w:cs="Consolas"/>
+          <w:color w:val="000000"/>
+          <w:sz w:val="19"/>
+          <w:szCs w:val="19"/>
+        </w:rPr>
+        <w:t xml:space="preserve"> no --OpenSSL no --Xerces no</w:t>
+      </w:r>
+      <w:bookmarkStart w:id="0" w:name="_GoBack"/>
+      <w:bookmarkEnd w:id="0"/>
+      <w:r>
+        <w:rPr>
+          <w:rFonts w:ascii="Consolas" w:hAnsi="Consolas" w:cs="Consolas"/>
+          <w:color w:val="000000"/>
+          <w:sz w:val="19"/>
+          <w:szCs w:val="19"/>
+        </w:rPr>
+        <w:t xml:space="preserve"> --</w:t>
+      </w:r>
+      <w:proofErr w:type="spellStart"/>
+      <w:r>
+        <w:rPr>
+          <w:rFonts w:ascii="Consolas" w:hAnsi="Consolas" w:cs="Consolas"/>
+          <w:color w:val="000000"/>
+          <w:sz w:val="19"/>
+          <w:szCs w:val="19"/>
+        </w:rPr>
+        <w:t>lzma</w:t>
+      </w:r>
+      <w:proofErr w:type="spellEnd"/>
+      <w:r>
+        <w:rPr>
+          <w:rFonts w:ascii="Consolas" w:hAnsi="Consolas" w:cs="Consolas"/>
+          <w:color w:val="000000"/>
+          <w:sz w:val="19"/>
+          <w:szCs w:val="19"/>
+        </w:rPr>
+        <w:t xml:space="preserve"> no</w:t>
+      </w:r>
+    </w:p>
+    <w:p>
+      <w:pPr>
+        <w:ind w:firstLine="720"/>
+      </w:pPr>
+      <w:r>
+        <w:t>Set cross-compiling true so that internal tests aren’t run using the arm built executables</w:t>
+      </w:r>
+    </w:p>
+    <w:p>
+      <w:pPr>
+        <w:pStyle w:val="ListParagraph"/>
+        <w:numPr>
+          <w:ilvl w:val="0"/>
+          <w:numId w:val="5"/>
+        </w:numPr>
+      </w:pPr>
+      <w:r>
+        <w:rPr>
+          <w:rFonts w:ascii="Consolas" w:hAnsi="Consolas" w:cs="Consolas"/>
+          <w:color w:val="000000"/>
+          <w:sz w:val="19"/>
+          <w:szCs w:val="19"/>
+        </w:rPr>
+        <w:t>make CONFIGURATION=raspberrypi-gcc-4.9 all</w:t>
+      </w:r>
+    </w:p>
+    <w:p>
+      <w:pPr>
+        <w:rPr>
+          <w:rFonts w:ascii="Consolas" w:hAnsi="Consolas" w:cs="Consolas"/>
+          <w:color w:val="000000"/>
+          <w:sz w:val="19"/>
+          <w:szCs w:val="19"/>
+        </w:rPr>
+      </w:pPr>
+      <w:r>
+        <w:rPr>
+          <w:rFonts w:ascii="Consolas" w:hAnsi="Consolas" w:cs="Consolas"/>
+          <w:color w:val="000000"/>
+          <w:sz w:val="19"/>
+          <w:szCs w:val="19"/>
+        </w:rPr>
+        <w:tab/>
+        <w:t xml:space="preserve">This builds the samples, libraries </w:t>
+      </w:r>
+      <w:proofErr w:type="spellStart"/>
+      <w:r>
+        <w:rPr>
+          <w:rFonts w:ascii="Consolas" w:hAnsi="Consolas" w:cs="Consolas"/>
+          <w:color w:val="000000"/>
+          <w:sz w:val="19"/>
+          <w:szCs w:val="19"/>
+        </w:rPr>
+        <w:t>etc</w:t>
+      </w:r>
+      <w:proofErr w:type="spellEnd"/>
+      <w:r>
+        <w:rPr>
+          <w:rFonts w:ascii="Consolas" w:hAnsi="Consolas" w:cs="Consolas"/>
+          <w:color w:val="000000"/>
+          <w:sz w:val="19"/>
+          <w:szCs w:val="19"/>
+        </w:rPr>
+        <w:t xml:space="preserve"> to Builds/</w:t>
+      </w:r>
+      <w:r>
+        <w:rPr>
+          <w:rFonts w:ascii="Consolas" w:hAnsi="Consolas" w:cs="Consolas"/>
+          <w:color w:val="000000"/>
+          <w:sz w:val="19"/>
+          <w:szCs w:val="19"/>
+        </w:rPr>
+        <w:t>raspberrypi-gcc-4.9</w:t>
+      </w:r>
+      <w:r>
+        <w:rPr>
+          <w:rFonts w:ascii="Consolas" w:hAnsi="Consolas" w:cs="Consolas"/>
+          <w:color w:val="000000"/>
+          <w:sz w:val="19"/>
+          <w:szCs w:val="19"/>
+        </w:rPr>
+        <w:t>)</w:t>
+      </w:r>
+    </w:p>
+    <w:p>
+      <w:pPr>
+        <w:pStyle w:val="ListParagraph"/>
+        <w:numPr>
+          <w:ilvl w:val="0"/>
+          <w:numId w:val="5"/>
+        </w:numPr>
+      </w:pPr>
+      <w:r>
+        <w:rPr>
+          <w:rFonts w:ascii="Consolas" w:hAnsi="Consolas" w:cs="Consolas"/>
+          <w:color w:val="000000"/>
+          <w:sz w:val="19"/>
+          <w:szCs w:val="19"/>
+        </w:rPr>
+        <w:t>make run-tests REMOTE=</w:t>
+      </w:r>
+      <w:proofErr w:type="spellStart"/>
+      <w:r>
+        <w:rPr>
+          <w:rFonts w:ascii="Consolas" w:hAnsi="Consolas" w:cs="Consolas"/>
+          <w:color w:val="000000"/>
+          <w:sz w:val="19"/>
+          <w:szCs w:val="19"/>
+        </w:rPr>
+        <w:t>pi@myRasberryPi</w:t>
+      </w:r>
+      <w:proofErr w:type="spellEnd"/>
+    </w:p>
+    <w:p>
+      <w:pPr>
+        <w:ind w:left="720"/>
+        <w:rPr>
+          <w:rFonts w:ascii="Consolas" w:hAnsi="Consolas" w:cs="Consolas"/>
+          <w:color w:val="000000"/>
+          <w:sz w:val="19"/>
+          <w:szCs w:val="19"/>
+        </w:rPr>
+      </w:pPr>
+      <w:r>
+        <w:rPr>
+          <w:rFonts w:ascii="Consolas" w:hAnsi="Consolas" w:cs="Consolas"/>
+          <w:color w:val="000000"/>
+          <w:sz w:val="19"/>
+          <w:szCs w:val="19"/>
+        </w:rPr>
+        <w:t xml:space="preserve">This uses </w:t>
+      </w:r>
+      <w:proofErr w:type="spellStart"/>
+      <w:proofErr w:type="gramStart"/>
+      <w:r>
+        <w:rPr>
+          <w:rFonts w:ascii="Consolas" w:hAnsi="Consolas" w:cs="Consolas"/>
+          <w:color w:val="000000"/>
+          <w:sz w:val="19"/>
+          <w:szCs w:val="19"/>
+        </w:rPr>
+        <w:t>ssh</w:t>
+      </w:r>
+      <w:proofErr w:type="spellEnd"/>
+      <w:proofErr w:type="gramEnd"/>
+      <w:r>
+        <w:rPr>
+          <w:rFonts w:ascii="Consolas" w:hAnsi="Consolas" w:cs="Consolas"/>
+          <w:color w:val="000000"/>
+          <w:sz w:val="19"/>
+          <w:szCs w:val="19"/>
+        </w:rPr>
+        <w:t xml:space="preserve"> to run the tests remotely on the argument machine (I setup a hostname in /</w:t>
+      </w:r>
+      <w:proofErr w:type="spellStart"/>
+      <w:r>
+        <w:rPr>
+          <w:rFonts w:ascii="Consolas" w:hAnsi="Consolas" w:cs="Consolas"/>
+          <w:color w:val="000000"/>
+          <w:sz w:val="19"/>
+          <w:szCs w:val="19"/>
+        </w:rPr>
+        <w:t>etc</w:t>
+      </w:r>
+      <w:proofErr w:type="spellEnd"/>
+      <w:r>
+        <w:rPr>
+          <w:rFonts w:ascii="Consolas" w:hAnsi="Consolas" w:cs="Consolas"/>
+          <w:color w:val="000000"/>
+          <w:sz w:val="19"/>
+          <w:szCs w:val="19"/>
+        </w:rPr>
+        <w:t>/hosts for the mapping).</w:t>
+      </w:r>
+    </w:p>
+    <w:p>
+      <w:pPr>
+        <w:ind w:left="720"/>
+        <w:rPr>
+          <w:rFonts w:ascii="Consolas" w:hAnsi="Consolas" w:cs="Consolas"/>
+          <w:color w:val="000000"/>
+          <w:sz w:val="19"/>
+          <w:szCs w:val="19"/>
+        </w:rPr>
+      </w:pPr>
+      <w:r>
+        <w:rPr>
+          <w:rFonts w:ascii="Consolas" w:hAnsi="Consolas" w:cs="Consolas"/>
+          <w:color w:val="000000"/>
+          <w:sz w:val="19"/>
+          <w:szCs w:val="19"/>
+        </w:rPr>
+        <w:t>Using SSH, it’s</w:t>
+      </w:r>
+      <w:r>
+        <w:rPr>
+          <w:rFonts w:ascii="Consolas" w:hAnsi="Consolas" w:cs="Consolas"/>
+          <w:color w:val="000000"/>
+          <w:sz w:val="19"/>
+          <w:szCs w:val="19"/>
+        </w:rPr>
+        <w:t xml:space="preserve"> also helpful to setup </w:t>
+      </w:r>
+      <w:proofErr w:type="spellStart"/>
+      <w:proofErr w:type="gramStart"/>
+      <w:r>
+        <w:rPr>
+          <w:rFonts w:ascii="Consolas" w:hAnsi="Consolas" w:cs="Consolas"/>
+          <w:color w:val="000000"/>
+          <w:sz w:val="19"/>
+          <w:szCs w:val="19"/>
+        </w:rPr>
+        <w:t>ssh</w:t>
+      </w:r>
+      <w:proofErr w:type="spellEnd"/>
+      <w:proofErr w:type="gramEnd"/>
+      <w:r>
+        <w:rPr>
+          <w:rFonts w:ascii="Consolas" w:hAnsi="Consolas" w:cs="Consolas"/>
+          <w:color w:val="000000"/>
+          <w:sz w:val="19"/>
+          <w:szCs w:val="19"/>
+        </w:rPr>
+        <w:t xml:space="preserve"> keys to avoid re-entering passwords</w:t>
+      </w:r>
+    </w:p>
+    <w:p>
+      <w:pPr>
+        <w:rPr>
+          <w:rFonts w:ascii="Consolas" w:hAnsi="Consolas" w:cs="Consolas"/>
+          <w:color w:val="000000"/>
+          <w:sz w:val="19"/>
+          <w:szCs w:val="19"/>
+        </w:rPr>
+      </w:pPr>
+      <w:r>
+        <w:rPr>
+          <w:rFonts w:ascii="Consolas" w:hAnsi="Consolas" w:cs="Consolas"/>
+          <w:color w:val="000000"/>
+          <w:sz w:val="19"/>
+          <w:szCs w:val="19"/>
+        </w:rPr>
+        <w:tab/>
+      </w:r>
+      <w:r>
+        <w:rPr>
+          <w:rFonts w:ascii="Consolas" w:hAnsi="Consolas" w:cs="Consolas"/>
+          <w:color w:val="000000"/>
+          <w:sz w:val="19"/>
+          <w:szCs w:val="19"/>
+        </w:rPr>
+        <w:tab/>
+      </w:r>
+      <w:hyperlink r:id="rId8" w:history="1">
+        <w:r>
+          <w:rPr>
+            <w:rStyle w:val="Hyperlink"/>
+            <w:rFonts w:ascii="Consolas" w:hAnsi="Consolas" w:cs="Consolas"/>
+            <w:sz w:val="19"/>
+            <w:szCs w:val="19"/>
+          </w:rPr>
+          <w:t>http://sshkeychain.sourceforge.net/mirrors/SSH-with-Keys-HOWTO/SSH-with-Keys-HOWTO-4.html</w:t>
+        </w:r>
+      </w:hyperlink>
+    </w:p>
+    <w:p/>
+    <w:p>
+      <w:pPr>
+        <w:pStyle w:val="Heading1"/>
+        <w:pageBreakBefore/>
       </w:pPr>
       <w:r>
         <w:lastRenderedPageBreak/>
@@ -1581,8 +2392,15 @@
       <w:pPr>
         <w:pStyle w:val="Heading2"/>
       </w:pPr>
-      <w:r>
-        <w:t xml:space="preserve">cp: illegal option </w:t>
+      <w:proofErr w:type="spellStart"/>
+      <w:proofErr w:type="gramStart"/>
+      <w:r>
+        <w:t>cp</w:t>
+      </w:r>
+      <w:proofErr w:type="spellEnd"/>
+      <w:proofErr w:type="gramEnd"/>
+      <w:r>
+        <w:t xml:space="preserve">: illegal option </w:t>
       </w:r>
       <w:r>
         <w:t>–</w:t>
@@ -1590,8 +2408,13 @@
     </w:p>
     <w:p>
       <w:r>
-        <w:t>Install a copy of GNU cp</w:t>
-      </w:r>
+        <w:t xml:space="preserve">Install a copy of GNU </w:t>
+      </w:r>
+      <w:proofErr w:type="spellStart"/>
+      <w:r>
+        <w:t>cp</w:t>
+      </w:r>
+      <w:proofErr w:type="spellEnd"/>
     </w:p>
     <w:p/>
     <w:sectPr>

</xml_diff>

<commit_message>
changed raspberrypi config so now supports lzma
</commit_message>
<xml_diff>
--- a/Documentation/Building Stroika.docx
+++ b/Documentation/Building Stroika.docx
@@ -2056,35 +2056,6 @@
       </w:r>
       <w:bookmarkStart w:id="0" w:name="_GoBack"/>
       <w:bookmarkEnd w:id="0"/>
-      <w:r>
-        <w:rPr>
-          <w:rFonts w:ascii="Consolas" w:hAnsi="Consolas" w:cs="Consolas"/>
-          <w:color w:val="000000"/>
-          <w:sz w:val="19"/>
-          <w:szCs w:val="19"/>
-        </w:rPr>
-        <w:t xml:space="preserve"> --</w:t>
-      </w:r>
-      <w:proofErr w:type="spellStart"/>
-      <w:r>
-        <w:rPr>
-          <w:rFonts w:ascii="Consolas" w:hAnsi="Consolas" w:cs="Consolas"/>
-          <w:color w:val="000000"/>
-          <w:sz w:val="19"/>
-          <w:szCs w:val="19"/>
-        </w:rPr>
-        <w:t>lzma</w:t>
-      </w:r>
-      <w:proofErr w:type="spellEnd"/>
-      <w:r>
-        <w:rPr>
-          <w:rFonts w:ascii="Consolas" w:hAnsi="Consolas" w:cs="Consolas"/>
-          <w:color w:val="000000"/>
-          <w:sz w:val="19"/>
-          <w:szCs w:val="19"/>
-        </w:rPr>
-        <w:t xml:space="preserve"> no</w:t>
-      </w:r>
     </w:p>
     <w:p>
       <w:pPr>

</xml_diff>

<commit_message>
Added xerces to raspberrypi configuration (now works)
</commit_message>
<xml_diff>
--- a/Documentation/Building Stroika.docx
+++ b/Documentation/Building Stroika.docx
@@ -41,23 +41,7 @@
         <w:t>.</w:t>
       </w:r>
       <w:r>
-        <w:t xml:space="preserve"> However, internally, some of these make rules use </w:t>
-      </w:r>
-      <w:proofErr w:type="spellStart"/>
-      <w:r>
-        <w:t>perl</w:t>
-      </w:r>
-      <w:proofErr w:type="spellEnd"/>
-      <w:r>
-        <w:t xml:space="preserve"> </w:t>
-      </w:r>
-      <w:proofErr w:type="spellStart"/>
-      <w:r>
-        <w:t>etc</w:t>
-      </w:r>
-      <w:proofErr w:type="spellEnd"/>
-      <w:r>
-        <w:t xml:space="preserve"> scripts. </w:t>
+        <w:t xml:space="preserve"> However, internally, some of these make rules use perl etc scripts. </w:t>
       </w:r>
     </w:p>
     <w:p>
@@ -92,23 +76,12 @@
           <w:highlight w:val="black"/>
         </w:rPr>
       </w:pPr>
-      <w:proofErr w:type="spellStart"/>
-      <w:proofErr w:type="gramStart"/>
       <w:r>
         <w:rPr>
           <w:color w:val="FFFFFF" w:themeColor="background1"/>
           <w:highlight w:val="black"/>
         </w:rPr>
-        <w:t>wget</w:t>
-      </w:r>
-      <w:proofErr w:type="spellEnd"/>
-      <w:proofErr w:type="gramEnd"/>
-      <w:r>
-        <w:rPr>
-          <w:color w:val="FFFFFF" w:themeColor="background1"/>
-          <w:highlight w:val="black"/>
-        </w:rPr>
-        <w:t xml:space="preserve"> </w:t>
+        <w:t xml:space="preserve">wget </w:t>
       </w:r>
       <w:hyperlink r:id="rId5" w:history="1">
         <w:r>
@@ -145,109 +118,82 @@
           <w:highlight w:val="black"/>
         </w:rPr>
       </w:pPr>
-      <w:proofErr w:type="gramStart"/>
       <w:r>
         <w:rPr>
           <w:color w:val="FFFFFF" w:themeColor="background1"/>
           <w:highlight w:val="black"/>
         </w:rPr>
-        <w:t>tar</w:t>
-      </w:r>
-      <w:proofErr w:type="gramEnd"/>
+        <w:t>tar xf</w:t>
+      </w:r>
       <w:r>
         <w:rPr>
           <w:color w:val="FFFFFF" w:themeColor="background1"/>
           <w:highlight w:val="black"/>
         </w:rPr>
-        <w:t xml:space="preserve"> </w:t>
-      </w:r>
-      <w:proofErr w:type="spellStart"/>
+        <w:t xml:space="preserve"> V2-Release</w:t>
+      </w:r>
       <w:r>
         <w:rPr>
           <w:color w:val="FFFFFF" w:themeColor="background1"/>
           <w:highlight w:val="black"/>
         </w:rPr>
-        <w:t>xf</w:t>
-      </w:r>
-      <w:proofErr w:type="spellEnd"/>
+        <w:t>.tar.gz</w:t>
+      </w:r>
+    </w:p>
+    <w:p>
+      <w:pPr>
+        <w:pStyle w:val="CodeFragment"/>
+        <w:rPr>
+          <w:color w:val="FFFFFF" w:themeColor="background1"/>
+        </w:rPr>
+      </w:pPr>
       <w:r>
         <w:rPr>
           <w:color w:val="FFFFFF" w:themeColor="background1"/>
           <w:highlight w:val="black"/>
         </w:rPr>
-        <w:t xml:space="preserve"> V2-Release</w:t>
+        <w:t xml:space="preserve">make </w:t>
       </w:r>
       <w:r>
         <w:rPr>
           <w:color w:val="FFFFFF" w:themeColor="background1"/>
           <w:highlight w:val="black"/>
         </w:rPr>
-        <w:t>.tar.gz</w:t>
-      </w:r>
-    </w:p>
-    <w:p>
-      <w:pPr>
-        <w:pStyle w:val="CodeFragment"/>
-        <w:rPr>
-          <w:color w:val="FFFFFF" w:themeColor="background1"/>
-        </w:rPr>
-      </w:pPr>
-      <w:proofErr w:type="gramStart"/>
+        <w:t>--</w:t>
+      </w:r>
       <w:r>
         <w:rPr>
           <w:color w:val="FFFFFF" w:themeColor="background1"/>
           <w:highlight w:val="black"/>
         </w:rPr>
-        <w:t>make</w:t>
-      </w:r>
-      <w:proofErr w:type="gramEnd"/>
+        <w:t xml:space="preserve">directory </w:t>
+      </w:r>
       <w:r>
         <w:rPr>
           <w:color w:val="FFFFFF" w:themeColor="background1"/>
           <w:highlight w:val="black"/>
         </w:rPr>
-        <w:t xml:space="preserve"> </w:t>
+        <w:t>Stroika-</w:t>
       </w:r>
       <w:r>
         <w:rPr>
           <w:color w:val="FFFFFF" w:themeColor="background1"/>
           <w:highlight w:val="black"/>
         </w:rPr>
-        <w:t>--</w:t>
+        <w:t>2-Release</w:t>
       </w:r>
       <w:r>
         <w:rPr>
           <w:color w:val="FFFFFF" w:themeColor="background1"/>
           <w:highlight w:val="black"/>
         </w:rPr>
-        <w:t xml:space="preserve">directory </w:t>
+        <w:t xml:space="preserve"> </w:t>
       </w:r>
       <w:r>
         <w:rPr>
           <w:color w:val="FFFFFF" w:themeColor="background1"/>
           <w:highlight w:val="black"/>
         </w:rPr>
-        <w:t>Stroika-</w:t>
-      </w:r>
-      <w:r>
-        <w:rPr>
-          <w:color w:val="FFFFFF" w:themeColor="background1"/>
-          <w:highlight w:val="black"/>
-        </w:rPr>
-        <w:t>2-Release</w:t>
-      </w:r>
-      <w:r>
-        <w:rPr>
-          <w:color w:val="FFFFFF" w:themeColor="background1"/>
-          <w:highlight w:val="black"/>
-        </w:rPr>
-        <w:t xml:space="preserve"> </w:t>
-      </w:r>
-      <w:r>
-        <w:rPr>
-          <w:color w:val="FFFFFF" w:themeColor="background1"/>
-          <w:highlight w:val="black"/>
-        </w:rPr>
         <w:t>all run-tests</w:t>
       </w:r>
     </w:p>
@@ -270,13 +216,8 @@
           <w:numId w:val="6"/>
         </w:numPr>
       </w:pPr>
-      <w:proofErr w:type="spellStart"/>
-      <w:r>
-        <w:t>wget</w:t>
-      </w:r>
-      <w:proofErr w:type="spellEnd"/>
-      <w:r>
-        <w:t xml:space="preserve"> </w:t>
+      <w:r>
+        <w:t xml:space="preserve">wget </w:t>
       </w:r>
       <w:hyperlink r:id="rId6" w:history="1">
         <w:r>
@@ -295,29 +236,20 @@
           <w:i/>
         </w:rPr>
       </w:pPr>
-      <w:proofErr w:type="gramStart"/>
       <w:r>
         <w:rPr>
           <w:i/>
         </w:rPr>
         <w:t>or</w:t>
       </w:r>
-      <w:proofErr w:type="gramEnd"/>
     </w:p>
     <w:p>
       <w:pPr>
         <w:pStyle w:val="PlainText"/>
         <w:ind w:left="1080"/>
       </w:pPr>
-      <w:proofErr w:type="spellStart"/>
-      <w:proofErr w:type="gramStart"/>
-      <w:r>
-        <w:t>wget</w:t>
-      </w:r>
-      <w:proofErr w:type="spellEnd"/>
-      <w:proofErr w:type="gramEnd"/>
-      <w:r>
-        <w:t xml:space="preserve"> </w:t>
+      <w:r>
+        <w:t xml:space="preserve">wget </w:t>
       </w:r>
       <w:hyperlink r:id="rId7" w:history="1">
         <w:r>
@@ -337,15 +269,7 @@
         </w:numPr>
       </w:pPr>
       <w:r>
-        <w:t xml:space="preserve">tar </w:t>
-      </w:r>
-      <w:proofErr w:type="spellStart"/>
-      <w:r>
-        <w:t>xf</w:t>
-      </w:r>
-      <w:proofErr w:type="spellEnd"/>
-      <w:r>
-        <w:t xml:space="preserve"> </w:t>
+        <w:t xml:space="preserve">tar xf </w:t>
       </w:r>
       <w:r>
         <w:t>V2-Release</w:t>
@@ -506,11 +430,9 @@
       <w:r>
         <w:t xml:space="preserve">Review/edit </w:t>
       </w:r>
-      <w:proofErr w:type="spellStart"/>
       <w:r>
         <w:t>ConfigurationFiles</w:t>
       </w:r>
-      <w:proofErr w:type="spellEnd"/>
       <w:r>
         <w:t>/</w:t>
       </w:r>
@@ -601,14 +523,12 @@
           <w:i/>
         </w:rPr>
       </w:pPr>
-      <w:proofErr w:type="gramStart"/>
       <w:r>
         <w:rPr>
           <w:i/>
         </w:rPr>
         <w:t>or</w:t>
       </w:r>
-      <w:proofErr w:type="gramEnd"/>
     </w:p>
     <w:p>
       <w:pPr>
@@ -646,55 +566,13 @@
         <w:rPr>
           <w:i/>
         </w:rPr>
-        <w:t xml:space="preserve"> --</w:t>
-      </w:r>
-      <w:proofErr w:type="spellStart"/>
+        <w:t xml:space="preserve"> --cp</w:t>
+      </w:r>
       <w:r>
         <w:rPr>
           <w:i/>
         </w:rPr>
-        <w:t>cp</w:t>
-      </w:r>
-      <w:r>
-        <w:rPr>
-          <w:i/>
-        </w:rPr>
-        <w:t>pstd</w:t>
-      </w:r>
-      <w:proofErr w:type="spellEnd"/>
-      <w:r>
-        <w:rPr>
-          <w:i/>
-        </w:rPr>
-        <w:t>-version-flag '--</w:t>
-      </w:r>
-      <w:proofErr w:type="spellStart"/>
-      <w:r>
-        <w:rPr>
-          <w:i/>
-        </w:rPr>
-        <w:t>std</w:t>
-      </w:r>
-      <w:proofErr w:type="spellEnd"/>
-      <w:r>
-        <w:rPr>
-          <w:i/>
-        </w:rPr>
-        <w:t>=</w:t>
-      </w:r>
-      <w:proofErr w:type="spellStart"/>
-      <w:r>
-        <w:rPr>
-          <w:i/>
-        </w:rPr>
-        <w:t>c++</w:t>
-      </w:r>
-      <w:proofErr w:type="spellEnd"/>
-      <w:r>
-        <w:rPr>
-          <w:i/>
-        </w:rPr>
-        <w:t>1z’</w:t>
+        <w:t>pstd-version-flag '--std=c++1z’</w:t>
       </w:r>
     </w:p>
     <w:p>
@@ -705,14 +583,12 @@
           <w:i/>
         </w:rPr>
       </w:pPr>
-      <w:proofErr w:type="gramStart"/>
       <w:r>
         <w:rPr>
           <w:i/>
         </w:rPr>
         <w:t>or</w:t>
       </w:r>
-      <w:proofErr w:type="gramEnd"/>
     </w:p>
     <w:p>
       <w:pPr>
@@ -744,13 +620,8 @@
         </w:numPr>
       </w:pPr>
       <w:r>
-        <w:t xml:space="preserve">ls </w:t>
-      </w:r>
-      <w:proofErr w:type="spellStart"/>
-      <w:r>
-        <w:t>ConfigurationFiles</w:t>
-      </w:r>
-      <w:proofErr w:type="spellEnd"/>
+        <w:t>ls ConfigurationFiles</w:t>
+      </w:r>
       <w:r>
         <w:t>/</w:t>
       </w:r>
@@ -791,16 +662,8 @@
         <w:rPr>
           <w:i/>
         </w:rPr>
-        <w:t>a-</w:t>
-      </w:r>
-      <w:proofErr w:type="spellStart"/>
-      <w:r>
-        <w:rPr>
-          <w:i/>
-        </w:rPr>
-        <w:t>config</w:t>
-      </w:r>
-      <w:proofErr w:type="spellEnd"/>
+        <w:t>a-config</w:t>
+      </w:r>
     </w:p>
     <w:p>
       <w:pPr>
@@ -817,16 +680,8 @@
         <w:rPr>
           <w:i/>
         </w:rPr>
-        <w:t>a-</w:t>
-      </w:r>
-      <w:proofErr w:type="spellStart"/>
-      <w:r>
-        <w:rPr>
-          <w:i/>
-        </w:rPr>
-        <w:t>config</w:t>
-      </w:r>
-      <w:proofErr w:type="spellEnd"/>
+        <w:t>a-config</w:t>
+      </w:r>
     </w:p>
     <w:p>
       <w:pPr>
@@ -857,14 +712,12 @@
       <w:r>
         <w:t xml:space="preserve">(in the folder </w:t>
       </w:r>
-      <w:proofErr w:type="spellStart"/>
       <w:r>
         <w:t>ConfigurationFile</w:t>
       </w:r>
       <w:r>
         <w:t>s</w:t>
       </w:r>
-      <w:proofErr w:type="spellEnd"/>
       <w:r>
         <w:t>/)</w:t>
       </w:r>
@@ -962,11 +815,9 @@
           <w:numId w:val="2"/>
         </w:numPr>
       </w:pPr>
-      <w:proofErr w:type="spellStart"/>
       <w:r>
         <w:t>perl</w:t>
       </w:r>
-      <w:proofErr w:type="spellEnd"/>
     </w:p>
     <w:p>
       <w:pPr>
@@ -976,11 +827,9 @@
           <w:numId w:val="2"/>
         </w:numPr>
       </w:pPr>
-      <w:proofErr w:type="spellStart"/>
       <w:r>
         <w:t>realpath</w:t>
       </w:r>
-      <w:proofErr w:type="spellEnd"/>
     </w:p>
     <w:p>
       <w:pPr>
@@ -990,11 +839,9 @@
           <w:numId w:val="2"/>
         </w:numPr>
       </w:pPr>
-      <w:proofErr w:type="spellStart"/>
       <w:r>
         <w:t>sed</w:t>
       </w:r>
-      <w:proofErr w:type="spellEnd"/>
     </w:p>
     <w:p>
       <w:pPr>
@@ -1016,11 +863,9 @@
           <w:numId w:val="2"/>
         </w:numPr>
       </w:pPr>
-      <w:proofErr w:type="spellStart"/>
       <w:r>
         <w:t>wget</w:t>
       </w:r>
-      <w:proofErr w:type="spellEnd"/>
     </w:p>
     <w:p>
       <w:pPr>
@@ -1122,16 +967,11 @@
           <w:numId w:val="3"/>
         </w:numPr>
       </w:pPr>
-      <w:proofErr w:type="spellStart"/>
-      <w:r>
-        <w:t>gcc</w:t>
-      </w:r>
-      <w:proofErr w:type="spellEnd"/>
-      <w:r>
-        <w:t xml:space="preserve"> 4.</w:t>
-      </w:r>
-      <w:r>
-        <w:t>9</w:t>
+      <w:r>
+        <w:t>gcc 4.</w:t>
+      </w:r>
+      <w:r>
+        <w:t>8</w:t>
       </w:r>
       <w:r>
         <w:t xml:space="preserve"> </w:t>
@@ -1157,13 +997,14 @@
       <w:r>
         <w:t xml:space="preserve">currently tested with </w:t>
       </w:r>
-      <w:proofErr w:type="spellStart"/>
-      <w:r>
-        <w:t>gcc</w:t>
-      </w:r>
-      <w:proofErr w:type="spellEnd"/>
-      <w:r>
-        <w:t xml:space="preserve"> 4.9, 5.2</w:t>
+      <w:r>
+        <w:t xml:space="preserve">gcc </w:t>
+      </w:r>
+      <w:r>
+        <w:t xml:space="preserve">4.8, </w:t>
+      </w:r>
+      <w:r>
+        <w:t>4.9, 5.2</w:t>
       </w:r>
     </w:p>
     <w:p>
@@ -1174,30 +1015,25 @@
           <w:numId w:val="3"/>
         </w:numPr>
       </w:pPr>
-      <w:proofErr w:type="spellStart"/>
-      <w:r>
-        <w:t>llvm</w:t>
-      </w:r>
-      <w:proofErr w:type="spellEnd"/>
+      <w:r>
+        <w:t xml:space="preserve">llvm </w:t>
+      </w:r>
+      <w:r>
+        <w:t xml:space="preserve">(clang++) </w:t>
+      </w:r>
+      <w:r>
+        <w:t>3.</w:t>
+      </w:r>
+      <w:r>
+        <w:t>5, 3.6</w:t>
+      </w:r>
       <w:r>
         <w:t xml:space="preserve"> </w:t>
       </w:r>
       <w:r>
-        <w:t xml:space="preserve">(clang++) </w:t>
-      </w:r>
-      <w:r>
-        <w:t>3.</w:t>
-      </w:r>
-      <w:r>
-        <w:t>5, 3.6</w:t>
-      </w:r>
-      <w:r>
         <w:t xml:space="preserve"> </w:t>
       </w:r>
       <w:r>
-        <w:t xml:space="preserve"> </w:t>
-      </w:r>
-      <w:r>
         <w:t>or later</w:t>
       </w:r>
     </w:p>
@@ -1238,11 +1074,9 @@
           <w:numId w:val="4"/>
         </w:numPr>
       </w:pPr>
-      <w:proofErr w:type="spellStart"/>
       <w:r>
         <w:t>openssl</w:t>
       </w:r>
-      <w:proofErr w:type="spellEnd"/>
     </w:p>
     <w:p>
       <w:pPr>
@@ -1252,11 +1086,9 @@
           <w:numId w:val="4"/>
         </w:numPr>
       </w:pPr>
-      <w:proofErr w:type="spellStart"/>
       <w:r>
         <w:t>zlib</w:t>
       </w:r>
-      <w:proofErr w:type="spellEnd"/>
     </w:p>
     <w:p>
       <w:pPr>
@@ -1266,13 +1098,8 @@
           <w:numId w:val="4"/>
         </w:numPr>
       </w:pPr>
-      <w:proofErr w:type="spellStart"/>
-      <w:r>
-        <w:t>lzma</w:t>
-      </w:r>
-      <w:proofErr w:type="spellEnd"/>
-      <w:r>
-        <w:t xml:space="preserve"> SDK</w:t>
+      <w:r>
+        <w:t>lzma SDK</w:t>
       </w:r>
     </w:p>
     <w:p>
@@ -1307,31 +1134,7 @@
     </w:p>
     <w:p>
       <w:r>
-        <w:t xml:space="preserve">We seriously considered a number of build systems, including </w:t>
-      </w:r>
-      <w:proofErr w:type="spellStart"/>
-      <w:r>
-        <w:t>cmake</w:t>
-      </w:r>
-      <w:proofErr w:type="spellEnd"/>
-      <w:r>
-        <w:t xml:space="preserve">, ant, </w:t>
-      </w:r>
-      <w:proofErr w:type="spellStart"/>
-      <w:r>
-        <w:t>perl</w:t>
-      </w:r>
-      <w:proofErr w:type="spellEnd"/>
-      <w:r>
-        <w:t xml:space="preserve"> scripts, </w:t>
-      </w:r>
-      <w:proofErr w:type="spellStart"/>
-      <w:r>
-        <w:t>qmake</w:t>
-      </w:r>
-      <w:proofErr w:type="spellEnd"/>
-      <w:r>
-        <w:t xml:space="preserve">, etc. They all weak, with ant possibly being the best alternative, except that </w:t>
+        <w:t xml:space="preserve">We seriously considered a number of build systems, including cmake, ant, perl scripts, qmake, etc. They all weak, with ant possibly being the best alternative, except that </w:t>
       </w:r>
       <w:r>
         <w:t>it’s</w:t>
@@ -1358,18 +1161,10 @@
         <w:t>The design is to make a set of co</w:t>
       </w:r>
       <w:r>
-        <w:t xml:space="preserve">nfiguration files – each stored in the </w:t>
-      </w:r>
-      <w:proofErr w:type="spellStart"/>
-      <w:r>
-        <w:t>Configuration</w:t>
-      </w:r>
-      <w:r>
-        <w:t>Files</w:t>
-      </w:r>
-      <w:proofErr w:type="spellEnd"/>
-      <w:r>
-        <w:t>/</w:t>
+        <w:t>nfiguration files – each stored in the Configuration</w:t>
+      </w:r>
+      <w:r>
+        <w:t>Files/</w:t>
       </w:r>
       <w:r>
         <w:t xml:space="preserve"> directory. Configurations are described by a single XML file. They can be generated using</w:t>
@@ -1387,45 +1182,17 @@
       </w:pPr>
       <w:r>
         <w:tab/>
-      </w:r>
-      <w:proofErr w:type="gramStart"/>
-      <w:r>
-        <w:t>configure</w:t>
-      </w:r>
-      <w:proofErr w:type="gramEnd"/>
-      <w:r>
-        <w:t xml:space="preserve"> --help </w:t>
-      </w:r>
-    </w:p>
-    <w:p>
-      <w:proofErr w:type="gramStart"/>
-      <w:r>
-        <w:t>for</w:t>
-      </w:r>
-      <w:proofErr w:type="gramEnd"/>
-      <w:r>
-        <w:t xml:space="preserve"> more information.</w:t>
-      </w:r>
-    </w:p>
-    <w:p>
-      <w:r>
-        <w:t>A configuration comprises BOTH target platform (e.g. windows/</w:t>
-      </w:r>
-      <w:proofErr w:type="spellStart"/>
-      <w:r>
-        <w:t>linux</w:t>
-      </w:r>
-      <w:proofErr w:type="spellEnd"/>
-      <w:r>
-        <w:t xml:space="preserve">), hardware (e.g. PowerPC, x86, x64, ARM), and any other options (debug build, enable assertions, support OpenSSL, </w:t>
-      </w:r>
-      <w:proofErr w:type="spellStart"/>
-      <w:r>
-        <w:t>etc</w:t>
-      </w:r>
-      <w:proofErr w:type="spellEnd"/>
-      <w:r>
-        <w:t>).</w:t>
+        <w:t xml:space="preserve">configure --help </w:t>
+      </w:r>
+    </w:p>
+    <w:p>
+      <w:r>
+        <w:t>for more information.</w:t>
+      </w:r>
+    </w:p>
+    <w:p>
+      <w:r>
+        <w:t>A configuration comprises BOTH target platform (e.g. windows/linux), hardware (e.g. PowerPC, x86, x64, ARM), and any other options (debug build, enable assertions, support OpenSSL, etc).</w:t>
       </w:r>
     </w:p>
     <w:p>
@@ -1440,15 +1207,7 @@
     </w:p>
     <w:p>
       <w:r>
-        <w:t>@</w:t>
-      </w:r>
-      <w:proofErr w:type="spellStart"/>
-      <w:r>
-        <w:t>todo</w:t>
-      </w:r>
-      <w:proofErr w:type="spellEnd"/>
-      <w:r>
-        <w:t xml:space="preserve"> A FUTURE version of Stroika will have an XML Schema (XSD) to describe the configuration file format.</w:t>
+        <w:t>@todo A FUTURE version of Stroika will have an XML Schema (XSD) to describe the configuration file format.</w:t>
       </w:r>
     </w:p>
     <w:p>
@@ -1462,24 +1221,12 @@
       </w:pPr>
       <w:r>
         <w:tab/>
-      </w:r>
-      <w:proofErr w:type="gramStart"/>
-      <w:r>
-        <w:t>make</w:t>
-      </w:r>
-      <w:proofErr w:type="gramEnd"/>
-      <w:r>
-        <w:t xml:space="preserve"> apply-configurations</w:t>
-      </w:r>
-    </w:p>
-    <w:p>
-      <w:proofErr w:type="gramStart"/>
-      <w:r>
-        <w:t>to</w:t>
-      </w:r>
-      <w:proofErr w:type="gramEnd"/>
-      <w:r>
-        <w:t xml:space="preserve"> generate all the directories and files dependent on the defined configurations. Note – this is generally not necessary, and called automatically.</w:t>
+        <w:t>make apply-configurations</w:t>
+      </w:r>
+    </w:p>
+    <w:p>
+      <w:r>
+        <w:t>to generate all the directories and files dependent on the defined configurations. Note – this is generally not necessary, and called automatically.</w:t>
       </w:r>
     </w:p>
     <w:p>
@@ -1492,68 +1239,34 @@
     </w:p>
     <w:p>
       <w:r>
-        <w:t>Intermediate files (</w:t>
-      </w:r>
-      <w:proofErr w:type="spellStart"/>
-      <w:r>
-        <w:t>objs</w:t>
-      </w:r>
-      <w:proofErr w:type="spellEnd"/>
-      <w:r>
-        <w:t xml:space="preserve"> </w:t>
-      </w:r>
-      <w:proofErr w:type="spellStart"/>
-      <w:r>
-        <w:t>etc</w:t>
-      </w:r>
-      <w:proofErr w:type="spellEnd"/>
-      <w:r>
-        <w:t xml:space="preserve">) go into </w:t>
-      </w:r>
-      <w:proofErr w:type="spellStart"/>
+        <w:t xml:space="preserve">Intermediate files (objs etc) go into </w:t>
+      </w:r>
       <w:r>
         <w:rPr>
           <w:b/>
         </w:rPr>
         <w:t>IntermediateFiles</w:t>
       </w:r>
-      <w:proofErr w:type="spellEnd"/>
-      <w:proofErr w:type="gramStart"/>
       <w:r>
         <w:rPr>
           <w:b/>
         </w:rPr>
-        <w:t>/{</w:t>
-      </w:r>
-      <w:proofErr w:type="gramEnd"/>
+        <w:t>/{CONFIGURATION-NAME}</w:t>
+      </w:r>
+      <w:r>
+        <w:t xml:space="preserve">. Final build products (libraries and executables) go into </w:t>
+      </w:r>
       <w:r>
         <w:rPr>
           <w:b/>
         </w:rPr>
-        <w:t>CONFIGURATION-NAME}</w:t>
-      </w:r>
-      <w:r>
-        <w:t xml:space="preserve">. Final build products (libraries and executables) go into </w:t>
+        <w:t>Builds</w:t>
       </w:r>
       <w:r>
         <w:rPr>
           <w:b/>
         </w:rPr>
-        <w:t>Builds</w:t>
-      </w:r>
-      <w:proofErr w:type="gramStart"/>
-      <w:r>
-        <w:rPr>
-          <w:b/>
-        </w:rPr>
-        <w:t>/{</w:t>
-      </w:r>
-      <w:proofErr w:type="gramEnd"/>
-      <w:r>
-        <w:rPr>
-          <w:b/>
-        </w:rPr>
-        <w:t>CONFIGURATION-NAME}</w:t>
+        <w:t>/{CONFIGURATION-NAME}</w:t>
       </w:r>
       <w:r>
         <w:t>.</w:t>
@@ -1574,15 +1287,7 @@
     </w:p>
     <w:p>
       <w:r>
-        <w:t xml:space="preserve">On any platform, building Stroika, and all is demo applications and regression tests is as simple as </w:t>
-      </w:r>
-      <w:proofErr w:type="spellStart"/>
-      <w:r>
-        <w:t>cd’ing</w:t>
-      </w:r>
-      <w:proofErr w:type="spellEnd"/>
-      <w:r>
-        <w:t xml:space="preserve"> to the top-level directory, and typing make</w:t>
+        <w:t>On any platform, building Stroika, and all is demo applications and regression tests is as simple as cd’ing to the top-level directory, and typing make</w:t>
       </w:r>
     </w:p>
     <w:p>
@@ -1655,21 +1360,11 @@
       <w:pPr>
         <w:pStyle w:val="ListParagraph"/>
       </w:pPr>
-      <w:proofErr w:type="gramStart"/>
       <w:r>
         <w:t>builds</w:t>
       </w:r>
-      <w:proofErr w:type="gramEnd"/>
-      <w:r>
-        <w:t xml:space="preserve"> the </w:t>
-      </w:r>
-      <w:proofErr w:type="spellStart"/>
-      <w:r>
-        <w:t>stroika</w:t>
-      </w:r>
-      <w:proofErr w:type="spellEnd"/>
-      <w:r>
-        <w:t xml:space="preserve"> library, tests, demos, etc. </w:t>
+      <w:r>
+        <w:t xml:space="preserve"> the stroika library, tests, demos, etc. </w:t>
       </w:r>
     </w:p>
     <w:p>
@@ -1782,15 +1477,7 @@
     </w:p>
     <w:p>
       <w:r>
-        <w:t xml:space="preserve">All the make targets (e.g. all, libraries </w:t>
-      </w:r>
-      <w:proofErr w:type="spellStart"/>
-      <w:r>
-        <w:t>etc</w:t>
-      </w:r>
-      <w:proofErr w:type="spellEnd"/>
-      <w:r>
-        <w:t>) take an OPTIONAL parameter CONFIGURATION. If specified, only that configuration is built. If omitted (or empty) – ALL configurations are built</w:t>
+        <w:t>All the make targets (e.g. all, libraries etc) take an OPTIONAL parameter CONFIGURATION. If specified, only that configuration is built. If omitted (or empty) – ALL configurations are built</w:t>
       </w:r>
       <w:r>
         <w:t>.</w:t>
@@ -1822,23 +1509,8 @@
       <w:r>
         <w:t xml:space="preserve">Using </w:t>
       </w:r>
-      <w:proofErr w:type="spellStart"/>
-      <w:r>
-        <w:t>QtCreator</w:t>
-      </w:r>
-      <w:proofErr w:type="spellEnd"/>
-      <w:r>
-        <w:t xml:space="preserve"> (on </w:t>
-      </w:r>
-      <w:proofErr w:type="spellStart"/>
-      <w:proofErr w:type="gramStart"/>
-      <w:r>
-        <w:t>unix</w:t>
-      </w:r>
-      <w:proofErr w:type="spellEnd"/>
-      <w:proofErr w:type="gramEnd"/>
-      <w:r>
-        <w:t>)</w:t>
+      <w:r>
+        <w:t>QtCreator (on unix)</w:t>
       </w:r>
     </w:p>
     <w:p>
@@ -1849,15 +1521,7 @@
         <w:t>Library/Projects/QtCreator/CreateQtCreatorSymbolicLinks.sh</w:t>
       </w:r>
       <w:r>
-        <w:t xml:space="preserve"> to create project files at the top level of your Stroika directory. Then you can open that .creator file in </w:t>
-      </w:r>
-      <w:proofErr w:type="spellStart"/>
-      <w:r>
-        <w:t>qtCreator</w:t>
-      </w:r>
-      <w:proofErr w:type="spellEnd"/>
-      <w:r>
-        <w:t xml:space="preserve">, and build and debug Stroika-based </w:t>
+        <w:t xml:space="preserve"> to create project files at the top level of your Stroika directory. Then you can open that .creator file in qtCreator, and build and debug Stroika-based </w:t>
       </w:r>
       <w:r>
         <w:t>applications</w:t>
@@ -1907,9 +1571,28 @@
           <w:sz w:val="19"/>
           <w:szCs w:val="19"/>
         </w:rPr>
-        <w:t>arm-</w:t>
-      </w:r>
-      <w:proofErr w:type="spellStart"/>
+        <w:t>arm-linux-gnueabihf-g++-4.9</w:t>
+      </w:r>
+      <w:r>
+        <w:t>)</w:t>
+      </w:r>
+    </w:p>
+    <w:p>
+      <w:pPr>
+        <w:ind w:firstLine="720"/>
+      </w:pPr>
+      <w:r>
+        <w:t>On unubtu, sudo apt-get install g++-4.9-arm-linux-gnueabihf</w:t>
+      </w:r>
+    </w:p>
+    <w:p>
+      <w:pPr>
+        <w:pStyle w:val="ListParagraph"/>
+        <w:numPr>
+          <w:ilvl w:val="0"/>
+          <w:numId w:val="5"/>
+        </w:numPr>
+      </w:pPr>
       <w:r>
         <w:rPr>
           <w:rFonts w:ascii="Consolas" w:hAnsi="Consolas" w:cs="Consolas"/>
@@ -1917,9 +1600,8 @@
           <w:sz w:val="19"/>
           <w:szCs w:val="19"/>
         </w:rPr>
-        <w:t>linux</w:t>
-      </w:r>
-      <w:proofErr w:type="spellEnd"/>
+        <w:t>configure raspberrypi-gcc-4.9 --assertions enable --trace2file enable --compiler-driver arm-linux-gnueabihf-g++-4.9 --cross-compiling true --Lib</w:t>
+      </w:r>
       <w:r>
         <w:rPr>
           <w:rFonts w:ascii="Consolas" w:hAnsi="Consolas" w:cs="Consolas"/>
@@ -1927,9 +1609,27 @@
           <w:sz w:val="19"/>
           <w:szCs w:val="19"/>
         </w:rPr>
-        <w:t>-</w:t>
-      </w:r>
-      <w:proofErr w:type="spellStart"/>
+        <w:t>Curl no --OpenSSL no</w:t>
+      </w:r>
+      <w:bookmarkStart w:id="0" w:name="_GoBack"/>
+      <w:bookmarkEnd w:id="0"/>
+    </w:p>
+    <w:p>
+      <w:pPr>
+        <w:ind w:firstLine="720"/>
+      </w:pPr>
+      <w:r>
+        <w:t>Set cross-compiling true so that internal tests aren’t run using the arm built executables</w:t>
+      </w:r>
+    </w:p>
+    <w:p>
+      <w:pPr>
+        <w:pStyle w:val="ListParagraph"/>
+        <w:numPr>
+          <w:ilvl w:val="0"/>
+          <w:numId w:val="5"/>
+        </w:numPr>
+      </w:pPr>
       <w:r>
         <w:rPr>
           <w:rFonts w:ascii="Consolas" w:hAnsi="Consolas" w:cs="Consolas"/>
@@ -1937,53 +1637,17 @@
           <w:sz w:val="19"/>
           <w:szCs w:val="19"/>
         </w:rPr>
-        <w:t>gnueabihf</w:t>
-      </w:r>
-      <w:proofErr w:type="spellEnd"/>
-      <w:r>
+        <w:t>make CONFIGURATION=raspberrypi-gcc-4.9 all</w:t>
+      </w:r>
+    </w:p>
+    <w:p>
+      <w:pPr>
         <w:rPr>
           <w:rFonts w:ascii="Consolas" w:hAnsi="Consolas" w:cs="Consolas"/>
           <w:color w:val="000000"/>
           <w:sz w:val="19"/>
           <w:szCs w:val="19"/>
         </w:rPr>
-        <w:t>-g++-4.9</w:t>
-      </w:r>
-      <w:r>
-        <w:t>)</w:t>
-      </w:r>
-    </w:p>
-    <w:p>
-      <w:pPr>
-        <w:ind w:firstLine="720"/>
-      </w:pPr>
-      <w:r>
-        <w:t xml:space="preserve">On </w:t>
-      </w:r>
-      <w:proofErr w:type="spellStart"/>
-      <w:r>
-        <w:t>unubtu</w:t>
-      </w:r>
-      <w:proofErr w:type="spellEnd"/>
-      <w:r>
-        <w:t xml:space="preserve">, </w:t>
-      </w:r>
-      <w:proofErr w:type="spellStart"/>
-      <w:r>
-        <w:t>sudo</w:t>
-      </w:r>
-      <w:proofErr w:type="spellEnd"/>
-      <w:r>
-        <w:t xml:space="preserve"> apt-get install g++-4.9-arm-linux-gnueabihf</w:t>
-      </w:r>
-    </w:p>
-    <w:p>
-      <w:pPr>
-        <w:pStyle w:val="ListParagraph"/>
-        <w:numPr>
-          <w:ilvl w:val="0"/>
-          <w:numId w:val="5"/>
-        </w:numPr>
       </w:pPr>
       <w:r>
         <w:rPr>
@@ -1992,9 +1656,9 @@
           <w:sz w:val="19"/>
           <w:szCs w:val="19"/>
         </w:rPr>
-        <w:t>configure raspberrypi-gcc-4.9 --assertions enable --trace2file enable --compiler-driver arm-</w:t>
-      </w:r>
-      <w:proofErr w:type="spellStart"/>
+        <w:tab/>
+        <w:t>This builds the samples, libraries etc to Builds/</w:t>
+      </w:r>
       <w:r>
         <w:rPr>
           <w:rFonts w:ascii="Consolas" w:hAnsi="Consolas" w:cs="Consolas"/>
@@ -2002,9 +1666,8 @@
           <w:sz w:val="19"/>
           <w:szCs w:val="19"/>
         </w:rPr>
-        <w:t>linux</w:t>
-      </w:r>
-      <w:proofErr w:type="spellEnd"/>
+        <w:t>raspberrypi-gcc-4.9</w:t>
+      </w:r>
       <w:r>
         <w:rPr>
           <w:rFonts w:ascii="Consolas" w:hAnsi="Consolas" w:cs="Consolas"/>
@@ -2012,9 +1675,17 @@
           <w:sz w:val="19"/>
           <w:szCs w:val="19"/>
         </w:rPr>
-        <w:t>-</w:t>
-      </w:r>
-      <w:proofErr w:type="spellStart"/>
+        <w:t>)</w:t>
+      </w:r>
+    </w:p>
+    <w:p>
+      <w:pPr>
+        <w:pStyle w:val="ListParagraph"/>
+        <w:numPr>
+          <w:ilvl w:val="0"/>
+          <w:numId w:val="5"/>
+        </w:numPr>
+      </w:pPr>
       <w:r>
         <w:rPr>
           <w:rFonts w:ascii="Consolas" w:hAnsi="Consolas" w:cs="Consolas"/>
@@ -2022,19 +1693,19 @@
           <w:sz w:val="19"/>
           <w:szCs w:val="19"/>
         </w:rPr>
-        <w:t>gnueabihf</w:t>
-      </w:r>
-      <w:proofErr w:type="spellEnd"/>
-      <w:r>
+        <w:t>make run-tests REMOTE=pi@myRasberryPi</w:t>
+      </w:r>
+    </w:p>
+    <w:p>
+      <w:pPr>
+        <w:ind w:left="720"/>
         <w:rPr>
           <w:rFonts w:ascii="Consolas" w:hAnsi="Consolas" w:cs="Consolas"/>
           <w:color w:val="000000"/>
           <w:sz w:val="19"/>
           <w:szCs w:val="19"/>
         </w:rPr>
-        <w:t>-g++-4.9 --cross-compiling true --</w:t>
-      </w:r>
-      <w:proofErr w:type="spellStart"/>
+      </w:pPr>
       <w:r>
         <w:rPr>
           <w:rFonts w:ascii="Consolas" w:hAnsi="Consolas" w:cs="Consolas"/>
@@ -2042,36 +1713,18 @@
           <w:sz w:val="19"/>
           <w:szCs w:val="19"/>
         </w:rPr>
-        <w:t>LibCurl</w:t>
-      </w:r>
-      <w:proofErr w:type="spellEnd"/>
-      <w:r>
+        <w:t>This uses ssh to run the tests remotely on the argument machine (I setup a hostname in /etc/hosts for the mapping).</w:t>
+      </w:r>
+    </w:p>
+    <w:p>
+      <w:pPr>
+        <w:ind w:left="720"/>
         <w:rPr>
           <w:rFonts w:ascii="Consolas" w:hAnsi="Consolas" w:cs="Consolas"/>
           <w:color w:val="000000"/>
           <w:sz w:val="19"/>
           <w:szCs w:val="19"/>
         </w:rPr>
-        <w:t xml:space="preserve"> no --OpenSSL no --Xerces no</w:t>
-      </w:r>
-      <w:bookmarkStart w:id="0" w:name="_GoBack"/>
-      <w:bookmarkEnd w:id="0"/>
-    </w:p>
-    <w:p>
-      <w:pPr>
-        <w:ind w:firstLine="720"/>
-      </w:pPr>
-      <w:r>
-        <w:t>Set cross-compiling true so that internal tests aren’t run using the arm built executables</w:t>
-      </w:r>
-    </w:p>
-    <w:p>
-      <w:pPr>
-        <w:pStyle w:val="ListParagraph"/>
-        <w:numPr>
-          <w:ilvl w:val="0"/>
-          <w:numId w:val="5"/>
-        </w:numPr>
       </w:pPr>
       <w:r>
         <w:rPr>
@@ -2080,207 +1733,16 @@
           <w:sz w:val="19"/>
           <w:szCs w:val="19"/>
         </w:rPr>
-        <w:t>make CONFIGURATION=raspberrypi-gcc-4.9 all</w:t>
-      </w:r>
-    </w:p>
-    <w:p>
-      <w:pPr>
+        <w:t>Using SSH, it’s</w:t>
+      </w:r>
+      <w:r>
         <w:rPr>
           <w:rFonts w:ascii="Consolas" w:hAnsi="Consolas" w:cs="Consolas"/>
           <w:color w:val="000000"/>
           <w:sz w:val="19"/>
           <w:szCs w:val="19"/>
         </w:rPr>
-      </w:pPr>
-      <w:r>
-        <w:rPr>
-          <w:rFonts w:ascii="Consolas" w:hAnsi="Consolas" w:cs="Consolas"/>
-          <w:color w:val="000000"/>
-          <w:sz w:val="19"/>
-          <w:szCs w:val="19"/>
-        </w:rPr>
-        <w:tab/>
-        <w:t xml:space="preserve">This builds the samples, libraries </w:t>
-      </w:r>
-      <w:proofErr w:type="spellStart"/>
-      <w:r>
-        <w:rPr>
-          <w:rFonts w:ascii="Consolas" w:hAnsi="Consolas" w:cs="Consolas"/>
-          <w:color w:val="000000"/>
-          <w:sz w:val="19"/>
-          <w:szCs w:val="19"/>
-        </w:rPr>
-        <w:t>etc</w:t>
-      </w:r>
-      <w:proofErr w:type="spellEnd"/>
-      <w:r>
-        <w:rPr>
-          <w:rFonts w:ascii="Consolas" w:hAnsi="Consolas" w:cs="Consolas"/>
-          <w:color w:val="000000"/>
-          <w:sz w:val="19"/>
-          <w:szCs w:val="19"/>
-        </w:rPr>
-        <w:t xml:space="preserve"> to Builds/</w:t>
-      </w:r>
-      <w:r>
-        <w:rPr>
-          <w:rFonts w:ascii="Consolas" w:hAnsi="Consolas" w:cs="Consolas"/>
-          <w:color w:val="000000"/>
-          <w:sz w:val="19"/>
-          <w:szCs w:val="19"/>
-        </w:rPr>
-        <w:t>raspberrypi-gcc-4.9</w:t>
-      </w:r>
-      <w:r>
-        <w:rPr>
-          <w:rFonts w:ascii="Consolas" w:hAnsi="Consolas" w:cs="Consolas"/>
-          <w:color w:val="000000"/>
-          <w:sz w:val="19"/>
-          <w:szCs w:val="19"/>
-        </w:rPr>
-        <w:t>)</w:t>
-      </w:r>
-    </w:p>
-    <w:p>
-      <w:pPr>
-        <w:pStyle w:val="ListParagraph"/>
-        <w:numPr>
-          <w:ilvl w:val="0"/>
-          <w:numId w:val="5"/>
-        </w:numPr>
-      </w:pPr>
-      <w:r>
-        <w:rPr>
-          <w:rFonts w:ascii="Consolas" w:hAnsi="Consolas" w:cs="Consolas"/>
-          <w:color w:val="000000"/>
-          <w:sz w:val="19"/>
-          <w:szCs w:val="19"/>
-        </w:rPr>
-        <w:t>make run-tests REMOTE=</w:t>
-      </w:r>
-      <w:proofErr w:type="spellStart"/>
-      <w:r>
-        <w:rPr>
-          <w:rFonts w:ascii="Consolas" w:hAnsi="Consolas" w:cs="Consolas"/>
-          <w:color w:val="000000"/>
-          <w:sz w:val="19"/>
-          <w:szCs w:val="19"/>
-        </w:rPr>
-        <w:t>pi@myRasberryPi</w:t>
-      </w:r>
-      <w:proofErr w:type="spellEnd"/>
-    </w:p>
-    <w:p>
-      <w:pPr>
-        <w:ind w:left="720"/>
-        <w:rPr>
-          <w:rFonts w:ascii="Consolas" w:hAnsi="Consolas" w:cs="Consolas"/>
-          <w:color w:val="000000"/>
-          <w:sz w:val="19"/>
-          <w:szCs w:val="19"/>
-        </w:rPr>
-      </w:pPr>
-      <w:r>
-        <w:rPr>
-          <w:rFonts w:ascii="Consolas" w:hAnsi="Consolas" w:cs="Consolas"/>
-          <w:color w:val="000000"/>
-          <w:sz w:val="19"/>
-          <w:szCs w:val="19"/>
-        </w:rPr>
-        <w:t xml:space="preserve">This uses </w:t>
-      </w:r>
-      <w:proofErr w:type="spellStart"/>
-      <w:proofErr w:type="gramStart"/>
-      <w:r>
-        <w:rPr>
-          <w:rFonts w:ascii="Consolas" w:hAnsi="Consolas" w:cs="Consolas"/>
-          <w:color w:val="000000"/>
-          <w:sz w:val="19"/>
-          <w:szCs w:val="19"/>
-        </w:rPr>
-        <w:t>ssh</w:t>
-      </w:r>
-      <w:proofErr w:type="spellEnd"/>
-      <w:proofErr w:type="gramEnd"/>
-      <w:r>
-        <w:rPr>
-          <w:rFonts w:ascii="Consolas" w:hAnsi="Consolas" w:cs="Consolas"/>
-          <w:color w:val="000000"/>
-          <w:sz w:val="19"/>
-          <w:szCs w:val="19"/>
-        </w:rPr>
-        <w:t xml:space="preserve"> to run the tests remotely on the argument machine (I setup a hostname in /</w:t>
-      </w:r>
-      <w:proofErr w:type="spellStart"/>
-      <w:r>
-        <w:rPr>
-          <w:rFonts w:ascii="Consolas" w:hAnsi="Consolas" w:cs="Consolas"/>
-          <w:color w:val="000000"/>
-          <w:sz w:val="19"/>
-          <w:szCs w:val="19"/>
-        </w:rPr>
-        <w:t>etc</w:t>
-      </w:r>
-      <w:proofErr w:type="spellEnd"/>
-      <w:r>
-        <w:rPr>
-          <w:rFonts w:ascii="Consolas" w:hAnsi="Consolas" w:cs="Consolas"/>
-          <w:color w:val="000000"/>
-          <w:sz w:val="19"/>
-          <w:szCs w:val="19"/>
-        </w:rPr>
-        <w:t>/hosts for the mapping).</w:t>
-      </w:r>
-    </w:p>
-    <w:p>
-      <w:pPr>
-        <w:ind w:left="720"/>
-        <w:rPr>
-          <w:rFonts w:ascii="Consolas" w:hAnsi="Consolas" w:cs="Consolas"/>
-          <w:color w:val="000000"/>
-          <w:sz w:val="19"/>
-          <w:szCs w:val="19"/>
-        </w:rPr>
-      </w:pPr>
-      <w:r>
-        <w:rPr>
-          <w:rFonts w:ascii="Consolas" w:hAnsi="Consolas" w:cs="Consolas"/>
-          <w:color w:val="000000"/>
-          <w:sz w:val="19"/>
-          <w:szCs w:val="19"/>
-        </w:rPr>
-        <w:t>Using SSH, it’s</w:t>
-      </w:r>
-      <w:r>
-        <w:rPr>
-          <w:rFonts w:ascii="Consolas" w:hAnsi="Consolas" w:cs="Consolas"/>
-          <w:color w:val="000000"/>
-          <w:sz w:val="19"/>
-          <w:szCs w:val="19"/>
-        </w:rPr>
-        <w:t xml:space="preserve"> also helpful to setup </w:t>
-      </w:r>
-      <w:proofErr w:type="spellStart"/>
-      <w:proofErr w:type="gramStart"/>
-      <w:r>
-        <w:rPr>
-          <w:rFonts w:ascii="Consolas" w:hAnsi="Consolas" w:cs="Consolas"/>
-          <w:color w:val="000000"/>
-          <w:sz w:val="19"/>
-          <w:szCs w:val="19"/>
-        </w:rPr>
-        <w:t>ssh</w:t>
-      </w:r>
-      <w:proofErr w:type="spellEnd"/>
-      <w:proofErr w:type="gramEnd"/>
-      <w:r>
-        <w:rPr>
-          <w:rFonts w:ascii="Consolas" w:hAnsi="Consolas" w:cs="Consolas"/>
-          <w:color w:val="000000"/>
-          <w:sz w:val="19"/>
-          <w:szCs w:val="19"/>
-        </w:rPr>
-        <w:t xml:space="preserve"> keys to avoid re-entering passwords</w:t>
+        <w:t xml:space="preserve"> also helpful to setup ssh keys to avoid re-entering passwords</w:t>
       </w:r>
     </w:p>
     <w:p>
@@ -2363,15 +1825,8 @@
       <w:pPr>
         <w:pStyle w:val="Heading2"/>
       </w:pPr>
-      <w:proofErr w:type="spellStart"/>
-      <w:proofErr w:type="gramStart"/>
-      <w:r>
-        <w:t>cp</w:t>
-      </w:r>
-      <w:proofErr w:type="spellEnd"/>
-      <w:proofErr w:type="gramEnd"/>
-      <w:r>
-        <w:t xml:space="preserve">: illegal option </w:t>
+      <w:r>
+        <w:t xml:space="preserve">cp: illegal option </w:t>
       </w:r>
       <w:r>
         <w:t>–</w:t>
@@ -2379,13 +1834,8 @@
     </w:p>
     <w:p>
       <w:r>
-        <w:t xml:space="preserve">Install a copy of GNU </w:t>
-      </w:r>
-      <w:proofErr w:type="spellStart"/>
-      <w:r>
-        <w:t>cp</w:t>
-      </w:r>
-      <w:proofErr w:type="spellEnd"/>
+        <w:t>Install a copy of GNU cp</w:t>
+      </w:r>
     </w:p>
     <w:p/>
     <w:sectPr>

</xml_diff>

<commit_message>
docs on raspberrypi build
</commit_message>
<xml_diff>
--- a/Documentation/Building Stroika.docx
+++ b/Documentation/Building Stroika.docx
@@ -1587,189 +1587,126 @@
     </w:p>
     <w:p>
       <w:pPr>
-        <w:pStyle w:val="ListParagraph"/>
+        <w:pStyle w:val="CodeFragment"/>
         <w:numPr>
           <w:ilvl w:val="0"/>
           <w:numId w:val="5"/>
         </w:numPr>
       </w:pPr>
       <w:r>
-        <w:rPr>
-          <w:rFonts w:ascii="Consolas" w:hAnsi="Consolas" w:cs="Consolas"/>
-          <w:color w:val="000000"/>
-          <w:sz w:val="19"/>
-          <w:szCs w:val="19"/>
-        </w:rPr>
-        <w:t>configure raspberrypi-gcc-4.9 --assertions enable --trace2file enable --compiler-driver arm-linux-gnueabihf-g++-4.9 --cross-compiling true --Lib</w:t>
-      </w:r>
-      <w:r>
-        <w:rPr>
-          <w:rFonts w:ascii="Consolas" w:hAnsi="Consolas" w:cs="Consolas"/>
-          <w:color w:val="000000"/>
-          <w:sz w:val="19"/>
-          <w:szCs w:val="19"/>
-        </w:rPr>
-        <w:t>Curl no --OpenSSL no</w:t>
+        <w:t>configure raspberrypi-gcc-4.9 --</w:t>
+      </w:r>
+      <w:r>
+        <w:rPr>
+          <w:highlight w:val="white"/>
+        </w:rPr>
+        <w:t>apply-default-debug-flags</w:t>
+      </w:r>
+      <w:r>
+        <w:t xml:space="preserve"> --trace2file enable --compiler-driver arm-linux-gnueabihf-g</w:t>
+      </w:r>
+      <w:r>
+        <w:t xml:space="preserve">++-4.9 --cross-compiling true </w:t>
+      </w:r>
+    </w:p>
+    <w:p>
+      <w:pPr>
+        <w:spacing w:before="100" w:after="0"/>
+        <w:ind w:firstLine="720"/>
+      </w:pPr>
+      <w:r>
+        <w:t>Set cross-compiling true so that internal tests aren’t run using the arm built executables</w:t>
+      </w:r>
+      <w:r>
+        <w:t>.</w:t>
+      </w:r>
+    </w:p>
+    <w:p>
+      <w:pPr>
+        <w:spacing w:after="0"/>
+        <w:ind w:firstLine="720"/>
+      </w:pPr>
+      <w:r>
+        <w:t>Set –apply-default-release-flags instead of ‘debug’ for a smaller faster executable.</w:t>
+      </w:r>
+    </w:p>
+    <w:p>
+      <w:pPr>
+        <w:ind w:firstLine="720"/>
+      </w:pPr>
+      <w:r>
+        <w:t>--trace2file disable to disable tracefile utility, and enabled writes a debug log to /tmp</w:t>
+      </w:r>
+      <w:r>
+        <w:t>.</w:t>
       </w:r>
       <w:bookmarkStart w:id="0" w:name="_GoBack"/>
       <w:bookmarkEnd w:id="0"/>
     </w:p>
     <w:p>
       <w:pPr>
+        <w:pStyle w:val="CodeFragment"/>
+        <w:numPr>
+          <w:ilvl w:val="0"/>
+          <w:numId w:val="5"/>
+        </w:numPr>
+      </w:pPr>
+      <w:r>
+        <w:t>make CONFIGURATION=raspberrypi-gcc-4.9 all</w:t>
+      </w:r>
+    </w:p>
+    <w:p>
+      <w:pPr>
+        <w:spacing w:before="100"/>
         <w:ind w:firstLine="720"/>
       </w:pPr>
       <w:r>
-        <w:t>Set cross-compiling true so that internal tests aren’t run using the arm built executables</w:t>
-      </w:r>
-    </w:p>
-    <w:p>
-      <w:pPr>
-        <w:pStyle w:val="ListParagraph"/>
+        <w:t>This builds the samples, libraries etc to Builds/</w:t>
+      </w:r>
+      <w:r>
+        <w:t>raspberrypi-gcc-4.9</w:t>
+      </w:r>
+      <w:r>
+        <w:t>)</w:t>
+      </w:r>
+    </w:p>
+    <w:p>
+      <w:pPr>
+        <w:pStyle w:val="CodeFragment"/>
         <w:numPr>
           <w:ilvl w:val="0"/>
           <w:numId w:val="5"/>
         </w:numPr>
       </w:pPr>
       <w:r>
-        <w:rPr>
-          <w:rFonts w:ascii="Consolas" w:hAnsi="Consolas" w:cs="Consolas"/>
-          <w:color w:val="000000"/>
-          <w:sz w:val="19"/>
-          <w:szCs w:val="19"/>
-        </w:rPr>
-        <w:t>make CONFIGURATION=raspberrypi-gcc-4.9 all</w:t>
-      </w:r>
-    </w:p>
-    <w:p>
-      <w:pPr>
-        <w:rPr>
-          <w:rFonts w:ascii="Consolas" w:hAnsi="Consolas" w:cs="Consolas"/>
-          <w:color w:val="000000"/>
-          <w:sz w:val="19"/>
-          <w:szCs w:val="19"/>
-        </w:rPr>
-      </w:pPr>
-      <w:r>
-        <w:rPr>
-          <w:rFonts w:ascii="Consolas" w:hAnsi="Consolas" w:cs="Consolas"/>
-          <w:color w:val="000000"/>
-          <w:sz w:val="19"/>
-          <w:szCs w:val="19"/>
-        </w:rPr>
-        <w:tab/>
-        <w:t>This builds the samples, libraries etc to Builds/</w:t>
-      </w:r>
-      <w:r>
-        <w:rPr>
-          <w:rFonts w:ascii="Consolas" w:hAnsi="Consolas" w:cs="Consolas"/>
-          <w:color w:val="000000"/>
-          <w:sz w:val="19"/>
-          <w:szCs w:val="19"/>
-        </w:rPr>
-        <w:t>raspberrypi-gcc-4.9</w:t>
-      </w:r>
-      <w:r>
-        <w:rPr>
-          <w:rFonts w:ascii="Consolas" w:hAnsi="Consolas" w:cs="Consolas"/>
-          <w:color w:val="000000"/>
-          <w:sz w:val="19"/>
-          <w:szCs w:val="19"/>
-        </w:rPr>
-        <w:t>)</w:t>
-      </w:r>
-    </w:p>
-    <w:p>
-      <w:pPr>
-        <w:pStyle w:val="ListParagraph"/>
-        <w:numPr>
-          <w:ilvl w:val="0"/>
-          <w:numId w:val="5"/>
-        </w:numPr>
-      </w:pPr>
-      <w:r>
-        <w:rPr>
-          <w:rFonts w:ascii="Consolas" w:hAnsi="Consolas" w:cs="Consolas"/>
-          <w:color w:val="000000"/>
-          <w:sz w:val="19"/>
-          <w:szCs w:val="19"/>
-        </w:rPr>
         <w:t>make run-tests REMOTE=pi@myRasberryPi</w:t>
       </w:r>
     </w:p>
     <w:p>
       <w:pPr>
+        <w:spacing w:before="100"/>
         <w:ind w:left="720"/>
-        <w:rPr>
-          <w:rFonts w:ascii="Consolas" w:hAnsi="Consolas" w:cs="Consolas"/>
-          <w:color w:val="000000"/>
-          <w:sz w:val="19"/>
-          <w:szCs w:val="19"/>
-        </w:rPr>
-      </w:pPr>
-      <w:r>
-        <w:rPr>
-          <w:rFonts w:ascii="Consolas" w:hAnsi="Consolas" w:cs="Consolas"/>
-          <w:color w:val="000000"/>
-          <w:sz w:val="19"/>
-          <w:szCs w:val="19"/>
-        </w:rPr>
+      </w:pPr>
+      <w:r>
         <w:t>This uses ssh to run the tests remotely on the argument machine (I setup a hostname in /etc/hosts for the mapping).</w:t>
       </w:r>
     </w:p>
     <w:p>
       <w:pPr>
         <w:ind w:left="720"/>
-        <w:rPr>
-          <w:rFonts w:ascii="Consolas" w:hAnsi="Consolas" w:cs="Consolas"/>
-          <w:color w:val="000000"/>
-          <w:sz w:val="19"/>
-          <w:szCs w:val="19"/>
-        </w:rPr>
-      </w:pPr>
-      <w:r>
-        <w:rPr>
-          <w:rFonts w:ascii="Consolas" w:hAnsi="Consolas" w:cs="Consolas"/>
-          <w:color w:val="000000"/>
-          <w:sz w:val="19"/>
-          <w:szCs w:val="19"/>
-        </w:rPr>
+      </w:pPr>
+      <w:r>
         <w:t>Using SSH, it’s</w:t>
       </w:r>
       <w:r>
-        <w:rPr>
-          <w:rFonts w:ascii="Consolas" w:hAnsi="Consolas" w:cs="Consolas"/>
-          <w:color w:val="000000"/>
-          <w:sz w:val="19"/>
-          <w:szCs w:val="19"/>
-        </w:rPr>
         <w:t xml:space="preserve"> also helpful to setup ssh keys to avoid re-entering passwords</w:t>
       </w:r>
     </w:p>
     <w:p>
       <w:pPr>
-        <w:rPr>
-          <w:rFonts w:ascii="Consolas" w:hAnsi="Consolas" w:cs="Consolas"/>
-          <w:color w:val="000000"/>
-          <w:sz w:val="19"/>
-          <w:szCs w:val="19"/>
-        </w:rPr>
-      </w:pPr>
-      <w:r>
-        <w:rPr>
-          <w:rFonts w:ascii="Consolas" w:hAnsi="Consolas" w:cs="Consolas"/>
-          <w:color w:val="000000"/>
-          <w:sz w:val="19"/>
-          <w:szCs w:val="19"/>
-        </w:rPr>
-        <w:tab/>
-      </w:r>
-      <w:r>
-        <w:rPr>
-          <w:rFonts w:ascii="Consolas" w:hAnsi="Consolas" w:cs="Consolas"/>
-          <w:color w:val="000000"/>
-          <w:sz w:val="19"/>
-          <w:szCs w:val="19"/>
-        </w:rPr>
+        <w:ind w:left="720"/>
+      </w:pPr>
+      <w:r>
         <w:tab/>
       </w:r>
       <w:hyperlink r:id="rId8" w:history="1">
@@ -2079,7 +2016,7 @@
   <w:abstractNum w:abstractNumId="2" w15:restartNumberingAfterBreak="0">
     <w:nsid w:val="3679081E"/>
     <w:multiLevelType w:val="hybridMultilevel"/>
-    <w:tmpl w:val="9AC86808"/>
+    <w:tmpl w:val="3AD44DCA"/>
     <w:lvl w:ilvl="0" w:tplc="04090001">
       <w:start w:val="1"/>
       <w:numFmt w:val="bullet"/>

</xml_diff>

<commit_message>
updated building Stroika docs - based on Mike's experience (and new req for vs2k15)
</commit_message>
<xml_diff>
--- a/Documentation/Building Stroika.docx
+++ b/Documentation/Building Stroika.docx
@@ -41,7 +41,23 @@
         <w:t>.</w:t>
       </w:r>
       <w:r>
-        <w:t xml:space="preserve"> However, internally, some of these make rules use perl etc scripts. </w:t>
+        <w:t xml:space="preserve"> However, internally, some of these make rules use </w:t>
+      </w:r>
+      <w:proofErr w:type="spellStart"/>
+      <w:r>
+        <w:t>perl</w:t>
+      </w:r>
+      <w:proofErr w:type="spellEnd"/>
+      <w:r>
+        <w:t xml:space="preserve"> </w:t>
+      </w:r>
+      <w:proofErr w:type="spellStart"/>
+      <w:r>
+        <w:t>etc</w:t>
+      </w:r>
+      <w:proofErr w:type="spellEnd"/>
+      <w:r>
+        <w:t xml:space="preserve"> scripts. </w:t>
       </w:r>
     </w:p>
     <w:p>
@@ -76,12 +92,23 @@
           <w:highlight w:val="black"/>
         </w:rPr>
       </w:pPr>
+      <w:proofErr w:type="spellStart"/>
+      <w:proofErr w:type="gramStart"/>
       <w:r>
         <w:rPr>
           <w:color w:val="FFFFFF" w:themeColor="background1"/>
           <w:highlight w:val="black"/>
         </w:rPr>
-        <w:t xml:space="preserve">wget </w:t>
+        <w:t>wget</w:t>
+      </w:r>
+      <w:proofErr w:type="spellEnd"/>
+      <w:proofErr w:type="gramEnd"/>
+      <w:r>
+        <w:rPr>
+          <w:color w:val="FFFFFF" w:themeColor="background1"/>
+          <w:highlight w:val="black"/>
+        </w:rPr>
+        <w:t xml:space="preserve"> </w:t>
       </w:r>
       <w:hyperlink r:id="rId5" w:history="1">
         <w:r>
@@ -118,82 +145,109 @@
           <w:highlight w:val="black"/>
         </w:rPr>
       </w:pPr>
+      <w:proofErr w:type="gramStart"/>
       <w:r>
         <w:rPr>
           <w:color w:val="FFFFFF" w:themeColor="background1"/>
           <w:highlight w:val="black"/>
         </w:rPr>
-        <w:t>tar xf</w:t>
-      </w:r>
+        <w:t>tar</w:t>
+      </w:r>
+      <w:proofErr w:type="gramEnd"/>
       <w:r>
         <w:rPr>
           <w:color w:val="FFFFFF" w:themeColor="background1"/>
           <w:highlight w:val="black"/>
         </w:rPr>
-        <w:t xml:space="preserve"> V2-Release</w:t>
-      </w:r>
+        <w:t xml:space="preserve"> </w:t>
+      </w:r>
+      <w:proofErr w:type="spellStart"/>
       <w:r>
         <w:rPr>
           <w:color w:val="FFFFFF" w:themeColor="background1"/>
           <w:highlight w:val="black"/>
         </w:rPr>
-        <w:t>.tar.gz</w:t>
-      </w:r>
-    </w:p>
-    <w:p>
-      <w:pPr>
-        <w:pStyle w:val="CodeFragment"/>
-        <w:rPr>
-          <w:color w:val="FFFFFF" w:themeColor="background1"/>
-        </w:rPr>
-      </w:pPr>
+        <w:t>xf</w:t>
+      </w:r>
+      <w:proofErr w:type="spellEnd"/>
       <w:r>
         <w:rPr>
           <w:color w:val="FFFFFF" w:themeColor="background1"/>
           <w:highlight w:val="black"/>
         </w:rPr>
-        <w:t xml:space="preserve">make </w:t>
+        <w:t xml:space="preserve"> V2-Release</w:t>
       </w:r>
       <w:r>
         <w:rPr>
           <w:color w:val="FFFFFF" w:themeColor="background1"/>
           <w:highlight w:val="black"/>
         </w:rPr>
-        <w:t>--</w:t>
-      </w:r>
+        <w:t>.tar.gz</w:t>
+      </w:r>
+    </w:p>
+    <w:p>
+      <w:pPr>
+        <w:pStyle w:val="CodeFragment"/>
+        <w:rPr>
+          <w:color w:val="FFFFFF" w:themeColor="background1"/>
+        </w:rPr>
+      </w:pPr>
+      <w:proofErr w:type="gramStart"/>
       <w:r>
         <w:rPr>
           <w:color w:val="FFFFFF" w:themeColor="background1"/>
           <w:highlight w:val="black"/>
         </w:rPr>
-        <w:t xml:space="preserve">directory </w:t>
-      </w:r>
+        <w:t>make</w:t>
+      </w:r>
+      <w:proofErr w:type="gramEnd"/>
       <w:r>
         <w:rPr>
           <w:color w:val="FFFFFF" w:themeColor="background1"/>
           <w:highlight w:val="black"/>
         </w:rPr>
-        <w:t>Stroika-</w:t>
+        <w:t xml:space="preserve"> </w:t>
       </w:r>
       <w:r>
         <w:rPr>
           <w:color w:val="FFFFFF" w:themeColor="background1"/>
           <w:highlight w:val="black"/>
         </w:rPr>
-        <w:t>2-Release</w:t>
+        <w:t>--</w:t>
       </w:r>
       <w:r>
         <w:rPr>
           <w:color w:val="FFFFFF" w:themeColor="background1"/>
           <w:highlight w:val="black"/>
         </w:rPr>
-        <w:t xml:space="preserve"> </w:t>
+        <w:t xml:space="preserve">directory </w:t>
       </w:r>
       <w:r>
         <w:rPr>
           <w:color w:val="FFFFFF" w:themeColor="background1"/>
           <w:highlight w:val="black"/>
         </w:rPr>
+        <w:t>Stroika-</w:t>
+      </w:r>
+      <w:r>
+        <w:rPr>
+          <w:color w:val="FFFFFF" w:themeColor="background1"/>
+          <w:highlight w:val="black"/>
+        </w:rPr>
+        <w:t>2-Release</w:t>
+      </w:r>
+      <w:r>
+        <w:rPr>
+          <w:color w:val="FFFFFF" w:themeColor="background1"/>
+          <w:highlight w:val="black"/>
+        </w:rPr>
+        <w:t xml:space="preserve"> </w:t>
+      </w:r>
+      <w:r>
+        <w:rPr>
+          <w:color w:val="FFFFFF" w:themeColor="background1"/>
+          <w:highlight w:val="black"/>
+        </w:rPr>
         <w:t>all run-tests</w:t>
       </w:r>
     </w:p>
@@ -216,15 +270,20 @@
           <w:numId w:val="6"/>
         </w:numPr>
       </w:pPr>
-      <w:r>
-        <w:t xml:space="preserve">wget </w:t>
+      <w:proofErr w:type="spellStart"/>
+      <w:r>
+        <w:t>wget</w:t>
+      </w:r>
+      <w:proofErr w:type="spellEnd"/>
+      <w:r>
+        <w:t xml:space="preserve"> </w:t>
       </w:r>
       <w:hyperlink r:id="rId6" w:history="1">
         <w:r>
           <w:rPr>
             <w:rStyle w:val="Hyperlink"/>
           </w:rPr>
-          <w:t>https://github.com/SophistSolutions/Stroika/archive/v2.0a120.tar.gz</w:t>
+          <w:t xml:space="preserve">https://github.com/SophistSolutions/Stroika/archive/V2-Release.tar.gz </w:t>
         </w:r>
       </w:hyperlink>
     </w:p>
@@ -236,27 +295,36 @@
           <w:i/>
         </w:rPr>
       </w:pPr>
+      <w:proofErr w:type="gramStart"/>
       <w:r>
         <w:rPr>
           <w:i/>
         </w:rPr>
         <w:t>or</w:t>
       </w:r>
+      <w:proofErr w:type="gramEnd"/>
     </w:p>
     <w:p>
       <w:pPr>
         <w:pStyle w:val="PlainText"/>
         <w:ind w:left="1080"/>
       </w:pPr>
-      <w:r>
-        <w:t xml:space="preserve">wget </w:t>
+      <w:proofErr w:type="spellStart"/>
+      <w:proofErr w:type="gramStart"/>
+      <w:r>
+        <w:t>wget</w:t>
+      </w:r>
+      <w:proofErr w:type="spellEnd"/>
+      <w:proofErr w:type="gramEnd"/>
+      <w:r>
+        <w:t xml:space="preserve"> </w:t>
       </w:r>
       <w:hyperlink r:id="rId7" w:history="1">
         <w:r>
           <w:rPr>
             <w:rStyle w:val="Hyperlink"/>
           </w:rPr>
-          <w:t>https://github.com/SophistSolutions/Stroika/archive/V2-Release.tar.gz</w:t>
+          <w:t xml:space="preserve">https://github.com/SophistSolutions/Stroika/archive/v2.0a143.tar.gz </w:t>
         </w:r>
       </w:hyperlink>
     </w:p>
@@ -269,7 +337,15 @@
         </w:numPr>
       </w:pPr>
       <w:r>
-        <w:t xml:space="preserve">tar xf </w:t>
+        <w:t xml:space="preserve">tar </w:t>
+      </w:r>
+      <w:proofErr w:type="spellStart"/>
+      <w:r>
+        <w:t>xf</w:t>
+      </w:r>
+      <w:proofErr w:type="spellEnd"/>
+      <w:r>
+        <w:t xml:space="preserve"> </w:t>
       </w:r>
       <w:r>
         <w:t>V2-Release</w:t>
@@ -293,10 +369,16 @@
         <w:t>Stroika-2.0a1</w:t>
       </w:r>
       <w:r>
-        <w:t>20</w:t>
-      </w:r>
-      <w:r>
-        <w:t xml:space="preserve"> (or whatever extracted)</w:t>
+        <w:t>43</w:t>
+      </w:r>
+      <w:r>
+        <w:t xml:space="preserve"> (or whatever </w:t>
+      </w:r>
+      <w:r>
+        <w:t xml:space="preserve">version </w:t>
+      </w:r>
+      <w:r>
+        <w:t>extracted)</w:t>
       </w:r>
     </w:p>
     <w:p>
@@ -430,9 +512,11 @@
       <w:r>
         <w:t xml:space="preserve">Review/edit </w:t>
       </w:r>
+      <w:proofErr w:type="spellStart"/>
       <w:r>
         <w:t>ConfigurationFiles</w:t>
       </w:r>
+      <w:proofErr w:type="spellEnd"/>
       <w:r>
         <w:t>/</w:t>
       </w:r>
@@ -523,12 +607,14 @@
           <w:i/>
         </w:rPr>
       </w:pPr>
+      <w:proofErr w:type="gramStart"/>
       <w:r>
         <w:rPr>
           <w:i/>
         </w:rPr>
         <w:t>or</w:t>
       </w:r>
+      <w:proofErr w:type="gramEnd"/>
     </w:p>
     <w:p>
       <w:pPr>
@@ -566,13 +652,55 @@
         <w:rPr>
           <w:i/>
         </w:rPr>
-        <w:t xml:space="preserve"> --cp</w:t>
-      </w:r>
+        <w:t xml:space="preserve"> --</w:t>
+      </w:r>
+      <w:proofErr w:type="spellStart"/>
       <w:r>
         <w:rPr>
           <w:i/>
         </w:rPr>
-        <w:t>pstd-version-flag '--std=c++1z’</w:t>
+        <w:t>cp</w:t>
+      </w:r>
+      <w:r>
+        <w:rPr>
+          <w:i/>
+        </w:rPr>
+        <w:t>pstd</w:t>
+      </w:r>
+      <w:proofErr w:type="spellEnd"/>
+      <w:r>
+        <w:rPr>
+          <w:i/>
+        </w:rPr>
+        <w:t>-version-flag '--</w:t>
+      </w:r>
+      <w:proofErr w:type="spellStart"/>
+      <w:r>
+        <w:rPr>
+          <w:i/>
+        </w:rPr>
+        <w:t>std</w:t>
+      </w:r>
+      <w:proofErr w:type="spellEnd"/>
+      <w:r>
+        <w:rPr>
+          <w:i/>
+        </w:rPr>
+        <w:t>=</w:t>
+      </w:r>
+      <w:proofErr w:type="spellStart"/>
+      <w:r>
+        <w:rPr>
+          <w:i/>
+        </w:rPr>
+        <w:t>c++</w:t>
+      </w:r>
+      <w:proofErr w:type="spellEnd"/>
+      <w:r>
+        <w:rPr>
+          <w:i/>
+        </w:rPr>
+        <w:t>1z’</w:t>
       </w:r>
     </w:p>
     <w:p>
@@ -583,12 +711,14 @@
           <w:i/>
         </w:rPr>
       </w:pPr>
+      <w:proofErr w:type="gramStart"/>
       <w:r>
         <w:rPr>
           <w:i/>
         </w:rPr>
         <w:t>or</w:t>
       </w:r>
+      <w:proofErr w:type="gramEnd"/>
     </w:p>
     <w:p>
       <w:pPr>
@@ -620,8 +750,13 @@
         </w:numPr>
       </w:pPr>
       <w:r>
-        <w:t>ls ConfigurationFiles</w:t>
-      </w:r>
+        <w:t xml:space="preserve">ls </w:t>
+      </w:r>
+      <w:proofErr w:type="spellStart"/>
+      <w:r>
+        <w:t>ConfigurationFiles</w:t>
+      </w:r>
+      <w:proofErr w:type="spellEnd"/>
       <w:r>
         <w:t>/</w:t>
       </w:r>
@@ -662,8 +797,16 @@
         <w:rPr>
           <w:i/>
         </w:rPr>
-        <w:t>a-config</w:t>
-      </w:r>
+        <w:t>a-</w:t>
+      </w:r>
+      <w:proofErr w:type="spellStart"/>
+      <w:r>
+        <w:rPr>
+          <w:i/>
+        </w:rPr>
+        <w:t>config</w:t>
+      </w:r>
+      <w:proofErr w:type="spellEnd"/>
     </w:p>
     <w:p>
       <w:pPr>
@@ -680,8 +823,16 @@
         <w:rPr>
           <w:i/>
         </w:rPr>
-        <w:t>a-config</w:t>
-      </w:r>
+        <w:t>a-</w:t>
+      </w:r>
+      <w:proofErr w:type="spellStart"/>
+      <w:r>
+        <w:rPr>
+          <w:i/>
+        </w:rPr>
+        <w:t>config</w:t>
+      </w:r>
+      <w:proofErr w:type="spellEnd"/>
     </w:p>
     <w:p>
       <w:pPr>
@@ -712,12 +863,14 @@
       <w:r>
         <w:t xml:space="preserve">(in the folder </w:t>
       </w:r>
+      <w:proofErr w:type="spellStart"/>
       <w:r>
         <w:t>ConfigurationFile</w:t>
       </w:r>
       <w:r>
         <w:t>s</w:t>
       </w:r>
+      <w:proofErr w:type="spellEnd"/>
       <w:r>
         <w:t>/)</w:t>
       </w:r>
@@ -815,9 +968,11 @@
           <w:numId w:val="2"/>
         </w:numPr>
       </w:pPr>
+      <w:proofErr w:type="spellStart"/>
       <w:r>
         <w:t>perl</w:t>
       </w:r>
+      <w:proofErr w:type="spellEnd"/>
     </w:p>
     <w:p>
       <w:pPr>
@@ -827,9 +982,11 @@
           <w:numId w:val="2"/>
         </w:numPr>
       </w:pPr>
+      <w:proofErr w:type="spellStart"/>
       <w:r>
         <w:t>realpath</w:t>
       </w:r>
+      <w:proofErr w:type="spellEnd"/>
     </w:p>
     <w:p>
       <w:pPr>
@@ -839,9 +996,11 @@
           <w:numId w:val="2"/>
         </w:numPr>
       </w:pPr>
+      <w:proofErr w:type="spellStart"/>
       <w:r>
         <w:t>sed</w:t>
       </w:r>
+      <w:proofErr w:type="spellEnd"/>
     </w:p>
     <w:p>
       <w:pPr>
@@ -863,17 +1022,11 @@
           <w:numId w:val="2"/>
         </w:numPr>
       </w:pPr>
+      <w:proofErr w:type="spellStart"/>
       <w:r>
         <w:t>wget</w:t>
       </w:r>
-    </w:p>
-    <w:p>
-      <w:pPr>
-        <w:pStyle w:val="Heading2"/>
-      </w:pPr>
-      <w:r>
-        <w:t>For Windows</w:t>
-      </w:r>
+      <w:proofErr w:type="spellEnd"/>
     </w:p>
     <w:p>
       <w:pPr>
@@ -884,13 +1037,15 @@
         </w:numPr>
       </w:pPr>
       <w:r>
-        <w:t>Visual Studio.net 201</w:t>
-      </w:r>
-      <w:r>
-        <w:t>3</w:t>
-      </w:r>
-      <w:r>
-        <w:t xml:space="preserve"> (or later)</w:t>
+        <w:t>7za (if building with LZMA SDK – the default)</w:t>
+      </w:r>
+    </w:p>
+    <w:p>
+      <w:pPr>
+        <w:pStyle w:val="Heading2"/>
+      </w:pPr>
+      <w:r>
+        <w:t>For Windows</w:t>
       </w:r>
     </w:p>
     <w:p>
@@ -900,6 +1055,24 @@
           <w:ilvl w:val="0"/>
           <w:numId w:val="2"/>
         </w:numPr>
+      </w:pPr>
+      <w:r>
+        <w:t>Visual Studio.net 201</w:t>
+      </w:r>
+      <w:r>
+        <w:t>5 Update 2</w:t>
+      </w:r>
+      <w:r>
+        <w:t xml:space="preserve"> (or later)</w:t>
+      </w:r>
+    </w:p>
+    <w:p>
+      <w:pPr>
+        <w:pStyle w:val="ListParagraph"/>
+        <w:numPr>
+          <w:ilvl w:val="0"/>
+          <w:numId w:val="2"/>
+        </w:numPr>
         <w:spacing w:after="0"/>
       </w:pPr>
       <w:r>
@@ -967,8 +1140,13 @@
           <w:numId w:val="3"/>
         </w:numPr>
       </w:pPr>
-      <w:r>
-        <w:t>gcc 4.</w:t>
+      <w:proofErr w:type="spellStart"/>
+      <w:r>
+        <w:t>gcc</w:t>
+      </w:r>
+      <w:proofErr w:type="spellEnd"/>
+      <w:r>
+        <w:t xml:space="preserve"> 4.</w:t>
       </w:r>
       <w:r>
         <w:t>8</w:t>
@@ -997,8 +1175,13 @@
       <w:r>
         <w:t xml:space="preserve">currently tested with </w:t>
       </w:r>
-      <w:r>
-        <w:t xml:space="preserve">gcc </w:t>
+      <w:proofErr w:type="spellStart"/>
+      <w:r>
+        <w:t>gcc</w:t>
+      </w:r>
+      <w:proofErr w:type="spellEnd"/>
+      <w:r>
+        <w:t xml:space="preserve"> </w:t>
       </w:r>
       <w:r>
         <w:t xml:space="preserve">4.8, </w:t>
@@ -1015,8 +1198,13 @@
           <w:numId w:val="3"/>
         </w:numPr>
       </w:pPr>
-      <w:r>
-        <w:t xml:space="preserve">llvm </w:t>
+      <w:proofErr w:type="spellStart"/>
+      <w:r>
+        <w:t>llvm</w:t>
+      </w:r>
+      <w:proofErr w:type="spellEnd"/>
+      <w:r>
+        <w:t xml:space="preserve"> </w:t>
       </w:r>
       <w:r>
         <w:t xml:space="preserve">(clang++) </w:t>
@@ -1074,9 +1262,11 @@
           <w:numId w:val="4"/>
         </w:numPr>
       </w:pPr>
+      <w:proofErr w:type="spellStart"/>
       <w:r>
         <w:t>openssl</w:t>
       </w:r>
+      <w:proofErr w:type="spellEnd"/>
     </w:p>
     <w:p>
       <w:pPr>
@@ -1086,9 +1276,11 @@
           <w:numId w:val="4"/>
         </w:numPr>
       </w:pPr>
+      <w:proofErr w:type="spellStart"/>
       <w:r>
         <w:t>zlib</w:t>
       </w:r>
+      <w:proofErr w:type="spellEnd"/>
     </w:p>
     <w:p>
       <w:pPr>
@@ -1098,8 +1290,13 @@
           <w:numId w:val="4"/>
         </w:numPr>
       </w:pPr>
-      <w:r>
-        <w:t>lzma SDK</w:t>
+      <w:proofErr w:type="spellStart"/>
+      <w:r>
+        <w:t>lzma</w:t>
+      </w:r>
+      <w:proofErr w:type="spellEnd"/>
+      <w:r>
+        <w:t xml:space="preserve"> SDK</w:t>
       </w:r>
     </w:p>
     <w:p>
@@ -1134,7 +1331,31 @@
     </w:p>
     <w:p>
       <w:r>
-        <w:t xml:space="preserve">We seriously considered a number of build systems, including cmake, ant, perl scripts, qmake, etc. They all weak, with ant possibly being the best alternative, except that </w:t>
+        <w:t xml:space="preserve">We seriously considered a number of build systems, including </w:t>
+      </w:r>
+      <w:proofErr w:type="spellStart"/>
+      <w:r>
+        <w:t>cmake</w:t>
+      </w:r>
+      <w:proofErr w:type="spellEnd"/>
+      <w:r>
+        <w:t xml:space="preserve">, ant, </w:t>
+      </w:r>
+      <w:proofErr w:type="spellStart"/>
+      <w:r>
+        <w:t>perl</w:t>
+      </w:r>
+      <w:proofErr w:type="spellEnd"/>
+      <w:r>
+        <w:t xml:space="preserve"> scripts, </w:t>
+      </w:r>
+      <w:proofErr w:type="spellStart"/>
+      <w:r>
+        <w:t>qmake</w:t>
+      </w:r>
+      <w:proofErr w:type="spellEnd"/>
+      <w:r>
+        <w:t xml:space="preserve">, etc. They all weak, with ant possibly being the best alternative, except that </w:t>
       </w:r>
       <w:r>
         <w:t>it’s</w:t>
@@ -1161,10 +1382,18 @@
         <w:t>The design is to make a set of co</w:t>
       </w:r>
       <w:r>
-        <w:t>nfiguration files – each stored in the Configuration</w:t>
-      </w:r>
-      <w:r>
-        <w:t>Files/</w:t>
+        <w:t xml:space="preserve">nfiguration files – each stored in the </w:t>
+      </w:r>
+      <w:proofErr w:type="spellStart"/>
+      <w:r>
+        <w:t>Configuration</w:t>
+      </w:r>
+      <w:r>
+        <w:t>Files</w:t>
+      </w:r>
+      <w:proofErr w:type="spellEnd"/>
+      <w:r>
+        <w:t>/</w:t>
       </w:r>
       <w:r>
         <w:t xml:space="preserve"> directory. Configurations are described by a single XML file. They can be generated using</w:t>
@@ -1182,17 +1411,45 @@
       </w:pPr>
       <w:r>
         <w:tab/>
-        <w:t xml:space="preserve">configure --help </w:t>
-      </w:r>
-    </w:p>
-    <w:p>
-      <w:r>
-        <w:t>for more information.</w:t>
-      </w:r>
-    </w:p>
-    <w:p>
-      <w:r>
-        <w:t>A configuration comprises BOTH target platform (e.g. windows/linux), hardware (e.g. PowerPC, x86, x64, ARM), and any other options (debug build, enable assertions, support OpenSSL, etc).</w:t>
+      </w:r>
+      <w:proofErr w:type="gramStart"/>
+      <w:r>
+        <w:t>configure</w:t>
+      </w:r>
+      <w:proofErr w:type="gramEnd"/>
+      <w:r>
+        <w:t xml:space="preserve"> --help </w:t>
+      </w:r>
+    </w:p>
+    <w:p>
+      <w:proofErr w:type="gramStart"/>
+      <w:r>
+        <w:t>for</w:t>
+      </w:r>
+      <w:proofErr w:type="gramEnd"/>
+      <w:r>
+        <w:t xml:space="preserve"> more information.</w:t>
+      </w:r>
+    </w:p>
+    <w:p>
+      <w:r>
+        <w:t>A configuration comprises BOTH target platform (e.g. windows/</w:t>
+      </w:r>
+      <w:proofErr w:type="spellStart"/>
+      <w:r>
+        <w:t>linux</w:t>
+      </w:r>
+      <w:proofErr w:type="spellEnd"/>
+      <w:r>
+        <w:t xml:space="preserve">), hardware (e.g. PowerPC, x86, x64, ARM), and any other options (debug build, enable assertions, support OpenSSL, </w:t>
+      </w:r>
+      <w:proofErr w:type="spellStart"/>
+      <w:r>
+        <w:t>etc</w:t>
+      </w:r>
+      <w:proofErr w:type="spellEnd"/>
+      <w:r>
+        <w:t>).</w:t>
       </w:r>
     </w:p>
     <w:p>
@@ -1207,7 +1464,15 @@
     </w:p>
     <w:p>
       <w:r>
-        <w:t>@todo A FUTURE version of Stroika will have an XML Schema (XSD) to describe the configuration file format.</w:t>
+        <w:t>@</w:t>
+      </w:r>
+      <w:proofErr w:type="spellStart"/>
+      <w:r>
+        <w:t>todo</w:t>
+      </w:r>
+      <w:proofErr w:type="spellEnd"/>
+      <w:r>
+        <w:t xml:space="preserve"> A FUTURE version of Stroika will have an XML Schema (XSD) to describe the configuration file format.</w:t>
       </w:r>
     </w:p>
     <w:p>
@@ -1221,12 +1486,24 @@
       </w:pPr>
       <w:r>
         <w:tab/>
-        <w:t>make apply-configurations</w:t>
-      </w:r>
-    </w:p>
-    <w:p>
-      <w:r>
-        <w:t>to generate all the directories and files dependent on the defined configurations. Note – this is generally not necessary, and called automatically.</w:t>
+      </w:r>
+      <w:proofErr w:type="gramStart"/>
+      <w:r>
+        <w:t>make</w:t>
+      </w:r>
+      <w:proofErr w:type="gramEnd"/>
+      <w:r>
+        <w:t xml:space="preserve"> apply-configurations</w:t>
+      </w:r>
+    </w:p>
+    <w:p>
+      <w:proofErr w:type="gramStart"/>
+      <w:r>
+        <w:t>to</w:t>
+      </w:r>
+      <w:proofErr w:type="gramEnd"/>
+      <w:r>
+        <w:t xml:space="preserve"> generate all the directories and files dependent on the defined configurations. Note – this is generally not necessary, and called automatically.</w:t>
       </w:r>
     </w:p>
     <w:p>
@@ -1239,19 +1516,45 @@
     </w:p>
     <w:p>
       <w:r>
-        <w:t xml:space="preserve">Intermediate files (objs etc) go into </w:t>
-      </w:r>
+        <w:t>Intermediate files (</w:t>
+      </w:r>
+      <w:proofErr w:type="spellStart"/>
+      <w:r>
+        <w:t>objs</w:t>
+      </w:r>
+      <w:proofErr w:type="spellEnd"/>
+      <w:r>
+        <w:t xml:space="preserve"> </w:t>
+      </w:r>
+      <w:proofErr w:type="spellStart"/>
+      <w:r>
+        <w:t>etc</w:t>
+      </w:r>
+      <w:proofErr w:type="spellEnd"/>
+      <w:r>
+        <w:t xml:space="preserve">) go into </w:t>
+      </w:r>
+      <w:proofErr w:type="spellStart"/>
       <w:r>
         <w:rPr>
           <w:b/>
         </w:rPr>
         <w:t>IntermediateFiles</w:t>
       </w:r>
+      <w:proofErr w:type="spellEnd"/>
+      <w:proofErr w:type="gramStart"/>
       <w:r>
         <w:rPr>
           <w:b/>
         </w:rPr>
-        <w:t>/{CONFIGURATION-NAME}</w:t>
+        <w:t>/{</w:t>
+      </w:r>
+      <w:proofErr w:type="gramEnd"/>
+      <w:r>
+        <w:rPr>
+          <w:b/>
+        </w:rPr>
+        <w:t>CONFIGURATION-NAME}</w:t>
       </w:r>
       <w:r>
         <w:t xml:space="preserve">. Final build products (libraries and executables) go into </w:t>
@@ -1262,11 +1565,19 @@
         </w:rPr>
         <w:t>Builds</w:t>
       </w:r>
+      <w:proofErr w:type="gramStart"/>
       <w:r>
         <w:rPr>
           <w:b/>
         </w:rPr>
-        <w:t>/{CONFIGURATION-NAME}</w:t>
+        <w:t>/{</w:t>
+      </w:r>
+      <w:proofErr w:type="gramEnd"/>
+      <w:r>
+        <w:rPr>
+          <w:b/>
+        </w:rPr>
+        <w:t>CONFIGURATION-NAME}</w:t>
       </w:r>
       <w:r>
         <w:t>.</w:t>
@@ -1287,7 +1598,15 @@
     </w:p>
     <w:p>
       <w:r>
-        <w:t>On any platform, building Stroika, and all is demo applications and regression tests is as simple as cd’ing to the top-level directory, and typing make</w:t>
+        <w:t xml:space="preserve">On any platform, building Stroika, and all is demo applications and regression tests is as simple as </w:t>
+      </w:r>
+      <w:proofErr w:type="spellStart"/>
+      <w:r>
+        <w:t>cd’ing</w:t>
+      </w:r>
+      <w:proofErr w:type="spellEnd"/>
+      <w:r>
+        <w:t xml:space="preserve"> to the top-level directory, and typing make</w:t>
       </w:r>
     </w:p>
     <w:p>
@@ -1360,11 +1679,21 @@
       <w:pPr>
         <w:pStyle w:val="ListParagraph"/>
       </w:pPr>
+      <w:proofErr w:type="gramStart"/>
       <w:r>
         <w:t>builds</w:t>
       </w:r>
-      <w:r>
-        <w:t xml:space="preserve"> the stroika library, tests, demos, etc. </w:t>
+      <w:proofErr w:type="gramEnd"/>
+      <w:r>
+        <w:t xml:space="preserve"> the </w:t>
+      </w:r>
+      <w:proofErr w:type="spellStart"/>
+      <w:r>
+        <w:t>stroika</w:t>
+      </w:r>
+      <w:proofErr w:type="spellEnd"/>
+      <w:r>
+        <w:t xml:space="preserve"> library, tests, demos, etc. </w:t>
       </w:r>
     </w:p>
     <w:p>
@@ -1477,7 +1806,15 @@
     </w:p>
     <w:p>
       <w:r>
-        <w:t>All the make targets (e.g. all, libraries etc) take an OPTIONAL parameter CONFIGURATION. If specified, only that configuration is built. If omitted (or empty) – ALL configurations are built</w:t>
+        <w:t xml:space="preserve">All the make targets (e.g. all, libraries </w:t>
+      </w:r>
+      <w:proofErr w:type="spellStart"/>
+      <w:r>
+        <w:t>etc</w:t>
+      </w:r>
+      <w:proofErr w:type="spellEnd"/>
+      <w:r>
+        <w:t>) take an OPTIONAL parameter CONFIGURATION. If specified, only that configuration is built. If omitted (or empty) – ALL configurations are built</w:t>
       </w:r>
       <w:r>
         <w:t>.</w:t>
@@ -1509,8 +1846,23 @@
       <w:r>
         <w:t xml:space="preserve">Using </w:t>
       </w:r>
-      <w:r>
-        <w:t>QtCreator (on unix)</w:t>
+      <w:proofErr w:type="spellStart"/>
+      <w:r>
+        <w:t>QtCreator</w:t>
+      </w:r>
+      <w:proofErr w:type="spellEnd"/>
+      <w:r>
+        <w:t xml:space="preserve"> (on </w:t>
+      </w:r>
+      <w:proofErr w:type="spellStart"/>
+      <w:proofErr w:type="gramStart"/>
+      <w:r>
+        <w:t>unix</w:t>
+      </w:r>
+      <w:proofErr w:type="spellEnd"/>
+      <w:proofErr w:type="gramEnd"/>
+      <w:r>
+        <w:t>)</w:t>
       </w:r>
     </w:p>
     <w:p>
@@ -1521,7 +1873,15 @@
         <w:t>Library/Projects/QtCreator/CreateQtCreatorSymbolicLinks.sh</w:t>
       </w:r>
       <w:r>
-        <w:t xml:space="preserve"> to create project files at the top level of your Stroika directory. Then you can open that .creator file in qtCreator, and build and debug Stroika-based </w:t>
+        <w:t xml:space="preserve"> to create project files at the top level of your Stroika directory. Then you can open that .creator file in </w:t>
+      </w:r>
+      <w:proofErr w:type="spellStart"/>
+      <w:r>
+        <w:t>qtCreator</w:t>
+      </w:r>
+      <w:proofErr w:type="spellEnd"/>
+      <w:r>
+        <w:t xml:space="preserve">, and build and debug Stroika-based </w:t>
       </w:r>
       <w:r>
         <w:t>applications</w:t>
@@ -1571,7 +1931,47 @@
           <w:sz w:val="19"/>
           <w:szCs w:val="19"/>
         </w:rPr>
-        <w:t>arm-linux-gnueabihf-g++-4.9</w:t>
+        <w:t>arm-</w:t>
+      </w:r>
+      <w:proofErr w:type="spellStart"/>
+      <w:r>
+        <w:rPr>
+          <w:rFonts w:ascii="Consolas" w:hAnsi="Consolas" w:cs="Consolas"/>
+          <w:color w:val="000000"/>
+          <w:sz w:val="19"/>
+          <w:szCs w:val="19"/>
+        </w:rPr>
+        <w:t>linux</w:t>
+      </w:r>
+      <w:proofErr w:type="spellEnd"/>
+      <w:r>
+        <w:rPr>
+          <w:rFonts w:ascii="Consolas" w:hAnsi="Consolas" w:cs="Consolas"/>
+          <w:color w:val="000000"/>
+          <w:sz w:val="19"/>
+          <w:szCs w:val="19"/>
+        </w:rPr>
+        <w:t>-</w:t>
+      </w:r>
+      <w:proofErr w:type="spellStart"/>
+      <w:r>
+        <w:rPr>
+          <w:rFonts w:ascii="Consolas" w:hAnsi="Consolas" w:cs="Consolas"/>
+          <w:color w:val="000000"/>
+          <w:sz w:val="19"/>
+          <w:szCs w:val="19"/>
+        </w:rPr>
+        <w:t>gnueabihf</w:t>
+      </w:r>
+      <w:proofErr w:type="spellEnd"/>
+      <w:r>
+        <w:rPr>
+          <w:rFonts w:ascii="Consolas" w:hAnsi="Consolas" w:cs="Consolas"/>
+          <w:color w:val="000000"/>
+          <w:sz w:val="19"/>
+          <w:szCs w:val="19"/>
+        </w:rPr>
+        <w:t>-g++-4.9</w:t>
       </w:r>
       <w:r>
         <w:t>)</w:t>
@@ -1582,7 +1982,23 @@
         <w:ind w:firstLine="720"/>
       </w:pPr>
       <w:r>
-        <w:t>On unubtu, sudo apt-get install g++-4.9-arm-linux-gnueabihf</w:t>
+        <w:t xml:space="preserve">On </w:t>
+      </w:r>
+      <w:proofErr w:type="spellStart"/>
+      <w:r>
+        <w:t>unubtu</w:t>
+      </w:r>
+      <w:proofErr w:type="spellEnd"/>
+      <w:r>
+        <w:t xml:space="preserve">, </w:t>
+      </w:r>
+      <w:proofErr w:type="spellStart"/>
+      <w:r>
+        <w:t>sudo</w:t>
+      </w:r>
+      <w:proofErr w:type="spellEnd"/>
+      <w:r>
+        <w:t xml:space="preserve"> apt-get install g++-4.9-arm-linux-gnueabihf</w:t>
       </w:r>
     </w:p>
     <w:p>
@@ -1603,7 +2019,23 @@
         <w:t>apply-default-debug-flags</w:t>
       </w:r>
       <w:r>
-        <w:t xml:space="preserve"> --trace2file enable --compiler-driver arm-linux-gnueabihf-g</w:t>
+        <w:t xml:space="preserve"> --trace2file enable --compiler-driver arm-</w:t>
+      </w:r>
+      <w:proofErr w:type="spellStart"/>
+      <w:r>
+        <w:t>linux</w:t>
+      </w:r>
+      <w:proofErr w:type="spellEnd"/>
+      <w:r>
+        <w:t>-</w:t>
+      </w:r>
+      <w:proofErr w:type="spellStart"/>
+      <w:r>
+        <w:t>gnueabihf</w:t>
+      </w:r>
+      <w:proofErr w:type="spellEnd"/>
+      <w:r>
+        <w:t>-g</w:t>
       </w:r>
       <w:r>
         <w:t xml:space="preserve">++-4.9 --cross-compiling true </w:t>
@@ -1635,13 +2067,24 @@
         <w:ind w:firstLine="720"/>
       </w:pPr>
       <w:r>
-        <w:t>--trace2file disable to disable tracefile utility, and enabled writes a debug log to /tmp</w:t>
-      </w:r>
+        <w:t xml:space="preserve">--trace2file disable to disable </w:t>
+      </w:r>
+      <w:proofErr w:type="spellStart"/>
+      <w:r>
+        <w:t>tracefile</w:t>
+      </w:r>
+      <w:proofErr w:type="spellEnd"/>
+      <w:r>
+        <w:t xml:space="preserve"> utility, and enabled writes a debug log to /</w:t>
+      </w:r>
+      <w:proofErr w:type="spellStart"/>
+      <w:r>
+        <w:t>tmp</w:t>
+      </w:r>
+      <w:proofErr w:type="spellEnd"/>
       <w:r>
         <w:t>.</w:t>
       </w:r>
-      <w:bookmarkStart w:id="0" w:name="_GoBack"/>
-      <w:bookmarkEnd w:id="0"/>
     </w:p>
     <w:p>
       <w:pPr>
@@ -1661,7 +2104,15 @@
         <w:ind w:firstLine="720"/>
       </w:pPr>
       <w:r>
-        <w:t>This builds the samples, libraries etc to Builds/</w:t>
+        <w:t xml:space="preserve">This builds the samples, libraries </w:t>
+      </w:r>
+      <w:proofErr w:type="spellStart"/>
+      <w:r>
+        <w:t>etc</w:t>
+      </w:r>
+      <w:proofErr w:type="spellEnd"/>
+      <w:r>
+        <w:t xml:space="preserve"> to Builds/</w:t>
       </w:r>
       <w:r>
         <w:t>raspberrypi-gcc-4.9</w:t>
@@ -1679,8 +2130,13 @@
         </w:numPr>
       </w:pPr>
       <w:r>
-        <w:t>make run-tests REMOTE=pi@myRasberryPi</w:t>
-      </w:r>
+        <w:t>make run-tests REMOTE=</w:t>
+      </w:r>
+      <w:proofErr w:type="spellStart"/>
+      <w:r>
+        <w:t>pi@myRasberryPi</w:t>
+      </w:r>
+      <w:proofErr w:type="spellEnd"/>
     </w:p>
     <w:p>
       <w:pPr>
@@ -1688,7 +2144,25 @@
         <w:ind w:left="720"/>
       </w:pPr>
       <w:r>
-        <w:t>This uses ssh to run the tests remotely on the argument machine (I setup a hostname in /etc/hosts for the mapping).</w:t>
+        <w:t xml:space="preserve">This uses </w:t>
+      </w:r>
+      <w:proofErr w:type="spellStart"/>
+      <w:proofErr w:type="gramStart"/>
+      <w:r>
+        <w:t>ssh</w:t>
+      </w:r>
+      <w:proofErr w:type="spellEnd"/>
+      <w:proofErr w:type="gramEnd"/>
+      <w:r>
+        <w:t xml:space="preserve"> to run the tests remotely on the argument machine (I setup a hostname in /</w:t>
+      </w:r>
+      <w:proofErr w:type="spellStart"/>
+      <w:r>
+        <w:t>etc</w:t>
+      </w:r>
+      <w:proofErr w:type="spellEnd"/>
+      <w:r>
+        <w:t>/hosts for the mapping).</w:t>
       </w:r>
     </w:p>
     <w:p>
@@ -1699,7 +2173,17 @@
         <w:t>Using SSH, it’s</w:t>
       </w:r>
       <w:r>
-        <w:t xml:space="preserve"> also helpful to setup ssh keys to avoid re-entering passwords</w:t>
+        <w:t xml:space="preserve"> also helpful to setup </w:t>
+      </w:r>
+      <w:proofErr w:type="spellStart"/>
+      <w:proofErr w:type="gramStart"/>
+      <w:r>
+        <w:t>ssh</w:t>
+      </w:r>
+      <w:proofErr w:type="spellEnd"/>
+      <w:proofErr w:type="gramEnd"/>
+      <w:r>
+        <w:t xml:space="preserve"> keys to avoid re-entering passwords</w:t>
       </w:r>
     </w:p>
     <w:p>
@@ -1757,13 +2241,21 @@
         <w:t>Errors about invalid parameters, and/or bad blocks can usually be fixed by installing a copy of gnu tar. We’ve tested 1.27.</w:t>
       </w:r>
     </w:p>
-    <w:p/>
     <w:p>
       <w:pPr>
         <w:pStyle w:val="Heading2"/>
       </w:pPr>
-      <w:r>
-        <w:t xml:space="preserve">cp: illegal option </w:t>
+      <w:bookmarkStart w:id="0" w:name="_GoBack"/>
+      <w:bookmarkEnd w:id="0"/>
+      <w:proofErr w:type="spellStart"/>
+      <w:proofErr w:type="gramStart"/>
+      <w:r>
+        <w:t>cp</w:t>
+      </w:r>
+      <w:proofErr w:type="spellEnd"/>
+      <w:proofErr w:type="gramEnd"/>
+      <w:r>
+        <w:t xml:space="preserve">: illegal option </w:t>
       </w:r>
       <w:r>
         <w:t>–</w:t>
@@ -1771,10 +2263,42 @@
     </w:p>
     <w:p>
       <w:r>
-        <w:t>Install a copy of GNU cp</w:t>
-      </w:r>
-    </w:p>
-    <w:p/>
+        <w:t xml:space="preserve">Install a copy of GNU </w:t>
+      </w:r>
+      <w:proofErr w:type="spellStart"/>
+      <w:r>
+        <w:t>cp</w:t>
+      </w:r>
+      <w:proofErr w:type="spellEnd"/>
+    </w:p>
+    <w:p>
+      <w:pPr>
+        <w:pStyle w:val="Heading2"/>
+      </w:pPr>
+      <w:r>
+        <w:t>Cannot find ‘blah’ in Cygwin</w:t>
+      </w:r>
+    </w:p>
+    <w:p>
+      <w:r>
+        <w:t>If you are trying to install required components in Cygwin, and cannot find them in the Cygwin setup GUI, try:</w:t>
+      </w:r>
+    </w:p>
+    <w:p>
+      <w:pPr>
+        <w:pStyle w:val="CodeFragment"/>
+      </w:pPr>
+      <w:proofErr w:type="spellStart"/>
+      <w:proofErr w:type="gramStart"/>
+      <w:r>
+        <w:t>cygcheck</w:t>
+      </w:r>
+      <w:proofErr w:type="spellEnd"/>
+      <w:proofErr w:type="gramEnd"/>
+      <w:r>
+        <w:t xml:space="preserve"> -p dos2unix</w:t>
+      </w:r>
+    </w:p>
     <w:sectPr>
       <w:pgSz w:w="12240" w:h="15840"/>
       <w:pgMar w:top="1440" w:right="1440" w:bottom="1440" w:left="1440" w:header="720" w:footer="720" w:gutter="0"/>
@@ -2951,7 +3475,6 @@
   <w:style w:type="character" w:default="1" w:styleId="DefaultParagraphFont">
     <w:name w:val="Default Paragraph Font"/>
     <w:uiPriority w:val="1"/>
-    <w:semiHidden/>
     <w:unhideWhenUsed/>
   </w:style>
   <w:style w:type="table" w:default="1" w:styleId="TableNormal">

</xml_diff>

<commit_message>
updated regressiontest configs to not include gcc48 and documented supported versions in building stroika doc
</commit_message>
<xml_diff>
--- a/Documentation/Building Stroika.docx
+++ b/Documentation/Building Stroika.docx
@@ -41,23 +41,7 @@
         <w:t>.</w:t>
       </w:r>
       <w:r>
-        <w:t xml:space="preserve"> However, internally, some of these make rules use </w:t>
-      </w:r>
-      <w:proofErr w:type="spellStart"/>
-      <w:r>
-        <w:t>perl</w:t>
-      </w:r>
-      <w:proofErr w:type="spellEnd"/>
-      <w:r>
-        <w:t xml:space="preserve"> </w:t>
-      </w:r>
-      <w:proofErr w:type="spellStart"/>
-      <w:r>
-        <w:t>etc</w:t>
-      </w:r>
-      <w:proofErr w:type="spellEnd"/>
-      <w:r>
-        <w:t xml:space="preserve"> scripts. </w:t>
+        <w:t xml:space="preserve"> However, internally, some of these make rules use perl etc scripts. </w:t>
       </w:r>
     </w:p>
     <w:p>
@@ -92,23 +76,12 @@
           <w:highlight w:val="black"/>
         </w:rPr>
       </w:pPr>
-      <w:proofErr w:type="spellStart"/>
-      <w:proofErr w:type="gramStart"/>
       <w:r>
         <w:rPr>
           <w:color w:val="FFFFFF" w:themeColor="background1"/>
           <w:highlight w:val="black"/>
         </w:rPr>
-        <w:t>wget</w:t>
-      </w:r>
-      <w:proofErr w:type="spellEnd"/>
-      <w:proofErr w:type="gramEnd"/>
-      <w:r>
-        <w:rPr>
-          <w:color w:val="FFFFFF" w:themeColor="background1"/>
-          <w:highlight w:val="black"/>
-        </w:rPr>
-        <w:t xml:space="preserve"> </w:t>
+        <w:t xml:space="preserve">wget </w:t>
       </w:r>
       <w:hyperlink r:id="rId5" w:history="1">
         <w:r>
@@ -145,109 +118,82 @@
           <w:highlight w:val="black"/>
         </w:rPr>
       </w:pPr>
-      <w:proofErr w:type="gramStart"/>
       <w:r>
         <w:rPr>
           <w:color w:val="FFFFFF" w:themeColor="background1"/>
           <w:highlight w:val="black"/>
         </w:rPr>
-        <w:t>tar</w:t>
-      </w:r>
-      <w:proofErr w:type="gramEnd"/>
+        <w:t>tar xf</w:t>
+      </w:r>
       <w:r>
         <w:rPr>
           <w:color w:val="FFFFFF" w:themeColor="background1"/>
           <w:highlight w:val="black"/>
         </w:rPr>
-        <w:t xml:space="preserve"> </w:t>
-      </w:r>
-      <w:proofErr w:type="spellStart"/>
+        <w:t xml:space="preserve"> V2-Release</w:t>
+      </w:r>
       <w:r>
         <w:rPr>
           <w:color w:val="FFFFFF" w:themeColor="background1"/>
           <w:highlight w:val="black"/>
         </w:rPr>
-        <w:t>xf</w:t>
-      </w:r>
-      <w:proofErr w:type="spellEnd"/>
+        <w:t>.tar.gz</w:t>
+      </w:r>
+    </w:p>
+    <w:p>
+      <w:pPr>
+        <w:pStyle w:val="CodeFragment"/>
+        <w:rPr>
+          <w:color w:val="FFFFFF" w:themeColor="background1"/>
+        </w:rPr>
+      </w:pPr>
       <w:r>
         <w:rPr>
           <w:color w:val="FFFFFF" w:themeColor="background1"/>
           <w:highlight w:val="black"/>
         </w:rPr>
-        <w:t xml:space="preserve"> V2-Release</w:t>
+        <w:t xml:space="preserve">make </w:t>
       </w:r>
       <w:r>
         <w:rPr>
           <w:color w:val="FFFFFF" w:themeColor="background1"/>
           <w:highlight w:val="black"/>
         </w:rPr>
-        <w:t>.tar.gz</w:t>
-      </w:r>
-    </w:p>
-    <w:p>
-      <w:pPr>
-        <w:pStyle w:val="CodeFragment"/>
-        <w:rPr>
-          <w:color w:val="FFFFFF" w:themeColor="background1"/>
-        </w:rPr>
-      </w:pPr>
-      <w:proofErr w:type="gramStart"/>
+        <w:t>--</w:t>
+      </w:r>
       <w:r>
         <w:rPr>
           <w:color w:val="FFFFFF" w:themeColor="background1"/>
           <w:highlight w:val="black"/>
         </w:rPr>
-        <w:t>make</w:t>
-      </w:r>
-      <w:proofErr w:type="gramEnd"/>
+        <w:t xml:space="preserve">directory </w:t>
+      </w:r>
       <w:r>
         <w:rPr>
           <w:color w:val="FFFFFF" w:themeColor="background1"/>
           <w:highlight w:val="black"/>
         </w:rPr>
-        <w:t xml:space="preserve"> </w:t>
+        <w:t>Stroika-</w:t>
       </w:r>
       <w:r>
         <w:rPr>
           <w:color w:val="FFFFFF" w:themeColor="background1"/>
           <w:highlight w:val="black"/>
         </w:rPr>
-        <w:t>--</w:t>
+        <w:t>2-Release</w:t>
       </w:r>
       <w:r>
         <w:rPr>
           <w:color w:val="FFFFFF" w:themeColor="background1"/>
           <w:highlight w:val="black"/>
         </w:rPr>
-        <w:t xml:space="preserve">directory </w:t>
+        <w:t xml:space="preserve"> </w:t>
       </w:r>
       <w:r>
         <w:rPr>
           <w:color w:val="FFFFFF" w:themeColor="background1"/>
           <w:highlight w:val="black"/>
         </w:rPr>
-        <w:t>Stroika-</w:t>
-      </w:r>
-      <w:r>
-        <w:rPr>
-          <w:color w:val="FFFFFF" w:themeColor="background1"/>
-          <w:highlight w:val="black"/>
-        </w:rPr>
-        <w:t>2-Release</w:t>
-      </w:r>
-      <w:r>
-        <w:rPr>
-          <w:color w:val="FFFFFF" w:themeColor="background1"/>
-          <w:highlight w:val="black"/>
-        </w:rPr>
-        <w:t xml:space="preserve"> </w:t>
-      </w:r>
-      <w:r>
-        <w:rPr>
-          <w:color w:val="FFFFFF" w:themeColor="background1"/>
-          <w:highlight w:val="black"/>
-        </w:rPr>
         <w:t>all run-tests</w:t>
       </w:r>
     </w:p>
@@ -270,13 +216,8 @@
           <w:numId w:val="6"/>
         </w:numPr>
       </w:pPr>
-      <w:proofErr w:type="spellStart"/>
-      <w:r>
-        <w:t>wget</w:t>
-      </w:r>
-      <w:proofErr w:type="spellEnd"/>
-      <w:r>
-        <w:t xml:space="preserve"> </w:t>
+      <w:r>
+        <w:t xml:space="preserve">wget </w:t>
       </w:r>
       <w:hyperlink r:id="rId6" w:history="1">
         <w:r>
@@ -295,36 +236,27 @@
           <w:i/>
         </w:rPr>
       </w:pPr>
-      <w:proofErr w:type="gramStart"/>
       <w:r>
         <w:rPr>
           <w:i/>
         </w:rPr>
         <w:t>or</w:t>
       </w:r>
-      <w:proofErr w:type="gramEnd"/>
     </w:p>
     <w:p>
       <w:pPr>
         <w:pStyle w:val="PlainText"/>
         <w:ind w:left="1080"/>
       </w:pPr>
-      <w:proofErr w:type="spellStart"/>
-      <w:proofErr w:type="gramStart"/>
-      <w:r>
-        <w:t>wget</w:t>
-      </w:r>
-      <w:proofErr w:type="spellEnd"/>
-      <w:proofErr w:type="gramEnd"/>
-      <w:r>
-        <w:t xml:space="preserve"> </w:t>
+      <w:r>
+        <w:t xml:space="preserve">wget </w:t>
       </w:r>
       <w:hyperlink r:id="rId7" w:history="1">
         <w:r>
           <w:rPr>
             <w:rStyle w:val="Hyperlink"/>
           </w:rPr>
-          <w:t xml:space="preserve">https://github.com/SophistSolutions/Stroika/archive/v2.0a143.tar.gz </w:t>
+          <w:t xml:space="preserve">https://github.com/SophistSolutions/Stroika/archive/v2.0a162.tar.gz </w:t>
         </w:r>
       </w:hyperlink>
     </w:p>
@@ -337,15 +269,7 @@
         </w:numPr>
       </w:pPr>
       <w:r>
-        <w:t xml:space="preserve">tar </w:t>
-      </w:r>
-      <w:proofErr w:type="spellStart"/>
-      <w:r>
-        <w:t>xf</w:t>
-      </w:r>
-      <w:proofErr w:type="spellEnd"/>
-      <w:r>
-        <w:t xml:space="preserve"> </w:t>
+        <w:t xml:space="preserve">tar xf </w:t>
       </w:r>
       <w:r>
         <w:t>V2-Release</w:t>
@@ -369,7 +293,7 @@
         <w:t>Stroika-2.0a1</w:t>
       </w:r>
       <w:r>
-        <w:t>43</w:t>
+        <w:t>62</w:t>
       </w:r>
       <w:r>
         <w:t xml:space="preserve"> (or whatever </w:t>
@@ -512,11 +436,9 @@
       <w:r>
         <w:t xml:space="preserve">Review/edit </w:t>
       </w:r>
-      <w:proofErr w:type="spellStart"/>
       <w:r>
         <w:t>ConfigurationFiles</w:t>
       </w:r>
-      <w:proofErr w:type="spellEnd"/>
       <w:r>
         <w:t>/</w:t>
       </w:r>
@@ -607,14 +529,12 @@
           <w:i/>
         </w:rPr>
       </w:pPr>
-      <w:proofErr w:type="gramStart"/>
       <w:r>
         <w:rPr>
           <w:i/>
         </w:rPr>
         <w:t>or</w:t>
       </w:r>
-      <w:proofErr w:type="gramEnd"/>
     </w:p>
     <w:p>
       <w:pPr>
@@ -652,55 +572,13 @@
         <w:rPr>
           <w:i/>
         </w:rPr>
-        <w:t xml:space="preserve"> --</w:t>
-      </w:r>
-      <w:proofErr w:type="spellStart"/>
+        <w:t xml:space="preserve"> --cp</w:t>
+      </w:r>
       <w:r>
         <w:rPr>
           <w:i/>
         </w:rPr>
-        <w:t>cp</w:t>
-      </w:r>
-      <w:r>
-        <w:rPr>
-          <w:i/>
-        </w:rPr>
-        <w:t>pstd</w:t>
-      </w:r>
-      <w:proofErr w:type="spellEnd"/>
-      <w:r>
-        <w:rPr>
-          <w:i/>
-        </w:rPr>
-        <w:t>-version-flag '--</w:t>
-      </w:r>
-      <w:proofErr w:type="spellStart"/>
-      <w:r>
-        <w:rPr>
-          <w:i/>
-        </w:rPr>
-        <w:t>std</w:t>
-      </w:r>
-      <w:proofErr w:type="spellEnd"/>
-      <w:r>
-        <w:rPr>
-          <w:i/>
-        </w:rPr>
-        <w:t>=</w:t>
-      </w:r>
-      <w:proofErr w:type="spellStart"/>
-      <w:r>
-        <w:rPr>
-          <w:i/>
-        </w:rPr>
-        <w:t>c++</w:t>
-      </w:r>
-      <w:proofErr w:type="spellEnd"/>
-      <w:r>
-        <w:rPr>
-          <w:i/>
-        </w:rPr>
-        <w:t>1z’</w:t>
+        <w:t>pstd-version-flag '--std=c++1z’</w:t>
       </w:r>
     </w:p>
     <w:p>
@@ -711,14 +589,12 @@
           <w:i/>
         </w:rPr>
       </w:pPr>
-      <w:proofErr w:type="gramStart"/>
       <w:r>
         <w:rPr>
           <w:i/>
         </w:rPr>
         <w:t>or</w:t>
       </w:r>
-      <w:proofErr w:type="gramEnd"/>
     </w:p>
     <w:p>
       <w:pPr>
@@ -750,13 +626,8 @@
         </w:numPr>
       </w:pPr>
       <w:r>
-        <w:t xml:space="preserve">ls </w:t>
-      </w:r>
-      <w:proofErr w:type="spellStart"/>
-      <w:r>
-        <w:t>ConfigurationFiles</w:t>
-      </w:r>
-      <w:proofErr w:type="spellEnd"/>
+        <w:t>ls ConfigurationFiles</w:t>
+      </w:r>
       <w:r>
         <w:t>/</w:t>
       </w:r>
@@ -797,16 +668,8 @@
         <w:rPr>
           <w:i/>
         </w:rPr>
-        <w:t>a-</w:t>
-      </w:r>
-      <w:proofErr w:type="spellStart"/>
-      <w:r>
-        <w:rPr>
-          <w:i/>
-        </w:rPr>
-        <w:t>config</w:t>
-      </w:r>
-      <w:proofErr w:type="spellEnd"/>
+        <w:t>a-config</w:t>
+      </w:r>
     </w:p>
     <w:p>
       <w:pPr>
@@ -823,16 +686,8 @@
         <w:rPr>
           <w:i/>
         </w:rPr>
-        <w:t>a-</w:t>
-      </w:r>
-      <w:proofErr w:type="spellStart"/>
-      <w:r>
-        <w:rPr>
-          <w:i/>
-        </w:rPr>
-        <w:t>config</w:t>
-      </w:r>
-      <w:proofErr w:type="spellEnd"/>
+        <w:t>a-config</w:t>
+      </w:r>
     </w:p>
     <w:p>
       <w:pPr>
@@ -863,14 +718,12 @@
       <w:r>
         <w:t xml:space="preserve">(in the folder </w:t>
       </w:r>
-      <w:proofErr w:type="spellStart"/>
       <w:r>
         <w:t>ConfigurationFile</w:t>
       </w:r>
       <w:r>
         <w:t>s</w:t>
       </w:r>
-      <w:proofErr w:type="spellEnd"/>
       <w:r>
         <w:t>/)</w:t>
       </w:r>
@@ -968,11 +821,9 @@
           <w:numId w:val="2"/>
         </w:numPr>
       </w:pPr>
-      <w:proofErr w:type="spellStart"/>
       <w:r>
         <w:t>perl</w:t>
       </w:r>
-      <w:proofErr w:type="spellEnd"/>
     </w:p>
     <w:p>
       <w:pPr>
@@ -982,11 +833,9 @@
           <w:numId w:val="2"/>
         </w:numPr>
       </w:pPr>
-      <w:proofErr w:type="spellStart"/>
       <w:r>
         <w:t>realpath</w:t>
       </w:r>
-      <w:proofErr w:type="spellEnd"/>
     </w:p>
     <w:p>
       <w:pPr>
@@ -996,11 +845,9 @@
           <w:numId w:val="2"/>
         </w:numPr>
       </w:pPr>
-      <w:proofErr w:type="spellStart"/>
       <w:r>
         <w:t>sed</w:t>
       </w:r>
-      <w:proofErr w:type="spellEnd"/>
     </w:p>
     <w:p>
       <w:pPr>
@@ -1022,11 +869,9 @@
           <w:numId w:val="2"/>
         </w:numPr>
       </w:pPr>
-      <w:proofErr w:type="spellStart"/>
       <w:r>
         <w:t>wget</w:t>
       </w:r>
-      <w:proofErr w:type="spellEnd"/>
     </w:p>
     <w:p>
       <w:pPr>
@@ -1140,16 +985,11 @@
           <w:numId w:val="3"/>
         </w:numPr>
       </w:pPr>
-      <w:proofErr w:type="spellStart"/>
-      <w:r>
-        <w:t>gcc</w:t>
-      </w:r>
-      <w:proofErr w:type="spellEnd"/>
-      <w:r>
-        <w:t xml:space="preserve"> 4.</w:t>
-      </w:r>
-      <w:r>
-        <w:t>8</w:t>
+      <w:r>
+        <w:t>gcc 4.</w:t>
+      </w:r>
+      <w:r>
+        <w:t>9</w:t>
       </w:r>
       <w:r>
         <w:t xml:space="preserve"> </w:t>
@@ -1175,19 +1015,20 @@
       <w:r>
         <w:t xml:space="preserve">currently tested with </w:t>
       </w:r>
-      <w:proofErr w:type="spellStart"/>
-      <w:r>
-        <w:t>gcc</w:t>
-      </w:r>
-      <w:proofErr w:type="spellEnd"/>
-      <w:r>
-        <w:t xml:space="preserve"> </w:t>
-      </w:r>
-      <w:r>
-        <w:t xml:space="preserve">4.8, </w:t>
-      </w:r>
-      <w:r>
-        <w:t>4.9, 5.2</w:t>
+      <w:r>
+        <w:t xml:space="preserve">gcc </w:t>
+      </w:r>
+      <w:r>
+        <w:t>4.</w:t>
+      </w:r>
+      <w:r>
+        <w:t>9</w:t>
+      </w:r>
+      <w:r>
+        <w:t>, 5</w:t>
+      </w:r>
+      <w:r>
+        <w:t>.x, 6.x</w:t>
       </w:r>
     </w:p>
     <w:p>
@@ -1198,30 +1039,33 @@
           <w:numId w:val="3"/>
         </w:numPr>
       </w:pPr>
-      <w:proofErr w:type="spellStart"/>
-      <w:r>
-        <w:t>llvm</w:t>
-      </w:r>
-      <w:proofErr w:type="spellEnd"/>
+      <w:r>
+        <w:t xml:space="preserve">llvm </w:t>
+      </w:r>
+      <w:r>
+        <w:t xml:space="preserve">(clang++) </w:t>
+      </w:r>
+      <w:r>
+        <w:t>3.</w:t>
+      </w:r>
+      <w:r>
+        <w:t>7</w:t>
+      </w:r>
+      <w:r>
+        <w:t>, 3.</w:t>
+      </w:r>
+      <w:r>
+        <w:t>8</w:t>
+      </w:r>
+      <w:bookmarkStart w:id="0" w:name="_GoBack"/>
+      <w:bookmarkEnd w:id="0"/>
       <w:r>
         <w:t xml:space="preserve"> </w:t>
       </w:r>
       <w:r>
-        <w:t xml:space="preserve">(clang++) </w:t>
-      </w:r>
-      <w:r>
-        <w:t>3.</w:t>
-      </w:r>
-      <w:r>
-        <w:t>5, 3.6</w:t>
-      </w:r>
-      <w:r>
         <w:t xml:space="preserve"> </w:t>
       </w:r>
       <w:r>
-        <w:t xml:space="preserve"> </w:t>
-      </w:r>
-      <w:r>
         <w:t>or later</w:t>
       </w:r>
     </w:p>
@@ -1262,11 +1106,9 @@
           <w:numId w:val="4"/>
         </w:numPr>
       </w:pPr>
-      <w:proofErr w:type="spellStart"/>
       <w:r>
         <w:t>openssl</w:t>
       </w:r>
-      <w:proofErr w:type="spellEnd"/>
     </w:p>
     <w:p>
       <w:pPr>
@@ -1276,11 +1118,9 @@
           <w:numId w:val="4"/>
         </w:numPr>
       </w:pPr>
-      <w:proofErr w:type="spellStart"/>
       <w:r>
         <w:t>zlib</w:t>
       </w:r>
-      <w:proofErr w:type="spellEnd"/>
     </w:p>
     <w:p>
       <w:pPr>
@@ -1290,13 +1130,8 @@
           <w:numId w:val="4"/>
         </w:numPr>
       </w:pPr>
-      <w:proofErr w:type="spellStart"/>
-      <w:r>
-        <w:t>lzma</w:t>
-      </w:r>
-      <w:proofErr w:type="spellEnd"/>
-      <w:r>
-        <w:t xml:space="preserve"> SDK</w:t>
+      <w:r>
+        <w:t>lzma SDK</w:t>
       </w:r>
     </w:p>
     <w:p>
@@ -1331,31 +1166,7 @@
     </w:p>
     <w:p>
       <w:r>
-        <w:t xml:space="preserve">We seriously considered a number of build systems, including </w:t>
-      </w:r>
-      <w:proofErr w:type="spellStart"/>
-      <w:r>
-        <w:t>cmake</w:t>
-      </w:r>
-      <w:proofErr w:type="spellEnd"/>
-      <w:r>
-        <w:t xml:space="preserve">, ant, </w:t>
-      </w:r>
-      <w:proofErr w:type="spellStart"/>
-      <w:r>
-        <w:t>perl</w:t>
-      </w:r>
-      <w:proofErr w:type="spellEnd"/>
-      <w:r>
-        <w:t xml:space="preserve"> scripts, </w:t>
-      </w:r>
-      <w:proofErr w:type="spellStart"/>
-      <w:r>
-        <w:t>qmake</w:t>
-      </w:r>
-      <w:proofErr w:type="spellEnd"/>
-      <w:r>
-        <w:t xml:space="preserve">, etc. They all weak, with ant possibly being the best alternative, except that </w:t>
+        <w:t xml:space="preserve">We seriously considered a number of build systems, including cmake, ant, perl scripts, qmake, etc. They all weak, with ant possibly being the best alternative, except that </w:t>
       </w:r>
       <w:r>
         <w:t>it’s</w:t>
@@ -1382,18 +1193,10 @@
         <w:t>The design is to make a set of co</w:t>
       </w:r>
       <w:r>
-        <w:t xml:space="preserve">nfiguration files – each stored in the </w:t>
-      </w:r>
-      <w:proofErr w:type="spellStart"/>
-      <w:r>
-        <w:t>Configuration</w:t>
-      </w:r>
-      <w:r>
-        <w:t>Files</w:t>
-      </w:r>
-      <w:proofErr w:type="spellEnd"/>
-      <w:r>
-        <w:t>/</w:t>
+        <w:t>nfiguration files – each stored in the Configuration</w:t>
+      </w:r>
+      <w:r>
+        <w:t>Files/</w:t>
       </w:r>
       <w:r>
         <w:t xml:space="preserve"> directory. Configurations are described by a single XML file. They can be generated using</w:t>
@@ -1411,45 +1214,17 @@
       </w:pPr>
       <w:r>
         <w:tab/>
-      </w:r>
-      <w:proofErr w:type="gramStart"/>
-      <w:r>
-        <w:t>configure</w:t>
-      </w:r>
-      <w:proofErr w:type="gramEnd"/>
-      <w:r>
-        <w:t xml:space="preserve"> --help </w:t>
-      </w:r>
-    </w:p>
-    <w:p>
-      <w:proofErr w:type="gramStart"/>
-      <w:r>
-        <w:t>for</w:t>
-      </w:r>
-      <w:proofErr w:type="gramEnd"/>
-      <w:r>
-        <w:t xml:space="preserve"> more information.</w:t>
-      </w:r>
-    </w:p>
-    <w:p>
-      <w:r>
-        <w:t>A configuration comprises BOTH target platform (e.g. windows/</w:t>
-      </w:r>
-      <w:proofErr w:type="spellStart"/>
-      <w:r>
-        <w:t>linux</w:t>
-      </w:r>
-      <w:proofErr w:type="spellEnd"/>
-      <w:r>
-        <w:t xml:space="preserve">), hardware (e.g. PowerPC, x86, x64, ARM), and any other options (debug build, enable assertions, support OpenSSL, </w:t>
-      </w:r>
-      <w:proofErr w:type="spellStart"/>
-      <w:r>
-        <w:t>etc</w:t>
-      </w:r>
-      <w:proofErr w:type="spellEnd"/>
-      <w:r>
-        <w:t>).</w:t>
+        <w:t xml:space="preserve">configure --help </w:t>
+      </w:r>
+    </w:p>
+    <w:p>
+      <w:r>
+        <w:t>for more information.</w:t>
+      </w:r>
+    </w:p>
+    <w:p>
+      <w:r>
+        <w:t>A configuration comprises BOTH target platform (e.g. windows/linux), hardware (e.g. PowerPC, x86, x64, ARM), and any other options (debug build, enable assertions, support OpenSSL, etc).</w:t>
       </w:r>
     </w:p>
     <w:p>
@@ -1464,15 +1239,7 @@
     </w:p>
     <w:p>
       <w:r>
-        <w:t>@</w:t>
-      </w:r>
-      <w:proofErr w:type="spellStart"/>
-      <w:r>
-        <w:t>todo</w:t>
-      </w:r>
-      <w:proofErr w:type="spellEnd"/>
-      <w:r>
-        <w:t xml:space="preserve"> A FUTURE version of Stroika will have an XML Schema (XSD) to describe the configuration file format.</w:t>
+        <w:t>@todo A FUTURE version of Stroika will have an XML Schema (XSD) to describe the configuration file format.</w:t>
       </w:r>
     </w:p>
     <w:p>
@@ -1486,24 +1253,12 @@
       </w:pPr>
       <w:r>
         <w:tab/>
-      </w:r>
-      <w:proofErr w:type="gramStart"/>
-      <w:r>
-        <w:t>make</w:t>
-      </w:r>
-      <w:proofErr w:type="gramEnd"/>
-      <w:r>
-        <w:t xml:space="preserve"> apply-configurations</w:t>
-      </w:r>
-    </w:p>
-    <w:p>
-      <w:proofErr w:type="gramStart"/>
-      <w:r>
-        <w:t>to</w:t>
-      </w:r>
-      <w:proofErr w:type="gramEnd"/>
-      <w:r>
-        <w:t xml:space="preserve"> generate all the directories and files dependent on the defined configurations. Note – this is generally not necessary, and called automatically.</w:t>
+        <w:t>make apply-configurations</w:t>
+      </w:r>
+    </w:p>
+    <w:p>
+      <w:r>
+        <w:t>to generate all the directories and files dependent on the defined configurations. Note – this is generally not necessary, and called automatically.</w:t>
       </w:r>
     </w:p>
     <w:p>
@@ -1516,68 +1271,34 @@
     </w:p>
     <w:p>
       <w:r>
-        <w:t>Intermediate files (</w:t>
-      </w:r>
-      <w:proofErr w:type="spellStart"/>
-      <w:r>
-        <w:t>objs</w:t>
-      </w:r>
-      <w:proofErr w:type="spellEnd"/>
-      <w:r>
-        <w:t xml:space="preserve"> </w:t>
-      </w:r>
-      <w:proofErr w:type="spellStart"/>
-      <w:r>
-        <w:t>etc</w:t>
-      </w:r>
-      <w:proofErr w:type="spellEnd"/>
-      <w:r>
-        <w:t xml:space="preserve">) go into </w:t>
-      </w:r>
-      <w:proofErr w:type="spellStart"/>
+        <w:t xml:space="preserve">Intermediate files (objs etc) go into </w:t>
+      </w:r>
       <w:r>
         <w:rPr>
           <w:b/>
         </w:rPr>
         <w:t>IntermediateFiles</w:t>
       </w:r>
-      <w:proofErr w:type="spellEnd"/>
-      <w:proofErr w:type="gramStart"/>
       <w:r>
         <w:rPr>
           <w:b/>
         </w:rPr>
-        <w:t>/{</w:t>
-      </w:r>
-      <w:proofErr w:type="gramEnd"/>
+        <w:t>/{CONFIGURATION-NAME}</w:t>
+      </w:r>
+      <w:r>
+        <w:t xml:space="preserve">. Final build products (libraries and executables) go into </w:t>
+      </w:r>
       <w:r>
         <w:rPr>
           <w:b/>
         </w:rPr>
-        <w:t>CONFIGURATION-NAME}</w:t>
-      </w:r>
-      <w:r>
-        <w:t xml:space="preserve">. Final build products (libraries and executables) go into </w:t>
+        <w:t>Builds</w:t>
       </w:r>
       <w:r>
         <w:rPr>
           <w:b/>
         </w:rPr>
-        <w:t>Builds</w:t>
-      </w:r>
-      <w:proofErr w:type="gramStart"/>
-      <w:r>
-        <w:rPr>
-          <w:b/>
-        </w:rPr>
-        <w:t>/{</w:t>
-      </w:r>
-      <w:proofErr w:type="gramEnd"/>
-      <w:r>
-        <w:rPr>
-          <w:b/>
-        </w:rPr>
-        <w:t>CONFIGURATION-NAME}</w:t>
+        <w:t>/{CONFIGURATION-NAME}</w:t>
       </w:r>
       <w:r>
         <w:t>.</w:t>
@@ -1598,15 +1319,7 @@
     </w:p>
     <w:p>
       <w:r>
-        <w:t xml:space="preserve">On any platform, building Stroika, and all is demo applications and regression tests is as simple as </w:t>
-      </w:r>
-      <w:proofErr w:type="spellStart"/>
-      <w:r>
-        <w:t>cd’ing</w:t>
-      </w:r>
-      <w:proofErr w:type="spellEnd"/>
-      <w:r>
-        <w:t xml:space="preserve"> to the top-level directory, and typing make</w:t>
+        <w:t>On any platform, building Stroika, and all is demo applications and regression tests is as simple as cd’ing to the top-level directory, and typing make</w:t>
       </w:r>
     </w:p>
     <w:p>
@@ -1679,21 +1392,11 @@
       <w:pPr>
         <w:pStyle w:val="ListParagraph"/>
       </w:pPr>
-      <w:proofErr w:type="gramStart"/>
       <w:r>
         <w:t>builds</w:t>
       </w:r>
-      <w:proofErr w:type="gramEnd"/>
-      <w:r>
-        <w:t xml:space="preserve"> the </w:t>
-      </w:r>
-      <w:proofErr w:type="spellStart"/>
-      <w:r>
-        <w:t>stroika</w:t>
-      </w:r>
-      <w:proofErr w:type="spellEnd"/>
-      <w:r>
-        <w:t xml:space="preserve"> library, tests, demos, etc. </w:t>
+      <w:r>
+        <w:t xml:space="preserve"> the stroika library, tests, demos, etc. </w:t>
       </w:r>
     </w:p>
     <w:p>
@@ -1806,15 +1509,7 @@
     </w:p>
     <w:p>
       <w:r>
-        <w:t xml:space="preserve">All the make targets (e.g. all, libraries </w:t>
-      </w:r>
-      <w:proofErr w:type="spellStart"/>
-      <w:r>
-        <w:t>etc</w:t>
-      </w:r>
-      <w:proofErr w:type="spellEnd"/>
-      <w:r>
-        <w:t>) take an OPTIONAL parameter CONFIGURATION. If specified, only that configuration is built. If omitted (or empty) – ALL configurations are built</w:t>
+        <w:t>All the make targets (e.g. all, libraries etc) take an OPTIONAL parameter CONFIGURATION. If specified, only that configuration is built. If omitted (or empty) – ALL configurations are built</w:t>
       </w:r>
       <w:r>
         <w:t>.</w:t>
@@ -1846,23 +1541,8 @@
       <w:r>
         <w:t xml:space="preserve">Using </w:t>
       </w:r>
-      <w:proofErr w:type="spellStart"/>
-      <w:r>
-        <w:t>QtCreator</w:t>
-      </w:r>
-      <w:proofErr w:type="spellEnd"/>
-      <w:r>
-        <w:t xml:space="preserve"> (on </w:t>
-      </w:r>
-      <w:proofErr w:type="spellStart"/>
-      <w:proofErr w:type="gramStart"/>
-      <w:r>
-        <w:t>unix</w:t>
-      </w:r>
-      <w:proofErr w:type="spellEnd"/>
-      <w:proofErr w:type="gramEnd"/>
-      <w:r>
-        <w:t>)</w:t>
+      <w:r>
+        <w:t>QtCreator (on unix)</w:t>
       </w:r>
     </w:p>
     <w:p>
@@ -1873,15 +1553,7 @@
         <w:t>Library/Projects/QtCreator/CreateQtCreatorSymbolicLinks.sh</w:t>
       </w:r>
       <w:r>
-        <w:t xml:space="preserve"> to create project files at the top level of your Stroika directory. Then you can open that .creator file in </w:t>
-      </w:r>
-      <w:proofErr w:type="spellStart"/>
-      <w:r>
-        <w:t>qtCreator</w:t>
-      </w:r>
-      <w:proofErr w:type="spellEnd"/>
-      <w:r>
-        <w:t xml:space="preserve">, and build and debug Stroika-based </w:t>
+        <w:t xml:space="preserve"> to create project files at the top level of your Stroika directory. Then you can open that .creator file in qtCreator, and build and debug Stroika-based </w:t>
       </w:r>
       <w:r>
         <w:t>applications</w:t>
@@ -1931,47 +1603,7 @@
           <w:sz w:val="19"/>
           <w:szCs w:val="19"/>
         </w:rPr>
-        <w:t>arm-</w:t>
-      </w:r>
-      <w:proofErr w:type="spellStart"/>
-      <w:r>
-        <w:rPr>
-          <w:rFonts w:ascii="Consolas" w:hAnsi="Consolas" w:cs="Consolas"/>
-          <w:color w:val="000000"/>
-          <w:sz w:val="19"/>
-          <w:szCs w:val="19"/>
-        </w:rPr>
-        <w:t>linux</w:t>
-      </w:r>
-      <w:proofErr w:type="spellEnd"/>
-      <w:r>
-        <w:rPr>
-          <w:rFonts w:ascii="Consolas" w:hAnsi="Consolas" w:cs="Consolas"/>
-          <w:color w:val="000000"/>
-          <w:sz w:val="19"/>
-          <w:szCs w:val="19"/>
-        </w:rPr>
-        <w:t>-</w:t>
-      </w:r>
-      <w:proofErr w:type="spellStart"/>
-      <w:r>
-        <w:rPr>
-          <w:rFonts w:ascii="Consolas" w:hAnsi="Consolas" w:cs="Consolas"/>
-          <w:color w:val="000000"/>
-          <w:sz w:val="19"/>
-          <w:szCs w:val="19"/>
-        </w:rPr>
-        <w:t>gnueabihf</w:t>
-      </w:r>
-      <w:proofErr w:type="spellEnd"/>
-      <w:r>
-        <w:rPr>
-          <w:rFonts w:ascii="Consolas" w:hAnsi="Consolas" w:cs="Consolas"/>
-          <w:color w:val="000000"/>
-          <w:sz w:val="19"/>
-          <w:szCs w:val="19"/>
-        </w:rPr>
-        <w:t>-g++-4.9</w:t>
+        <w:t>arm-linux-gnueabihf-g++-4.9</w:t>
       </w:r>
       <w:r>
         <w:t>)</w:t>
@@ -1982,23 +1614,7 @@
         <w:ind w:firstLine="720"/>
       </w:pPr>
       <w:r>
-        <w:t xml:space="preserve">On </w:t>
-      </w:r>
-      <w:proofErr w:type="spellStart"/>
-      <w:r>
-        <w:t>unubtu</w:t>
-      </w:r>
-      <w:proofErr w:type="spellEnd"/>
-      <w:r>
-        <w:t xml:space="preserve">, </w:t>
-      </w:r>
-      <w:proofErr w:type="spellStart"/>
-      <w:r>
-        <w:t>sudo</w:t>
-      </w:r>
-      <w:proofErr w:type="spellEnd"/>
-      <w:r>
-        <w:t xml:space="preserve"> apt-get install g++-4.9-arm-linux-gnueabihf</w:t>
+        <w:t>On unubtu, sudo apt-get install g++-4.9-arm-linux-gnueabihf</w:t>
       </w:r>
     </w:p>
     <w:p>
@@ -2019,23 +1635,7 @@
         <w:t>apply-default-debug-flags</w:t>
       </w:r>
       <w:r>
-        <w:t xml:space="preserve"> --trace2file enable --compiler-driver arm-</w:t>
-      </w:r>
-      <w:proofErr w:type="spellStart"/>
-      <w:r>
-        <w:t>linux</w:t>
-      </w:r>
-      <w:proofErr w:type="spellEnd"/>
-      <w:r>
-        <w:t>-</w:t>
-      </w:r>
-      <w:proofErr w:type="spellStart"/>
-      <w:r>
-        <w:t>gnueabihf</w:t>
-      </w:r>
-      <w:proofErr w:type="spellEnd"/>
-      <w:r>
-        <w:t>-g</w:t>
+        <w:t xml:space="preserve"> --trace2file enable --compiler-driver arm-linux-gnueabihf-g</w:t>
       </w:r>
       <w:r>
         <w:t xml:space="preserve">++-4.9 --cross-compiling true </w:t>
@@ -2067,21 +1667,8 @@
         <w:ind w:firstLine="720"/>
       </w:pPr>
       <w:r>
-        <w:t xml:space="preserve">--trace2file disable to disable </w:t>
-      </w:r>
-      <w:proofErr w:type="spellStart"/>
-      <w:r>
-        <w:t>tracefile</w:t>
-      </w:r>
-      <w:proofErr w:type="spellEnd"/>
-      <w:r>
-        <w:t xml:space="preserve"> utility, and enabled writes a debug log to /</w:t>
-      </w:r>
-      <w:proofErr w:type="spellStart"/>
-      <w:r>
-        <w:t>tmp</w:t>
-      </w:r>
-      <w:proofErr w:type="spellEnd"/>
+        <w:t>--trace2file disable to disable tracefile utility, and enabled writes a debug log to /tmp</w:t>
+      </w:r>
       <w:r>
         <w:t>.</w:t>
       </w:r>
@@ -2104,15 +1691,7 @@
         <w:ind w:firstLine="720"/>
       </w:pPr>
       <w:r>
-        <w:t xml:space="preserve">This builds the samples, libraries </w:t>
-      </w:r>
-      <w:proofErr w:type="spellStart"/>
-      <w:r>
-        <w:t>etc</w:t>
-      </w:r>
-      <w:proofErr w:type="spellEnd"/>
-      <w:r>
-        <w:t xml:space="preserve"> to Builds/</w:t>
+        <w:t>This builds the samples, libraries etc to Builds/</w:t>
       </w:r>
       <w:r>
         <w:t>raspberrypi-gcc-4.9</w:t>
@@ -2130,13 +1709,8 @@
         </w:numPr>
       </w:pPr>
       <w:r>
-        <w:t>make run-tests REMOTE=</w:t>
-      </w:r>
-      <w:proofErr w:type="spellStart"/>
-      <w:r>
-        <w:t>pi@myRasberryPi</w:t>
-      </w:r>
-      <w:proofErr w:type="spellEnd"/>
+        <w:t>make run-tests REMOTE=pi@myRasberryPi</w:t>
+      </w:r>
     </w:p>
     <w:p>
       <w:pPr>
@@ -2144,25 +1718,7 @@
         <w:ind w:left="720"/>
       </w:pPr>
       <w:r>
-        <w:t xml:space="preserve">This uses </w:t>
-      </w:r>
-      <w:proofErr w:type="spellStart"/>
-      <w:proofErr w:type="gramStart"/>
-      <w:r>
-        <w:t>ssh</w:t>
-      </w:r>
-      <w:proofErr w:type="spellEnd"/>
-      <w:proofErr w:type="gramEnd"/>
-      <w:r>
-        <w:t xml:space="preserve"> to run the tests remotely on the argument machine (I setup a hostname in /</w:t>
-      </w:r>
-      <w:proofErr w:type="spellStart"/>
-      <w:r>
-        <w:t>etc</w:t>
-      </w:r>
-      <w:proofErr w:type="spellEnd"/>
-      <w:r>
-        <w:t>/hosts for the mapping).</w:t>
+        <w:t>This uses ssh to run the tests remotely on the argument machine (I setup a hostname in /etc/hosts for the mapping).</w:t>
       </w:r>
     </w:p>
     <w:p>
@@ -2173,17 +1729,7 @@
         <w:t>Using SSH, it’s</w:t>
       </w:r>
       <w:r>
-        <w:t xml:space="preserve"> also helpful to setup </w:t>
-      </w:r>
-      <w:proofErr w:type="spellStart"/>
-      <w:proofErr w:type="gramStart"/>
-      <w:r>
-        <w:t>ssh</w:t>
-      </w:r>
-      <w:proofErr w:type="spellEnd"/>
-      <w:proofErr w:type="gramEnd"/>
-      <w:r>
-        <w:t xml:space="preserve"> keys to avoid re-entering passwords</w:t>
+        <w:t xml:space="preserve"> also helpful to setup ssh keys to avoid re-entering passwords</w:t>
       </w:r>
     </w:p>
     <w:p>
@@ -2245,17 +1791,8 @@
       <w:pPr>
         <w:pStyle w:val="Heading2"/>
       </w:pPr>
-      <w:bookmarkStart w:id="0" w:name="_GoBack"/>
-      <w:bookmarkEnd w:id="0"/>
-      <w:proofErr w:type="spellStart"/>
-      <w:proofErr w:type="gramStart"/>
-      <w:r>
-        <w:t>cp</w:t>
-      </w:r>
-      <w:proofErr w:type="spellEnd"/>
-      <w:proofErr w:type="gramEnd"/>
-      <w:r>
-        <w:t xml:space="preserve">: illegal option </w:t>
+      <w:r>
+        <w:t xml:space="preserve">cp: illegal option </w:t>
       </w:r>
       <w:r>
         <w:t>–</w:t>
@@ -2263,13 +1800,8 @@
     </w:p>
     <w:p>
       <w:r>
-        <w:t xml:space="preserve">Install a copy of GNU </w:t>
-      </w:r>
-      <w:proofErr w:type="spellStart"/>
-      <w:r>
-        <w:t>cp</w:t>
-      </w:r>
-      <w:proofErr w:type="spellEnd"/>
+        <w:t>Install a copy of GNU cp</w:t>
+      </w:r>
     </w:p>
     <w:p>
       <w:pPr>
@@ -2288,15 +1820,8 @@
       <w:pPr>
         <w:pStyle w:val="CodeFragment"/>
       </w:pPr>
-      <w:proofErr w:type="spellStart"/>
-      <w:proofErr w:type="gramStart"/>
-      <w:r>
-        <w:t>cygcheck</w:t>
-      </w:r>
-      <w:proofErr w:type="spellEnd"/>
-      <w:proofErr w:type="gramEnd"/>
-      <w:r>
-        <w:t xml:space="preserve"> -p dos2unix</w:t>
+      <w:r>
+        <w:t>cygcheck -p dos2unix</w:t>
       </w:r>
     </w:p>
     <w:sectPr>
@@ -3475,6 +3000,7 @@
   <w:style w:type="character" w:default="1" w:styleId="DefaultParagraphFont">
     <w:name w:val="Default Paragraph Font"/>
     <w:uiPriority w:val="1"/>
+    <w:semiHidden/>
     <w:unhideWhenUsed/>
   </w:style>
   <w:style w:type="table" w:default="1" w:styleId="TableNormal">

</xml_diff>

<commit_message>
building docs cleanups based on feedback from bob
</commit_message>
<xml_diff>
--- a/Documentation/Building Stroika.docx
+++ b/Documentation/Building Stroika.docx
@@ -217,6 +217,18 @@
         </w:numPr>
       </w:pPr>
       <w:r>
+        <w:t>See Required Tools below (or wait for warnings during the build process)</w:t>
+      </w:r>
+    </w:p>
+    <w:p>
+      <w:pPr>
+        <w:pStyle w:val="PlainText"/>
+        <w:numPr>
+          <w:ilvl w:val="0"/>
+          <w:numId w:val="6"/>
+        </w:numPr>
+      </w:pPr>
+      <w:r>
         <w:t xml:space="preserve">wget </w:t>
       </w:r>
       <w:hyperlink r:id="rId6" w:history="1">
@@ -256,7 +268,7 @@
           <w:rPr>
             <w:rStyle w:val="Hyperlink"/>
           </w:rPr>
-          <w:t xml:space="preserve">https://github.com/SophistSolutions/Stroika/archive/v2.0a162.tar.gz </w:t>
+          <w:t xml:space="preserve">https://github.com/SophistSolutions/Stroika/archive/v2.0a187.tar.gz </w:t>
         </w:r>
       </w:hyperlink>
     </w:p>
@@ -293,7 +305,7 @@
         <w:t>Stroika-2.0a1</w:t>
       </w:r>
       <w:r>
-        <w:t>62</w:t>
+        <w:t>87</w:t>
       </w:r>
       <w:r>
         <w:t xml:space="preserve"> (or whatever </w:t>
@@ -795,11 +807,11 @@
         </w:numPr>
       </w:pPr>
       <w:r>
-        <w:t xml:space="preserve">gnu </w:t>
-      </w:r>
-      <w:r>
         <w:t>make</w:t>
       </w:r>
+      <w:r>
+        <w:t xml:space="preserve"> (gnu make)</w:t>
+      </w:r>
     </w:p>
     <w:p>
       <w:pPr>
@@ -884,6 +896,20 @@
       <w:r>
         <w:t>7za (if building with LZMA SDK – the default)</w:t>
       </w:r>
+    </w:p>
+    <w:p>
+      <w:pPr>
+        <w:pStyle w:val="ListParagraph"/>
+        <w:numPr>
+          <w:ilvl w:val="0"/>
+          <w:numId w:val="2"/>
+        </w:numPr>
+      </w:pPr>
+      <w:r>
+        <w:t>unzip</w:t>
+      </w:r>
+      <w:bookmarkStart w:id="0" w:name="_GoBack"/>
+      <w:bookmarkEnd w:id="0"/>
     </w:p>
     <w:p>
       <w:pPr>
@@ -1635,8 +1661,6 @@
       <w:r>
         <w:t>5</w:t>
       </w:r>
-      <w:bookmarkStart w:id="0" w:name="_GoBack"/>
-      <w:bookmarkEnd w:id="0"/>
       <w:r>
         <w:t xml:space="preserve"> --</w:t>
       </w:r>

</xml_diff>

<commit_message>
docs for building updated for macos
</commit_message>
<xml_diff>
--- a/Documentation/Building Stroika.docx
+++ b/Documentation/Building Stroika.docx
@@ -751,6 +751,7 @@
         </w:numPr>
       </w:pPr>
       <w:r>
+        <w:lastRenderedPageBreak/>
         <w:t>make run-tests</w:t>
       </w:r>
     </w:p>
@@ -908,14 +909,224 @@
       <w:r>
         <w:t>unzip</w:t>
       </w:r>
+    </w:p>
+    <w:p>
+      <w:pPr>
+        <w:pStyle w:val="Heading2"/>
+      </w:pPr>
+      <w:r>
+        <w:t>For MacOS</w:t>
+      </w:r>
+    </w:p>
+    <w:p>
+      <w:pPr>
+        <w:pStyle w:val="ListParagraph"/>
+        <w:numPr>
+          <w:ilvl w:val="0"/>
+          <w:numId w:val="6"/>
+        </w:numPr>
+      </w:pPr>
+      <w:r>
+        <w:t xml:space="preserve">XCode 8 or later </w:t>
+      </w:r>
+    </w:p>
+    <w:p>
+      <w:pPr>
+        <w:pStyle w:val="ListParagraph"/>
+        <w:numPr>
+          <w:ilvl w:val="1"/>
+          <w:numId w:val="6"/>
+        </w:numPr>
+      </w:pPr>
+      <w:r>
+        <w:t xml:space="preserve">install from appstore, </w:t>
+      </w:r>
+    </w:p>
+    <w:p>
+      <w:pPr>
+        <w:pStyle w:val="ListParagraph"/>
+        <w:numPr>
+          <w:ilvl w:val="1"/>
+          <w:numId w:val="6"/>
+        </w:numPr>
+      </w:pPr>
+      <w:r>
+        <w:t>Then from command line</w:t>
+      </w:r>
+    </w:p>
+    <w:p>
+      <w:pPr>
+        <w:pStyle w:val="ListParagraph"/>
+        <w:numPr>
+          <w:ilvl w:val="2"/>
+          <w:numId w:val="6"/>
+        </w:numPr>
+      </w:pPr>
+      <w:r>
+        <w:t xml:space="preserve">xcode-select </w:t>
+      </w:r>
+      <w:r>
+        <w:t>–</w:t>
+      </w:r>
+      <w:r>
+        <w:t>install</w:t>
+      </w:r>
+    </w:p>
+    <w:p>
+      <w:pPr>
+        <w:pStyle w:val="ListParagraph"/>
+        <w:numPr>
+          <w:ilvl w:val="2"/>
+          <w:numId w:val="6"/>
+        </w:numPr>
+      </w:pPr>
+      <w:r>
+        <w:t>gnu-sed</w:t>
+      </w:r>
+    </w:p>
+    <w:p>
+      <w:pPr>
+        <w:pStyle w:val="ListParagraph"/>
+        <w:numPr>
+          <w:ilvl w:val="2"/>
+          <w:numId w:val="6"/>
+        </w:numPr>
+      </w:pPr>
+      <w:r>
+        <w:t xml:space="preserve">(can be helpful - </w:t>
+      </w:r>
+      <w:r>
+        <w:t xml:space="preserve">ruby -e "$(curl -fsSL </w:t>
+      </w:r>
+      <w:hyperlink r:id="rId8" w:history="1">
+        <w:r>
+          <w:rPr>
+            <w:rStyle w:val="Hyperlink"/>
+          </w:rPr>
+          <w:t>https://raw.githubusercontent.com/Homebrew/install/master/install</w:t>
+        </w:r>
+      </w:hyperlink>
+      <w:r>
+        <w:t xml:space="preserve">, and then easier to install wget, </w:t>
+      </w:r>
+      <w:r>
+        <w:t xml:space="preserve">gnu-sed, </w:t>
+      </w:r>
       <w:bookmarkStart w:id="0" w:name="_GoBack"/>
       <w:bookmarkEnd w:id="0"/>
+      <w:r>
+        <w:t>etc</w:t>
+      </w:r>
+      <w:r>
+        <w:t>)</w:t>
+      </w:r>
     </w:p>
     <w:p>
       <w:pPr>
         <w:pStyle w:val="Heading2"/>
       </w:pPr>
       <w:r>
+        <w:t>For UNIX</w:t>
+      </w:r>
+    </w:p>
+    <w:p>
+      <w:pPr>
+        <w:pStyle w:val="ListParagraph"/>
+        <w:numPr>
+          <w:ilvl w:val="0"/>
+          <w:numId w:val="3"/>
+        </w:numPr>
+      </w:pPr>
+      <w:r>
+        <w:t>Compiler</w:t>
+      </w:r>
+    </w:p>
+    <w:p>
+      <w:pPr>
+        <w:pStyle w:val="ListParagraph"/>
+        <w:numPr>
+          <w:ilvl w:val="1"/>
+          <w:numId w:val="3"/>
+        </w:numPr>
+      </w:pPr>
+      <w:r>
+        <w:t xml:space="preserve">gcc </w:t>
+      </w:r>
+      <w:r>
+        <w:t>5</w:t>
+      </w:r>
+      <w:r>
+        <w:t xml:space="preserve"> </w:t>
+      </w:r>
+      <w:r>
+        <w:t>or later</w:t>
+      </w:r>
+      <w:r>
+        <w:t xml:space="preserve"> OR</w:t>
+      </w:r>
+    </w:p>
+    <w:p>
+      <w:pPr>
+        <w:pStyle w:val="ListParagraph"/>
+        <w:numPr>
+          <w:ilvl w:val="2"/>
+          <w:numId w:val="3"/>
+        </w:numPr>
+      </w:pPr>
+      <w:r>
+        <w:t xml:space="preserve">Stroika is </w:t>
+      </w:r>
+      <w:r>
+        <w:t xml:space="preserve">currently tested with </w:t>
+      </w:r>
+      <w:r>
+        <w:t>gcc 5</w:t>
+      </w:r>
+      <w:r>
+        <w:t>.x, 6.x</w:t>
+      </w:r>
+    </w:p>
+    <w:p>
+      <w:pPr>
+        <w:pStyle w:val="ListParagraph"/>
+        <w:numPr>
+          <w:ilvl w:val="1"/>
+          <w:numId w:val="3"/>
+        </w:numPr>
+      </w:pPr>
+      <w:r>
+        <w:t xml:space="preserve">llvm </w:t>
+      </w:r>
+      <w:r>
+        <w:t xml:space="preserve">(clang++) </w:t>
+      </w:r>
+      <w:r>
+        <w:t>3.</w:t>
+      </w:r>
+      <w:r>
+        <w:t>7</w:t>
+      </w:r>
+      <w:r>
+        <w:t>, 3.</w:t>
+      </w:r>
+      <w:r>
+        <w:t>8</w:t>
+      </w:r>
+      <w:r>
+        <w:t xml:space="preserve"> </w:t>
+      </w:r>
+      <w:r>
+        <w:t xml:space="preserve"> </w:t>
+      </w:r>
+      <w:r>
+        <w:t>or later</w:t>
+      </w:r>
+    </w:p>
+    <w:p>
+      <w:pPr>
+        <w:pStyle w:val="Heading2"/>
+      </w:pPr>
+      <w:r>
         <w:t>For Windows</w:t>
       </w:r>
     </w:p>
@@ -928,13 +1139,7 @@
         </w:numPr>
       </w:pPr>
       <w:r>
-        <w:t>Visual Studio.net 201</w:t>
-      </w:r>
-      <w:r>
-        <w:t>5 Update 2</w:t>
-      </w:r>
-      <w:r>
-        <w:t xml:space="preserve"> (or later)</w:t>
+        <w:t>Visual Studio.net 2015 Update 2 (or later)</w:t>
       </w:r>
     </w:p>
     <w:p>
@@ -988,19 +1193,41 @@
         <w:pStyle w:val="Heading2"/>
       </w:pPr>
       <w:r>
-        <w:t>For UNIX</w:t>
-      </w:r>
-    </w:p>
-    <w:p>
-      <w:pPr>
-        <w:pStyle w:val="ListParagraph"/>
-        <w:numPr>
-          <w:ilvl w:val="0"/>
-          <w:numId w:val="3"/>
-        </w:numPr>
-      </w:pPr>
-      <w:r>
-        <w:t>Compiler</w:t>
+        <w:t>For Windows</w:t>
+      </w:r>
+    </w:p>
+    <w:p>
+      <w:pPr>
+        <w:pStyle w:val="ListParagraph"/>
+        <w:numPr>
+          <w:ilvl w:val="0"/>
+          <w:numId w:val="2"/>
+        </w:numPr>
+      </w:pPr>
+      <w:r>
+        <w:t>Visual Studio.net 2015 Update 2 (or later)</w:t>
+      </w:r>
+    </w:p>
+    <w:p>
+      <w:pPr>
+        <w:pStyle w:val="ListParagraph"/>
+        <w:numPr>
+          <w:ilvl w:val="0"/>
+          <w:numId w:val="2"/>
+        </w:numPr>
+        <w:spacing w:after="0"/>
+      </w:pPr>
+      <w:r>
+        <w:t>Cygwin</w:t>
+      </w:r>
+    </w:p>
+    <w:p>
+      <w:pPr>
+        <w:spacing w:after="0"/>
+        <w:ind w:firstLine="720"/>
+      </w:pPr>
+      <w:r>
+        <w:t>Including</w:t>
       </w:r>
     </w:p>
     <w:p>
@@ -1008,44 +1235,11 @@
         <w:pStyle w:val="ListParagraph"/>
         <w:numPr>
           <w:ilvl w:val="1"/>
-          <w:numId w:val="3"/>
-        </w:numPr>
-      </w:pPr>
-      <w:r>
-        <w:t xml:space="preserve">gcc </w:t>
-      </w:r>
-      <w:r>
-        <w:t>5</w:t>
-      </w:r>
-      <w:r>
-        <w:t xml:space="preserve"> </w:t>
-      </w:r>
-      <w:r>
-        <w:t>or later</w:t>
-      </w:r>
-      <w:r>
-        <w:t xml:space="preserve"> OR</w:t>
-      </w:r>
-    </w:p>
-    <w:p>
-      <w:pPr>
-        <w:pStyle w:val="ListParagraph"/>
-        <w:numPr>
-          <w:ilvl w:val="2"/>
-          <w:numId w:val="3"/>
-        </w:numPr>
-      </w:pPr>
-      <w:r>
-        <w:t xml:space="preserve">Stroika is </w:t>
-      </w:r>
-      <w:r>
-        <w:t xml:space="preserve">currently tested with </w:t>
-      </w:r>
-      <w:r>
-        <w:t>gcc 5</w:t>
-      </w:r>
-      <w:r>
-        <w:t>.x, 6.x</w:t>
+          <w:numId w:val="2"/>
+        </w:numPr>
+      </w:pPr>
+      <w:r>
+        <w:t>dos2unix</w:t>
       </w:r>
     </w:p>
     <w:p>
@@ -1053,38 +1247,14 @@
         <w:pStyle w:val="ListParagraph"/>
         <w:numPr>
           <w:ilvl w:val="1"/>
-          <w:numId w:val="3"/>
-        </w:numPr>
-      </w:pPr>
-      <w:r>
-        <w:t xml:space="preserve">llvm </w:t>
-      </w:r>
-      <w:r>
-        <w:t xml:space="preserve">(clang++) </w:t>
-      </w:r>
-      <w:r>
-        <w:t>3.</w:t>
-      </w:r>
-      <w:r>
-        <w:t>7</w:t>
-      </w:r>
-      <w:r>
-        <w:t>, 3.</w:t>
-      </w:r>
-      <w:r>
-        <w:t>8</w:t>
-      </w:r>
-      <w:r>
-        <w:t xml:space="preserve"> </w:t>
-      </w:r>
-      <w:r>
-        <w:t xml:space="preserve"> </w:t>
-      </w:r>
-      <w:r>
-        <w:t>or later</w:t>
-      </w:r>
-    </w:p>
-    <w:p/>
+          <w:numId w:val="2"/>
+        </w:numPr>
+      </w:pPr>
+      <w:r>
+        <w:lastRenderedPageBreak/>
+        <w:t>unix2dos</w:t>
+      </w:r>
+    </w:p>
     <w:p>
       <w:pPr>
         <w:pStyle w:val="Heading2"/>
@@ -1787,7 +1957,7 @@
       <w:r>
         <w:tab/>
       </w:r>
-      <w:hyperlink r:id="rId8" w:history="1">
+      <w:hyperlink r:id="rId9" w:history="1">
         <w:r>
           <w:rPr>
             <w:rStyle w:val="Hyperlink"/>
@@ -2226,16 +2396,17 @@
   <w:abstractNum w:abstractNumId="3" w15:restartNumberingAfterBreak="0">
     <w:nsid w:val="40B928C9"/>
     <w:multiLevelType w:val="hybridMultilevel"/>
-    <w:tmpl w:val="4DAE6F20"/>
-    <w:lvl w:ilvl="0" w:tplc="C83080DE">
-      <w:numFmt w:val="bullet"/>
-      <w:lvlText w:val=""/>
+    <w:tmpl w:val="0A78D9DA"/>
+    <w:lvl w:ilvl="0" w:tplc="04090001">
+      <w:start w:val="1"/>
+      <w:numFmt w:val="bullet"/>
+      <w:lvlText w:val=""/>
       <w:lvlJc w:val="left"/>
       <w:pPr>
         <w:ind w:left="1080" w:hanging="360"/>
       </w:pPr>
       <w:rPr>
-        <w:rFonts w:ascii="Wingdings" w:eastAsiaTheme="minorHAnsi" w:hAnsi="Wingdings" w:cstheme="minorBidi" w:hint="default"/>
+        <w:rFonts w:ascii="Symbol" w:hAnsi="Symbol" w:hint="default"/>
       </w:rPr>
     </w:lvl>
     <w:lvl w:ilvl="1" w:tplc="04090003">

</xml_diff>

<commit_message>
https://stroika.atlassian.net/browse/STK-563: fixed several issues with macos thirdpartylibs:  libcurl, liblzma enabled now
</commit_message>
<xml_diff>
--- a/Documentation/Building Stroika.docx
+++ b/Documentation/Building Stroika.docx
@@ -7,8 +7,13 @@
         <w:pStyle w:val="Title"/>
       </w:pPr>
       <w:r>
-        <w:t>Building Stroika</w:t>
-      </w:r>
+        <w:t xml:space="preserve">Building </w:t>
+      </w:r>
+      <w:proofErr w:type="spellStart"/>
+      <w:r>
+        <w:t>Stroika</w:t>
+      </w:r>
+      <w:proofErr w:type="spellEnd"/>
     </w:p>
     <w:p>
       <w:pPr>
@@ -19,8 +24,13 @@
       </w:r>
     </w:p>
     <w:p>
-      <w:r>
-        <w:t>Stroika is a C++ class library.</w:t>
+      <w:proofErr w:type="spellStart"/>
+      <w:r>
+        <w:t>Stroika</w:t>
+      </w:r>
+      <w:proofErr w:type="spellEnd"/>
+      <w:r>
+        <w:t xml:space="preserve"> is a C++ class library.</w:t>
       </w:r>
       <w:r>
         <w:t xml:space="preserve"> For the most part, </w:t>
@@ -41,7 +51,23 @@
         <w:t>.</w:t>
       </w:r>
       <w:r>
-        <w:t xml:space="preserve"> However, internally, some of these make rules use perl etc scripts. </w:t>
+        <w:t xml:space="preserve"> However, internally, some of these make rules use </w:t>
+      </w:r>
+      <w:proofErr w:type="spellStart"/>
+      <w:r>
+        <w:t>perl</w:t>
+      </w:r>
+      <w:proofErr w:type="spellEnd"/>
+      <w:r>
+        <w:t xml:space="preserve"> </w:t>
+      </w:r>
+      <w:proofErr w:type="spellStart"/>
+      <w:r>
+        <w:t>etc</w:t>
+      </w:r>
+      <w:proofErr w:type="spellEnd"/>
+      <w:r>
+        <w:t xml:space="preserve"> scripts. </w:t>
       </w:r>
     </w:p>
     <w:p>
@@ -76,12 +102,23 @@
           <w:highlight w:val="black"/>
         </w:rPr>
       </w:pPr>
+      <w:proofErr w:type="spellStart"/>
+      <w:proofErr w:type="gramStart"/>
       <w:r>
         <w:rPr>
           <w:color w:val="FFFFFF" w:themeColor="background1"/>
           <w:highlight w:val="black"/>
         </w:rPr>
-        <w:t xml:space="preserve">wget </w:t>
+        <w:t>wget</w:t>
+      </w:r>
+      <w:proofErr w:type="spellEnd"/>
+      <w:proofErr w:type="gramEnd"/>
+      <w:r>
+        <w:rPr>
+          <w:color w:val="FFFFFF" w:themeColor="background1"/>
+          <w:highlight w:val="black"/>
+        </w:rPr>
+        <w:t xml:space="preserve"> </w:t>
       </w:r>
       <w:hyperlink r:id="rId5" w:history="1">
         <w:r>
@@ -118,82 +155,109 @@
           <w:highlight w:val="black"/>
         </w:rPr>
       </w:pPr>
+      <w:proofErr w:type="gramStart"/>
       <w:r>
         <w:rPr>
           <w:color w:val="FFFFFF" w:themeColor="background1"/>
           <w:highlight w:val="black"/>
         </w:rPr>
-        <w:t>tar xf</w:t>
-      </w:r>
+        <w:t>tar</w:t>
+      </w:r>
+      <w:proofErr w:type="gramEnd"/>
       <w:r>
         <w:rPr>
           <w:color w:val="FFFFFF" w:themeColor="background1"/>
           <w:highlight w:val="black"/>
         </w:rPr>
-        <w:t xml:space="preserve"> V2-Release</w:t>
-      </w:r>
+        <w:t xml:space="preserve"> </w:t>
+      </w:r>
+      <w:proofErr w:type="spellStart"/>
       <w:r>
         <w:rPr>
           <w:color w:val="FFFFFF" w:themeColor="background1"/>
           <w:highlight w:val="black"/>
         </w:rPr>
-        <w:t>.tar.gz</w:t>
-      </w:r>
-    </w:p>
-    <w:p>
-      <w:pPr>
-        <w:pStyle w:val="CodeFragment"/>
-        <w:rPr>
-          <w:color w:val="FFFFFF" w:themeColor="background1"/>
-        </w:rPr>
-      </w:pPr>
+        <w:t>xf</w:t>
+      </w:r>
+      <w:proofErr w:type="spellEnd"/>
       <w:r>
         <w:rPr>
           <w:color w:val="FFFFFF" w:themeColor="background1"/>
           <w:highlight w:val="black"/>
         </w:rPr>
-        <w:t xml:space="preserve">make </w:t>
+        <w:t xml:space="preserve"> V2-Release</w:t>
       </w:r>
       <w:r>
         <w:rPr>
           <w:color w:val="FFFFFF" w:themeColor="background1"/>
           <w:highlight w:val="black"/>
         </w:rPr>
-        <w:t>--</w:t>
-      </w:r>
+        <w:t>.tar.gz</w:t>
+      </w:r>
+    </w:p>
+    <w:p>
+      <w:pPr>
+        <w:pStyle w:val="CodeFragment"/>
+        <w:rPr>
+          <w:color w:val="FFFFFF" w:themeColor="background1"/>
+        </w:rPr>
+      </w:pPr>
+      <w:proofErr w:type="gramStart"/>
       <w:r>
         <w:rPr>
           <w:color w:val="FFFFFF" w:themeColor="background1"/>
           <w:highlight w:val="black"/>
         </w:rPr>
-        <w:t xml:space="preserve">directory </w:t>
-      </w:r>
+        <w:t>make</w:t>
+      </w:r>
+      <w:proofErr w:type="gramEnd"/>
       <w:r>
         <w:rPr>
           <w:color w:val="FFFFFF" w:themeColor="background1"/>
           <w:highlight w:val="black"/>
         </w:rPr>
-        <w:t>Stroika-</w:t>
+        <w:t xml:space="preserve"> </w:t>
       </w:r>
       <w:r>
         <w:rPr>
           <w:color w:val="FFFFFF" w:themeColor="background1"/>
           <w:highlight w:val="black"/>
         </w:rPr>
-        <w:t>2-Release</w:t>
+        <w:t>--</w:t>
       </w:r>
       <w:r>
         <w:rPr>
           <w:color w:val="FFFFFF" w:themeColor="background1"/>
           <w:highlight w:val="black"/>
         </w:rPr>
-        <w:t xml:space="preserve"> </w:t>
+        <w:t xml:space="preserve">directory </w:t>
       </w:r>
       <w:r>
         <w:rPr>
           <w:color w:val="FFFFFF" w:themeColor="background1"/>
           <w:highlight w:val="black"/>
         </w:rPr>
+        <w:t>Stroika-</w:t>
+      </w:r>
+      <w:r>
+        <w:rPr>
+          <w:color w:val="FFFFFF" w:themeColor="background1"/>
+          <w:highlight w:val="black"/>
+        </w:rPr>
+        <w:t>2-Release</w:t>
+      </w:r>
+      <w:r>
+        <w:rPr>
+          <w:color w:val="FFFFFF" w:themeColor="background1"/>
+          <w:highlight w:val="black"/>
+        </w:rPr>
+        <w:t xml:space="preserve"> </w:t>
+      </w:r>
+      <w:r>
+        <w:rPr>
+          <w:color w:val="FFFFFF" w:themeColor="background1"/>
+          <w:highlight w:val="black"/>
+        </w:rPr>
         <w:t>all run-tests</w:t>
       </w:r>
     </w:p>
@@ -228,8 +292,13 @@
           <w:numId w:val="6"/>
         </w:numPr>
       </w:pPr>
-      <w:r>
-        <w:t xml:space="preserve">wget </w:t>
+      <w:proofErr w:type="spellStart"/>
+      <w:r>
+        <w:t>wget</w:t>
+      </w:r>
+      <w:proofErr w:type="spellEnd"/>
+      <w:r>
+        <w:t xml:space="preserve"> </w:t>
       </w:r>
       <w:hyperlink r:id="rId6" w:history="1">
         <w:r>
@@ -248,20 +317,29 @@
           <w:i/>
         </w:rPr>
       </w:pPr>
+      <w:proofErr w:type="gramStart"/>
       <w:r>
         <w:rPr>
           <w:i/>
         </w:rPr>
         <w:t>or</w:t>
       </w:r>
+      <w:proofErr w:type="gramEnd"/>
     </w:p>
     <w:p>
       <w:pPr>
         <w:pStyle w:val="PlainText"/>
         <w:ind w:left="1080"/>
       </w:pPr>
-      <w:r>
-        <w:t xml:space="preserve">wget </w:t>
+      <w:proofErr w:type="spellStart"/>
+      <w:proofErr w:type="gramStart"/>
+      <w:r>
+        <w:t>wget</w:t>
+      </w:r>
+      <w:proofErr w:type="spellEnd"/>
+      <w:proofErr w:type="gramEnd"/>
+      <w:r>
+        <w:t xml:space="preserve"> </w:t>
       </w:r>
       <w:hyperlink r:id="rId7" w:history="1">
         <w:r>
@@ -281,7 +359,15 @@
         </w:numPr>
       </w:pPr>
       <w:r>
-        <w:t xml:space="preserve">tar xf </w:t>
+        <w:t xml:space="preserve">tar </w:t>
+      </w:r>
+      <w:proofErr w:type="spellStart"/>
+      <w:r>
+        <w:t>xf</w:t>
+      </w:r>
+      <w:proofErr w:type="spellEnd"/>
+      <w:r>
+        <w:t xml:space="preserve"> </w:t>
       </w:r>
       <w:r>
         <w:t>V2-Release</w:t>
@@ -448,9 +534,11 @@
       <w:r>
         <w:t xml:space="preserve">Review/edit </w:t>
       </w:r>
+      <w:proofErr w:type="spellStart"/>
       <w:r>
         <w:t>ConfigurationFiles</w:t>
       </w:r>
+      <w:proofErr w:type="spellEnd"/>
       <w:r>
         <w:t>/</w:t>
       </w:r>
@@ -541,12 +629,14 @@
           <w:i/>
         </w:rPr>
       </w:pPr>
+      <w:proofErr w:type="gramStart"/>
       <w:r>
         <w:rPr>
           <w:i/>
         </w:rPr>
         <w:t>or</w:t>
       </w:r>
+      <w:proofErr w:type="gramEnd"/>
     </w:p>
     <w:p>
       <w:pPr>
@@ -584,13 +674,55 @@
         <w:rPr>
           <w:i/>
         </w:rPr>
-        <w:t xml:space="preserve"> --cp</w:t>
-      </w:r>
+        <w:t xml:space="preserve"> --</w:t>
+      </w:r>
+      <w:proofErr w:type="spellStart"/>
       <w:r>
         <w:rPr>
           <w:i/>
         </w:rPr>
-        <w:t>pstd-version-flag '--std=c++1z’</w:t>
+        <w:t>cp</w:t>
+      </w:r>
+      <w:r>
+        <w:rPr>
+          <w:i/>
+        </w:rPr>
+        <w:t>pstd</w:t>
+      </w:r>
+      <w:proofErr w:type="spellEnd"/>
+      <w:r>
+        <w:rPr>
+          <w:i/>
+        </w:rPr>
+        <w:t>-version-flag '--</w:t>
+      </w:r>
+      <w:proofErr w:type="spellStart"/>
+      <w:r>
+        <w:rPr>
+          <w:i/>
+        </w:rPr>
+        <w:t>std</w:t>
+      </w:r>
+      <w:proofErr w:type="spellEnd"/>
+      <w:r>
+        <w:rPr>
+          <w:i/>
+        </w:rPr>
+        <w:t>=</w:t>
+      </w:r>
+      <w:proofErr w:type="spellStart"/>
+      <w:r>
+        <w:rPr>
+          <w:i/>
+        </w:rPr>
+        <w:t>c++</w:t>
+      </w:r>
+      <w:proofErr w:type="spellEnd"/>
+      <w:r>
+        <w:rPr>
+          <w:i/>
+        </w:rPr>
+        <w:t>1z’</w:t>
       </w:r>
     </w:p>
     <w:p>
@@ -601,12 +733,14 @@
           <w:i/>
         </w:rPr>
       </w:pPr>
+      <w:proofErr w:type="gramStart"/>
       <w:r>
         <w:rPr>
           <w:i/>
         </w:rPr>
         <w:t>or</w:t>
       </w:r>
+      <w:proofErr w:type="gramEnd"/>
     </w:p>
     <w:p>
       <w:pPr>
@@ -638,8 +772,13 @@
         </w:numPr>
       </w:pPr>
       <w:r>
-        <w:t>ls ConfigurationFiles</w:t>
-      </w:r>
+        <w:t xml:space="preserve">ls </w:t>
+      </w:r>
+      <w:proofErr w:type="spellStart"/>
+      <w:r>
+        <w:t>ConfigurationFiles</w:t>
+      </w:r>
+      <w:proofErr w:type="spellEnd"/>
       <w:r>
         <w:t>/</w:t>
       </w:r>
@@ -680,8 +819,16 @@
         <w:rPr>
           <w:i/>
         </w:rPr>
-        <w:t>a-config</w:t>
-      </w:r>
+        <w:t>a-</w:t>
+      </w:r>
+      <w:proofErr w:type="spellStart"/>
+      <w:r>
+        <w:rPr>
+          <w:i/>
+        </w:rPr>
+        <w:t>config</w:t>
+      </w:r>
+      <w:proofErr w:type="spellEnd"/>
     </w:p>
     <w:p>
       <w:pPr>
@@ -698,8 +845,16 @@
         <w:rPr>
           <w:i/>
         </w:rPr>
-        <w:t>a-config</w:t>
-      </w:r>
+        <w:t>a-</w:t>
+      </w:r>
+      <w:proofErr w:type="spellStart"/>
+      <w:r>
+        <w:rPr>
+          <w:i/>
+        </w:rPr>
+        <w:t>config</w:t>
+      </w:r>
+      <w:proofErr w:type="spellEnd"/>
     </w:p>
     <w:p>
       <w:pPr>
@@ -730,12 +885,14 @@
       <w:r>
         <w:t xml:space="preserve">(in the folder </w:t>
       </w:r>
+      <w:proofErr w:type="spellStart"/>
       <w:r>
         <w:t>ConfigurationFile</w:t>
       </w:r>
       <w:r>
         <w:t>s</w:t>
       </w:r>
+      <w:proofErr w:type="spellEnd"/>
       <w:r>
         <w:t>/)</w:t>
       </w:r>
@@ -834,9 +991,11 @@
           <w:numId w:val="2"/>
         </w:numPr>
       </w:pPr>
+      <w:proofErr w:type="spellStart"/>
       <w:r>
         <w:t>perl</w:t>
       </w:r>
+      <w:proofErr w:type="spellEnd"/>
     </w:p>
     <w:p>
       <w:pPr>
@@ -846,9 +1005,11 @@
           <w:numId w:val="2"/>
         </w:numPr>
       </w:pPr>
+      <w:proofErr w:type="spellStart"/>
       <w:r>
         <w:t>realpath</w:t>
       </w:r>
+      <w:proofErr w:type="spellEnd"/>
     </w:p>
     <w:p>
       <w:pPr>
@@ -858,9 +1019,11 @@
           <w:numId w:val="2"/>
         </w:numPr>
       </w:pPr>
+      <w:proofErr w:type="spellStart"/>
       <w:r>
         <w:t>sed</w:t>
       </w:r>
+      <w:proofErr w:type="spellEnd"/>
     </w:p>
     <w:p>
       <w:pPr>
@@ -882,9 +1045,11 @@
           <w:numId w:val="2"/>
         </w:numPr>
       </w:pPr>
+      <w:proofErr w:type="spellStart"/>
       <w:r>
         <w:t>wget</w:t>
       </w:r>
+      <w:proofErr w:type="spellEnd"/>
     </w:p>
     <w:p>
       <w:pPr>
@@ -915,8 +1080,13 @@
         <w:pStyle w:val="Heading2"/>
       </w:pPr>
       <w:r>
-        <w:t>For MacOS</w:t>
-      </w:r>
+        <w:t xml:space="preserve">For </w:t>
+      </w:r>
+      <w:proofErr w:type="spellStart"/>
+      <w:r>
+        <w:t>MacOS</w:t>
+      </w:r>
+      <w:proofErr w:type="spellEnd"/>
     </w:p>
     <w:p>
       <w:pPr>
@@ -926,8 +1096,13 @@
           <w:numId w:val="6"/>
         </w:numPr>
       </w:pPr>
-      <w:r>
-        <w:t xml:space="preserve">XCode 8 or later </w:t>
+      <w:proofErr w:type="spellStart"/>
+      <w:r>
+        <w:t>XCode</w:t>
+      </w:r>
+      <w:proofErr w:type="spellEnd"/>
+      <w:r>
+        <w:t xml:space="preserve"> 8 or later </w:t>
       </w:r>
     </w:p>
     <w:p>
@@ -939,7 +1114,15 @@
         </w:numPr>
       </w:pPr>
       <w:r>
-        <w:t xml:space="preserve">install from appstore, </w:t>
+        <w:t xml:space="preserve">install from </w:t>
+      </w:r>
+      <w:proofErr w:type="spellStart"/>
+      <w:r>
+        <w:t>appstore</w:t>
+      </w:r>
+      <w:proofErr w:type="spellEnd"/>
+      <w:r>
+        <w:t xml:space="preserve">, </w:t>
       </w:r>
     </w:p>
     <w:p>
@@ -962,8 +1145,13 @@
           <w:numId w:val="6"/>
         </w:numPr>
       </w:pPr>
-      <w:r>
-        <w:t xml:space="preserve">xcode-select </w:t>
+      <w:proofErr w:type="spellStart"/>
+      <w:r>
+        <w:t>xcode</w:t>
+      </w:r>
+      <w:proofErr w:type="spellEnd"/>
+      <w:r>
+        <w:t xml:space="preserve">-select </w:t>
       </w:r>
       <w:r>
         <w:t>–</w:t>
@@ -981,8 +1169,13 @@
         </w:numPr>
       </w:pPr>
       <w:r>
-        <w:t>gnu-sed</w:t>
-      </w:r>
+        <w:t>gnu-</w:t>
+      </w:r>
+      <w:proofErr w:type="spellStart"/>
+      <w:r>
+        <w:t>sed</w:t>
+      </w:r>
+      <w:proofErr w:type="spellEnd"/>
     </w:p>
     <w:p>
       <w:pPr>
@@ -996,7 +1189,15 @@
         <w:t xml:space="preserve">(can be helpful - </w:t>
       </w:r>
       <w:r>
-        <w:t xml:space="preserve">ruby -e "$(curl -fsSL </w:t>
+        <w:t>ruby -e "$(curl -</w:t>
+      </w:r>
+      <w:proofErr w:type="spellStart"/>
+      <w:r>
+        <w:t>fsSL</w:t>
+      </w:r>
+      <w:proofErr w:type="spellEnd"/>
+      <w:r>
+        <w:t xml:space="preserve"> </w:t>
       </w:r>
       <w:hyperlink r:id="rId8" w:history="1">
         <w:r>
@@ -1007,18 +1208,92 @@
         </w:r>
       </w:hyperlink>
       <w:r>
-        <w:t xml:space="preserve">, and then easier to install wget, </w:t>
-      </w:r>
-      <w:r>
-        <w:t xml:space="preserve">gnu-sed, </w:t>
+        <w:t xml:space="preserve">, and then easier to install </w:t>
+      </w:r>
+      <w:proofErr w:type="spellStart"/>
+      <w:r>
+        <w:t>wget</w:t>
+      </w:r>
+      <w:proofErr w:type="spellEnd"/>
+      <w:r>
+        <w:t xml:space="preserve">, </w:t>
+      </w:r>
+      <w:r>
+        <w:t>gnu-</w:t>
+      </w:r>
+      <w:proofErr w:type="spellStart"/>
+      <w:r>
+        <w:t>sed</w:t>
+      </w:r>
+      <w:proofErr w:type="spellEnd"/>
+      <w:r>
+        <w:t xml:space="preserve">, </w:t>
+      </w:r>
+      <w:proofErr w:type="spellStart"/>
+      <w:r>
+        <w:t>etc</w:t>
+      </w:r>
+      <w:proofErr w:type="spellEnd"/>
+      <w:r>
+        <w:t>)</w:t>
+      </w:r>
+    </w:p>
+    <w:p>
+      <w:pPr>
+        <w:pStyle w:val="ListParagraph"/>
+        <w:numPr>
+          <w:ilvl w:val="2"/>
+          <w:numId w:val="6"/>
+        </w:numPr>
+      </w:pPr>
+      <w:proofErr w:type="spellStart"/>
+      <w:r>
+        <w:t>Automake</w:t>
+      </w:r>
+      <w:proofErr w:type="spellEnd"/>
+      <w:r>
+        <w:t xml:space="preserve"> (brew install </w:t>
+      </w:r>
+      <w:proofErr w:type="spellStart"/>
+      <w:r>
+        <w:t>automake</w:t>
+      </w:r>
+      <w:proofErr w:type="spellEnd"/>
+      <w:r>
+        <w:t>) if building curl</w:t>
+      </w:r>
+    </w:p>
+    <w:p>
+      <w:pPr>
+        <w:pStyle w:val="ListParagraph"/>
+        <w:numPr>
+          <w:ilvl w:val="2"/>
+          <w:numId w:val="6"/>
+        </w:numPr>
+      </w:pPr>
+      <w:proofErr w:type="spellStart"/>
+      <w:r>
+        <w:t>Libtool</w:t>
+      </w:r>
+      <w:proofErr w:type="spellEnd"/>
+      <w:r>
+        <w:t xml:space="preserve"> (gnu </w:t>
+      </w:r>
+      <w:r>
+        <w:t>version</w:t>
       </w:r>
       <w:bookmarkStart w:id="0" w:name="_GoBack"/>
       <w:bookmarkEnd w:id="0"/>
       <w:r>
-        <w:t>etc</w:t>
-      </w:r>
-      <w:r>
-        <w:t>)</w:t>
+        <w:t xml:space="preserve">) – brew install </w:t>
+      </w:r>
+      <w:proofErr w:type="spellStart"/>
+      <w:r>
+        <w:t>libtool</w:t>
+      </w:r>
+      <w:proofErr w:type="spellEnd"/>
+      <w:r>
+        <w:t xml:space="preserve"> – if building curl</w:t>
       </w:r>
     </w:p>
     <w:p>
@@ -1049,8 +1324,13 @@
           <w:numId w:val="3"/>
         </w:numPr>
       </w:pPr>
-      <w:r>
-        <w:t xml:space="preserve">gcc </w:t>
+      <w:proofErr w:type="spellStart"/>
+      <w:r>
+        <w:t>gcc</w:t>
+      </w:r>
+      <w:proofErr w:type="spellEnd"/>
+      <w:r>
+        <w:t xml:space="preserve"> </w:t>
       </w:r>
       <w:r>
         <w:t>5</w:t>
@@ -1073,14 +1353,24 @@
           <w:numId w:val="3"/>
         </w:numPr>
       </w:pPr>
-      <w:r>
-        <w:t xml:space="preserve">Stroika is </w:t>
+      <w:proofErr w:type="spellStart"/>
+      <w:r>
+        <w:t>Stroika</w:t>
+      </w:r>
+      <w:proofErr w:type="spellEnd"/>
+      <w:r>
+        <w:t xml:space="preserve"> is </w:t>
       </w:r>
       <w:r>
         <w:t xml:space="preserve">currently tested with </w:t>
       </w:r>
-      <w:r>
-        <w:t>gcc 5</w:t>
+      <w:proofErr w:type="spellStart"/>
+      <w:r>
+        <w:t>gcc</w:t>
+      </w:r>
+      <w:proofErr w:type="spellEnd"/>
+      <w:r>
+        <w:t xml:space="preserve"> 5</w:t>
       </w:r>
       <w:r>
         <w:t>.x, 6.x</w:t>
@@ -1094,8 +1384,13 @@
           <w:numId w:val="3"/>
         </w:numPr>
       </w:pPr>
-      <w:r>
-        <w:t xml:space="preserve">llvm </w:t>
+      <w:proofErr w:type="spellStart"/>
+      <w:r>
+        <w:t>llvm</w:t>
+      </w:r>
+      <w:proofErr w:type="spellEnd"/>
+      <w:r>
+        <w:t xml:space="preserve"> </w:t>
       </w:r>
       <w:r>
         <w:t xml:space="preserve">(clang++) </w:t>
@@ -1227,6 +1522,7 @@
         <w:ind w:firstLine="720"/>
       </w:pPr>
       <w:r>
+        <w:lastRenderedPageBreak/>
         <w:t>Including</w:t>
       </w:r>
     </w:p>
@@ -1251,7 +1547,6 @@
         </w:numPr>
       </w:pPr>
       <w:r>
-        <w:lastRenderedPageBreak/>
         <w:t>unix2dos</w:t>
       </w:r>
     </w:p>
@@ -1268,7 +1563,23 @@
     </w:p>
     <w:p>
       <w:r>
-        <w:t>These components automatically downloaded and built and integrated into Stroika (depending on configuration) or Stroika can be configured to use the system installed version of these components.</w:t>
+        <w:t xml:space="preserve">These components automatically downloaded and built and integrated into </w:t>
+      </w:r>
+      <w:proofErr w:type="spellStart"/>
+      <w:r>
+        <w:t>Stroika</w:t>
+      </w:r>
+      <w:proofErr w:type="spellEnd"/>
+      <w:r>
+        <w:t xml:space="preserve"> (depending on configuration) or </w:t>
+      </w:r>
+      <w:proofErr w:type="spellStart"/>
+      <w:r>
+        <w:t>Stroika</w:t>
+      </w:r>
+      <w:proofErr w:type="spellEnd"/>
+      <w:r>
+        <w:t xml:space="preserve"> can be configured to use the system installed version of these components.</w:t>
       </w:r>
     </w:p>
     <w:p>
@@ -1291,9 +1602,11 @@
           <w:numId w:val="4"/>
         </w:numPr>
       </w:pPr>
+      <w:proofErr w:type="spellStart"/>
       <w:r>
         <w:t>openssl</w:t>
       </w:r>
+      <w:proofErr w:type="spellEnd"/>
     </w:p>
     <w:p>
       <w:pPr>
@@ -1303,9 +1616,11 @@
           <w:numId w:val="4"/>
         </w:numPr>
       </w:pPr>
+      <w:proofErr w:type="spellStart"/>
       <w:r>
         <w:t>zlib</w:t>
       </w:r>
+      <w:proofErr w:type="spellEnd"/>
     </w:p>
     <w:p>
       <w:pPr>
@@ -1315,8 +1630,13 @@
           <w:numId w:val="4"/>
         </w:numPr>
       </w:pPr>
-      <w:r>
-        <w:t>lzma SDK</w:t>
+      <w:proofErr w:type="spellStart"/>
+      <w:r>
+        <w:t>lzma</w:t>
+      </w:r>
+      <w:proofErr w:type="spellEnd"/>
+      <w:r>
+        <w:t xml:space="preserve"> SDK</w:t>
       </w:r>
     </w:p>
     <w:p>
@@ -1351,7 +1671,31 @@
     </w:p>
     <w:p>
       <w:r>
-        <w:t xml:space="preserve">We seriously considered a number of build systems, including cmake, ant, perl scripts, qmake, etc. They all weak, with ant possibly being the best alternative, except that </w:t>
+        <w:t xml:space="preserve">We seriously considered a number of build systems, including </w:t>
+      </w:r>
+      <w:proofErr w:type="spellStart"/>
+      <w:r>
+        <w:t>cmake</w:t>
+      </w:r>
+      <w:proofErr w:type="spellEnd"/>
+      <w:r>
+        <w:t xml:space="preserve">, ant, </w:t>
+      </w:r>
+      <w:proofErr w:type="spellStart"/>
+      <w:r>
+        <w:t>perl</w:t>
+      </w:r>
+      <w:proofErr w:type="spellEnd"/>
+      <w:r>
+        <w:t xml:space="preserve"> scripts, </w:t>
+      </w:r>
+      <w:proofErr w:type="spellStart"/>
+      <w:r>
+        <w:t>qmake</w:t>
+      </w:r>
+      <w:proofErr w:type="spellEnd"/>
+      <w:r>
+        <w:t xml:space="preserve">, etc. They all weak, with ant possibly being the best alternative, except that </w:t>
       </w:r>
       <w:r>
         <w:t>it’s</w:t>
@@ -1378,10 +1722,18 @@
         <w:t>The design is to make a set of co</w:t>
       </w:r>
       <w:r>
-        <w:t>nfiguration files – each stored in the Configuration</w:t>
-      </w:r>
-      <w:r>
-        <w:t>Files/</w:t>
+        <w:t xml:space="preserve">nfiguration files – each stored in the </w:t>
+      </w:r>
+      <w:proofErr w:type="spellStart"/>
+      <w:r>
+        <w:t>Configuration</w:t>
+      </w:r>
+      <w:r>
+        <w:t>Files</w:t>
+      </w:r>
+      <w:proofErr w:type="spellEnd"/>
+      <w:r>
+        <w:t>/</w:t>
       </w:r>
       <w:r>
         <w:t xml:space="preserve"> directory. Configurations are described by a single XML file. They can be generated using</w:t>
@@ -1399,17 +1751,45 @@
       </w:pPr>
       <w:r>
         <w:tab/>
-        <w:t xml:space="preserve">configure --help </w:t>
-      </w:r>
-    </w:p>
-    <w:p>
-      <w:r>
-        <w:t>for more information.</w:t>
-      </w:r>
-    </w:p>
-    <w:p>
-      <w:r>
-        <w:t>A configuration comprises BOTH target platform (e.g. windows/linux), hardware (e.g. PowerPC, x86, x64, ARM), and any other options (debug build, enable assertions, support OpenSSL, etc).</w:t>
+      </w:r>
+      <w:proofErr w:type="gramStart"/>
+      <w:r>
+        <w:t>configure</w:t>
+      </w:r>
+      <w:proofErr w:type="gramEnd"/>
+      <w:r>
+        <w:t xml:space="preserve"> --help </w:t>
+      </w:r>
+    </w:p>
+    <w:p>
+      <w:proofErr w:type="gramStart"/>
+      <w:r>
+        <w:t>for</w:t>
+      </w:r>
+      <w:proofErr w:type="gramEnd"/>
+      <w:r>
+        <w:t xml:space="preserve"> more information.</w:t>
+      </w:r>
+    </w:p>
+    <w:p>
+      <w:r>
+        <w:t>A configuration comprises BOTH target platform (e.g. windows/</w:t>
+      </w:r>
+      <w:proofErr w:type="spellStart"/>
+      <w:r>
+        <w:t>linux</w:t>
+      </w:r>
+      <w:proofErr w:type="spellEnd"/>
+      <w:r>
+        <w:t xml:space="preserve">), hardware (e.g. PowerPC, x86, x64, ARM), and any other options (debug build, enable assertions, support OpenSSL, </w:t>
+      </w:r>
+      <w:proofErr w:type="spellStart"/>
+      <w:r>
+        <w:t>etc</w:t>
+      </w:r>
+      <w:proofErr w:type="spellEnd"/>
+      <w:r>
+        <w:t>).</w:t>
       </w:r>
     </w:p>
     <w:p>
@@ -1424,7 +1804,23 @@
     </w:p>
     <w:p>
       <w:r>
-        <w:t>@todo A FUTURE version of Stroika will have an XML Schema (XSD) to describe the configuration file format.</w:t>
+        <w:t>@</w:t>
+      </w:r>
+      <w:proofErr w:type="spellStart"/>
+      <w:r>
+        <w:t>todo</w:t>
+      </w:r>
+      <w:proofErr w:type="spellEnd"/>
+      <w:r>
+        <w:t xml:space="preserve"> A FUTURE version of </w:t>
+      </w:r>
+      <w:proofErr w:type="spellStart"/>
+      <w:r>
+        <w:t>Stroika</w:t>
+      </w:r>
+      <w:proofErr w:type="spellEnd"/>
+      <w:r>
+        <w:t xml:space="preserve"> will have an XML Schema (XSD) to describe the configuration file format.</w:t>
       </w:r>
     </w:p>
     <w:p>
@@ -1438,12 +1834,24 @@
       </w:pPr>
       <w:r>
         <w:tab/>
-        <w:t>make apply-configurations</w:t>
-      </w:r>
-    </w:p>
-    <w:p>
-      <w:r>
-        <w:t>to generate all the directories and files dependent on the defined configurations. Note – this is generally not necessary, and called automatically.</w:t>
+      </w:r>
+      <w:proofErr w:type="gramStart"/>
+      <w:r>
+        <w:t>make</w:t>
+      </w:r>
+      <w:proofErr w:type="gramEnd"/>
+      <w:r>
+        <w:t xml:space="preserve"> apply-configurations</w:t>
+      </w:r>
+    </w:p>
+    <w:p>
+      <w:proofErr w:type="gramStart"/>
+      <w:r>
+        <w:t>to</w:t>
+      </w:r>
+      <w:proofErr w:type="gramEnd"/>
+      <w:r>
+        <w:t xml:space="preserve"> generate all the directories and files dependent on the defined configurations. Note – this is generally not necessary, and called automatically.</w:t>
       </w:r>
     </w:p>
     <w:p>
@@ -1456,19 +1864,45 @@
     </w:p>
     <w:p>
       <w:r>
-        <w:t xml:space="preserve">Intermediate files (objs etc) go into </w:t>
-      </w:r>
+        <w:t>Intermediate files (</w:t>
+      </w:r>
+      <w:proofErr w:type="spellStart"/>
+      <w:r>
+        <w:t>objs</w:t>
+      </w:r>
+      <w:proofErr w:type="spellEnd"/>
+      <w:r>
+        <w:t xml:space="preserve"> </w:t>
+      </w:r>
+      <w:proofErr w:type="spellStart"/>
+      <w:r>
+        <w:t>etc</w:t>
+      </w:r>
+      <w:proofErr w:type="spellEnd"/>
+      <w:r>
+        <w:t xml:space="preserve">) go into </w:t>
+      </w:r>
+      <w:proofErr w:type="spellStart"/>
       <w:r>
         <w:rPr>
           <w:b/>
         </w:rPr>
         <w:t>IntermediateFiles</w:t>
       </w:r>
+      <w:proofErr w:type="spellEnd"/>
+      <w:proofErr w:type="gramStart"/>
       <w:r>
         <w:rPr>
           <w:b/>
         </w:rPr>
-        <w:t>/{CONFIGURATION-NAME}</w:t>
+        <w:t>/{</w:t>
+      </w:r>
+      <w:proofErr w:type="gramEnd"/>
+      <w:r>
+        <w:rPr>
+          <w:b/>
+        </w:rPr>
+        <w:t>CONFIGURATION-NAME}</w:t>
       </w:r>
       <w:r>
         <w:t xml:space="preserve">. Final build products (libraries and executables) go into </w:t>
@@ -1479,11 +1913,19 @@
         </w:rPr>
         <w:t>Builds</w:t>
       </w:r>
+      <w:proofErr w:type="gramStart"/>
       <w:r>
         <w:rPr>
           <w:b/>
         </w:rPr>
-        <w:t>/{CONFIGURATION-NAME}</w:t>
+        <w:t>/{</w:t>
+      </w:r>
+      <w:proofErr w:type="gramEnd"/>
+      <w:r>
+        <w:rPr>
+          <w:b/>
+        </w:rPr>
+        <w:t>CONFIGURATION-NAME}</w:t>
       </w:r>
       <w:r>
         <w:t>.</w:t>
@@ -1504,7 +1946,23 @@
     </w:p>
     <w:p>
       <w:r>
-        <w:t>On any platform, building Stroika, and all is demo applications and regression tests is as simple as cd’ing to the top-level directory, and typing make</w:t>
+        <w:t xml:space="preserve">On any platform, building </w:t>
+      </w:r>
+      <w:proofErr w:type="spellStart"/>
+      <w:r>
+        <w:t>Stroika</w:t>
+      </w:r>
+      <w:proofErr w:type="spellEnd"/>
+      <w:r>
+        <w:t xml:space="preserve">, and all is demo applications and regression tests is as simple as </w:t>
+      </w:r>
+      <w:proofErr w:type="spellStart"/>
+      <w:r>
+        <w:t>cd’ing</w:t>
+      </w:r>
+      <w:proofErr w:type="spellEnd"/>
+      <w:r>
+        <w:t xml:space="preserve"> to the top-level directory, and typing make</w:t>
       </w:r>
     </w:p>
     <w:p>
@@ -1577,11 +2035,21 @@
       <w:pPr>
         <w:pStyle w:val="ListParagraph"/>
       </w:pPr>
+      <w:proofErr w:type="gramStart"/>
       <w:r>
         <w:t>builds</w:t>
       </w:r>
-      <w:r>
-        <w:t xml:space="preserve"> the stroika library, tests, demos, etc. </w:t>
+      <w:proofErr w:type="gramEnd"/>
+      <w:r>
+        <w:t xml:space="preserve"> the </w:t>
+      </w:r>
+      <w:proofErr w:type="spellStart"/>
+      <w:r>
+        <w:t>stroika</w:t>
+      </w:r>
+      <w:proofErr w:type="spellEnd"/>
+      <w:r>
+        <w:t xml:space="preserve"> library, tests, demos, etc. </w:t>
       </w:r>
     </w:p>
     <w:p>
@@ -1601,7 +2069,15 @@
         <w:pStyle w:val="ListParagraph"/>
       </w:pPr>
       <w:r>
-        <w:t>Builds just the Stroika libraries</w:t>
+        <w:t xml:space="preserve">Builds just the </w:t>
+      </w:r>
+      <w:proofErr w:type="spellStart"/>
+      <w:r>
+        <w:t>Stroika</w:t>
+      </w:r>
+      <w:proofErr w:type="spellEnd"/>
+      <w:r>
+        <w:t xml:space="preserve"> libraries</w:t>
       </w:r>
     </w:p>
     <w:p>
@@ -1621,7 +2097,15 @@
         <w:pStyle w:val="ListParagraph"/>
       </w:pPr>
       <w:r>
-        <w:t>Builds the Stroika sample applications</w:t>
+        <w:t xml:space="preserve">Builds the </w:t>
+      </w:r>
+      <w:proofErr w:type="spellStart"/>
+      <w:r>
+        <w:t>Stroika</w:t>
+      </w:r>
+      <w:proofErr w:type="spellEnd"/>
+      <w:r>
+        <w:t xml:space="preserve"> sample applications</w:t>
       </w:r>
     </w:p>
     <w:p>
@@ -1641,7 +2125,15 @@
         <w:pStyle w:val="ListParagraph"/>
       </w:pPr>
       <w:r>
-        <w:t>Builds Stroika, and all the regression tests, and runs the regression tests</w:t>
+        <w:t xml:space="preserve">Builds </w:t>
+      </w:r>
+      <w:proofErr w:type="spellStart"/>
+      <w:r>
+        <w:t>Stroika</w:t>
+      </w:r>
+      <w:proofErr w:type="spellEnd"/>
+      <w:r>
+        <w:t>, and all the regression tests, and runs the regression tests</w:t>
       </w:r>
     </w:p>
     <w:p>
@@ -1681,7 +2173,15 @@
         <w:pStyle w:val="ListParagraph"/>
       </w:pPr>
       <w:r>
-        <w:t>Checks if the tools needed to build Stroika are installed and in your path. This is done automatically, and generally not needed explicitly.</w:t>
+        <w:t xml:space="preserve">Checks if the tools needed to build </w:t>
+      </w:r>
+      <w:proofErr w:type="spellStart"/>
+      <w:r>
+        <w:t>Stroika</w:t>
+      </w:r>
+      <w:proofErr w:type="spellEnd"/>
+      <w:r>
+        <w:t xml:space="preserve"> are installed and in your path. This is done automatically, and generally not needed explicitly.</w:t>
       </w:r>
     </w:p>
     <w:p>
@@ -1694,7 +2194,15 @@
     </w:p>
     <w:p>
       <w:r>
-        <w:t>All the make targets (e.g. all, libraries etc) take an OPTIONAL parameter CONFIGURATION. If specified, only that configuration is built. If omitted (or empty) – ALL configurations are built</w:t>
+        <w:t xml:space="preserve">All the make targets (e.g. all, libraries </w:t>
+      </w:r>
+      <w:proofErr w:type="spellStart"/>
+      <w:r>
+        <w:t>etc</w:t>
+      </w:r>
+      <w:proofErr w:type="spellEnd"/>
+      <w:r>
+        <w:t>) take an OPTIONAL parameter CONFIGURATION. If specified, only that configuration is built. If omitted (or empty) – ALL configurations are built</w:t>
       </w:r>
       <w:r>
         <w:t>.</w:t>
@@ -1710,13 +2218,29 @@
     </w:p>
     <w:p>
       <w:r>
-        <w:t xml:space="preserve">Visual Studio.net project and solution files are available for the Stroika demos, top-level project files, and </w:t>
+        <w:t xml:space="preserve">Visual Studio.net project and solution files are available for the </w:t>
+      </w:r>
+      <w:proofErr w:type="spellStart"/>
+      <w:r>
+        <w:t>Stroika</w:t>
+      </w:r>
+      <w:proofErr w:type="spellEnd"/>
+      <w:r>
+        <w:t xml:space="preserve"> demos, top-level project files, and </w:t>
       </w:r>
       <w:r>
         <w:t xml:space="preserve">regression tests. </w:t>
       </w:r>
       <w:r>
-        <w:t>Once you have built your configuration files (see above), you can use the project files to build, test, extend and develop Stroika.</w:t>
+        <w:t xml:space="preserve">Once you have built your configuration files (see above), you can use the project files to build, test, extend and develop </w:t>
+      </w:r>
+      <w:proofErr w:type="spellStart"/>
+      <w:r>
+        <w:t>Stroika</w:t>
+      </w:r>
+      <w:proofErr w:type="spellEnd"/>
+      <w:r>
+        <w:t>.</w:t>
       </w:r>
     </w:p>
     <w:p>
@@ -1726,8 +2250,23 @@
       <w:r>
         <w:t xml:space="preserve">Using </w:t>
       </w:r>
-      <w:r>
-        <w:t>QtCreator (on unix)</w:t>
+      <w:proofErr w:type="spellStart"/>
+      <w:r>
+        <w:t>QtCreator</w:t>
+      </w:r>
+      <w:proofErr w:type="spellEnd"/>
+      <w:r>
+        <w:t xml:space="preserve"> (on </w:t>
+      </w:r>
+      <w:proofErr w:type="spellStart"/>
+      <w:proofErr w:type="gramStart"/>
+      <w:r>
+        <w:t>unix</w:t>
+      </w:r>
+      <w:proofErr w:type="spellEnd"/>
+      <w:proofErr w:type="gramEnd"/>
+      <w:r>
+        <w:t>)</w:t>
       </w:r>
     </w:p>
     <w:p>
@@ -1738,7 +2277,31 @@
         <w:t>Library/Projects/QtCreator/CreateQtCreatorSymbolicLinks.sh</w:t>
       </w:r>
       <w:r>
-        <w:t xml:space="preserve"> to create project files at the top level of your Stroika directory. Then you can open that .creator file in qtCreator, and build and debug Stroika-based </w:t>
+        <w:t xml:space="preserve"> to create project files at the top level of your </w:t>
+      </w:r>
+      <w:proofErr w:type="spellStart"/>
+      <w:r>
+        <w:t>Stroika</w:t>
+      </w:r>
+      <w:proofErr w:type="spellEnd"/>
+      <w:r>
+        <w:t xml:space="preserve"> directory. Then you can open that .creator file in </w:t>
+      </w:r>
+      <w:proofErr w:type="spellStart"/>
+      <w:r>
+        <w:t>qtCreator</w:t>
+      </w:r>
+      <w:proofErr w:type="spellEnd"/>
+      <w:r>
+        <w:t xml:space="preserve">, and build and debug </w:t>
+      </w:r>
+      <w:proofErr w:type="spellStart"/>
+      <w:r>
+        <w:t>Stroika</w:t>
+      </w:r>
+      <w:proofErr w:type="spellEnd"/>
+      <w:r>
+        <w:t xml:space="preserve">-based </w:t>
       </w:r>
       <w:r>
         <w:t>applications</w:t>
@@ -1788,8 +2351,9 @@
           <w:sz w:val="19"/>
           <w:szCs w:val="19"/>
         </w:rPr>
-        <w:t>arm-linux-gnueabihf-g++-</w:t>
-      </w:r>
+        <w:t>arm-</w:t>
+      </w:r>
+      <w:proofErr w:type="spellStart"/>
       <w:r>
         <w:rPr>
           <w:rFonts w:ascii="Consolas" w:hAnsi="Consolas" w:cs="Consolas"/>
@@ -1797,6 +2361,45 @@
           <w:sz w:val="19"/>
           <w:szCs w:val="19"/>
         </w:rPr>
+        <w:t>linux</w:t>
+      </w:r>
+      <w:proofErr w:type="spellEnd"/>
+      <w:r>
+        <w:rPr>
+          <w:rFonts w:ascii="Consolas" w:hAnsi="Consolas" w:cs="Consolas"/>
+          <w:color w:val="000000"/>
+          <w:sz w:val="19"/>
+          <w:szCs w:val="19"/>
+        </w:rPr>
+        <w:t>-</w:t>
+      </w:r>
+      <w:proofErr w:type="spellStart"/>
+      <w:r>
+        <w:rPr>
+          <w:rFonts w:ascii="Consolas" w:hAnsi="Consolas" w:cs="Consolas"/>
+          <w:color w:val="000000"/>
+          <w:sz w:val="19"/>
+          <w:szCs w:val="19"/>
+        </w:rPr>
+        <w:t>gnueabihf</w:t>
+      </w:r>
+      <w:proofErr w:type="spellEnd"/>
+      <w:r>
+        <w:rPr>
+          <w:rFonts w:ascii="Consolas" w:hAnsi="Consolas" w:cs="Consolas"/>
+          <w:color w:val="000000"/>
+          <w:sz w:val="19"/>
+          <w:szCs w:val="19"/>
+        </w:rPr>
+        <w:t>-g++-</w:t>
+      </w:r>
+      <w:r>
+        <w:rPr>
+          <w:rFonts w:ascii="Consolas" w:hAnsi="Consolas" w:cs="Consolas"/>
+          <w:color w:val="000000"/>
+          <w:sz w:val="19"/>
+          <w:szCs w:val="19"/>
+        </w:rPr>
         <w:t>5</w:t>
       </w:r>
       <w:r>
@@ -1808,7 +2411,23 @@
         <w:ind w:firstLine="720"/>
       </w:pPr>
       <w:r>
-        <w:t>On unubtu, sudo apt-get install g++-</w:t>
+        <w:t xml:space="preserve">On </w:t>
+      </w:r>
+      <w:proofErr w:type="spellStart"/>
+      <w:r>
+        <w:t>unubtu</w:t>
+      </w:r>
+      <w:proofErr w:type="spellEnd"/>
+      <w:r>
+        <w:t xml:space="preserve">, </w:t>
+      </w:r>
+      <w:proofErr w:type="spellStart"/>
+      <w:r>
+        <w:t>sudo</w:t>
+      </w:r>
+      <w:proofErr w:type="spellEnd"/>
+      <w:r>
+        <w:t xml:space="preserve"> apt-get install g++-</w:t>
       </w:r>
       <w:r>
         <w:t>5</w:t>
@@ -1841,7 +2460,23 @@
         <w:t>apply-default-debug-flags</w:t>
       </w:r>
       <w:r>
-        <w:t xml:space="preserve"> --trace2file enable --compiler-driver arm-linux-gnueabihf-g</w:t>
+        <w:t xml:space="preserve"> --trace2file enable --compiler-driver arm-</w:t>
+      </w:r>
+      <w:proofErr w:type="spellStart"/>
+      <w:r>
+        <w:t>linux</w:t>
+      </w:r>
+      <w:proofErr w:type="spellEnd"/>
+      <w:r>
+        <w:t>-</w:t>
+      </w:r>
+      <w:proofErr w:type="spellStart"/>
+      <w:r>
+        <w:t>gnueabihf</w:t>
+      </w:r>
+      <w:proofErr w:type="spellEnd"/>
+      <w:r>
+        <w:t>-g</w:t>
       </w:r>
       <w:r>
         <w:t>++-</w:t>
@@ -1879,8 +2514,21 @@
         <w:ind w:firstLine="720"/>
       </w:pPr>
       <w:r>
-        <w:t>--trace2file disable to disable tracefile utility, and enabled writes a debug log to /tmp</w:t>
-      </w:r>
+        <w:t xml:space="preserve">--trace2file disable to disable </w:t>
+      </w:r>
+      <w:proofErr w:type="spellStart"/>
+      <w:r>
+        <w:t>tracefile</w:t>
+      </w:r>
+      <w:proofErr w:type="spellEnd"/>
+      <w:r>
+        <w:t xml:space="preserve"> utility, and enabled writes a debug log to /</w:t>
+      </w:r>
+      <w:proofErr w:type="spellStart"/>
+      <w:r>
+        <w:t>tmp</w:t>
+      </w:r>
+      <w:proofErr w:type="spellEnd"/>
       <w:r>
         <w:t>.</w:t>
       </w:r>
@@ -1909,7 +2557,15 @@
         <w:ind w:firstLine="720"/>
       </w:pPr>
       <w:r>
-        <w:t>This builds the samples, libraries etc to Builds/</w:t>
+        <w:t xml:space="preserve">This builds the samples, libraries </w:t>
+      </w:r>
+      <w:proofErr w:type="spellStart"/>
+      <w:r>
+        <w:t>etc</w:t>
+      </w:r>
+      <w:proofErr w:type="spellEnd"/>
+      <w:r>
+        <w:t xml:space="preserve"> to Builds/</w:t>
       </w:r>
       <w:r>
         <w:t>raspberrypi-gcc-4.9</w:t>
@@ -1927,8 +2583,13 @@
         </w:numPr>
       </w:pPr>
       <w:r>
-        <w:t>make run-tests REMOTE=pi@myRasberryPi</w:t>
-      </w:r>
+        <w:t>make run-tests REMOTE=</w:t>
+      </w:r>
+      <w:proofErr w:type="spellStart"/>
+      <w:r>
+        <w:t>pi@myRasberryPi</w:t>
+      </w:r>
+      <w:proofErr w:type="spellEnd"/>
     </w:p>
     <w:p>
       <w:pPr>
@@ -1936,7 +2597,25 @@
         <w:ind w:left="720"/>
       </w:pPr>
       <w:r>
-        <w:t>This uses ssh to run the tests remotely on the argument machine (I setup a hostname in /etc/hosts for the mapping).</w:t>
+        <w:t xml:space="preserve">This uses </w:t>
+      </w:r>
+      <w:proofErr w:type="spellStart"/>
+      <w:proofErr w:type="gramStart"/>
+      <w:r>
+        <w:t>ssh</w:t>
+      </w:r>
+      <w:proofErr w:type="spellEnd"/>
+      <w:proofErr w:type="gramEnd"/>
+      <w:r>
+        <w:t xml:space="preserve"> to run the tests remotely on the argument machine (I setup a hostname in /</w:t>
+      </w:r>
+      <w:proofErr w:type="spellStart"/>
+      <w:r>
+        <w:t>etc</w:t>
+      </w:r>
+      <w:proofErr w:type="spellEnd"/>
+      <w:r>
+        <w:t>/hosts for the mapping).</w:t>
       </w:r>
     </w:p>
     <w:p>
@@ -1947,7 +2626,17 @@
         <w:t>Using SSH, it’s</w:t>
       </w:r>
       <w:r>
-        <w:t xml:space="preserve"> also helpful to setup ssh keys to avoid re-entering passwords</w:t>
+        <w:t xml:space="preserve"> also helpful to setup </w:t>
+      </w:r>
+      <w:proofErr w:type="spellStart"/>
+      <w:proofErr w:type="gramStart"/>
+      <w:r>
+        <w:t>ssh</w:t>
+      </w:r>
+      <w:proofErr w:type="spellEnd"/>
+      <w:proofErr w:type="gramEnd"/>
+      <w:r>
+        <w:t xml:space="preserve"> keys to avoid re-entering passwords</w:t>
       </w:r>
     </w:p>
     <w:p>
@@ -2009,8 +2698,15 @@
       <w:pPr>
         <w:pStyle w:val="Heading2"/>
       </w:pPr>
-      <w:r>
-        <w:t xml:space="preserve">cp: illegal option </w:t>
+      <w:proofErr w:type="spellStart"/>
+      <w:proofErr w:type="gramStart"/>
+      <w:r>
+        <w:t>cp</w:t>
+      </w:r>
+      <w:proofErr w:type="spellEnd"/>
+      <w:proofErr w:type="gramEnd"/>
+      <w:r>
+        <w:t xml:space="preserve">: illegal option </w:t>
       </w:r>
       <w:r>
         <w:t>–</w:t>
@@ -2018,8 +2714,13 @@
     </w:p>
     <w:p>
       <w:r>
-        <w:t>Install a copy of GNU cp</w:t>
-      </w:r>
+        <w:t xml:space="preserve">Install a copy of GNU </w:t>
+      </w:r>
+      <w:proofErr w:type="spellStart"/>
+      <w:r>
+        <w:t>cp</w:t>
+      </w:r>
+      <w:proofErr w:type="spellEnd"/>
     </w:p>
     <w:p>
       <w:pPr>
@@ -2038,8 +2739,15 @@
       <w:pPr>
         <w:pStyle w:val="CodeFragment"/>
       </w:pPr>
-      <w:r>
-        <w:t>cygcheck -p dos2unix</w:t>
+      <w:proofErr w:type="spellStart"/>
+      <w:proofErr w:type="gramStart"/>
+      <w:r>
+        <w:t>cygcheck</w:t>
+      </w:r>
+      <w:proofErr w:type="spellEnd"/>
+      <w:proofErr w:type="gramEnd"/>
+      <w:r>
+        <w:t xml:space="preserve"> -p dos2unix</w:t>
       </w:r>
     </w:p>
     <w:sectPr>

</xml_diff>

<commit_message>
improved docs for building on macos
</commit_message>
<xml_diff>
--- a/Documentation/Building Stroika.docx
+++ b/Documentation/Building Stroika.docx
@@ -7,13 +7,8 @@
         <w:pStyle w:val="Title"/>
       </w:pPr>
       <w:r>
-        <w:t xml:space="preserve">Building </w:t>
-      </w:r>
-      <w:proofErr w:type="spellStart"/>
-      <w:r>
-        <w:t>Stroika</w:t>
-      </w:r>
-      <w:proofErr w:type="spellEnd"/>
+        <w:t>Building Stroika</w:t>
+      </w:r>
     </w:p>
     <w:p>
       <w:pPr>
@@ -24,13 +19,8 @@
       </w:r>
     </w:p>
     <w:p>
-      <w:proofErr w:type="spellStart"/>
-      <w:r>
-        <w:t>Stroika</w:t>
-      </w:r>
-      <w:proofErr w:type="spellEnd"/>
-      <w:r>
-        <w:t xml:space="preserve"> is a C++ class library.</w:t>
+      <w:r>
+        <w:t>Stroika is a C++ class library.</w:t>
       </w:r>
       <w:r>
         <w:t xml:space="preserve"> For the most part, </w:t>
@@ -51,23 +41,7 @@
         <w:t>.</w:t>
       </w:r>
       <w:r>
-        <w:t xml:space="preserve"> However, internally, some of these make rules use </w:t>
-      </w:r>
-      <w:proofErr w:type="spellStart"/>
-      <w:r>
-        <w:t>perl</w:t>
-      </w:r>
-      <w:proofErr w:type="spellEnd"/>
-      <w:r>
-        <w:t xml:space="preserve"> </w:t>
-      </w:r>
-      <w:proofErr w:type="spellStart"/>
-      <w:r>
-        <w:t>etc</w:t>
-      </w:r>
-      <w:proofErr w:type="spellEnd"/>
-      <w:r>
-        <w:t xml:space="preserve"> scripts. </w:t>
+        <w:t xml:space="preserve"> However, internally, some of these make rules use perl etc scripts. </w:t>
       </w:r>
     </w:p>
     <w:p>
@@ -102,23 +76,12 @@
           <w:highlight w:val="black"/>
         </w:rPr>
       </w:pPr>
-      <w:proofErr w:type="spellStart"/>
-      <w:proofErr w:type="gramStart"/>
       <w:r>
         <w:rPr>
           <w:color w:val="FFFFFF" w:themeColor="background1"/>
           <w:highlight w:val="black"/>
         </w:rPr>
-        <w:t>wget</w:t>
-      </w:r>
-      <w:proofErr w:type="spellEnd"/>
-      <w:proofErr w:type="gramEnd"/>
-      <w:r>
-        <w:rPr>
-          <w:color w:val="FFFFFF" w:themeColor="background1"/>
-          <w:highlight w:val="black"/>
-        </w:rPr>
-        <w:t xml:space="preserve"> </w:t>
+        <w:t xml:space="preserve">wget </w:t>
       </w:r>
       <w:hyperlink r:id="rId5" w:history="1">
         <w:r>
@@ -155,109 +118,82 @@
           <w:highlight w:val="black"/>
         </w:rPr>
       </w:pPr>
-      <w:proofErr w:type="gramStart"/>
       <w:r>
         <w:rPr>
           <w:color w:val="FFFFFF" w:themeColor="background1"/>
           <w:highlight w:val="black"/>
         </w:rPr>
-        <w:t>tar</w:t>
-      </w:r>
-      <w:proofErr w:type="gramEnd"/>
+        <w:t>tar xf</w:t>
+      </w:r>
       <w:r>
         <w:rPr>
           <w:color w:val="FFFFFF" w:themeColor="background1"/>
           <w:highlight w:val="black"/>
         </w:rPr>
-        <w:t xml:space="preserve"> </w:t>
-      </w:r>
-      <w:proofErr w:type="spellStart"/>
+        <w:t xml:space="preserve"> V2-Release</w:t>
+      </w:r>
       <w:r>
         <w:rPr>
           <w:color w:val="FFFFFF" w:themeColor="background1"/>
           <w:highlight w:val="black"/>
         </w:rPr>
-        <w:t>xf</w:t>
-      </w:r>
-      <w:proofErr w:type="spellEnd"/>
+        <w:t>.tar.gz</w:t>
+      </w:r>
+    </w:p>
+    <w:p>
+      <w:pPr>
+        <w:pStyle w:val="CodeFragment"/>
+        <w:rPr>
+          <w:color w:val="FFFFFF" w:themeColor="background1"/>
+        </w:rPr>
+      </w:pPr>
       <w:r>
         <w:rPr>
           <w:color w:val="FFFFFF" w:themeColor="background1"/>
           <w:highlight w:val="black"/>
         </w:rPr>
-        <w:t xml:space="preserve"> V2-Release</w:t>
+        <w:t xml:space="preserve">make </w:t>
       </w:r>
       <w:r>
         <w:rPr>
           <w:color w:val="FFFFFF" w:themeColor="background1"/>
           <w:highlight w:val="black"/>
         </w:rPr>
-        <w:t>.tar.gz</w:t>
-      </w:r>
-    </w:p>
-    <w:p>
-      <w:pPr>
-        <w:pStyle w:val="CodeFragment"/>
-        <w:rPr>
-          <w:color w:val="FFFFFF" w:themeColor="background1"/>
-        </w:rPr>
-      </w:pPr>
-      <w:proofErr w:type="gramStart"/>
+        <w:t>--</w:t>
+      </w:r>
       <w:r>
         <w:rPr>
           <w:color w:val="FFFFFF" w:themeColor="background1"/>
           <w:highlight w:val="black"/>
         </w:rPr>
-        <w:t>make</w:t>
-      </w:r>
-      <w:proofErr w:type="gramEnd"/>
+        <w:t xml:space="preserve">directory </w:t>
+      </w:r>
       <w:r>
         <w:rPr>
           <w:color w:val="FFFFFF" w:themeColor="background1"/>
           <w:highlight w:val="black"/>
         </w:rPr>
-        <w:t xml:space="preserve"> </w:t>
+        <w:t>Stroika-</w:t>
       </w:r>
       <w:r>
         <w:rPr>
           <w:color w:val="FFFFFF" w:themeColor="background1"/>
           <w:highlight w:val="black"/>
         </w:rPr>
-        <w:t>--</w:t>
+        <w:t>2-Release</w:t>
       </w:r>
       <w:r>
         <w:rPr>
           <w:color w:val="FFFFFF" w:themeColor="background1"/>
           <w:highlight w:val="black"/>
         </w:rPr>
-        <w:t xml:space="preserve">directory </w:t>
+        <w:t xml:space="preserve"> </w:t>
       </w:r>
       <w:r>
         <w:rPr>
           <w:color w:val="FFFFFF" w:themeColor="background1"/>
           <w:highlight w:val="black"/>
         </w:rPr>
-        <w:t>Stroika-</w:t>
-      </w:r>
-      <w:r>
-        <w:rPr>
-          <w:color w:val="FFFFFF" w:themeColor="background1"/>
-          <w:highlight w:val="black"/>
-        </w:rPr>
-        <w:t>2-Release</w:t>
-      </w:r>
-      <w:r>
-        <w:rPr>
-          <w:color w:val="FFFFFF" w:themeColor="background1"/>
-          <w:highlight w:val="black"/>
-        </w:rPr>
-        <w:t xml:space="preserve"> </w:t>
-      </w:r>
-      <w:r>
-        <w:rPr>
-          <w:color w:val="FFFFFF" w:themeColor="background1"/>
-          <w:highlight w:val="black"/>
-        </w:rPr>
         <w:t>all run-tests</w:t>
       </w:r>
     </w:p>
@@ -292,13 +228,8 @@
           <w:numId w:val="6"/>
         </w:numPr>
       </w:pPr>
-      <w:proofErr w:type="spellStart"/>
-      <w:r>
-        <w:t>wget</w:t>
-      </w:r>
-      <w:proofErr w:type="spellEnd"/>
-      <w:r>
-        <w:t xml:space="preserve"> </w:t>
+      <w:r>
+        <w:t xml:space="preserve">wget </w:t>
       </w:r>
       <w:hyperlink r:id="rId6" w:history="1">
         <w:r>
@@ -317,29 +248,20 @@
           <w:i/>
         </w:rPr>
       </w:pPr>
-      <w:proofErr w:type="gramStart"/>
       <w:r>
         <w:rPr>
           <w:i/>
         </w:rPr>
         <w:t>or</w:t>
       </w:r>
-      <w:proofErr w:type="gramEnd"/>
     </w:p>
     <w:p>
       <w:pPr>
         <w:pStyle w:val="PlainText"/>
         <w:ind w:left="1080"/>
       </w:pPr>
-      <w:proofErr w:type="spellStart"/>
-      <w:proofErr w:type="gramStart"/>
-      <w:r>
-        <w:t>wget</w:t>
-      </w:r>
-      <w:proofErr w:type="spellEnd"/>
-      <w:proofErr w:type="gramEnd"/>
-      <w:r>
-        <w:t xml:space="preserve"> </w:t>
+      <w:r>
+        <w:t xml:space="preserve">wget </w:t>
       </w:r>
       <w:hyperlink r:id="rId7" w:history="1">
         <w:r>
@@ -359,15 +281,7 @@
         </w:numPr>
       </w:pPr>
       <w:r>
-        <w:t xml:space="preserve">tar </w:t>
-      </w:r>
-      <w:proofErr w:type="spellStart"/>
-      <w:r>
-        <w:t>xf</w:t>
-      </w:r>
-      <w:proofErr w:type="spellEnd"/>
-      <w:r>
-        <w:t xml:space="preserve"> </w:t>
+        <w:t xml:space="preserve">tar xf </w:t>
       </w:r>
       <w:r>
         <w:t>V2-Release</w:t>
@@ -534,11 +448,9 @@
       <w:r>
         <w:t xml:space="preserve">Review/edit </w:t>
       </w:r>
-      <w:proofErr w:type="spellStart"/>
       <w:r>
         <w:t>ConfigurationFiles</w:t>
       </w:r>
-      <w:proofErr w:type="spellEnd"/>
       <w:r>
         <w:t>/</w:t>
       </w:r>
@@ -629,14 +541,12 @@
           <w:i/>
         </w:rPr>
       </w:pPr>
-      <w:proofErr w:type="gramStart"/>
       <w:r>
         <w:rPr>
           <w:i/>
         </w:rPr>
         <w:t>or</w:t>
       </w:r>
-      <w:proofErr w:type="gramEnd"/>
     </w:p>
     <w:p>
       <w:pPr>
@@ -674,55 +584,13 @@
         <w:rPr>
           <w:i/>
         </w:rPr>
-        <w:t xml:space="preserve"> --</w:t>
-      </w:r>
-      <w:proofErr w:type="spellStart"/>
+        <w:t xml:space="preserve"> --cp</w:t>
+      </w:r>
       <w:r>
         <w:rPr>
           <w:i/>
         </w:rPr>
-        <w:t>cp</w:t>
-      </w:r>
-      <w:r>
-        <w:rPr>
-          <w:i/>
-        </w:rPr>
-        <w:t>pstd</w:t>
-      </w:r>
-      <w:proofErr w:type="spellEnd"/>
-      <w:r>
-        <w:rPr>
-          <w:i/>
-        </w:rPr>
-        <w:t>-version-flag '--</w:t>
-      </w:r>
-      <w:proofErr w:type="spellStart"/>
-      <w:r>
-        <w:rPr>
-          <w:i/>
-        </w:rPr>
-        <w:t>std</w:t>
-      </w:r>
-      <w:proofErr w:type="spellEnd"/>
-      <w:r>
-        <w:rPr>
-          <w:i/>
-        </w:rPr>
-        <w:t>=</w:t>
-      </w:r>
-      <w:proofErr w:type="spellStart"/>
-      <w:r>
-        <w:rPr>
-          <w:i/>
-        </w:rPr>
-        <w:t>c++</w:t>
-      </w:r>
-      <w:proofErr w:type="spellEnd"/>
-      <w:r>
-        <w:rPr>
-          <w:i/>
-        </w:rPr>
-        <w:t>1z’</w:t>
+        <w:t>pstd-version-flag '--std=c++1z’</w:t>
       </w:r>
     </w:p>
     <w:p>
@@ -733,14 +601,12 @@
           <w:i/>
         </w:rPr>
       </w:pPr>
-      <w:proofErr w:type="gramStart"/>
       <w:r>
         <w:rPr>
           <w:i/>
         </w:rPr>
         <w:t>or</w:t>
       </w:r>
-      <w:proofErr w:type="gramEnd"/>
     </w:p>
     <w:p>
       <w:pPr>
@@ -772,13 +638,8 @@
         </w:numPr>
       </w:pPr>
       <w:r>
-        <w:t xml:space="preserve">ls </w:t>
-      </w:r>
-      <w:proofErr w:type="spellStart"/>
-      <w:r>
-        <w:t>ConfigurationFiles</w:t>
-      </w:r>
-      <w:proofErr w:type="spellEnd"/>
+        <w:t>ls ConfigurationFiles</w:t>
+      </w:r>
       <w:r>
         <w:t>/</w:t>
       </w:r>
@@ -819,16 +680,8 @@
         <w:rPr>
           <w:i/>
         </w:rPr>
-        <w:t>a-</w:t>
-      </w:r>
-      <w:proofErr w:type="spellStart"/>
-      <w:r>
-        <w:rPr>
-          <w:i/>
-        </w:rPr>
-        <w:t>config</w:t>
-      </w:r>
-      <w:proofErr w:type="spellEnd"/>
+        <w:t>a-config</w:t>
+      </w:r>
     </w:p>
     <w:p>
       <w:pPr>
@@ -845,16 +698,8 @@
         <w:rPr>
           <w:i/>
         </w:rPr>
-        <w:t>a-</w:t>
-      </w:r>
-      <w:proofErr w:type="spellStart"/>
-      <w:r>
-        <w:rPr>
-          <w:i/>
-        </w:rPr>
-        <w:t>config</w:t>
-      </w:r>
-      <w:proofErr w:type="spellEnd"/>
+        <w:t>a-config</w:t>
+      </w:r>
     </w:p>
     <w:p>
       <w:pPr>
@@ -885,14 +730,12 @@
       <w:r>
         <w:t xml:space="preserve">(in the folder </w:t>
       </w:r>
-      <w:proofErr w:type="spellStart"/>
       <w:r>
         <w:t>ConfigurationFile</w:t>
       </w:r>
       <w:r>
         <w:t>s</w:t>
       </w:r>
-      <w:proofErr w:type="spellEnd"/>
       <w:r>
         <w:t>/)</w:t>
       </w:r>
@@ -991,11 +834,9 @@
           <w:numId w:val="2"/>
         </w:numPr>
       </w:pPr>
-      <w:proofErr w:type="spellStart"/>
       <w:r>
         <w:t>perl</w:t>
       </w:r>
-      <w:proofErr w:type="spellEnd"/>
     </w:p>
     <w:p>
       <w:pPr>
@@ -1005,11 +846,9 @@
           <w:numId w:val="2"/>
         </w:numPr>
       </w:pPr>
-      <w:proofErr w:type="spellStart"/>
       <w:r>
         <w:t>realpath</w:t>
       </w:r>
-      <w:proofErr w:type="spellEnd"/>
     </w:p>
     <w:p>
       <w:pPr>
@@ -1019,11 +858,9 @@
           <w:numId w:val="2"/>
         </w:numPr>
       </w:pPr>
-      <w:proofErr w:type="spellStart"/>
       <w:r>
         <w:t>sed</w:t>
       </w:r>
-      <w:proofErr w:type="spellEnd"/>
     </w:p>
     <w:p>
       <w:pPr>
@@ -1045,11 +882,9 @@
           <w:numId w:val="2"/>
         </w:numPr>
       </w:pPr>
-      <w:proofErr w:type="spellStart"/>
       <w:r>
         <w:t>wget</w:t>
       </w:r>
-      <w:proofErr w:type="spellEnd"/>
     </w:p>
     <w:p>
       <w:pPr>
@@ -1080,13 +915,8 @@
         <w:pStyle w:val="Heading2"/>
       </w:pPr>
       <w:r>
-        <w:t xml:space="preserve">For </w:t>
-      </w:r>
-      <w:proofErr w:type="spellStart"/>
-      <w:r>
-        <w:t>MacOS</w:t>
-      </w:r>
-      <w:proofErr w:type="spellEnd"/>
+        <w:t>For MacOS</w:t>
+      </w:r>
     </w:p>
     <w:p>
       <w:pPr>
@@ -1096,13 +926,8 @@
           <w:numId w:val="6"/>
         </w:numPr>
       </w:pPr>
-      <w:proofErr w:type="spellStart"/>
-      <w:r>
-        <w:t>XCode</w:t>
-      </w:r>
-      <w:proofErr w:type="spellEnd"/>
-      <w:r>
-        <w:t xml:space="preserve"> 8 or later </w:t>
+      <w:r>
+        <w:t xml:space="preserve">XCode 8 or later </w:t>
       </w:r>
     </w:p>
     <w:p>
@@ -1114,15 +939,7 @@
         </w:numPr>
       </w:pPr>
       <w:r>
-        <w:t xml:space="preserve">install from </w:t>
-      </w:r>
-      <w:proofErr w:type="spellStart"/>
-      <w:r>
-        <w:t>appstore</w:t>
-      </w:r>
-      <w:proofErr w:type="spellEnd"/>
-      <w:r>
-        <w:t xml:space="preserve">, </w:t>
+        <w:t xml:space="preserve">install from appstore, </w:t>
       </w:r>
     </w:p>
     <w:p>
@@ -1145,13 +962,8 @@
           <w:numId w:val="6"/>
         </w:numPr>
       </w:pPr>
-      <w:proofErr w:type="spellStart"/>
-      <w:r>
-        <w:t>xcode</w:t>
-      </w:r>
-      <w:proofErr w:type="spellEnd"/>
-      <w:r>
-        <w:t xml:space="preserve">-select </w:t>
+      <w:r>
+        <w:t xml:space="preserve">xcode-select </w:t>
       </w:r>
       <w:r>
         <w:t>–</w:t>
@@ -1169,35 +981,25 @@
         </w:numPr>
       </w:pPr>
       <w:r>
-        <w:t>gnu-</w:t>
-      </w:r>
-      <w:proofErr w:type="spellStart"/>
-      <w:r>
-        <w:t>sed</w:t>
-      </w:r>
-      <w:proofErr w:type="spellEnd"/>
-    </w:p>
-    <w:p>
-      <w:pPr>
-        <w:pStyle w:val="ListParagraph"/>
-        <w:numPr>
-          <w:ilvl w:val="2"/>
+        <w:t xml:space="preserve">Homebrew </w:t>
+      </w:r>
+      <w:r>
+        <w:t>can be helpful</w:t>
+      </w:r>
+      <w:r>
+        <w:t xml:space="preserve"> (but use whatever package mgr you wish)</w:t>
+      </w:r>
+    </w:p>
+    <w:p>
+      <w:pPr>
+        <w:pStyle w:val="ListParagraph"/>
+        <w:numPr>
+          <w:ilvl w:val="3"/>
           <w:numId w:val="6"/>
         </w:numPr>
       </w:pPr>
       <w:r>
-        <w:t xml:space="preserve">(can be helpful - </w:t>
-      </w:r>
-      <w:r>
-        <w:t>ruby -e "$(curl -</w:t>
-      </w:r>
-      <w:proofErr w:type="spellStart"/>
-      <w:r>
-        <w:t>fsSL</w:t>
-      </w:r>
-      <w:proofErr w:type="spellEnd"/>
-      <w:r>
-        <w:t xml:space="preserve"> </w:t>
+        <w:t xml:space="preserve">ruby -e "$(curl -fsSL </w:t>
       </w:r>
       <w:hyperlink r:id="rId8" w:history="1">
         <w:r>
@@ -1208,34 +1010,28 @@
         </w:r>
       </w:hyperlink>
       <w:r>
-        <w:t xml:space="preserve">, and then easier to install </w:t>
-      </w:r>
-      <w:proofErr w:type="spellStart"/>
-      <w:r>
-        <w:t>wget</w:t>
-      </w:r>
-      <w:proofErr w:type="spellEnd"/>
-      <w:r>
-        <w:t xml:space="preserve">, </w:t>
-      </w:r>
-      <w:r>
-        <w:t>gnu-</w:t>
-      </w:r>
-      <w:proofErr w:type="spellStart"/>
-      <w:r>
-        <w:t>sed</w:t>
-      </w:r>
-      <w:proofErr w:type="spellEnd"/>
-      <w:r>
-        <w:t xml:space="preserve">, </w:t>
-      </w:r>
-      <w:proofErr w:type="spellStart"/>
-      <w:r>
-        <w:t>etc</w:t>
-      </w:r>
-      <w:proofErr w:type="spellEnd"/>
-      <w:r>
-        <w:t>)</w:t>
+        <w:t>)"</w:t>
+      </w:r>
+    </w:p>
+    <w:p>
+      <w:pPr>
+        <w:pStyle w:val="ListParagraph"/>
+        <w:numPr>
+          <w:ilvl w:val="3"/>
+          <w:numId w:val="6"/>
+        </w:numPr>
+      </w:pPr>
+      <w:r>
+        <w:t xml:space="preserve">to install apps with brew, </w:t>
+      </w:r>
+      <w:r>
+        <w:t>use “</w:t>
+      </w:r>
+      <w:r>
+        <w:t>brew install APPNAME</w:t>
+      </w:r>
+      <w:r>
+        <w:t>”</w:t>
       </w:r>
     </w:p>
     <w:p>
@@ -1246,21 +1042,8 @@
           <w:numId w:val="6"/>
         </w:numPr>
       </w:pPr>
-      <w:proofErr w:type="spellStart"/>
-      <w:r>
-        <w:t>Automake</w:t>
-      </w:r>
-      <w:proofErr w:type="spellEnd"/>
-      <w:r>
-        <w:t xml:space="preserve"> (brew install </w:t>
-      </w:r>
-      <w:proofErr w:type="spellStart"/>
-      <w:r>
-        <w:t>automake</w:t>
-      </w:r>
-      <w:proofErr w:type="spellEnd"/>
-      <w:r>
-        <w:t>) if building curl</w:t>
+      <w:r>
+        <w:t>gnu-sed</w:t>
       </w:r>
     </w:p>
     <w:p>
@@ -1271,29 +1054,58 @@
           <w:numId w:val="6"/>
         </w:numPr>
       </w:pPr>
-      <w:proofErr w:type="spellStart"/>
-      <w:r>
-        <w:t>Libtool</w:t>
-      </w:r>
-      <w:proofErr w:type="spellEnd"/>
-      <w:r>
-        <w:t xml:space="preserve"> (gnu </w:t>
-      </w:r>
-      <w:r>
-        <w:t>version</w:t>
+      <w:r>
+        <w:t>wget</w:t>
+      </w:r>
+    </w:p>
+    <w:p>
+      <w:pPr>
+        <w:pStyle w:val="ListParagraph"/>
+        <w:numPr>
+          <w:ilvl w:val="2"/>
+          <w:numId w:val="6"/>
+        </w:numPr>
+      </w:pPr>
+      <w:r>
+        <w:t>a</w:t>
+      </w:r>
+      <w:r>
+        <w:t xml:space="preserve">utomake </w:t>
+      </w:r>
+      <w:r>
+        <w:t xml:space="preserve"> (</w:t>
+      </w:r>
+      <w:r>
+        <w:t>if building curl</w:t>
+      </w:r>
+      <w:r>
+        <w:t>)</w:t>
+      </w:r>
+    </w:p>
+    <w:p>
+      <w:pPr>
+        <w:pStyle w:val="ListParagraph"/>
+        <w:numPr>
+          <w:ilvl w:val="2"/>
+          <w:numId w:val="6"/>
+        </w:numPr>
+      </w:pPr>
+      <w:r>
+        <w:t>l</w:t>
       </w:r>
       <w:bookmarkStart w:id="0" w:name="_GoBack"/>
       <w:bookmarkEnd w:id="0"/>
       <w:r>
-        <w:t xml:space="preserve">) – brew install </w:t>
-      </w:r>
-      <w:proofErr w:type="spellStart"/>
-      <w:r>
-        <w:t>libtool</w:t>
-      </w:r>
-      <w:proofErr w:type="spellEnd"/>
-      <w:r>
-        <w:t xml:space="preserve"> – if building curl</w:t>
+        <w:t xml:space="preserve">ibtool (gnu </w:t>
+      </w:r>
+      <w:r>
+        <w:t>version</w:t>
+      </w:r>
+      <w:r>
+        <w:t xml:space="preserve">) – </w:t>
+      </w:r>
+      <w:r>
+        <w:t>(if building curl)</w:t>
       </w:r>
     </w:p>
     <w:p>
@@ -1324,13 +1136,8 @@
           <w:numId w:val="3"/>
         </w:numPr>
       </w:pPr>
-      <w:proofErr w:type="spellStart"/>
-      <w:r>
-        <w:t>gcc</w:t>
-      </w:r>
-      <w:proofErr w:type="spellEnd"/>
-      <w:r>
-        <w:t xml:space="preserve"> </w:t>
+      <w:r>
+        <w:t xml:space="preserve">gcc </w:t>
       </w:r>
       <w:r>
         <w:t>5</w:t>
@@ -1353,24 +1160,14 @@
           <w:numId w:val="3"/>
         </w:numPr>
       </w:pPr>
-      <w:proofErr w:type="spellStart"/>
-      <w:r>
-        <w:t>Stroika</w:t>
-      </w:r>
-      <w:proofErr w:type="spellEnd"/>
-      <w:r>
-        <w:t xml:space="preserve"> is </w:t>
+      <w:r>
+        <w:t xml:space="preserve">Stroika is </w:t>
       </w:r>
       <w:r>
         <w:t xml:space="preserve">currently tested with </w:t>
       </w:r>
-      <w:proofErr w:type="spellStart"/>
-      <w:r>
-        <w:t>gcc</w:t>
-      </w:r>
-      <w:proofErr w:type="spellEnd"/>
-      <w:r>
-        <w:t xml:space="preserve"> 5</w:t>
+      <w:r>
+        <w:t>gcc 5</w:t>
       </w:r>
       <w:r>
         <w:t>.x, 6.x</w:t>
@@ -1384,13 +1181,8 @@
           <w:numId w:val="3"/>
         </w:numPr>
       </w:pPr>
-      <w:proofErr w:type="spellStart"/>
-      <w:r>
-        <w:t>llvm</w:t>
-      </w:r>
-      <w:proofErr w:type="spellEnd"/>
-      <w:r>
-        <w:t xml:space="preserve"> </w:t>
+      <w:r>
+        <w:t xml:space="preserve">llvm </w:t>
       </w:r>
       <w:r>
         <w:t xml:space="preserve">(clang++) </w:t>
@@ -1488,6 +1280,7 @@
         <w:pStyle w:val="Heading2"/>
       </w:pPr>
       <w:r>
+        <w:lastRenderedPageBreak/>
         <w:t>For Windows</w:t>
       </w:r>
     </w:p>
@@ -1522,7 +1315,6 @@
         <w:ind w:firstLine="720"/>
       </w:pPr>
       <w:r>
-        <w:lastRenderedPageBreak/>
         <w:t>Including</w:t>
       </w:r>
     </w:p>
@@ -1563,23 +1355,7 @@
     </w:p>
     <w:p>
       <w:r>
-        <w:t xml:space="preserve">These components automatically downloaded and built and integrated into </w:t>
-      </w:r>
-      <w:proofErr w:type="spellStart"/>
-      <w:r>
-        <w:t>Stroika</w:t>
-      </w:r>
-      <w:proofErr w:type="spellEnd"/>
-      <w:r>
-        <w:t xml:space="preserve"> (depending on configuration) or </w:t>
-      </w:r>
-      <w:proofErr w:type="spellStart"/>
-      <w:r>
-        <w:t>Stroika</w:t>
-      </w:r>
-      <w:proofErr w:type="spellEnd"/>
-      <w:r>
-        <w:t xml:space="preserve"> can be configured to use the system installed version of these components.</w:t>
+        <w:t>These components automatically downloaded and built and integrated into Stroika (depending on configuration) or Stroika can be configured to use the system installed version of these components.</w:t>
       </w:r>
     </w:p>
     <w:p>
@@ -1602,11 +1378,9 @@
           <w:numId w:val="4"/>
         </w:numPr>
       </w:pPr>
-      <w:proofErr w:type="spellStart"/>
       <w:r>
         <w:t>openssl</w:t>
       </w:r>
-      <w:proofErr w:type="spellEnd"/>
     </w:p>
     <w:p>
       <w:pPr>
@@ -1616,11 +1390,9 @@
           <w:numId w:val="4"/>
         </w:numPr>
       </w:pPr>
-      <w:proofErr w:type="spellStart"/>
       <w:r>
         <w:t>zlib</w:t>
       </w:r>
-      <w:proofErr w:type="spellEnd"/>
     </w:p>
     <w:p>
       <w:pPr>
@@ -1630,13 +1402,8 @@
           <w:numId w:val="4"/>
         </w:numPr>
       </w:pPr>
-      <w:proofErr w:type="spellStart"/>
-      <w:r>
-        <w:t>lzma</w:t>
-      </w:r>
-      <w:proofErr w:type="spellEnd"/>
-      <w:r>
-        <w:t xml:space="preserve"> SDK</w:t>
+      <w:r>
+        <w:t>lzma SDK</w:t>
       </w:r>
     </w:p>
     <w:p>
@@ -1671,31 +1438,7 @@
     </w:p>
     <w:p>
       <w:r>
-        <w:t xml:space="preserve">We seriously considered a number of build systems, including </w:t>
-      </w:r>
-      <w:proofErr w:type="spellStart"/>
-      <w:r>
-        <w:t>cmake</w:t>
-      </w:r>
-      <w:proofErr w:type="spellEnd"/>
-      <w:r>
-        <w:t xml:space="preserve">, ant, </w:t>
-      </w:r>
-      <w:proofErr w:type="spellStart"/>
-      <w:r>
-        <w:t>perl</w:t>
-      </w:r>
-      <w:proofErr w:type="spellEnd"/>
-      <w:r>
-        <w:t xml:space="preserve"> scripts, </w:t>
-      </w:r>
-      <w:proofErr w:type="spellStart"/>
-      <w:r>
-        <w:t>qmake</w:t>
-      </w:r>
-      <w:proofErr w:type="spellEnd"/>
-      <w:r>
-        <w:t xml:space="preserve">, etc. They all weak, with ant possibly being the best alternative, except that </w:t>
+        <w:t xml:space="preserve">We seriously considered a number of build systems, including cmake, ant, perl scripts, qmake, etc. They all weak, with ant possibly being the best alternative, except that </w:t>
       </w:r>
       <w:r>
         <w:t>it’s</w:t>
@@ -1722,18 +1465,10 @@
         <w:t>The design is to make a set of co</w:t>
       </w:r>
       <w:r>
-        <w:t xml:space="preserve">nfiguration files – each stored in the </w:t>
-      </w:r>
-      <w:proofErr w:type="spellStart"/>
-      <w:r>
-        <w:t>Configuration</w:t>
-      </w:r>
-      <w:r>
-        <w:t>Files</w:t>
-      </w:r>
-      <w:proofErr w:type="spellEnd"/>
-      <w:r>
-        <w:t>/</w:t>
+        <w:t>nfiguration files – each stored in the Configuration</w:t>
+      </w:r>
+      <w:r>
+        <w:t>Files/</w:t>
       </w:r>
       <w:r>
         <w:t xml:space="preserve"> directory. Configurations are described by a single XML file. They can be generated using</w:t>
@@ -1751,45 +1486,17 @@
       </w:pPr>
       <w:r>
         <w:tab/>
-      </w:r>
-      <w:proofErr w:type="gramStart"/>
-      <w:r>
-        <w:t>configure</w:t>
-      </w:r>
-      <w:proofErr w:type="gramEnd"/>
-      <w:r>
-        <w:t xml:space="preserve"> --help </w:t>
-      </w:r>
-    </w:p>
-    <w:p>
-      <w:proofErr w:type="gramStart"/>
-      <w:r>
-        <w:t>for</w:t>
-      </w:r>
-      <w:proofErr w:type="gramEnd"/>
-      <w:r>
-        <w:t xml:space="preserve"> more information.</w:t>
-      </w:r>
-    </w:p>
-    <w:p>
-      <w:r>
-        <w:t>A configuration comprises BOTH target platform (e.g. windows/</w:t>
-      </w:r>
-      <w:proofErr w:type="spellStart"/>
-      <w:r>
-        <w:t>linux</w:t>
-      </w:r>
-      <w:proofErr w:type="spellEnd"/>
-      <w:r>
-        <w:t xml:space="preserve">), hardware (e.g. PowerPC, x86, x64, ARM), and any other options (debug build, enable assertions, support OpenSSL, </w:t>
-      </w:r>
-      <w:proofErr w:type="spellStart"/>
-      <w:r>
-        <w:t>etc</w:t>
-      </w:r>
-      <w:proofErr w:type="spellEnd"/>
-      <w:r>
-        <w:t>).</w:t>
+        <w:t xml:space="preserve">configure --help </w:t>
+      </w:r>
+    </w:p>
+    <w:p>
+      <w:r>
+        <w:t>for more information.</w:t>
+      </w:r>
+    </w:p>
+    <w:p>
+      <w:r>
+        <w:t>A configuration comprises BOTH target platform (e.g. windows/linux), hardware (e.g. PowerPC, x86, x64, ARM), and any other options (debug build, enable assertions, support OpenSSL, etc).</w:t>
       </w:r>
     </w:p>
     <w:p>
@@ -1804,23 +1511,7 @@
     </w:p>
     <w:p>
       <w:r>
-        <w:t>@</w:t>
-      </w:r>
-      <w:proofErr w:type="spellStart"/>
-      <w:r>
-        <w:t>todo</w:t>
-      </w:r>
-      <w:proofErr w:type="spellEnd"/>
-      <w:r>
-        <w:t xml:space="preserve"> A FUTURE version of </w:t>
-      </w:r>
-      <w:proofErr w:type="spellStart"/>
-      <w:r>
-        <w:t>Stroika</w:t>
-      </w:r>
-      <w:proofErr w:type="spellEnd"/>
-      <w:r>
-        <w:t xml:space="preserve"> will have an XML Schema (XSD) to describe the configuration file format.</w:t>
+        <w:t>@todo A FUTURE version of Stroika will have an XML Schema (XSD) to describe the configuration file format.</w:t>
       </w:r>
     </w:p>
     <w:p>
@@ -1834,24 +1525,12 @@
       </w:pPr>
       <w:r>
         <w:tab/>
-      </w:r>
-      <w:proofErr w:type="gramStart"/>
-      <w:r>
-        <w:t>make</w:t>
-      </w:r>
-      <w:proofErr w:type="gramEnd"/>
-      <w:r>
-        <w:t xml:space="preserve"> apply-configurations</w:t>
-      </w:r>
-    </w:p>
-    <w:p>
-      <w:proofErr w:type="gramStart"/>
-      <w:r>
-        <w:t>to</w:t>
-      </w:r>
-      <w:proofErr w:type="gramEnd"/>
-      <w:r>
-        <w:t xml:space="preserve"> generate all the directories and files dependent on the defined configurations. Note – this is generally not necessary, and called automatically.</w:t>
+        <w:t>make apply-configurations</w:t>
+      </w:r>
+    </w:p>
+    <w:p>
+      <w:r>
+        <w:t>to generate all the directories and files dependent on the defined configurations. Note – this is generally not necessary, and called automatically.</w:t>
       </w:r>
     </w:p>
     <w:p>
@@ -1864,68 +1543,34 @@
     </w:p>
     <w:p>
       <w:r>
-        <w:t>Intermediate files (</w:t>
-      </w:r>
-      <w:proofErr w:type="spellStart"/>
-      <w:r>
-        <w:t>objs</w:t>
-      </w:r>
-      <w:proofErr w:type="spellEnd"/>
-      <w:r>
-        <w:t xml:space="preserve"> </w:t>
-      </w:r>
-      <w:proofErr w:type="spellStart"/>
-      <w:r>
-        <w:t>etc</w:t>
-      </w:r>
-      <w:proofErr w:type="spellEnd"/>
-      <w:r>
-        <w:t xml:space="preserve">) go into </w:t>
-      </w:r>
-      <w:proofErr w:type="spellStart"/>
+        <w:t xml:space="preserve">Intermediate files (objs etc) go into </w:t>
+      </w:r>
       <w:r>
         <w:rPr>
           <w:b/>
         </w:rPr>
         <w:t>IntermediateFiles</w:t>
       </w:r>
-      <w:proofErr w:type="spellEnd"/>
-      <w:proofErr w:type="gramStart"/>
       <w:r>
         <w:rPr>
           <w:b/>
         </w:rPr>
-        <w:t>/{</w:t>
-      </w:r>
-      <w:proofErr w:type="gramEnd"/>
+        <w:t>/{CONFIGURATION-NAME}</w:t>
+      </w:r>
+      <w:r>
+        <w:t xml:space="preserve">. Final build products (libraries and executables) go into </w:t>
+      </w:r>
       <w:r>
         <w:rPr>
           <w:b/>
         </w:rPr>
-        <w:t>CONFIGURATION-NAME}</w:t>
-      </w:r>
-      <w:r>
-        <w:t xml:space="preserve">. Final build products (libraries and executables) go into </w:t>
+        <w:t>Builds</w:t>
       </w:r>
       <w:r>
         <w:rPr>
           <w:b/>
         </w:rPr>
-        <w:t>Builds</w:t>
-      </w:r>
-      <w:proofErr w:type="gramStart"/>
-      <w:r>
-        <w:rPr>
-          <w:b/>
-        </w:rPr>
-        <w:t>/{</w:t>
-      </w:r>
-      <w:proofErr w:type="gramEnd"/>
-      <w:r>
-        <w:rPr>
-          <w:b/>
-        </w:rPr>
-        <w:t>CONFIGURATION-NAME}</w:t>
+        <w:t>/{CONFIGURATION-NAME}</w:t>
       </w:r>
       <w:r>
         <w:t>.</w:t>
@@ -1946,23 +1591,7 @@
     </w:p>
     <w:p>
       <w:r>
-        <w:t xml:space="preserve">On any platform, building </w:t>
-      </w:r>
-      <w:proofErr w:type="spellStart"/>
-      <w:r>
-        <w:t>Stroika</w:t>
-      </w:r>
-      <w:proofErr w:type="spellEnd"/>
-      <w:r>
-        <w:t xml:space="preserve">, and all is demo applications and regression tests is as simple as </w:t>
-      </w:r>
-      <w:proofErr w:type="spellStart"/>
-      <w:r>
-        <w:t>cd’ing</w:t>
-      </w:r>
-      <w:proofErr w:type="spellEnd"/>
-      <w:r>
-        <w:t xml:space="preserve"> to the top-level directory, and typing make</w:t>
+        <w:t>On any platform, building Stroika, and all is demo applications and regression tests is as simple as cd’ing to the top-level directory, and typing make</w:t>
       </w:r>
     </w:p>
     <w:p>
@@ -2035,21 +1664,11 @@
       <w:pPr>
         <w:pStyle w:val="ListParagraph"/>
       </w:pPr>
-      <w:proofErr w:type="gramStart"/>
       <w:r>
         <w:t>builds</w:t>
       </w:r>
-      <w:proofErr w:type="gramEnd"/>
-      <w:r>
-        <w:t xml:space="preserve"> the </w:t>
-      </w:r>
-      <w:proofErr w:type="spellStart"/>
-      <w:r>
-        <w:t>stroika</w:t>
-      </w:r>
-      <w:proofErr w:type="spellEnd"/>
-      <w:r>
-        <w:t xml:space="preserve"> library, tests, demos, etc. </w:t>
+      <w:r>
+        <w:t xml:space="preserve"> the stroika library, tests, demos, etc. </w:t>
       </w:r>
     </w:p>
     <w:p>
@@ -2069,15 +1688,7 @@
         <w:pStyle w:val="ListParagraph"/>
       </w:pPr>
       <w:r>
-        <w:t xml:space="preserve">Builds just the </w:t>
-      </w:r>
-      <w:proofErr w:type="spellStart"/>
-      <w:r>
-        <w:t>Stroika</w:t>
-      </w:r>
-      <w:proofErr w:type="spellEnd"/>
-      <w:r>
-        <w:t xml:space="preserve"> libraries</w:t>
+        <w:t>Builds just the Stroika libraries</w:t>
       </w:r>
     </w:p>
     <w:p>
@@ -2097,15 +1708,7 @@
         <w:pStyle w:val="ListParagraph"/>
       </w:pPr>
       <w:r>
-        <w:t xml:space="preserve">Builds the </w:t>
-      </w:r>
-      <w:proofErr w:type="spellStart"/>
-      <w:r>
-        <w:t>Stroika</w:t>
-      </w:r>
-      <w:proofErr w:type="spellEnd"/>
-      <w:r>
-        <w:t xml:space="preserve"> sample applications</w:t>
+        <w:t>Builds the Stroika sample applications</w:t>
       </w:r>
     </w:p>
     <w:p>
@@ -2125,15 +1728,7 @@
         <w:pStyle w:val="ListParagraph"/>
       </w:pPr>
       <w:r>
-        <w:t xml:space="preserve">Builds </w:t>
-      </w:r>
-      <w:proofErr w:type="spellStart"/>
-      <w:r>
-        <w:t>Stroika</w:t>
-      </w:r>
-      <w:proofErr w:type="spellEnd"/>
-      <w:r>
-        <w:t>, and all the regression tests, and runs the regression tests</w:t>
+        <w:t>Builds Stroika, and all the regression tests, and runs the regression tests</w:t>
       </w:r>
     </w:p>
     <w:p>
@@ -2173,15 +1768,7 @@
         <w:pStyle w:val="ListParagraph"/>
       </w:pPr>
       <w:r>
-        <w:t xml:space="preserve">Checks if the tools needed to build </w:t>
-      </w:r>
-      <w:proofErr w:type="spellStart"/>
-      <w:r>
-        <w:t>Stroika</w:t>
-      </w:r>
-      <w:proofErr w:type="spellEnd"/>
-      <w:r>
-        <w:t xml:space="preserve"> are installed and in your path. This is done automatically, and generally not needed explicitly.</w:t>
+        <w:t>Checks if the tools needed to build Stroika are installed and in your path. This is done automatically, and generally not needed explicitly.</w:t>
       </w:r>
     </w:p>
     <w:p>
@@ -2194,15 +1781,7 @@
     </w:p>
     <w:p>
       <w:r>
-        <w:t xml:space="preserve">All the make targets (e.g. all, libraries </w:t>
-      </w:r>
-      <w:proofErr w:type="spellStart"/>
-      <w:r>
-        <w:t>etc</w:t>
-      </w:r>
-      <w:proofErr w:type="spellEnd"/>
-      <w:r>
-        <w:t>) take an OPTIONAL parameter CONFIGURATION. If specified, only that configuration is built. If omitted (or empty) – ALL configurations are built</w:t>
+        <w:t>All the make targets (e.g. all, libraries etc) take an OPTIONAL parameter CONFIGURATION. If specified, only that configuration is built. If omitted (or empty) – ALL configurations are built</w:t>
       </w:r>
       <w:r>
         <w:t>.</w:t>
@@ -2218,29 +1797,13 @@
     </w:p>
     <w:p>
       <w:r>
-        <w:t xml:space="preserve">Visual Studio.net project and solution files are available for the </w:t>
-      </w:r>
-      <w:proofErr w:type="spellStart"/>
-      <w:r>
-        <w:t>Stroika</w:t>
-      </w:r>
-      <w:proofErr w:type="spellEnd"/>
-      <w:r>
-        <w:t xml:space="preserve"> demos, top-level project files, and </w:t>
+        <w:t xml:space="preserve">Visual Studio.net project and solution files are available for the Stroika demos, top-level project files, and </w:t>
       </w:r>
       <w:r>
         <w:t xml:space="preserve">regression tests. </w:t>
       </w:r>
       <w:r>
-        <w:t xml:space="preserve">Once you have built your configuration files (see above), you can use the project files to build, test, extend and develop </w:t>
-      </w:r>
-      <w:proofErr w:type="spellStart"/>
-      <w:r>
-        <w:t>Stroika</w:t>
-      </w:r>
-      <w:proofErr w:type="spellEnd"/>
-      <w:r>
-        <w:t>.</w:t>
+        <w:t>Once you have built your configuration files (see above), you can use the project files to build, test, extend and develop Stroika.</w:t>
       </w:r>
     </w:p>
     <w:p>
@@ -2250,23 +1813,8 @@
       <w:r>
         <w:t xml:space="preserve">Using </w:t>
       </w:r>
-      <w:proofErr w:type="spellStart"/>
-      <w:r>
-        <w:t>QtCreator</w:t>
-      </w:r>
-      <w:proofErr w:type="spellEnd"/>
-      <w:r>
-        <w:t xml:space="preserve"> (on </w:t>
-      </w:r>
-      <w:proofErr w:type="spellStart"/>
-      <w:proofErr w:type="gramStart"/>
-      <w:r>
-        <w:t>unix</w:t>
-      </w:r>
-      <w:proofErr w:type="spellEnd"/>
-      <w:proofErr w:type="gramEnd"/>
-      <w:r>
-        <w:t>)</w:t>
+      <w:r>
+        <w:t>QtCreator (on unix)</w:t>
       </w:r>
     </w:p>
     <w:p>
@@ -2277,31 +1825,7 @@
         <w:t>Library/Projects/QtCreator/CreateQtCreatorSymbolicLinks.sh</w:t>
       </w:r>
       <w:r>
-        <w:t xml:space="preserve"> to create project files at the top level of your </w:t>
-      </w:r>
-      <w:proofErr w:type="spellStart"/>
-      <w:r>
-        <w:t>Stroika</w:t>
-      </w:r>
-      <w:proofErr w:type="spellEnd"/>
-      <w:r>
-        <w:t xml:space="preserve"> directory. Then you can open that .creator file in </w:t>
-      </w:r>
-      <w:proofErr w:type="spellStart"/>
-      <w:r>
-        <w:t>qtCreator</w:t>
-      </w:r>
-      <w:proofErr w:type="spellEnd"/>
-      <w:r>
-        <w:t xml:space="preserve">, and build and debug </w:t>
-      </w:r>
-      <w:proofErr w:type="spellStart"/>
-      <w:r>
-        <w:t>Stroika</w:t>
-      </w:r>
-      <w:proofErr w:type="spellEnd"/>
-      <w:r>
-        <w:t xml:space="preserve">-based </w:t>
+        <w:t xml:space="preserve"> to create project files at the top level of your Stroika directory. Then you can open that .creator file in qtCreator, and build and debug Stroika-based </w:t>
       </w:r>
       <w:r>
         <w:t>applications</w:t>
@@ -2351,9 +1875,8 @@
           <w:sz w:val="19"/>
           <w:szCs w:val="19"/>
         </w:rPr>
-        <w:t>arm-</w:t>
-      </w:r>
-      <w:proofErr w:type="spellStart"/>
+        <w:t>arm-linux-gnueabihf-g++-</w:t>
+      </w:r>
       <w:r>
         <w:rPr>
           <w:rFonts w:ascii="Consolas" w:hAnsi="Consolas" w:cs="Consolas"/>
@@ -2361,45 +1884,6 @@
           <w:sz w:val="19"/>
           <w:szCs w:val="19"/>
         </w:rPr>
-        <w:t>linux</w:t>
-      </w:r>
-      <w:proofErr w:type="spellEnd"/>
-      <w:r>
-        <w:rPr>
-          <w:rFonts w:ascii="Consolas" w:hAnsi="Consolas" w:cs="Consolas"/>
-          <w:color w:val="000000"/>
-          <w:sz w:val="19"/>
-          <w:szCs w:val="19"/>
-        </w:rPr>
-        <w:t>-</w:t>
-      </w:r>
-      <w:proofErr w:type="spellStart"/>
-      <w:r>
-        <w:rPr>
-          <w:rFonts w:ascii="Consolas" w:hAnsi="Consolas" w:cs="Consolas"/>
-          <w:color w:val="000000"/>
-          <w:sz w:val="19"/>
-          <w:szCs w:val="19"/>
-        </w:rPr>
-        <w:t>gnueabihf</w:t>
-      </w:r>
-      <w:proofErr w:type="spellEnd"/>
-      <w:r>
-        <w:rPr>
-          <w:rFonts w:ascii="Consolas" w:hAnsi="Consolas" w:cs="Consolas"/>
-          <w:color w:val="000000"/>
-          <w:sz w:val="19"/>
-          <w:szCs w:val="19"/>
-        </w:rPr>
-        <w:t>-g++-</w:t>
-      </w:r>
-      <w:r>
-        <w:rPr>
-          <w:rFonts w:ascii="Consolas" w:hAnsi="Consolas" w:cs="Consolas"/>
-          <w:color w:val="000000"/>
-          <w:sz w:val="19"/>
-          <w:szCs w:val="19"/>
-        </w:rPr>
         <w:t>5</w:t>
       </w:r>
       <w:r>
@@ -2411,23 +1895,7 @@
         <w:ind w:firstLine="720"/>
       </w:pPr>
       <w:r>
-        <w:t xml:space="preserve">On </w:t>
-      </w:r>
-      <w:proofErr w:type="spellStart"/>
-      <w:r>
-        <w:t>unubtu</w:t>
-      </w:r>
-      <w:proofErr w:type="spellEnd"/>
-      <w:r>
-        <w:t xml:space="preserve">, </w:t>
-      </w:r>
-      <w:proofErr w:type="spellStart"/>
-      <w:r>
-        <w:t>sudo</w:t>
-      </w:r>
-      <w:proofErr w:type="spellEnd"/>
-      <w:r>
-        <w:t xml:space="preserve"> apt-get install g++-</w:t>
+        <w:t>On unubtu, sudo apt-get install g++-</w:t>
       </w:r>
       <w:r>
         <w:t>5</w:t>
@@ -2460,23 +1928,7 @@
         <w:t>apply-default-debug-flags</w:t>
       </w:r>
       <w:r>
-        <w:t xml:space="preserve"> --trace2file enable --compiler-driver arm-</w:t>
-      </w:r>
-      <w:proofErr w:type="spellStart"/>
-      <w:r>
-        <w:t>linux</w:t>
-      </w:r>
-      <w:proofErr w:type="spellEnd"/>
-      <w:r>
-        <w:t>-</w:t>
-      </w:r>
-      <w:proofErr w:type="spellStart"/>
-      <w:r>
-        <w:t>gnueabihf</w:t>
-      </w:r>
-      <w:proofErr w:type="spellEnd"/>
-      <w:r>
-        <w:t>-g</w:t>
+        <w:t xml:space="preserve"> --trace2file enable --compiler-driver arm-linux-gnueabihf-g</w:t>
       </w:r>
       <w:r>
         <w:t>++-</w:t>
@@ -2514,21 +1966,8 @@
         <w:ind w:firstLine="720"/>
       </w:pPr>
       <w:r>
-        <w:t xml:space="preserve">--trace2file disable to disable </w:t>
-      </w:r>
-      <w:proofErr w:type="spellStart"/>
-      <w:r>
-        <w:t>tracefile</w:t>
-      </w:r>
-      <w:proofErr w:type="spellEnd"/>
-      <w:r>
-        <w:t xml:space="preserve"> utility, and enabled writes a debug log to /</w:t>
-      </w:r>
-      <w:proofErr w:type="spellStart"/>
-      <w:r>
-        <w:t>tmp</w:t>
-      </w:r>
-      <w:proofErr w:type="spellEnd"/>
+        <w:t>--trace2file disable to disable tracefile utility, and enabled writes a debug log to /tmp</w:t>
+      </w:r>
       <w:r>
         <w:t>.</w:t>
       </w:r>
@@ -2557,15 +1996,7 @@
         <w:ind w:firstLine="720"/>
       </w:pPr>
       <w:r>
-        <w:t xml:space="preserve">This builds the samples, libraries </w:t>
-      </w:r>
-      <w:proofErr w:type="spellStart"/>
-      <w:r>
-        <w:t>etc</w:t>
-      </w:r>
-      <w:proofErr w:type="spellEnd"/>
-      <w:r>
-        <w:t xml:space="preserve"> to Builds/</w:t>
+        <w:t>This builds the samples, libraries etc to Builds/</w:t>
       </w:r>
       <w:r>
         <w:t>raspberrypi-gcc-4.9</w:t>
@@ -2583,13 +2014,8 @@
         </w:numPr>
       </w:pPr>
       <w:r>
-        <w:t>make run-tests REMOTE=</w:t>
-      </w:r>
-      <w:proofErr w:type="spellStart"/>
-      <w:r>
-        <w:t>pi@myRasberryPi</w:t>
-      </w:r>
-      <w:proofErr w:type="spellEnd"/>
+        <w:t>make run-tests REMOTE=pi@myRasberryPi</w:t>
+      </w:r>
     </w:p>
     <w:p>
       <w:pPr>
@@ -2597,25 +2023,7 @@
         <w:ind w:left="720"/>
       </w:pPr>
       <w:r>
-        <w:t xml:space="preserve">This uses </w:t>
-      </w:r>
-      <w:proofErr w:type="spellStart"/>
-      <w:proofErr w:type="gramStart"/>
-      <w:r>
-        <w:t>ssh</w:t>
-      </w:r>
-      <w:proofErr w:type="spellEnd"/>
-      <w:proofErr w:type="gramEnd"/>
-      <w:r>
-        <w:t xml:space="preserve"> to run the tests remotely on the argument machine (I setup a hostname in /</w:t>
-      </w:r>
-      <w:proofErr w:type="spellStart"/>
-      <w:r>
-        <w:t>etc</w:t>
-      </w:r>
-      <w:proofErr w:type="spellEnd"/>
-      <w:r>
-        <w:t>/hosts for the mapping).</w:t>
+        <w:t>This uses ssh to run the tests remotely on the argument machine (I setup a hostname in /etc/hosts for the mapping).</w:t>
       </w:r>
     </w:p>
     <w:p>
@@ -2626,17 +2034,7 @@
         <w:t>Using SSH, it’s</w:t>
       </w:r>
       <w:r>
-        <w:t xml:space="preserve"> also helpful to setup </w:t>
-      </w:r>
-      <w:proofErr w:type="spellStart"/>
-      <w:proofErr w:type="gramStart"/>
-      <w:r>
-        <w:t>ssh</w:t>
-      </w:r>
-      <w:proofErr w:type="spellEnd"/>
-      <w:proofErr w:type="gramEnd"/>
-      <w:r>
-        <w:t xml:space="preserve"> keys to avoid re-entering passwords</w:t>
+        <w:t xml:space="preserve"> also helpful to setup ssh keys to avoid re-entering passwords</w:t>
       </w:r>
     </w:p>
     <w:p>
@@ -2698,15 +2096,8 @@
       <w:pPr>
         <w:pStyle w:val="Heading2"/>
       </w:pPr>
-      <w:proofErr w:type="spellStart"/>
-      <w:proofErr w:type="gramStart"/>
-      <w:r>
-        <w:t>cp</w:t>
-      </w:r>
-      <w:proofErr w:type="spellEnd"/>
-      <w:proofErr w:type="gramEnd"/>
-      <w:r>
-        <w:t xml:space="preserve">: illegal option </w:t>
+      <w:r>
+        <w:t xml:space="preserve">cp: illegal option </w:t>
       </w:r>
       <w:r>
         <w:t>–</w:t>
@@ -2714,13 +2105,8 @@
     </w:p>
     <w:p>
       <w:r>
-        <w:t xml:space="preserve">Install a copy of GNU </w:t>
-      </w:r>
-      <w:proofErr w:type="spellStart"/>
-      <w:r>
-        <w:t>cp</w:t>
-      </w:r>
-      <w:proofErr w:type="spellEnd"/>
+        <w:t>Install a copy of GNU cp</w:t>
+      </w:r>
     </w:p>
     <w:p>
       <w:pPr>
@@ -2739,15 +2125,8 @@
       <w:pPr>
         <w:pStyle w:val="CodeFragment"/>
       </w:pPr>
-      <w:proofErr w:type="spellStart"/>
-      <w:proofErr w:type="gramStart"/>
-      <w:r>
-        <w:t>cygcheck</w:t>
-      </w:r>
-      <w:proofErr w:type="spellEnd"/>
-      <w:proofErr w:type="gramEnd"/>
-      <w:r>
-        <w:t xml:space="preserve"> -p dos2unix</w:t>
+      <w:r>
+        <w:t>cygcheck -p dos2unix</w:t>
       </w:r>
     </w:p>
     <w:sectPr>
@@ -3141,7 +2520,7 @@
         <w:rFonts w:ascii="Wingdings" w:hAnsi="Wingdings" w:hint="default"/>
       </w:rPr>
     </w:lvl>
-    <w:lvl w:ilvl="3" w:tplc="04090001" w:tentative="1">
+    <w:lvl w:ilvl="3" w:tplc="04090001">
       <w:start w:val="1"/>
       <w:numFmt w:val="bullet"/>
       <w:lvlText w:val=""/>

</xml_diff>

<commit_message>
more macos building docs cleanups
</commit_message>
<xml_diff>
--- a/Documentation/Building Stroika.docx
+++ b/Documentation/Building Stroika.docx
@@ -7,8 +7,13 @@
         <w:pStyle w:val="Title"/>
       </w:pPr>
       <w:r>
-        <w:t>Building Stroika</w:t>
-      </w:r>
+        <w:t xml:space="preserve">Building </w:t>
+      </w:r>
+      <w:proofErr w:type="spellStart"/>
+      <w:r>
+        <w:t>Stroika</w:t>
+      </w:r>
+      <w:proofErr w:type="spellEnd"/>
     </w:p>
     <w:p>
       <w:pPr>
@@ -19,8 +24,13 @@
       </w:r>
     </w:p>
     <w:p>
-      <w:r>
-        <w:t>Stroika is a C++ class library.</w:t>
+      <w:proofErr w:type="spellStart"/>
+      <w:r>
+        <w:t>Stroika</w:t>
+      </w:r>
+      <w:proofErr w:type="spellEnd"/>
+      <w:r>
+        <w:t xml:space="preserve"> is a C++ class library.</w:t>
       </w:r>
       <w:r>
         <w:t xml:space="preserve"> For the most part, </w:t>
@@ -41,7 +51,23 @@
         <w:t>.</w:t>
       </w:r>
       <w:r>
-        <w:t xml:space="preserve"> However, internally, some of these make rules use perl etc scripts. </w:t>
+        <w:t xml:space="preserve"> However, internally, some of these make rules use </w:t>
+      </w:r>
+      <w:proofErr w:type="spellStart"/>
+      <w:r>
+        <w:t>perl</w:t>
+      </w:r>
+      <w:proofErr w:type="spellEnd"/>
+      <w:r>
+        <w:t xml:space="preserve"> </w:t>
+      </w:r>
+      <w:proofErr w:type="spellStart"/>
+      <w:r>
+        <w:t>etc</w:t>
+      </w:r>
+      <w:proofErr w:type="spellEnd"/>
+      <w:r>
+        <w:t xml:space="preserve"> scripts. </w:t>
       </w:r>
     </w:p>
     <w:p>
@@ -76,12 +102,23 @@
           <w:highlight w:val="black"/>
         </w:rPr>
       </w:pPr>
+      <w:proofErr w:type="spellStart"/>
+      <w:proofErr w:type="gramStart"/>
       <w:r>
         <w:rPr>
           <w:color w:val="FFFFFF" w:themeColor="background1"/>
           <w:highlight w:val="black"/>
         </w:rPr>
-        <w:t xml:space="preserve">wget </w:t>
+        <w:t>wget</w:t>
+      </w:r>
+      <w:proofErr w:type="spellEnd"/>
+      <w:proofErr w:type="gramEnd"/>
+      <w:r>
+        <w:rPr>
+          <w:color w:val="FFFFFF" w:themeColor="background1"/>
+          <w:highlight w:val="black"/>
+        </w:rPr>
+        <w:t xml:space="preserve"> </w:t>
       </w:r>
       <w:hyperlink r:id="rId5" w:history="1">
         <w:r>
@@ -118,82 +155,109 @@
           <w:highlight w:val="black"/>
         </w:rPr>
       </w:pPr>
+      <w:proofErr w:type="gramStart"/>
       <w:r>
         <w:rPr>
           <w:color w:val="FFFFFF" w:themeColor="background1"/>
           <w:highlight w:val="black"/>
         </w:rPr>
-        <w:t>tar xf</w:t>
-      </w:r>
+        <w:t>tar</w:t>
+      </w:r>
+      <w:proofErr w:type="gramEnd"/>
       <w:r>
         <w:rPr>
           <w:color w:val="FFFFFF" w:themeColor="background1"/>
           <w:highlight w:val="black"/>
         </w:rPr>
-        <w:t xml:space="preserve"> V2-Release</w:t>
-      </w:r>
+        <w:t xml:space="preserve"> </w:t>
+      </w:r>
+      <w:proofErr w:type="spellStart"/>
       <w:r>
         <w:rPr>
           <w:color w:val="FFFFFF" w:themeColor="background1"/>
           <w:highlight w:val="black"/>
         </w:rPr>
-        <w:t>.tar.gz</w:t>
-      </w:r>
-    </w:p>
-    <w:p>
-      <w:pPr>
-        <w:pStyle w:val="CodeFragment"/>
-        <w:rPr>
-          <w:color w:val="FFFFFF" w:themeColor="background1"/>
-        </w:rPr>
-      </w:pPr>
+        <w:t>xf</w:t>
+      </w:r>
+      <w:proofErr w:type="spellEnd"/>
       <w:r>
         <w:rPr>
           <w:color w:val="FFFFFF" w:themeColor="background1"/>
           <w:highlight w:val="black"/>
         </w:rPr>
-        <w:t xml:space="preserve">make </w:t>
+        <w:t xml:space="preserve"> V2-Release</w:t>
       </w:r>
       <w:r>
         <w:rPr>
           <w:color w:val="FFFFFF" w:themeColor="background1"/>
           <w:highlight w:val="black"/>
         </w:rPr>
-        <w:t>--</w:t>
-      </w:r>
+        <w:t>.tar.gz</w:t>
+      </w:r>
+    </w:p>
+    <w:p>
+      <w:pPr>
+        <w:pStyle w:val="CodeFragment"/>
+        <w:rPr>
+          <w:color w:val="FFFFFF" w:themeColor="background1"/>
+        </w:rPr>
+      </w:pPr>
+      <w:proofErr w:type="gramStart"/>
       <w:r>
         <w:rPr>
           <w:color w:val="FFFFFF" w:themeColor="background1"/>
           <w:highlight w:val="black"/>
         </w:rPr>
-        <w:t xml:space="preserve">directory </w:t>
-      </w:r>
+        <w:t>make</w:t>
+      </w:r>
+      <w:proofErr w:type="gramEnd"/>
       <w:r>
         <w:rPr>
           <w:color w:val="FFFFFF" w:themeColor="background1"/>
           <w:highlight w:val="black"/>
         </w:rPr>
-        <w:t>Stroika-</w:t>
+        <w:t xml:space="preserve"> </w:t>
       </w:r>
       <w:r>
         <w:rPr>
           <w:color w:val="FFFFFF" w:themeColor="background1"/>
           <w:highlight w:val="black"/>
         </w:rPr>
-        <w:t>2-Release</w:t>
+        <w:t>--</w:t>
       </w:r>
       <w:r>
         <w:rPr>
           <w:color w:val="FFFFFF" w:themeColor="background1"/>
           <w:highlight w:val="black"/>
         </w:rPr>
-        <w:t xml:space="preserve"> </w:t>
+        <w:t xml:space="preserve">directory </w:t>
       </w:r>
       <w:r>
         <w:rPr>
           <w:color w:val="FFFFFF" w:themeColor="background1"/>
           <w:highlight w:val="black"/>
         </w:rPr>
+        <w:t>Stroika-</w:t>
+      </w:r>
+      <w:r>
+        <w:rPr>
+          <w:color w:val="FFFFFF" w:themeColor="background1"/>
+          <w:highlight w:val="black"/>
+        </w:rPr>
+        <w:t>2-Release</w:t>
+      </w:r>
+      <w:r>
+        <w:rPr>
+          <w:color w:val="FFFFFF" w:themeColor="background1"/>
+          <w:highlight w:val="black"/>
+        </w:rPr>
+        <w:t xml:space="preserve"> </w:t>
+      </w:r>
+      <w:r>
+        <w:rPr>
+          <w:color w:val="FFFFFF" w:themeColor="background1"/>
+          <w:highlight w:val="black"/>
+        </w:rPr>
         <w:t>all run-tests</w:t>
       </w:r>
     </w:p>
@@ -228,8 +292,13 @@
           <w:numId w:val="6"/>
         </w:numPr>
       </w:pPr>
-      <w:r>
-        <w:t xml:space="preserve">wget </w:t>
+      <w:proofErr w:type="spellStart"/>
+      <w:r>
+        <w:t>wget</w:t>
+      </w:r>
+      <w:proofErr w:type="spellEnd"/>
+      <w:r>
+        <w:t xml:space="preserve"> </w:t>
       </w:r>
       <w:hyperlink r:id="rId6" w:history="1">
         <w:r>
@@ -248,20 +317,29 @@
           <w:i/>
         </w:rPr>
       </w:pPr>
+      <w:proofErr w:type="gramStart"/>
       <w:r>
         <w:rPr>
           <w:i/>
         </w:rPr>
         <w:t>or</w:t>
       </w:r>
+      <w:proofErr w:type="gramEnd"/>
     </w:p>
     <w:p>
       <w:pPr>
         <w:pStyle w:val="PlainText"/>
         <w:ind w:left="1080"/>
       </w:pPr>
-      <w:r>
-        <w:t xml:space="preserve">wget </w:t>
+      <w:proofErr w:type="spellStart"/>
+      <w:proofErr w:type="gramStart"/>
+      <w:r>
+        <w:t>wget</w:t>
+      </w:r>
+      <w:proofErr w:type="spellEnd"/>
+      <w:proofErr w:type="gramEnd"/>
+      <w:r>
+        <w:t xml:space="preserve"> </w:t>
       </w:r>
       <w:hyperlink r:id="rId7" w:history="1">
         <w:r>
@@ -281,7 +359,15 @@
         </w:numPr>
       </w:pPr>
       <w:r>
-        <w:t xml:space="preserve">tar xf </w:t>
+        <w:t xml:space="preserve">tar </w:t>
+      </w:r>
+      <w:proofErr w:type="spellStart"/>
+      <w:r>
+        <w:t>xf</w:t>
+      </w:r>
+      <w:proofErr w:type="spellEnd"/>
+      <w:r>
+        <w:t xml:space="preserve"> </w:t>
       </w:r>
       <w:r>
         <w:t>V2-Release</w:t>
@@ -448,9 +534,11 @@
       <w:r>
         <w:t xml:space="preserve">Review/edit </w:t>
       </w:r>
+      <w:proofErr w:type="spellStart"/>
       <w:r>
         <w:t>ConfigurationFiles</w:t>
       </w:r>
+      <w:proofErr w:type="spellEnd"/>
       <w:r>
         <w:t>/</w:t>
       </w:r>
@@ -541,12 +629,14 @@
           <w:i/>
         </w:rPr>
       </w:pPr>
+      <w:proofErr w:type="gramStart"/>
       <w:r>
         <w:rPr>
           <w:i/>
         </w:rPr>
         <w:t>or</w:t>
       </w:r>
+      <w:proofErr w:type="gramEnd"/>
     </w:p>
     <w:p>
       <w:pPr>
@@ -584,13 +674,55 @@
         <w:rPr>
           <w:i/>
         </w:rPr>
-        <w:t xml:space="preserve"> --cp</w:t>
-      </w:r>
+        <w:t xml:space="preserve"> --</w:t>
+      </w:r>
+      <w:proofErr w:type="spellStart"/>
       <w:r>
         <w:rPr>
           <w:i/>
         </w:rPr>
-        <w:t>pstd-version-flag '--std=c++1z’</w:t>
+        <w:t>cp</w:t>
+      </w:r>
+      <w:r>
+        <w:rPr>
+          <w:i/>
+        </w:rPr>
+        <w:t>pstd</w:t>
+      </w:r>
+      <w:proofErr w:type="spellEnd"/>
+      <w:r>
+        <w:rPr>
+          <w:i/>
+        </w:rPr>
+        <w:t>-version-flag '--</w:t>
+      </w:r>
+      <w:proofErr w:type="spellStart"/>
+      <w:r>
+        <w:rPr>
+          <w:i/>
+        </w:rPr>
+        <w:t>std</w:t>
+      </w:r>
+      <w:proofErr w:type="spellEnd"/>
+      <w:r>
+        <w:rPr>
+          <w:i/>
+        </w:rPr>
+        <w:t>=</w:t>
+      </w:r>
+      <w:proofErr w:type="spellStart"/>
+      <w:r>
+        <w:rPr>
+          <w:i/>
+        </w:rPr>
+        <w:t>c++</w:t>
+      </w:r>
+      <w:proofErr w:type="spellEnd"/>
+      <w:r>
+        <w:rPr>
+          <w:i/>
+        </w:rPr>
+        <w:t>1z’</w:t>
       </w:r>
     </w:p>
     <w:p>
@@ -601,12 +733,14 @@
           <w:i/>
         </w:rPr>
       </w:pPr>
+      <w:proofErr w:type="gramStart"/>
       <w:r>
         <w:rPr>
           <w:i/>
         </w:rPr>
         <w:t>or</w:t>
       </w:r>
+      <w:proofErr w:type="gramEnd"/>
     </w:p>
     <w:p>
       <w:pPr>
@@ -638,8 +772,13 @@
         </w:numPr>
       </w:pPr>
       <w:r>
-        <w:t>ls ConfigurationFiles</w:t>
-      </w:r>
+        <w:t xml:space="preserve">ls </w:t>
+      </w:r>
+      <w:proofErr w:type="spellStart"/>
+      <w:r>
+        <w:t>ConfigurationFiles</w:t>
+      </w:r>
+      <w:proofErr w:type="spellEnd"/>
       <w:r>
         <w:t>/</w:t>
       </w:r>
@@ -680,8 +819,16 @@
         <w:rPr>
           <w:i/>
         </w:rPr>
-        <w:t>a-config</w:t>
-      </w:r>
+        <w:t>a-</w:t>
+      </w:r>
+      <w:proofErr w:type="spellStart"/>
+      <w:r>
+        <w:rPr>
+          <w:i/>
+        </w:rPr>
+        <w:t>config</w:t>
+      </w:r>
+      <w:proofErr w:type="spellEnd"/>
     </w:p>
     <w:p>
       <w:pPr>
@@ -698,8 +845,16 @@
         <w:rPr>
           <w:i/>
         </w:rPr>
-        <w:t>a-config</w:t>
-      </w:r>
+        <w:t>a-</w:t>
+      </w:r>
+      <w:proofErr w:type="spellStart"/>
+      <w:r>
+        <w:rPr>
+          <w:i/>
+        </w:rPr>
+        <w:t>config</w:t>
+      </w:r>
+      <w:proofErr w:type="spellEnd"/>
     </w:p>
     <w:p>
       <w:pPr>
@@ -730,12 +885,14 @@
       <w:r>
         <w:t xml:space="preserve">(in the folder </w:t>
       </w:r>
+      <w:proofErr w:type="spellStart"/>
       <w:r>
         <w:t>ConfigurationFile</w:t>
       </w:r>
       <w:r>
         <w:t>s</w:t>
       </w:r>
+      <w:proofErr w:type="spellEnd"/>
       <w:r>
         <w:t>/)</w:t>
       </w:r>
@@ -834,9 +991,11 @@
           <w:numId w:val="2"/>
         </w:numPr>
       </w:pPr>
+      <w:proofErr w:type="spellStart"/>
       <w:r>
         <w:t>perl</w:t>
       </w:r>
+      <w:proofErr w:type="spellEnd"/>
     </w:p>
     <w:p>
       <w:pPr>
@@ -846,9 +1005,11 @@
           <w:numId w:val="2"/>
         </w:numPr>
       </w:pPr>
+      <w:proofErr w:type="spellStart"/>
       <w:r>
         <w:t>realpath</w:t>
       </w:r>
+      <w:proofErr w:type="spellEnd"/>
     </w:p>
     <w:p>
       <w:pPr>
@@ -858,9 +1019,11 @@
           <w:numId w:val="2"/>
         </w:numPr>
       </w:pPr>
+      <w:proofErr w:type="spellStart"/>
       <w:r>
         <w:t>sed</w:t>
       </w:r>
+      <w:proofErr w:type="spellEnd"/>
     </w:p>
     <w:p>
       <w:pPr>
@@ -882,9 +1045,11 @@
           <w:numId w:val="2"/>
         </w:numPr>
       </w:pPr>
+      <w:proofErr w:type="spellStart"/>
       <w:r>
         <w:t>wget</w:t>
       </w:r>
+      <w:proofErr w:type="spellEnd"/>
     </w:p>
     <w:p>
       <w:pPr>
@@ -915,8 +1080,13 @@
         <w:pStyle w:val="Heading2"/>
       </w:pPr>
       <w:r>
-        <w:t>For MacOS</w:t>
-      </w:r>
+        <w:t xml:space="preserve">For </w:t>
+      </w:r>
+      <w:proofErr w:type="spellStart"/>
+      <w:r>
+        <w:t>MacOS</w:t>
+      </w:r>
+      <w:proofErr w:type="spellEnd"/>
     </w:p>
     <w:p>
       <w:pPr>
@@ -926,8 +1096,13 @@
           <w:numId w:val="6"/>
         </w:numPr>
       </w:pPr>
-      <w:r>
-        <w:t xml:space="preserve">XCode 8 or later </w:t>
+      <w:proofErr w:type="spellStart"/>
+      <w:r>
+        <w:t>XCode</w:t>
+      </w:r>
+      <w:proofErr w:type="spellEnd"/>
+      <w:r>
+        <w:t xml:space="preserve"> 8 or later </w:t>
       </w:r>
     </w:p>
     <w:p>
@@ -939,7 +1114,15 @@
         </w:numPr>
       </w:pPr>
       <w:r>
-        <w:t xml:space="preserve">install from appstore, </w:t>
+        <w:t xml:space="preserve">install from </w:t>
+      </w:r>
+      <w:proofErr w:type="spellStart"/>
+      <w:r>
+        <w:t>appstore</w:t>
+      </w:r>
+      <w:proofErr w:type="spellEnd"/>
+      <w:r>
+        <w:t xml:space="preserve">, </w:t>
       </w:r>
     </w:p>
     <w:p>
@@ -962,8 +1145,13 @@
           <w:numId w:val="6"/>
         </w:numPr>
       </w:pPr>
-      <w:r>
-        <w:t xml:space="preserve">xcode-select </w:t>
+      <w:proofErr w:type="spellStart"/>
+      <w:r>
+        <w:t>xcode</w:t>
+      </w:r>
+      <w:proofErr w:type="spellEnd"/>
+      <w:r>
+        <w:t xml:space="preserve">-select </w:t>
       </w:r>
       <w:r>
         <w:t>–</w:t>
@@ -987,7 +1175,15 @@
         <w:t>can be helpful</w:t>
       </w:r>
       <w:r>
-        <w:t xml:space="preserve"> (but use whatever package mgr you wish)</w:t>
+        <w:t xml:space="preserve"> (but use whatever package </w:t>
+      </w:r>
+      <w:proofErr w:type="spellStart"/>
+      <w:r>
+        <w:t>mgr</w:t>
+      </w:r>
+      <w:proofErr w:type="spellEnd"/>
+      <w:r>
+        <w:t xml:space="preserve"> you wish)</w:t>
       </w:r>
     </w:p>
     <w:p>
@@ -999,7 +1195,15 @@
         </w:numPr>
       </w:pPr>
       <w:r>
-        <w:t xml:space="preserve">ruby -e "$(curl -fsSL </w:t>
+        <w:t>ruby -e "$(curl -</w:t>
+      </w:r>
+      <w:proofErr w:type="spellStart"/>
+      <w:r>
+        <w:t>fsSL</w:t>
+      </w:r>
+      <w:proofErr w:type="spellEnd"/>
+      <w:r>
+        <w:t xml:space="preserve"> </w:t>
       </w:r>
       <w:hyperlink r:id="rId8" w:history="1">
         <w:r>
@@ -1043,8 +1247,13 @@
         </w:numPr>
       </w:pPr>
       <w:r>
-        <w:t>gnu-sed</w:t>
-      </w:r>
+        <w:t>gnu-</w:t>
+      </w:r>
+      <w:proofErr w:type="spellStart"/>
+      <w:r>
+        <w:t>sed</w:t>
+      </w:r>
+      <w:proofErr w:type="spellEnd"/>
     </w:p>
     <w:p>
       <w:pPr>
@@ -1054,9 +1263,11 @@
           <w:numId w:val="6"/>
         </w:numPr>
       </w:pPr>
+      <w:proofErr w:type="spellStart"/>
       <w:r>
         <w:t>wget</w:t>
       </w:r>
+      <w:proofErr w:type="spellEnd"/>
     </w:p>
     <w:p>
       <w:pPr>
@@ -1066,11 +1277,16 @@
           <w:numId w:val="6"/>
         </w:numPr>
       </w:pPr>
+      <w:proofErr w:type="spellStart"/>
       <w:r>
         <w:t>a</w:t>
       </w:r>
       <w:r>
-        <w:t xml:space="preserve">utomake </w:t>
+        <w:t>utomake</w:t>
+      </w:r>
+      <w:proofErr w:type="spellEnd"/>
+      <w:r>
+        <w:t xml:space="preserve"> </w:t>
       </w:r>
       <w:r>
         <w:t xml:space="preserve"> (</w:t>
@@ -1090,23 +1306,51 @@
           <w:numId w:val="6"/>
         </w:numPr>
       </w:pPr>
+      <w:proofErr w:type="spellStart"/>
       <w:r>
         <w:t>l</w:t>
+      </w:r>
+      <w:r>
+        <w:t>ibtool</w:t>
+      </w:r>
+      <w:proofErr w:type="spellEnd"/>
+      <w:r>
+        <w:t xml:space="preserve"> (gnu </w:t>
+      </w:r>
+      <w:r>
+        <w:t>version</w:t>
+      </w:r>
+      <w:r>
+        <w:t xml:space="preserve">) – </w:t>
+      </w:r>
+      <w:r>
+        <w:t>(if building curl)</w:t>
+      </w:r>
+    </w:p>
+    <w:p>
+      <w:pPr>
+        <w:pStyle w:val="ListParagraph"/>
+        <w:numPr>
+          <w:ilvl w:val="2"/>
+          <w:numId w:val="6"/>
+        </w:numPr>
+      </w:pPr>
+      <w:r>
+        <w:t>p7zip</w:t>
+      </w:r>
+      <w:r>
+        <w:t xml:space="preserve">  (if building </w:t>
+      </w:r>
+      <w:proofErr w:type="spellStart"/>
+      <w:r>
+        <w:t>lzma</w:t>
+      </w:r>
+      <w:proofErr w:type="spellEnd"/>
+      <w:r>
+        <w:t>)</w:t>
       </w:r>
       <w:bookmarkStart w:id="0" w:name="_GoBack"/>
       <w:bookmarkEnd w:id="0"/>
-      <w:r>
-        <w:t xml:space="preserve">ibtool (gnu </w:t>
-      </w:r>
-      <w:r>
-        <w:t>version</w:t>
-      </w:r>
-      <w:r>
-        <w:t xml:space="preserve">) – </w:t>
-      </w:r>
-      <w:r>
-        <w:t>(if building curl)</w:t>
-      </w:r>
     </w:p>
     <w:p>
       <w:pPr>
@@ -1136,8 +1380,13 @@
           <w:numId w:val="3"/>
         </w:numPr>
       </w:pPr>
-      <w:r>
-        <w:t xml:space="preserve">gcc </w:t>
+      <w:proofErr w:type="spellStart"/>
+      <w:r>
+        <w:t>gcc</w:t>
+      </w:r>
+      <w:proofErr w:type="spellEnd"/>
+      <w:r>
+        <w:t xml:space="preserve"> </w:t>
       </w:r>
       <w:r>
         <w:t>5</w:t>
@@ -1160,14 +1409,24 @@
           <w:numId w:val="3"/>
         </w:numPr>
       </w:pPr>
-      <w:r>
-        <w:t xml:space="preserve">Stroika is </w:t>
+      <w:proofErr w:type="spellStart"/>
+      <w:r>
+        <w:t>Stroika</w:t>
+      </w:r>
+      <w:proofErr w:type="spellEnd"/>
+      <w:r>
+        <w:t xml:space="preserve"> is </w:t>
       </w:r>
       <w:r>
         <w:t xml:space="preserve">currently tested with </w:t>
       </w:r>
-      <w:r>
-        <w:t>gcc 5</w:t>
+      <w:proofErr w:type="spellStart"/>
+      <w:r>
+        <w:t>gcc</w:t>
+      </w:r>
+      <w:proofErr w:type="spellEnd"/>
+      <w:r>
+        <w:t xml:space="preserve"> 5</w:t>
       </w:r>
       <w:r>
         <w:t>.x, 6.x</w:t>
@@ -1181,8 +1440,13 @@
           <w:numId w:val="3"/>
         </w:numPr>
       </w:pPr>
-      <w:r>
-        <w:t xml:space="preserve">llvm </w:t>
+      <w:proofErr w:type="spellStart"/>
+      <w:r>
+        <w:t>llvm</w:t>
+      </w:r>
+      <w:proofErr w:type="spellEnd"/>
+      <w:r>
+        <w:t xml:space="preserve"> </w:t>
       </w:r>
       <w:r>
         <w:t xml:space="preserve">(clang++) </w:t>
@@ -1355,7 +1619,23 @@
     </w:p>
     <w:p>
       <w:r>
-        <w:t>These components automatically downloaded and built and integrated into Stroika (depending on configuration) or Stroika can be configured to use the system installed version of these components.</w:t>
+        <w:t xml:space="preserve">These components automatically downloaded and built and integrated into </w:t>
+      </w:r>
+      <w:proofErr w:type="spellStart"/>
+      <w:r>
+        <w:t>Stroika</w:t>
+      </w:r>
+      <w:proofErr w:type="spellEnd"/>
+      <w:r>
+        <w:t xml:space="preserve"> (depending on configuration) or </w:t>
+      </w:r>
+      <w:proofErr w:type="spellStart"/>
+      <w:r>
+        <w:t>Stroika</w:t>
+      </w:r>
+      <w:proofErr w:type="spellEnd"/>
+      <w:r>
+        <w:t xml:space="preserve"> can be configured to use the system installed version of these components.</w:t>
       </w:r>
     </w:p>
     <w:p>
@@ -1378,9 +1658,11 @@
           <w:numId w:val="4"/>
         </w:numPr>
       </w:pPr>
+      <w:proofErr w:type="spellStart"/>
       <w:r>
         <w:t>openssl</w:t>
       </w:r>
+      <w:proofErr w:type="spellEnd"/>
     </w:p>
     <w:p>
       <w:pPr>
@@ -1390,9 +1672,11 @@
           <w:numId w:val="4"/>
         </w:numPr>
       </w:pPr>
+      <w:proofErr w:type="spellStart"/>
       <w:r>
         <w:t>zlib</w:t>
       </w:r>
+      <w:proofErr w:type="spellEnd"/>
     </w:p>
     <w:p>
       <w:pPr>
@@ -1402,8 +1686,13 @@
           <w:numId w:val="4"/>
         </w:numPr>
       </w:pPr>
-      <w:r>
-        <w:t>lzma SDK</w:t>
+      <w:proofErr w:type="spellStart"/>
+      <w:r>
+        <w:t>lzma</w:t>
+      </w:r>
+      <w:proofErr w:type="spellEnd"/>
+      <w:r>
+        <w:t xml:space="preserve"> SDK</w:t>
       </w:r>
     </w:p>
     <w:p>
@@ -1438,7 +1727,31 @@
     </w:p>
     <w:p>
       <w:r>
-        <w:t xml:space="preserve">We seriously considered a number of build systems, including cmake, ant, perl scripts, qmake, etc. They all weak, with ant possibly being the best alternative, except that </w:t>
+        <w:t xml:space="preserve">We seriously considered a number of build systems, including </w:t>
+      </w:r>
+      <w:proofErr w:type="spellStart"/>
+      <w:r>
+        <w:t>cmake</w:t>
+      </w:r>
+      <w:proofErr w:type="spellEnd"/>
+      <w:r>
+        <w:t xml:space="preserve">, ant, </w:t>
+      </w:r>
+      <w:proofErr w:type="spellStart"/>
+      <w:r>
+        <w:t>perl</w:t>
+      </w:r>
+      <w:proofErr w:type="spellEnd"/>
+      <w:r>
+        <w:t xml:space="preserve"> scripts, </w:t>
+      </w:r>
+      <w:proofErr w:type="spellStart"/>
+      <w:r>
+        <w:t>qmake</w:t>
+      </w:r>
+      <w:proofErr w:type="spellEnd"/>
+      <w:r>
+        <w:t xml:space="preserve">, etc. They all weak, with ant possibly being the best alternative, except that </w:t>
       </w:r>
       <w:r>
         <w:t>it’s</w:t>
@@ -1465,10 +1778,18 @@
         <w:t>The design is to make a set of co</w:t>
       </w:r>
       <w:r>
-        <w:t>nfiguration files – each stored in the Configuration</w:t>
-      </w:r>
-      <w:r>
-        <w:t>Files/</w:t>
+        <w:t xml:space="preserve">nfiguration files – each stored in the </w:t>
+      </w:r>
+      <w:proofErr w:type="spellStart"/>
+      <w:r>
+        <w:t>Configuration</w:t>
+      </w:r>
+      <w:r>
+        <w:t>Files</w:t>
+      </w:r>
+      <w:proofErr w:type="spellEnd"/>
+      <w:r>
+        <w:t>/</w:t>
       </w:r>
       <w:r>
         <w:t xml:space="preserve"> directory. Configurations are described by a single XML file. They can be generated using</w:t>
@@ -1486,17 +1807,45 @@
       </w:pPr>
       <w:r>
         <w:tab/>
-        <w:t xml:space="preserve">configure --help </w:t>
-      </w:r>
-    </w:p>
-    <w:p>
-      <w:r>
-        <w:t>for more information.</w:t>
-      </w:r>
-    </w:p>
-    <w:p>
-      <w:r>
-        <w:t>A configuration comprises BOTH target platform (e.g. windows/linux), hardware (e.g. PowerPC, x86, x64, ARM), and any other options (debug build, enable assertions, support OpenSSL, etc).</w:t>
+      </w:r>
+      <w:proofErr w:type="gramStart"/>
+      <w:r>
+        <w:t>configure</w:t>
+      </w:r>
+      <w:proofErr w:type="gramEnd"/>
+      <w:r>
+        <w:t xml:space="preserve"> --help </w:t>
+      </w:r>
+    </w:p>
+    <w:p>
+      <w:proofErr w:type="gramStart"/>
+      <w:r>
+        <w:t>for</w:t>
+      </w:r>
+      <w:proofErr w:type="gramEnd"/>
+      <w:r>
+        <w:t xml:space="preserve"> more information.</w:t>
+      </w:r>
+    </w:p>
+    <w:p>
+      <w:r>
+        <w:t>A configuration comprises BOTH target platform (e.g. windows/</w:t>
+      </w:r>
+      <w:proofErr w:type="spellStart"/>
+      <w:r>
+        <w:t>linux</w:t>
+      </w:r>
+      <w:proofErr w:type="spellEnd"/>
+      <w:r>
+        <w:t xml:space="preserve">), hardware (e.g. PowerPC, x86, x64, ARM), and any other options (debug build, enable assertions, support OpenSSL, </w:t>
+      </w:r>
+      <w:proofErr w:type="spellStart"/>
+      <w:r>
+        <w:t>etc</w:t>
+      </w:r>
+      <w:proofErr w:type="spellEnd"/>
+      <w:r>
+        <w:t>).</w:t>
       </w:r>
     </w:p>
     <w:p>
@@ -1511,7 +1860,23 @@
     </w:p>
     <w:p>
       <w:r>
-        <w:t>@todo A FUTURE version of Stroika will have an XML Schema (XSD) to describe the configuration file format.</w:t>
+        <w:t>@</w:t>
+      </w:r>
+      <w:proofErr w:type="spellStart"/>
+      <w:r>
+        <w:t>todo</w:t>
+      </w:r>
+      <w:proofErr w:type="spellEnd"/>
+      <w:r>
+        <w:t xml:space="preserve"> A FUTURE version of </w:t>
+      </w:r>
+      <w:proofErr w:type="spellStart"/>
+      <w:r>
+        <w:t>Stroika</w:t>
+      </w:r>
+      <w:proofErr w:type="spellEnd"/>
+      <w:r>
+        <w:t xml:space="preserve"> will have an XML Schema (XSD) to describe the configuration file format.</w:t>
       </w:r>
     </w:p>
     <w:p>
@@ -1525,12 +1890,24 @@
       </w:pPr>
       <w:r>
         <w:tab/>
-        <w:t>make apply-configurations</w:t>
-      </w:r>
-    </w:p>
-    <w:p>
-      <w:r>
-        <w:t>to generate all the directories and files dependent on the defined configurations. Note – this is generally not necessary, and called automatically.</w:t>
+      </w:r>
+      <w:proofErr w:type="gramStart"/>
+      <w:r>
+        <w:t>make</w:t>
+      </w:r>
+      <w:proofErr w:type="gramEnd"/>
+      <w:r>
+        <w:t xml:space="preserve"> apply-configurations</w:t>
+      </w:r>
+    </w:p>
+    <w:p>
+      <w:proofErr w:type="gramStart"/>
+      <w:r>
+        <w:t>to</w:t>
+      </w:r>
+      <w:proofErr w:type="gramEnd"/>
+      <w:r>
+        <w:t xml:space="preserve"> generate all the directories and files dependent on the defined configurations. Note – this is generally not necessary, and called automatically.</w:t>
       </w:r>
     </w:p>
     <w:p>
@@ -1543,19 +1920,45 @@
     </w:p>
     <w:p>
       <w:r>
-        <w:t xml:space="preserve">Intermediate files (objs etc) go into </w:t>
-      </w:r>
+        <w:t>Intermediate files (</w:t>
+      </w:r>
+      <w:proofErr w:type="spellStart"/>
+      <w:r>
+        <w:t>objs</w:t>
+      </w:r>
+      <w:proofErr w:type="spellEnd"/>
+      <w:r>
+        <w:t xml:space="preserve"> </w:t>
+      </w:r>
+      <w:proofErr w:type="spellStart"/>
+      <w:r>
+        <w:t>etc</w:t>
+      </w:r>
+      <w:proofErr w:type="spellEnd"/>
+      <w:r>
+        <w:t xml:space="preserve">) go into </w:t>
+      </w:r>
+      <w:proofErr w:type="spellStart"/>
       <w:r>
         <w:rPr>
           <w:b/>
         </w:rPr>
         <w:t>IntermediateFiles</w:t>
       </w:r>
+      <w:proofErr w:type="spellEnd"/>
+      <w:proofErr w:type="gramStart"/>
       <w:r>
         <w:rPr>
           <w:b/>
         </w:rPr>
-        <w:t>/{CONFIGURATION-NAME}</w:t>
+        <w:t>/{</w:t>
+      </w:r>
+      <w:proofErr w:type="gramEnd"/>
+      <w:r>
+        <w:rPr>
+          <w:b/>
+        </w:rPr>
+        <w:t>CONFIGURATION-NAME}</w:t>
       </w:r>
       <w:r>
         <w:t xml:space="preserve">. Final build products (libraries and executables) go into </w:t>
@@ -1566,11 +1969,19 @@
         </w:rPr>
         <w:t>Builds</w:t>
       </w:r>
+      <w:proofErr w:type="gramStart"/>
       <w:r>
         <w:rPr>
           <w:b/>
         </w:rPr>
-        <w:t>/{CONFIGURATION-NAME}</w:t>
+        <w:t>/{</w:t>
+      </w:r>
+      <w:proofErr w:type="gramEnd"/>
+      <w:r>
+        <w:rPr>
+          <w:b/>
+        </w:rPr>
+        <w:t>CONFIGURATION-NAME}</w:t>
       </w:r>
       <w:r>
         <w:t>.</w:t>
@@ -1591,7 +2002,23 @@
     </w:p>
     <w:p>
       <w:r>
-        <w:t>On any platform, building Stroika, and all is demo applications and regression tests is as simple as cd’ing to the top-level directory, and typing make</w:t>
+        <w:t xml:space="preserve">On any platform, building </w:t>
+      </w:r>
+      <w:proofErr w:type="spellStart"/>
+      <w:r>
+        <w:t>Stroika</w:t>
+      </w:r>
+      <w:proofErr w:type="spellEnd"/>
+      <w:r>
+        <w:t xml:space="preserve">, and all is demo applications and regression tests is as simple as </w:t>
+      </w:r>
+      <w:proofErr w:type="spellStart"/>
+      <w:r>
+        <w:t>cd’ing</w:t>
+      </w:r>
+      <w:proofErr w:type="spellEnd"/>
+      <w:r>
+        <w:t xml:space="preserve"> to the top-level directory, and typing make</w:t>
       </w:r>
     </w:p>
     <w:p>
@@ -1664,11 +2091,21 @@
       <w:pPr>
         <w:pStyle w:val="ListParagraph"/>
       </w:pPr>
+      <w:proofErr w:type="gramStart"/>
       <w:r>
         <w:t>builds</w:t>
       </w:r>
-      <w:r>
-        <w:t xml:space="preserve"> the stroika library, tests, demos, etc. </w:t>
+      <w:proofErr w:type="gramEnd"/>
+      <w:r>
+        <w:t xml:space="preserve"> the </w:t>
+      </w:r>
+      <w:proofErr w:type="spellStart"/>
+      <w:r>
+        <w:t>stroika</w:t>
+      </w:r>
+      <w:proofErr w:type="spellEnd"/>
+      <w:r>
+        <w:t xml:space="preserve"> library, tests, demos, etc. </w:t>
       </w:r>
     </w:p>
     <w:p>
@@ -1688,7 +2125,15 @@
         <w:pStyle w:val="ListParagraph"/>
       </w:pPr>
       <w:r>
-        <w:t>Builds just the Stroika libraries</w:t>
+        <w:t xml:space="preserve">Builds just the </w:t>
+      </w:r>
+      <w:proofErr w:type="spellStart"/>
+      <w:r>
+        <w:t>Stroika</w:t>
+      </w:r>
+      <w:proofErr w:type="spellEnd"/>
+      <w:r>
+        <w:t xml:space="preserve"> libraries</w:t>
       </w:r>
     </w:p>
     <w:p>
@@ -1708,7 +2153,15 @@
         <w:pStyle w:val="ListParagraph"/>
       </w:pPr>
       <w:r>
-        <w:t>Builds the Stroika sample applications</w:t>
+        <w:t xml:space="preserve">Builds the </w:t>
+      </w:r>
+      <w:proofErr w:type="spellStart"/>
+      <w:r>
+        <w:t>Stroika</w:t>
+      </w:r>
+      <w:proofErr w:type="spellEnd"/>
+      <w:r>
+        <w:t xml:space="preserve"> sample applications</w:t>
       </w:r>
     </w:p>
     <w:p>
@@ -1728,7 +2181,15 @@
         <w:pStyle w:val="ListParagraph"/>
       </w:pPr>
       <w:r>
-        <w:t>Builds Stroika, and all the regression tests, and runs the regression tests</w:t>
+        <w:t xml:space="preserve">Builds </w:t>
+      </w:r>
+      <w:proofErr w:type="spellStart"/>
+      <w:r>
+        <w:t>Stroika</w:t>
+      </w:r>
+      <w:proofErr w:type="spellEnd"/>
+      <w:r>
+        <w:t>, and all the regression tests, and runs the regression tests</w:t>
       </w:r>
     </w:p>
     <w:p>
@@ -1768,7 +2229,15 @@
         <w:pStyle w:val="ListParagraph"/>
       </w:pPr>
       <w:r>
-        <w:t>Checks if the tools needed to build Stroika are installed and in your path. This is done automatically, and generally not needed explicitly.</w:t>
+        <w:t xml:space="preserve">Checks if the tools needed to build </w:t>
+      </w:r>
+      <w:proofErr w:type="spellStart"/>
+      <w:r>
+        <w:t>Stroika</w:t>
+      </w:r>
+      <w:proofErr w:type="spellEnd"/>
+      <w:r>
+        <w:t xml:space="preserve"> are installed and in your path. This is done automatically, and generally not needed explicitly.</w:t>
       </w:r>
     </w:p>
     <w:p>
@@ -1781,7 +2250,15 @@
     </w:p>
     <w:p>
       <w:r>
-        <w:t>All the make targets (e.g. all, libraries etc) take an OPTIONAL parameter CONFIGURATION. If specified, only that configuration is built. If omitted (or empty) – ALL configurations are built</w:t>
+        <w:t xml:space="preserve">All the make targets (e.g. all, libraries </w:t>
+      </w:r>
+      <w:proofErr w:type="spellStart"/>
+      <w:r>
+        <w:t>etc</w:t>
+      </w:r>
+      <w:proofErr w:type="spellEnd"/>
+      <w:r>
+        <w:t>) take an OPTIONAL parameter CONFIGURATION. If specified, only that configuration is built. If omitted (or empty) – ALL configurations are built</w:t>
       </w:r>
       <w:r>
         <w:t>.</w:t>
@@ -1797,13 +2274,29 @@
     </w:p>
     <w:p>
       <w:r>
-        <w:t xml:space="preserve">Visual Studio.net project and solution files are available for the Stroika demos, top-level project files, and </w:t>
+        <w:t xml:space="preserve">Visual Studio.net project and solution files are available for the </w:t>
+      </w:r>
+      <w:proofErr w:type="spellStart"/>
+      <w:r>
+        <w:t>Stroika</w:t>
+      </w:r>
+      <w:proofErr w:type="spellEnd"/>
+      <w:r>
+        <w:t xml:space="preserve"> demos, top-level project files, and </w:t>
       </w:r>
       <w:r>
         <w:t xml:space="preserve">regression tests. </w:t>
       </w:r>
       <w:r>
-        <w:t>Once you have built your configuration files (see above), you can use the project files to build, test, extend and develop Stroika.</w:t>
+        <w:t xml:space="preserve">Once you have built your configuration files (see above), you can use the project files to build, test, extend and develop </w:t>
+      </w:r>
+      <w:proofErr w:type="spellStart"/>
+      <w:r>
+        <w:t>Stroika</w:t>
+      </w:r>
+      <w:proofErr w:type="spellEnd"/>
+      <w:r>
+        <w:t>.</w:t>
       </w:r>
     </w:p>
     <w:p>
@@ -1813,8 +2306,23 @@
       <w:r>
         <w:t xml:space="preserve">Using </w:t>
       </w:r>
-      <w:r>
-        <w:t>QtCreator (on unix)</w:t>
+      <w:proofErr w:type="spellStart"/>
+      <w:r>
+        <w:t>QtCreator</w:t>
+      </w:r>
+      <w:proofErr w:type="spellEnd"/>
+      <w:r>
+        <w:t xml:space="preserve"> (on </w:t>
+      </w:r>
+      <w:proofErr w:type="spellStart"/>
+      <w:proofErr w:type="gramStart"/>
+      <w:r>
+        <w:t>unix</w:t>
+      </w:r>
+      <w:proofErr w:type="spellEnd"/>
+      <w:proofErr w:type="gramEnd"/>
+      <w:r>
+        <w:t>)</w:t>
       </w:r>
     </w:p>
     <w:p>
@@ -1825,7 +2333,31 @@
         <w:t>Library/Projects/QtCreator/CreateQtCreatorSymbolicLinks.sh</w:t>
       </w:r>
       <w:r>
-        <w:t xml:space="preserve"> to create project files at the top level of your Stroika directory. Then you can open that .creator file in qtCreator, and build and debug Stroika-based </w:t>
+        <w:t xml:space="preserve"> to create project files at the top level of your </w:t>
+      </w:r>
+      <w:proofErr w:type="spellStart"/>
+      <w:r>
+        <w:t>Stroika</w:t>
+      </w:r>
+      <w:proofErr w:type="spellEnd"/>
+      <w:r>
+        <w:t xml:space="preserve"> directory. Then you can open that .creator file in </w:t>
+      </w:r>
+      <w:proofErr w:type="spellStart"/>
+      <w:r>
+        <w:t>qtCreator</w:t>
+      </w:r>
+      <w:proofErr w:type="spellEnd"/>
+      <w:r>
+        <w:t xml:space="preserve">, and build and debug </w:t>
+      </w:r>
+      <w:proofErr w:type="spellStart"/>
+      <w:r>
+        <w:t>Stroika</w:t>
+      </w:r>
+      <w:proofErr w:type="spellEnd"/>
+      <w:r>
+        <w:t xml:space="preserve">-based </w:t>
       </w:r>
       <w:r>
         <w:t>applications</w:t>
@@ -1875,8 +2407,9 @@
           <w:sz w:val="19"/>
           <w:szCs w:val="19"/>
         </w:rPr>
-        <w:t>arm-linux-gnueabihf-g++-</w:t>
-      </w:r>
+        <w:t>arm-</w:t>
+      </w:r>
+      <w:proofErr w:type="spellStart"/>
       <w:r>
         <w:rPr>
           <w:rFonts w:ascii="Consolas" w:hAnsi="Consolas" w:cs="Consolas"/>
@@ -1884,6 +2417,45 @@
           <w:sz w:val="19"/>
           <w:szCs w:val="19"/>
         </w:rPr>
+        <w:t>linux</w:t>
+      </w:r>
+      <w:proofErr w:type="spellEnd"/>
+      <w:r>
+        <w:rPr>
+          <w:rFonts w:ascii="Consolas" w:hAnsi="Consolas" w:cs="Consolas"/>
+          <w:color w:val="000000"/>
+          <w:sz w:val="19"/>
+          <w:szCs w:val="19"/>
+        </w:rPr>
+        <w:t>-</w:t>
+      </w:r>
+      <w:proofErr w:type="spellStart"/>
+      <w:r>
+        <w:rPr>
+          <w:rFonts w:ascii="Consolas" w:hAnsi="Consolas" w:cs="Consolas"/>
+          <w:color w:val="000000"/>
+          <w:sz w:val="19"/>
+          <w:szCs w:val="19"/>
+        </w:rPr>
+        <w:t>gnueabihf</w:t>
+      </w:r>
+      <w:proofErr w:type="spellEnd"/>
+      <w:r>
+        <w:rPr>
+          <w:rFonts w:ascii="Consolas" w:hAnsi="Consolas" w:cs="Consolas"/>
+          <w:color w:val="000000"/>
+          <w:sz w:val="19"/>
+          <w:szCs w:val="19"/>
+        </w:rPr>
+        <w:t>-g++-</w:t>
+      </w:r>
+      <w:r>
+        <w:rPr>
+          <w:rFonts w:ascii="Consolas" w:hAnsi="Consolas" w:cs="Consolas"/>
+          <w:color w:val="000000"/>
+          <w:sz w:val="19"/>
+          <w:szCs w:val="19"/>
+        </w:rPr>
         <w:t>5</w:t>
       </w:r>
       <w:r>
@@ -1895,7 +2467,23 @@
         <w:ind w:firstLine="720"/>
       </w:pPr>
       <w:r>
-        <w:t>On unubtu, sudo apt-get install g++-</w:t>
+        <w:t xml:space="preserve">On </w:t>
+      </w:r>
+      <w:proofErr w:type="spellStart"/>
+      <w:r>
+        <w:t>unubtu</w:t>
+      </w:r>
+      <w:proofErr w:type="spellEnd"/>
+      <w:r>
+        <w:t xml:space="preserve">, </w:t>
+      </w:r>
+      <w:proofErr w:type="spellStart"/>
+      <w:r>
+        <w:t>sudo</w:t>
+      </w:r>
+      <w:proofErr w:type="spellEnd"/>
+      <w:r>
+        <w:t xml:space="preserve"> apt-get install g++-</w:t>
       </w:r>
       <w:r>
         <w:t>5</w:t>
@@ -1928,7 +2516,23 @@
         <w:t>apply-default-debug-flags</w:t>
       </w:r>
       <w:r>
-        <w:t xml:space="preserve"> --trace2file enable --compiler-driver arm-linux-gnueabihf-g</w:t>
+        <w:t xml:space="preserve"> --trace2file enable --compiler-driver arm-</w:t>
+      </w:r>
+      <w:proofErr w:type="spellStart"/>
+      <w:r>
+        <w:t>linux</w:t>
+      </w:r>
+      <w:proofErr w:type="spellEnd"/>
+      <w:r>
+        <w:t>-</w:t>
+      </w:r>
+      <w:proofErr w:type="spellStart"/>
+      <w:r>
+        <w:t>gnueabihf</w:t>
+      </w:r>
+      <w:proofErr w:type="spellEnd"/>
+      <w:r>
+        <w:t>-g</w:t>
       </w:r>
       <w:r>
         <w:t>++-</w:t>
@@ -1966,8 +2570,21 @@
         <w:ind w:firstLine="720"/>
       </w:pPr>
       <w:r>
-        <w:t>--trace2file disable to disable tracefile utility, and enabled writes a debug log to /tmp</w:t>
-      </w:r>
+        <w:t xml:space="preserve">--trace2file disable to disable </w:t>
+      </w:r>
+      <w:proofErr w:type="spellStart"/>
+      <w:r>
+        <w:t>tracefile</w:t>
+      </w:r>
+      <w:proofErr w:type="spellEnd"/>
+      <w:r>
+        <w:t xml:space="preserve"> utility, and enabled writes a debug log to /</w:t>
+      </w:r>
+      <w:proofErr w:type="spellStart"/>
+      <w:r>
+        <w:t>tmp</w:t>
+      </w:r>
+      <w:proofErr w:type="spellEnd"/>
       <w:r>
         <w:t>.</w:t>
       </w:r>
@@ -1996,7 +2613,15 @@
         <w:ind w:firstLine="720"/>
       </w:pPr>
       <w:r>
-        <w:t>This builds the samples, libraries etc to Builds/</w:t>
+        <w:t xml:space="preserve">This builds the samples, libraries </w:t>
+      </w:r>
+      <w:proofErr w:type="spellStart"/>
+      <w:r>
+        <w:t>etc</w:t>
+      </w:r>
+      <w:proofErr w:type="spellEnd"/>
+      <w:r>
+        <w:t xml:space="preserve"> to Builds/</w:t>
       </w:r>
       <w:r>
         <w:t>raspberrypi-gcc-4.9</w:t>
@@ -2014,8 +2639,13 @@
         </w:numPr>
       </w:pPr>
       <w:r>
-        <w:t>make run-tests REMOTE=pi@myRasberryPi</w:t>
-      </w:r>
+        <w:t>make run-tests REMOTE=</w:t>
+      </w:r>
+      <w:proofErr w:type="spellStart"/>
+      <w:r>
+        <w:t>pi@myRasberryPi</w:t>
+      </w:r>
+      <w:proofErr w:type="spellEnd"/>
     </w:p>
     <w:p>
       <w:pPr>
@@ -2023,7 +2653,25 @@
         <w:ind w:left="720"/>
       </w:pPr>
       <w:r>
-        <w:t>This uses ssh to run the tests remotely on the argument machine (I setup a hostname in /etc/hosts for the mapping).</w:t>
+        <w:t xml:space="preserve">This uses </w:t>
+      </w:r>
+      <w:proofErr w:type="spellStart"/>
+      <w:proofErr w:type="gramStart"/>
+      <w:r>
+        <w:t>ssh</w:t>
+      </w:r>
+      <w:proofErr w:type="spellEnd"/>
+      <w:proofErr w:type="gramEnd"/>
+      <w:r>
+        <w:t xml:space="preserve"> to run the tests remotely on the argument machine (I setup a hostname in /</w:t>
+      </w:r>
+      <w:proofErr w:type="spellStart"/>
+      <w:r>
+        <w:t>etc</w:t>
+      </w:r>
+      <w:proofErr w:type="spellEnd"/>
+      <w:r>
+        <w:t>/hosts for the mapping).</w:t>
       </w:r>
     </w:p>
     <w:p>
@@ -2034,7 +2682,17 @@
         <w:t>Using SSH, it’s</w:t>
       </w:r>
       <w:r>
-        <w:t xml:space="preserve"> also helpful to setup ssh keys to avoid re-entering passwords</w:t>
+        <w:t xml:space="preserve"> also helpful to setup </w:t>
+      </w:r>
+      <w:proofErr w:type="spellStart"/>
+      <w:proofErr w:type="gramStart"/>
+      <w:r>
+        <w:t>ssh</w:t>
+      </w:r>
+      <w:proofErr w:type="spellEnd"/>
+      <w:proofErr w:type="gramEnd"/>
+      <w:r>
+        <w:t xml:space="preserve"> keys to avoid re-entering passwords</w:t>
       </w:r>
     </w:p>
     <w:p>
@@ -2096,8 +2754,15 @@
       <w:pPr>
         <w:pStyle w:val="Heading2"/>
       </w:pPr>
-      <w:r>
-        <w:t xml:space="preserve">cp: illegal option </w:t>
+      <w:proofErr w:type="spellStart"/>
+      <w:proofErr w:type="gramStart"/>
+      <w:r>
+        <w:t>cp</w:t>
+      </w:r>
+      <w:proofErr w:type="spellEnd"/>
+      <w:proofErr w:type="gramEnd"/>
+      <w:r>
+        <w:t xml:space="preserve">: illegal option </w:t>
       </w:r>
       <w:r>
         <w:t>–</w:t>
@@ -2105,8 +2770,13 @@
     </w:p>
     <w:p>
       <w:r>
-        <w:t>Install a copy of GNU cp</w:t>
-      </w:r>
+        <w:t xml:space="preserve">Install a copy of GNU </w:t>
+      </w:r>
+      <w:proofErr w:type="spellStart"/>
+      <w:r>
+        <w:t>cp</w:t>
+      </w:r>
+      <w:proofErr w:type="spellEnd"/>
     </w:p>
     <w:p>
       <w:pPr>
@@ -2125,8 +2795,15 @@
       <w:pPr>
         <w:pStyle w:val="CodeFragment"/>
       </w:pPr>
-      <w:r>
-        <w:t>cygcheck -p dos2unix</w:t>
+      <w:proofErr w:type="spellStart"/>
+      <w:proofErr w:type="gramStart"/>
+      <w:r>
+        <w:t>cygcheck</w:t>
+      </w:r>
+      <w:proofErr w:type="spellEnd"/>
+      <w:proofErr w:type="gramEnd"/>
+      <w:r>
+        <w:t xml:space="preserve"> -p dos2unix</w:t>
       </w:r>
     </w:p>
     <w:sectPr>

</xml_diff>

<commit_message>
update building stroika docs
</commit_message>
<xml_diff>
--- a/Documentation/Building Stroika.docx
+++ b/Documentation/Building Stroika.docx
@@ -346,7 +346,13 @@
           <w:rPr>
             <w:rStyle w:val="Hyperlink"/>
           </w:rPr>
-          <w:t xml:space="preserve">https://github.com/SophistSolutions/Stroika/archive/v2.0a187.tar.gz </w:t>
+          <w:t>https://github.com/SophistSolutions/</w:t>
+        </w:r>
+        <w:r>
+          <w:rPr>
+            <w:rStyle w:val="Hyperlink"/>
+          </w:rPr>
+          <w:t>Stroika/archive/v2.0a202.tar.gz</w:t>
         </w:r>
       </w:hyperlink>
     </w:p>
@@ -388,10 +394,10 @@
         <w:t xml:space="preserve">cd </w:t>
       </w:r>
       <w:r>
-        <w:t>Stroika-2.0a1</w:t>
-      </w:r>
-      <w:r>
-        <w:t>87</w:t>
+        <w:t>Stroika-2.0a</w:t>
+      </w:r>
+      <w:r>
+        <w:t>202</w:t>
       </w:r>
       <w:r>
         <w:t xml:space="preserve"> (or whatever </w:t>
@@ -794,15 +800,6 @@
       <w:r>
         <w:t>See what configurations you’ve created. Edit files, add or delete.</w:t>
       </w:r>
-    </w:p>
-    <w:p>
-      <w:pPr>
-        <w:pStyle w:val="PlainText"/>
-        <w:numPr>
-          <w:ilvl w:val="0"/>
-          <w:numId w:val="6"/>
-        </w:numPr>
-      </w:pPr>
     </w:p>
     <w:p>
       <w:pPr>
@@ -908,7 +905,6 @@
         </w:numPr>
       </w:pPr>
       <w:r>
-        <w:lastRenderedPageBreak/>
         <w:t>make run-tests</w:t>
       </w:r>
     </w:p>
@@ -1263,94 +1259,19 @@
           <w:numId w:val="6"/>
         </w:numPr>
       </w:pPr>
-      <w:proofErr w:type="spellStart"/>
-      <w:r>
-        <w:t>wget</w:t>
-      </w:r>
-      <w:proofErr w:type="spellEnd"/>
-    </w:p>
-    <w:p>
-      <w:pPr>
-        <w:pStyle w:val="ListParagraph"/>
-        <w:numPr>
-          <w:ilvl w:val="2"/>
-          <w:numId w:val="6"/>
-        </w:numPr>
-      </w:pPr>
-      <w:proofErr w:type="spellStart"/>
-      <w:r>
-        <w:t>a</w:t>
-      </w:r>
-      <w:r>
-        <w:t>utomake</w:t>
-      </w:r>
-      <w:proofErr w:type="spellEnd"/>
-      <w:r>
-        <w:t xml:space="preserve"> </w:t>
-      </w:r>
-      <w:r>
-        <w:t xml:space="preserve"> (</w:t>
-      </w:r>
-      <w:r>
-        <w:t>if building curl</w:t>
-      </w:r>
-      <w:r>
-        <w:t>)</w:t>
-      </w:r>
-    </w:p>
-    <w:p>
-      <w:pPr>
-        <w:pStyle w:val="ListParagraph"/>
-        <w:numPr>
-          <w:ilvl w:val="2"/>
-          <w:numId w:val="6"/>
-        </w:numPr>
-      </w:pPr>
-      <w:proofErr w:type="spellStart"/>
-      <w:r>
-        <w:t>l</w:t>
-      </w:r>
-      <w:r>
-        <w:t>ibtool</w:t>
-      </w:r>
-      <w:proofErr w:type="spellEnd"/>
-      <w:r>
-        <w:t xml:space="preserve"> (gnu </w:t>
-      </w:r>
-      <w:r>
-        <w:t>version</w:t>
-      </w:r>
-      <w:r>
-        <w:t xml:space="preserve">) – </w:t>
-      </w:r>
-      <w:r>
-        <w:t>(if building curl)</w:t>
-      </w:r>
-    </w:p>
-    <w:p>
-      <w:pPr>
-        <w:pStyle w:val="ListParagraph"/>
-        <w:numPr>
-          <w:ilvl w:val="2"/>
-          <w:numId w:val="6"/>
-        </w:numPr>
-      </w:pPr>
-      <w:r>
-        <w:t>p7zip</w:t>
-      </w:r>
-      <w:r>
-        <w:t xml:space="preserve">  (if building </w:t>
-      </w:r>
-      <w:proofErr w:type="spellStart"/>
-      <w:r>
-        <w:t>lzma</w:t>
-      </w:r>
-      <w:proofErr w:type="spellEnd"/>
-      <w:r>
-        <w:t>)</w:t>
-      </w:r>
       <w:bookmarkStart w:id="0" w:name="_GoBack"/>
       <w:bookmarkEnd w:id="0"/>
+      <w:r>
+        <w:t xml:space="preserve">p7zip  (if building </w:t>
+      </w:r>
+      <w:proofErr w:type="spellStart"/>
+      <w:r>
+        <w:t>lzma</w:t>
+      </w:r>
+      <w:proofErr w:type="spellEnd"/>
+      <w:r>
+        <w:t>)</w:t>
+      </w:r>
     </w:p>
     <w:p>
       <w:pPr>
@@ -1475,15 +1396,69 @@
     </w:p>
     <w:p>
       <w:pPr>
+        <w:pStyle w:val="ListParagraph"/>
+        <w:numPr>
+          <w:ilvl w:val="0"/>
+          <w:numId w:val="3"/>
+        </w:numPr>
+      </w:pPr>
+      <w:proofErr w:type="spellStart"/>
+      <w:r>
+        <w:t>pkg-config</w:t>
+      </w:r>
+      <w:proofErr w:type="spellEnd"/>
+      <w:r>
+        <w:t xml:space="preserve"> (for curl)</w:t>
+      </w:r>
+    </w:p>
+    <w:p>
+      <w:pPr>
+        <w:pStyle w:val="ListParagraph"/>
+        <w:numPr>
+          <w:ilvl w:val="0"/>
+          <w:numId w:val="3"/>
+        </w:numPr>
+      </w:pPr>
+      <w:proofErr w:type="spellStart"/>
+      <w:r>
+        <w:t>automake</w:t>
+      </w:r>
+      <w:proofErr w:type="spellEnd"/>
+      <w:r>
+        <w:t xml:space="preserve">  (if building curl)</w:t>
+      </w:r>
+    </w:p>
+    <w:p>
+      <w:pPr>
+        <w:pStyle w:val="ListParagraph"/>
+        <w:numPr>
+          <w:ilvl w:val="0"/>
+          <w:numId w:val="3"/>
+        </w:numPr>
+      </w:pPr>
+      <w:proofErr w:type="spellStart"/>
+      <w:r>
+        <w:t>libtool</w:t>
+      </w:r>
+      <w:proofErr w:type="spellEnd"/>
+      <w:r>
+        <w:t xml:space="preserve"> (gnu version) – (if building curl)</w:t>
+      </w:r>
+    </w:p>
+    <w:p/>
+    <w:p>
+      <w:pPr>
         <w:pStyle w:val="Heading2"/>
       </w:pPr>
       <w:r>
+        <w:lastRenderedPageBreak/>
         <w:t>For Windows</w:t>
       </w:r>
     </w:p>
     <w:p>
       <w:pPr>
         <w:pStyle w:val="ListParagraph"/>
+        <w:keepNext/>
         <w:numPr>
           <w:ilvl w:val="0"/>
           <w:numId w:val="2"/>
@@ -1496,6 +1471,7 @@
     <w:p>
       <w:pPr>
         <w:pStyle w:val="ListParagraph"/>
+        <w:keepNext/>
         <w:numPr>
           <w:ilvl w:val="0"/>
           <w:numId w:val="2"/>
@@ -1508,6 +1484,7 @@
     </w:p>
     <w:p>
       <w:pPr>
+        <w:keepNext/>
         <w:spacing w:after="0"/>
         <w:ind w:firstLine="720"/>
       </w:pPr>
@@ -1518,6 +1495,7 @@
     <w:p>
       <w:pPr>
         <w:pStyle w:val="ListParagraph"/>
+        <w:keepNext/>
         <w:numPr>
           <w:ilvl w:val="1"/>
           <w:numId w:val="2"/>
@@ -1530,73 +1508,7 @@
     <w:p>
       <w:pPr>
         <w:pStyle w:val="ListParagraph"/>
-        <w:numPr>
-          <w:ilvl w:val="1"/>
-          <w:numId w:val="2"/>
-        </w:numPr>
-      </w:pPr>
-      <w:r>
-        <w:t>unix2dos</w:t>
-      </w:r>
-    </w:p>
-    <w:p>
-      <w:pPr>
-        <w:pStyle w:val="Heading2"/>
-      </w:pPr>
-      <w:r>
-        <w:lastRenderedPageBreak/>
-        <w:t>For Windows</w:t>
-      </w:r>
-    </w:p>
-    <w:p>
-      <w:pPr>
-        <w:pStyle w:val="ListParagraph"/>
-        <w:numPr>
-          <w:ilvl w:val="0"/>
-          <w:numId w:val="2"/>
-        </w:numPr>
-      </w:pPr>
-      <w:r>
-        <w:t>Visual Studio.net 2015 Update 2 (or later)</w:t>
-      </w:r>
-    </w:p>
-    <w:p>
-      <w:pPr>
-        <w:pStyle w:val="ListParagraph"/>
-        <w:numPr>
-          <w:ilvl w:val="0"/>
-          <w:numId w:val="2"/>
-        </w:numPr>
-        <w:spacing w:after="0"/>
-      </w:pPr>
-      <w:r>
-        <w:t>Cygwin</w:t>
-      </w:r>
-    </w:p>
-    <w:p>
-      <w:pPr>
-        <w:spacing w:after="0"/>
-        <w:ind w:firstLine="720"/>
-      </w:pPr>
-      <w:r>
-        <w:t>Including</w:t>
-      </w:r>
-    </w:p>
-    <w:p>
-      <w:pPr>
-        <w:pStyle w:val="ListParagraph"/>
-        <w:numPr>
-          <w:ilvl w:val="1"/>
-          <w:numId w:val="2"/>
-        </w:numPr>
-      </w:pPr>
-      <w:r>
-        <w:t>dos2unix</w:t>
-      </w:r>
-    </w:p>
-    <w:p>
-      <w:pPr>
-        <w:pStyle w:val="ListParagraph"/>
+        <w:keepNext/>
         <w:numPr>
           <w:ilvl w:val="1"/>
           <w:numId w:val="2"/>

</xml_diff>

<commit_message>
update docs to reflect no more vis studio.net 2k15 support
</commit_message>
<xml_diff>
--- a/Documentation/Building Stroika.docx
+++ b/Documentation/Building Stroika.docx
@@ -1259,213 +1259,222 @@
           <w:numId w:val="6"/>
         </w:numPr>
       </w:pPr>
+      <w:r>
+        <w:t xml:space="preserve">p7zip  (if building </w:t>
+      </w:r>
+      <w:proofErr w:type="spellStart"/>
+      <w:r>
+        <w:t>lzma</w:t>
+      </w:r>
+      <w:proofErr w:type="spellEnd"/>
+      <w:r>
+        <w:t>)</w:t>
+      </w:r>
+    </w:p>
+    <w:p>
+      <w:pPr>
+        <w:pStyle w:val="Heading2"/>
+      </w:pPr>
+      <w:r>
+        <w:t>For UNIX</w:t>
+      </w:r>
+    </w:p>
+    <w:p>
+      <w:pPr>
+        <w:pStyle w:val="ListParagraph"/>
+        <w:numPr>
+          <w:ilvl w:val="0"/>
+          <w:numId w:val="3"/>
+        </w:numPr>
+      </w:pPr>
+      <w:r>
+        <w:t>Compiler</w:t>
+      </w:r>
+    </w:p>
+    <w:p>
+      <w:pPr>
+        <w:pStyle w:val="ListParagraph"/>
+        <w:numPr>
+          <w:ilvl w:val="1"/>
+          <w:numId w:val="3"/>
+        </w:numPr>
+      </w:pPr>
+      <w:proofErr w:type="spellStart"/>
+      <w:r>
+        <w:t>gcc</w:t>
+      </w:r>
+      <w:proofErr w:type="spellEnd"/>
+      <w:r>
+        <w:t xml:space="preserve"> </w:t>
+      </w:r>
+      <w:r>
+        <w:t>5</w:t>
+      </w:r>
+      <w:r>
+        <w:t xml:space="preserve"> </w:t>
+      </w:r>
+      <w:r>
+        <w:t>or later</w:t>
+      </w:r>
+      <w:r>
+        <w:t xml:space="preserve"> OR</w:t>
+      </w:r>
+    </w:p>
+    <w:p>
+      <w:pPr>
+        <w:pStyle w:val="ListParagraph"/>
+        <w:numPr>
+          <w:ilvl w:val="2"/>
+          <w:numId w:val="3"/>
+        </w:numPr>
+      </w:pPr>
+      <w:proofErr w:type="spellStart"/>
+      <w:r>
+        <w:t>Stroika</w:t>
+      </w:r>
+      <w:proofErr w:type="spellEnd"/>
+      <w:r>
+        <w:t xml:space="preserve"> is </w:t>
+      </w:r>
+      <w:r>
+        <w:t xml:space="preserve">currently tested with </w:t>
+      </w:r>
+      <w:proofErr w:type="spellStart"/>
+      <w:r>
+        <w:t>gcc</w:t>
+      </w:r>
+      <w:proofErr w:type="spellEnd"/>
+      <w:r>
+        <w:t xml:space="preserve"> 5</w:t>
+      </w:r>
+      <w:r>
+        <w:t>.x, 6.x</w:t>
+      </w:r>
+    </w:p>
+    <w:p>
+      <w:pPr>
+        <w:pStyle w:val="ListParagraph"/>
+        <w:numPr>
+          <w:ilvl w:val="1"/>
+          <w:numId w:val="3"/>
+        </w:numPr>
+      </w:pPr>
+      <w:proofErr w:type="spellStart"/>
+      <w:r>
+        <w:t>llvm</w:t>
+      </w:r>
+      <w:proofErr w:type="spellEnd"/>
+      <w:r>
+        <w:t xml:space="preserve"> </w:t>
+      </w:r>
+      <w:r>
+        <w:t xml:space="preserve">(clang++) </w:t>
+      </w:r>
+      <w:r>
+        <w:t>3.</w:t>
+      </w:r>
+      <w:r>
+        <w:t>7</w:t>
+      </w:r>
+      <w:r>
+        <w:t>, 3.</w:t>
+      </w:r>
+      <w:r>
+        <w:t>8</w:t>
+      </w:r>
+      <w:r>
+        <w:t xml:space="preserve"> </w:t>
+      </w:r>
+      <w:r>
+        <w:t xml:space="preserve"> </w:t>
+      </w:r>
+      <w:r>
+        <w:t>or later</w:t>
+      </w:r>
+    </w:p>
+    <w:p>
+      <w:pPr>
+        <w:pStyle w:val="ListParagraph"/>
+        <w:numPr>
+          <w:ilvl w:val="0"/>
+          <w:numId w:val="3"/>
+        </w:numPr>
+      </w:pPr>
+      <w:proofErr w:type="spellStart"/>
+      <w:r>
+        <w:t>pkg-config</w:t>
+      </w:r>
+      <w:proofErr w:type="spellEnd"/>
+      <w:r>
+        <w:t xml:space="preserve"> (for curl)</w:t>
+      </w:r>
+    </w:p>
+    <w:p>
+      <w:pPr>
+        <w:pStyle w:val="ListParagraph"/>
+        <w:numPr>
+          <w:ilvl w:val="0"/>
+          <w:numId w:val="3"/>
+        </w:numPr>
+      </w:pPr>
+      <w:proofErr w:type="spellStart"/>
+      <w:r>
+        <w:t>automake</w:t>
+      </w:r>
+      <w:proofErr w:type="spellEnd"/>
+      <w:r>
+        <w:t xml:space="preserve">  (if building curl)</w:t>
+      </w:r>
+    </w:p>
+    <w:p>
+      <w:pPr>
+        <w:pStyle w:val="ListParagraph"/>
+        <w:numPr>
+          <w:ilvl w:val="0"/>
+          <w:numId w:val="3"/>
+        </w:numPr>
+      </w:pPr>
+      <w:proofErr w:type="spellStart"/>
+      <w:r>
+        <w:t>libtool</w:t>
+      </w:r>
+      <w:proofErr w:type="spellEnd"/>
+      <w:r>
+        <w:t xml:space="preserve"> (gnu version) – (if building curl)</w:t>
+      </w:r>
+    </w:p>
+    <w:p/>
+    <w:p>
+      <w:pPr>
+        <w:pStyle w:val="Heading2"/>
+      </w:pPr>
+      <w:r>
+        <w:lastRenderedPageBreak/>
+        <w:t>For Windows</w:t>
+      </w:r>
+    </w:p>
+    <w:p>
+      <w:pPr>
+        <w:pStyle w:val="ListParagraph"/>
+        <w:keepNext/>
+        <w:numPr>
+          <w:ilvl w:val="0"/>
+          <w:numId w:val="2"/>
+        </w:numPr>
+      </w:pPr>
+      <w:r>
+        <w:t>Visual Studio.net 201</w:t>
+      </w:r>
+      <w:r>
+        <w:t>7</w:t>
+      </w:r>
+      <w:r>
+        <w:t xml:space="preserve"> </w:t>
+      </w:r>
       <w:bookmarkStart w:id="0" w:name="_GoBack"/>
       <w:bookmarkEnd w:id="0"/>
       <w:r>
-        <w:t xml:space="preserve">p7zip  (if building </w:t>
-      </w:r>
-      <w:proofErr w:type="spellStart"/>
-      <w:r>
-        <w:t>lzma</w:t>
-      </w:r>
-      <w:proofErr w:type="spellEnd"/>
-      <w:r>
-        <w:t>)</w:t>
-      </w:r>
-    </w:p>
-    <w:p>
-      <w:pPr>
-        <w:pStyle w:val="Heading2"/>
-      </w:pPr>
-      <w:r>
-        <w:t>For UNIX</w:t>
-      </w:r>
-    </w:p>
-    <w:p>
-      <w:pPr>
-        <w:pStyle w:val="ListParagraph"/>
-        <w:numPr>
-          <w:ilvl w:val="0"/>
-          <w:numId w:val="3"/>
-        </w:numPr>
-      </w:pPr>
-      <w:r>
-        <w:t>Compiler</w:t>
-      </w:r>
-    </w:p>
-    <w:p>
-      <w:pPr>
-        <w:pStyle w:val="ListParagraph"/>
-        <w:numPr>
-          <w:ilvl w:val="1"/>
-          <w:numId w:val="3"/>
-        </w:numPr>
-      </w:pPr>
-      <w:proofErr w:type="spellStart"/>
-      <w:r>
-        <w:t>gcc</w:t>
-      </w:r>
-      <w:proofErr w:type="spellEnd"/>
-      <w:r>
-        <w:t xml:space="preserve"> </w:t>
-      </w:r>
-      <w:r>
-        <w:t>5</w:t>
-      </w:r>
-      <w:r>
-        <w:t xml:space="preserve"> </w:t>
-      </w:r>
-      <w:r>
-        <w:t>or later</w:t>
-      </w:r>
-      <w:r>
-        <w:t xml:space="preserve"> OR</w:t>
-      </w:r>
-    </w:p>
-    <w:p>
-      <w:pPr>
-        <w:pStyle w:val="ListParagraph"/>
-        <w:numPr>
-          <w:ilvl w:val="2"/>
-          <w:numId w:val="3"/>
-        </w:numPr>
-      </w:pPr>
-      <w:proofErr w:type="spellStart"/>
-      <w:r>
-        <w:t>Stroika</w:t>
-      </w:r>
-      <w:proofErr w:type="spellEnd"/>
-      <w:r>
-        <w:t xml:space="preserve"> is </w:t>
-      </w:r>
-      <w:r>
-        <w:t xml:space="preserve">currently tested with </w:t>
-      </w:r>
-      <w:proofErr w:type="spellStart"/>
-      <w:r>
-        <w:t>gcc</w:t>
-      </w:r>
-      <w:proofErr w:type="spellEnd"/>
-      <w:r>
-        <w:t xml:space="preserve"> 5</w:t>
-      </w:r>
-      <w:r>
-        <w:t>.x, 6.x</w:t>
-      </w:r>
-    </w:p>
-    <w:p>
-      <w:pPr>
-        <w:pStyle w:val="ListParagraph"/>
-        <w:numPr>
-          <w:ilvl w:val="1"/>
-          <w:numId w:val="3"/>
-        </w:numPr>
-      </w:pPr>
-      <w:proofErr w:type="spellStart"/>
-      <w:r>
-        <w:t>llvm</w:t>
-      </w:r>
-      <w:proofErr w:type="spellEnd"/>
-      <w:r>
-        <w:t xml:space="preserve"> </w:t>
-      </w:r>
-      <w:r>
-        <w:t xml:space="preserve">(clang++) </w:t>
-      </w:r>
-      <w:r>
-        <w:t>3.</w:t>
-      </w:r>
-      <w:r>
-        <w:t>7</w:t>
-      </w:r>
-      <w:r>
-        <w:t>, 3.</w:t>
-      </w:r>
-      <w:r>
-        <w:t>8</w:t>
-      </w:r>
-      <w:r>
-        <w:t xml:space="preserve"> </w:t>
-      </w:r>
-      <w:r>
-        <w:t xml:space="preserve"> </w:t>
-      </w:r>
-      <w:r>
-        <w:t>or later</w:t>
-      </w:r>
-    </w:p>
-    <w:p>
-      <w:pPr>
-        <w:pStyle w:val="ListParagraph"/>
-        <w:numPr>
-          <w:ilvl w:val="0"/>
-          <w:numId w:val="3"/>
-        </w:numPr>
-      </w:pPr>
-      <w:proofErr w:type="spellStart"/>
-      <w:r>
-        <w:t>pkg-config</w:t>
-      </w:r>
-      <w:proofErr w:type="spellEnd"/>
-      <w:r>
-        <w:t xml:space="preserve"> (for curl)</w:t>
-      </w:r>
-    </w:p>
-    <w:p>
-      <w:pPr>
-        <w:pStyle w:val="ListParagraph"/>
-        <w:numPr>
-          <w:ilvl w:val="0"/>
-          <w:numId w:val="3"/>
-        </w:numPr>
-      </w:pPr>
-      <w:proofErr w:type="spellStart"/>
-      <w:r>
-        <w:t>automake</w:t>
-      </w:r>
-      <w:proofErr w:type="spellEnd"/>
-      <w:r>
-        <w:t xml:space="preserve">  (if building curl)</w:t>
-      </w:r>
-    </w:p>
-    <w:p>
-      <w:pPr>
-        <w:pStyle w:val="ListParagraph"/>
-        <w:numPr>
-          <w:ilvl w:val="0"/>
-          <w:numId w:val="3"/>
-        </w:numPr>
-      </w:pPr>
-      <w:proofErr w:type="spellStart"/>
-      <w:r>
-        <w:t>libtool</w:t>
-      </w:r>
-      <w:proofErr w:type="spellEnd"/>
-      <w:r>
-        <w:t xml:space="preserve"> (gnu version) – (if building curl)</w:t>
-      </w:r>
-    </w:p>
-    <w:p/>
-    <w:p>
-      <w:pPr>
-        <w:pStyle w:val="Heading2"/>
-      </w:pPr>
-      <w:r>
-        <w:lastRenderedPageBreak/>
-        <w:t>For Windows</w:t>
-      </w:r>
-    </w:p>
-    <w:p>
-      <w:pPr>
-        <w:pStyle w:val="ListParagraph"/>
-        <w:keepNext/>
-        <w:numPr>
-          <w:ilvl w:val="0"/>
-          <w:numId w:val="2"/>
-        </w:numPr>
-      </w:pPr>
-      <w:r>
-        <w:t>Visual Studio.net 2015 Update 2 (or later)</w:t>
+        <w:t>(or later)</w:t>
       </w:r>
     </w:p>
     <w:p>

</xml_diff>

<commit_message>
tweaks to make run-tests - using tr instead of sed - since sed broken on cygwin (not sure what happened - but tr simpler)
</commit_message>
<xml_diff>
--- a/Documentation/Building Stroika.docx
+++ b/Documentation/Building Stroika.docx
@@ -7,13 +7,8 @@
         <w:pStyle w:val="Title"/>
       </w:pPr>
       <w:r>
-        <w:t xml:space="preserve">Building </w:t>
-      </w:r>
-      <w:proofErr w:type="spellStart"/>
-      <w:r>
-        <w:t>Stroika</w:t>
-      </w:r>
-      <w:proofErr w:type="spellEnd"/>
+        <w:t>Building Stroika</w:t>
+      </w:r>
     </w:p>
     <w:p>
       <w:pPr>
@@ -24,13 +19,8 @@
       </w:r>
     </w:p>
     <w:p>
-      <w:proofErr w:type="spellStart"/>
-      <w:r>
-        <w:t>Stroika</w:t>
-      </w:r>
-      <w:proofErr w:type="spellEnd"/>
-      <w:r>
-        <w:t xml:space="preserve"> is a C++ class library.</w:t>
+      <w:r>
+        <w:t>Stroika is a C++ class library.</w:t>
       </w:r>
       <w:r>
         <w:t xml:space="preserve"> For the most part, </w:t>
@@ -51,23 +41,7 @@
         <w:t>.</w:t>
       </w:r>
       <w:r>
-        <w:t xml:space="preserve"> However, internally, some of these make rules use </w:t>
-      </w:r>
-      <w:proofErr w:type="spellStart"/>
-      <w:r>
-        <w:t>perl</w:t>
-      </w:r>
-      <w:proofErr w:type="spellEnd"/>
-      <w:r>
-        <w:t xml:space="preserve"> </w:t>
-      </w:r>
-      <w:proofErr w:type="spellStart"/>
-      <w:r>
-        <w:t>etc</w:t>
-      </w:r>
-      <w:proofErr w:type="spellEnd"/>
-      <w:r>
-        <w:t xml:space="preserve"> scripts. </w:t>
+        <w:t xml:space="preserve"> However, internally, some of these make rules use perl etc scripts. </w:t>
       </w:r>
     </w:p>
     <w:p>
@@ -102,23 +76,12 @@
           <w:highlight w:val="black"/>
         </w:rPr>
       </w:pPr>
-      <w:proofErr w:type="spellStart"/>
-      <w:proofErr w:type="gramStart"/>
       <w:r>
         <w:rPr>
           <w:color w:val="FFFFFF" w:themeColor="background1"/>
           <w:highlight w:val="black"/>
         </w:rPr>
-        <w:t>wget</w:t>
-      </w:r>
-      <w:proofErr w:type="spellEnd"/>
-      <w:proofErr w:type="gramEnd"/>
-      <w:r>
-        <w:rPr>
-          <w:color w:val="FFFFFF" w:themeColor="background1"/>
-          <w:highlight w:val="black"/>
-        </w:rPr>
-        <w:t xml:space="preserve"> </w:t>
+        <w:t xml:space="preserve">wget </w:t>
       </w:r>
       <w:hyperlink r:id="rId5" w:history="1">
         <w:r>
@@ -155,109 +118,82 @@
           <w:highlight w:val="black"/>
         </w:rPr>
       </w:pPr>
-      <w:proofErr w:type="gramStart"/>
       <w:r>
         <w:rPr>
           <w:color w:val="FFFFFF" w:themeColor="background1"/>
           <w:highlight w:val="black"/>
         </w:rPr>
-        <w:t>tar</w:t>
-      </w:r>
-      <w:proofErr w:type="gramEnd"/>
+        <w:t>tar xf</w:t>
+      </w:r>
       <w:r>
         <w:rPr>
           <w:color w:val="FFFFFF" w:themeColor="background1"/>
           <w:highlight w:val="black"/>
         </w:rPr>
-        <w:t xml:space="preserve"> </w:t>
-      </w:r>
-      <w:proofErr w:type="spellStart"/>
+        <w:t xml:space="preserve"> V2-Release</w:t>
+      </w:r>
       <w:r>
         <w:rPr>
           <w:color w:val="FFFFFF" w:themeColor="background1"/>
           <w:highlight w:val="black"/>
         </w:rPr>
-        <w:t>xf</w:t>
-      </w:r>
-      <w:proofErr w:type="spellEnd"/>
+        <w:t>.tar.gz</w:t>
+      </w:r>
+    </w:p>
+    <w:p>
+      <w:pPr>
+        <w:pStyle w:val="CodeFragment"/>
+        <w:rPr>
+          <w:color w:val="FFFFFF" w:themeColor="background1"/>
+        </w:rPr>
+      </w:pPr>
       <w:r>
         <w:rPr>
           <w:color w:val="FFFFFF" w:themeColor="background1"/>
           <w:highlight w:val="black"/>
         </w:rPr>
-        <w:t xml:space="preserve"> V2-Release</w:t>
+        <w:t xml:space="preserve">make </w:t>
       </w:r>
       <w:r>
         <w:rPr>
           <w:color w:val="FFFFFF" w:themeColor="background1"/>
           <w:highlight w:val="black"/>
         </w:rPr>
-        <w:t>.tar.gz</w:t>
-      </w:r>
-    </w:p>
-    <w:p>
-      <w:pPr>
-        <w:pStyle w:val="CodeFragment"/>
-        <w:rPr>
-          <w:color w:val="FFFFFF" w:themeColor="background1"/>
-        </w:rPr>
-      </w:pPr>
-      <w:proofErr w:type="gramStart"/>
+        <w:t>--</w:t>
+      </w:r>
       <w:r>
         <w:rPr>
           <w:color w:val="FFFFFF" w:themeColor="background1"/>
           <w:highlight w:val="black"/>
         </w:rPr>
-        <w:t>make</w:t>
-      </w:r>
-      <w:proofErr w:type="gramEnd"/>
+        <w:t xml:space="preserve">directory </w:t>
+      </w:r>
       <w:r>
         <w:rPr>
           <w:color w:val="FFFFFF" w:themeColor="background1"/>
           <w:highlight w:val="black"/>
         </w:rPr>
-        <w:t xml:space="preserve"> </w:t>
+        <w:t>Stroika-</w:t>
       </w:r>
       <w:r>
         <w:rPr>
           <w:color w:val="FFFFFF" w:themeColor="background1"/>
           <w:highlight w:val="black"/>
         </w:rPr>
-        <w:t>--</w:t>
+        <w:t>2-Release</w:t>
       </w:r>
       <w:r>
         <w:rPr>
           <w:color w:val="FFFFFF" w:themeColor="background1"/>
           <w:highlight w:val="black"/>
         </w:rPr>
-        <w:t xml:space="preserve">directory </w:t>
+        <w:t xml:space="preserve"> </w:t>
       </w:r>
       <w:r>
         <w:rPr>
           <w:color w:val="FFFFFF" w:themeColor="background1"/>
           <w:highlight w:val="black"/>
         </w:rPr>
-        <w:t>Stroika-</w:t>
-      </w:r>
-      <w:r>
-        <w:rPr>
-          <w:color w:val="FFFFFF" w:themeColor="background1"/>
-          <w:highlight w:val="black"/>
-        </w:rPr>
-        <w:t>2-Release</w:t>
-      </w:r>
-      <w:r>
-        <w:rPr>
-          <w:color w:val="FFFFFF" w:themeColor="background1"/>
-          <w:highlight w:val="black"/>
-        </w:rPr>
-        <w:t xml:space="preserve"> </w:t>
-      </w:r>
-      <w:r>
-        <w:rPr>
-          <w:color w:val="FFFFFF" w:themeColor="background1"/>
-          <w:highlight w:val="black"/>
-        </w:rPr>
         <w:t>all run-tests</w:t>
       </w:r>
     </w:p>
@@ -292,13 +228,8 @@
           <w:numId w:val="6"/>
         </w:numPr>
       </w:pPr>
-      <w:proofErr w:type="spellStart"/>
-      <w:r>
-        <w:t>wget</w:t>
-      </w:r>
-      <w:proofErr w:type="spellEnd"/>
-      <w:r>
-        <w:t xml:space="preserve"> </w:t>
+      <w:r>
+        <w:t xml:space="preserve">wget </w:t>
       </w:r>
       <w:hyperlink r:id="rId6" w:history="1">
         <w:r>
@@ -317,29 +248,20 @@
           <w:i/>
         </w:rPr>
       </w:pPr>
-      <w:proofErr w:type="gramStart"/>
       <w:r>
         <w:rPr>
           <w:i/>
         </w:rPr>
         <w:t>or</w:t>
       </w:r>
-      <w:proofErr w:type="gramEnd"/>
     </w:p>
     <w:p>
       <w:pPr>
         <w:pStyle w:val="PlainText"/>
         <w:ind w:left="1080"/>
       </w:pPr>
-      <w:proofErr w:type="spellStart"/>
-      <w:proofErr w:type="gramStart"/>
-      <w:r>
-        <w:t>wget</w:t>
-      </w:r>
-      <w:proofErr w:type="spellEnd"/>
-      <w:proofErr w:type="gramEnd"/>
-      <w:r>
-        <w:t xml:space="preserve"> </w:t>
+      <w:r>
+        <w:t xml:space="preserve">wget </w:t>
       </w:r>
       <w:hyperlink r:id="rId7" w:history="1">
         <w:r>
@@ -365,15 +287,7 @@
         </w:numPr>
       </w:pPr>
       <w:r>
-        <w:t xml:space="preserve">tar </w:t>
-      </w:r>
-      <w:proofErr w:type="spellStart"/>
-      <w:r>
-        <w:t>xf</w:t>
-      </w:r>
-      <w:proofErr w:type="spellEnd"/>
-      <w:r>
-        <w:t xml:space="preserve"> </w:t>
+        <w:t xml:space="preserve">tar xf </w:t>
       </w:r>
       <w:r>
         <w:t>V2-Release</w:t>
@@ -540,11 +454,9 @@
       <w:r>
         <w:t xml:space="preserve">Review/edit </w:t>
       </w:r>
-      <w:proofErr w:type="spellStart"/>
       <w:r>
         <w:t>ConfigurationFiles</w:t>
       </w:r>
-      <w:proofErr w:type="spellEnd"/>
       <w:r>
         <w:t>/</w:t>
       </w:r>
@@ -635,14 +547,12 @@
           <w:i/>
         </w:rPr>
       </w:pPr>
-      <w:proofErr w:type="gramStart"/>
       <w:r>
         <w:rPr>
           <w:i/>
         </w:rPr>
         <w:t>or</w:t>
       </w:r>
-      <w:proofErr w:type="gramEnd"/>
     </w:p>
     <w:p>
       <w:pPr>
@@ -680,55 +590,13 @@
         <w:rPr>
           <w:i/>
         </w:rPr>
-        <w:t xml:space="preserve"> --</w:t>
-      </w:r>
-      <w:proofErr w:type="spellStart"/>
+        <w:t xml:space="preserve"> --cp</w:t>
+      </w:r>
       <w:r>
         <w:rPr>
           <w:i/>
         </w:rPr>
-        <w:t>cp</w:t>
-      </w:r>
-      <w:r>
-        <w:rPr>
-          <w:i/>
-        </w:rPr>
-        <w:t>pstd</w:t>
-      </w:r>
-      <w:proofErr w:type="spellEnd"/>
-      <w:r>
-        <w:rPr>
-          <w:i/>
-        </w:rPr>
-        <w:t>-version-flag '--</w:t>
-      </w:r>
-      <w:proofErr w:type="spellStart"/>
-      <w:r>
-        <w:rPr>
-          <w:i/>
-        </w:rPr>
-        <w:t>std</w:t>
-      </w:r>
-      <w:proofErr w:type="spellEnd"/>
-      <w:r>
-        <w:rPr>
-          <w:i/>
-        </w:rPr>
-        <w:t>=</w:t>
-      </w:r>
-      <w:proofErr w:type="spellStart"/>
-      <w:r>
-        <w:rPr>
-          <w:i/>
-        </w:rPr>
-        <w:t>c++</w:t>
-      </w:r>
-      <w:proofErr w:type="spellEnd"/>
-      <w:r>
-        <w:rPr>
-          <w:i/>
-        </w:rPr>
-        <w:t>1z’</w:t>
+        <w:t>pstd-version-flag '--std=c++1z’</w:t>
       </w:r>
     </w:p>
     <w:p>
@@ -739,14 +607,12 @@
           <w:i/>
         </w:rPr>
       </w:pPr>
-      <w:proofErr w:type="gramStart"/>
       <w:r>
         <w:rPr>
           <w:i/>
         </w:rPr>
         <w:t>or</w:t>
       </w:r>
-      <w:proofErr w:type="gramEnd"/>
     </w:p>
     <w:p>
       <w:pPr>
@@ -778,13 +644,8 @@
         </w:numPr>
       </w:pPr>
       <w:r>
-        <w:t xml:space="preserve">ls </w:t>
-      </w:r>
-      <w:proofErr w:type="spellStart"/>
-      <w:r>
-        <w:t>ConfigurationFiles</w:t>
-      </w:r>
-      <w:proofErr w:type="spellEnd"/>
+        <w:t>ls ConfigurationFiles</w:t>
+      </w:r>
       <w:r>
         <w:t>/</w:t>
       </w:r>
@@ -816,16 +677,8 @@
         <w:rPr>
           <w:i/>
         </w:rPr>
-        <w:t>a-</w:t>
-      </w:r>
-      <w:proofErr w:type="spellStart"/>
-      <w:r>
-        <w:rPr>
-          <w:i/>
-        </w:rPr>
-        <w:t>config</w:t>
-      </w:r>
-      <w:proofErr w:type="spellEnd"/>
+        <w:t>a-config</w:t>
+      </w:r>
     </w:p>
     <w:p>
       <w:pPr>
@@ -842,16 +695,8 @@
         <w:rPr>
           <w:i/>
         </w:rPr>
-        <w:t>a-</w:t>
-      </w:r>
-      <w:proofErr w:type="spellStart"/>
-      <w:r>
-        <w:rPr>
-          <w:i/>
-        </w:rPr>
-        <w:t>config</w:t>
-      </w:r>
-      <w:proofErr w:type="spellEnd"/>
+        <w:t>a-config</w:t>
+      </w:r>
     </w:p>
     <w:p>
       <w:pPr>
@@ -882,14 +727,12 @@
       <w:r>
         <w:t xml:space="preserve">(in the folder </w:t>
       </w:r>
-      <w:proofErr w:type="spellStart"/>
       <w:r>
         <w:t>ConfigurationFile</w:t>
       </w:r>
       <w:r>
         <w:t>s</w:t>
       </w:r>
-      <w:proofErr w:type="spellEnd"/>
       <w:r>
         <w:t>/)</w:t>
       </w:r>
@@ -987,11 +830,9 @@
           <w:numId w:val="2"/>
         </w:numPr>
       </w:pPr>
-      <w:proofErr w:type="spellStart"/>
       <w:r>
         <w:t>perl</w:t>
       </w:r>
-      <w:proofErr w:type="spellEnd"/>
     </w:p>
     <w:p>
       <w:pPr>
@@ -1001,11 +842,9 @@
           <w:numId w:val="2"/>
         </w:numPr>
       </w:pPr>
-      <w:proofErr w:type="spellStart"/>
       <w:r>
         <w:t>realpath</w:t>
       </w:r>
-      <w:proofErr w:type="spellEnd"/>
     </w:p>
     <w:p>
       <w:pPr>
@@ -1015,11 +854,9 @@
           <w:numId w:val="2"/>
         </w:numPr>
       </w:pPr>
-      <w:proofErr w:type="spellStart"/>
       <w:r>
         <w:t>sed</w:t>
       </w:r>
-      <w:proofErr w:type="spellEnd"/>
     </w:p>
     <w:p>
       <w:pPr>
@@ -1041,11 +878,23 @@
           <w:numId w:val="2"/>
         </w:numPr>
       </w:pPr>
-      <w:proofErr w:type="spellStart"/>
+      <w:r>
+        <w:t>tr</w:t>
+      </w:r>
+      <w:bookmarkStart w:id="0" w:name="_GoBack"/>
+      <w:bookmarkEnd w:id="0"/>
+    </w:p>
+    <w:p>
+      <w:pPr>
+        <w:pStyle w:val="ListParagraph"/>
+        <w:numPr>
+          <w:ilvl w:val="0"/>
+          <w:numId w:val="2"/>
+        </w:numPr>
+      </w:pPr>
       <w:r>
         <w:t>wget</w:t>
       </w:r>
-      <w:proofErr w:type="spellEnd"/>
     </w:p>
     <w:p>
       <w:pPr>
@@ -1076,13 +925,8 @@
         <w:pStyle w:val="Heading2"/>
       </w:pPr>
       <w:r>
-        <w:t xml:space="preserve">For </w:t>
-      </w:r>
-      <w:proofErr w:type="spellStart"/>
-      <w:r>
-        <w:t>MacOS</w:t>
-      </w:r>
-      <w:proofErr w:type="spellEnd"/>
+        <w:t>For MacOS</w:t>
+      </w:r>
     </w:p>
     <w:p>
       <w:pPr>
@@ -1092,13 +936,8 @@
           <w:numId w:val="6"/>
         </w:numPr>
       </w:pPr>
-      <w:proofErr w:type="spellStart"/>
-      <w:r>
-        <w:t>XCode</w:t>
-      </w:r>
-      <w:proofErr w:type="spellEnd"/>
-      <w:r>
-        <w:t xml:space="preserve"> 8 or later </w:t>
+      <w:r>
+        <w:t xml:space="preserve">XCode 8 or later </w:t>
       </w:r>
     </w:p>
     <w:p>
@@ -1110,15 +949,7 @@
         </w:numPr>
       </w:pPr>
       <w:r>
-        <w:t xml:space="preserve">install from </w:t>
-      </w:r>
-      <w:proofErr w:type="spellStart"/>
-      <w:r>
-        <w:t>appstore</w:t>
-      </w:r>
-      <w:proofErr w:type="spellEnd"/>
-      <w:r>
-        <w:t xml:space="preserve">, </w:t>
+        <w:t xml:space="preserve">install from appstore, </w:t>
       </w:r>
     </w:p>
     <w:p>
@@ -1141,13 +972,8 @@
           <w:numId w:val="6"/>
         </w:numPr>
       </w:pPr>
-      <w:proofErr w:type="spellStart"/>
-      <w:r>
-        <w:t>xcode</w:t>
-      </w:r>
-      <w:proofErr w:type="spellEnd"/>
-      <w:r>
-        <w:t xml:space="preserve">-select </w:t>
+      <w:r>
+        <w:t xml:space="preserve">xcode-select </w:t>
       </w:r>
       <w:r>
         <w:t>–</w:t>
@@ -1171,15 +997,7 @@
         <w:t>can be helpful</w:t>
       </w:r>
       <w:r>
-        <w:t xml:space="preserve"> (but use whatever package </w:t>
-      </w:r>
-      <w:proofErr w:type="spellStart"/>
-      <w:r>
-        <w:t>mgr</w:t>
-      </w:r>
-      <w:proofErr w:type="spellEnd"/>
-      <w:r>
-        <w:t xml:space="preserve"> you wish)</w:t>
+        <w:t xml:space="preserve"> (but use whatever package mgr you wish)</w:t>
       </w:r>
     </w:p>
     <w:p>
@@ -1191,15 +1009,7 @@
         </w:numPr>
       </w:pPr>
       <w:r>
-        <w:t>ruby -e "$(curl -</w:t>
-      </w:r>
-      <w:proofErr w:type="spellStart"/>
-      <w:r>
-        <w:t>fsSL</w:t>
-      </w:r>
-      <w:proofErr w:type="spellEnd"/>
-      <w:r>
-        <w:t xml:space="preserve"> </w:t>
+        <w:t xml:space="preserve">ruby -e "$(curl -fsSL </w:t>
       </w:r>
       <w:hyperlink r:id="rId8" w:history="1">
         <w:r>
@@ -1243,13 +1053,8 @@
         </w:numPr>
       </w:pPr>
       <w:r>
-        <w:t>gnu-</w:t>
-      </w:r>
-      <w:proofErr w:type="spellStart"/>
-      <w:r>
-        <w:t>sed</w:t>
-      </w:r>
-      <w:proofErr w:type="spellEnd"/>
+        <w:t>gnu-sed</w:t>
+      </w:r>
     </w:p>
     <w:p>
       <w:pPr>
@@ -1260,15 +1065,7 @@
         </w:numPr>
       </w:pPr>
       <w:r>
-        <w:t xml:space="preserve">p7zip  (if building </w:t>
-      </w:r>
-      <w:proofErr w:type="spellStart"/>
-      <w:r>
-        <w:t>lzma</w:t>
-      </w:r>
-      <w:proofErr w:type="spellEnd"/>
-      <w:r>
-        <w:t>)</w:t>
+        <w:t>p7zip  (if building lzma)</w:t>
       </w:r>
     </w:p>
     <w:p>
@@ -1299,13 +1096,8 @@
           <w:numId w:val="3"/>
         </w:numPr>
       </w:pPr>
-      <w:proofErr w:type="spellStart"/>
-      <w:r>
-        <w:t>gcc</w:t>
-      </w:r>
-      <w:proofErr w:type="spellEnd"/>
-      <w:r>
-        <w:t xml:space="preserve"> </w:t>
+      <w:r>
+        <w:t xml:space="preserve">gcc </w:t>
       </w:r>
       <w:r>
         <w:t>5</w:t>
@@ -1328,24 +1120,14 @@
           <w:numId w:val="3"/>
         </w:numPr>
       </w:pPr>
-      <w:proofErr w:type="spellStart"/>
-      <w:r>
-        <w:t>Stroika</w:t>
-      </w:r>
-      <w:proofErr w:type="spellEnd"/>
-      <w:r>
-        <w:t xml:space="preserve"> is </w:t>
+      <w:r>
+        <w:t xml:space="preserve">Stroika is </w:t>
       </w:r>
       <w:r>
         <w:t xml:space="preserve">currently tested with </w:t>
       </w:r>
-      <w:proofErr w:type="spellStart"/>
-      <w:r>
-        <w:t>gcc</w:t>
-      </w:r>
-      <w:proofErr w:type="spellEnd"/>
-      <w:r>
-        <w:t xml:space="preserve"> 5</w:t>
+      <w:r>
+        <w:t>gcc 5</w:t>
       </w:r>
       <w:r>
         <w:t>.x, 6.x</w:t>
@@ -1359,36 +1141,31 @@
           <w:numId w:val="3"/>
         </w:numPr>
       </w:pPr>
-      <w:proofErr w:type="spellStart"/>
-      <w:r>
-        <w:t>llvm</w:t>
-      </w:r>
-      <w:proofErr w:type="spellEnd"/>
+      <w:r>
+        <w:t xml:space="preserve">llvm </w:t>
+      </w:r>
+      <w:r>
+        <w:t xml:space="preserve">(clang++) </w:t>
+      </w:r>
+      <w:r>
+        <w:t>3.</w:t>
+      </w:r>
+      <w:r>
+        <w:t>7</w:t>
+      </w:r>
+      <w:r>
+        <w:t>, 3.</w:t>
+      </w:r>
+      <w:r>
+        <w:t>8</w:t>
+      </w:r>
       <w:r>
         <w:t xml:space="preserve"> </w:t>
       </w:r>
       <w:r>
-        <w:t xml:space="preserve">(clang++) </w:t>
-      </w:r>
-      <w:r>
-        <w:t>3.</w:t>
-      </w:r>
-      <w:r>
-        <w:t>7</w:t>
-      </w:r>
-      <w:r>
-        <w:t>, 3.</w:t>
-      </w:r>
-      <w:r>
-        <w:t>8</w:t>
-      </w:r>
-      <w:r>
         <w:t xml:space="preserve"> </w:t>
       </w:r>
       <w:r>
-        <w:t xml:space="preserve"> </w:t>
-      </w:r>
-      <w:r>
         <w:t>or later</w:t>
       </w:r>
     </w:p>
@@ -1400,13 +1177,8 @@
           <w:numId w:val="3"/>
         </w:numPr>
       </w:pPr>
-      <w:proofErr w:type="spellStart"/>
-      <w:r>
-        <w:t>pkg-config</w:t>
-      </w:r>
-      <w:proofErr w:type="spellEnd"/>
-      <w:r>
-        <w:t xml:space="preserve"> (for curl)</w:t>
+      <w:r>
+        <w:t>pkg-config (for curl)</w:t>
       </w:r>
     </w:p>
     <w:p>
@@ -1417,13 +1189,8 @@
           <w:numId w:val="3"/>
         </w:numPr>
       </w:pPr>
-      <w:proofErr w:type="spellStart"/>
-      <w:r>
-        <w:t>automake</w:t>
-      </w:r>
-      <w:proofErr w:type="spellEnd"/>
-      <w:r>
-        <w:t xml:space="preserve">  (if building curl)</w:t>
+      <w:r>
+        <w:t>automake  (if building curl)</w:t>
       </w:r>
     </w:p>
     <w:p>
@@ -1434,13 +1201,8 @@
           <w:numId w:val="3"/>
         </w:numPr>
       </w:pPr>
-      <w:proofErr w:type="spellStart"/>
-      <w:r>
-        <w:t>libtool</w:t>
-      </w:r>
-      <w:proofErr w:type="spellEnd"/>
-      <w:r>
-        <w:t xml:space="preserve"> (gnu version) – (if building curl)</w:t>
+      <w:r>
+        <w:t>libtool (gnu version) – (if building curl)</w:t>
       </w:r>
     </w:p>
     <w:p/>
@@ -1469,12 +1231,7 @@
         <w:t>7</w:t>
       </w:r>
       <w:r>
-        <w:t xml:space="preserve"> </w:t>
-      </w:r>
-      <w:bookmarkStart w:id="0" w:name="_GoBack"/>
-      <w:bookmarkEnd w:id="0"/>
-      <w:r>
-        <w:t>(or later)</w:t>
+        <w:t xml:space="preserve"> (or later)</w:t>
       </w:r>
     </w:p>
     <w:p>
@@ -1540,23 +1297,7 @@
     </w:p>
     <w:p>
       <w:r>
-        <w:t xml:space="preserve">These components automatically downloaded and built and integrated into </w:t>
-      </w:r>
-      <w:proofErr w:type="spellStart"/>
-      <w:r>
-        <w:t>Stroika</w:t>
-      </w:r>
-      <w:proofErr w:type="spellEnd"/>
-      <w:r>
-        <w:t xml:space="preserve"> (depending on configuration) or </w:t>
-      </w:r>
-      <w:proofErr w:type="spellStart"/>
-      <w:r>
-        <w:t>Stroika</w:t>
-      </w:r>
-      <w:proofErr w:type="spellEnd"/>
-      <w:r>
-        <w:t xml:space="preserve"> can be configured to use the system installed version of these components.</w:t>
+        <w:t>These components automatically downloaded and built and integrated into Stroika (depending on configuration) or Stroika can be configured to use the system installed version of these components.</w:t>
       </w:r>
     </w:p>
     <w:p>
@@ -1579,11 +1320,9 @@
           <w:numId w:val="4"/>
         </w:numPr>
       </w:pPr>
-      <w:proofErr w:type="spellStart"/>
       <w:r>
         <w:t>openssl</w:t>
       </w:r>
-      <w:proofErr w:type="spellEnd"/>
     </w:p>
     <w:p>
       <w:pPr>
@@ -1593,11 +1332,9 @@
           <w:numId w:val="4"/>
         </w:numPr>
       </w:pPr>
-      <w:proofErr w:type="spellStart"/>
       <w:r>
         <w:t>zlib</w:t>
       </w:r>
-      <w:proofErr w:type="spellEnd"/>
     </w:p>
     <w:p>
       <w:pPr>
@@ -1607,13 +1344,8 @@
           <w:numId w:val="4"/>
         </w:numPr>
       </w:pPr>
-      <w:proofErr w:type="spellStart"/>
-      <w:r>
-        <w:t>lzma</w:t>
-      </w:r>
-      <w:proofErr w:type="spellEnd"/>
-      <w:r>
-        <w:t xml:space="preserve"> SDK</w:t>
+      <w:r>
+        <w:t>lzma SDK</w:t>
       </w:r>
     </w:p>
     <w:p>
@@ -1648,31 +1380,7 @@
     </w:p>
     <w:p>
       <w:r>
-        <w:t xml:space="preserve">We seriously considered a number of build systems, including </w:t>
-      </w:r>
-      <w:proofErr w:type="spellStart"/>
-      <w:r>
-        <w:t>cmake</w:t>
-      </w:r>
-      <w:proofErr w:type="spellEnd"/>
-      <w:r>
-        <w:t xml:space="preserve">, ant, </w:t>
-      </w:r>
-      <w:proofErr w:type="spellStart"/>
-      <w:r>
-        <w:t>perl</w:t>
-      </w:r>
-      <w:proofErr w:type="spellEnd"/>
-      <w:r>
-        <w:t xml:space="preserve"> scripts, </w:t>
-      </w:r>
-      <w:proofErr w:type="spellStart"/>
-      <w:r>
-        <w:t>qmake</w:t>
-      </w:r>
-      <w:proofErr w:type="spellEnd"/>
-      <w:r>
-        <w:t xml:space="preserve">, etc. They all weak, with ant possibly being the best alternative, except that </w:t>
+        <w:t xml:space="preserve">We seriously considered a number of build systems, including cmake, ant, perl scripts, qmake, etc. They all weak, with ant possibly being the best alternative, except that </w:t>
       </w:r>
       <w:r>
         <w:t>it’s</w:t>
@@ -1699,18 +1407,10 @@
         <w:t>The design is to make a set of co</w:t>
       </w:r>
       <w:r>
-        <w:t xml:space="preserve">nfiguration files – each stored in the </w:t>
-      </w:r>
-      <w:proofErr w:type="spellStart"/>
-      <w:r>
-        <w:t>Configuration</w:t>
-      </w:r>
-      <w:r>
-        <w:t>Files</w:t>
-      </w:r>
-      <w:proofErr w:type="spellEnd"/>
-      <w:r>
-        <w:t>/</w:t>
+        <w:t>nfiguration files – each stored in the Configuration</w:t>
+      </w:r>
+      <w:r>
+        <w:t>Files/</w:t>
       </w:r>
       <w:r>
         <w:t xml:space="preserve"> directory. Configurations are described by a single XML file. They can be generated using</w:t>
@@ -1728,45 +1428,17 @@
       </w:pPr>
       <w:r>
         <w:tab/>
-      </w:r>
-      <w:proofErr w:type="gramStart"/>
-      <w:r>
-        <w:t>configure</w:t>
-      </w:r>
-      <w:proofErr w:type="gramEnd"/>
-      <w:r>
-        <w:t xml:space="preserve"> --help </w:t>
-      </w:r>
-    </w:p>
-    <w:p>
-      <w:proofErr w:type="gramStart"/>
-      <w:r>
-        <w:t>for</w:t>
-      </w:r>
-      <w:proofErr w:type="gramEnd"/>
-      <w:r>
-        <w:t xml:space="preserve"> more information.</w:t>
-      </w:r>
-    </w:p>
-    <w:p>
-      <w:r>
-        <w:t>A configuration comprises BOTH target platform (e.g. windows/</w:t>
-      </w:r>
-      <w:proofErr w:type="spellStart"/>
-      <w:r>
-        <w:t>linux</w:t>
-      </w:r>
-      <w:proofErr w:type="spellEnd"/>
-      <w:r>
-        <w:t xml:space="preserve">), hardware (e.g. PowerPC, x86, x64, ARM), and any other options (debug build, enable assertions, support OpenSSL, </w:t>
-      </w:r>
-      <w:proofErr w:type="spellStart"/>
-      <w:r>
-        <w:t>etc</w:t>
-      </w:r>
-      <w:proofErr w:type="spellEnd"/>
-      <w:r>
-        <w:t>).</w:t>
+        <w:t xml:space="preserve">configure --help </w:t>
+      </w:r>
+    </w:p>
+    <w:p>
+      <w:r>
+        <w:t>for more information.</w:t>
+      </w:r>
+    </w:p>
+    <w:p>
+      <w:r>
+        <w:t>A configuration comprises BOTH target platform (e.g. windows/linux), hardware (e.g. PowerPC, x86, x64, ARM), and any other options (debug build, enable assertions, support OpenSSL, etc).</w:t>
       </w:r>
     </w:p>
     <w:p>
@@ -1781,23 +1453,7 @@
     </w:p>
     <w:p>
       <w:r>
-        <w:t>@</w:t>
-      </w:r>
-      <w:proofErr w:type="spellStart"/>
-      <w:r>
-        <w:t>todo</w:t>
-      </w:r>
-      <w:proofErr w:type="spellEnd"/>
-      <w:r>
-        <w:t xml:space="preserve"> A FUTURE version of </w:t>
-      </w:r>
-      <w:proofErr w:type="spellStart"/>
-      <w:r>
-        <w:t>Stroika</w:t>
-      </w:r>
-      <w:proofErr w:type="spellEnd"/>
-      <w:r>
-        <w:t xml:space="preserve"> will have an XML Schema (XSD) to describe the configuration file format.</w:t>
+        <w:t>@todo A FUTURE version of Stroika will have an XML Schema (XSD) to describe the configuration file format.</w:t>
       </w:r>
     </w:p>
     <w:p>
@@ -1811,24 +1467,12 @@
       </w:pPr>
       <w:r>
         <w:tab/>
-      </w:r>
-      <w:proofErr w:type="gramStart"/>
-      <w:r>
-        <w:t>make</w:t>
-      </w:r>
-      <w:proofErr w:type="gramEnd"/>
-      <w:r>
-        <w:t xml:space="preserve"> apply-configurations</w:t>
-      </w:r>
-    </w:p>
-    <w:p>
-      <w:proofErr w:type="gramStart"/>
-      <w:r>
-        <w:t>to</w:t>
-      </w:r>
-      <w:proofErr w:type="gramEnd"/>
-      <w:r>
-        <w:t xml:space="preserve"> generate all the directories and files dependent on the defined configurations. Note – this is generally not necessary, and called automatically.</w:t>
+        <w:t>make apply-configurations</w:t>
+      </w:r>
+    </w:p>
+    <w:p>
+      <w:r>
+        <w:t>to generate all the directories and files dependent on the defined configurations. Note – this is generally not necessary, and called automatically.</w:t>
       </w:r>
     </w:p>
     <w:p>
@@ -1841,68 +1485,34 @@
     </w:p>
     <w:p>
       <w:r>
-        <w:t>Intermediate files (</w:t>
-      </w:r>
-      <w:proofErr w:type="spellStart"/>
-      <w:r>
-        <w:t>objs</w:t>
-      </w:r>
-      <w:proofErr w:type="spellEnd"/>
-      <w:r>
-        <w:t xml:space="preserve"> </w:t>
-      </w:r>
-      <w:proofErr w:type="spellStart"/>
-      <w:r>
-        <w:t>etc</w:t>
-      </w:r>
-      <w:proofErr w:type="spellEnd"/>
-      <w:r>
-        <w:t xml:space="preserve">) go into </w:t>
-      </w:r>
-      <w:proofErr w:type="spellStart"/>
+        <w:t xml:space="preserve">Intermediate files (objs etc) go into </w:t>
+      </w:r>
       <w:r>
         <w:rPr>
           <w:b/>
         </w:rPr>
         <w:t>IntermediateFiles</w:t>
       </w:r>
-      <w:proofErr w:type="spellEnd"/>
-      <w:proofErr w:type="gramStart"/>
       <w:r>
         <w:rPr>
           <w:b/>
         </w:rPr>
-        <w:t>/{</w:t>
-      </w:r>
-      <w:proofErr w:type="gramEnd"/>
+        <w:t>/{CONFIGURATION-NAME}</w:t>
+      </w:r>
+      <w:r>
+        <w:t xml:space="preserve">. Final build products (libraries and executables) go into </w:t>
+      </w:r>
       <w:r>
         <w:rPr>
           <w:b/>
         </w:rPr>
-        <w:t>CONFIGURATION-NAME}</w:t>
-      </w:r>
-      <w:r>
-        <w:t xml:space="preserve">. Final build products (libraries and executables) go into </w:t>
+        <w:t>Builds</w:t>
       </w:r>
       <w:r>
         <w:rPr>
           <w:b/>
         </w:rPr>
-        <w:t>Builds</w:t>
-      </w:r>
-      <w:proofErr w:type="gramStart"/>
-      <w:r>
-        <w:rPr>
-          <w:b/>
-        </w:rPr>
-        <w:t>/{</w:t>
-      </w:r>
-      <w:proofErr w:type="gramEnd"/>
-      <w:r>
-        <w:rPr>
-          <w:b/>
-        </w:rPr>
-        <w:t>CONFIGURATION-NAME}</w:t>
+        <w:t>/{CONFIGURATION-NAME}</w:t>
       </w:r>
       <w:r>
         <w:t>.</w:t>
@@ -1923,23 +1533,7 @@
     </w:p>
     <w:p>
       <w:r>
-        <w:t xml:space="preserve">On any platform, building </w:t>
-      </w:r>
-      <w:proofErr w:type="spellStart"/>
-      <w:r>
-        <w:t>Stroika</w:t>
-      </w:r>
-      <w:proofErr w:type="spellEnd"/>
-      <w:r>
-        <w:t xml:space="preserve">, and all is demo applications and regression tests is as simple as </w:t>
-      </w:r>
-      <w:proofErr w:type="spellStart"/>
-      <w:r>
-        <w:t>cd’ing</w:t>
-      </w:r>
-      <w:proofErr w:type="spellEnd"/>
-      <w:r>
-        <w:t xml:space="preserve"> to the top-level directory, and typing make</w:t>
+        <w:t>On any platform, building Stroika, and all is demo applications and regression tests is as simple as cd’ing to the top-level directory, and typing make</w:t>
       </w:r>
     </w:p>
     <w:p>
@@ -2012,21 +1606,11 @@
       <w:pPr>
         <w:pStyle w:val="ListParagraph"/>
       </w:pPr>
-      <w:proofErr w:type="gramStart"/>
       <w:r>
         <w:t>builds</w:t>
       </w:r>
-      <w:proofErr w:type="gramEnd"/>
-      <w:r>
-        <w:t xml:space="preserve"> the </w:t>
-      </w:r>
-      <w:proofErr w:type="spellStart"/>
-      <w:r>
-        <w:t>stroika</w:t>
-      </w:r>
-      <w:proofErr w:type="spellEnd"/>
-      <w:r>
-        <w:t xml:space="preserve"> library, tests, demos, etc. </w:t>
+      <w:r>
+        <w:t xml:space="preserve"> the stroika library, tests, demos, etc. </w:t>
       </w:r>
     </w:p>
     <w:p>
@@ -2046,15 +1630,7 @@
         <w:pStyle w:val="ListParagraph"/>
       </w:pPr>
       <w:r>
-        <w:t xml:space="preserve">Builds just the </w:t>
-      </w:r>
-      <w:proofErr w:type="spellStart"/>
-      <w:r>
-        <w:t>Stroika</w:t>
-      </w:r>
-      <w:proofErr w:type="spellEnd"/>
-      <w:r>
-        <w:t xml:space="preserve"> libraries</w:t>
+        <w:t>Builds just the Stroika libraries</w:t>
       </w:r>
     </w:p>
     <w:p>
@@ -2074,15 +1650,7 @@
         <w:pStyle w:val="ListParagraph"/>
       </w:pPr>
       <w:r>
-        <w:t xml:space="preserve">Builds the </w:t>
-      </w:r>
-      <w:proofErr w:type="spellStart"/>
-      <w:r>
-        <w:t>Stroika</w:t>
-      </w:r>
-      <w:proofErr w:type="spellEnd"/>
-      <w:r>
-        <w:t xml:space="preserve"> sample applications</w:t>
+        <w:t>Builds the Stroika sample applications</w:t>
       </w:r>
     </w:p>
     <w:p>
@@ -2102,15 +1670,7 @@
         <w:pStyle w:val="ListParagraph"/>
       </w:pPr>
       <w:r>
-        <w:t xml:space="preserve">Builds </w:t>
-      </w:r>
-      <w:proofErr w:type="spellStart"/>
-      <w:r>
-        <w:t>Stroika</w:t>
-      </w:r>
-      <w:proofErr w:type="spellEnd"/>
-      <w:r>
-        <w:t>, and all the regression tests, and runs the regression tests</w:t>
+        <w:t>Builds Stroika, and all the regression tests, and runs the regression tests</w:t>
       </w:r>
     </w:p>
     <w:p>
@@ -2150,15 +1710,7 @@
         <w:pStyle w:val="ListParagraph"/>
       </w:pPr>
       <w:r>
-        <w:t xml:space="preserve">Checks if the tools needed to build </w:t>
-      </w:r>
-      <w:proofErr w:type="spellStart"/>
-      <w:r>
-        <w:t>Stroika</w:t>
-      </w:r>
-      <w:proofErr w:type="spellEnd"/>
-      <w:r>
-        <w:t xml:space="preserve"> are installed and in your path. This is done automatically, and generally not needed explicitly.</w:t>
+        <w:t>Checks if the tools needed to build Stroika are installed and in your path. This is done automatically, and generally not needed explicitly.</w:t>
       </w:r>
     </w:p>
     <w:p>
@@ -2171,15 +1723,7 @@
     </w:p>
     <w:p>
       <w:r>
-        <w:t xml:space="preserve">All the make targets (e.g. all, libraries </w:t>
-      </w:r>
-      <w:proofErr w:type="spellStart"/>
-      <w:r>
-        <w:t>etc</w:t>
-      </w:r>
-      <w:proofErr w:type="spellEnd"/>
-      <w:r>
-        <w:t>) take an OPTIONAL parameter CONFIGURATION. If specified, only that configuration is built. If omitted (or empty) – ALL configurations are built</w:t>
+        <w:t>All the make targets (e.g. all, libraries etc) take an OPTIONAL parameter CONFIGURATION. If specified, only that configuration is built. If omitted (or empty) – ALL configurations are built</w:t>
       </w:r>
       <w:r>
         <w:t>.</w:t>
@@ -2195,29 +1739,13 @@
     </w:p>
     <w:p>
       <w:r>
-        <w:t xml:space="preserve">Visual Studio.net project and solution files are available for the </w:t>
-      </w:r>
-      <w:proofErr w:type="spellStart"/>
-      <w:r>
-        <w:t>Stroika</w:t>
-      </w:r>
-      <w:proofErr w:type="spellEnd"/>
-      <w:r>
-        <w:t xml:space="preserve"> demos, top-level project files, and </w:t>
+        <w:t xml:space="preserve">Visual Studio.net project and solution files are available for the Stroika demos, top-level project files, and </w:t>
       </w:r>
       <w:r>
         <w:t xml:space="preserve">regression tests. </w:t>
       </w:r>
       <w:r>
-        <w:t xml:space="preserve">Once you have built your configuration files (see above), you can use the project files to build, test, extend and develop </w:t>
-      </w:r>
-      <w:proofErr w:type="spellStart"/>
-      <w:r>
-        <w:t>Stroika</w:t>
-      </w:r>
-      <w:proofErr w:type="spellEnd"/>
-      <w:r>
-        <w:t>.</w:t>
+        <w:t>Once you have built your configuration files (see above), you can use the project files to build, test, extend and develop Stroika.</w:t>
       </w:r>
     </w:p>
     <w:p>
@@ -2227,23 +1755,8 @@
       <w:r>
         <w:t xml:space="preserve">Using </w:t>
       </w:r>
-      <w:proofErr w:type="spellStart"/>
-      <w:r>
-        <w:t>QtCreator</w:t>
-      </w:r>
-      <w:proofErr w:type="spellEnd"/>
-      <w:r>
-        <w:t xml:space="preserve"> (on </w:t>
-      </w:r>
-      <w:proofErr w:type="spellStart"/>
-      <w:proofErr w:type="gramStart"/>
-      <w:r>
-        <w:t>unix</w:t>
-      </w:r>
-      <w:proofErr w:type="spellEnd"/>
-      <w:proofErr w:type="gramEnd"/>
-      <w:r>
-        <w:t>)</w:t>
+      <w:r>
+        <w:t>QtCreator (on unix)</w:t>
       </w:r>
     </w:p>
     <w:p>
@@ -2254,31 +1767,7 @@
         <w:t>Library/Projects/QtCreator/CreateQtCreatorSymbolicLinks.sh</w:t>
       </w:r>
       <w:r>
-        <w:t xml:space="preserve"> to create project files at the top level of your </w:t>
-      </w:r>
-      <w:proofErr w:type="spellStart"/>
-      <w:r>
-        <w:t>Stroika</w:t>
-      </w:r>
-      <w:proofErr w:type="spellEnd"/>
-      <w:r>
-        <w:t xml:space="preserve"> directory. Then you can open that .creator file in </w:t>
-      </w:r>
-      <w:proofErr w:type="spellStart"/>
-      <w:r>
-        <w:t>qtCreator</w:t>
-      </w:r>
-      <w:proofErr w:type="spellEnd"/>
-      <w:r>
-        <w:t xml:space="preserve">, and build and debug </w:t>
-      </w:r>
-      <w:proofErr w:type="spellStart"/>
-      <w:r>
-        <w:t>Stroika</w:t>
-      </w:r>
-      <w:proofErr w:type="spellEnd"/>
-      <w:r>
-        <w:t xml:space="preserve">-based </w:t>
+        <w:t xml:space="preserve"> to create project files at the top level of your Stroika directory. Then you can open that .creator file in qtCreator, and build and debug Stroika-based </w:t>
       </w:r>
       <w:r>
         <w:t>applications</w:t>
@@ -2328,9 +1817,8 @@
           <w:sz w:val="19"/>
           <w:szCs w:val="19"/>
         </w:rPr>
-        <w:t>arm-</w:t>
-      </w:r>
-      <w:proofErr w:type="spellStart"/>
+        <w:t>arm-linux-gnueabihf-g++-</w:t>
+      </w:r>
       <w:r>
         <w:rPr>
           <w:rFonts w:ascii="Consolas" w:hAnsi="Consolas" w:cs="Consolas"/>
@@ -2338,45 +1826,6 @@
           <w:sz w:val="19"/>
           <w:szCs w:val="19"/>
         </w:rPr>
-        <w:t>linux</w:t>
-      </w:r>
-      <w:proofErr w:type="spellEnd"/>
-      <w:r>
-        <w:rPr>
-          <w:rFonts w:ascii="Consolas" w:hAnsi="Consolas" w:cs="Consolas"/>
-          <w:color w:val="000000"/>
-          <w:sz w:val="19"/>
-          <w:szCs w:val="19"/>
-        </w:rPr>
-        <w:t>-</w:t>
-      </w:r>
-      <w:proofErr w:type="spellStart"/>
-      <w:r>
-        <w:rPr>
-          <w:rFonts w:ascii="Consolas" w:hAnsi="Consolas" w:cs="Consolas"/>
-          <w:color w:val="000000"/>
-          <w:sz w:val="19"/>
-          <w:szCs w:val="19"/>
-        </w:rPr>
-        <w:t>gnueabihf</w:t>
-      </w:r>
-      <w:proofErr w:type="spellEnd"/>
-      <w:r>
-        <w:rPr>
-          <w:rFonts w:ascii="Consolas" w:hAnsi="Consolas" w:cs="Consolas"/>
-          <w:color w:val="000000"/>
-          <w:sz w:val="19"/>
-          <w:szCs w:val="19"/>
-        </w:rPr>
-        <w:t>-g++-</w:t>
-      </w:r>
-      <w:r>
-        <w:rPr>
-          <w:rFonts w:ascii="Consolas" w:hAnsi="Consolas" w:cs="Consolas"/>
-          <w:color w:val="000000"/>
-          <w:sz w:val="19"/>
-          <w:szCs w:val="19"/>
-        </w:rPr>
         <w:t>5</w:t>
       </w:r>
       <w:r>
@@ -2388,23 +1837,7 @@
         <w:ind w:firstLine="720"/>
       </w:pPr>
       <w:r>
-        <w:t xml:space="preserve">On </w:t>
-      </w:r>
-      <w:proofErr w:type="spellStart"/>
-      <w:r>
-        <w:t>unubtu</w:t>
-      </w:r>
-      <w:proofErr w:type="spellEnd"/>
-      <w:r>
-        <w:t xml:space="preserve">, </w:t>
-      </w:r>
-      <w:proofErr w:type="spellStart"/>
-      <w:r>
-        <w:t>sudo</w:t>
-      </w:r>
-      <w:proofErr w:type="spellEnd"/>
-      <w:r>
-        <w:t xml:space="preserve"> apt-get install g++-</w:t>
+        <w:t>On unubtu, sudo apt-get install g++-</w:t>
       </w:r>
       <w:r>
         <w:t>5</w:t>
@@ -2437,23 +1870,7 @@
         <w:t>apply-default-debug-flags</w:t>
       </w:r>
       <w:r>
-        <w:t xml:space="preserve"> --trace2file enable --compiler-driver arm-</w:t>
-      </w:r>
-      <w:proofErr w:type="spellStart"/>
-      <w:r>
-        <w:t>linux</w:t>
-      </w:r>
-      <w:proofErr w:type="spellEnd"/>
-      <w:r>
-        <w:t>-</w:t>
-      </w:r>
-      <w:proofErr w:type="spellStart"/>
-      <w:r>
-        <w:t>gnueabihf</w:t>
-      </w:r>
-      <w:proofErr w:type="spellEnd"/>
-      <w:r>
-        <w:t>-g</w:t>
+        <w:t xml:space="preserve"> --trace2file enable --compiler-driver arm-linux-gnueabihf-g</w:t>
       </w:r>
       <w:r>
         <w:t>++-</w:t>
@@ -2491,21 +1908,8 @@
         <w:ind w:firstLine="720"/>
       </w:pPr>
       <w:r>
-        <w:t xml:space="preserve">--trace2file disable to disable </w:t>
-      </w:r>
-      <w:proofErr w:type="spellStart"/>
-      <w:r>
-        <w:t>tracefile</w:t>
-      </w:r>
-      <w:proofErr w:type="spellEnd"/>
-      <w:r>
-        <w:t xml:space="preserve"> utility, and enabled writes a debug log to /</w:t>
-      </w:r>
-      <w:proofErr w:type="spellStart"/>
-      <w:r>
-        <w:t>tmp</w:t>
-      </w:r>
-      <w:proofErr w:type="spellEnd"/>
+        <w:t>--trace2file disable to disable tracefile utility, and enabled writes a debug log to /tmp</w:t>
+      </w:r>
       <w:r>
         <w:t>.</w:t>
       </w:r>
@@ -2534,15 +1938,7 @@
         <w:ind w:firstLine="720"/>
       </w:pPr>
       <w:r>
-        <w:t xml:space="preserve">This builds the samples, libraries </w:t>
-      </w:r>
-      <w:proofErr w:type="spellStart"/>
-      <w:r>
-        <w:t>etc</w:t>
-      </w:r>
-      <w:proofErr w:type="spellEnd"/>
-      <w:r>
-        <w:t xml:space="preserve"> to Builds/</w:t>
+        <w:t>This builds the samples, libraries etc to Builds/</w:t>
       </w:r>
       <w:r>
         <w:t>raspberrypi-gcc-4.9</w:t>
@@ -2560,13 +1956,8 @@
         </w:numPr>
       </w:pPr>
       <w:r>
-        <w:t>make run-tests REMOTE=</w:t>
-      </w:r>
-      <w:proofErr w:type="spellStart"/>
-      <w:r>
-        <w:t>pi@myRasberryPi</w:t>
-      </w:r>
-      <w:proofErr w:type="spellEnd"/>
+        <w:t>make run-tests REMOTE=pi@myRasberryPi</w:t>
+      </w:r>
     </w:p>
     <w:p>
       <w:pPr>
@@ -2574,25 +1965,7 @@
         <w:ind w:left="720"/>
       </w:pPr>
       <w:r>
-        <w:t xml:space="preserve">This uses </w:t>
-      </w:r>
-      <w:proofErr w:type="spellStart"/>
-      <w:proofErr w:type="gramStart"/>
-      <w:r>
-        <w:t>ssh</w:t>
-      </w:r>
-      <w:proofErr w:type="spellEnd"/>
-      <w:proofErr w:type="gramEnd"/>
-      <w:r>
-        <w:t xml:space="preserve"> to run the tests remotely on the argument machine (I setup a hostname in /</w:t>
-      </w:r>
-      <w:proofErr w:type="spellStart"/>
-      <w:r>
-        <w:t>etc</w:t>
-      </w:r>
-      <w:proofErr w:type="spellEnd"/>
-      <w:r>
-        <w:t>/hosts for the mapping).</w:t>
+        <w:t>This uses ssh to run the tests remotely on the argument machine (I setup a hostname in /etc/hosts for the mapping).</w:t>
       </w:r>
     </w:p>
     <w:p>
@@ -2603,17 +1976,7 @@
         <w:t>Using SSH, it’s</w:t>
       </w:r>
       <w:r>
-        <w:t xml:space="preserve"> also helpful to setup </w:t>
-      </w:r>
-      <w:proofErr w:type="spellStart"/>
-      <w:proofErr w:type="gramStart"/>
-      <w:r>
-        <w:t>ssh</w:t>
-      </w:r>
-      <w:proofErr w:type="spellEnd"/>
-      <w:proofErr w:type="gramEnd"/>
-      <w:r>
-        <w:t xml:space="preserve"> keys to avoid re-entering passwords</w:t>
+        <w:t xml:space="preserve"> also helpful to setup ssh keys to avoid re-entering passwords</w:t>
       </w:r>
     </w:p>
     <w:p>
@@ -2675,15 +2038,8 @@
       <w:pPr>
         <w:pStyle w:val="Heading2"/>
       </w:pPr>
-      <w:proofErr w:type="spellStart"/>
-      <w:proofErr w:type="gramStart"/>
-      <w:r>
-        <w:t>cp</w:t>
-      </w:r>
-      <w:proofErr w:type="spellEnd"/>
-      <w:proofErr w:type="gramEnd"/>
-      <w:r>
-        <w:t xml:space="preserve">: illegal option </w:t>
+      <w:r>
+        <w:t xml:space="preserve">cp: illegal option </w:t>
       </w:r>
       <w:r>
         <w:t>–</w:t>
@@ -2691,13 +2047,8 @@
     </w:p>
     <w:p>
       <w:r>
-        <w:t xml:space="preserve">Install a copy of GNU </w:t>
-      </w:r>
-      <w:proofErr w:type="spellStart"/>
-      <w:r>
-        <w:t>cp</w:t>
-      </w:r>
-      <w:proofErr w:type="spellEnd"/>
+        <w:t>Install a copy of GNU cp</w:t>
+      </w:r>
     </w:p>
     <w:p>
       <w:pPr>
@@ -2716,15 +2067,8 @@
       <w:pPr>
         <w:pStyle w:val="CodeFragment"/>
       </w:pPr>
-      <w:proofErr w:type="spellStart"/>
-      <w:proofErr w:type="gramStart"/>
-      <w:r>
-        <w:t>cygcheck</w:t>
-      </w:r>
-      <w:proofErr w:type="spellEnd"/>
-      <w:proofErr w:type="gramEnd"/>
-      <w:r>
-        <w:t xml:space="preserve"> -p dos2unix</w:t>
+      <w:r>
+        <w:t>cygcheck -p dos2unix</w:t>
       </w:r>
     </w:p>
     <w:sectPr>

</xml_diff>

<commit_message>
require pkg-config always - not just for unix/curl. Eventually will probably use it more
</commit_message>
<xml_diff>
--- a/Documentation/Building Stroika.docx
+++ b/Documentation/Building Stroika.docx
@@ -41,7 +41,23 @@
         <w:t>.</w:t>
       </w:r>
       <w:r>
-        <w:t xml:space="preserve"> However, internally, some of these make rules use perl etc scripts. </w:t>
+        <w:t xml:space="preserve"> However, internally, some of these make rules use </w:t>
+      </w:r>
+      <w:proofErr w:type="spellStart"/>
+      <w:r>
+        <w:t>perl</w:t>
+      </w:r>
+      <w:proofErr w:type="spellEnd"/>
+      <w:r>
+        <w:t xml:space="preserve"> </w:t>
+      </w:r>
+      <w:proofErr w:type="spellStart"/>
+      <w:r>
+        <w:t>etc</w:t>
+      </w:r>
+      <w:proofErr w:type="spellEnd"/>
+      <w:r>
+        <w:t xml:space="preserve"> scripts. </w:t>
       </w:r>
     </w:p>
     <w:p>
@@ -76,12 +92,23 @@
           <w:highlight w:val="black"/>
         </w:rPr>
       </w:pPr>
+      <w:proofErr w:type="spellStart"/>
+      <w:proofErr w:type="gramStart"/>
       <w:r>
         <w:rPr>
           <w:color w:val="FFFFFF" w:themeColor="background1"/>
           <w:highlight w:val="black"/>
         </w:rPr>
-        <w:t xml:space="preserve">wget </w:t>
+        <w:t>wget</w:t>
+      </w:r>
+      <w:proofErr w:type="spellEnd"/>
+      <w:proofErr w:type="gramEnd"/>
+      <w:r>
+        <w:rPr>
+          <w:color w:val="FFFFFF" w:themeColor="background1"/>
+          <w:highlight w:val="black"/>
+        </w:rPr>
+        <w:t xml:space="preserve"> </w:t>
       </w:r>
       <w:hyperlink r:id="rId5" w:history="1">
         <w:r>
@@ -118,82 +145,109 @@
           <w:highlight w:val="black"/>
         </w:rPr>
       </w:pPr>
+      <w:proofErr w:type="gramStart"/>
       <w:r>
         <w:rPr>
           <w:color w:val="FFFFFF" w:themeColor="background1"/>
           <w:highlight w:val="black"/>
         </w:rPr>
-        <w:t>tar xf</w:t>
-      </w:r>
+        <w:t>tar</w:t>
+      </w:r>
+      <w:proofErr w:type="gramEnd"/>
       <w:r>
         <w:rPr>
           <w:color w:val="FFFFFF" w:themeColor="background1"/>
           <w:highlight w:val="black"/>
         </w:rPr>
-        <w:t xml:space="preserve"> V2-Release</w:t>
-      </w:r>
+        <w:t xml:space="preserve"> </w:t>
+      </w:r>
+      <w:proofErr w:type="spellStart"/>
       <w:r>
         <w:rPr>
           <w:color w:val="FFFFFF" w:themeColor="background1"/>
           <w:highlight w:val="black"/>
         </w:rPr>
-        <w:t>.tar.gz</w:t>
-      </w:r>
-    </w:p>
-    <w:p>
-      <w:pPr>
-        <w:pStyle w:val="CodeFragment"/>
-        <w:rPr>
-          <w:color w:val="FFFFFF" w:themeColor="background1"/>
-        </w:rPr>
-      </w:pPr>
+        <w:t>xf</w:t>
+      </w:r>
+      <w:proofErr w:type="spellEnd"/>
       <w:r>
         <w:rPr>
           <w:color w:val="FFFFFF" w:themeColor="background1"/>
           <w:highlight w:val="black"/>
         </w:rPr>
-        <w:t xml:space="preserve">make </w:t>
+        <w:t xml:space="preserve"> V2-Release</w:t>
       </w:r>
       <w:r>
         <w:rPr>
           <w:color w:val="FFFFFF" w:themeColor="background1"/>
           <w:highlight w:val="black"/>
         </w:rPr>
-        <w:t>--</w:t>
-      </w:r>
+        <w:t>.tar.gz</w:t>
+      </w:r>
+    </w:p>
+    <w:p>
+      <w:pPr>
+        <w:pStyle w:val="CodeFragment"/>
+        <w:rPr>
+          <w:color w:val="FFFFFF" w:themeColor="background1"/>
+        </w:rPr>
+      </w:pPr>
+      <w:proofErr w:type="gramStart"/>
       <w:r>
         <w:rPr>
           <w:color w:val="FFFFFF" w:themeColor="background1"/>
           <w:highlight w:val="black"/>
         </w:rPr>
-        <w:t xml:space="preserve">directory </w:t>
-      </w:r>
+        <w:t>make</w:t>
+      </w:r>
+      <w:proofErr w:type="gramEnd"/>
       <w:r>
         <w:rPr>
           <w:color w:val="FFFFFF" w:themeColor="background1"/>
           <w:highlight w:val="black"/>
         </w:rPr>
-        <w:t>Stroika-</w:t>
+        <w:t xml:space="preserve"> </w:t>
       </w:r>
       <w:r>
         <w:rPr>
           <w:color w:val="FFFFFF" w:themeColor="background1"/>
           <w:highlight w:val="black"/>
         </w:rPr>
-        <w:t>2-Release</w:t>
+        <w:t>--</w:t>
       </w:r>
       <w:r>
         <w:rPr>
           <w:color w:val="FFFFFF" w:themeColor="background1"/>
           <w:highlight w:val="black"/>
         </w:rPr>
-        <w:t xml:space="preserve"> </w:t>
+        <w:t xml:space="preserve">directory </w:t>
       </w:r>
       <w:r>
         <w:rPr>
           <w:color w:val="FFFFFF" w:themeColor="background1"/>
           <w:highlight w:val="black"/>
         </w:rPr>
+        <w:t>Stroika-</w:t>
+      </w:r>
+      <w:r>
+        <w:rPr>
+          <w:color w:val="FFFFFF" w:themeColor="background1"/>
+          <w:highlight w:val="black"/>
+        </w:rPr>
+        <w:t>2-Release</w:t>
+      </w:r>
+      <w:r>
+        <w:rPr>
+          <w:color w:val="FFFFFF" w:themeColor="background1"/>
+          <w:highlight w:val="black"/>
+        </w:rPr>
+        <w:t xml:space="preserve"> </w:t>
+      </w:r>
+      <w:r>
+        <w:rPr>
+          <w:color w:val="FFFFFF" w:themeColor="background1"/>
+          <w:highlight w:val="black"/>
+        </w:rPr>
         <w:t>all run-tests</w:t>
       </w:r>
     </w:p>
@@ -228,8 +282,13 @@
           <w:numId w:val="6"/>
         </w:numPr>
       </w:pPr>
-      <w:r>
-        <w:t xml:space="preserve">wget </w:t>
+      <w:proofErr w:type="spellStart"/>
+      <w:r>
+        <w:t>wget</w:t>
+      </w:r>
+      <w:proofErr w:type="spellEnd"/>
+      <w:r>
+        <w:t xml:space="preserve"> </w:t>
       </w:r>
       <w:hyperlink r:id="rId6" w:history="1">
         <w:r>
@@ -248,20 +307,29 @@
           <w:i/>
         </w:rPr>
       </w:pPr>
+      <w:proofErr w:type="gramStart"/>
       <w:r>
         <w:rPr>
           <w:i/>
         </w:rPr>
         <w:t>or</w:t>
       </w:r>
+      <w:proofErr w:type="gramEnd"/>
     </w:p>
     <w:p>
       <w:pPr>
         <w:pStyle w:val="PlainText"/>
         <w:ind w:left="1080"/>
       </w:pPr>
-      <w:r>
-        <w:t xml:space="preserve">wget </w:t>
+      <w:proofErr w:type="spellStart"/>
+      <w:proofErr w:type="gramStart"/>
+      <w:r>
+        <w:t>wget</w:t>
+      </w:r>
+      <w:proofErr w:type="spellEnd"/>
+      <w:proofErr w:type="gramEnd"/>
+      <w:r>
+        <w:t xml:space="preserve"> </w:t>
       </w:r>
       <w:hyperlink r:id="rId7" w:history="1">
         <w:r>
@@ -287,7 +355,15 @@
         </w:numPr>
       </w:pPr>
       <w:r>
-        <w:t xml:space="preserve">tar xf </w:t>
+        <w:t xml:space="preserve">tar </w:t>
+      </w:r>
+      <w:proofErr w:type="spellStart"/>
+      <w:r>
+        <w:t>xf</w:t>
+      </w:r>
+      <w:proofErr w:type="spellEnd"/>
+      <w:r>
+        <w:t xml:space="preserve"> </w:t>
       </w:r>
       <w:r>
         <w:t>V2-Release</w:t>
@@ -454,9 +530,11 @@
       <w:r>
         <w:t xml:space="preserve">Review/edit </w:t>
       </w:r>
+      <w:proofErr w:type="spellStart"/>
       <w:r>
         <w:t>ConfigurationFiles</w:t>
       </w:r>
+      <w:proofErr w:type="spellEnd"/>
       <w:r>
         <w:t>/</w:t>
       </w:r>
@@ -527,13 +605,13 @@
         <w:t xml:space="preserve"> --compiler-driver 'g++-</w:t>
       </w:r>
       <w:r>
-        <w:t>5</w:t>
+        <w:t>6</w:t>
       </w:r>
       <w:r>
         <w:t>.</w:t>
       </w:r>
       <w:r>
-        <w:t>2</w:t>
+        <w:t>3</w:t>
       </w:r>
       <w:r>
         <w:t>'</w:t>
@@ -547,12 +625,14 @@
           <w:i/>
         </w:rPr>
       </w:pPr>
+      <w:proofErr w:type="gramStart"/>
       <w:r>
         <w:rPr>
           <w:i/>
         </w:rPr>
         <w:t>or</w:t>
       </w:r>
+      <w:proofErr w:type="gramEnd"/>
     </w:p>
     <w:p>
       <w:pPr>
@@ -590,13 +670,67 @@
         <w:rPr>
           <w:i/>
         </w:rPr>
-        <w:t xml:space="preserve"> --cp</w:t>
-      </w:r>
+        <w:t xml:space="preserve"> --</w:t>
+      </w:r>
+      <w:proofErr w:type="spellStart"/>
       <w:r>
         <w:rPr>
           <w:i/>
         </w:rPr>
-        <w:t>pstd-version-flag '--std=c++1z’</w:t>
+        <w:t>cp</w:t>
+      </w:r>
+      <w:r>
+        <w:rPr>
+          <w:i/>
+        </w:rPr>
+        <w:t>pstd</w:t>
+      </w:r>
+      <w:proofErr w:type="spellEnd"/>
+      <w:r>
+        <w:rPr>
+          <w:i/>
+        </w:rPr>
+        <w:t>-version-flag '--</w:t>
+      </w:r>
+      <w:proofErr w:type="spellStart"/>
+      <w:r>
+        <w:rPr>
+          <w:i/>
+        </w:rPr>
+        <w:t>std</w:t>
+      </w:r>
+      <w:proofErr w:type="spellEnd"/>
+      <w:r>
+        <w:rPr>
+          <w:i/>
+        </w:rPr>
+        <w:t>=</w:t>
+      </w:r>
+      <w:proofErr w:type="spellStart"/>
+      <w:r>
+        <w:rPr>
+          <w:i/>
+        </w:rPr>
+        <w:t>c++</w:t>
+      </w:r>
+      <w:proofErr w:type="spellEnd"/>
+      <w:r>
+        <w:rPr>
+          <w:i/>
+        </w:rPr>
+        <w:t>1</w:t>
+      </w:r>
+      <w:r>
+        <w:rPr>
+          <w:i/>
+        </w:rPr>
+        <w:t>7</w:t>
+      </w:r>
+      <w:r>
+        <w:rPr>
+          <w:i/>
+        </w:rPr>
+        <w:t>’</w:t>
       </w:r>
     </w:p>
     <w:p>
@@ -607,12 +741,14 @@
           <w:i/>
         </w:rPr>
       </w:pPr>
+      <w:proofErr w:type="gramStart"/>
       <w:r>
         <w:rPr>
           <w:i/>
         </w:rPr>
         <w:t>or</w:t>
       </w:r>
+      <w:proofErr w:type="gramEnd"/>
     </w:p>
     <w:p>
       <w:pPr>
@@ -644,8 +780,13 @@
         </w:numPr>
       </w:pPr>
       <w:r>
-        <w:t>ls ConfigurationFiles</w:t>
-      </w:r>
+        <w:t xml:space="preserve">ls </w:t>
+      </w:r>
+      <w:proofErr w:type="spellStart"/>
+      <w:r>
+        <w:t>ConfigurationFiles</w:t>
+      </w:r>
+      <w:proofErr w:type="spellEnd"/>
       <w:r>
         <w:t>/</w:t>
       </w:r>
@@ -677,8 +818,16 @@
         <w:rPr>
           <w:i/>
         </w:rPr>
-        <w:t>a-config</w:t>
-      </w:r>
+        <w:t>a-</w:t>
+      </w:r>
+      <w:proofErr w:type="spellStart"/>
+      <w:r>
+        <w:rPr>
+          <w:i/>
+        </w:rPr>
+        <w:t>config</w:t>
+      </w:r>
+      <w:proofErr w:type="spellEnd"/>
     </w:p>
     <w:p>
       <w:pPr>
@@ -695,8 +844,16 @@
         <w:rPr>
           <w:i/>
         </w:rPr>
-        <w:t>a-config</w:t>
-      </w:r>
+        <w:t>a-</w:t>
+      </w:r>
+      <w:proofErr w:type="spellStart"/>
+      <w:r>
+        <w:rPr>
+          <w:i/>
+        </w:rPr>
+        <w:t>config</w:t>
+      </w:r>
+      <w:proofErr w:type="spellEnd"/>
     </w:p>
     <w:p>
       <w:pPr>
@@ -727,12 +884,14 @@
       <w:r>
         <w:t xml:space="preserve">(in the folder </w:t>
       </w:r>
+      <w:proofErr w:type="spellStart"/>
       <w:r>
         <w:t>ConfigurationFile</w:t>
       </w:r>
       <w:r>
         <w:t>s</w:t>
       </w:r>
+      <w:proofErr w:type="spellEnd"/>
       <w:r>
         <w:t>/)</w:t>
       </w:r>
@@ -830,9 +989,11 @@
           <w:numId w:val="2"/>
         </w:numPr>
       </w:pPr>
+      <w:proofErr w:type="spellStart"/>
       <w:r>
         <w:t>perl</w:t>
       </w:r>
+      <w:proofErr w:type="spellEnd"/>
     </w:p>
     <w:p>
       <w:pPr>
@@ -842,9 +1003,25 @@
           <w:numId w:val="2"/>
         </w:numPr>
       </w:pPr>
+      <w:proofErr w:type="spellStart"/>
+      <w:r>
+        <w:t>pkg-config</w:t>
+      </w:r>
+      <w:proofErr w:type="spellEnd"/>
+    </w:p>
+    <w:p>
+      <w:pPr>
+        <w:pStyle w:val="ListParagraph"/>
+        <w:numPr>
+          <w:ilvl w:val="0"/>
+          <w:numId w:val="2"/>
+        </w:numPr>
+      </w:pPr>
+      <w:proofErr w:type="spellStart"/>
       <w:r>
         <w:t>realpath</w:t>
       </w:r>
+      <w:proofErr w:type="spellEnd"/>
     </w:p>
     <w:p>
       <w:pPr>
@@ -854,9 +1031,11 @@
           <w:numId w:val="2"/>
         </w:numPr>
       </w:pPr>
+      <w:proofErr w:type="spellStart"/>
       <w:r>
         <w:t>sed</w:t>
       </w:r>
+      <w:proofErr w:type="spellEnd"/>
     </w:p>
     <w:p>
       <w:pPr>
@@ -878,11 +1057,11 @@
           <w:numId w:val="2"/>
         </w:numPr>
       </w:pPr>
+      <w:proofErr w:type="spellStart"/>
       <w:r>
         <w:t>tr</w:t>
       </w:r>
-      <w:bookmarkStart w:id="0" w:name="_GoBack"/>
-      <w:bookmarkEnd w:id="0"/>
+      <w:proofErr w:type="spellEnd"/>
     </w:p>
     <w:p>
       <w:pPr>
@@ -892,9 +1071,11 @@
           <w:numId w:val="2"/>
         </w:numPr>
       </w:pPr>
+      <w:proofErr w:type="spellStart"/>
       <w:r>
         <w:t>wget</w:t>
       </w:r>
+      <w:proofErr w:type="spellEnd"/>
     </w:p>
     <w:p>
       <w:pPr>
@@ -925,8 +1106,13 @@
         <w:pStyle w:val="Heading2"/>
       </w:pPr>
       <w:r>
-        <w:t>For MacOS</w:t>
-      </w:r>
+        <w:t xml:space="preserve">For </w:t>
+      </w:r>
+      <w:proofErr w:type="spellStart"/>
+      <w:r>
+        <w:t>MacOS</w:t>
+      </w:r>
+      <w:proofErr w:type="spellEnd"/>
     </w:p>
     <w:p>
       <w:pPr>
@@ -936,8 +1122,13 @@
           <w:numId w:val="6"/>
         </w:numPr>
       </w:pPr>
-      <w:r>
-        <w:t xml:space="preserve">XCode 8 or later </w:t>
+      <w:proofErr w:type="spellStart"/>
+      <w:r>
+        <w:t>XCode</w:t>
+      </w:r>
+      <w:proofErr w:type="spellEnd"/>
+      <w:r>
+        <w:t xml:space="preserve"> 8 or later </w:t>
       </w:r>
     </w:p>
     <w:p>
@@ -949,7 +1140,15 @@
         </w:numPr>
       </w:pPr>
       <w:r>
-        <w:t xml:space="preserve">install from appstore, </w:t>
+        <w:t xml:space="preserve">install from </w:t>
+      </w:r>
+      <w:proofErr w:type="spellStart"/>
+      <w:r>
+        <w:t>appstore</w:t>
+      </w:r>
+      <w:proofErr w:type="spellEnd"/>
+      <w:r>
+        <w:t xml:space="preserve">, </w:t>
       </w:r>
     </w:p>
     <w:p>
@@ -972,8 +1171,13 @@
           <w:numId w:val="6"/>
         </w:numPr>
       </w:pPr>
-      <w:r>
-        <w:t xml:space="preserve">xcode-select </w:t>
+      <w:proofErr w:type="spellStart"/>
+      <w:r>
+        <w:t>xcode</w:t>
+      </w:r>
+      <w:proofErr w:type="spellEnd"/>
+      <w:r>
+        <w:t xml:space="preserve">-select </w:t>
       </w:r>
       <w:r>
         <w:t>–</w:t>
@@ -997,7 +1201,15 @@
         <w:t>can be helpful</w:t>
       </w:r>
       <w:r>
-        <w:t xml:space="preserve"> (but use whatever package mgr you wish)</w:t>
+        <w:t xml:space="preserve"> (but use whatever package </w:t>
+      </w:r>
+      <w:proofErr w:type="spellStart"/>
+      <w:r>
+        <w:t>mgr</w:t>
+      </w:r>
+      <w:proofErr w:type="spellEnd"/>
+      <w:r>
+        <w:t xml:space="preserve"> you wish)</w:t>
       </w:r>
     </w:p>
     <w:p>
@@ -1009,7 +1221,15 @@
         </w:numPr>
       </w:pPr>
       <w:r>
-        <w:t xml:space="preserve">ruby -e "$(curl -fsSL </w:t>
+        <w:t>ruby -e "$(curl -</w:t>
+      </w:r>
+      <w:proofErr w:type="spellStart"/>
+      <w:r>
+        <w:t>fsSL</w:t>
+      </w:r>
+      <w:proofErr w:type="spellEnd"/>
+      <w:r>
+        <w:t xml:space="preserve"> </w:t>
       </w:r>
       <w:hyperlink r:id="rId8" w:history="1">
         <w:r>
@@ -1053,8 +1273,13 @@
         </w:numPr>
       </w:pPr>
       <w:r>
-        <w:t>gnu-sed</w:t>
-      </w:r>
+        <w:t>gnu-</w:t>
+      </w:r>
+      <w:proofErr w:type="spellStart"/>
+      <w:r>
+        <w:t>sed</w:t>
+      </w:r>
+      <w:proofErr w:type="spellEnd"/>
     </w:p>
     <w:p>
       <w:pPr>
@@ -1065,7 +1290,15 @@
         </w:numPr>
       </w:pPr>
       <w:r>
-        <w:t>p7zip  (if building lzma)</w:t>
+        <w:t xml:space="preserve">p7zip  (if building </w:t>
+      </w:r>
+      <w:proofErr w:type="spellStart"/>
+      <w:r>
+        <w:t>lzma</w:t>
+      </w:r>
+      <w:proofErr w:type="spellEnd"/>
+      <w:r>
+        <w:t>)</w:t>
       </w:r>
     </w:p>
     <w:p>
@@ -1096,11 +1329,19 @@
           <w:numId w:val="3"/>
         </w:numPr>
       </w:pPr>
-      <w:r>
-        <w:t xml:space="preserve">gcc </w:t>
+      <w:proofErr w:type="spellStart"/>
+      <w:r>
+        <w:t>gcc</w:t>
+      </w:r>
+      <w:proofErr w:type="spellEnd"/>
+      <w:r>
+        <w:t xml:space="preserve"> </w:t>
       </w:r>
       <w:r>
         <w:t>5</w:t>
+      </w:r>
+      <w:r>
+        <w:t>.4</w:t>
       </w:r>
       <w:r>
         <w:t xml:space="preserve"> </w:t>
@@ -1126,11 +1367,19 @@
       <w:r>
         <w:t xml:space="preserve">currently tested with </w:t>
       </w:r>
-      <w:r>
-        <w:t>gcc 5</w:t>
+      <w:proofErr w:type="spellStart"/>
+      <w:r>
+        <w:t>gcc</w:t>
+      </w:r>
+      <w:proofErr w:type="spellEnd"/>
+      <w:r>
+        <w:t xml:space="preserve"> 5</w:t>
       </w:r>
       <w:r>
         <w:t>.x, 6.x</w:t>
+      </w:r>
+      <w:r>
+        <w:t>, 7.x</w:t>
       </w:r>
     </w:p>
     <w:p>
@@ -1141,8 +1390,13 @@
           <w:numId w:val="3"/>
         </w:numPr>
       </w:pPr>
-      <w:r>
-        <w:t xml:space="preserve">llvm </w:t>
+      <w:proofErr w:type="spellStart"/>
+      <w:r>
+        <w:t>llvm</w:t>
+      </w:r>
+      <w:proofErr w:type="spellEnd"/>
+      <w:r>
+        <w:t xml:space="preserve"> </w:t>
       </w:r>
       <w:r>
         <w:t xml:space="preserve">(clang++) </w:t>
@@ -1154,12 +1408,6 @@
         <w:t>7</w:t>
       </w:r>
       <w:r>
-        <w:t>, 3.</w:t>
-      </w:r>
-      <w:r>
-        <w:t>8</w:t>
-      </w:r>
-      <w:r>
         <w:t xml:space="preserve"> </w:t>
       </w:r>
       <w:r>
@@ -1177,8 +1425,15 @@
           <w:numId w:val="3"/>
         </w:numPr>
       </w:pPr>
-      <w:r>
-        <w:t>pkg-config (for curl)</w:t>
+      <w:bookmarkStart w:id="0" w:name="_GoBack"/>
+      <w:bookmarkEnd w:id="0"/>
+      <w:proofErr w:type="spellStart"/>
+      <w:r>
+        <w:t>automake</w:t>
+      </w:r>
+      <w:proofErr w:type="spellEnd"/>
+      <w:r>
+        <w:t xml:space="preserve">  (if building curl)</w:t>
       </w:r>
     </w:p>
     <w:p>
@@ -1189,20 +1444,13 @@
           <w:numId w:val="3"/>
         </w:numPr>
       </w:pPr>
-      <w:r>
-        <w:t>automake  (if building curl)</w:t>
-      </w:r>
-    </w:p>
-    <w:p>
-      <w:pPr>
-        <w:pStyle w:val="ListParagraph"/>
-        <w:numPr>
-          <w:ilvl w:val="0"/>
-          <w:numId w:val="3"/>
-        </w:numPr>
-      </w:pPr>
-      <w:r>
-        <w:t>libtool (gnu version) – (if building curl)</w:t>
+      <w:proofErr w:type="spellStart"/>
+      <w:r>
+        <w:t>libtool</w:t>
+      </w:r>
+      <w:proofErr w:type="spellEnd"/>
+      <w:r>
+        <w:t xml:space="preserve"> (gnu version) – (if building curl)</w:t>
       </w:r>
     </w:p>
     <w:p/>
@@ -1320,9 +1568,11 @@
           <w:numId w:val="4"/>
         </w:numPr>
       </w:pPr>
+      <w:proofErr w:type="spellStart"/>
       <w:r>
         <w:t>openssl</w:t>
       </w:r>
+      <w:proofErr w:type="spellEnd"/>
     </w:p>
     <w:p>
       <w:pPr>
@@ -1332,9 +1582,11 @@
           <w:numId w:val="4"/>
         </w:numPr>
       </w:pPr>
+      <w:proofErr w:type="spellStart"/>
       <w:r>
         <w:t>zlib</w:t>
       </w:r>
+      <w:proofErr w:type="spellEnd"/>
     </w:p>
     <w:p>
       <w:pPr>
@@ -1344,8 +1596,13 @@
           <w:numId w:val="4"/>
         </w:numPr>
       </w:pPr>
-      <w:r>
-        <w:t>lzma SDK</w:t>
+      <w:proofErr w:type="spellStart"/>
+      <w:r>
+        <w:t>lzma</w:t>
+      </w:r>
+      <w:proofErr w:type="spellEnd"/>
+      <w:r>
+        <w:t xml:space="preserve"> SDK</w:t>
       </w:r>
     </w:p>
     <w:p>
@@ -1380,7 +1637,31 @@
     </w:p>
     <w:p>
       <w:r>
-        <w:t xml:space="preserve">We seriously considered a number of build systems, including cmake, ant, perl scripts, qmake, etc. They all weak, with ant possibly being the best alternative, except that </w:t>
+        <w:t xml:space="preserve">We seriously considered a number of build systems, including </w:t>
+      </w:r>
+      <w:proofErr w:type="spellStart"/>
+      <w:r>
+        <w:t>cmake</w:t>
+      </w:r>
+      <w:proofErr w:type="spellEnd"/>
+      <w:r>
+        <w:t xml:space="preserve">, ant, </w:t>
+      </w:r>
+      <w:proofErr w:type="spellStart"/>
+      <w:r>
+        <w:t>perl</w:t>
+      </w:r>
+      <w:proofErr w:type="spellEnd"/>
+      <w:r>
+        <w:t xml:space="preserve"> scripts, </w:t>
+      </w:r>
+      <w:proofErr w:type="spellStart"/>
+      <w:r>
+        <w:t>qmake</w:t>
+      </w:r>
+      <w:proofErr w:type="spellEnd"/>
+      <w:r>
+        <w:t xml:space="preserve">, etc. They all weak, with ant possibly being the best alternative, except that </w:t>
       </w:r>
       <w:r>
         <w:t>it’s</w:t>
@@ -1407,10 +1688,18 @@
         <w:t>The design is to make a set of co</w:t>
       </w:r>
       <w:r>
-        <w:t>nfiguration files – each stored in the Configuration</w:t>
-      </w:r>
-      <w:r>
-        <w:t>Files/</w:t>
+        <w:t xml:space="preserve">nfiguration files – each stored in the </w:t>
+      </w:r>
+      <w:proofErr w:type="spellStart"/>
+      <w:r>
+        <w:t>Configuration</w:t>
+      </w:r>
+      <w:r>
+        <w:t>Files</w:t>
+      </w:r>
+      <w:proofErr w:type="spellEnd"/>
+      <w:r>
+        <w:t>/</w:t>
       </w:r>
       <w:r>
         <w:t xml:space="preserve"> directory. Configurations are described by a single XML file. They can be generated using</w:t>
@@ -1428,17 +1717,45 @@
       </w:pPr>
       <w:r>
         <w:tab/>
-        <w:t xml:space="preserve">configure --help </w:t>
-      </w:r>
-    </w:p>
-    <w:p>
-      <w:r>
-        <w:t>for more information.</w:t>
-      </w:r>
-    </w:p>
-    <w:p>
-      <w:r>
-        <w:t>A configuration comprises BOTH target platform (e.g. windows/linux), hardware (e.g. PowerPC, x86, x64, ARM), and any other options (debug build, enable assertions, support OpenSSL, etc).</w:t>
+      </w:r>
+      <w:proofErr w:type="gramStart"/>
+      <w:r>
+        <w:t>configure</w:t>
+      </w:r>
+      <w:proofErr w:type="gramEnd"/>
+      <w:r>
+        <w:t xml:space="preserve"> --help </w:t>
+      </w:r>
+    </w:p>
+    <w:p>
+      <w:proofErr w:type="gramStart"/>
+      <w:r>
+        <w:t>for</w:t>
+      </w:r>
+      <w:proofErr w:type="gramEnd"/>
+      <w:r>
+        <w:t xml:space="preserve"> more information.</w:t>
+      </w:r>
+    </w:p>
+    <w:p>
+      <w:r>
+        <w:t>A configuration comprises BOTH target platform (e.g. windows/</w:t>
+      </w:r>
+      <w:proofErr w:type="spellStart"/>
+      <w:r>
+        <w:t>linux</w:t>
+      </w:r>
+      <w:proofErr w:type="spellEnd"/>
+      <w:r>
+        <w:t xml:space="preserve">), hardware (e.g. PowerPC, x86, x64, ARM), and any other options (debug build, enable assertions, support OpenSSL, </w:t>
+      </w:r>
+      <w:proofErr w:type="spellStart"/>
+      <w:r>
+        <w:t>etc</w:t>
+      </w:r>
+      <w:proofErr w:type="spellEnd"/>
+      <w:r>
+        <w:t>).</w:t>
       </w:r>
     </w:p>
     <w:p>
@@ -1453,7 +1770,15 @@
     </w:p>
     <w:p>
       <w:r>
-        <w:t>@todo A FUTURE version of Stroika will have an XML Schema (XSD) to describe the configuration file format.</w:t>
+        <w:t>@</w:t>
+      </w:r>
+      <w:proofErr w:type="spellStart"/>
+      <w:r>
+        <w:t>todo</w:t>
+      </w:r>
+      <w:proofErr w:type="spellEnd"/>
+      <w:r>
+        <w:t xml:space="preserve"> A FUTURE version of Stroika will have an XML Schema (XSD) to describe the configuration file format.</w:t>
       </w:r>
     </w:p>
     <w:p>
@@ -1467,12 +1792,24 @@
       </w:pPr>
       <w:r>
         <w:tab/>
-        <w:t>make apply-configurations</w:t>
-      </w:r>
-    </w:p>
-    <w:p>
-      <w:r>
-        <w:t>to generate all the directories and files dependent on the defined configurations. Note – this is generally not necessary, and called automatically.</w:t>
+      </w:r>
+      <w:proofErr w:type="gramStart"/>
+      <w:r>
+        <w:t>make</w:t>
+      </w:r>
+      <w:proofErr w:type="gramEnd"/>
+      <w:r>
+        <w:t xml:space="preserve"> apply-configurations</w:t>
+      </w:r>
+    </w:p>
+    <w:p>
+      <w:proofErr w:type="gramStart"/>
+      <w:r>
+        <w:t>to</w:t>
+      </w:r>
+      <w:proofErr w:type="gramEnd"/>
+      <w:r>
+        <w:t xml:space="preserve"> generate all the directories and files dependent on the defined configurations. Note – this is generally not necessary, and called automatically.</w:t>
       </w:r>
     </w:p>
     <w:p>
@@ -1485,19 +1822,45 @@
     </w:p>
     <w:p>
       <w:r>
-        <w:t xml:space="preserve">Intermediate files (objs etc) go into </w:t>
-      </w:r>
+        <w:t>Intermediate files (</w:t>
+      </w:r>
+      <w:proofErr w:type="spellStart"/>
+      <w:r>
+        <w:t>objs</w:t>
+      </w:r>
+      <w:proofErr w:type="spellEnd"/>
+      <w:r>
+        <w:t xml:space="preserve"> </w:t>
+      </w:r>
+      <w:proofErr w:type="spellStart"/>
+      <w:r>
+        <w:t>etc</w:t>
+      </w:r>
+      <w:proofErr w:type="spellEnd"/>
+      <w:r>
+        <w:t xml:space="preserve">) go into </w:t>
+      </w:r>
+      <w:proofErr w:type="spellStart"/>
       <w:r>
         <w:rPr>
           <w:b/>
         </w:rPr>
         <w:t>IntermediateFiles</w:t>
       </w:r>
+      <w:proofErr w:type="spellEnd"/>
+      <w:proofErr w:type="gramStart"/>
       <w:r>
         <w:rPr>
           <w:b/>
         </w:rPr>
-        <w:t>/{CONFIGURATION-NAME}</w:t>
+        <w:t>/{</w:t>
+      </w:r>
+      <w:proofErr w:type="gramEnd"/>
+      <w:r>
+        <w:rPr>
+          <w:b/>
+        </w:rPr>
+        <w:t>CONFIGURATION-NAME}</w:t>
       </w:r>
       <w:r>
         <w:t xml:space="preserve">. Final build products (libraries and executables) go into </w:t>
@@ -1508,11 +1871,19 @@
         </w:rPr>
         <w:t>Builds</w:t>
       </w:r>
+      <w:proofErr w:type="gramStart"/>
       <w:r>
         <w:rPr>
           <w:b/>
         </w:rPr>
-        <w:t>/{CONFIGURATION-NAME}</w:t>
+        <w:t>/{</w:t>
+      </w:r>
+      <w:proofErr w:type="gramEnd"/>
+      <w:r>
+        <w:rPr>
+          <w:b/>
+        </w:rPr>
+        <w:t>CONFIGURATION-NAME}</w:t>
       </w:r>
       <w:r>
         <w:t>.</w:t>
@@ -1533,7 +1904,15 @@
     </w:p>
     <w:p>
       <w:r>
-        <w:t>On any platform, building Stroika, and all is demo applications and regression tests is as simple as cd’ing to the top-level directory, and typing make</w:t>
+        <w:t xml:space="preserve">On any platform, building Stroika, and all is demo applications and regression tests is as simple as </w:t>
+      </w:r>
+      <w:proofErr w:type="spellStart"/>
+      <w:r>
+        <w:t>cd’ing</w:t>
+      </w:r>
+      <w:proofErr w:type="spellEnd"/>
+      <w:r>
+        <w:t xml:space="preserve"> to the top-level directory, and typing make</w:t>
       </w:r>
     </w:p>
     <w:p>
@@ -1606,11 +1985,21 @@
       <w:pPr>
         <w:pStyle w:val="ListParagraph"/>
       </w:pPr>
+      <w:proofErr w:type="gramStart"/>
       <w:r>
         <w:t>builds</w:t>
       </w:r>
-      <w:r>
-        <w:t xml:space="preserve"> the stroika library, tests, demos, etc. </w:t>
+      <w:proofErr w:type="gramEnd"/>
+      <w:r>
+        <w:t xml:space="preserve"> the </w:t>
+      </w:r>
+      <w:proofErr w:type="spellStart"/>
+      <w:r>
+        <w:t>stroika</w:t>
+      </w:r>
+      <w:proofErr w:type="spellEnd"/>
+      <w:r>
+        <w:t xml:space="preserve"> library, tests, demos, etc. </w:t>
       </w:r>
     </w:p>
     <w:p>
@@ -1723,7 +2112,15 @@
     </w:p>
     <w:p>
       <w:r>
-        <w:t>All the make targets (e.g. all, libraries etc) take an OPTIONAL parameter CONFIGURATION. If specified, only that configuration is built. If omitted (or empty) – ALL configurations are built</w:t>
+        <w:t xml:space="preserve">All the make targets (e.g. all, libraries </w:t>
+      </w:r>
+      <w:proofErr w:type="spellStart"/>
+      <w:r>
+        <w:t>etc</w:t>
+      </w:r>
+      <w:proofErr w:type="spellEnd"/>
+      <w:r>
+        <w:t>) take an OPTIONAL parameter CONFIGURATION. If specified, only that configuration is built. If omitted (or empty) – ALL configurations are built</w:t>
       </w:r>
       <w:r>
         <w:t>.</w:t>
@@ -1755,8 +2152,23 @@
       <w:r>
         <w:t xml:space="preserve">Using </w:t>
       </w:r>
-      <w:r>
-        <w:t>QtCreator (on unix)</w:t>
+      <w:proofErr w:type="spellStart"/>
+      <w:r>
+        <w:t>QtCreator</w:t>
+      </w:r>
+      <w:proofErr w:type="spellEnd"/>
+      <w:r>
+        <w:t xml:space="preserve"> (on </w:t>
+      </w:r>
+      <w:proofErr w:type="spellStart"/>
+      <w:proofErr w:type="gramStart"/>
+      <w:r>
+        <w:t>unix</w:t>
+      </w:r>
+      <w:proofErr w:type="spellEnd"/>
+      <w:proofErr w:type="gramEnd"/>
+      <w:r>
+        <w:t>)</w:t>
       </w:r>
     </w:p>
     <w:p>
@@ -1767,7 +2179,15 @@
         <w:t>Library/Projects/QtCreator/CreateQtCreatorSymbolicLinks.sh</w:t>
       </w:r>
       <w:r>
-        <w:t xml:space="preserve"> to create project files at the top level of your Stroika directory. Then you can open that .creator file in qtCreator, and build and debug Stroika-based </w:t>
+        <w:t xml:space="preserve"> to create project files at the top level of your Stroika directory. Then you can open that .creator file in </w:t>
+      </w:r>
+      <w:proofErr w:type="spellStart"/>
+      <w:r>
+        <w:t>qtCreator</w:t>
+      </w:r>
+      <w:proofErr w:type="spellEnd"/>
+      <w:r>
+        <w:t xml:space="preserve">, and build and debug Stroika-based </w:t>
       </w:r>
       <w:r>
         <w:t>applications</w:t>
@@ -1817,8 +2237,9 @@
           <w:sz w:val="19"/>
           <w:szCs w:val="19"/>
         </w:rPr>
-        <w:t>arm-linux-gnueabihf-g++-</w:t>
-      </w:r>
+        <w:t>arm-</w:t>
+      </w:r>
+      <w:proofErr w:type="spellStart"/>
       <w:r>
         <w:rPr>
           <w:rFonts w:ascii="Consolas" w:hAnsi="Consolas" w:cs="Consolas"/>
@@ -1826,6 +2247,45 @@
           <w:sz w:val="19"/>
           <w:szCs w:val="19"/>
         </w:rPr>
+        <w:t>linux</w:t>
+      </w:r>
+      <w:proofErr w:type="spellEnd"/>
+      <w:r>
+        <w:rPr>
+          <w:rFonts w:ascii="Consolas" w:hAnsi="Consolas" w:cs="Consolas"/>
+          <w:color w:val="000000"/>
+          <w:sz w:val="19"/>
+          <w:szCs w:val="19"/>
+        </w:rPr>
+        <w:t>-</w:t>
+      </w:r>
+      <w:proofErr w:type="spellStart"/>
+      <w:r>
+        <w:rPr>
+          <w:rFonts w:ascii="Consolas" w:hAnsi="Consolas" w:cs="Consolas"/>
+          <w:color w:val="000000"/>
+          <w:sz w:val="19"/>
+          <w:szCs w:val="19"/>
+        </w:rPr>
+        <w:t>gnueabihf</w:t>
+      </w:r>
+      <w:proofErr w:type="spellEnd"/>
+      <w:r>
+        <w:rPr>
+          <w:rFonts w:ascii="Consolas" w:hAnsi="Consolas" w:cs="Consolas"/>
+          <w:color w:val="000000"/>
+          <w:sz w:val="19"/>
+          <w:szCs w:val="19"/>
+        </w:rPr>
+        <w:t>-g++-</w:t>
+      </w:r>
+      <w:r>
+        <w:rPr>
+          <w:rFonts w:ascii="Consolas" w:hAnsi="Consolas" w:cs="Consolas"/>
+          <w:color w:val="000000"/>
+          <w:sz w:val="19"/>
+          <w:szCs w:val="19"/>
+        </w:rPr>
         <w:t>5</w:t>
       </w:r>
       <w:r>
@@ -1837,7 +2297,23 @@
         <w:ind w:firstLine="720"/>
       </w:pPr>
       <w:r>
-        <w:t>On unubtu, sudo apt-get install g++-</w:t>
+        <w:t xml:space="preserve">On </w:t>
+      </w:r>
+      <w:proofErr w:type="spellStart"/>
+      <w:r>
+        <w:t>unubtu</w:t>
+      </w:r>
+      <w:proofErr w:type="spellEnd"/>
+      <w:r>
+        <w:t xml:space="preserve">, </w:t>
+      </w:r>
+      <w:proofErr w:type="spellStart"/>
+      <w:r>
+        <w:t>sudo</w:t>
+      </w:r>
+      <w:proofErr w:type="spellEnd"/>
+      <w:r>
+        <w:t xml:space="preserve"> apt-get install g++-</w:t>
       </w:r>
       <w:r>
         <w:t>5</w:t>
@@ -1870,7 +2346,23 @@
         <w:t>apply-default-debug-flags</w:t>
       </w:r>
       <w:r>
-        <w:t xml:space="preserve"> --trace2file enable --compiler-driver arm-linux-gnueabihf-g</w:t>
+        <w:t xml:space="preserve"> --trace2file enable --compiler-driver arm-</w:t>
+      </w:r>
+      <w:proofErr w:type="spellStart"/>
+      <w:r>
+        <w:t>linux</w:t>
+      </w:r>
+      <w:proofErr w:type="spellEnd"/>
+      <w:r>
+        <w:t>-</w:t>
+      </w:r>
+      <w:proofErr w:type="spellStart"/>
+      <w:r>
+        <w:t>gnueabihf</w:t>
+      </w:r>
+      <w:proofErr w:type="spellEnd"/>
+      <w:r>
+        <w:t>-g</w:t>
       </w:r>
       <w:r>
         <w:t>++-</w:t>
@@ -1908,8 +2400,21 @@
         <w:ind w:firstLine="720"/>
       </w:pPr>
       <w:r>
-        <w:t>--trace2file disable to disable tracefile utility, and enabled writes a debug log to /tmp</w:t>
-      </w:r>
+        <w:t xml:space="preserve">--trace2file disable to disable </w:t>
+      </w:r>
+      <w:proofErr w:type="spellStart"/>
+      <w:r>
+        <w:t>tracefile</w:t>
+      </w:r>
+      <w:proofErr w:type="spellEnd"/>
+      <w:r>
+        <w:t xml:space="preserve"> utility, and enabled writes a debug log to /</w:t>
+      </w:r>
+      <w:proofErr w:type="spellStart"/>
+      <w:r>
+        <w:t>tmp</w:t>
+      </w:r>
+      <w:proofErr w:type="spellEnd"/>
       <w:r>
         <w:t>.</w:t>
       </w:r>
@@ -1938,7 +2443,15 @@
         <w:ind w:firstLine="720"/>
       </w:pPr>
       <w:r>
-        <w:t>This builds the samples, libraries etc to Builds/</w:t>
+        <w:t xml:space="preserve">This builds the samples, libraries </w:t>
+      </w:r>
+      <w:proofErr w:type="spellStart"/>
+      <w:r>
+        <w:t>etc</w:t>
+      </w:r>
+      <w:proofErr w:type="spellEnd"/>
+      <w:r>
+        <w:t xml:space="preserve"> to Builds/</w:t>
       </w:r>
       <w:r>
         <w:t>raspberrypi-gcc-4.9</w:t>
@@ -1956,8 +2469,13 @@
         </w:numPr>
       </w:pPr>
       <w:r>
-        <w:t>make run-tests REMOTE=pi@myRasberryPi</w:t>
-      </w:r>
+        <w:t>make run-tests REMOTE=</w:t>
+      </w:r>
+      <w:proofErr w:type="spellStart"/>
+      <w:r>
+        <w:t>pi@myRasberryPi</w:t>
+      </w:r>
+      <w:proofErr w:type="spellEnd"/>
     </w:p>
     <w:p>
       <w:pPr>
@@ -1965,7 +2483,25 @@
         <w:ind w:left="720"/>
       </w:pPr>
       <w:r>
-        <w:t>This uses ssh to run the tests remotely on the argument machine (I setup a hostname in /etc/hosts for the mapping).</w:t>
+        <w:t xml:space="preserve">This uses </w:t>
+      </w:r>
+      <w:proofErr w:type="spellStart"/>
+      <w:proofErr w:type="gramStart"/>
+      <w:r>
+        <w:t>ssh</w:t>
+      </w:r>
+      <w:proofErr w:type="spellEnd"/>
+      <w:proofErr w:type="gramEnd"/>
+      <w:r>
+        <w:t xml:space="preserve"> to run the tests remotely on the argument machine (I setup a hostname in /</w:t>
+      </w:r>
+      <w:proofErr w:type="spellStart"/>
+      <w:r>
+        <w:t>etc</w:t>
+      </w:r>
+      <w:proofErr w:type="spellEnd"/>
+      <w:r>
+        <w:t>/hosts for the mapping).</w:t>
       </w:r>
     </w:p>
     <w:p>
@@ -1976,7 +2512,17 @@
         <w:t>Using SSH, it’s</w:t>
       </w:r>
       <w:r>
-        <w:t xml:space="preserve"> also helpful to setup ssh keys to avoid re-entering passwords</w:t>
+        <w:t xml:space="preserve"> also helpful to setup </w:t>
+      </w:r>
+      <w:proofErr w:type="spellStart"/>
+      <w:proofErr w:type="gramStart"/>
+      <w:r>
+        <w:t>ssh</w:t>
+      </w:r>
+      <w:proofErr w:type="spellEnd"/>
+      <w:proofErr w:type="gramEnd"/>
+      <w:r>
+        <w:t xml:space="preserve"> keys to avoid re-entering passwords</w:t>
       </w:r>
     </w:p>
     <w:p>
@@ -2038,8 +2584,15 @@
       <w:pPr>
         <w:pStyle w:val="Heading2"/>
       </w:pPr>
-      <w:r>
-        <w:t xml:space="preserve">cp: illegal option </w:t>
+      <w:proofErr w:type="spellStart"/>
+      <w:proofErr w:type="gramStart"/>
+      <w:r>
+        <w:t>cp</w:t>
+      </w:r>
+      <w:proofErr w:type="spellEnd"/>
+      <w:proofErr w:type="gramEnd"/>
+      <w:r>
+        <w:t xml:space="preserve">: illegal option </w:t>
       </w:r>
       <w:r>
         <w:t>–</w:t>
@@ -2047,8 +2600,13 @@
     </w:p>
     <w:p>
       <w:r>
-        <w:t>Install a copy of GNU cp</w:t>
-      </w:r>
+        <w:t xml:space="preserve">Install a copy of GNU </w:t>
+      </w:r>
+      <w:proofErr w:type="spellStart"/>
+      <w:r>
+        <w:t>cp</w:t>
+      </w:r>
+      <w:proofErr w:type="spellEnd"/>
     </w:p>
     <w:p>
       <w:pPr>
@@ -2067,8 +2625,15 @@
       <w:pPr>
         <w:pStyle w:val="CodeFragment"/>
       </w:pPr>
-      <w:r>
-        <w:t>cygcheck -p dos2unix</w:t>
+      <w:proofErr w:type="spellStart"/>
+      <w:proofErr w:type="gramStart"/>
+      <w:r>
+        <w:t>cygcheck</w:t>
+      </w:r>
+      <w:proofErr w:type="spellEnd"/>
+      <w:proofErr w:type="gramEnd"/>
+      <w:r>
+        <w:t xml:space="preserve"> -p dos2unix</w:t>
       </w:r>
     </w:p>
     <w:sectPr>

</xml_diff>

<commit_message>
slight build docs improvement
</commit_message>
<xml_diff>
--- a/Documentation/Building Stroika.docx
+++ b/Documentation/Building Stroika.docx
@@ -41,23 +41,7 @@
         <w:t>.</w:t>
       </w:r>
       <w:r>
-        <w:t xml:space="preserve"> However, internally, some of these make rules use </w:t>
-      </w:r>
-      <w:proofErr w:type="spellStart"/>
-      <w:r>
-        <w:t>perl</w:t>
-      </w:r>
-      <w:proofErr w:type="spellEnd"/>
-      <w:r>
-        <w:t xml:space="preserve"> </w:t>
-      </w:r>
-      <w:proofErr w:type="spellStart"/>
-      <w:r>
-        <w:t>etc</w:t>
-      </w:r>
-      <w:proofErr w:type="spellEnd"/>
-      <w:r>
-        <w:t xml:space="preserve"> scripts. </w:t>
+        <w:t xml:space="preserve"> However, internally, some of these make rules use perl etc scripts. </w:t>
       </w:r>
     </w:p>
     <w:p>
@@ -92,23 +76,12 @@
           <w:highlight w:val="black"/>
         </w:rPr>
       </w:pPr>
-      <w:proofErr w:type="spellStart"/>
-      <w:proofErr w:type="gramStart"/>
       <w:r>
         <w:rPr>
           <w:color w:val="FFFFFF" w:themeColor="background1"/>
           <w:highlight w:val="black"/>
         </w:rPr>
-        <w:t>wget</w:t>
-      </w:r>
-      <w:proofErr w:type="spellEnd"/>
-      <w:proofErr w:type="gramEnd"/>
-      <w:r>
-        <w:rPr>
-          <w:color w:val="FFFFFF" w:themeColor="background1"/>
-          <w:highlight w:val="black"/>
-        </w:rPr>
-        <w:t xml:space="preserve"> </w:t>
+        <w:t xml:space="preserve">wget </w:t>
       </w:r>
       <w:hyperlink r:id="rId5" w:history="1">
         <w:r>
@@ -145,109 +118,82 @@
           <w:highlight w:val="black"/>
         </w:rPr>
       </w:pPr>
-      <w:proofErr w:type="gramStart"/>
       <w:r>
         <w:rPr>
           <w:color w:val="FFFFFF" w:themeColor="background1"/>
           <w:highlight w:val="black"/>
         </w:rPr>
-        <w:t>tar</w:t>
-      </w:r>
-      <w:proofErr w:type="gramEnd"/>
+        <w:t>tar xf</w:t>
+      </w:r>
       <w:r>
         <w:rPr>
           <w:color w:val="FFFFFF" w:themeColor="background1"/>
           <w:highlight w:val="black"/>
         </w:rPr>
-        <w:t xml:space="preserve"> </w:t>
-      </w:r>
-      <w:proofErr w:type="spellStart"/>
+        <w:t xml:space="preserve"> V2-Release</w:t>
+      </w:r>
       <w:r>
         <w:rPr>
           <w:color w:val="FFFFFF" w:themeColor="background1"/>
           <w:highlight w:val="black"/>
         </w:rPr>
-        <w:t>xf</w:t>
-      </w:r>
-      <w:proofErr w:type="spellEnd"/>
+        <w:t>.tar.gz</w:t>
+      </w:r>
+    </w:p>
+    <w:p>
+      <w:pPr>
+        <w:pStyle w:val="CodeFragment"/>
+        <w:rPr>
+          <w:color w:val="FFFFFF" w:themeColor="background1"/>
+        </w:rPr>
+      </w:pPr>
       <w:r>
         <w:rPr>
           <w:color w:val="FFFFFF" w:themeColor="background1"/>
           <w:highlight w:val="black"/>
         </w:rPr>
-        <w:t xml:space="preserve"> V2-Release</w:t>
+        <w:t xml:space="preserve">make </w:t>
       </w:r>
       <w:r>
         <w:rPr>
           <w:color w:val="FFFFFF" w:themeColor="background1"/>
           <w:highlight w:val="black"/>
         </w:rPr>
-        <w:t>.tar.gz</w:t>
-      </w:r>
-    </w:p>
-    <w:p>
-      <w:pPr>
-        <w:pStyle w:val="CodeFragment"/>
-        <w:rPr>
-          <w:color w:val="FFFFFF" w:themeColor="background1"/>
-        </w:rPr>
-      </w:pPr>
-      <w:proofErr w:type="gramStart"/>
+        <w:t>--</w:t>
+      </w:r>
       <w:r>
         <w:rPr>
           <w:color w:val="FFFFFF" w:themeColor="background1"/>
           <w:highlight w:val="black"/>
         </w:rPr>
-        <w:t>make</w:t>
-      </w:r>
-      <w:proofErr w:type="gramEnd"/>
+        <w:t xml:space="preserve">directory </w:t>
+      </w:r>
       <w:r>
         <w:rPr>
           <w:color w:val="FFFFFF" w:themeColor="background1"/>
           <w:highlight w:val="black"/>
         </w:rPr>
-        <w:t xml:space="preserve"> </w:t>
+        <w:t>Stroika-</w:t>
       </w:r>
       <w:r>
         <w:rPr>
           <w:color w:val="FFFFFF" w:themeColor="background1"/>
           <w:highlight w:val="black"/>
         </w:rPr>
-        <w:t>--</w:t>
+        <w:t>2-Release</w:t>
       </w:r>
       <w:r>
         <w:rPr>
           <w:color w:val="FFFFFF" w:themeColor="background1"/>
           <w:highlight w:val="black"/>
         </w:rPr>
-        <w:t xml:space="preserve">directory </w:t>
+        <w:t xml:space="preserve"> </w:t>
       </w:r>
       <w:r>
         <w:rPr>
           <w:color w:val="FFFFFF" w:themeColor="background1"/>
           <w:highlight w:val="black"/>
         </w:rPr>
-        <w:t>Stroika-</w:t>
-      </w:r>
-      <w:r>
-        <w:rPr>
-          <w:color w:val="FFFFFF" w:themeColor="background1"/>
-          <w:highlight w:val="black"/>
-        </w:rPr>
-        <w:t>2-Release</w:t>
-      </w:r>
-      <w:r>
-        <w:rPr>
-          <w:color w:val="FFFFFF" w:themeColor="background1"/>
-          <w:highlight w:val="black"/>
-        </w:rPr>
-        <w:t xml:space="preserve"> </w:t>
-      </w:r>
-      <w:r>
-        <w:rPr>
-          <w:color w:val="FFFFFF" w:themeColor="background1"/>
-          <w:highlight w:val="black"/>
-        </w:rPr>
         <w:t>all run-tests</w:t>
       </w:r>
     </w:p>
@@ -282,13 +228,8 @@
           <w:numId w:val="6"/>
         </w:numPr>
       </w:pPr>
-      <w:proofErr w:type="spellStart"/>
-      <w:r>
-        <w:t>wget</w:t>
-      </w:r>
-      <w:proofErr w:type="spellEnd"/>
-      <w:r>
-        <w:t xml:space="preserve"> </w:t>
+      <w:r>
+        <w:t xml:space="preserve">wget </w:t>
       </w:r>
       <w:hyperlink r:id="rId6" w:history="1">
         <w:r>
@@ -307,42 +248,27 @@
           <w:i/>
         </w:rPr>
       </w:pPr>
-      <w:proofErr w:type="gramStart"/>
       <w:r>
         <w:rPr>
           <w:i/>
         </w:rPr>
         <w:t>or</w:t>
       </w:r>
-      <w:proofErr w:type="gramEnd"/>
     </w:p>
     <w:p>
       <w:pPr>
         <w:pStyle w:val="PlainText"/>
         <w:ind w:left="1080"/>
       </w:pPr>
-      <w:proofErr w:type="spellStart"/>
-      <w:proofErr w:type="gramStart"/>
-      <w:r>
-        <w:t>wget</w:t>
-      </w:r>
-      <w:proofErr w:type="spellEnd"/>
-      <w:proofErr w:type="gramEnd"/>
-      <w:r>
-        <w:t xml:space="preserve"> </w:t>
+      <w:r>
+        <w:t xml:space="preserve">wget </w:t>
       </w:r>
       <w:hyperlink r:id="rId7" w:history="1">
         <w:r>
           <w:rPr>
             <w:rStyle w:val="Hyperlink"/>
           </w:rPr>
-          <w:t>https://github.com/SophistSolutions/</w:t>
-        </w:r>
-        <w:r>
-          <w:rPr>
-            <w:rStyle w:val="Hyperlink"/>
-          </w:rPr>
-          <w:t>Stroika/archive/v2.0a202.tar.gz</w:t>
+          <w:t>https://github.com/SophistSolutions/Stroika/archive/v2.0a211.tar.gz</w:t>
         </w:r>
       </w:hyperlink>
     </w:p>
@@ -355,15 +281,7 @@
         </w:numPr>
       </w:pPr>
       <w:r>
-        <w:t xml:space="preserve">tar </w:t>
-      </w:r>
-      <w:proofErr w:type="spellStart"/>
-      <w:r>
-        <w:t>xf</w:t>
-      </w:r>
-      <w:proofErr w:type="spellEnd"/>
-      <w:r>
-        <w:t xml:space="preserve"> </w:t>
+        <w:t xml:space="preserve">tar xf </w:t>
       </w:r>
       <w:r>
         <w:t>V2-Release</w:t>
@@ -387,7 +305,13 @@
         <w:t>Stroika-2.0a</w:t>
       </w:r>
       <w:r>
-        <w:t>202</w:t>
+        <w:t>2</w:t>
+      </w:r>
+      <w:r>
+        <w:t>1</w:t>
+      </w:r>
+      <w:r>
+        <w:t>1</w:t>
       </w:r>
       <w:r>
         <w:t xml:space="preserve"> (or whatever </w:t>
@@ -530,11 +454,9 @@
       <w:r>
         <w:t xml:space="preserve">Review/edit </w:t>
       </w:r>
-      <w:proofErr w:type="spellStart"/>
       <w:r>
         <w:t>ConfigurationFiles</w:t>
       </w:r>
-      <w:proofErr w:type="spellEnd"/>
       <w:r>
         <w:t>/</w:t>
       </w:r>
@@ -578,8 +500,10 @@
         <w:t>GCC</w:t>
       </w:r>
       <w:r>
-        <w:t>52</w:t>
-      </w:r>
+        <w:t>63</w:t>
+      </w:r>
+      <w:bookmarkStart w:id="0" w:name="_GoBack"/>
+      <w:bookmarkEnd w:id="0"/>
       <w:r>
         <w:t>Config</w:t>
       </w:r>
@@ -625,14 +549,12 @@
           <w:i/>
         </w:rPr>
       </w:pPr>
-      <w:proofErr w:type="gramStart"/>
       <w:r>
         <w:rPr>
           <w:i/>
         </w:rPr>
         <w:t>or</w:t>
       </w:r>
-      <w:proofErr w:type="gramEnd"/>
     </w:p>
     <w:p>
       <w:pPr>
@@ -670,55 +592,13 @@
         <w:rPr>
           <w:i/>
         </w:rPr>
-        <w:t xml:space="preserve"> --</w:t>
-      </w:r>
-      <w:proofErr w:type="spellStart"/>
+        <w:t xml:space="preserve"> --cp</w:t>
+      </w:r>
       <w:r>
         <w:rPr>
           <w:i/>
         </w:rPr>
-        <w:t>cp</w:t>
-      </w:r>
-      <w:r>
-        <w:rPr>
-          <w:i/>
-        </w:rPr>
-        <w:t>pstd</w:t>
-      </w:r>
-      <w:proofErr w:type="spellEnd"/>
-      <w:r>
-        <w:rPr>
-          <w:i/>
-        </w:rPr>
-        <w:t>-version-flag '--</w:t>
-      </w:r>
-      <w:proofErr w:type="spellStart"/>
-      <w:r>
-        <w:rPr>
-          <w:i/>
-        </w:rPr>
-        <w:t>std</w:t>
-      </w:r>
-      <w:proofErr w:type="spellEnd"/>
-      <w:r>
-        <w:rPr>
-          <w:i/>
-        </w:rPr>
-        <w:t>=</w:t>
-      </w:r>
-      <w:proofErr w:type="spellStart"/>
-      <w:r>
-        <w:rPr>
-          <w:i/>
-        </w:rPr>
-        <w:t>c++</w:t>
-      </w:r>
-      <w:proofErr w:type="spellEnd"/>
-      <w:r>
-        <w:rPr>
-          <w:i/>
-        </w:rPr>
-        <w:t>1</w:t>
+        <w:t>pstd-version-flag '--std=c++1</w:t>
       </w:r>
       <w:r>
         <w:rPr>
@@ -741,14 +621,12 @@
           <w:i/>
         </w:rPr>
       </w:pPr>
-      <w:proofErr w:type="gramStart"/>
       <w:r>
         <w:rPr>
           <w:i/>
         </w:rPr>
         <w:t>or</w:t>
       </w:r>
-      <w:proofErr w:type="gramEnd"/>
     </w:p>
     <w:p>
       <w:pPr>
@@ -780,13 +658,8 @@
         </w:numPr>
       </w:pPr>
       <w:r>
-        <w:t xml:space="preserve">ls </w:t>
-      </w:r>
-      <w:proofErr w:type="spellStart"/>
-      <w:r>
-        <w:t>ConfigurationFiles</w:t>
-      </w:r>
-      <w:proofErr w:type="spellEnd"/>
+        <w:t>ls ConfigurationFiles</w:t>
+      </w:r>
       <w:r>
         <w:t>/</w:t>
       </w:r>
@@ -818,16 +691,8 @@
         <w:rPr>
           <w:i/>
         </w:rPr>
-        <w:t>a-</w:t>
-      </w:r>
-      <w:proofErr w:type="spellStart"/>
-      <w:r>
-        <w:rPr>
-          <w:i/>
-        </w:rPr>
-        <w:t>config</w:t>
-      </w:r>
-      <w:proofErr w:type="spellEnd"/>
+        <w:t>a-config</w:t>
+      </w:r>
     </w:p>
     <w:p>
       <w:pPr>
@@ -844,16 +709,8 @@
         <w:rPr>
           <w:i/>
         </w:rPr>
-        <w:t>a-</w:t>
-      </w:r>
-      <w:proofErr w:type="spellStart"/>
-      <w:r>
-        <w:rPr>
-          <w:i/>
-        </w:rPr>
-        <w:t>config</w:t>
-      </w:r>
-      <w:proofErr w:type="spellEnd"/>
+        <w:t>a-config</w:t>
+      </w:r>
     </w:p>
     <w:p>
       <w:pPr>
@@ -884,14 +741,12 @@
       <w:r>
         <w:t xml:space="preserve">(in the folder </w:t>
       </w:r>
-      <w:proofErr w:type="spellStart"/>
       <w:r>
         <w:t>ConfigurationFile</w:t>
       </w:r>
       <w:r>
         <w:t>s</w:t>
       </w:r>
-      <w:proofErr w:type="spellEnd"/>
       <w:r>
         <w:t>/)</w:t>
       </w:r>
@@ -989,11 +844,9 @@
           <w:numId w:val="2"/>
         </w:numPr>
       </w:pPr>
-      <w:proofErr w:type="spellStart"/>
       <w:r>
         <w:t>perl</w:t>
       </w:r>
-      <w:proofErr w:type="spellEnd"/>
     </w:p>
     <w:p>
       <w:pPr>
@@ -1003,11 +856,9 @@
           <w:numId w:val="2"/>
         </w:numPr>
       </w:pPr>
-      <w:proofErr w:type="spellStart"/>
       <w:r>
         <w:t>pkg-config</w:t>
       </w:r>
-      <w:proofErr w:type="spellEnd"/>
     </w:p>
     <w:p>
       <w:pPr>
@@ -1017,11 +868,9 @@
           <w:numId w:val="2"/>
         </w:numPr>
       </w:pPr>
-      <w:proofErr w:type="spellStart"/>
       <w:r>
         <w:t>realpath</w:t>
       </w:r>
-      <w:proofErr w:type="spellEnd"/>
     </w:p>
     <w:p>
       <w:pPr>
@@ -1031,11 +880,9 @@
           <w:numId w:val="2"/>
         </w:numPr>
       </w:pPr>
-      <w:proofErr w:type="spellStart"/>
       <w:r>
         <w:t>sed</w:t>
       </w:r>
-      <w:proofErr w:type="spellEnd"/>
     </w:p>
     <w:p>
       <w:pPr>
@@ -1057,11 +904,9 @@
           <w:numId w:val="2"/>
         </w:numPr>
       </w:pPr>
-      <w:proofErr w:type="spellStart"/>
       <w:r>
         <w:t>tr</w:t>
       </w:r>
-      <w:proofErr w:type="spellEnd"/>
     </w:p>
     <w:p>
       <w:pPr>
@@ -1071,11 +916,9 @@
           <w:numId w:val="2"/>
         </w:numPr>
       </w:pPr>
-      <w:proofErr w:type="spellStart"/>
       <w:r>
         <w:t>wget</w:t>
       </w:r>
-      <w:proofErr w:type="spellEnd"/>
     </w:p>
     <w:p>
       <w:pPr>
@@ -1106,13 +949,8 @@
         <w:pStyle w:val="Heading2"/>
       </w:pPr>
       <w:r>
-        <w:t xml:space="preserve">For </w:t>
-      </w:r>
-      <w:proofErr w:type="spellStart"/>
-      <w:r>
-        <w:t>MacOS</w:t>
-      </w:r>
-      <w:proofErr w:type="spellEnd"/>
+        <w:t>For MacOS</w:t>
+      </w:r>
     </w:p>
     <w:p>
       <w:pPr>
@@ -1122,13 +960,8 @@
           <w:numId w:val="6"/>
         </w:numPr>
       </w:pPr>
-      <w:proofErr w:type="spellStart"/>
-      <w:r>
-        <w:t>XCode</w:t>
-      </w:r>
-      <w:proofErr w:type="spellEnd"/>
-      <w:r>
-        <w:t xml:space="preserve"> 8 or later </w:t>
+      <w:r>
+        <w:t xml:space="preserve">XCode 8 or later </w:t>
       </w:r>
     </w:p>
     <w:p>
@@ -1140,15 +973,7 @@
         </w:numPr>
       </w:pPr>
       <w:r>
-        <w:t xml:space="preserve">install from </w:t>
-      </w:r>
-      <w:proofErr w:type="spellStart"/>
-      <w:r>
-        <w:t>appstore</w:t>
-      </w:r>
-      <w:proofErr w:type="spellEnd"/>
-      <w:r>
-        <w:t xml:space="preserve">, </w:t>
+        <w:t xml:space="preserve">install from appstore, </w:t>
       </w:r>
     </w:p>
     <w:p>
@@ -1171,13 +996,8 @@
           <w:numId w:val="6"/>
         </w:numPr>
       </w:pPr>
-      <w:proofErr w:type="spellStart"/>
-      <w:r>
-        <w:t>xcode</w:t>
-      </w:r>
-      <w:proofErr w:type="spellEnd"/>
-      <w:r>
-        <w:t xml:space="preserve">-select </w:t>
+      <w:r>
+        <w:t xml:space="preserve">xcode-select </w:t>
       </w:r>
       <w:r>
         <w:t>–</w:t>
@@ -1201,15 +1021,7 @@
         <w:t>can be helpful</w:t>
       </w:r>
       <w:r>
-        <w:t xml:space="preserve"> (but use whatever package </w:t>
-      </w:r>
-      <w:proofErr w:type="spellStart"/>
-      <w:r>
-        <w:t>mgr</w:t>
-      </w:r>
-      <w:proofErr w:type="spellEnd"/>
-      <w:r>
-        <w:t xml:space="preserve"> you wish)</w:t>
+        <w:t xml:space="preserve"> (but use whatever package mgr you wish)</w:t>
       </w:r>
     </w:p>
     <w:p>
@@ -1221,15 +1033,7 @@
         </w:numPr>
       </w:pPr>
       <w:r>
-        <w:t>ruby -e "$(curl -</w:t>
-      </w:r>
-      <w:proofErr w:type="spellStart"/>
-      <w:r>
-        <w:t>fsSL</w:t>
-      </w:r>
-      <w:proofErr w:type="spellEnd"/>
-      <w:r>
-        <w:t xml:space="preserve"> </w:t>
+        <w:t xml:space="preserve">ruby -e "$(curl -fsSL </w:t>
       </w:r>
       <w:hyperlink r:id="rId8" w:history="1">
         <w:r>
@@ -1273,13 +1077,8 @@
         </w:numPr>
       </w:pPr>
       <w:r>
-        <w:t>gnu-</w:t>
-      </w:r>
-      <w:proofErr w:type="spellStart"/>
-      <w:r>
-        <w:t>sed</w:t>
-      </w:r>
-      <w:proofErr w:type="spellEnd"/>
+        <w:t>gnu-sed</w:t>
+      </w:r>
     </w:p>
     <w:p>
       <w:pPr>
@@ -1290,15 +1089,7 @@
         </w:numPr>
       </w:pPr>
       <w:r>
-        <w:t xml:space="preserve">p7zip  (if building </w:t>
-      </w:r>
-      <w:proofErr w:type="spellStart"/>
-      <w:r>
-        <w:t>lzma</w:t>
-      </w:r>
-      <w:proofErr w:type="spellEnd"/>
-      <w:r>
-        <w:t>)</w:t>
+        <w:t>p7zip  (if building lzma)</w:t>
       </w:r>
     </w:p>
     <w:p>
@@ -1329,13 +1120,8 @@
           <w:numId w:val="3"/>
         </w:numPr>
       </w:pPr>
-      <w:proofErr w:type="spellStart"/>
-      <w:r>
-        <w:t>gcc</w:t>
-      </w:r>
-      <w:proofErr w:type="spellEnd"/>
-      <w:r>
-        <w:t xml:space="preserve"> </w:t>
+      <w:r>
+        <w:t xml:space="preserve">gcc </w:t>
       </w:r>
       <w:r>
         <w:t>5</w:t>
@@ -1367,13 +1153,8 @@
       <w:r>
         <w:t xml:space="preserve">currently tested with </w:t>
       </w:r>
-      <w:proofErr w:type="spellStart"/>
-      <w:r>
-        <w:t>gcc</w:t>
-      </w:r>
-      <w:proofErr w:type="spellEnd"/>
-      <w:r>
-        <w:t xml:space="preserve"> 5</w:t>
+      <w:r>
+        <w:t>gcc 5</w:t>
       </w:r>
       <w:r>
         <w:t>.x, 6.x</w:t>
@@ -1390,30 +1171,25 @@
           <w:numId w:val="3"/>
         </w:numPr>
       </w:pPr>
-      <w:proofErr w:type="spellStart"/>
-      <w:r>
-        <w:t>llvm</w:t>
-      </w:r>
-      <w:proofErr w:type="spellEnd"/>
+      <w:r>
+        <w:t xml:space="preserve">llvm </w:t>
+      </w:r>
+      <w:r>
+        <w:t xml:space="preserve">(clang++) </w:t>
+      </w:r>
+      <w:r>
+        <w:t>3.</w:t>
+      </w:r>
+      <w:r>
+        <w:t>7</w:t>
+      </w:r>
       <w:r>
         <w:t xml:space="preserve"> </w:t>
       </w:r>
       <w:r>
-        <w:t xml:space="preserve">(clang++) </w:t>
-      </w:r>
-      <w:r>
-        <w:t>3.</w:t>
-      </w:r>
-      <w:r>
-        <w:t>7</w:t>
-      </w:r>
-      <w:r>
         <w:t xml:space="preserve"> </w:t>
       </w:r>
       <w:r>
-        <w:t xml:space="preserve"> </w:t>
-      </w:r>
-      <w:r>
         <w:t>or later</w:t>
       </w:r>
     </w:p>
@@ -1425,15 +1201,8 @@
           <w:numId w:val="3"/>
         </w:numPr>
       </w:pPr>
-      <w:bookmarkStart w:id="0" w:name="_GoBack"/>
-      <w:bookmarkEnd w:id="0"/>
-      <w:proofErr w:type="spellStart"/>
-      <w:r>
-        <w:t>automake</w:t>
-      </w:r>
-      <w:proofErr w:type="spellEnd"/>
-      <w:r>
-        <w:t xml:space="preserve">  (if building curl)</w:t>
+      <w:r>
+        <w:t>automake  (if building curl)</w:t>
       </w:r>
     </w:p>
     <w:p>
@@ -1444,13 +1213,8 @@
           <w:numId w:val="3"/>
         </w:numPr>
       </w:pPr>
-      <w:proofErr w:type="spellStart"/>
-      <w:r>
-        <w:t>libtool</w:t>
-      </w:r>
-      <w:proofErr w:type="spellEnd"/>
-      <w:r>
-        <w:t xml:space="preserve"> (gnu version) – (if building curl)</w:t>
+      <w:r>
+        <w:t>libtool (gnu version) – (if building curl)</w:t>
       </w:r>
     </w:p>
     <w:p/>
@@ -1568,11 +1332,9 @@
           <w:numId w:val="4"/>
         </w:numPr>
       </w:pPr>
-      <w:proofErr w:type="spellStart"/>
       <w:r>
         <w:t>openssl</w:t>
       </w:r>
-      <w:proofErr w:type="spellEnd"/>
     </w:p>
     <w:p>
       <w:pPr>
@@ -1582,11 +1344,9 @@
           <w:numId w:val="4"/>
         </w:numPr>
       </w:pPr>
-      <w:proofErr w:type="spellStart"/>
       <w:r>
         <w:t>zlib</w:t>
       </w:r>
-      <w:proofErr w:type="spellEnd"/>
     </w:p>
     <w:p>
       <w:pPr>
@@ -1596,13 +1356,8 @@
           <w:numId w:val="4"/>
         </w:numPr>
       </w:pPr>
-      <w:proofErr w:type="spellStart"/>
-      <w:r>
-        <w:t>lzma</w:t>
-      </w:r>
-      <w:proofErr w:type="spellEnd"/>
-      <w:r>
-        <w:t xml:space="preserve"> SDK</w:t>
+      <w:r>
+        <w:t>lzma SDK</w:t>
       </w:r>
     </w:p>
     <w:p>
@@ -1637,31 +1392,7 @@
     </w:p>
     <w:p>
       <w:r>
-        <w:t xml:space="preserve">We seriously considered a number of build systems, including </w:t>
-      </w:r>
-      <w:proofErr w:type="spellStart"/>
-      <w:r>
-        <w:t>cmake</w:t>
-      </w:r>
-      <w:proofErr w:type="spellEnd"/>
-      <w:r>
-        <w:t xml:space="preserve">, ant, </w:t>
-      </w:r>
-      <w:proofErr w:type="spellStart"/>
-      <w:r>
-        <w:t>perl</w:t>
-      </w:r>
-      <w:proofErr w:type="spellEnd"/>
-      <w:r>
-        <w:t xml:space="preserve"> scripts, </w:t>
-      </w:r>
-      <w:proofErr w:type="spellStart"/>
-      <w:r>
-        <w:t>qmake</w:t>
-      </w:r>
-      <w:proofErr w:type="spellEnd"/>
-      <w:r>
-        <w:t xml:space="preserve">, etc. They all weak, with ant possibly being the best alternative, except that </w:t>
+        <w:t xml:space="preserve">We seriously considered a number of build systems, including cmake, ant, perl scripts, qmake, etc. They all weak, with ant possibly being the best alternative, except that </w:t>
       </w:r>
       <w:r>
         <w:t>it’s</w:t>
@@ -1688,18 +1419,10 @@
         <w:t>The design is to make a set of co</w:t>
       </w:r>
       <w:r>
-        <w:t xml:space="preserve">nfiguration files – each stored in the </w:t>
-      </w:r>
-      <w:proofErr w:type="spellStart"/>
-      <w:r>
-        <w:t>Configuration</w:t>
-      </w:r>
-      <w:r>
-        <w:t>Files</w:t>
-      </w:r>
-      <w:proofErr w:type="spellEnd"/>
-      <w:r>
-        <w:t>/</w:t>
+        <w:t>nfiguration files – each stored in the Configuration</w:t>
+      </w:r>
+      <w:r>
+        <w:t>Files/</w:t>
       </w:r>
       <w:r>
         <w:t xml:space="preserve"> directory. Configurations are described by a single XML file. They can be generated using</w:t>
@@ -1717,45 +1440,17 @@
       </w:pPr>
       <w:r>
         <w:tab/>
-      </w:r>
-      <w:proofErr w:type="gramStart"/>
-      <w:r>
-        <w:t>configure</w:t>
-      </w:r>
-      <w:proofErr w:type="gramEnd"/>
-      <w:r>
-        <w:t xml:space="preserve"> --help </w:t>
-      </w:r>
-    </w:p>
-    <w:p>
-      <w:proofErr w:type="gramStart"/>
-      <w:r>
-        <w:t>for</w:t>
-      </w:r>
-      <w:proofErr w:type="gramEnd"/>
-      <w:r>
-        <w:t xml:space="preserve"> more information.</w:t>
-      </w:r>
-    </w:p>
-    <w:p>
-      <w:r>
-        <w:t>A configuration comprises BOTH target platform (e.g. windows/</w:t>
-      </w:r>
-      <w:proofErr w:type="spellStart"/>
-      <w:r>
-        <w:t>linux</w:t>
-      </w:r>
-      <w:proofErr w:type="spellEnd"/>
-      <w:r>
-        <w:t xml:space="preserve">), hardware (e.g. PowerPC, x86, x64, ARM), and any other options (debug build, enable assertions, support OpenSSL, </w:t>
-      </w:r>
-      <w:proofErr w:type="spellStart"/>
-      <w:r>
-        <w:t>etc</w:t>
-      </w:r>
-      <w:proofErr w:type="spellEnd"/>
-      <w:r>
-        <w:t>).</w:t>
+        <w:t xml:space="preserve">configure --help </w:t>
+      </w:r>
+    </w:p>
+    <w:p>
+      <w:r>
+        <w:t>for more information.</w:t>
+      </w:r>
+    </w:p>
+    <w:p>
+      <w:r>
+        <w:t>A configuration comprises BOTH target platform (e.g. windows/linux), hardware (e.g. PowerPC, x86, x64, ARM), and any other options (debug build, enable assertions, support OpenSSL, etc).</w:t>
       </w:r>
     </w:p>
     <w:p>
@@ -1770,15 +1465,7 @@
     </w:p>
     <w:p>
       <w:r>
-        <w:t>@</w:t>
-      </w:r>
-      <w:proofErr w:type="spellStart"/>
-      <w:r>
-        <w:t>todo</w:t>
-      </w:r>
-      <w:proofErr w:type="spellEnd"/>
-      <w:r>
-        <w:t xml:space="preserve"> A FUTURE version of Stroika will have an XML Schema (XSD) to describe the configuration file format.</w:t>
+        <w:t>@todo A FUTURE version of Stroika will have an XML Schema (XSD) to describe the configuration file format.</w:t>
       </w:r>
     </w:p>
     <w:p>
@@ -1792,24 +1479,12 @@
       </w:pPr>
       <w:r>
         <w:tab/>
-      </w:r>
-      <w:proofErr w:type="gramStart"/>
-      <w:r>
-        <w:t>make</w:t>
-      </w:r>
-      <w:proofErr w:type="gramEnd"/>
-      <w:r>
-        <w:t xml:space="preserve"> apply-configurations</w:t>
-      </w:r>
-    </w:p>
-    <w:p>
-      <w:proofErr w:type="gramStart"/>
-      <w:r>
-        <w:t>to</w:t>
-      </w:r>
-      <w:proofErr w:type="gramEnd"/>
-      <w:r>
-        <w:t xml:space="preserve"> generate all the directories and files dependent on the defined configurations. Note – this is generally not necessary, and called automatically.</w:t>
+        <w:t>make apply-configurations</w:t>
+      </w:r>
+    </w:p>
+    <w:p>
+      <w:r>
+        <w:t>to generate all the directories and files dependent on the defined configurations. Note – this is generally not necessary, and called automatically.</w:t>
       </w:r>
     </w:p>
     <w:p>
@@ -1822,68 +1497,34 @@
     </w:p>
     <w:p>
       <w:r>
-        <w:t>Intermediate files (</w:t>
-      </w:r>
-      <w:proofErr w:type="spellStart"/>
-      <w:r>
-        <w:t>objs</w:t>
-      </w:r>
-      <w:proofErr w:type="spellEnd"/>
-      <w:r>
-        <w:t xml:space="preserve"> </w:t>
-      </w:r>
-      <w:proofErr w:type="spellStart"/>
-      <w:r>
-        <w:t>etc</w:t>
-      </w:r>
-      <w:proofErr w:type="spellEnd"/>
-      <w:r>
-        <w:t xml:space="preserve">) go into </w:t>
-      </w:r>
-      <w:proofErr w:type="spellStart"/>
+        <w:t xml:space="preserve">Intermediate files (objs etc) go into </w:t>
+      </w:r>
       <w:r>
         <w:rPr>
           <w:b/>
         </w:rPr>
         <w:t>IntermediateFiles</w:t>
       </w:r>
-      <w:proofErr w:type="spellEnd"/>
-      <w:proofErr w:type="gramStart"/>
       <w:r>
         <w:rPr>
           <w:b/>
         </w:rPr>
-        <w:t>/{</w:t>
-      </w:r>
-      <w:proofErr w:type="gramEnd"/>
+        <w:t>/{CONFIGURATION-NAME}</w:t>
+      </w:r>
+      <w:r>
+        <w:t xml:space="preserve">. Final build products (libraries and executables) go into </w:t>
+      </w:r>
       <w:r>
         <w:rPr>
           <w:b/>
         </w:rPr>
-        <w:t>CONFIGURATION-NAME}</w:t>
-      </w:r>
-      <w:r>
-        <w:t xml:space="preserve">. Final build products (libraries and executables) go into </w:t>
+        <w:t>Builds</w:t>
       </w:r>
       <w:r>
         <w:rPr>
           <w:b/>
         </w:rPr>
-        <w:t>Builds</w:t>
-      </w:r>
-      <w:proofErr w:type="gramStart"/>
-      <w:r>
-        <w:rPr>
-          <w:b/>
-        </w:rPr>
-        <w:t>/{</w:t>
-      </w:r>
-      <w:proofErr w:type="gramEnd"/>
-      <w:r>
-        <w:rPr>
-          <w:b/>
-        </w:rPr>
-        <w:t>CONFIGURATION-NAME}</w:t>
+        <w:t>/{CONFIGURATION-NAME}</w:t>
       </w:r>
       <w:r>
         <w:t>.</w:t>
@@ -1904,15 +1545,7 @@
     </w:p>
     <w:p>
       <w:r>
-        <w:t xml:space="preserve">On any platform, building Stroika, and all is demo applications and regression tests is as simple as </w:t>
-      </w:r>
-      <w:proofErr w:type="spellStart"/>
-      <w:r>
-        <w:t>cd’ing</w:t>
-      </w:r>
-      <w:proofErr w:type="spellEnd"/>
-      <w:r>
-        <w:t xml:space="preserve"> to the top-level directory, and typing make</w:t>
+        <w:t>On any platform, building Stroika, and all is demo applications and regression tests is as simple as cd’ing to the top-level directory, and typing make</w:t>
       </w:r>
     </w:p>
     <w:p>
@@ -1985,21 +1618,11 @@
       <w:pPr>
         <w:pStyle w:val="ListParagraph"/>
       </w:pPr>
-      <w:proofErr w:type="gramStart"/>
       <w:r>
         <w:t>builds</w:t>
       </w:r>
-      <w:proofErr w:type="gramEnd"/>
-      <w:r>
-        <w:t xml:space="preserve"> the </w:t>
-      </w:r>
-      <w:proofErr w:type="spellStart"/>
-      <w:r>
-        <w:t>stroika</w:t>
-      </w:r>
-      <w:proofErr w:type="spellEnd"/>
-      <w:r>
-        <w:t xml:space="preserve"> library, tests, demos, etc. </w:t>
+      <w:r>
+        <w:t xml:space="preserve"> the stroika library, tests, demos, etc. </w:t>
       </w:r>
     </w:p>
     <w:p>
@@ -2112,15 +1735,7 @@
     </w:p>
     <w:p>
       <w:r>
-        <w:t xml:space="preserve">All the make targets (e.g. all, libraries </w:t>
-      </w:r>
-      <w:proofErr w:type="spellStart"/>
-      <w:r>
-        <w:t>etc</w:t>
-      </w:r>
-      <w:proofErr w:type="spellEnd"/>
-      <w:r>
-        <w:t>) take an OPTIONAL parameter CONFIGURATION. If specified, only that configuration is built. If omitted (or empty) – ALL configurations are built</w:t>
+        <w:t>All the make targets (e.g. all, libraries etc) take an OPTIONAL parameter CONFIGURATION. If specified, only that configuration is built. If omitted (or empty) – ALL configurations are built</w:t>
       </w:r>
       <w:r>
         <w:t>.</w:t>
@@ -2152,23 +1767,8 @@
       <w:r>
         <w:t xml:space="preserve">Using </w:t>
       </w:r>
-      <w:proofErr w:type="spellStart"/>
-      <w:r>
-        <w:t>QtCreator</w:t>
-      </w:r>
-      <w:proofErr w:type="spellEnd"/>
-      <w:r>
-        <w:t xml:space="preserve"> (on </w:t>
-      </w:r>
-      <w:proofErr w:type="spellStart"/>
-      <w:proofErr w:type="gramStart"/>
-      <w:r>
-        <w:t>unix</w:t>
-      </w:r>
-      <w:proofErr w:type="spellEnd"/>
-      <w:proofErr w:type="gramEnd"/>
-      <w:r>
-        <w:t>)</w:t>
+      <w:r>
+        <w:t>QtCreator (on unix)</w:t>
       </w:r>
     </w:p>
     <w:p>
@@ -2179,15 +1779,7 @@
         <w:t>Library/Projects/QtCreator/CreateQtCreatorSymbolicLinks.sh</w:t>
       </w:r>
       <w:r>
-        <w:t xml:space="preserve"> to create project files at the top level of your Stroika directory. Then you can open that .creator file in </w:t>
-      </w:r>
-      <w:proofErr w:type="spellStart"/>
-      <w:r>
-        <w:t>qtCreator</w:t>
-      </w:r>
-      <w:proofErr w:type="spellEnd"/>
-      <w:r>
-        <w:t xml:space="preserve">, and build and debug Stroika-based </w:t>
+        <w:t xml:space="preserve"> to create project files at the top level of your Stroika directory. Then you can open that .creator file in qtCreator, and build and debug Stroika-based </w:t>
       </w:r>
       <w:r>
         <w:t>applications</w:t>
@@ -2237,9 +1829,8 @@
           <w:sz w:val="19"/>
           <w:szCs w:val="19"/>
         </w:rPr>
-        <w:t>arm-</w:t>
-      </w:r>
-      <w:proofErr w:type="spellStart"/>
+        <w:t>arm-linux-gnueabihf-g++-</w:t>
+      </w:r>
       <w:r>
         <w:rPr>
           <w:rFonts w:ascii="Consolas" w:hAnsi="Consolas" w:cs="Consolas"/>
@@ -2247,45 +1838,6 @@
           <w:sz w:val="19"/>
           <w:szCs w:val="19"/>
         </w:rPr>
-        <w:t>linux</w:t>
-      </w:r>
-      <w:proofErr w:type="spellEnd"/>
-      <w:r>
-        <w:rPr>
-          <w:rFonts w:ascii="Consolas" w:hAnsi="Consolas" w:cs="Consolas"/>
-          <w:color w:val="000000"/>
-          <w:sz w:val="19"/>
-          <w:szCs w:val="19"/>
-        </w:rPr>
-        <w:t>-</w:t>
-      </w:r>
-      <w:proofErr w:type="spellStart"/>
-      <w:r>
-        <w:rPr>
-          <w:rFonts w:ascii="Consolas" w:hAnsi="Consolas" w:cs="Consolas"/>
-          <w:color w:val="000000"/>
-          <w:sz w:val="19"/>
-          <w:szCs w:val="19"/>
-        </w:rPr>
-        <w:t>gnueabihf</w:t>
-      </w:r>
-      <w:proofErr w:type="spellEnd"/>
-      <w:r>
-        <w:rPr>
-          <w:rFonts w:ascii="Consolas" w:hAnsi="Consolas" w:cs="Consolas"/>
-          <w:color w:val="000000"/>
-          <w:sz w:val="19"/>
-          <w:szCs w:val="19"/>
-        </w:rPr>
-        <w:t>-g++-</w:t>
-      </w:r>
-      <w:r>
-        <w:rPr>
-          <w:rFonts w:ascii="Consolas" w:hAnsi="Consolas" w:cs="Consolas"/>
-          <w:color w:val="000000"/>
-          <w:sz w:val="19"/>
-          <w:szCs w:val="19"/>
-        </w:rPr>
         <w:t>5</w:t>
       </w:r>
       <w:r>
@@ -2297,23 +1849,7 @@
         <w:ind w:firstLine="720"/>
       </w:pPr>
       <w:r>
-        <w:t xml:space="preserve">On </w:t>
-      </w:r>
-      <w:proofErr w:type="spellStart"/>
-      <w:r>
-        <w:t>unubtu</w:t>
-      </w:r>
-      <w:proofErr w:type="spellEnd"/>
-      <w:r>
-        <w:t xml:space="preserve">, </w:t>
-      </w:r>
-      <w:proofErr w:type="spellStart"/>
-      <w:r>
-        <w:t>sudo</w:t>
-      </w:r>
-      <w:proofErr w:type="spellEnd"/>
-      <w:r>
-        <w:t xml:space="preserve"> apt-get install g++-</w:t>
+        <w:t>On unubtu, sudo apt-get install g++-</w:t>
       </w:r>
       <w:r>
         <w:t>5</w:t>
@@ -2346,23 +1882,7 @@
         <w:t>apply-default-debug-flags</w:t>
       </w:r>
       <w:r>
-        <w:t xml:space="preserve"> --trace2file enable --compiler-driver arm-</w:t>
-      </w:r>
-      <w:proofErr w:type="spellStart"/>
-      <w:r>
-        <w:t>linux</w:t>
-      </w:r>
-      <w:proofErr w:type="spellEnd"/>
-      <w:r>
-        <w:t>-</w:t>
-      </w:r>
-      <w:proofErr w:type="spellStart"/>
-      <w:r>
-        <w:t>gnueabihf</w:t>
-      </w:r>
-      <w:proofErr w:type="spellEnd"/>
-      <w:r>
-        <w:t>-g</w:t>
+        <w:t xml:space="preserve"> --trace2file enable --compiler-driver arm-linux-gnueabihf-g</w:t>
       </w:r>
       <w:r>
         <w:t>++-</w:t>
@@ -2400,21 +1920,8 @@
         <w:ind w:firstLine="720"/>
       </w:pPr>
       <w:r>
-        <w:t xml:space="preserve">--trace2file disable to disable </w:t>
-      </w:r>
-      <w:proofErr w:type="spellStart"/>
-      <w:r>
-        <w:t>tracefile</w:t>
-      </w:r>
-      <w:proofErr w:type="spellEnd"/>
-      <w:r>
-        <w:t xml:space="preserve"> utility, and enabled writes a debug log to /</w:t>
-      </w:r>
-      <w:proofErr w:type="spellStart"/>
-      <w:r>
-        <w:t>tmp</w:t>
-      </w:r>
-      <w:proofErr w:type="spellEnd"/>
+        <w:t>--trace2file disable to disable tracefile utility, and enabled writes a debug log to /tmp</w:t>
+      </w:r>
       <w:r>
         <w:t>.</w:t>
       </w:r>
@@ -2443,15 +1950,7 @@
         <w:ind w:firstLine="720"/>
       </w:pPr>
       <w:r>
-        <w:t xml:space="preserve">This builds the samples, libraries </w:t>
-      </w:r>
-      <w:proofErr w:type="spellStart"/>
-      <w:r>
-        <w:t>etc</w:t>
-      </w:r>
-      <w:proofErr w:type="spellEnd"/>
-      <w:r>
-        <w:t xml:space="preserve"> to Builds/</w:t>
+        <w:t>This builds the samples, libraries etc to Builds/</w:t>
       </w:r>
       <w:r>
         <w:t>raspberrypi-gcc-4.9</w:t>
@@ -2469,13 +1968,8 @@
         </w:numPr>
       </w:pPr>
       <w:r>
-        <w:t>make run-tests REMOTE=</w:t>
-      </w:r>
-      <w:proofErr w:type="spellStart"/>
-      <w:r>
-        <w:t>pi@myRasberryPi</w:t>
-      </w:r>
-      <w:proofErr w:type="spellEnd"/>
+        <w:t>make run-tests REMOTE=pi@myRasberryPi</w:t>
+      </w:r>
     </w:p>
     <w:p>
       <w:pPr>
@@ -2483,25 +1977,7 @@
         <w:ind w:left="720"/>
       </w:pPr>
       <w:r>
-        <w:t xml:space="preserve">This uses </w:t>
-      </w:r>
-      <w:proofErr w:type="spellStart"/>
-      <w:proofErr w:type="gramStart"/>
-      <w:r>
-        <w:t>ssh</w:t>
-      </w:r>
-      <w:proofErr w:type="spellEnd"/>
-      <w:proofErr w:type="gramEnd"/>
-      <w:r>
-        <w:t xml:space="preserve"> to run the tests remotely on the argument machine (I setup a hostname in /</w:t>
-      </w:r>
-      <w:proofErr w:type="spellStart"/>
-      <w:r>
-        <w:t>etc</w:t>
-      </w:r>
-      <w:proofErr w:type="spellEnd"/>
-      <w:r>
-        <w:t>/hosts for the mapping).</w:t>
+        <w:t>This uses ssh to run the tests remotely on the argument machine (I setup a hostname in /etc/hosts for the mapping).</w:t>
       </w:r>
     </w:p>
     <w:p>
@@ -2512,17 +1988,7 @@
         <w:t>Using SSH, it’s</w:t>
       </w:r>
       <w:r>
-        <w:t xml:space="preserve"> also helpful to setup </w:t>
-      </w:r>
-      <w:proofErr w:type="spellStart"/>
-      <w:proofErr w:type="gramStart"/>
-      <w:r>
-        <w:t>ssh</w:t>
-      </w:r>
-      <w:proofErr w:type="spellEnd"/>
-      <w:proofErr w:type="gramEnd"/>
-      <w:r>
-        <w:t xml:space="preserve"> keys to avoid re-entering passwords</w:t>
+        <w:t xml:space="preserve"> also helpful to setup ssh keys to avoid re-entering passwords</w:t>
       </w:r>
     </w:p>
     <w:p>
@@ -2584,15 +2050,8 @@
       <w:pPr>
         <w:pStyle w:val="Heading2"/>
       </w:pPr>
-      <w:proofErr w:type="spellStart"/>
-      <w:proofErr w:type="gramStart"/>
-      <w:r>
-        <w:t>cp</w:t>
-      </w:r>
-      <w:proofErr w:type="spellEnd"/>
-      <w:proofErr w:type="gramEnd"/>
-      <w:r>
-        <w:t xml:space="preserve">: illegal option </w:t>
+      <w:r>
+        <w:t xml:space="preserve">cp: illegal option </w:t>
       </w:r>
       <w:r>
         <w:t>–</w:t>
@@ -2600,13 +2059,8 @@
     </w:p>
     <w:p>
       <w:r>
-        <w:t xml:space="preserve">Install a copy of GNU </w:t>
-      </w:r>
-      <w:proofErr w:type="spellStart"/>
-      <w:r>
-        <w:t>cp</w:t>
-      </w:r>
-      <w:proofErr w:type="spellEnd"/>
+        <w:t>Install a copy of GNU cp</w:t>
+      </w:r>
     </w:p>
     <w:p>
       <w:pPr>
@@ -2625,15 +2079,8 @@
       <w:pPr>
         <w:pStyle w:val="CodeFragment"/>
       </w:pPr>
-      <w:proofErr w:type="spellStart"/>
-      <w:proofErr w:type="gramStart"/>
-      <w:r>
-        <w:t>cygcheck</w:t>
-      </w:r>
-      <w:proofErr w:type="spellEnd"/>
-      <w:proofErr w:type="gramEnd"/>
-      <w:r>
-        <w:t xml:space="preserve"> -p dos2unix</w:t>
+      <w:r>
+        <w:t>cygcheck -p dos2unix</w:t>
       </w:r>
     </w:p>
     <w:sectPr>

</xml_diff>

<commit_message>
doc require C++14 or later
</commit_message>
<xml_diff>
--- a/Documentation/Building Stroika.docx
+++ b/Documentation/Building Stroika.docx
@@ -502,8 +502,6 @@
       <w:r>
         <w:t>63</w:t>
       </w:r>
-      <w:bookmarkStart w:id="0" w:name="_GoBack"/>
-      <w:bookmarkEnd w:id="0"/>
       <w:r>
         <w:t>Config</w:t>
       </w:r>
@@ -808,6 +806,20 @@
       <w:r>
         <w:t>Required for ALL platforms</w:t>
       </w:r>
+    </w:p>
+    <w:p>
+      <w:pPr>
+        <w:pStyle w:val="ListParagraph"/>
+        <w:numPr>
+          <w:ilvl w:val="0"/>
+          <w:numId w:val="2"/>
+        </w:numPr>
+      </w:pPr>
+      <w:r>
+        <w:t>c++ compiler supporting C++14 or later</w:t>
+      </w:r>
+      <w:bookmarkStart w:id="0" w:name="_GoBack"/>
+      <w:bookmarkEnd w:id="0"/>
     </w:p>
     <w:p>
       <w:pPr>

</xml_diff>

<commit_message>
build gcc7 instead of gcc5 for raspberrypi regression tests; and lose support for building unix regtests gcc 5.4 and clang 3.7, 3.8 (still support in headers, but soon lose that too)
</commit_message>
<xml_diff>
--- a/Documentation/Building Stroika.docx
+++ b/Documentation/Building Stroika.docx
@@ -818,8 +818,6 @@
       <w:r>
         <w:t>c++ compiler supporting C++14 or later</w:t>
       </w:r>
-      <w:bookmarkStart w:id="0" w:name="_GoBack"/>
-      <w:bookmarkEnd w:id="0"/>
     </w:p>
     <w:p>
       <w:pPr>
@@ -973,7 +971,13 @@
         </w:numPr>
       </w:pPr>
       <w:r>
-        <w:t xml:space="preserve">XCode 8 or later </w:t>
+        <w:t>XCode 8</w:t>
+      </w:r>
+      <w:r>
+        <w:t>, XCode 9</w:t>
+      </w:r>
+      <w:r>
+        <w:t xml:space="preserve"> or later </w:t>
       </w:r>
     </w:p>
     <w:p>
@@ -1136,10 +1140,7 @@
         <w:t xml:space="preserve">gcc </w:t>
       </w:r>
       <w:r>
-        <w:t>5</w:t>
-      </w:r>
-      <w:r>
-        <w:t>.4</w:t>
+        <w:t>6</w:t>
       </w:r>
       <w:r>
         <w:t xml:space="preserve"> </w:t>
@@ -1166,10 +1167,10 @@
         <w:t xml:space="preserve">currently tested with </w:t>
       </w:r>
       <w:r>
-        <w:t>gcc 5</w:t>
-      </w:r>
-      <w:r>
-        <w:t>.x, 6.x</w:t>
+        <w:t xml:space="preserve">gcc </w:t>
+      </w:r>
+      <w:r>
+        <w:t>6.x</w:t>
       </w:r>
       <w:r>
         <w:t>, 7.x</w:t>
@@ -1193,8 +1194,10 @@
         <w:t>3.</w:t>
       </w:r>
       <w:r>
-        <w:t>7</w:t>
-      </w:r>
+        <w:t>9</w:t>
+      </w:r>
+      <w:bookmarkStart w:id="0" w:name="_GoBack"/>
+      <w:bookmarkEnd w:id="0"/>
       <w:r>
         <w:t xml:space="preserve"> </w:t>
       </w:r>

</xml_diff>

<commit_message>
fix corner cases of macos realpath build helper
</commit_message>
<xml_diff>
--- a/Documentation/Building Stroika.docx
+++ b/Documentation/Building Stroika.docx
@@ -1140,7 +1140,7 @@
         <w:t xml:space="preserve">gcc </w:t>
       </w:r>
       <w:r>
-        <w:t>6</w:t>
+        <w:t>5</w:t>
       </w:r>
       <w:r>
         <w:t xml:space="preserve"> </w:t>
@@ -1170,6 +1170,11 @@
         <w:t xml:space="preserve">gcc </w:t>
       </w:r>
       <w:r>
+        <w:t xml:space="preserve">5.4, </w:t>
+      </w:r>
+      <w:bookmarkStart w:id="0" w:name="_GoBack"/>
+      <w:bookmarkEnd w:id="0"/>
+      <w:r>
         <w:t>6.x</w:t>
       </w:r>
       <w:r>
@@ -1196,8 +1201,6 @@
       <w:r>
         <w:t>9</w:t>
       </w:r>
-      <w:bookmarkStart w:id="0" w:name="_GoBack"/>
-      <w:bookmarkEnd w:id="0"/>
       <w:r>
         <w:t xml:space="preserve"> </w:t>
       </w:r>

</xml_diff>

<commit_message>
docs about what compiler versions are supported
</commit_message>
<xml_diff>
--- a/Documentation/Building Stroika.docx
+++ b/Documentation/Building Stroika.docx
@@ -42,6 +42,63 @@
       </w:r>
       <w:r>
         <w:t xml:space="preserve"> However, internally, some of these make rules use perl etc scripts. </w:t>
+      </w:r>
+    </w:p>
+    <w:p>
+      <w:pPr>
+        <w:pStyle w:val="Heading1"/>
+        <w:rPr>
+          <w:rFonts w:eastAsiaTheme="minorHAnsi"/>
+        </w:rPr>
+      </w:pPr>
+      <w:r>
+        <w:rPr>
+          <w:rFonts w:eastAsiaTheme="minorHAnsi"/>
+        </w:rPr>
+        <w:t xml:space="preserve">Required Tools and </w:t>
+      </w:r>
+      <w:r>
+        <w:rPr>
+          <w:rFonts w:eastAsiaTheme="minorHAnsi"/>
+        </w:rPr>
+        <w:t xml:space="preserve">compatible compiler </w:t>
+      </w:r>
+      <w:r>
+        <w:rPr>
+          <w:rFonts w:eastAsiaTheme="minorHAnsi"/>
+        </w:rPr>
+        <w:t>versions</w:t>
+      </w:r>
+    </w:p>
+    <w:p>
+      <w:r>
+        <w:t xml:space="preserve">Roughly, Stroika requires a modern C++ compiler (supporting C++14 or later), and gnu make to build. The details are below. But it is regularly tested with gcc 5 </w:t>
+      </w:r>
+      <w:r>
+        <w:t>and</w:t>
+      </w:r>
+      <w:r>
+        <w:t xml:space="preserve"> later, clang++</w:t>
+      </w:r>
+      <w:r>
+        <w:t>3.</w:t>
+      </w:r>
+      <w:r>
+        <w:t>9</w:t>
+      </w:r>
+      <w:r>
+        <w:t xml:space="preserve"> </w:t>
+      </w:r>
+      <w:r>
+        <w:t xml:space="preserve">or later, or visual studio 2017, or XCode </w:t>
+      </w:r>
+      <w:r>
+        <w:t xml:space="preserve">8 or </w:t>
+      </w:r>
+      <w:bookmarkStart w:id="0" w:name="_GoBack"/>
+      <w:bookmarkEnd w:id="0"/>
+      <w:r>
+        <w:t>9.</w:t>
       </w:r>
     </w:p>
     <w:p>
@@ -683,6 +740,7 @@
         </w:numPr>
       </w:pPr>
       <w:r>
+        <w:lastRenderedPageBreak/>
         <w:t>make all CONFIGURATION=</w:t>
       </w:r>
       <w:r>
@@ -1172,8 +1230,6 @@
       <w:r>
         <w:t xml:space="preserve">5.4, </w:t>
       </w:r>
-      <w:bookmarkStart w:id="0" w:name="_GoBack"/>
-      <w:bookmarkEnd w:id="0"/>
       <w:r>
         <w:t>6.x</w:t>
       </w:r>

</xml_diff>

<commit_message>
updated docs, and build defines to reflect what verisons of compilers Stroika v2.1 supports (gcc6 or later and clang6 or later)
</commit_message>
<xml_diff>
--- a/Documentation/Building Stroika.docx
+++ b/Documentation/Building Stroika.docx
@@ -155,8 +155,6 @@
       <w:r>
         <w:t xml:space="preserve"> (latest)</w:t>
       </w:r>
-      <w:bookmarkStart w:id="0" w:name="_GoBack"/>
-      <w:bookmarkEnd w:id="0"/>
       <w:r>
         <w:t xml:space="preserve">, </w:t>
       </w:r>
@@ -359,7 +357,7 @@
           <w:rPr>
             <w:rStyle w:val="Hyperlink"/>
           </w:rPr>
-          <w:t xml:space="preserve">https://github.com/SophistSolutions/Stroika/archive/V2-Release.tar.gz </w:t>
+          <w:t xml:space="preserve">https://github.com/SophistSolutions/Stroika/archive/V2.1-Release.tar.gz </w:t>
         </w:r>
       </w:hyperlink>
     </w:p>
@@ -391,7 +389,7 @@
           <w:rPr>
             <w:rStyle w:val="Hyperlink"/>
           </w:rPr>
-          <w:t>https://github.com/SophistSolutions/Stroika/archive/v2.0a211.tar.gz</w:t>
+          <w:t>https://github.com/SophistSolutions/Stroika/archive/v2.1d1.tar.gz</w:t>
         </w:r>
       </w:hyperlink>
     </w:p>
@@ -407,7 +405,13 @@
         <w:t xml:space="preserve">tar xf </w:t>
       </w:r>
       <w:r>
-        <w:t>V2-Release</w:t>
+        <w:t>V2</w:t>
+      </w:r>
+      <w:r>
+        <w:t>.1</w:t>
+      </w:r>
+      <w:r>
+        <w:t>-Release</w:t>
       </w:r>
       <w:r>
         <w:t>.tar.gz</w:t>
@@ -425,17 +429,13 @@
         <w:t xml:space="preserve">cd </w:t>
       </w:r>
       <w:r>
-        <w:t>Stroika-2.0a</w:t>
-      </w:r>
-      <w:r>
-        <w:t>2</w:t>
-      </w:r>
-      <w:r>
-        <w:t>1</w:t>
-      </w:r>
-      <w:r>
-        <w:t>1</w:t>
-      </w:r>
+        <w:t>Stroika-2.</w:t>
+      </w:r>
+      <w:r>
+        <w:t>1d1</w:t>
+      </w:r>
+      <w:bookmarkStart w:id="0" w:name="_GoBack"/>
+      <w:bookmarkEnd w:id="0"/>
       <w:r>
         <w:t xml:space="preserve"> (or whatever </w:t>
       </w:r>
@@ -1264,7 +1264,7 @@
         <w:t xml:space="preserve">gcc </w:t>
       </w:r>
       <w:r>
-        <w:t>5</w:t>
+        <w:t>6</w:t>
       </w:r>
       <w:r>
         <w:t xml:space="preserve"> </w:t>
@@ -1285,22 +1285,19 @@
         </w:numPr>
       </w:pPr>
       <w:r>
-        <w:t xml:space="preserve">Stroika is </w:t>
+        <w:t xml:space="preserve">Stroika </w:t>
+      </w:r>
+      <w:r>
+        <w:t xml:space="preserve">v2.1 </w:t>
+      </w:r>
+      <w:r>
+        <w:t xml:space="preserve">is </w:t>
       </w:r>
       <w:r>
         <w:t xml:space="preserve">currently tested with </w:t>
       </w:r>
       <w:r>
-        <w:t xml:space="preserve">gcc </w:t>
-      </w:r>
-      <w:r>
-        <w:t xml:space="preserve">5.4, </w:t>
-      </w:r>
-      <w:r>
-        <w:t>6.x</w:t>
-      </w:r>
-      <w:r>
-        <w:t>, 7.x</w:t>
+        <w:t>gcc6, gcc7, and gcc8</w:t>
       </w:r>
     </w:p>
     <w:p>
@@ -1318,19 +1315,19 @@
         <w:t xml:space="preserve">(clang++) </w:t>
       </w:r>
       <w:r>
-        <w:t>3.</w:t>
-      </w:r>
-      <w:r>
-        <w:t>9</w:t>
-      </w:r>
-      <w:r>
-        <w:t xml:space="preserve"> </w:t>
-      </w:r>
-      <w:r>
-        <w:t xml:space="preserve"> </w:t>
-      </w:r>
-      <w:r>
-        <w:t>or later</w:t>
+        <w:t>6 or later</w:t>
+      </w:r>
+    </w:p>
+    <w:p>
+      <w:pPr>
+        <w:pStyle w:val="ListParagraph"/>
+        <w:numPr>
+          <w:ilvl w:val="2"/>
+          <w:numId w:val="3"/>
+        </w:numPr>
+      </w:pPr>
+      <w:r>
+        <w:t>Stroika v2.1 is currently tested with clang6</w:t>
       </w:r>
     </w:p>
     <w:p>

</xml_diff>

<commit_message>
Lose support for gcc6 (because it lacks if constexpr support) - and therefore also drop support for qCompiler_InlineStaticMemberAutoDefined_Buggy workaroudn (only for gcc6)
</commit_message>
<xml_diff>
--- a/Documentation/Building Stroika.docx
+++ b/Documentation/Building Stroika.docx
@@ -41,7 +41,23 @@
         <w:t>.</w:t>
       </w:r>
       <w:r>
-        <w:t xml:space="preserve"> However, internally, some of these make rules use perl etc scripts. </w:t>
+        <w:t xml:space="preserve"> However, internally, some of these make rules use </w:t>
+      </w:r>
+      <w:proofErr w:type="spellStart"/>
+      <w:r>
+        <w:t>perl</w:t>
+      </w:r>
+      <w:proofErr w:type="spellEnd"/>
+      <w:r>
+        <w:t xml:space="preserve"> </w:t>
+      </w:r>
+      <w:proofErr w:type="spellStart"/>
+      <w:r>
+        <w:t>etc</w:t>
+      </w:r>
+      <w:proofErr w:type="spellEnd"/>
+      <w:r>
+        <w:t xml:space="preserve"> scripts. </w:t>
       </w:r>
     </w:p>
     <w:p>
@@ -123,46 +139,59 @@
         <w:t>Stroika</w:t>
       </w:r>
       <w:r>
-        <w:t xml:space="preserve"> is regularly tested with gcc </w:t>
-      </w:r>
-      <w:r>
-        <w:t>6</w:t>
-      </w:r>
+        <w:t xml:space="preserve"> is regularly tested with </w:t>
+      </w:r>
+      <w:proofErr w:type="spellStart"/>
+      <w:r>
+        <w:t>gcc</w:t>
+      </w:r>
+      <w:proofErr w:type="spellEnd"/>
       <w:r>
         <w:t xml:space="preserve"> </w:t>
       </w:r>
       <w:r>
+        <w:t>7</w:t>
+      </w:r>
+      <w:r>
+        <w:t xml:space="preserve"> </w:t>
+      </w:r>
+      <w:r>
         <w:t>and</w:t>
       </w:r>
       <w:r>
         <w:t xml:space="preserve"> later, clang++</w:t>
       </w:r>
       <w:r>
-        <w:t>4</w:t>
+        <w:t xml:space="preserve">6 </w:t>
+      </w:r>
+      <w:r>
+        <w:t xml:space="preserve">or later, </w:t>
+      </w:r>
+      <w:r>
+        <w:t>and</w:t>
+      </w:r>
+      <w:r>
+        <w:t xml:space="preserve"> visual studio 2017</w:t>
+      </w:r>
+      <w:r>
+        <w:t xml:space="preserve"> (latest)</w:t>
+      </w:r>
+      <w:r>
+        <w:t xml:space="preserve">, </w:t>
+      </w:r>
+      <w:r>
+        <w:t>and</w:t>
       </w:r>
       <w:r>
         <w:t xml:space="preserve"> </w:t>
       </w:r>
-      <w:r>
-        <w:t xml:space="preserve">or later, </w:t>
-      </w:r>
-      <w:r>
-        <w:t>and</w:t>
-      </w:r>
-      <w:r>
-        <w:t xml:space="preserve"> visual studio 2017</w:t>
-      </w:r>
-      <w:r>
-        <w:t xml:space="preserve"> (latest)</w:t>
-      </w:r>
-      <w:r>
-        <w:t xml:space="preserve">, </w:t>
-      </w:r>
-      <w:r>
-        <w:t>and</w:t>
-      </w:r>
-      <w:r>
-        <w:t xml:space="preserve"> XCode 9.</w:t>
+      <w:proofErr w:type="spellStart"/>
+      <w:r>
+        <w:t>XCode</w:t>
+      </w:r>
+      <w:proofErr w:type="spellEnd"/>
+      <w:r>
+        <w:t xml:space="preserve"> 9.</w:t>
       </w:r>
     </w:p>
     <w:p>
@@ -197,12 +226,23 @@
           <w:highlight w:val="black"/>
         </w:rPr>
       </w:pPr>
+      <w:proofErr w:type="spellStart"/>
+      <w:proofErr w:type="gramStart"/>
       <w:r>
         <w:rPr>
           <w:color w:val="FFFFFF" w:themeColor="background1"/>
           <w:highlight w:val="black"/>
         </w:rPr>
-        <w:t xml:space="preserve">wget </w:t>
+        <w:t>wget</w:t>
+      </w:r>
+      <w:proofErr w:type="spellEnd"/>
+      <w:proofErr w:type="gramEnd"/>
+      <w:r>
+        <w:rPr>
+          <w:color w:val="FFFFFF" w:themeColor="background1"/>
+          <w:highlight w:val="black"/>
+        </w:rPr>
+        <w:t xml:space="preserve"> </w:t>
       </w:r>
       <w:hyperlink r:id="rId5" w:history="1">
         <w:r>
@@ -239,82 +279,109 @@
           <w:highlight w:val="black"/>
         </w:rPr>
       </w:pPr>
+      <w:proofErr w:type="gramStart"/>
       <w:r>
         <w:rPr>
           <w:color w:val="FFFFFF" w:themeColor="background1"/>
           <w:highlight w:val="black"/>
         </w:rPr>
-        <w:t>tar xf</w:t>
-      </w:r>
+        <w:t>tar</w:t>
+      </w:r>
+      <w:proofErr w:type="gramEnd"/>
       <w:r>
         <w:rPr>
           <w:color w:val="FFFFFF" w:themeColor="background1"/>
           <w:highlight w:val="black"/>
         </w:rPr>
-        <w:t xml:space="preserve"> V2-Release</w:t>
-      </w:r>
+        <w:t xml:space="preserve"> </w:t>
+      </w:r>
+      <w:proofErr w:type="spellStart"/>
       <w:r>
         <w:rPr>
           <w:color w:val="FFFFFF" w:themeColor="background1"/>
           <w:highlight w:val="black"/>
         </w:rPr>
-        <w:t>.tar.gz</w:t>
-      </w:r>
-    </w:p>
-    <w:p>
-      <w:pPr>
-        <w:pStyle w:val="CodeFragment"/>
-        <w:rPr>
-          <w:color w:val="FFFFFF" w:themeColor="background1"/>
-        </w:rPr>
-      </w:pPr>
+        <w:t>xf</w:t>
+      </w:r>
+      <w:proofErr w:type="spellEnd"/>
       <w:r>
         <w:rPr>
           <w:color w:val="FFFFFF" w:themeColor="background1"/>
           <w:highlight w:val="black"/>
         </w:rPr>
-        <w:t xml:space="preserve">make </w:t>
+        <w:t xml:space="preserve"> V2-Release</w:t>
       </w:r>
       <w:r>
         <w:rPr>
           <w:color w:val="FFFFFF" w:themeColor="background1"/>
           <w:highlight w:val="black"/>
         </w:rPr>
-        <w:t>--</w:t>
-      </w:r>
+        <w:t>.tar.gz</w:t>
+      </w:r>
+    </w:p>
+    <w:p>
+      <w:pPr>
+        <w:pStyle w:val="CodeFragment"/>
+        <w:rPr>
+          <w:color w:val="FFFFFF" w:themeColor="background1"/>
+        </w:rPr>
+      </w:pPr>
+      <w:proofErr w:type="gramStart"/>
       <w:r>
         <w:rPr>
           <w:color w:val="FFFFFF" w:themeColor="background1"/>
           <w:highlight w:val="black"/>
         </w:rPr>
-        <w:t xml:space="preserve">directory </w:t>
-      </w:r>
+        <w:t>make</w:t>
+      </w:r>
+      <w:proofErr w:type="gramEnd"/>
       <w:r>
         <w:rPr>
           <w:color w:val="FFFFFF" w:themeColor="background1"/>
           <w:highlight w:val="black"/>
         </w:rPr>
-        <w:t>Stroika-</w:t>
+        <w:t xml:space="preserve"> </w:t>
       </w:r>
       <w:r>
         <w:rPr>
           <w:color w:val="FFFFFF" w:themeColor="background1"/>
           <w:highlight w:val="black"/>
         </w:rPr>
-        <w:t>2-Release</w:t>
+        <w:t>--</w:t>
       </w:r>
       <w:r>
         <w:rPr>
           <w:color w:val="FFFFFF" w:themeColor="background1"/>
           <w:highlight w:val="black"/>
         </w:rPr>
-        <w:t xml:space="preserve"> </w:t>
+        <w:t xml:space="preserve">directory </w:t>
       </w:r>
       <w:r>
         <w:rPr>
           <w:color w:val="FFFFFF" w:themeColor="background1"/>
           <w:highlight w:val="black"/>
         </w:rPr>
+        <w:t>Stroika-</w:t>
+      </w:r>
+      <w:r>
+        <w:rPr>
+          <w:color w:val="FFFFFF" w:themeColor="background1"/>
+          <w:highlight w:val="black"/>
+        </w:rPr>
+        <w:t>2-Release</w:t>
+      </w:r>
+      <w:r>
+        <w:rPr>
+          <w:color w:val="FFFFFF" w:themeColor="background1"/>
+          <w:highlight w:val="black"/>
+        </w:rPr>
+        <w:t xml:space="preserve"> </w:t>
+      </w:r>
+      <w:r>
+        <w:rPr>
+          <w:color w:val="FFFFFF" w:themeColor="background1"/>
+          <w:highlight w:val="black"/>
+        </w:rPr>
         <w:t>all run-tests</w:t>
       </w:r>
     </w:p>
@@ -349,8 +416,13 @@
           <w:numId w:val="6"/>
         </w:numPr>
       </w:pPr>
-      <w:r>
-        <w:t xml:space="preserve">wget </w:t>
+      <w:proofErr w:type="spellStart"/>
+      <w:r>
+        <w:t>wget</w:t>
+      </w:r>
+      <w:proofErr w:type="spellEnd"/>
+      <w:r>
+        <w:t xml:space="preserve"> </w:t>
       </w:r>
       <w:hyperlink r:id="rId6" w:history="1">
         <w:r>
@@ -369,20 +441,29 @@
           <w:i/>
         </w:rPr>
       </w:pPr>
+      <w:proofErr w:type="gramStart"/>
       <w:r>
         <w:rPr>
           <w:i/>
         </w:rPr>
         <w:t>or</w:t>
       </w:r>
+      <w:proofErr w:type="gramEnd"/>
     </w:p>
     <w:p>
       <w:pPr>
         <w:pStyle w:val="PlainText"/>
         <w:ind w:left="1080"/>
       </w:pPr>
-      <w:r>
-        <w:t xml:space="preserve">wget </w:t>
+      <w:proofErr w:type="spellStart"/>
+      <w:proofErr w:type="gramStart"/>
+      <w:r>
+        <w:t>wget</w:t>
+      </w:r>
+      <w:proofErr w:type="spellEnd"/>
+      <w:proofErr w:type="gramEnd"/>
+      <w:r>
+        <w:t xml:space="preserve"> </w:t>
       </w:r>
       <w:hyperlink r:id="rId7" w:history="1">
         <w:r>
@@ -402,7 +483,15 @@
         </w:numPr>
       </w:pPr>
       <w:r>
-        <w:t xml:space="preserve">tar xf </w:t>
+        <w:t xml:space="preserve">tar </w:t>
+      </w:r>
+      <w:proofErr w:type="spellStart"/>
+      <w:r>
+        <w:t>xf</w:t>
+      </w:r>
+      <w:proofErr w:type="spellEnd"/>
+      <w:r>
+        <w:t xml:space="preserve"> </w:t>
       </w:r>
       <w:r>
         <w:t>V2</w:t>
@@ -434,8 +523,6 @@
       <w:r>
         <w:t>1d1</w:t>
       </w:r>
-      <w:bookmarkStart w:id="0" w:name="_GoBack"/>
-      <w:bookmarkEnd w:id="0"/>
       <w:r>
         <w:t xml:space="preserve"> (or whatever </w:t>
       </w:r>
@@ -577,9 +664,11 @@
       <w:r>
         <w:t xml:space="preserve">Review/edit </w:t>
       </w:r>
+      <w:proofErr w:type="spellStart"/>
       <w:r>
         <w:t>ConfigurationFiles</w:t>
       </w:r>
+      <w:proofErr w:type="spellEnd"/>
       <w:r>
         <w:t>/</w:t>
       </w:r>
@@ -623,7 +712,7 @@
         <w:t>GCC</w:t>
       </w:r>
       <w:r>
-        <w:t>63</w:t>
+        <w:t>7</w:t>
       </w:r>
       <w:r>
         <w:t>Config</w:t>
@@ -650,16 +739,7 @@
         <w:t xml:space="preserve"> --compiler-driver 'g++-</w:t>
       </w:r>
       <w:r>
-        <w:t>6</w:t>
-      </w:r>
-      <w:r>
-        <w:t>.</w:t>
-      </w:r>
-      <w:r>
-        <w:t>3</w:t>
-      </w:r>
-      <w:r>
-        <w:t>'</w:t>
+        <w:t>7</w:t>
       </w:r>
     </w:p>
     <w:p>
@@ -670,6 +750,7 @@
           <w:i/>
         </w:rPr>
       </w:pPr>
+      <w:proofErr w:type="gramStart"/>
       <w:r>
         <w:rPr>
           <w:i/>
@@ -677,6 +758,7 @@
         <w:lastRenderedPageBreak/>
         <w:t>or</w:t>
       </w:r>
+      <w:proofErr w:type="gramEnd"/>
     </w:p>
     <w:p>
       <w:pPr>
@@ -714,13 +796,55 @@
         <w:rPr>
           <w:i/>
         </w:rPr>
-        <w:t xml:space="preserve"> --cp</w:t>
-      </w:r>
+        <w:t xml:space="preserve"> --</w:t>
+      </w:r>
+      <w:proofErr w:type="spellStart"/>
       <w:r>
         <w:rPr>
           <w:i/>
         </w:rPr>
-        <w:t>pstd-version-flag '--std=c++1</w:t>
+        <w:t>cp</w:t>
+      </w:r>
+      <w:r>
+        <w:rPr>
+          <w:i/>
+        </w:rPr>
+        <w:t>pstd</w:t>
+      </w:r>
+      <w:proofErr w:type="spellEnd"/>
+      <w:r>
+        <w:rPr>
+          <w:i/>
+        </w:rPr>
+        <w:t>-version-flag '--</w:t>
+      </w:r>
+      <w:proofErr w:type="spellStart"/>
+      <w:r>
+        <w:rPr>
+          <w:i/>
+        </w:rPr>
+        <w:t>std</w:t>
+      </w:r>
+      <w:proofErr w:type="spellEnd"/>
+      <w:r>
+        <w:rPr>
+          <w:i/>
+        </w:rPr>
+        <w:t>=</w:t>
+      </w:r>
+      <w:proofErr w:type="spellStart"/>
+      <w:r>
+        <w:rPr>
+          <w:i/>
+        </w:rPr>
+        <w:t>c++</w:t>
+      </w:r>
+      <w:proofErr w:type="spellEnd"/>
+      <w:r>
+        <w:rPr>
+          <w:i/>
+        </w:rPr>
+        <w:t>1</w:t>
       </w:r>
       <w:r>
         <w:rPr>
@@ -743,12 +867,14 @@
           <w:i/>
         </w:rPr>
       </w:pPr>
+      <w:proofErr w:type="gramStart"/>
       <w:r>
         <w:rPr>
           <w:i/>
         </w:rPr>
         <w:t>or</w:t>
       </w:r>
+      <w:proofErr w:type="gramEnd"/>
     </w:p>
     <w:p>
       <w:pPr>
@@ -780,8 +906,13 @@
         </w:numPr>
       </w:pPr>
       <w:r>
-        <w:t>ls ConfigurationFiles</w:t>
-      </w:r>
+        <w:t xml:space="preserve">ls </w:t>
+      </w:r>
+      <w:proofErr w:type="spellStart"/>
+      <w:r>
+        <w:t>ConfigurationFiles</w:t>
+      </w:r>
+      <w:proofErr w:type="spellEnd"/>
       <w:r>
         <w:t>/</w:t>
       </w:r>
@@ -813,8 +944,16 @@
         <w:rPr>
           <w:i/>
         </w:rPr>
-        <w:t>a-config</w:t>
-      </w:r>
+        <w:t>a-</w:t>
+      </w:r>
+      <w:proofErr w:type="spellStart"/>
+      <w:r>
+        <w:rPr>
+          <w:i/>
+        </w:rPr>
+        <w:t>config</w:t>
+      </w:r>
+      <w:proofErr w:type="spellEnd"/>
     </w:p>
     <w:p>
       <w:pPr>
@@ -831,8 +970,16 @@
         <w:rPr>
           <w:i/>
         </w:rPr>
-        <w:t>a-config</w:t>
-      </w:r>
+        <w:t>a-</w:t>
+      </w:r>
+      <w:proofErr w:type="spellStart"/>
+      <w:r>
+        <w:rPr>
+          <w:i/>
+        </w:rPr>
+        <w:t>config</w:t>
+      </w:r>
+      <w:proofErr w:type="spellEnd"/>
     </w:p>
     <w:p>
       <w:pPr>
@@ -863,12 +1010,14 @@
       <w:r>
         <w:t xml:space="preserve">(in the folder </w:t>
       </w:r>
+      <w:proofErr w:type="spellStart"/>
       <w:r>
         <w:t>ConfigurationFile</w:t>
       </w:r>
       <w:r>
         <w:t>s</w:t>
       </w:r>
+      <w:proofErr w:type="spellEnd"/>
       <w:r>
         <w:t>/)</w:t>
       </w:r>
@@ -939,8 +1088,13 @@
           <w:numId w:val="2"/>
         </w:numPr>
       </w:pPr>
-      <w:r>
-        <w:t>c++ compiler supporting C++14 or later</w:t>
+      <w:proofErr w:type="spellStart"/>
+      <w:r>
+        <w:t>c++</w:t>
+      </w:r>
+      <w:proofErr w:type="spellEnd"/>
+      <w:r>
+        <w:t xml:space="preserve"> compiler supporting C++14 or later</w:t>
       </w:r>
     </w:p>
     <w:p>
@@ -978,9 +1132,11 @@
           <w:numId w:val="2"/>
         </w:numPr>
       </w:pPr>
+      <w:proofErr w:type="spellStart"/>
       <w:r>
         <w:t>perl</w:t>
       </w:r>
+      <w:proofErr w:type="spellEnd"/>
     </w:p>
     <w:p>
       <w:pPr>
@@ -990,9 +1146,11 @@
           <w:numId w:val="2"/>
         </w:numPr>
       </w:pPr>
+      <w:proofErr w:type="spellStart"/>
       <w:r>
         <w:t>pkg-config</w:t>
       </w:r>
+      <w:proofErr w:type="spellEnd"/>
     </w:p>
     <w:p>
       <w:pPr>
@@ -1002,9 +1160,11 @@
           <w:numId w:val="2"/>
         </w:numPr>
       </w:pPr>
+      <w:proofErr w:type="spellStart"/>
       <w:r>
         <w:t>realpath</w:t>
       </w:r>
+      <w:proofErr w:type="spellEnd"/>
     </w:p>
     <w:p>
       <w:pPr>
@@ -1014,9 +1174,11 @@
           <w:numId w:val="2"/>
         </w:numPr>
       </w:pPr>
+      <w:proofErr w:type="spellStart"/>
       <w:r>
         <w:t>sed</w:t>
       </w:r>
+      <w:proofErr w:type="spellEnd"/>
     </w:p>
     <w:p>
       <w:pPr>
@@ -1038,9 +1200,11 @@
           <w:numId w:val="2"/>
         </w:numPr>
       </w:pPr>
+      <w:proofErr w:type="spellStart"/>
       <w:r>
         <w:t>tr</w:t>
       </w:r>
+      <w:proofErr w:type="spellEnd"/>
     </w:p>
     <w:p>
       <w:pPr>
@@ -1050,9 +1214,11 @@
           <w:numId w:val="2"/>
         </w:numPr>
       </w:pPr>
+      <w:proofErr w:type="spellStart"/>
       <w:r>
         <w:t>wget</w:t>
       </w:r>
+      <w:proofErr w:type="spellEnd"/>
     </w:p>
     <w:p>
       <w:pPr>
@@ -1083,8 +1249,13 @@
         <w:pStyle w:val="Heading2"/>
       </w:pPr>
       <w:r>
-        <w:t>For MacOS</w:t>
-      </w:r>
+        <w:t xml:space="preserve">For </w:t>
+      </w:r>
+      <w:proofErr w:type="spellStart"/>
+      <w:r>
+        <w:t>MacOS</w:t>
+      </w:r>
+      <w:proofErr w:type="spellEnd"/>
     </w:p>
     <w:p>
       <w:pPr>
@@ -1094,11 +1265,13 @@
           <w:numId w:val="6"/>
         </w:numPr>
       </w:pPr>
-      <w:r>
-        <w:t>XCode 8</w:t>
-      </w:r>
-      <w:r>
-        <w:t>, XCode 9</w:t>
+      <w:proofErr w:type="spellStart"/>
+      <w:r>
+        <w:t>XCode</w:t>
+      </w:r>
+      <w:proofErr w:type="spellEnd"/>
+      <w:r>
+        <w:t xml:space="preserve"> 9</w:t>
       </w:r>
       <w:r>
         <w:t xml:space="preserve"> or later </w:t>
@@ -1113,7 +1286,15 @@
         </w:numPr>
       </w:pPr>
       <w:r>
-        <w:t xml:space="preserve">install from appstore, </w:t>
+        <w:t xml:space="preserve">install from </w:t>
+      </w:r>
+      <w:proofErr w:type="spellStart"/>
+      <w:r>
+        <w:t>appstore</w:t>
+      </w:r>
+      <w:proofErr w:type="spellEnd"/>
+      <w:r>
+        <w:t xml:space="preserve">, </w:t>
       </w:r>
     </w:p>
     <w:p>
@@ -1136,8 +1317,13 @@
           <w:numId w:val="6"/>
         </w:numPr>
       </w:pPr>
-      <w:r>
-        <w:t xml:space="preserve">xcode-select </w:t>
+      <w:proofErr w:type="spellStart"/>
+      <w:r>
+        <w:t>xcode</w:t>
+      </w:r>
+      <w:proofErr w:type="spellEnd"/>
+      <w:r>
+        <w:t xml:space="preserve">-select </w:t>
       </w:r>
       <w:r>
         <w:t>–</w:t>
@@ -1161,7 +1347,15 @@
         <w:t>can be helpful</w:t>
       </w:r>
       <w:r>
-        <w:t xml:space="preserve"> (but use whatever package mgr you wish)</w:t>
+        <w:t xml:space="preserve"> (but use whatever package </w:t>
+      </w:r>
+      <w:proofErr w:type="spellStart"/>
+      <w:r>
+        <w:t>mgr</w:t>
+      </w:r>
+      <w:proofErr w:type="spellEnd"/>
+      <w:r>
+        <w:t xml:space="preserve"> you wish)</w:t>
       </w:r>
     </w:p>
     <w:p>
@@ -1173,7 +1367,15 @@
         </w:numPr>
       </w:pPr>
       <w:r>
-        <w:t xml:space="preserve">ruby -e "$(curl -fsSL </w:t>
+        <w:t>ruby -e "$(curl -</w:t>
+      </w:r>
+      <w:proofErr w:type="spellStart"/>
+      <w:r>
+        <w:t>fsSL</w:t>
+      </w:r>
+      <w:proofErr w:type="spellEnd"/>
+      <w:r>
+        <w:t xml:space="preserve"> </w:t>
       </w:r>
       <w:hyperlink r:id="rId8" w:history="1">
         <w:r>
@@ -1217,8 +1419,13 @@
         </w:numPr>
       </w:pPr>
       <w:r>
-        <w:t>gnu-sed</w:t>
-      </w:r>
+        <w:t>gnu-</w:t>
+      </w:r>
+      <w:proofErr w:type="spellStart"/>
+      <w:r>
+        <w:t>sed</w:t>
+      </w:r>
+      <w:proofErr w:type="spellEnd"/>
     </w:p>
     <w:p>
       <w:pPr>
@@ -1229,7 +1436,15 @@
         </w:numPr>
       </w:pPr>
       <w:r>
-        <w:t>p7zip  (if building lzma)</w:t>
+        <w:t xml:space="preserve">p7zip  (if building </w:t>
+      </w:r>
+      <w:proofErr w:type="spellStart"/>
+      <w:r>
+        <w:t>lzma</w:t>
+      </w:r>
+      <w:proofErr w:type="spellEnd"/>
+      <w:r>
+        <w:t>)</w:t>
       </w:r>
     </w:p>
     <w:p>
@@ -1260,11 +1475,16 @@
           <w:numId w:val="3"/>
         </w:numPr>
       </w:pPr>
-      <w:r>
-        <w:t xml:space="preserve">gcc </w:t>
-      </w:r>
-      <w:r>
-        <w:t>6</w:t>
+      <w:proofErr w:type="spellStart"/>
+      <w:r>
+        <w:t>gcc</w:t>
+      </w:r>
+      <w:proofErr w:type="spellEnd"/>
+      <w:r>
+        <w:t xml:space="preserve"> </w:t>
+      </w:r>
+      <w:r>
+        <w:t>7</w:t>
       </w:r>
       <w:r>
         <w:t xml:space="preserve"> </w:t>
@@ -1297,7 +1517,7 @@
         <w:t xml:space="preserve">currently tested with </w:t>
       </w:r>
       <w:r>
-        <w:t>gcc6, gcc7, and gcc8</w:t>
+        <w:t>gcc7, and gcc8</w:t>
       </w:r>
     </w:p>
     <w:p>
@@ -1308,8 +1528,13 @@
           <w:numId w:val="3"/>
         </w:numPr>
       </w:pPr>
-      <w:r>
-        <w:t xml:space="preserve">llvm </w:t>
+      <w:proofErr w:type="spellStart"/>
+      <w:r>
+        <w:t>llvm</w:t>
+      </w:r>
+      <w:proofErr w:type="spellEnd"/>
+      <w:r>
+        <w:t xml:space="preserve"> </w:t>
       </w:r>
       <w:r>
         <w:t xml:space="preserve">(clang++) </w:t>
@@ -1338,8 +1563,13 @@
           <w:numId w:val="3"/>
         </w:numPr>
       </w:pPr>
-      <w:r>
-        <w:t>automake  (if building curl)</w:t>
+      <w:proofErr w:type="spellStart"/>
+      <w:r>
+        <w:t>automake</w:t>
+      </w:r>
+      <w:proofErr w:type="spellEnd"/>
+      <w:r>
+        <w:t xml:space="preserve">  (if building curl)</w:t>
       </w:r>
     </w:p>
     <w:p>
@@ -1350,8 +1580,13 @@
           <w:numId w:val="3"/>
         </w:numPr>
       </w:pPr>
-      <w:r>
-        <w:t>libtool (gnu version) – (if building curl)</w:t>
+      <w:proofErr w:type="spellStart"/>
+      <w:r>
+        <w:t>libtool</w:t>
+      </w:r>
+      <w:proofErr w:type="spellEnd"/>
+      <w:r>
+        <w:t xml:space="preserve"> (gnu version) – (if building curl)</w:t>
       </w:r>
     </w:p>
     <w:p/>
@@ -1469,9 +1704,11 @@
           <w:numId w:val="4"/>
         </w:numPr>
       </w:pPr>
+      <w:proofErr w:type="spellStart"/>
       <w:r>
         <w:t>openssl</w:t>
       </w:r>
+      <w:proofErr w:type="spellEnd"/>
     </w:p>
     <w:p>
       <w:pPr>
@@ -1481,9 +1718,11 @@
           <w:numId w:val="4"/>
         </w:numPr>
       </w:pPr>
+      <w:proofErr w:type="spellStart"/>
       <w:r>
         <w:t>zlib</w:t>
       </w:r>
+      <w:proofErr w:type="spellEnd"/>
     </w:p>
     <w:p>
       <w:pPr>
@@ -1493,8 +1732,13 @@
           <w:numId w:val="4"/>
         </w:numPr>
       </w:pPr>
-      <w:r>
-        <w:t>lzma SDK</w:t>
+      <w:proofErr w:type="spellStart"/>
+      <w:r>
+        <w:t>lzma</w:t>
+      </w:r>
+      <w:proofErr w:type="spellEnd"/>
+      <w:r>
+        <w:t xml:space="preserve"> SDK</w:t>
       </w:r>
     </w:p>
     <w:p>
@@ -1529,7 +1773,31 @@
     </w:p>
     <w:p>
       <w:r>
-        <w:t xml:space="preserve">We seriously considered a number of build systems, including cmake, ant, perl scripts, qmake, etc. They all weak, with ant possibly being the best alternative, except that </w:t>
+        <w:t xml:space="preserve">We seriously considered a number of build systems, including </w:t>
+      </w:r>
+      <w:proofErr w:type="spellStart"/>
+      <w:r>
+        <w:t>cmake</w:t>
+      </w:r>
+      <w:proofErr w:type="spellEnd"/>
+      <w:r>
+        <w:t xml:space="preserve">, ant, </w:t>
+      </w:r>
+      <w:proofErr w:type="spellStart"/>
+      <w:r>
+        <w:t>perl</w:t>
+      </w:r>
+      <w:proofErr w:type="spellEnd"/>
+      <w:r>
+        <w:t xml:space="preserve"> scripts, </w:t>
+      </w:r>
+      <w:proofErr w:type="spellStart"/>
+      <w:r>
+        <w:t>qmake</w:t>
+      </w:r>
+      <w:proofErr w:type="spellEnd"/>
+      <w:r>
+        <w:t xml:space="preserve">, etc. They all weak, with ant possibly being the best alternative, except that </w:t>
       </w:r>
       <w:r>
         <w:t>it’s</w:t>
@@ -1556,10 +1824,18 @@
         <w:t>The design is to make a set of co</w:t>
       </w:r>
       <w:r>
-        <w:t>nfiguration files – each stored in the Configuration</w:t>
-      </w:r>
-      <w:r>
-        <w:t>Files/</w:t>
+        <w:t xml:space="preserve">nfiguration files – each stored in the </w:t>
+      </w:r>
+      <w:proofErr w:type="spellStart"/>
+      <w:r>
+        <w:t>Configuration</w:t>
+      </w:r>
+      <w:r>
+        <w:t>Files</w:t>
+      </w:r>
+      <w:proofErr w:type="spellEnd"/>
+      <w:r>
+        <w:t>/</w:t>
       </w:r>
       <w:r>
         <w:t xml:space="preserve"> directory. Configurations are described by a single XML file. They can be generated using</w:t>
@@ -1577,17 +1853,45 @@
       </w:pPr>
       <w:r>
         <w:tab/>
-        <w:t xml:space="preserve">configure --help </w:t>
-      </w:r>
-    </w:p>
-    <w:p>
-      <w:r>
-        <w:t>for more information.</w:t>
-      </w:r>
-    </w:p>
-    <w:p>
-      <w:r>
-        <w:t>A configuration comprises BOTH target platform (e.g. windows/linux), hardware (e.g. PowerPC, x86, x64, ARM), and any other options (debug build, enable assertions, support OpenSSL, etc).</w:t>
+      </w:r>
+      <w:proofErr w:type="gramStart"/>
+      <w:r>
+        <w:t>configure</w:t>
+      </w:r>
+      <w:proofErr w:type="gramEnd"/>
+      <w:r>
+        <w:t xml:space="preserve"> --help </w:t>
+      </w:r>
+    </w:p>
+    <w:p>
+      <w:proofErr w:type="gramStart"/>
+      <w:r>
+        <w:t>for</w:t>
+      </w:r>
+      <w:proofErr w:type="gramEnd"/>
+      <w:r>
+        <w:t xml:space="preserve"> more information.</w:t>
+      </w:r>
+    </w:p>
+    <w:p>
+      <w:r>
+        <w:t>A configuration comprises BOTH target platform (e.g. windows/</w:t>
+      </w:r>
+      <w:proofErr w:type="spellStart"/>
+      <w:r>
+        <w:t>linux</w:t>
+      </w:r>
+      <w:proofErr w:type="spellEnd"/>
+      <w:r>
+        <w:t xml:space="preserve">), hardware (e.g. PowerPC, x86, x64, ARM), and any other options (debug build, enable assertions, support OpenSSL, </w:t>
+      </w:r>
+      <w:proofErr w:type="spellStart"/>
+      <w:r>
+        <w:t>etc</w:t>
+      </w:r>
+      <w:proofErr w:type="spellEnd"/>
+      <w:r>
+        <w:t>).</w:t>
       </w:r>
     </w:p>
     <w:p>
@@ -1602,7 +1906,15 @@
     </w:p>
     <w:p>
       <w:r>
-        <w:t>@todo A FUTURE version of Stroika will have an XML Schema (XSD) to describe the configuration file format.</w:t>
+        <w:t>@</w:t>
+      </w:r>
+      <w:proofErr w:type="spellStart"/>
+      <w:r>
+        <w:t>todo</w:t>
+      </w:r>
+      <w:proofErr w:type="spellEnd"/>
+      <w:r>
+        <w:t xml:space="preserve"> A FUTURE version of Stroika will have an XML Schema (XSD) to describe the configuration file format.</w:t>
       </w:r>
     </w:p>
     <w:p>
@@ -1616,12 +1928,24 @@
       </w:pPr>
       <w:r>
         <w:tab/>
-        <w:t>make apply-configurations</w:t>
-      </w:r>
-    </w:p>
-    <w:p>
-      <w:r>
-        <w:t>to generate all the directories and files dependent on the defined configurations. Note – this is generally not necessary, and called automatically.</w:t>
+      </w:r>
+      <w:proofErr w:type="gramStart"/>
+      <w:r>
+        <w:t>make</w:t>
+      </w:r>
+      <w:proofErr w:type="gramEnd"/>
+      <w:r>
+        <w:t xml:space="preserve"> apply-configurations</w:t>
+      </w:r>
+    </w:p>
+    <w:p>
+      <w:proofErr w:type="gramStart"/>
+      <w:r>
+        <w:t>to</w:t>
+      </w:r>
+      <w:proofErr w:type="gramEnd"/>
+      <w:r>
+        <w:t xml:space="preserve"> generate all the directories and files dependent on the defined configurations. Note – this is generally not necessary, and called automatically.</w:t>
       </w:r>
     </w:p>
     <w:p>
@@ -1634,19 +1958,45 @@
     </w:p>
     <w:p>
       <w:r>
-        <w:t xml:space="preserve">Intermediate files (objs etc) go into </w:t>
-      </w:r>
+        <w:t>Intermediate files (</w:t>
+      </w:r>
+      <w:proofErr w:type="spellStart"/>
+      <w:r>
+        <w:t>objs</w:t>
+      </w:r>
+      <w:proofErr w:type="spellEnd"/>
+      <w:r>
+        <w:t xml:space="preserve"> </w:t>
+      </w:r>
+      <w:proofErr w:type="spellStart"/>
+      <w:r>
+        <w:t>etc</w:t>
+      </w:r>
+      <w:proofErr w:type="spellEnd"/>
+      <w:r>
+        <w:t xml:space="preserve">) go into </w:t>
+      </w:r>
+      <w:proofErr w:type="spellStart"/>
       <w:r>
         <w:rPr>
           <w:b/>
         </w:rPr>
         <w:t>IntermediateFiles</w:t>
       </w:r>
+      <w:proofErr w:type="spellEnd"/>
+      <w:proofErr w:type="gramStart"/>
       <w:r>
         <w:rPr>
           <w:b/>
         </w:rPr>
-        <w:t>/{CONFIGURATION-NAME}</w:t>
+        <w:t>/{</w:t>
+      </w:r>
+      <w:proofErr w:type="gramEnd"/>
+      <w:r>
+        <w:rPr>
+          <w:b/>
+        </w:rPr>
+        <w:t>CONFIGURATION-NAME}</w:t>
       </w:r>
       <w:r>
         <w:t xml:space="preserve">. Final build products (libraries and executables) go into </w:t>
@@ -1657,11 +2007,19 @@
         </w:rPr>
         <w:t>Builds</w:t>
       </w:r>
+      <w:proofErr w:type="gramStart"/>
       <w:r>
         <w:rPr>
           <w:b/>
         </w:rPr>
-        <w:t>/{CONFIGURATION-NAME}</w:t>
+        <w:t>/{</w:t>
+      </w:r>
+      <w:proofErr w:type="gramEnd"/>
+      <w:r>
+        <w:rPr>
+          <w:b/>
+        </w:rPr>
+        <w:t>CONFIGURATION-NAME}</w:t>
       </w:r>
       <w:r>
         <w:t>.</w:t>
@@ -1682,7 +2040,15 @@
     </w:p>
     <w:p>
       <w:r>
-        <w:t>On any platform, building Stroika, and all is demo applications and regression tests is as simple as cd’ing to the top-level directory, and typing make</w:t>
+        <w:t xml:space="preserve">On any platform, building Stroika, and all is demo applications and regression tests is as simple as </w:t>
+      </w:r>
+      <w:proofErr w:type="spellStart"/>
+      <w:r>
+        <w:t>cd’ing</w:t>
+      </w:r>
+      <w:proofErr w:type="spellEnd"/>
+      <w:r>
+        <w:t xml:space="preserve"> to the top-level directory, and typing make</w:t>
       </w:r>
     </w:p>
     <w:p>
@@ -1755,11 +2121,21 @@
       <w:pPr>
         <w:pStyle w:val="ListParagraph"/>
       </w:pPr>
+      <w:proofErr w:type="gramStart"/>
       <w:r>
         <w:t>builds</w:t>
       </w:r>
-      <w:r>
-        <w:t xml:space="preserve"> the stroika library, tests, demos, etc. </w:t>
+      <w:proofErr w:type="gramEnd"/>
+      <w:r>
+        <w:t xml:space="preserve"> the </w:t>
+      </w:r>
+      <w:proofErr w:type="spellStart"/>
+      <w:r>
+        <w:t>stroika</w:t>
+      </w:r>
+      <w:proofErr w:type="spellEnd"/>
+      <w:r>
+        <w:t xml:space="preserve"> library, tests, demos, etc. </w:t>
       </w:r>
     </w:p>
     <w:p>
@@ -1872,7 +2248,15 @@
     </w:p>
     <w:p>
       <w:r>
-        <w:t>All the make targets (e.g. all, libraries etc) take an OPTIONAL parameter CONFIGURATION. If specified, only that configuration is built. If omitted (or empty) – ALL configurations are built</w:t>
+        <w:t xml:space="preserve">All the make targets (e.g. all, libraries </w:t>
+      </w:r>
+      <w:proofErr w:type="spellStart"/>
+      <w:r>
+        <w:t>etc</w:t>
+      </w:r>
+      <w:proofErr w:type="spellEnd"/>
+      <w:r>
+        <w:t>) take an OPTIONAL parameter CONFIGURATION. If specified, only that configuration is built. If omitted (or empty) – ALL configurations are built</w:t>
       </w:r>
       <w:r>
         <w:t>.</w:t>
@@ -1904,8 +2288,23 @@
       <w:r>
         <w:t xml:space="preserve">Using </w:t>
       </w:r>
-      <w:r>
-        <w:t>QtCreator (on unix)</w:t>
+      <w:proofErr w:type="spellStart"/>
+      <w:r>
+        <w:t>QtCreator</w:t>
+      </w:r>
+      <w:proofErr w:type="spellEnd"/>
+      <w:r>
+        <w:t xml:space="preserve"> (on </w:t>
+      </w:r>
+      <w:proofErr w:type="spellStart"/>
+      <w:proofErr w:type="gramStart"/>
+      <w:r>
+        <w:t>unix</w:t>
+      </w:r>
+      <w:proofErr w:type="spellEnd"/>
+      <w:proofErr w:type="gramEnd"/>
+      <w:r>
+        <w:t>)</w:t>
       </w:r>
     </w:p>
     <w:p>
@@ -1916,7 +2315,15 @@
         <w:t>Library/Projects/QtCreator/CreateQtCreatorSymbolicLinks.sh</w:t>
       </w:r>
       <w:r>
-        <w:t xml:space="preserve"> to create project files at the top level of your Stroika directory. Then you can open that .creator file in qtCreator, and build and debug Stroika-based </w:t>
+        <w:t xml:space="preserve"> to create project files at the top level of your Stroika directory. Then you can open that .creator file in </w:t>
+      </w:r>
+      <w:proofErr w:type="spellStart"/>
+      <w:r>
+        <w:t>qtCreator</w:t>
+      </w:r>
+      <w:proofErr w:type="spellEnd"/>
+      <w:r>
+        <w:t xml:space="preserve">, and build and debug Stroika-based </w:t>
       </w:r>
       <w:r>
         <w:t>applications</w:t>
@@ -1924,6 +2331,8 @@
       <w:r>
         <w:t>.</w:t>
       </w:r>
+      <w:bookmarkStart w:id="0" w:name="_GoBack"/>
+      <w:bookmarkEnd w:id="0"/>
     </w:p>
     <w:p/>
     <w:p>
@@ -1966,8 +2375,9 @@
           <w:sz w:val="19"/>
           <w:szCs w:val="19"/>
         </w:rPr>
-        <w:t>arm-linux-gnueabihf-g++-</w:t>
-      </w:r>
+        <w:t>arm-</w:t>
+      </w:r>
+      <w:proofErr w:type="spellStart"/>
       <w:r>
         <w:rPr>
           <w:rFonts w:ascii="Consolas" w:hAnsi="Consolas" w:cs="Consolas"/>
@@ -1975,6 +2385,45 @@
           <w:sz w:val="19"/>
           <w:szCs w:val="19"/>
         </w:rPr>
+        <w:t>linux</w:t>
+      </w:r>
+      <w:proofErr w:type="spellEnd"/>
+      <w:r>
+        <w:rPr>
+          <w:rFonts w:ascii="Consolas" w:hAnsi="Consolas" w:cs="Consolas"/>
+          <w:color w:val="000000"/>
+          <w:sz w:val="19"/>
+          <w:szCs w:val="19"/>
+        </w:rPr>
+        <w:t>-</w:t>
+      </w:r>
+      <w:proofErr w:type="spellStart"/>
+      <w:r>
+        <w:rPr>
+          <w:rFonts w:ascii="Consolas" w:hAnsi="Consolas" w:cs="Consolas"/>
+          <w:color w:val="000000"/>
+          <w:sz w:val="19"/>
+          <w:szCs w:val="19"/>
+        </w:rPr>
+        <w:t>gnueabihf</w:t>
+      </w:r>
+      <w:proofErr w:type="spellEnd"/>
+      <w:r>
+        <w:rPr>
+          <w:rFonts w:ascii="Consolas" w:hAnsi="Consolas" w:cs="Consolas"/>
+          <w:color w:val="000000"/>
+          <w:sz w:val="19"/>
+          <w:szCs w:val="19"/>
+        </w:rPr>
+        <w:t>-g++-</w:t>
+      </w:r>
+      <w:r>
+        <w:rPr>
+          <w:rFonts w:ascii="Consolas" w:hAnsi="Consolas" w:cs="Consolas"/>
+          <w:color w:val="000000"/>
+          <w:sz w:val="19"/>
+          <w:szCs w:val="19"/>
+        </w:rPr>
         <w:t>5</w:t>
       </w:r>
       <w:r>
@@ -1986,7 +2435,23 @@
         <w:ind w:firstLine="720"/>
       </w:pPr>
       <w:r>
-        <w:t>On unubtu, sudo apt-get install g++-</w:t>
+        <w:t xml:space="preserve">On </w:t>
+      </w:r>
+      <w:proofErr w:type="spellStart"/>
+      <w:r>
+        <w:t>unubtu</w:t>
+      </w:r>
+      <w:proofErr w:type="spellEnd"/>
+      <w:r>
+        <w:t xml:space="preserve">, </w:t>
+      </w:r>
+      <w:proofErr w:type="spellStart"/>
+      <w:r>
+        <w:t>sudo</w:t>
+      </w:r>
+      <w:proofErr w:type="spellEnd"/>
+      <w:r>
+        <w:t xml:space="preserve"> apt-get install g++-</w:t>
       </w:r>
       <w:r>
         <w:t>5</w:t>
@@ -2007,7 +2472,7 @@
         <w:t>configure raspberrypi-gcc-</w:t>
       </w:r>
       <w:r>
-        <w:t>5</w:t>
+        <w:t>7</w:t>
       </w:r>
       <w:r>
         <w:t xml:space="preserve"> --</w:t>
@@ -2019,13 +2484,29 @@
         <w:t>apply-default-debug-flags</w:t>
       </w:r>
       <w:r>
-        <w:t xml:space="preserve"> --trace2file enable --compiler-driver arm-linux-gnueabihf-g</w:t>
+        <w:t xml:space="preserve"> --trace2file enable --compiler-driver arm-</w:t>
+      </w:r>
+      <w:proofErr w:type="spellStart"/>
+      <w:r>
+        <w:t>linux</w:t>
+      </w:r>
+      <w:proofErr w:type="spellEnd"/>
+      <w:r>
+        <w:t>-</w:t>
+      </w:r>
+      <w:proofErr w:type="spellStart"/>
+      <w:r>
+        <w:t>gnueabihf</w:t>
+      </w:r>
+      <w:proofErr w:type="spellEnd"/>
+      <w:r>
+        <w:t>-g</w:t>
       </w:r>
       <w:r>
         <w:t>++-</w:t>
       </w:r>
       <w:r>
-        <w:t>5</w:t>
+        <w:t>7</w:t>
       </w:r>
       <w:r>
         <w:t xml:space="preserve"> --cross-compiling true </w:t>
@@ -2057,8 +2538,21 @@
         <w:ind w:firstLine="720"/>
       </w:pPr>
       <w:r>
-        <w:t>--trace2file disable to disable tracefile utility, and enabled writes a debug log to /tmp</w:t>
-      </w:r>
+        <w:t xml:space="preserve">--trace2file disable to disable </w:t>
+      </w:r>
+      <w:proofErr w:type="spellStart"/>
+      <w:r>
+        <w:t>tracefile</w:t>
+      </w:r>
+      <w:proofErr w:type="spellEnd"/>
+      <w:r>
+        <w:t xml:space="preserve"> utility, and enabled writes a debug log to /</w:t>
+      </w:r>
+      <w:proofErr w:type="spellStart"/>
+      <w:r>
+        <w:t>tmp</w:t>
+      </w:r>
+      <w:proofErr w:type="spellEnd"/>
       <w:r>
         <w:t>.</w:t>
       </w:r>
@@ -2075,7 +2569,7 @@
         <w:t>make CONFIGURATION=raspberrypi-gcc-</w:t>
       </w:r>
       <w:r>
-        <w:t>5</w:t>
+        <w:t>7</w:t>
       </w:r>
       <w:r>
         <w:t xml:space="preserve"> all</w:t>
@@ -2087,10 +2581,21 @@
         <w:ind w:firstLine="720"/>
       </w:pPr>
       <w:r>
-        <w:t>This builds the samples, libraries etc to Builds/</w:t>
-      </w:r>
-      <w:r>
-        <w:t>raspberrypi-gcc-4.9</w:t>
+        <w:t xml:space="preserve">This builds the samples, libraries </w:t>
+      </w:r>
+      <w:proofErr w:type="spellStart"/>
+      <w:r>
+        <w:t>etc</w:t>
+      </w:r>
+      <w:proofErr w:type="spellEnd"/>
+      <w:r>
+        <w:t xml:space="preserve"> to Builds/</w:t>
+      </w:r>
+      <w:r>
+        <w:t>raspberrypi-gcc-</w:t>
+      </w:r>
+      <w:r>
+        <w:t>7</w:t>
       </w:r>
       <w:r>
         <w:t>)</w:t>
@@ -2105,8 +2610,13 @@
         </w:numPr>
       </w:pPr>
       <w:r>
-        <w:t>make run-tests REMOTE=pi@myRasberryPi</w:t>
-      </w:r>
+        <w:t>make run-tests REMOTE=</w:t>
+      </w:r>
+      <w:proofErr w:type="spellStart"/>
+      <w:r>
+        <w:t>pi@myRasberryPi</w:t>
+      </w:r>
+      <w:proofErr w:type="spellEnd"/>
     </w:p>
     <w:p>
       <w:pPr>
@@ -2114,7 +2624,25 @@
         <w:ind w:left="720"/>
       </w:pPr>
       <w:r>
-        <w:t>This uses ssh to run the tests remotely on the argument machine (I setup a hostname in /etc/hosts for the mapping).</w:t>
+        <w:t xml:space="preserve">This uses </w:t>
+      </w:r>
+      <w:proofErr w:type="spellStart"/>
+      <w:proofErr w:type="gramStart"/>
+      <w:r>
+        <w:t>ssh</w:t>
+      </w:r>
+      <w:proofErr w:type="spellEnd"/>
+      <w:proofErr w:type="gramEnd"/>
+      <w:r>
+        <w:t xml:space="preserve"> to run the tests remotely on the argument machine (I setup a hostname in /</w:t>
+      </w:r>
+      <w:proofErr w:type="spellStart"/>
+      <w:r>
+        <w:t>etc</w:t>
+      </w:r>
+      <w:proofErr w:type="spellEnd"/>
+      <w:r>
+        <w:t>/hosts for the mapping).</w:t>
       </w:r>
     </w:p>
     <w:p>
@@ -2125,7 +2653,17 @@
         <w:t>Using SSH, it’s</w:t>
       </w:r>
       <w:r>
-        <w:t xml:space="preserve"> also helpful to setup ssh keys to avoid re-entering passwords</w:t>
+        <w:t xml:space="preserve"> also helpful to setup </w:t>
+      </w:r>
+      <w:proofErr w:type="spellStart"/>
+      <w:proofErr w:type="gramStart"/>
+      <w:r>
+        <w:t>ssh</w:t>
+      </w:r>
+      <w:proofErr w:type="spellEnd"/>
+      <w:proofErr w:type="gramEnd"/>
+      <w:r>
+        <w:t xml:space="preserve"> keys to avoid re-entering passwords</w:t>
       </w:r>
     </w:p>
     <w:p>
@@ -2187,8 +2725,15 @@
       <w:pPr>
         <w:pStyle w:val="Heading2"/>
       </w:pPr>
-      <w:r>
-        <w:t xml:space="preserve">cp: illegal option </w:t>
+      <w:proofErr w:type="spellStart"/>
+      <w:proofErr w:type="gramStart"/>
+      <w:r>
+        <w:t>cp</w:t>
+      </w:r>
+      <w:proofErr w:type="spellEnd"/>
+      <w:proofErr w:type="gramEnd"/>
+      <w:r>
+        <w:t xml:space="preserve">: illegal option </w:t>
       </w:r>
       <w:r>
         <w:t>–</w:t>
@@ -2196,8 +2741,13 @@
     </w:p>
     <w:p>
       <w:r>
-        <w:t>Install a copy of GNU cp</w:t>
-      </w:r>
+        <w:t xml:space="preserve">Install a copy of GNU </w:t>
+      </w:r>
+      <w:proofErr w:type="spellStart"/>
+      <w:r>
+        <w:t>cp</w:t>
+      </w:r>
+      <w:proofErr w:type="spellEnd"/>
     </w:p>
     <w:p>
       <w:pPr>
@@ -2216,8 +2766,15 @@
       <w:pPr>
         <w:pStyle w:val="CodeFragment"/>
       </w:pPr>
-      <w:r>
-        <w:t>cygcheck -p dos2unix</w:t>
+      <w:proofErr w:type="spellStart"/>
+      <w:proofErr w:type="gramStart"/>
+      <w:r>
+        <w:t>cygcheck</w:t>
+      </w:r>
+      <w:proofErr w:type="spellEnd"/>
+      <w:proofErr w:type="gramEnd"/>
+      <w:r>
+        <w:t xml:space="preserve"> -p dos2unix</w:t>
       </w:r>
     </w:p>
     <w:sectPr>

</xml_diff>

<commit_message>
redo regtests and docs - so clear require XCode 10 not XCode 9 - for v2.1 branch
</commit_message>
<xml_diff>
--- a/Documentation/Building Stroika.docx
+++ b/Documentation/Building Stroika.docx
@@ -43,118 +43,106 @@
       <w:r>
         <w:t xml:space="preserve"> However, internally, some of these make rules use </w:t>
       </w:r>
-      <w:proofErr w:type="spellStart"/>
-      <w:r>
-        <w:t>perl</w:t>
-      </w:r>
-      <w:proofErr w:type="spellEnd"/>
+      <w:r>
+        <w:t>Perl</w:t>
+      </w:r>
+      <w:r>
+        <w:t xml:space="preserve"> etc scripts. </w:t>
+      </w:r>
+    </w:p>
+    <w:p>
+      <w:pPr>
+        <w:pStyle w:val="Heading1"/>
+        <w:rPr>
+          <w:rFonts w:eastAsiaTheme="minorHAnsi"/>
+        </w:rPr>
+      </w:pPr>
+      <w:r>
+        <w:rPr>
+          <w:rFonts w:eastAsiaTheme="minorHAnsi"/>
+        </w:rPr>
+        <w:t xml:space="preserve">Required Tools and </w:t>
+      </w:r>
+      <w:r>
+        <w:rPr>
+          <w:rFonts w:eastAsiaTheme="minorHAnsi"/>
+        </w:rPr>
+        <w:t xml:space="preserve">compatible compiler </w:t>
+      </w:r>
+      <w:r>
+        <w:rPr>
+          <w:rFonts w:eastAsiaTheme="minorHAnsi"/>
+        </w:rPr>
+        <w:t>versions</w:t>
+      </w:r>
+    </w:p>
+    <w:p>
+      <w:r>
+        <w:t xml:space="preserve">Roughly, Stroika requires a modern C++ compiler, and gnu make to build. </w:t>
+      </w:r>
+    </w:p>
+    <w:p>
+      <w:pPr>
+        <w:pStyle w:val="Heading3"/>
+      </w:pPr>
+      <w:r>
+        <w:t>Stroika v2.0</w:t>
+      </w:r>
+      <w:r>
+        <w:t xml:space="preserve"> {prior version}</w:t>
+      </w:r>
+    </w:p>
+    <w:p>
+      <w:pPr>
+        <w:pStyle w:val="ListParagraph"/>
+        <w:numPr>
+          <w:ilvl w:val="0"/>
+          <w:numId w:val="7"/>
+        </w:numPr>
+      </w:pPr>
+      <w:r>
+        <w:t>C++ 14 or later</w:t>
+      </w:r>
+    </w:p>
+    <w:p>
+      <w:pPr>
+        <w:pStyle w:val="Heading3"/>
+      </w:pPr>
+      <w:r>
+        <w:t>Stroika v2.1</w:t>
+      </w:r>
+      <w:r>
+        <w:t xml:space="preserve"> {this version}</w:t>
+      </w:r>
+    </w:p>
+    <w:p>
+      <w:pPr>
+        <w:pStyle w:val="ListParagraph"/>
+        <w:numPr>
+          <w:ilvl w:val="0"/>
+          <w:numId w:val="7"/>
+        </w:numPr>
+      </w:pPr>
+      <w:r>
+        <w:t>C++17 or later</w:t>
+      </w:r>
+    </w:p>
+    <w:p>
+      <w:r>
+        <w:t xml:space="preserve">The details are below. But </w:t>
+      </w:r>
+      <w:r>
+        <w:t>Stroika</w:t>
+      </w:r>
+      <w:r>
+        <w:t xml:space="preserve"> is regularly tested with gcc </w:t>
+      </w:r>
+      <w:r>
+        <w:t>7</w:t>
+      </w:r>
       <w:r>
         <w:t xml:space="preserve"> </w:t>
       </w:r>
-      <w:proofErr w:type="spellStart"/>
-      <w:r>
-        <w:t>etc</w:t>
-      </w:r>
-      <w:proofErr w:type="spellEnd"/>
-      <w:r>
-        <w:t xml:space="preserve"> scripts. </w:t>
-      </w:r>
-    </w:p>
-    <w:p>
-      <w:pPr>
-        <w:pStyle w:val="Heading1"/>
-        <w:rPr>
-          <w:rFonts w:eastAsiaTheme="minorHAnsi"/>
-        </w:rPr>
-      </w:pPr>
-      <w:r>
-        <w:rPr>
-          <w:rFonts w:eastAsiaTheme="minorHAnsi"/>
-        </w:rPr>
-        <w:t xml:space="preserve">Required Tools and </w:t>
-      </w:r>
-      <w:r>
-        <w:rPr>
-          <w:rFonts w:eastAsiaTheme="minorHAnsi"/>
-        </w:rPr>
-        <w:t xml:space="preserve">compatible compiler </w:t>
-      </w:r>
-      <w:r>
-        <w:rPr>
-          <w:rFonts w:eastAsiaTheme="minorHAnsi"/>
-        </w:rPr>
-        <w:t>versions</w:t>
-      </w:r>
-    </w:p>
-    <w:p>
-      <w:r>
-        <w:t xml:space="preserve">Roughly, Stroika requires a modern C++ compiler, and gnu make to build. </w:t>
-      </w:r>
-    </w:p>
-    <w:p>
-      <w:pPr>
-        <w:pStyle w:val="Heading3"/>
-      </w:pPr>
-      <w:r>
-        <w:t>Stroika v2.0</w:t>
-      </w:r>
-    </w:p>
-    <w:p>
-      <w:pPr>
-        <w:pStyle w:val="ListParagraph"/>
-        <w:numPr>
-          <w:ilvl w:val="0"/>
-          <w:numId w:val="7"/>
-        </w:numPr>
-      </w:pPr>
-      <w:r>
-        <w:t>C++ 14 or later</w:t>
-      </w:r>
-    </w:p>
-    <w:p>
-      <w:pPr>
-        <w:pStyle w:val="Heading3"/>
-      </w:pPr>
-      <w:r>
-        <w:t>Stroika v2.1</w:t>
-      </w:r>
-    </w:p>
-    <w:p>
-      <w:pPr>
-        <w:pStyle w:val="ListParagraph"/>
-        <w:numPr>
-          <w:ilvl w:val="0"/>
-          <w:numId w:val="7"/>
-        </w:numPr>
-      </w:pPr>
-      <w:r>
-        <w:t>C++17 or later</w:t>
-      </w:r>
-    </w:p>
-    <w:p>
-      <w:r>
-        <w:t xml:space="preserve">The details are below. But </w:t>
-      </w:r>
-      <w:r>
-        <w:t>Stroika</w:t>
-      </w:r>
-      <w:r>
-        <w:t xml:space="preserve"> is regularly tested with </w:t>
-      </w:r>
-      <w:proofErr w:type="spellStart"/>
-      <w:r>
-        <w:t>gcc</w:t>
-      </w:r>
-      <w:proofErr w:type="spellEnd"/>
-      <w:r>
-        <w:t xml:space="preserve"> </w:t>
-      </w:r>
-      <w:r>
-        <w:t>7</w:t>
-      </w:r>
-      <w:r>
-        <w:t xml:space="preserve"> </w:t>
-      </w:r>
       <w:r>
         <w:t>and</w:t>
       </w:r>
@@ -183,15 +171,13 @@
         <w:t>and</w:t>
       </w:r>
       <w:r>
-        <w:t xml:space="preserve"> </w:t>
-      </w:r>
-      <w:proofErr w:type="spellStart"/>
-      <w:r>
-        <w:t>XCode</w:t>
-      </w:r>
-      <w:proofErr w:type="spellEnd"/>
-      <w:r>
-        <w:t xml:space="preserve"> 9.</w:t>
+        <w:t xml:space="preserve"> XCode </w:t>
+      </w:r>
+      <w:r>
+        <w:t>10</w:t>
+      </w:r>
+      <w:r>
+        <w:t>.</w:t>
       </w:r>
     </w:p>
     <w:p>
@@ -226,90 +212,61 @@
           <w:highlight w:val="black"/>
         </w:rPr>
       </w:pPr>
-      <w:proofErr w:type="spellStart"/>
-      <w:proofErr w:type="gramStart"/>
       <w:r>
         <w:rPr>
           <w:color w:val="FFFFFF" w:themeColor="background1"/>
           <w:highlight w:val="black"/>
         </w:rPr>
-        <w:t>wget</w:t>
-      </w:r>
-      <w:proofErr w:type="spellEnd"/>
-      <w:proofErr w:type="gramEnd"/>
-      <w:r>
-        <w:rPr>
-          <w:color w:val="FFFFFF" w:themeColor="background1"/>
-          <w:highlight w:val="black"/>
-        </w:rPr>
-        <w:t xml:space="preserve"> </w:t>
+        <w:t xml:space="preserve">wget </w:t>
       </w:r>
       <w:hyperlink r:id="rId5" w:history="1">
         <w:r>
           <w:rPr>
             <w:rStyle w:val="Hyperlink"/>
-            <w:color w:val="FFFFFF" w:themeColor="background1"/>
             <w:highlight w:val="black"/>
           </w:rPr>
-          <w:t>https://github.com/SophistSolutions/Stroika/archive/</w:t>
-        </w:r>
-        <w:r>
-          <w:rPr>
-            <w:rStyle w:val="Hyperlink"/>
-            <w:color w:val="FFFFFF" w:themeColor="background1"/>
-            <w:highlight w:val="black"/>
-          </w:rPr>
-          <w:t>V2-Release</w:t>
-        </w:r>
-        <w:r>
-          <w:rPr>
-            <w:rStyle w:val="Hyperlink"/>
-            <w:color w:val="FFFFFF" w:themeColor="background1"/>
-            <w:highlight w:val="black"/>
-          </w:rPr>
-          <w:t>.tar.gz</w:t>
+          <w:t>https://github.com/SophistSolutions/Stroika/archive/V2.1-Release.tar.gz</w:t>
         </w:r>
       </w:hyperlink>
     </w:p>
     <w:p>
       <w:pPr>
         <w:pStyle w:val="CodeFragment"/>
+        <w:tabs>
+          <w:tab w:val="left" w:pos="4095"/>
+        </w:tabs>
         <w:rPr>
           <w:color w:val="FFFFFF" w:themeColor="background1"/>
           <w:highlight w:val="black"/>
         </w:rPr>
       </w:pPr>
-      <w:proofErr w:type="gramStart"/>
       <w:r>
         <w:rPr>
           <w:color w:val="FFFFFF" w:themeColor="background1"/>
           <w:highlight w:val="black"/>
         </w:rPr>
-        <w:t>tar</w:t>
-      </w:r>
-      <w:proofErr w:type="gramEnd"/>
+        <w:t>tar xf</w:t>
+      </w:r>
       <w:r>
         <w:rPr>
           <w:color w:val="FFFFFF" w:themeColor="background1"/>
           <w:highlight w:val="black"/>
         </w:rPr>
-        <w:t xml:space="preserve"> </w:t>
-      </w:r>
-      <w:proofErr w:type="spellStart"/>
+        <w:t xml:space="preserve"> V2</w:t>
+      </w:r>
       <w:r>
         <w:rPr>
           <w:color w:val="FFFFFF" w:themeColor="background1"/>
           <w:highlight w:val="black"/>
         </w:rPr>
-        <w:t>xf</w:t>
-      </w:r>
-      <w:proofErr w:type="spellEnd"/>
+        <w:t>.1</w:t>
+      </w:r>
       <w:r>
         <w:rPr>
           <w:color w:val="FFFFFF" w:themeColor="background1"/>
           <w:highlight w:val="black"/>
         </w:rPr>
-        <w:t xml:space="preserve"> V2-Release</w:t>
+        <w:t>-Release</w:t>
       </w:r>
       <w:r>
         <w:rPr>
@@ -318,29 +275,27 @@
         </w:rPr>
         <w:t>.tar.gz</w:t>
       </w:r>
-    </w:p>
-    <w:p>
-      <w:pPr>
-        <w:pStyle w:val="CodeFragment"/>
-        <w:rPr>
-          <w:color w:val="FFFFFF" w:themeColor="background1"/>
-        </w:rPr>
-      </w:pPr>
-      <w:proofErr w:type="gramStart"/>
       <w:r>
         <w:rPr>
           <w:color w:val="FFFFFF" w:themeColor="background1"/>
           <w:highlight w:val="black"/>
         </w:rPr>
-        <w:t>make</w:t>
-      </w:r>
-      <w:proofErr w:type="gramEnd"/>
+        <w:tab/>
+      </w:r>
+    </w:p>
+    <w:p>
+      <w:pPr>
+        <w:pStyle w:val="CodeFragment"/>
+        <w:rPr>
+          <w:color w:val="FFFFFF" w:themeColor="background1"/>
+        </w:rPr>
+      </w:pPr>
       <w:r>
         <w:rPr>
           <w:color w:val="FFFFFF" w:themeColor="background1"/>
           <w:highlight w:val="black"/>
         </w:rPr>
-        <w:t xml:space="preserve"> </w:t>
+        <w:t xml:space="preserve">make </w:t>
       </w:r>
       <w:r>
         <w:rPr>
@@ -368,20 +323,36 @@
           <w:color w:val="FFFFFF" w:themeColor="background1"/>
           <w:highlight w:val="black"/>
         </w:rPr>
-        <w:t>2-Release</w:t>
+        <w:t>2</w:t>
       </w:r>
       <w:r>
         <w:rPr>
           <w:color w:val="FFFFFF" w:themeColor="background1"/>
           <w:highlight w:val="black"/>
         </w:rPr>
-        <w:t xml:space="preserve"> </w:t>
-      </w:r>
+        <w:t>.1</w:t>
+      </w:r>
+      <w:bookmarkStart w:id="0" w:name="_GoBack"/>
+      <w:bookmarkEnd w:id="0"/>
       <w:r>
         <w:rPr>
           <w:color w:val="FFFFFF" w:themeColor="background1"/>
           <w:highlight w:val="black"/>
         </w:rPr>
+        <w:t>-Release</w:t>
+      </w:r>
+      <w:r>
+        <w:rPr>
+          <w:color w:val="FFFFFF" w:themeColor="background1"/>
+          <w:highlight w:val="black"/>
+        </w:rPr>
+        <w:t xml:space="preserve"> </w:t>
+      </w:r>
+      <w:r>
+        <w:rPr>
+          <w:color w:val="FFFFFF" w:themeColor="background1"/>
+          <w:highlight w:val="black"/>
+        </w:rPr>
         <w:t>all run-tests</w:t>
       </w:r>
     </w:p>
@@ -416,13 +387,8 @@
           <w:numId w:val="6"/>
         </w:numPr>
       </w:pPr>
-      <w:proofErr w:type="spellStart"/>
-      <w:r>
-        <w:t>wget</w:t>
-      </w:r>
-      <w:proofErr w:type="spellEnd"/>
-      <w:r>
-        <w:t xml:space="preserve"> </w:t>
+      <w:r>
+        <w:t xml:space="preserve">wget </w:t>
       </w:r>
       <w:hyperlink r:id="rId6" w:history="1">
         <w:r>
@@ -441,29 +407,20 @@
           <w:i/>
         </w:rPr>
       </w:pPr>
-      <w:proofErr w:type="gramStart"/>
       <w:r>
         <w:rPr>
           <w:i/>
         </w:rPr>
         <w:t>or</w:t>
       </w:r>
-      <w:proofErr w:type="gramEnd"/>
     </w:p>
     <w:p>
       <w:pPr>
         <w:pStyle w:val="PlainText"/>
         <w:ind w:left="1080"/>
       </w:pPr>
-      <w:proofErr w:type="spellStart"/>
-      <w:proofErr w:type="gramStart"/>
-      <w:r>
-        <w:t>wget</w:t>
-      </w:r>
-      <w:proofErr w:type="spellEnd"/>
-      <w:proofErr w:type="gramEnd"/>
-      <w:r>
-        <w:t xml:space="preserve"> </w:t>
+      <w:r>
+        <w:t xml:space="preserve">wget </w:t>
       </w:r>
       <w:hyperlink r:id="rId7" w:history="1">
         <w:r>
@@ -483,15 +440,7 @@
         </w:numPr>
       </w:pPr>
       <w:r>
-        <w:t xml:space="preserve">tar </w:t>
-      </w:r>
-      <w:proofErr w:type="spellStart"/>
-      <w:r>
-        <w:t>xf</w:t>
-      </w:r>
-      <w:proofErr w:type="spellEnd"/>
-      <w:r>
-        <w:t xml:space="preserve"> </w:t>
+        <w:t xml:space="preserve">tar xf </w:t>
       </w:r>
       <w:r>
         <w:t>V2</w:t>
@@ -664,11 +613,9 @@
       <w:r>
         <w:t xml:space="preserve">Review/edit </w:t>
       </w:r>
-      <w:proofErr w:type="spellStart"/>
       <w:r>
         <w:t>ConfigurationFiles</w:t>
       </w:r>
-      <w:proofErr w:type="spellEnd"/>
       <w:r>
         <w:t>/</w:t>
       </w:r>
@@ -750,7 +697,6 @@
           <w:i/>
         </w:rPr>
       </w:pPr>
-      <w:proofErr w:type="gramStart"/>
       <w:r>
         <w:rPr>
           <w:i/>
@@ -758,7 +704,6 @@
         <w:lastRenderedPageBreak/>
         <w:t>or</w:t>
       </w:r>
-      <w:proofErr w:type="gramEnd"/>
     </w:p>
     <w:p>
       <w:pPr>
@@ -796,55 +741,13 @@
         <w:rPr>
           <w:i/>
         </w:rPr>
-        <w:t xml:space="preserve"> --</w:t>
-      </w:r>
-      <w:proofErr w:type="spellStart"/>
+        <w:t xml:space="preserve"> --cp</w:t>
+      </w:r>
       <w:r>
         <w:rPr>
           <w:i/>
         </w:rPr>
-        <w:t>cp</w:t>
-      </w:r>
-      <w:r>
-        <w:rPr>
-          <w:i/>
-        </w:rPr>
-        <w:t>pstd</w:t>
-      </w:r>
-      <w:proofErr w:type="spellEnd"/>
-      <w:r>
-        <w:rPr>
-          <w:i/>
-        </w:rPr>
-        <w:t>-version-flag '--</w:t>
-      </w:r>
-      <w:proofErr w:type="spellStart"/>
-      <w:r>
-        <w:rPr>
-          <w:i/>
-        </w:rPr>
-        <w:t>std</w:t>
-      </w:r>
-      <w:proofErr w:type="spellEnd"/>
-      <w:r>
-        <w:rPr>
-          <w:i/>
-        </w:rPr>
-        <w:t>=</w:t>
-      </w:r>
-      <w:proofErr w:type="spellStart"/>
-      <w:r>
-        <w:rPr>
-          <w:i/>
-        </w:rPr>
-        <w:t>c++</w:t>
-      </w:r>
-      <w:proofErr w:type="spellEnd"/>
-      <w:r>
-        <w:rPr>
-          <w:i/>
-        </w:rPr>
-        <w:t>1</w:t>
+        <w:t>pstd-version-flag '--std=c++1</w:t>
       </w:r>
       <w:r>
         <w:rPr>
@@ -867,14 +770,12 @@
           <w:i/>
         </w:rPr>
       </w:pPr>
-      <w:proofErr w:type="gramStart"/>
       <w:r>
         <w:rPr>
           <w:i/>
         </w:rPr>
         <w:t>or</w:t>
       </w:r>
-      <w:proofErr w:type="gramEnd"/>
     </w:p>
     <w:p>
       <w:pPr>
@@ -906,13 +807,8 @@
         </w:numPr>
       </w:pPr>
       <w:r>
-        <w:t xml:space="preserve">ls </w:t>
-      </w:r>
-      <w:proofErr w:type="spellStart"/>
-      <w:r>
-        <w:t>ConfigurationFiles</w:t>
-      </w:r>
-      <w:proofErr w:type="spellEnd"/>
+        <w:t>ls ConfigurationFiles</w:t>
+      </w:r>
       <w:r>
         <w:t>/</w:t>
       </w:r>
@@ -944,16 +840,8 @@
         <w:rPr>
           <w:i/>
         </w:rPr>
-        <w:t>a-</w:t>
-      </w:r>
-      <w:proofErr w:type="spellStart"/>
-      <w:r>
-        <w:rPr>
-          <w:i/>
-        </w:rPr>
-        <w:t>config</w:t>
-      </w:r>
-      <w:proofErr w:type="spellEnd"/>
+        <w:t>a-config</w:t>
+      </w:r>
     </w:p>
     <w:p>
       <w:pPr>
@@ -970,16 +858,8 @@
         <w:rPr>
           <w:i/>
         </w:rPr>
-        <w:t>a-</w:t>
-      </w:r>
-      <w:proofErr w:type="spellStart"/>
-      <w:r>
-        <w:rPr>
-          <w:i/>
-        </w:rPr>
-        <w:t>config</w:t>
-      </w:r>
-      <w:proofErr w:type="spellEnd"/>
+        <w:t>a-config</w:t>
+      </w:r>
     </w:p>
     <w:p>
       <w:pPr>
@@ -1010,14 +890,12 @@
       <w:r>
         <w:t xml:space="preserve">(in the folder </w:t>
       </w:r>
-      <w:proofErr w:type="spellStart"/>
       <w:r>
         <w:t>ConfigurationFile</w:t>
       </w:r>
       <w:r>
         <w:t>s</w:t>
       </w:r>
-      <w:proofErr w:type="spellEnd"/>
       <w:r>
         <w:t>/)</w:t>
       </w:r>
@@ -1088,13 +966,14 @@
           <w:numId w:val="2"/>
         </w:numPr>
       </w:pPr>
-      <w:proofErr w:type="spellStart"/>
-      <w:r>
-        <w:t>c++</w:t>
-      </w:r>
-      <w:proofErr w:type="spellEnd"/>
-      <w:r>
-        <w:t xml:space="preserve"> compiler supporting C++14 or later</w:t>
+      <w:r>
+        <w:t>c++ compiler supporting C++1</w:t>
+      </w:r>
+      <w:r>
+        <w:t>7</w:t>
+      </w:r>
+      <w:r>
+        <w:t xml:space="preserve"> or later</w:t>
       </w:r>
     </w:p>
     <w:p>
@@ -1132,11 +1011,9 @@
           <w:numId w:val="2"/>
         </w:numPr>
       </w:pPr>
-      <w:proofErr w:type="spellStart"/>
       <w:r>
         <w:t>perl</w:t>
       </w:r>
-      <w:proofErr w:type="spellEnd"/>
     </w:p>
     <w:p>
       <w:pPr>
@@ -1146,11 +1023,9 @@
           <w:numId w:val="2"/>
         </w:numPr>
       </w:pPr>
-      <w:proofErr w:type="spellStart"/>
       <w:r>
         <w:t>pkg-config</w:t>
       </w:r>
-      <w:proofErr w:type="spellEnd"/>
     </w:p>
     <w:p>
       <w:pPr>
@@ -1160,11 +1035,9 @@
           <w:numId w:val="2"/>
         </w:numPr>
       </w:pPr>
-      <w:proofErr w:type="spellStart"/>
       <w:r>
         <w:t>realpath</w:t>
       </w:r>
-      <w:proofErr w:type="spellEnd"/>
     </w:p>
     <w:p>
       <w:pPr>
@@ -1174,11 +1047,9 @@
           <w:numId w:val="2"/>
         </w:numPr>
       </w:pPr>
-      <w:proofErr w:type="spellStart"/>
       <w:r>
         <w:t>sed</w:t>
       </w:r>
-      <w:proofErr w:type="spellEnd"/>
     </w:p>
     <w:p>
       <w:pPr>
@@ -1200,11 +1071,9 @@
           <w:numId w:val="2"/>
         </w:numPr>
       </w:pPr>
-      <w:proofErr w:type="spellStart"/>
       <w:r>
         <w:t>tr</w:t>
       </w:r>
-      <w:proofErr w:type="spellEnd"/>
     </w:p>
     <w:p>
       <w:pPr>
@@ -1214,11 +1083,9 @@
           <w:numId w:val="2"/>
         </w:numPr>
       </w:pPr>
-      <w:proofErr w:type="spellStart"/>
       <w:r>
         <w:t>wget</w:t>
       </w:r>
-      <w:proofErr w:type="spellEnd"/>
     </w:p>
     <w:p>
       <w:pPr>
@@ -1249,13 +1116,8 @@
         <w:pStyle w:val="Heading2"/>
       </w:pPr>
       <w:r>
-        <w:t xml:space="preserve">For </w:t>
-      </w:r>
-      <w:proofErr w:type="spellStart"/>
-      <w:r>
-        <w:t>MacOS</w:t>
-      </w:r>
-      <w:proofErr w:type="spellEnd"/>
+        <w:t>For MacOS</w:t>
+      </w:r>
     </w:p>
     <w:p>
       <w:pPr>
@@ -1265,13 +1127,11 @@
           <w:numId w:val="6"/>
         </w:numPr>
       </w:pPr>
-      <w:proofErr w:type="spellStart"/>
-      <w:r>
-        <w:t>XCode</w:t>
-      </w:r>
-      <w:proofErr w:type="spellEnd"/>
-      <w:r>
-        <w:t xml:space="preserve"> 9</w:t>
+      <w:r>
+        <w:t xml:space="preserve">XCode </w:t>
+      </w:r>
+      <w:r>
+        <w:t>10</w:t>
       </w:r>
       <w:r>
         <w:t xml:space="preserve"> or later </w:t>
@@ -1286,15 +1146,7 @@
         </w:numPr>
       </w:pPr>
       <w:r>
-        <w:t xml:space="preserve">install from </w:t>
-      </w:r>
-      <w:proofErr w:type="spellStart"/>
-      <w:r>
-        <w:t>appstore</w:t>
-      </w:r>
-      <w:proofErr w:type="spellEnd"/>
-      <w:r>
-        <w:t xml:space="preserve">, </w:t>
+        <w:t xml:space="preserve">install from appstore, </w:t>
       </w:r>
     </w:p>
     <w:p>
@@ -1317,13 +1169,8 @@
           <w:numId w:val="6"/>
         </w:numPr>
       </w:pPr>
-      <w:proofErr w:type="spellStart"/>
-      <w:r>
-        <w:t>xcode</w:t>
-      </w:r>
-      <w:proofErr w:type="spellEnd"/>
-      <w:r>
-        <w:t xml:space="preserve">-select </w:t>
+      <w:r>
+        <w:t xml:space="preserve">xcode-select </w:t>
       </w:r>
       <w:r>
         <w:t>–</w:t>
@@ -1347,15 +1194,7 @@
         <w:t>can be helpful</w:t>
       </w:r>
       <w:r>
-        <w:t xml:space="preserve"> (but use whatever package </w:t>
-      </w:r>
-      <w:proofErr w:type="spellStart"/>
-      <w:r>
-        <w:t>mgr</w:t>
-      </w:r>
-      <w:proofErr w:type="spellEnd"/>
-      <w:r>
-        <w:t xml:space="preserve"> you wish)</w:t>
+        <w:t xml:space="preserve"> (but use whatever package mgr you wish)</w:t>
       </w:r>
     </w:p>
     <w:p>
@@ -1367,15 +1206,7 @@
         </w:numPr>
       </w:pPr>
       <w:r>
-        <w:t>ruby -e "$(curl -</w:t>
-      </w:r>
-      <w:proofErr w:type="spellStart"/>
-      <w:r>
-        <w:t>fsSL</w:t>
-      </w:r>
-      <w:proofErr w:type="spellEnd"/>
-      <w:r>
-        <w:t xml:space="preserve"> </w:t>
+        <w:t xml:space="preserve">ruby -e "$(curl -fsSL </w:t>
       </w:r>
       <w:hyperlink r:id="rId8" w:history="1">
         <w:r>
@@ -1419,13 +1250,11 @@
         </w:numPr>
       </w:pPr>
       <w:r>
-        <w:t>gnu-</w:t>
-      </w:r>
-      <w:proofErr w:type="spellStart"/>
-      <w:r>
-        <w:t>sed</w:t>
-      </w:r>
-      <w:proofErr w:type="spellEnd"/>
+        <w:t xml:space="preserve">brew install </w:t>
+      </w:r>
+      <w:r>
+        <w:t>gnu-sed</w:t>
+      </w:r>
     </w:p>
     <w:p>
       <w:pPr>
@@ -1436,15 +1265,10 @@
         </w:numPr>
       </w:pPr>
       <w:r>
-        <w:t xml:space="preserve">p7zip  (if building </w:t>
-      </w:r>
-      <w:proofErr w:type="spellStart"/>
-      <w:r>
-        <w:t>lzma</w:t>
-      </w:r>
-      <w:proofErr w:type="spellEnd"/>
-      <w:r>
-        <w:t>)</w:t>
+        <w:t xml:space="preserve">brew install </w:t>
+      </w:r>
+      <w:r>
+        <w:t>p7zip  (if building lzma)</w:t>
       </w:r>
     </w:p>
     <w:p>
@@ -1475,13 +1299,8 @@
           <w:numId w:val="3"/>
         </w:numPr>
       </w:pPr>
-      <w:proofErr w:type="spellStart"/>
-      <w:r>
-        <w:t>gcc</w:t>
-      </w:r>
-      <w:proofErr w:type="spellEnd"/>
-      <w:r>
-        <w:t xml:space="preserve"> </w:t>
+      <w:r>
+        <w:t xml:space="preserve">gcc </w:t>
       </w:r>
       <w:r>
         <w:t>7</w:t>
@@ -1528,13 +1347,8 @@
           <w:numId w:val="3"/>
         </w:numPr>
       </w:pPr>
-      <w:proofErr w:type="spellStart"/>
-      <w:r>
-        <w:t>llvm</w:t>
-      </w:r>
-      <w:proofErr w:type="spellEnd"/>
-      <w:r>
-        <w:t xml:space="preserve"> </w:t>
+      <w:r>
+        <w:t xml:space="preserve">llvm </w:t>
       </w:r>
       <w:r>
         <w:t xml:space="preserve">(clang++) </w:t>
@@ -1563,13 +1377,8 @@
           <w:numId w:val="3"/>
         </w:numPr>
       </w:pPr>
-      <w:proofErr w:type="spellStart"/>
-      <w:r>
-        <w:t>automake</w:t>
-      </w:r>
-      <w:proofErr w:type="spellEnd"/>
-      <w:r>
-        <w:t xml:space="preserve">  (if building curl)</w:t>
+      <w:r>
+        <w:t>automake  (if building curl)</w:t>
       </w:r>
     </w:p>
     <w:p>
@@ -1580,13 +1389,8 @@
           <w:numId w:val="3"/>
         </w:numPr>
       </w:pPr>
-      <w:proofErr w:type="spellStart"/>
-      <w:r>
-        <w:t>libtool</w:t>
-      </w:r>
-      <w:proofErr w:type="spellEnd"/>
-      <w:r>
-        <w:t xml:space="preserve"> (gnu version) – (if building curl)</w:t>
+      <w:r>
+        <w:t>libtool (gnu version) – (if building curl)</w:t>
       </w:r>
     </w:p>
     <w:p/>
@@ -1704,11 +1508,9 @@
           <w:numId w:val="4"/>
         </w:numPr>
       </w:pPr>
-      <w:proofErr w:type="spellStart"/>
       <w:r>
         <w:t>openssl</w:t>
       </w:r>
-      <w:proofErr w:type="spellEnd"/>
     </w:p>
     <w:p>
       <w:pPr>
@@ -1718,11 +1520,9 @@
           <w:numId w:val="4"/>
         </w:numPr>
       </w:pPr>
-      <w:proofErr w:type="spellStart"/>
       <w:r>
         <w:t>zlib</w:t>
       </w:r>
-      <w:proofErr w:type="spellEnd"/>
     </w:p>
     <w:p>
       <w:pPr>
@@ -1732,13 +1532,8 @@
           <w:numId w:val="4"/>
         </w:numPr>
       </w:pPr>
-      <w:proofErr w:type="spellStart"/>
-      <w:r>
-        <w:t>lzma</w:t>
-      </w:r>
-      <w:proofErr w:type="spellEnd"/>
-      <w:r>
-        <w:t xml:space="preserve"> SDK</w:t>
+      <w:r>
+        <w:t>lzma SDK</w:t>
       </w:r>
     </w:p>
     <w:p>
@@ -1773,31 +1568,7 @@
     </w:p>
     <w:p>
       <w:r>
-        <w:t xml:space="preserve">We seriously considered a number of build systems, including </w:t>
-      </w:r>
-      <w:proofErr w:type="spellStart"/>
-      <w:r>
-        <w:t>cmake</w:t>
-      </w:r>
-      <w:proofErr w:type="spellEnd"/>
-      <w:r>
-        <w:t xml:space="preserve">, ant, </w:t>
-      </w:r>
-      <w:proofErr w:type="spellStart"/>
-      <w:r>
-        <w:t>perl</w:t>
-      </w:r>
-      <w:proofErr w:type="spellEnd"/>
-      <w:r>
-        <w:t xml:space="preserve"> scripts, </w:t>
-      </w:r>
-      <w:proofErr w:type="spellStart"/>
-      <w:r>
-        <w:t>qmake</w:t>
-      </w:r>
-      <w:proofErr w:type="spellEnd"/>
-      <w:r>
-        <w:t xml:space="preserve">, etc. They all weak, with ant possibly being the best alternative, except that </w:t>
+        <w:t xml:space="preserve">We seriously considered a number of build systems, including cmake, ant, perl scripts, qmake, etc. They all weak, with ant possibly being the best alternative, except that </w:t>
       </w:r>
       <w:r>
         <w:t>it’s</w:t>
@@ -1824,18 +1595,10 @@
         <w:t>The design is to make a set of co</w:t>
       </w:r>
       <w:r>
-        <w:t xml:space="preserve">nfiguration files – each stored in the </w:t>
-      </w:r>
-      <w:proofErr w:type="spellStart"/>
-      <w:r>
-        <w:t>Configuration</w:t>
-      </w:r>
-      <w:r>
-        <w:t>Files</w:t>
-      </w:r>
-      <w:proofErr w:type="spellEnd"/>
-      <w:r>
-        <w:t>/</w:t>
+        <w:t>nfiguration files – each stored in the Configuration</w:t>
+      </w:r>
+      <w:r>
+        <w:t>Files/</w:t>
       </w:r>
       <w:r>
         <w:t xml:space="preserve"> directory. Configurations are described by a single XML file. They can be generated using</w:t>
@@ -1853,45 +1616,17 @@
       </w:pPr>
       <w:r>
         <w:tab/>
-      </w:r>
-      <w:proofErr w:type="gramStart"/>
-      <w:r>
-        <w:t>configure</w:t>
-      </w:r>
-      <w:proofErr w:type="gramEnd"/>
-      <w:r>
-        <w:t xml:space="preserve"> --help </w:t>
-      </w:r>
-    </w:p>
-    <w:p>
-      <w:proofErr w:type="gramStart"/>
-      <w:r>
-        <w:t>for</w:t>
-      </w:r>
-      <w:proofErr w:type="gramEnd"/>
-      <w:r>
-        <w:t xml:space="preserve"> more information.</w:t>
-      </w:r>
-    </w:p>
-    <w:p>
-      <w:r>
-        <w:t>A configuration comprises BOTH target platform (e.g. windows/</w:t>
-      </w:r>
-      <w:proofErr w:type="spellStart"/>
-      <w:r>
-        <w:t>linux</w:t>
-      </w:r>
-      <w:proofErr w:type="spellEnd"/>
-      <w:r>
-        <w:t xml:space="preserve">), hardware (e.g. PowerPC, x86, x64, ARM), and any other options (debug build, enable assertions, support OpenSSL, </w:t>
-      </w:r>
-      <w:proofErr w:type="spellStart"/>
-      <w:r>
-        <w:t>etc</w:t>
-      </w:r>
-      <w:proofErr w:type="spellEnd"/>
-      <w:r>
-        <w:t>).</w:t>
+        <w:t xml:space="preserve">configure --help </w:t>
+      </w:r>
+    </w:p>
+    <w:p>
+      <w:r>
+        <w:t>for more information.</w:t>
+      </w:r>
+    </w:p>
+    <w:p>
+      <w:r>
+        <w:t>A configuration comprises BOTH target platform (e.g. windows/linux), hardware (e.g. PowerPC, x86, x64, ARM), and any other options (debug build, enable assertions, support OpenSSL, etc).</w:t>
       </w:r>
     </w:p>
     <w:p>
@@ -1906,15 +1641,7 @@
     </w:p>
     <w:p>
       <w:r>
-        <w:t>@</w:t>
-      </w:r>
-      <w:proofErr w:type="spellStart"/>
-      <w:r>
-        <w:t>todo</w:t>
-      </w:r>
-      <w:proofErr w:type="spellEnd"/>
-      <w:r>
-        <w:t xml:space="preserve"> A FUTURE version of Stroika will have an XML Schema (XSD) to describe the configuration file format.</w:t>
+        <w:t>@todo A FUTURE version of Stroika will have an XML Schema (XSD) to describe the configuration file format.</w:t>
       </w:r>
     </w:p>
     <w:p>
@@ -1928,24 +1655,12 @@
       </w:pPr>
       <w:r>
         <w:tab/>
-      </w:r>
-      <w:proofErr w:type="gramStart"/>
-      <w:r>
-        <w:t>make</w:t>
-      </w:r>
-      <w:proofErr w:type="gramEnd"/>
-      <w:r>
-        <w:t xml:space="preserve"> apply-configurations</w:t>
-      </w:r>
-    </w:p>
-    <w:p>
-      <w:proofErr w:type="gramStart"/>
-      <w:r>
-        <w:t>to</w:t>
-      </w:r>
-      <w:proofErr w:type="gramEnd"/>
-      <w:r>
-        <w:t xml:space="preserve"> generate all the directories and files dependent on the defined configurations. Note – this is generally not necessary, and called automatically.</w:t>
+        <w:t>make apply-configurations</w:t>
+      </w:r>
+    </w:p>
+    <w:p>
+      <w:r>
+        <w:t>to generate all the directories and files dependent on the defined configurations. Note – this is generally not necessary, and called automatically.</w:t>
       </w:r>
     </w:p>
     <w:p>
@@ -1958,68 +1673,34 @@
     </w:p>
     <w:p>
       <w:r>
-        <w:t>Intermediate files (</w:t>
-      </w:r>
-      <w:proofErr w:type="spellStart"/>
-      <w:r>
-        <w:t>objs</w:t>
-      </w:r>
-      <w:proofErr w:type="spellEnd"/>
-      <w:r>
-        <w:t xml:space="preserve"> </w:t>
-      </w:r>
-      <w:proofErr w:type="spellStart"/>
-      <w:r>
-        <w:t>etc</w:t>
-      </w:r>
-      <w:proofErr w:type="spellEnd"/>
-      <w:r>
-        <w:t xml:space="preserve">) go into </w:t>
-      </w:r>
-      <w:proofErr w:type="spellStart"/>
+        <w:t xml:space="preserve">Intermediate files (objs etc) go into </w:t>
+      </w:r>
       <w:r>
         <w:rPr>
           <w:b/>
         </w:rPr>
         <w:t>IntermediateFiles</w:t>
       </w:r>
-      <w:proofErr w:type="spellEnd"/>
-      <w:proofErr w:type="gramStart"/>
       <w:r>
         <w:rPr>
           <w:b/>
         </w:rPr>
-        <w:t>/{</w:t>
-      </w:r>
-      <w:proofErr w:type="gramEnd"/>
+        <w:t>/{CONFIGURATION-NAME}</w:t>
+      </w:r>
+      <w:r>
+        <w:t xml:space="preserve">. Final build products (libraries and executables) go into </w:t>
+      </w:r>
       <w:r>
         <w:rPr>
           <w:b/>
         </w:rPr>
-        <w:t>CONFIGURATION-NAME}</w:t>
-      </w:r>
-      <w:r>
-        <w:t xml:space="preserve">. Final build products (libraries and executables) go into </w:t>
+        <w:t>Builds</w:t>
       </w:r>
       <w:r>
         <w:rPr>
           <w:b/>
         </w:rPr>
-        <w:t>Builds</w:t>
-      </w:r>
-      <w:proofErr w:type="gramStart"/>
-      <w:r>
-        <w:rPr>
-          <w:b/>
-        </w:rPr>
-        <w:t>/{</w:t>
-      </w:r>
-      <w:proofErr w:type="gramEnd"/>
-      <w:r>
-        <w:rPr>
-          <w:b/>
-        </w:rPr>
-        <w:t>CONFIGURATION-NAME}</w:t>
+        <w:t>/{CONFIGURATION-NAME}</w:t>
       </w:r>
       <w:r>
         <w:t>.</w:t>
@@ -2040,15 +1721,7 @@
     </w:p>
     <w:p>
       <w:r>
-        <w:t xml:space="preserve">On any platform, building Stroika, and all is demo applications and regression tests is as simple as </w:t>
-      </w:r>
-      <w:proofErr w:type="spellStart"/>
-      <w:r>
-        <w:t>cd’ing</w:t>
-      </w:r>
-      <w:proofErr w:type="spellEnd"/>
-      <w:r>
-        <w:t xml:space="preserve"> to the top-level directory, and typing make</w:t>
+        <w:t>On any platform, building Stroika, and all is demo applications and regression tests is as simple as cd’ing to the top-level directory, and typing make</w:t>
       </w:r>
     </w:p>
     <w:p>
@@ -2121,21 +1794,11 @@
       <w:pPr>
         <w:pStyle w:val="ListParagraph"/>
       </w:pPr>
-      <w:proofErr w:type="gramStart"/>
       <w:r>
         <w:t>builds</w:t>
       </w:r>
-      <w:proofErr w:type="gramEnd"/>
-      <w:r>
-        <w:t xml:space="preserve"> the </w:t>
-      </w:r>
-      <w:proofErr w:type="spellStart"/>
-      <w:r>
-        <w:t>stroika</w:t>
-      </w:r>
-      <w:proofErr w:type="spellEnd"/>
-      <w:r>
-        <w:t xml:space="preserve"> library, tests, demos, etc. </w:t>
+      <w:r>
+        <w:t xml:space="preserve"> the stroika library, tests, demos, etc. </w:t>
       </w:r>
     </w:p>
     <w:p>
@@ -2248,15 +1911,7 @@
     </w:p>
     <w:p>
       <w:r>
-        <w:t xml:space="preserve">All the make targets (e.g. all, libraries </w:t>
-      </w:r>
-      <w:proofErr w:type="spellStart"/>
-      <w:r>
-        <w:t>etc</w:t>
-      </w:r>
-      <w:proofErr w:type="spellEnd"/>
-      <w:r>
-        <w:t>) take an OPTIONAL parameter CONFIGURATION. If specified, only that configuration is built. If omitted (or empty) – ALL configurations are built</w:t>
+        <w:t>All the make targets (e.g. all, libraries etc) take an OPTIONAL parameter CONFIGURATION. If specified, only that configuration is built. If omitted (or empty) – ALL configurations are built</w:t>
       </w:r>
       <w:r>
         <w:t>.</w:t>
@@ -2288,23 +1943,8 @@
       <w:r>
         <w:t xml:space="preserve">Using </w:t>
       </w:r>
-      <w:proofErr w:type="spellStart"/>
-      <w:r>
-        <w:t>QtCreator</w:t>
-      </w:r>
-      <w:proofErr w:type="spellEnd"/>
-      <w:r>
-        <w:t xml:space="preserve"> (on </w:t>
-      </w:r>
-      <w:proofErr w:type="spellStart"/>
-      <w:proofErr w:type="gramStart"/>
-      <w:r>
-        <w:t>unix</w:t>
-      </w:r>
-      <w:proofErr w:type="spellEnd"/>
-      <w:proofErr w:type="gramEnd"/>
-      <w:r>
-        <w:t>)</w:t>
+      <w:r>
+        <w:t>QtCreator (on unix)</w:t>
       </w:r>
     </w:p>
     <w:p>
@@ -2315,15 +1955,7 @@
         <w:t>Library/Projects/QtCreator/CreateQtCreatorSymbolicLinks.sh</w:t>
       </w:r>
       <w:r>
-        <w:t xml:space="preserve"> to create project files at the top level of your Stroika directory. Then you can open that .creator file in </w:t>
-      </w:r>
-      <w:proofErr w:type="spellStart"/>
-      <w:r>
-        <w:t>qtCreator</w:t>
-      </w:r>
-      <w:proofErr w:type="spellEnd"/>
-      <w:r>
-        <w:t xml:space="preserve">, and build and debug Stroika-based </w:t>
+        <w:t xml:space="preserve"> to create project files at the top level of your Stroika directory. Then you can open that .creator file in qtCreator, and build and debug Stroika-based </w:t>
       </w:r>
       <w:r>
         <w:t>applications</w:t>
@@ -2331,8 +1963,6 @@
       <w:r>
         <w:t>.</w:t>
       </w:r>
-      <w:bookmarkStart w:id="0" w:name="_GoBack"/>
-      <w:bookmarkEnd w:id="0"/>
     </w:p>
     <w:p/>
     <w:p>
@@ -2375,9 +2005,8 @@
           <w:sz w:val="19"/>
           <w:szCs w:val="19"/>
         </w:rPr>
-        <w:t>arm-</w:t>
-      </w:r>
-      <w:proofErr w:type="spellStart"/>
+        <w:t>arm-linux-gnueabihf-g++-</w:t>
+      </w:r>
       <w:r>
         <w:rPr>
           <w:rFonts w:ascii="Consolas" w:hAnsi="Consolas" w:cs="Consolas"/>
@@ -2385,45 +2014,6 @@
           <w:sz w:val="19"/>
           <w:szCs w:val="19"/>
         </w:rPr>
-        <w:t>linux</w:t>
-      </w:r>
-      <w:proofErr w:type="spellEnd"/>
-      <w:r>
-        <w:rPr>
-          <w:rFonts w:ascii="Consolas" w:hAnsi="Consolas" w:cs="Consolas"/>
-          <w:color w:val="000000"/>
-          <w:sz w:val="19"/>
-          <w:szCs w:val="19"/>
-        </w:rPr>
-        <w:t>-</w:t>
-      </w:r>
-      <w:proofErr w:type="spellStart"/>
-      <w:r>
-        <w:rPr>
-          <w:rFonts w:ascii="Consolas" w:hAnsi="Consolas" w:cs="Consolas"/>
-          <w:color w:val="000000"/>
-          <w:sz w:val="19"/>
-          <w:szCs w:val="19"/>
-        </w:rPr>
-        <w:t>gnueabihf</w:t>
-      </w:r>
-      <w:proofErr w:type="spellEnd"/>
-      <w:r>
-        <w:rPr>
-          <w:rFonts w:ascii="Consolas" w:hAnsi="Consolas" w:cs="Consolas"/>
-          <w:color w:val="000000"/>
-          <w:sz w:val="19"/>
-          <w:szCs w:val="19"/>
-        </w:rPr>
-        <w:t>-g++-</w:t>
-      </w:r>
-      <w:r>
-        <w:rPr>
-          <w:rFonts w:ascii="Consolas" w:hAnsi="Consolas" w:cs="Consolas"/>
-          <w:color w:val="000000"/>
-          <w:sz w:val="19"/>
-          <w:szCs w:val="19"/>
-        </w:rPr>
         <w:t>5</w:t>
       </w:r>
       <w:r>
@@ -2435,23 +2025,7 @@
         <w:ind w:firstLine="720"/>
       </w:pPr>
       <w:r>
-        <w:t xml:space="preserve">On </w:t>
-      </w:r>
-      <w:proofErr w:type="spellStart"/>
-      <w:r>
-        <w:t>unubtu</w:t>
-      </w:r>
-      <w:proofErr w:type="spellEnd"/>
-      <w:r>
-        <w:t xml:space="preserve">, </w:t>
-      </w:r>
-      <w:proofErr w:type="spellStart"/>
-      <w:r>
-        <w:t>sudo</w:t>
-      </w:r>
-      <w:proofErr w:type="spellEnd"/>
-      <w:r>
-        <w:t xml:space="preserve"> apt-get install g++-</w:t>
+        <w:t>On unubtu, sudo apt-get install g++-</w:t>
       </w:r>
       <w:r>
         <w:t>5</w:t>
@@ -2484,23 +2058,7 @@
         <w:t>apply-default-debug-flags</w:t>
       </w:r>
       <w:r>
-        <w:t xml:space="preserve"> --trace2file enable --compiler-driver arm-</w:t>
-      </w:r>
-      <w:proofErr w:type="spellStart"/>
-      <w:r>
-        <w:t>linux</w:t>
-      </w:r>
-      <w:proofErr w:type="spellEnd"/>
-      <w:r>
-        <w:t>-</w:t>
-      </w:r>
-      <w:proofErr w:type="spellStart"/>
-      <w:r>
-        <w:t>gnueabihf</w:t>
-      </w:r>
-      <w:proofErr w:type="spellEnd"/>
-      <w:r>
-        <w:t>-g</w:t>
+        <w:t xml:space="preserve"> --trace2file enable --compiler-driver arm-linux-gnueabihf-g</w:t>
       </w:r>
       <w:r>
         <w:t>++-</w:t>
@@ -2538,21 +2096,8 @@
         <w:ind w:firstLine="720"/>
       </w:pPr>
       <w:r>
-        <w:t xml:space="preserve">--trace2file disable to disable </w:t>
-      </w:r>
-      <w:proofErr w:type="spellStart"/>
-      <w:r>
-        <w:t>tracefile</w:t>
-      </w:r>
-      <w:proofErr w:type="spellEnd"/>
-      <w:r>
-        <w:t xml:space="preserve"> utility, and enabled writes a debug log to /</w:t>
-      </w:r>
-      <w:proofErr w:type="spellStart"/>
-      <w:r>
-        <w:t>tmp</w:t>
-      </w:r>
-      <w:proofErr w:type="spellEnd"/>
+        <w:t>--trace2file disable to disable tracefile utility, and enabled writes a debug log to /tmp</w:t>
+      </w:r>
       <w:r>
         <w:t>.</w:t>
       </w:r>
@@ -2581,15 +2126,7 @@
         <w:ind w:firstLine="720"/>
       </w:pPr>
       <w:r>
-        <w:t xml:space="preserve">This builds the samples, libraries </w:t>
-      </w:r>
-      <w:proofErr w:type="spellStart"/>
-      <w:r>
-        <w:t>etc</w:t>
-      </w:r>
-      <w:proofErr w:type="spellEnd"/>
-      <w:r>
-        <w:t xml:space="preserve"> to Builds/</w:t>
+        <w:t>This builds the samples, libraries etc to Builds/</w:t>
       </w:r>
       <w:r>
         <w:t>raspberrypi-gcc-</w:t>
@@ -2610,13 +2147,8 @@
         </w:numPr>
       </w:pPr>
       <w:r>
-        <w:t>make run-tests REMOTE=</w:t>
-      </w:r>
-      <w:proofErr w:type="spellStart"/>
-      <w:r>
-        <w:t>pi@myRasberryPi</w:t>
-      </w:r>
-      <w:proofErr w:type="spellEnd"/>
+        <w:t>make run-tests REMOTE=pi@myRasberryPi</w:t>
+      </w:r>
     </w:p>
     <w:p>
       <w:pPr>
@@ -2624,25 +2156,7 @@
         <w:ind w:left="720"/>
       </w:pPr>
       <w:r>
-        <w:t xml:space="preserve">This uses </w:t>
-      </w:r>
-      <w:proofErr w:type="spellStart"/>
-      <w:proofErr w:type="gramStart"/>
-      <w:r>
-        <w:t>ssh</w:t>
-      </w:r>
-      <w:proofErr w:type="spellEnd"/>
-      <w:proofErr w:type="gramEnd"/>
-      <w:r>
-        <w:t xml:space="preserve"> to run the tests remotely on the argument machine (I setup a hostname in /</w:t>
-      </w:r>
-      <w:proofErr w:type="spellStart"/>
-      <w:r>
-        <w:t>etc</w:t>
-      </w:r>
-      <w:proofErr w:type="spellEnd"/>
-      <w:r>
-        <w:t>/hosts for the mapping).</w:t>
+        <w:t>This uses ssh to run the tests remotely on the argument machine (I setup a hostname in /etc/hosts for the mapping).</w:t>
       </w:r>
     </w:p>
     <w:p>
@@ -2653,17 +2167,7 @@
         <w:t>Using SSH, it’s</w:t>
       </w:r>
       <w:r>
-        <w:t xml:space="preserve"> also helpful to setup </w:t>
-      </w:r>
-      <w:proofErr w:type="spellStart"/>
-      <w:proofErr w:type="gramStart"/>
-      <w:r>
-        <w:t>ssh</w:t>
-      </w:r>
-      <w:proofErr w:type="spellEnd"/>
-      <w:proofErr w:type="gramEnd"/>
-      <w:r>
-        <w:t xml:space="preserve"> keys to avoid re-entering passwords</w:t>
+        <w:t xml:space="preserve"> also helpful to setup ssh keys to avoid re-entering passwords</w:t>
       </w:r>
     </w:p>
     <w:p>
@@ -2725,15 +2229,8 @@
       <w:pPr>
         <w:pStyle w:val="Heading2"/>
       </w:pPr>
-      <w:proofErr w:type="spellStart"/>
-      <w:proofErr w:type="gramStart"/>
-      <w:r>
-        <w:t>cp</w:t>
-      </w:r>
-      <w:proofErr w:type="spellEnd"/>
-      <w:proofErr w:type="gramEnd"/>
-      <w:r>
-        <w:t xml:space="preserve">: illegal option </w:t>
+      <w:r>
+        <w:t xml:space="preserve">cp: illegal option </w:t>
       </w:r>
       <w:r>
         <w:t>–</w:t>
@@ -2741,13 +2238,8 @@
     </w:p>
     <w:p>
       <w:r>
-        <w:t xml:space="preserve">Install a copy of GNU </w:t>
-      </w:r>
-      <w:proofErr w:type="spellStart"/>
-      <w:r>
-        <w:t>cp</w:t>
-      </w:r>
-      <w:proofErr w:type="spellEnd"/>
+        <w:t>Install a copy of GNU cp</w:t>
+      </w:r>
     </w:p>
     <w:p>
       <w:pPr>
@@ -2766,15 +2258,8 @@
       <w:pPr>
         <w:pStyle w:val="CodeFragment"/>
       </w:pPr>
-      <w:proofErr w:type="spellStart"/>
-      <w:proofErr w:type="gramStart"/>
-      <w:r>
-        <w:t>cygcheck</w:t>
-      </w:r>
-      <w:proofErr w:type="spellEnd"/>
-      <w:proofErr w:type="gramEnd"/>
-      <w:r>
-        <w:t xml:space="preserve"> -p dos2unix</w:t>
+      <w:r>
+        <w:t>cygcheck -p dos2unix</w:t>
       </w:r>
     </w:p>
     <w:sectPr>

</xml_diff>

<commit_message>
docs notes about clang7
</commit_message>
<xml_diff>
--- a/Documentation/Building Stroika.docx
+++ b/Documentation/Building Stroika.docx
@@ -47,7 +47,17 @@
         <w:t>Perl</w:t>
       </w:r>
       <w:r>
-        <w:t xml:space="preserve"> etc scripts. </w:t>
+        <w:t xml:space="preserve"> </w:t>
+      </w:r>
+      <w:bookmarkStart w:id="0" w:name="_GoBack"/>
+      <w:bookmarkEnd w:id="0"/>
+      <w:proofErr w:type="spellStart"/>
+      <w:r>
+        <w:t>etc</w:t>
+      </w:r>
+      <w:proofErr w:type="spellEnd"/>
+      <w:r>
+        <w:t xml:space="preserve"> scripts. </w:t>
       </w:r>
     </w:p>
     <w:p>
@@ -135,7 +145,15 @@
         <w:t>Stroika</w:t>
       </w:r>
       <w:r>
-        <w:t xml:space="preserve"> is regularly tested with gcc </w:t>
+        <w:t xml:space="preserve"> is regularly tested with </w:t>
+      </w:r>
+      <w:proofErr w:type="spellStart"/>
+      <w:r>
+        <w:t>gcc</w:t>
+      </w:r>
+      <w:proofErr w:type="spellEnd"/>
+      <w:r>
+        <w:t xml:space="preserve"> </w:t>
       </w:r>
       <w:r>
         <w:t>7</w:t>
@@ -171,7 +189,15 @@
         <w:t>and</w:t>
       </w:r>
       <w:r>
-        <w:t xml:space="preserve"> XCode </w:t>
+        <w:t xml:space="preserve"> </w:t>
+      </w:r>
+      <w:proofErr w:type="spellStart"/>
+      <w:r>
+        <w:t>XCode</w:t>
+      </w:r>
+      <w:proofErr w:type="spellEnd"/>
+      <w:r>
+        <w:t xml:space="preserve"> </w:t>
       </w:r>
       <w:r>
         <w:t>10</w:t>
@@ -212,12 +238,23 @@
           <w:highlight w:val="black"/>
         </w:rPr>
       </w:pPr>
+      <w:proofErr w:type="spellStart"/>
+      <w:proofErr w:type="gramStart"/>
       <w:r>
         <w:rPr>
           <w:color w:val="FFFFFF" w:themeColor="background1"/>
           <w:highlight w:val="black"/>
         </w:rPr>
-        <w:t xml:space="preserve">wget </w:t>
+        <w:t>wget</w:t>
+      </w:r>
+      <w:proofErr w:type="spellEnd"/>
+      <w:proofErr w:type="gramEnd"/>
+      <w:r>
+        <w:rPr>
+          <w:color w:val="FFFFFF" w:themeColor="background1"/>
+          <w:highlight w:val="black"/>
+        </w:rPr>
+        <w:t xml:space="preserve"> </w:t>
       </w:r>
       <w:hyperlink r:id="rId5" w:history="1">
         <w:r>
@@ -240,119 +277,144 @@
           <w:highlight w:val="black"/>
         </w:rPr>
       </w:pPr>
+      <w:proofErr w:type="gramStart"/>
       <w:r>
         <w:rPr>
           <w:color w:val="FFFFFF" w:themeColor="background1"/>
           <w:highlight w:val="black"/>
         </w:rPr>
-        <w:t>tar xf</w:t>
-      </w:r>
+        <w:t>tar</w:t>
+      </w:r>
+      <w:proofErr w:type="gramEnd"/>
       <w:r>
         <w:rPr>
           <w:color w:val="FFFFFF" w:themeColor="background1"/>
           <w:highlight w:val="black"/>
         </w:rPr>
-        <w:t xml:space="preserve"> V2</w:t>
-      </w:r>
+        <w:t xml:space="preserve"> </w:t>
+      </w:r>
+      <w:proofErr w:type="spellStart"/>
       <w:r>
         <w:rPr>
           <w:color w:val="FFFFFF" w:themeColor="background1"/>
           <w:highlight w:val="black"/>
         </w:rPr>
-        <w:t>.1</w:t>
-      </w:r>
+        <w:t>xf</w:t>
+      </w:r>
+      <w:proofErr w:type="spellEnd"/>
       <w:r>
         <w:rPr>
           <w:color w:val="FFFFFF" w:themeColor="background1"/>
           <w:highlight w:val="black"/>
         </w:rPr>
-        <w:t>-Release</w:t>
+        <w:t xml:space="preserve"> V2</w:t>
       </w:r>
       <w:r>
         <w:rPr>
           <w:color w:val="FFFFFF" w:themeColor="background1"/>
           <w:highlight w:val="black"/>
         </w:rPr>
-        <w:t>.tar.gz</w:t>
+        <w:t>.1</w:t>
       </w:r>
       <w:r>
         <w:rPr>
           <w:color w:val="FFFFFF" w:themeColor="background1"/>
           <w:highlight w:val="black"/>
         </w:rPr>
-        <w:tab/>
-      </w:r>
-    </w:p>
-    <w:p>
-      <w:pPr>
-        <w:pStyle w:val="CodeFragment"/>
-        <w:rPr>
-          <w:color w:val="FFFFFF" w:themeColor="background1"/>
-        </w:rPr>
-      </w:pPr>
+        <w:t>-Release</w:t>
+      </w:r>
       <w:r>
         <w:rPr>
           <w:color w:val="FFFFFF" w:themeColor="background1"/>
           <w:highlight w:val="black"/>
         </w:rPr>
-        <w:t xml:space="preserve">make </w:t>
+        <w:t>.tar.gz</w:t>
       </w:r>
       <w:r>
         <w:rPr>
           <w:color w:val="FFFFFF" w:themeColor="background1"/>
           <w:highlight w:val="black"/>
         </w:rPr>
-        <w:t>--</w:t>
-      </w:r>
+        <w:tab/>
+      </w:r>
+    </w:p>
+    <w:p>
+      <w:pPr>
+        <w:pStyle w:val="CodeFragment"/>
+        <w:rPr>
+          <w:color w:val="FFFFFF" w:themeColor="background1"/>
+        </w:rPr>
+      </w:pPr>
+      <w:proofErr w:type="gramStart"/>
       <w:r>
         <w:rPr>
           <w:color w:val="FFFFFF" w:themeColor="background1"/>
           <w:highlight w:val="black"/>
         </w:rPr>
-        <w:t xml:space="preserve">directory </w:t>
-      </w:r>
+        <w:t>make</w:t>
+      </w:r>
+      <w:proofErr w:type="gramEnd"/>
       <w:r>
         <w:rPr>
           <w:color w:val="FFFFFF" w:themeColor="background1"/>
           <w:highlight w:val="black"/>
         </w:rPr>
-        <w:t>Stroika-</w:t>
+        <w:t xml:space="preserve"> </w:t>
       </w:r>
       <w:r>
         <w:rPr>
           <w:color w:val="FFFFFF" w:themeColor="background1"/>
           <w:highlight w:val="black"/>
         </w:rPr>
-        <w:t>2</w:t>
+        <w:t>--</w:t>
       </w:r>
       <w:r>
         <w:rPr>
           <w:color w:val="FFFFFF" w:themeColor="background1"/>
           <w:highlight w:val="black"/>
         </w:rPr>
-        <w:t>.1</w:t>
-      </w:r>
-      <w:bookmarkStart w:id="0" w:name="_GoBack"/>
-      <w:bookmarkEnd w:id="0"/>
+        <w:t xml:space="preserve">directory </w:t>
+      </w:r>
       <w:r>
         <w:rPr>
           <w:color w:val="FFFFFF" w:themeColor="background1"/>
           <w:highlight w:val="black"/>
         </w:rPr>
-        <w:t>-Release</w:t>
+        <w:t>Stroika-</w:t>
       </w:r>
       <w:r>
         <w:rPr>
           <w:color w:val="FFFFFF" w:themeColor="background1"/>
           <w:highlight w:val="black"/>
         </w:rPr>
-        <w:t xml:space="preserve"> </w:t>
+        <w:t>2</w:t>
       </w:r>
       <w:r>
         <w:rPr>
           <w:color w:val="FFFFFF" w:themeColor="background1"/>
           <w:highlight w:val="black"/>
         </w:rPr>
+        <w:t>.1</w:t>
+      </w:r>
+      <w:r>
+        <w:rPr>
+          <w:color w:val="FFFFFF" w:themeColor="background1"/>
+          <w:highlight w:val="black"/>
+        </w:rPr>
+        <w:t>-Release</w:t>
+      </w:r>
+      <w:r>
+        <w:rPr>
+          <w:color w:val="FFFFFF" w:themeColor="background1"/>
+          <w:highlight w:val="black"/>
+        </w:rPr>
+        <w:t xml:space="preserve"> </w:t>
+      </w:r>
+      <w:r>
+        <w:rPr>
+          <w:color w:val="FFFFFF" w:themeColor="background1"/>
+          <w:highlight w:val="black"/>
+        </w:rPr>
         <w:t>all run-tests</w:t>
       </w:r>
     </w:p>
@@ -387,8 +449,13 @@
           <w:numId w:val="6"/>
         </w:numPr>
       </w:pPr>
-      <w:r>
-        <w:t xml:space="preserve">wget </w:t>
+      <w:proofErr w:type="spellStart"/>
+      <w:r>
+        <w:t>wget</w:t>
+      </w:r>
+      <w:proofErr w:type="spellEnd"/>
+      <w:r>
+        <w:t xml:space="preserve"> </w:t>
       </w:r>
       <w:hyperlink r:id="rId6" w:history="1">
         <w:r>
@@ -407,20 +474,29 @@
           <w:i/>
         </w:rPr>
       </w:pPr>
+      <w:proofErr w:type="gramStart"/>
       <w:r>
         <w:rPr>
           <w:i/>
         </w:rPr>
         <w:t>or</w:t>
       </w:r>
+      <w:proofErr w:type="gramEnd"/>
     </w:p>
     <w:p>
       <w:pPr>
         <w:pStyle w:val="PlainText"/>
         <w:ind w:left="1080"/>
       </w:pPr>
-      <w:r>
-        <w:t xml:space="preserve">wget </w:t>
+      <w:proofErr w:type="spellStart"/>
+      <w:proofErr w:type="gramStart"/>
+      <w:r>
+        <w:t>wget</w:t>
+      </w:r>
+      <w:proofErr w:type="spellEnd"/>
+      <w:proofErr w:type="gramEnd"/>
+      <w:r>
+        <w:t xml:space="preserve"> </w:t>
       </w:r>
       <w:hyperlink r:id="rId7" w:history="1">
         <w:r>
@@ -440,7 +516,15 @@
         </w:numPr>
       </w:pPr>
       <w:r>
-        <w:t xml:space="preserve">tar xf </w:t>
+        <w:t xml:space="preserve">tar </w:t>
+      </w:r>
+      <w:proofErr w:type="spellStart"/>
+      <w:r>
+        <w:t>xf</w:t>
+      </w:r>
+      <w:proofErr w:type="spellEnd"/>
+      <w:r>
+        <w:t xml:space="preserve"> </w:t>
       </w:r>
       <w:r>
         <w:t>V2</w:t>
@@ -613,9 +697,11 @@
       <w:r>
         <w:t xml:space="preserve">Review/edit </w:t>
       </w:r>
+      <w:proofErr w:type="spellStart"/>
       <w:r>
         <w:t>ConfigurationFiles</w:t>
       </w:r>
+      <w:proofErr w:type="spellEnd"/>
       <w:r>
         <w:t>/</w:t>
       </w:r>
@@ -697,6 +783,7 @@
           <w:i/>
         </w:rPr>
       </w:pPr>
+      <w:proofErr w:type="gramStart"/>
       <w:r>
         <w:rPr>
           <w:i/>
@@ -704,6 +791,7 @@
         <w:lastRenderedPageBreak/>
         <w:t>or</w:t>
       </w:r>
+      <w:proofErr w:type="gramEnd"/>
     </w:p>
     <w:p>
       <w:pPr>
@@ -741,13 +829,55 @@
         <w:rPr>
           <w:i/>
         </w:rPr>
-        <w:t xml:space="preserve"> --cp</w:t>
-      </w:r>
+        <w:t xml:space="preserve"> --</w:t>
+      </w:r>
+      <w:proofErr w:type="spellStart"/>
       <w:r>
         <w:rPr>
           <w:i/>
         </w:rPr>
-        <w:t>pstd-version-flag '--std=c++1</w:t>
+        <w:t>cp</w:t>
+      </w:r>
+      <w:r>
+        <w:rPr>
+          <w:i/>
+        </w:rPr>
+        <w:t>pstd</w:t>
+      </w:r>
+      <w:proofErr w:type="spellEnd"/>
+      <w:r>
+        <w:rPr>
+          <w:i/>
+        </w:rPr>
+        <w:t>-version-flag '--</w:t>
+      </w:r>
+      <w:proofErr w:type="spellStart"/>
+      <w:r>
+        <w:rPr>
+          <w:i/>
+        </w:rPr>
+        <w:t>std</w:t>
+      </w:r>
+      <w:proofErr w:type="spellEnd"/>
+      <w:r>
+        <w:rPr>
+          <w:i/>
+        </w:rPr>
+        <w:t>=</w:t>
+      </w:r>
+      <w:proofErr w:type="spellStart"/>
+      <w:r>
+        <w:rPr>
+          <w:i/>
+        </w:rPr>
+        <w:t>c++</w:t>
+      </w:r>
+      <w:proofErr w:type="spellEnd"/>
+      <w:r>
+        <w:rPr>
+          <w:i/>
+        </w:rPr>
+        <w:t>1</w:t>
       </w:r>
       <w:r>
         <w:rPr>
@@ -770,12 +900,14 @@
           <w:i/>
         </w:rPr>
       </w:pPr>
+      <w:proofErr w:type="gramStart"/>
       <w:r>
         <w:rPr>
           <w:i/>
         </w:rPr>
         <w:t>or</w:t>
       </w:r>
+      <w:proofErr w:type="gramEnd"/>
     </w:p>
     <w:p>
       <w:pPr>
@@ -807,8 +939,13 @@
         </w:numPr>
       </w:pPr>
       <w:r>
-        <w:t>ls ConfigurationFiles</w:t>
-      </w:r>
+        <w:t xml:space="preserve">ls </w:t>
+      </w:r>
+      <w:proofErr w:type="spellStart"/>
+      <w:r>
+        <w:t>ConfigurationFiles</w:t>
+      </w:r>
+      <w:proofErr w:type="spellEnd"/>
       <w:r>
         <w:t>/</w:t>
       </w:r>
@@ -840,8 +977,16 @@
         <w:rPr>
           <w:i/>
         </w:rPr>
-        <w:t>a-config</w:t>
-      </w:r>
+        <w:t>a-</w:t>
+      </w:r>
+      <w:proofErr w:type="spellStart"/>
+      <w:r>
+        <w:rPr>
+          <w:i/>
+        </w:rPr>
+        <w:t>config</w:t>
+      </w:r>
+      <w:proofErr w:type="spellEnd"/>
     </w:p>
     <w:p>
       <w:pPr>
@@ -858,8 +1003,16 @@
         <w:rPr>
           <w:i/>
         </w:rPr>
-        <w:t>a-config</w:t>
-      </w:r>
+        <w:t>a-</w:t>
+      </w:r>
+      <w:proofErr w:type="spellStart"/>
+      <w:r>
+        <w:rPr>
+          <w:i/>
+        </w:rPr>
+        <w:t>config</w:t>
+      </w:r>
+      <w:proofErr w:type="spellEnd"/>
     </w:p>
     <w:p>
       <w:pPr>
@@ -890,12 +1043,14 @@
       <w:r>
         <w:t xml:space="preserve">(in the folder </w:t>
       </w:r>
+      <w:proofErr w:type="spellStart"/>
       <w:r>
         <w:t>ConfigurationFile</w:t>
       </w:r>
       <w:r>
         <w:t>s</w:t>
       </w:r>
+      <w:proofErr w:type="spellEnd"/>
       <w:r>
         <w:t>/)</w:t>
       </w:r>
@@ -966,8 +1121,13 @@
           <w:numId w:val="2"/>
         </w:numPr>
       </w:pPr>
-      <w:r>
-        <w:t>c++ compiler supporting C++1</w:t>
+      <w:proofErr w:type="spellStart"/>
+      <w:r>
+        <w:t>c++</w:t>
+      </w:r>
+      <w:proofErr w:type="spellEnd"/>
+      <w:r>
+        <w:t xml:space="preserve"> compiler supporting C++1</w:t>
       </w:r>
       <w:r>
         <w:t>7</w:t>
@@ -1011,9 +1171,11 @@
           <w:numId w:val="2"/>
         </w:numPr>
       </w:pPr>
+      <w:proofErr w:type="spellStart"/>
       <w:r>
         <w:t>perl</w:t>
       </w:r>
+      <w:proofErr w:type="spellEnd"/>
     </w:p>
     <w:p>
       <w:pPr>
@@ -1023,9 +1185,11 @@
           <w:numId w:val="2"/>
         </w:numPr>
       </w:pPr>
+      <w:proofErr w:type="spellStart"/>
       <w:r>
         <w:t>pkg-config</w:t>
       </w:r>
+      <w:proofErr w:type="spellEnd"/>
     </w:p>
     <w:p>
       <w:pPr>
@@ -1035,9 +1199,11 @@
           <w:numId w:val="2"/>
         </w:numPr>
       </w:pPr>
+      <w:proofErr w:type="spellStart"/>
       <w:r>
         <w:t>realpath</w:t>
       </w:r>
+      <w:proofErr w:type="spellEnd"/>
     </w:p>
     <w:p>
       <w:pPr>
@@ -1047,9 +1213,11 @@
           <w:numId w:val="2"/>
         </w:numPr>
       </w:pPr>
+      <w:proofErr w:type="spellStart"/>
       <w:r>
         <w:t>sed</w:t>
       </w:r>
+      <w:proofErr w:type="spellEnd"/>
     </w:p>
     <w:p>
       <w:pPr>
@@ -1071,9 +1239,11 @@
           <w:numId w:val="2"/>
         </w:numPr>
       </w:pPr>
+      <w:proofErr w:type="spellStart"/>
       <w:r>
         <w:t>tr</w:t>
       </w:r>
+      <w:proofErr w:type="spellEnd"/>
     </w:p>
     <w:p>
       <w:pPr>
@@ -1083,9 +1253,11 @@
           <w:numId w:val="2"/>
         </w:numPr>
       </w:pPr>
+      <w:proofErr w:type="spellStart"/>
       <w:r>
         <w:t>wget</w:t>
       </w:r>
+      <w:proofErr w:type="spellEnd"/>
     </w:p>
     <w:p>
       <w:pPr>
@@ -1116,8 +1288,13 @@
         <w:pStyle w:val="Heading2"/>
       </w:pPr>
       <w:r>
-        <w:t>For MacOS</w:t>
-      </w:r>
+        <w:t xml:space="preserve">For </w:t>
+      </w:r>
+      <w:proofErr w:type="spellStart"/>
+      <w:r>
+        <w:t>MacOS</w:t>
+      </w:r>
+      <w:proofErr w:type="spellEnd"/>
     </w:p>
     <w:p>
       <w:pPr>
@@ -1127,8 +1304,13 @@
           <w:numId w:val="6"/>
         </w:numPr>
       </w:pPr>
-      <w:r>
-        <w:t xml:space="preserve">XCode </w:t>
+      <w:proofErr w:type="spellStart"/>
+      <w:r>
+        <w:t>XCode</w:t>
+      </w:r>
+      <w:proofErr w:type="spellEnd"/>
+      <w:r>
+        <w:t xml:space="preserve"> </w:t>
       </w:r>
       <w:r>
         <w:t>10</w:t>
@@ -1146,7 +1328,15 @@
         </w:numPr>
       </w:pPr>
       <w:r>
-        <w:t xml:space="preserve">install from appstore, </w:t>
+        <w:t xml:space="preserve">install from </w:t>
+      </w:r>
+      <w:proofErr w:type="spellStart"/>
+      <w:r>
+        <w:t>appstore</w:t>
+      </w:r>
+      <w:proofErr w:type="spellEnd"/>
+      <w:r>
+        <w:t xml:space="preserve">, </w:t>
       </w:r>
     </w:p>
     <w:p>
@@ -1169,8 +1359,13 @@
           <w:numId w:val="6"/>
         </w:numPr>
       </w:pPr>
-      <w:r>
-        <w:t xml:space="preserve">xcode-select </w:t>
+      <w:proofErr w:type="spellStart"/>
+      <w:r>
+        <w:t>xcode</w:t>
+      </w:r>
+      <w:proofErr w:type="spellEnd"/>
+      <w:r>
+        <w:t xml:space="preserve">-select </w:t>
       </w:r>
       <w:r>
         <w:t>–</w:t>
@@ -1194,7 +1389,15 @@
         <w:t>can be helpful</w:t>
       </w:r>
       <w:r>
-        <w:t xml:space="preserve"> (but use whatever package mgr you wish)</w:t>
+        <w:t xml:space="preserve"> (but use whatever package </w:t>
+      </w:r>
+      <w:proofErr w:type="spellStart"/>
+      <w:r>
+        <w:t>mgr</w:t>
+      </w:r>
+      <w:proofErr w:type="spellEnd"/>
+      <w:r>
+        <w:t xml:space="preserve"> you wish)</w:t>
       </w:r>
     </w:p>
     <w:p>
@@ -1206,7 +1409,15 @@
         </w:numPr>
       </w:pPr>
       <w:r>
-        <w:t xml:space="preserve">ruby -e "$(curl -fsSL </w:t>
+        <w:t>ruby -e "$(curl -</w:t>
+      </w:r>
+      <w:proofErr w:type="spellStart"/>
+      <w:r>
+        <w:t>fsSL</w:t>
+      </w:r>
+      <w:proofErr w:type="spellEnd"/>
+      <w:r>
+        <w:t xml:space="preserve"> </w:t>
       </w:r>
       <w:hyperlink r:id="rId8" w:history="1">
         <w:r>
@@ -1253,8 +1464,13 @@
         <w:t xml:space="preserve">brew install </w:t>
       </w:r>
       <w:r>
-        <w:t>gnu-sed</w:t>
-      </w:r>
+        <w:t>gnu-</w:t>
+      </w:r>
+      <w:proofErr w:type="spellStart"/>
+      <w:r>
+        <w:t>sed</w:t>
+      </w:r>
+      <w:proofErr w:type="spellEnd"/>
     </w:p>
     <w:p>
       <w:pPr>
@@ -1268,7 +1484,15 @@
         <w:t xml:space="preserve">brew install </w:t>
       </w:r>
       <w:r>
-        <w:t>p7zip  (if building lzma)</w:t>
+        <w:t xml:space="preserve">p7zip  (if building </w:t>
+      </w:r>
+      <w:proofErr w:type="spellStart"/>
+      <w:r>
+        <w:t>lzma</w:t>
+      </w:r>
+      <w:proofErr w:type="spellEnd"/>
+      <w:r>
+        <w:t>)</w:t>
       </w:r>
     </w:p>
     <w:p>
@@ -1299,8 +1523,13 @@
           <w:numId w:val="3"/>
         </w:numPr>
       </w:pPr>
-      <w:r>
-        <w:t xml:space="preserve">gcc </w:t>
+      <w:proofErr w:type="spellStart"/>
+      <w:r>
+        <w:t>gcc</w:t>
+      </w:r>
+      <w:proofErr w:type="spellEnd"/>
+      <w:r>
+        <w:t xml:space="preserve"> </w:t>
       </w:r>
       <w:r>
         <w:t>7</w:t>
@@ -1347,8 +1576,13 @@
           <w:numId w:val="3"/>
         </w:numPr>
       </w:pPr>
-      <w:r>
-        <w:t xml:space="preserve">llvm </w:t>
+      <w:proofErr w:type="spellStart"/>
+      <w:r>
+        <w:t>llvm</w:t>
+      </w:r>
+      <w:proofErr w:type="spellEnd"/>
+      <w:r>
+        <w:t xml:space="preserve"> </w:t>
       </w:r>
       <w:r>
         <w:t xml:space="preserve">(clang++) </w:t>
@@ -1368,6 +1602,9 @@
       <w:r>
         <w:t>Stroika v2.1 is currently tested with clang6</w:t>
       </w:r>
+      <w:r>
+        <w:t>, and clang7</w:t>
+      </w:r>
     </w:p>
     <w:p>
       <w:pPr>
@@ -1377,8 +1614,13 @@
           <w:numId w:val="3"/>
         </w:numPr>
       </w:pPr>
-      <w:r>
-        <w:t>automake  (if building curl)</w:t>
+      <w:proofErr w:type="spellStart"/>
+      <w:r>
+        <w:t>automake</w:t>
+      </w:r>
+      <w:proofErr w:type="spellEnd"/>
+      <w:r>
+        <w:t xml:space="preserve">  (if building curl)</w:t>
       </w:r>
     </w:p>
     <w:p>
@@ -1389,8 +1631,13 @@
           <w:numId w:val="3"/>
         </w:numPr>
       </w:pPr>
-      <w:r>
-        <w:t>libtool (gnu version) – (if building curl)</w:t>
+      <w:proofErr w:type="spellStart"/>
+      <w:r>
+        <w:t>libtool</w:t>
+      </w:r>
+      <w:proofErr w:type="spellEnd"/>
+      <w:r>
+        <w:t xml:space="preserve"> (gnu version) – (if building curl)</w:t>
       </w:r>
     </w:p>
     <w:p/>
@@ -1508,9 +1755,11 @@
           <w:numId w:val="4"/>
         </w:numPr>
       </w:pPr>
+      <w:proofErr w:type="spellStart"/>
       <w:r>
         <w:t>openssl</w:t>
       </w:r>
+      <w:proofErr w:type="spellEnd"/>
     </w:p>
     <w:p>
       <w:pPr>
@@ -1520,9 +1769,11 @@
           <w:numId w:val="4"/>
         </w:numPr>
       </w:pPr>
+      <w:proofErr w:type="spellStart"/>
       <w:r>
         <w:t>zlib</w:t>
       </w:r>
+      <w:proofErr w:type="spellEnd"/>
     </w:p>
     <w:p>
       <w:pPr>
@@ -1532,8 +1783,13 @@
           <w:numId w:val="4"/>
         </w:numPr>
       </w:pPr>
-      <w:r>
-        <w:t>lzma SDK</w:t>
+      <w:proofErr w:type="spellStart"/>
+      <w:r>
+        <w:t>lzma</w:t>
+      </w:r>
+      <w:proofErr w:type="spellEnd"/>
+      <w:r>
+        <w:t xml:space="preserve"> SDK</w:t>
       </w:r>
     </w:p>
     <w:p>
@@ -1568,7 +1824,31 @@
     </w:p>
     <w:p>
       <w:r>
-        <w:t xml:space="preserve">We seriously considered a number of build systems, including cmake, ant, perl scripts, qmake, etc. They all weak, with ant possibly being the best alternative, except that </w:t>
+        <w:t xml:space="preserve">We seriously considered a number of build systems, including </w:t>
+      </w:r>
+      <w:proofErr w:type="spellStart"/>
+      <w:r>
+        <w:t>cmake</w:t>
+      </w:r>
+      <w:proofErr w:type="spellEnd"/>
+      <w:r>
+        <w:t xml:space="preserve">, ant, </w:t>
+      </w:r>
+      <w:proofErr w:type="spellStart"/>
+      <w:r>
+        <w:t>perl</w:t>
+      </w:r>
+      <w:proofErr w:type="spellEnd"/>
+      <w:r>
+        <w:t xml:space="preserve"> scripts, </w:t>
+      </w:r>
+      <w:proofErr w:type="spellStart"/>
+      <w:r>
+        <w:t>qmake</w:t>
+      </w:r>
+      <w:proofErr w:type="spellEnd"/>
+      <w:r>
+        <w:t xml:space="preserve">, etc. They all weak, with ant possibly being the best alternative, except that </w:t>
       </w:r>
       <w:r>
         <w:t>it’s</w:t>
@@ -1595,10 +1875,18 @@
         <w:t>The design is to make a set of co</w:t>
       </w:r>
       <w:r>
-        <w:t>nfiguration files – each stored in the Configuration</w:t>
-      </w:r>
-      <w:r>
-        <w:t>Files/</w:t>
+        <w:t xml:space="preserve">nfiguration files – each stored in the </w:t>
+      </w:r>
+      <w:proofErr w:type="spellStart"/>
+      <w:r>
+        <w:t>Configuration</w:t>
+      </w:r>
+      <w:r>
+        <w:t>Files</w:t>
+      </w:r>
+      <w:proofErr w:type="spellEnd"/>
+      <w:r>
+        <w:t>/</w:t>
       </w:r>
       <w:r>
         <w:t xml:space="preserve"> directory. Configurations are described by a single XML file. They can be generated using</w:t>
@@ -1616,17 +1904,45 @@
       </w:pPr>
       <w:r>
         <w:tab/>
-        <w:t xml:space="preserve">configure --help </w:t>
-      </w:r>
-    </w:p>
-    <w:p>
-      <w:r>
-        <w:t>for more information.</w:t>
-      </w:r>
-    </w:p>
-    <w:p>
-      <w:r>
-        <w:t>A configuration comprises BOTH target platform (e.g. windows/linux), hardware (e.g. PowerPC, x86, x64, ARM), and any other options (debug build, enable assertions, support OpenSSL, etc).</w:t>
+      </w:r>
+      <w:proofErr w:type="gramStart"/>
+      <w:r>
+        <w:t>configure</w:t>
+      </w:r>
+      <w:proofErr w:type="gramEnd"/>
+      <w:r>
+        <w:t xml:space="preserve"> --help </w:t>
+      </w:r>
+    </w:p>
+    <w:p>
+      <w:proofErr w:type="gramStart"/>
+      <w:r>
+        <w:t>for</w:t>
+      </w:r>
+      <w:proofErr w:type="gramEnd"/>
+      <w:r>
+        <w:t xml:space="preserve"> more information.</w:t>
+      </w:r>
+    </w:p>
+    <w:p>
+      <w:r>
+        <w:t>A configuration comprises BOTH target platform (e.g. windows/</w:t>
+      </w:r>
+      <w:proofErr w:type="spellStart"/>
+      <w:r>
+        <w:t>linux</w:t>
+      </w:r>
+      <w:proofErr w:type="spellEnd"/>
+      <w:r>
+        <w:t xml:space="preserve">), hardware (e.g. PowerPC, x86, x64, ARM), and any other options (debug build, enable assertions, support OpenSSL, </w:t>
+      </w:r>
+      <w:proofErr w:type="spellStart"/>
+      <w:r>
+        <w:t>etc</w:t>
+      </w:r>
+      <w:proofErr w:type="spellEnd"/>
+      <w:r>
+        <w:t>).</w:t>
       </w:r>
     </w:p>
     <w:p>
@@ -1641,7 +1957,15 @@
     </w:p>
     <w:p>
       <w:r>
-        <w:t>@todo A FUTURE version of Stroika will have an XML Schema (XSD) to describe the configuration file format.</w:t>
+        <w:t>@</w:t>
+      </w:r>
+      <w:proofErr w:type="spellStart"/>
+      <w:r>
+        <w:t>todo</w:t>
+      </w:r>
+      <w:proofErr w:type="spellEnd"/>
+      <w:r>
+        <w:t xml:space="preserve"> A FUTURE version of Stroika will have an XML Schema (XSD) to describe the configuration file format.</w:t>
       </w:r>
     </w:p>
     <w:p>
@@ -1655,12 +1979,24 @@
       </w:pPr>
       <w:r>
         <w:tab/>
-        <w:t>make apply-configurations</w:t>
-      </w:r>
-    </w:p>
-    <w:p>
-      <w:r>
-        <w:t>to generate all the directories and files dependent on the defined configurations. Note – this is generally not necessary, and called automatically.</w:t>
+      </w:r>
+      <w:proofErr w:type="gramStart"/>
+      <w:r>
+        <w:t>make</w:t>
+      </w:r>
+      <w:proofErr w:type="gramEnd"/>
+      <w:r>
+        <w:t xml:space="preserve"> apply-configurations</w:t>
+      </w:r>
+    </w:p>
+    <w:p>
+      <w:proofErr w:type="gramStart"/>
+      <w:r>
+        <w:t>to</w:t>
+      </w:r>
+      <w:proofErr w:type="gramEnd"/>
+      <w:r>
+        <w:t xml:space="preserve"> generate all the directories and files dependent on the defined configurations. Note – this is generally not necessary, and called automatically.</w:t>
       </w:r>
     </w:p>
     <w:p>
@@ -1673,19 +2009,45 @@
     </w:p>
     <w:p>
       <w:r>
-        <w:t xml:space="preserve">Intermediate files (objs etc) go into </w:t>
-      </w:r>
+        <w:t>Intermediate files (</w:t>
+      </w:r>
+      <w:proofErr w:type="spellStart"/>
+      <w:r>
+        <w:t>objs</w:t>
+      </w:r>
+      <w:proofErr w:type="spellEnd"/>
+      <w:r>
+        <w:t xml:space="preserve"> </w:t>
+      </w:r>
+      <w:proofErr w:type="spellStart"/>
+      <w:r>
+        <w:t>etc</w:t>
+      </w:r>
+      <w:proofErr w:type="spellEnd"/>
+      <w:r>
+        <w:t xml:space="preserve">) go into </w:t>
+      </w:r>
+      <w:proofErr w:type="spellStart"/>
       <w:r>
         <w:rPr>
           <w:b/>
         </w:rPr>
         <w:t>IntermediateFiles</w:t>
       </w:r>
+      <w:proofErr w:type="spellEnd"/>
+      <w:proofErr w:type="gramStart"/>
       <w:r>
         <w:rPr>
           <w:b/>
         </w:rPr>
-        <w:t>/{CONFIGURATION-NAME}</w:t>
+        <w:t>/{</w:t>
+      </w:r>
+      <w:proofErr w:type="gramEnd"/>
+      <w:r>
+        <w:rPr>
+          <w:b/>
+        </w:rPr>
+        <w:t>CONFIGURATION-NAME}</w:t>
       </w:r>
       <w:r>
         <w:t xml:space="preserve">. Final build products (libraries and executables) go into </w:t>
@@ -1696,11 +2058,19 @@
         </w:rPr>
         <w:t>Builds</w:t>
       </w:r>
+      <w:proofErr w:type="gramStart"/>
       <w:r>
         <w:rPr>
           <w:b/>
         </w:rPr>
-        <w:t>/{CONFIGURATION-NAME}</w:t>
+        <w:t>/{</w:t>
+      </w:r>
+      <w:proofErr w:type="gramEnd"/>
+      <w:r>
+        <w:rPr>
+          <w:b/>
+        </w:rPr>
+        <w:t>CONFIGURATION-NAME}</w:t>
       </w:r>
       <w:r>
         <w:t>.</w:t>
@@ -1721,7 +2091,15 @@
     </w:p>
     <w:p>
       <w:r>
-        <w:t>On any platform, building Stroika, and all is demo applications and regression tests is as simple as cd’ing to the top-level directory, and typing make</w:t>
+        <w:t xml:space="preserve">On any platform, building Stroika, and all is demo applications and regression tests is as simple as </w:t>
+      </w:r>
+      <w:proofErr w:type="spellStart"/>
+      <w:r>
+        <w:t>cd’ing</w:t>
+      </w:r>
+      <w:proofErr w:type="spellEnd"/>
+      <w:r>
+        <w:t xml:space="preserve"> to the top-level directory, and typing make</w:t>
       </w:r>
     </w:p>
     <w:p>
@@ -1794,11 +2172,21 @@
       <w:pPr>
         <w:pStyle w:val="ListParagraph"/>
       </w:pPr>
+      <w:proofErr w:type="gramStart"/>
       <w:r>
         <w:t>builds</w:t>
       </w:r>
-      <w:r>
-        <w:t xml:space="preserve"> the stroika library, tests, demos, etc. </w:t>
+      <w:proofErr w:type="gramEnd"/>
+      <w:r>
+        <w:t xml:space="preserve"> the </w:t>
+      </w:r>
+      <w:proofErr w:type="spellStart"/>
+      <w:r>
+        <w:t>stroika</w:t>
+      </w:r>
+      <w:proofErr w:type="spellEnd"/>
+      <w:r>
+        <w:t xml:space="preserve"> library, tests, demos, etc. </w:t>
       </w:r>
     </w:p>
     <w:p>
@@ -1911,7 +2299,15 @@
     </w:p>
     <w:p>
       <w:r>
-        <w:t>All the make targets (e.g. all, libraries etc) take an OPTIONAL parameter CONFIGURATION. If specified, only that configuration is built. If omitted (or empty) – ALL configurations are built</w:t>
+        <w:t xml:space="preserve">All the make targets (e.g. all, libraries </w:t>
+      </w:r>
+      <w:proofErr w:type="spellStart"/>
+      <w:r>
+        <w:t>etc</w:t>
+      </w:r>
+      <w:proofErr w:type="spellEnd"/>
+      <w:r>
+        <w:t>) take an OPTIONAL parameter CONFIGURATION. If specified, only that configuration is built. If omitted (or empty) – ALL configurations are built</w:t>
       </w:r>
       <w:r>
         <w:t>.</w:t>
@@ -1943,8 +2339,23 @@
       <w:r>
         <w:t xml:space="preserve">Using </w:t>
       </w:r>
-      <w:r>
-        <w:t>QtCreator (on unix)</w:t>
+      <w:proofErr w:type="spellStart"/>
+      <w:r>
+        <w:t>QtCreator</w:t>
+      </w:r>
+      <w:proofErr w:type="spellEnd"/>
+      <w:r>
+        <w:t xml:space="preserve"> (on </w:t>
+      </w:r>
+      <w:proofErr w:type="spellStart"/>
+      <w:proofErr w:type="gramStart"/>
+      <w:r>
+        <w:t>unix</w:t>
+      </w:r>
+      <w:proofErr w:type="spellEnd"/>
+      <w:proofErr w:type="gramEnd"/>
+      <w:r>
+        <w:t>)</w:t>
       </w:r>
     </w:p>
     <w:p>
@@ -1955,7 +2366,15 @@
         <w:t>Library/Projects/QtCreator/CreateQtCreatorSymbolicLinks.sh</w:t>
       </w:r>
       <w:r>
-        <w:t xml:space="preserve"> to create project files at the top level of your Stroika directory. Then you can open that .creator file in qtCreator, and build and debug Stroika-based </w:t>
+        <w:t xml:space="preserve"> to create project files at the top level of your Stroika directory. Then you can open that .creator file in </w:t>
+      </w:r>
+      <w:proofErr w:type="spellStart"/>
+      <w:r>
+        <w:t>qtCreator</w:t>
+      </w:r>
+      <w:proofErr w:type="spellEnd"/>
+      <w:r>
+        <w:t xml:space="preserve">, and build and debug Stroika-based </w:t>
       </w:r>
       <w:r>
         <w:t>applications</w:t>
@@ -2005,8 +2424,9 @@
           <w:sz w:val="19"/>
           <w:szCs w:val="19"/>
         </w:rPr>
-        <w:t>arm-linux-gnueabihf-g++-</w:t>
-      </w:r>
+        <w:t>arm-</w:t>
+      </w:r>
+      <w:proofErr w:type="spellStart"/>
       <w:r>
         <w:rPr>
           <w:rFonts w:ascii="Consolas" w:hAnsi="Consolas" w:cs="Consolas"/>
@@ -2014,6 +2434,45 @@
           <w:sz w:val="19"/>
           <w:szCs w:val="19"/>
         </w:rPr>
+        <w:t>linux</w:t>
+      </w:r>
+      <w:proofErr w:type="spellEnd"/>
+      <w:r>
+        <w:rPr>
+          <w:rFonts w:ascii="Consolas" w:hAnsi="Consolas" w:cs="Consolas"/>
+          <w:color w:val="000000"/>
+          <w:sz w:val="19"/>
+          <w:szCs w:val="19"/>
+        </w:rPr>
+        <w:t>-</w:t>
+      </w:r>
+      <w:proofErr w:type="spellStart"/>
+      <w:r>
+        <w:rPr>
+          <w:rFonts w:ascii="Consolas" w:hAnsi="Consolas" w:cs="Consolas"/>
+          <w:color w:val="000000"/>
+          <w:sz w:val="19"/>
+          <w:szCs w:val="19"/>
+        </w:rPr>
+        <w:t>gnueabihf</w:t>
+      </w:r>
+      <w:proofErr w:type="spellEnd"/>
+      <w:r>
+        <w:rPr>
+          <w:rFonts w:ascii="Consolas" w:hAnsi="Consolas" w:cs="Consolas"/>
+          <w:color w:val="000000"/>
+          <w:sz w:val="19"/>
+          <w:szCs w:val="19"/>
+        </w:rPr>
+        <w:t>-g++-</w:t>
+      </w:r>
+      <w:r>
+        <w:rPr>
+          <w:rFonts w:ascii="Consolas" w:hAnsi="Consolas" w:cs="Consolas"/>
+          <w:color w:val="000000"/>
+          <w:sz w:val="19"/>
+          <w:szCs w:val="19"/>
+        </w:rPr>
         <w:t>5</w:t>
       </w:r>
       <w:r>
@@ -2025,7 +2484,23 @@
         <w:ind w:firstLine="720"/>
       </w:pPr>
       <w:r>
-        <w:t>On unubtu, sudo apt-get install g++-</w:t>
+        <w:t xml:space="preserve">On </w:t>
+      </w:r>
+      <w:proofErr w:type="spellStart"/>
+      <w:r>
+        <w:t>unubtu</w:t>
+      </w:r>
+      <w:proofErr w:type="spellEnd"/>
+      <w:r>
+        <w:t xml:space="preserve">, </w:t>
+      </w:r>
+      <w:proofErr w:type="spellStart"/>
+      <w:r>
+        <w:t>sudo</w:t>
+      </w:r>
+      <w:proofErr w:type="spellEnd"/>
+      <w:r>
+        <w:t xml:space="preserve"> apt-get install g++-</w:t>
       </w:r>
       <w:r>
         <w:t>5</w:t>
@@ -2058,7 +2533,23 @@
         <w:t>apply-default-debug-flags</w:t>
       </w:r>
       <w:r>
-        <w:t xml:space="preserve"> --trace2file enable --compiler-driver arm-linux-gnueabihf-g</w:t>
+        <w:t xml:space="preserve"> --trace2file enable --compiler-driver arm-</w:t>
+      </w:r>
+      <w:proofErr w:type="spellStart"/>
+      <w:r>
+        <w:t>linux</w:t>
+      </w:r>
+      <w:proofErr w:type="spellEnd"/>
+      <w:r>
+        <w:t>-</w:t>
+      </w:r>
+      <w:proofErr w:type="spellStart"/>
+      <w:r>
+        <w:t>gnueabihf</w:t>
+      </w:r>
+      <w:proofErr w:type="spellEnd"/>
+      <w:r>
+        <w:t>-g</w:t>
       </w:r>
       <w:r>
         <w:t>++-</w:t>
@@ -2096,8 +2587,21 @@
         <w:ind w:firstLine="720"/>
       </w:pPr>
       <w:r>
-        <w:t>--trace2file disable to disable tracefile utility, and enabled writes a debug log to /tmp</w:t>
-      </w:r>
+        <w:t xml:space="preserve">--trace2file disable to disable </w:t>
+      </w:r>
+      <w:proofErr w:type="spellStart"/>
+      <w:r>
+        <w:t>tracefile</w:t>
+      </w:r>
+      <w:proofErr w:type="spellEnd"/>
+      <w:r>
+        <w:t xml:space="preserve"> utility, and enabled writes a debug log to /</w:t>
+      </w:r>
+      <w:proofErr w:type="spellStart"/>
+      <w:r>
+        <w:t>tmp</w:t>
+      </w:r>
+      <w:proofErr w:type="spellEnd"/>
       <w:r>
         <w:t>.</w:t>
       </w:r>
@@ -2126,7 +2630,15 @@
         <w:ind w:firstLine="720"/>
       </w:pPr>
       <w:r>
-        <w:t>This builds the samples, libraries etc to Builds/</w:t>
+        <w:t xml:space="preserve">This builds the samples, libraries </w:t>
+      </w:r>
+      <w:proofErr w:type="spellStart"/>
+      <w:r>
+        <w:t>etc</w:t>
+      </w:r>
+      <w:proofErr w:type="spellEnd"/>
+      <w:r>
+        <w:t xml:space="preserve"> to Builds/</w:t>
       </w:r>
       <w:r>
         <w:t>raspberrypi-gcc-</w:t>
@@ -2147,8 +2659,13 @@
         </w:numPr>
       </w:pPr>
       <w:r>
-        <w:t>make run-tests REMOTE=pi@myRasberryPi</w:t>
-      </w:r>
+        <w:t>make run-tests REMOTE=</w:t>
+      </w:r>
+      <w:proofErr w:type="spellStart"/>
+      <w:r>
+        <w:t>pi@myRasberryPi</w:t>
+      </w:r>
+      <w:proofErr w:type="spellEnd"/>
     </w:p>
     <w:p>
       <w:pPr>
@@ -2156,7 +2673,25 @@
         <w:ind w:left="720"/>
       </w:pPr>
       <w:r>
-        <w:t>This uses ssh to run the tests remotely on the argument machine (I setup a hostname in /etc/hosts for the mapping).</w:t>
+        <w:t xml:space="preserve">This uses </w:t>
+      </w:r>
+      <w:proofErr w:type="spellStart"/>
+      <w:proofErr w:type="gramStart"/>
+      <w:r>
+        <w:t>ssh</w:t>
+      </w:r>
+      <w:proofErr w:type="spellEnd"/>
+      <w:proofErr w:type="gramEnd"/>
+      <w:r>
+        <w:t xml:space="preserve"> to run the tests remotely on the argument machine (I setup a hostname in /</w:t>
+      </w:r>
+      <w:proofErr w:type="spellStart"/>
+      <w:r>
+        <w:t>etc</w:t>
+      </w:r>
+      <w:proofErr w:type="spellEnd"/>
+      <w:r>
+        <w:t>/hosts for the mapping).</w:t>
       </w:r>
     </w:p>
     <w:p>
@@ -2167,7 +2702,17 @@
         <w:t>Using SSH, it’s</w:t>
       </w:r>
       <w:r>
-        <w:t xml:space="preserve"> also helpful to setup ssh keys to avoid re-entering passwords</w:t>
+        <w:t xml:space="preserve"> also helpful to setup </w:t>
+      </w:r>
+      <w:proofErr w:type="spellStart"/>
+      <w:proofErr w:type="gramStart"/>
+      <w:r>
+        <w:t>ssh</w:t>
+      </w:r>
+      <w:proofErr w:type="spellEnd"/>
+      <w:proofErr w:type="gramEnd"/>
+      <w:r>
+        <w:t xml:space="preserve"> keys to avoid re-entering passwords</w:t>
       </w:r>
     </w:p>
     <w:p>
@@ -2229,8 +2774,15 @@
       <w:pPr>
         <w:pStyle w:val="Heading2"/>
       </w:pPr>
-      <w:r>
-        <w:t xml:space="preserve">cp: illegal option </w:t>
+      <w:proofErr w:type="spellStart"/>
+      <w:proofErr w:type="gramStart"/>
+      <w:r>
+        <w:t>cp</w:t>
+      </w:r>
+      <w:proofErr w:type="spellEnd"/>
+      <w:proofErr w:type="gramEnd"/>
+      <w:r>
+        <w:t xml:space="preserve">: illegal option </w:t>
       </w:r>
       <w:r>
         <w:t>–</w:t>
@@ -2238,8 +2790,13 @@
     </w:p>
     <w:p>
       <w:r>
-        <w:t>Install a copy of GNU cp</w:t>
-      </w:r>
+        <w:t xml:space="preserve">Install a copy of GNU </w:t>
+      </w:r>
+      <w:proofErr w:type="spellStart"/>
+      <w:r>
+        <w:t>cp</w:t>
+      </w:r>
+      <w:proofErr w:type="spellEnd"/>
     </w:p>
     <w:p>
       <w:pPr>
@@ -2258,8 +2815,15 @@
       <w:pPr>
         <w:pStyle w:val="CodeFragment"/>
       </w:pPr>
-      <w:r>
-        <w:t>cygcheck -p dos2unix</w:t>
+      <w:proofErr w:type="spellStart"/>
+      <w:proofErr w:type="gramStart"/>
+      <w:r>
+        <w:t>cygcheck</w:t>
+      </w:r>
+      <w:proofErr w:type="spellEnd"/>
+      <w:proofErr w:type="gramEnd"/>
+      <w:r>
+        <w:t xml:space="preserve"> -p dos2unix</w:t>
       </w:r>
     </w:p>
     <w:sectPr>

</xml_diff>

<commit_message>
updated docs for build system changes (make TAG= etc)
</commit_message>
<xml_diff>
--- a/Documentation/Building Stroika.docx
+++ b/Documentation/Building Stroika.docx
@@ -47,120 +47,102 @@
         <w:t>Perl</w:t>
       </w:r>
       <w:r>
+        <w:t xml:space="preserve"> etc scripts. </w:t>
+      </w:r>
+    </w:p>
+    <w:p>
+      <w:pPr>
+        <w:pStyle w:val="Heading1"/>
+        <w:rPr>
+          <w:rFonts w:eastAsiaTheme="minorHAnsi"/>
+        </w:rPr>
+      </w:pPr>
+      <w:r>
+        <w:rPr>
+          <w:rFonts w:eastAsiaTheme="minorHAnsi"/>
+        </w:rPr>
+        <w:t xml:space="preserve">Required Tools and </w:t>
+      </w:r>
+      <w:r>
+        <w:rPr>
+          <w:rFonts w:eastAsiaTheme="minorHAnsi"/>
+        </w:rPr>
+        <w:t xml:space="preserve">compatible compiler </w:t>
+      </w:r>
+      <w:r>
+        <w:rPr>
+          <w:rFonts w:eastAsiaTheme="minorHAnsi"/>
+        </w:rPr>
+        <w:t>versions</w:t>
+      </w:r>
+    </w:p>
+    <w:p>
+      <w:r>
+        <w:t xml:space="preserve">Roughly, Stroika requires a modern C++ compiler, and gnu make to build. </w:t>
+      </w:r>
+    </w:p>
+    <w:p>
+      <w:pPr>
+        <w:pStyle w:val="Heading3"/>
+      </w:pPr>
+      <w:r>
+        <w:t>Stroika v2.0</w:t>
+      </w:r>
+      <w:r>
+        <w:t xml:space="preserve"> {prior version}</w:t>
+      </w:r>
+    </w:p>
+    <w:p>
+      <w:pPr>
+        <w:pStyle w:val="ListParagraph"/>
+        <w:numPr>
+          <w:ilvl w:val="0"/>
+          <w:numId w:val="7"/>
+        </w:numPr>
+      </w:pPr>
+      <w:r>
+        <w:t>C++ 14 or later</w:t>
+      </w:r>
+    </w:p>
+    <w:p>
+      <w:pPr>
+        <w:pStyle w:val="Heading3"/>
+      </w:pPr>
+      <w:r>
+        <w:t>Stroika v2.1</w:t>
+      </w:r>
+      <w:r>
+        <w:t xml:space="preserve"> {this version}</w:t>
+      </w:r>
+    </w:p>
+    <w:p>
+      <w:pPr>
+        <w:pStyle w:val="ListParagraph"/>
+        <w:numPr>
+          <w:ilvl w:val="0"/>
+          <w:numId w:val="7"/>
+        </w:numPr>
+      </w:pPr>
+      <w:r>
+        <w:t>C++17 or later</w:t>
+      </w:r>
+    </w:p>
+    <w:p>
+      <w:r>
+        <w:t xml:space="preserve">The details are below. But </w:t>
+      </w:r>
+      <w:r>
+        <w:t>Stroika</w:t>
+      </w:r>
+      <w:r>
+        <w:t xml:space="preserve"> is regularly tested with gcc </w:t>
+      </w:r>
+      <w:r>
+        <w:t>7</w:t>
+      </w:r>
+      <w:r>
         <w:t xml:space="preserve"> </w:t>
       </w:r>
-      <w:bookmarkStart w:id="0" w:name="_GoBack"/>
-      <w:bookmarkEnd w:id="0"/>
-      <w:proofErr w:type="spellStart"/>
-      <w:r>
-        <w:t>etc</w:t>
-      </w:r>
-      <w:proofErr w:type="spellEnd"/>
-      <w:r>
-        <w:t xml:space="preserve"> scripts. </w:t>
-      </w:r>
-    </w:p>
-    <w:p>
-      <w:pPr>
-        <w:pStyle w:val="Heading1"/>
-        <w:rPr>
-          <w:rFonts w:eastAsiaTheme="minorHAnsi"/>
-        </w:rPr>
-      </w:pPr>
-      <w:r>
-        <w:rPr>
-          <w:rFonts w:eastAsiaTheme="minorHAnsi"/>
-        </w:rPr>
-        <w:t xml:space="preserve">Required Tools and </w:t>
-      </w:r>
-      <w:r>
-        <w:rPr>
-          <w:rFonts w:eastAsiaTheme="minorHAnsi"/>
-        </w:rPr>
-        <w:t xml:space="preserve">compatible compiler </w:t>
-      </w:r>
-      <w:r>
-        <w:rPr>
-          <w:rFonts w:eastAsiaTheme="minorHAnsi"/>
-        </w:rPr>
-        <w:t>versions</w:t>
-      </w:r>
-    </w:p>
-    <w:p>
-      <w:r>
-        <w:t xml:space="preserve">Roughly, Stroika requires a modern C++ compiler, and gnu make to build. </w:t>
-      </w:r>
-    </w:p>
-    <w:p>
-      <w:pPr>
-        <w:pStyle w:val="Heading3"/>
-      </w:pPr>
-      <w:r>
-        <w:t>Stroika v2.0</w:t>
-      </w:r>
-      <w:r>
-        <w:t xml:space="preserve"> {prior version}</w:t>
-      </w:r>
-    </w:p>
-    <w:p>
-      <w:pPr>
-        <w:pStyle w:val="ListParagraph"/>
-        <w:numPr>
-          <w:ilvl w:val="0"/>
-          <w:numId w:val="7"/>
-        </w:numPr>
-      </w:pPr>
-      <w:r>
-        <w:t>C++ 14 or later</w:t>
-      </w:r>
-    </w:p>
-    <w:p>
-      <w:pPr>
-        <w:pStyle w:val="Heading3"/>
-      </w:pPr>
-      <w:r>
-        <w:t>Stroika v2.1</w:t>
-      </w:r>
-      <w:r>
-        <w:t xml:space="preserve"> {this version}</w:t>
-      </w:r>
-    </w:p>
-    <w:p>
-      <w:pPr>
-        <w:pStyle w:val="ListParagraph"/>
-        <w:numPr>
-          <w:ilvl w:val="0"/>
-          <w:numId w:val="7"/>
-        </w:numPr>
-      </w:pPr>
-      <w:r>
-        <w:t>C++17 or later</w:t>
-      </w:r>
-    </w:p>
-    <w:p>
-      <w:r>
-        <w:t xml:space="preserve">The details are below. But </w:t>
-      </w:r>
-      <w:r>
-        <w:t>Stroika</w:t>
-      </w:r>
-      <w:r>
-        <w:t xml:space="preserve"> is regularly tested with </w:t>
-      </w:r>
-      <w:proofErr w:type="spellStart"/>
-      <w:r>
-        <w:t>gcc</w:t>
-      </w:r>
-      <w:proofErr w:type="spellEnd"/>
-      <w:r>
-        <w:t xml:space="preserve"> </w:t>
-      </w:r>
-      <w:r>
-        <w:t>7</w:t>
-      </w:r>
-      <w:r>
-        <w:t xml:space="preserve"> </w:t>
-      </w:r>
       <w:r>
         <w:t>and</w:t>
       </w:r>
@@ -189,15 +171,7 @@
         <w:t>and</w:t>
       </w:r>
       <w:r>
-        <w:t xml:space="preserve"> </w:t>
-      </w:r>
-      <w:proofErr w:type="spellStart"/>
-      <w:r>
-        <w:t>XCode</w:t>
-      </w:r>
-      <w:proofErr w:type="spellEnd"/>
-      <w:r>
-        <w:t xml:space="preserve"> </w:t>
+        <w:t xml:space="preserve"> XCode </w:t>
       </w:r>
       <w:r>
         <w:t>10</w:t>
@@ -238,23 +212,12 @@
           <w:highlight w:val="black"/>
         </w:rPr>
       </w:pPr>
-      <w:proofErr w:type="spellStart"/>
-      <w:proofErr w:type="gramStart"/>
       <w:r>
         <w:rPr>
           <w:color w:val="FFFFFF" w:themeColor="background1"/>
           <w:highlight w:val="black"/>
         </w:rPr>
-        <w:t>wget</w:t>
-      </w:r>
-      <w:proofErr w:type="spellEnd"/>
-      <w:proofErr w:type="gramEnd"/>
-      <w:r>
-        <w:rPr>
-          <w:color w:val="FFFFFF" w:themeColor="background1"/>
-          <w:highlight w:val="black"/>
-        </w:rPr>
-        <w:t xml:space="preserve"> </w:t>
+        <w:t xml:space="preserve">wget </w:t>
       </w:r>
       <w:hyperlink r:id="rId5" w:history="1">
         <w:r>
@@ -277,144 +240,117 @@
           <w:highlight w:val="black"/>
         </w:rPr>
       </w:pPr>
-      <w:proofErr w:type="gramStart"/>
       <w:r>
         <w:rPr>
           <w:color w:val="FFFFFF" w:themeColor="background1"/>
           <w:highlight w:val="black"/>
         </w:rPr>
-        <w:t>tar</w:t>
-      </w:r>
-      <w:proofErr w:type="gramEnd"/>
+        <w:t>tar xf</w:t>
+      </w:r>
       <w:r>
         <w:rPr>
           <w:color w:val="FFFFFF" w:themeColor="background1"/>
           <w:highlight w:val="black"/>
         </w:rPr>
-        <w:t xml:space="preserve"> </w:t>
-      </w:r>
-      <w:proofErr w:type="spellStart"/>
+        <w:t xml:space="preserve"> V2</w:t>
+      </w:r>
       <w:r>
         <w:rPr>
           <w:color w:val="FFFFFF" w:themeColor="background1"/>
           <w:highlight w:val="black"/>
         </w:rPr>
-        <w:t>xf</w:t>
-      </w:r>
-      <w:proofErr w:type="spellEnd"/>
+        <w:t>.1</w:t>
+      </w:r>
       <w:r>
         <w:rPr>
           <w:color w:val="FFFFFF" w:themeColor="background1"/>
           <w:highlight w:val="black"/>
         </w:rPr>
-        <w:t xml:space="preserve"> V2</w:t>
+        <w:t>-Release</w:t>
       </w:r>
       <w:r>
         <w:rPr>
           <w:color w:val="FFFFFF" w:themeColor="background1"/>
           <w:highlight w:val="black"/>
         </w:rPr>
-        <w:t>.1</w:t>
+        <w:t>.tar.gz</w:t>
       </w:r>
       <w:r>
         <w:rPr>
           <w:color w:val="FFFFFF" w:themeColor="background1"/>
           <w:highlight w:val="black"/>
         </w:rPr>
-        <w:t>-Release</w:t>
-      </w:r>
+        <w:tab/>
+      </w:r>
+    </w:p>
+    <w:p>
+      <w:pPr>
+        <w:pStyle w:val="CodeFragment"/>
+        <w:rPr>
+          <w:color w:val="FFFFFF" w:themeColor="background1"/>
+        </w:rPr>
+      </w:pPr>
       <w:r>
         <w:rPr>
           <w:color w:val="FFFFFF" w:themeColor="background1"/>
           <w:highlight w:val="black"/>
         </w:rPr>
-        <w:t>.tar.gz</w:t>
+        <w:t xml:space="preserve">make </w:t>
       </w:r>
       <w:r>
         <w:rPr>
           <w:color w:val="FFFFFF" w:themeColor="background1"/>
           <w:highlight w:val="black"/>
         </w:rPr>
-        <w:tab/>
-      </w:r>
-    </w:p>
-    <w:p>
-      <w:pPr>
-        <w:pStyle w:val="CodeFragment"/>
-        <w:rPr>
-          <w:color w:val="FFFFFF" w:themeColor="background1"/>
-        </w:rPr>
-      </w:pPr>
-      <w:proofErr w:type="gramStart"/>
+        <w:t>--</w:t>
+      </w:r>
       <w:r>
         <w:rPr>
           <w:color w:val="FFFFFF" w:themeColor="background1"/>
           <w:highlight w:val="black"/>
         </w:rPr>
-        <w:t>make</w:t>
-      </w:r>
-      <w:proofErr w:type="gramEnd"/>
+        <w:t xml:space="preserve">directory </w:t>
+      </w:r>
       <w:r>
         <w:rPr>
           <w:color w:val="FFFFFF" w:themeColor="background1"/>
           <w:highlight w:val="black"/>
         </w:rPr>
-        <w:t xml:space="preserve"> </w:t>
+        <w:t>Stroika-</w:t>
       </w:r>
       <w:r>
         <w:rPr>
           <w:color w:val="FFFFFF" w:themeColor="background1"/>
           <w:highlight w:val="black"/>
         </w:rPr>
-        <w:t>--</w:t>
+        <w:t>2</w:t>
       </w:r>
       <w:r>
         <w:rPr>
           <w:color w:val="FFFFFF" w:themeColor="background1"/>
           <w:highlight w:val="black"/>
         </w:rPr>
-        <w:t xml:space="preserve">directory </w:t>
+        <w:t>.1</w:t>
       </w:r>
       <w:r>
         <w:rPr>
           <w:color w:val="FFFFFF" w:themeColor="background1"/>
           <w:highlight w:val="black"/>
         </w:rPr>
-        <w:t>Stroika-</w:t>
+        <w:t>-Release</w:t>
       </w:r>
       <w:r>
         <w:rPr>
           <w:color w:val="FFFFFF" w:themeColor="background1"/>
           <w:highlight w:val="black"/>
         </w:rPr>
-        <w:t>2</w:t>
+        <w:t xml:space="preserve"> </w:t>
       </w:r>
       <w:r>
         <w:rPr>
           <w:color w:val="FFFFFF" w:themeColor="background1"/>
           <w:highlight w:val="black"/>
         </w:rPr>
-        <w:t>.1</w:t>
-      </w:r>
-      <w:r>
-        <w:rPr>
-          <w:color w:val="FFFFFF" w:themeColor="background1"/>
-          <w:highlight w:val="black"/>
-        </w:rPr>
-        <w:t>-Release</w:t>
-      </w:r>
-      <w:r>
-        <w:rPr>
-          <w:color w:val="FFFFFF" w:themeColor="background1"/>
-          <w:highlight w:val="black"/>
-        </w:rPr>
-        <w:t xml:space="preserve"> </w:t>
-      </w:r>
-      <w:r>
-        <w:rPr>
-          <w:color w:val="FFFFFF" w:themeColor="background1"/>
-          <w:highlight w:val="black"/>
-        </w:rPr>
         <w:t>all run-tests</w:t>
       </w:r>
     </w:p>
@@ -449,13 +385,8 @@
           <w:numId w:val="6"/>
         </w:numPr>
       </w:pPr>
-      <w:proofErr w:type="spellStart"/>
-      <w:r>
-        <w:t>wget</w:t>
-      </w:r>
-      <w:proofErr w:type="spellEnd"/>
-      <w:r>
-        <w:t xml:space="preserve"> </w:t>
+      <w:r>
+        <w:t xml:space="preserve">wget </w:t>
       </w:r>
       <w:hyperlink r:id="rId6" w:history="1">
         <w:r>
@@ -474,29 +405,20 @@
           <w:i/>
         </w:rPr>
       </w:pPr>
-      <w:proofErr w:type="gramStart"/>
       <w:r>
         <w:rPr>
           <w:i/>
         </w:rPr>
         <w:t>or</w:t>
       </w:r>
-      <w:proofErr w:type="gramEnd"/>
     </w:p>
     <w:p>
       <w:pPr>
         <w:pStyle w:val="PlainText"/>
         <w:ind w:left="1080"/>
       </w:pPr>
-      <w:proofErr w:type="spellStart"/>
-      <w:proofErr w:type="gramStart"/>
-      <w:r>
-        <w:t>wget</w:t>
-      </w:r>
-      <w:proofErr w:type="spellEnd"/>
-      <w:proofErr w:type="gramEnd"/>
-      <w:r>
-        <w:t xml:space="preserve"> </w:t>
+      <w:r>
+        <w:t xml:space="preserve">wget </w:t>
       </w:r>
       <w:hyperlink r:id="rId7" w:history="1">
         <w:r>
@@ -516,15 +438,7 @@
         </w:numPr>
       </w:pPr>
       <w:r>
-        <w:t xml:space="preserve">tar </w:t>
-      </w:r>
-      <w:proofErr w:type="spellStart"/>
-      <w:r>
-        <w:t>xf</w:t>
-      </w:r>
-      <w:proofErr w:type="spellEnd"/>
-      <w:r>
-        <w:t xml:space="preserve"> </w:t>
+        <w:t xml:space="preserve">tar xf </w:t>
       </w:r>
       <w:r>
         <w:t>V2</w:t>
@@ -697,11 +611,9 @@
       <w:r>
         <w:t xml:space="preserve">Review/edit </w:t>
       </w:r>
-      <w:proofErr w:type="spellStart"/>
       <w:r>
         <w:t>ConfigurationFiles</w:t>
       </w:r>
-      <w:proofErr w:type="spellEnd"/>
       <w:r>
         <w:t>/</w:t>
       </w:r>
@@ -783,7 +695,6 @@
           <w:i/>
         </w:rPr>
       </w:pPr>
-      <w:proofErr w:type="gramStart"/>
       <w:r>
         <w:rPr>
           <w:i/>
@@ -791,7 +702,6 @@
         <w:lastRenderedPageBreak/>
         <w:t>or</w:t>
       </w:r>
-      <w:proofErr w:type="gramEnd"/>
     </w:p>
     <w:p>
       <w:pPr>
@@ -829,55 +739,13 @@
         <w:rPr>
           <w:i/>
         </w:rPr>
-        <w:t xml:space="preserve"> --</w:t>
-      </w:r>
-      <w:proofErr w:type="spellStart"/>
+        <w:t xml:space="preserve"> --cp</w:t>
+      </w:r>
       <w:r>
         <w:rPr>
           <w:i/>
         </w:rPr>
-        <w:t>cp</w:t>
-      </w:r>
-      <w:r>
-        <w:rPr>
-          <w:i/>
-        </w:rPr>
-        <w:t>pstd</w:t>
-      </w:r>
-      <w:proofErr w:type="spellEnd"/>
-      <w:r>
-        <w:rPr>
-          <w:i/>
-        </w:rPr>
-        <w:t>-version-flag '--</w:t>
-      </w:r>
-      <w:proofErr w:type="spellStart"/>
-      <w:r>
-        <w:rPr>
-          <w:i/>
-        </w:rPr>
-        <w:t>std</w:t>
-      </w:r>
-      <w:proofErr w:type="spellEnd"/>
-      <w:r>
-        <w:rPr>
-          <w:i/>
-        </w:rPr>
-        <w:t>=</w:t>
-      </w:r>
-      <w:proofErr w:type="spellStart"/>
-      <w:r>
-        <w:rPr>
-          <w:i/>
-        </w:rPr>
-        <w:t>c++</w:t>
-      </w:r>
-      <w:proofErr w:type="spellEnd"/>
-      <w:r>
-        <w:rPr>
-          <w:i/>
-        </w:rPr>
-        <w:t>1</w:t>
+        <w:t>pstd-version-flag '--std=c++1</w:t>
       </w:r>
       <w:r>
         <w:rPr>
@@ -900,14 +768,12 @@
           <w:i/>
         </w:rPr>
       </w:pPr>
-      <w:proofErr w:type="gramStart"/>
       <w:r>
         <w:rPr>
           <w:i/>
         </w:rPr>
         <w:t>or</w:t>
       </w:r>
-      <w:proofErr w:type="gramEnd"/>
     </w:p>
     <w:p>
       <w:pPr>
@@ -939,15 +805,13 @@
         </w:numPr>
       </w:pPr>
       <w:r>
-        <w:t xml:space="preserve">ls </w:t>
-      </w:r>
-      <w:proofErr w:type="spellStart"/>
-      <w:r>
-        <w:t>ConfigurationFiles</w:t>
-      </w:r>
-      <w:proofErr w:type="spellEnd"/>
+        <w:t>ls ConfigurationFiles</w:t>
+      </w:r>
       <w:r>
         <w:t>/</w:t>
+      </w:r>
+      <w:r>
+        <w:t xml:space="preserve"> or make list-configurations</w:t>
       </w:r>
     </w:p>
     <w:p>
@@ -971,22 +835,47 @@
         </w:numPr>
       </w:pPr>
       <w:r>
+        <w:t>make list-configuration-tags</w:t>
+      </w:r>
+    </w:p>
+    <w:p>
+      <w:pPr>
+        <w:pStyle w:val="PlainText"/>
+        <w:numPr>
+          <w:ilvl w:val="0"/>
+          <w:numId w:val="6"/>
+        </w:numPr>
+      </w:pPr>
+      <w:r>
+        <w:t>make list-</w:t>
+      </w:r>
+      <w:r>
+        <w:t xml:space="preserve"> </w:t>
+      </w:r>
+      <w:r>
+        <w:t>configurations</w:t>
+      </w:r>
+      <w:r>
+        <w:t xml:space="preserve"> TAG=”Windows 32”</w:t>
+      </w:r>
+    </w:p>
+    <w:p>
+      <w:pPr>
+        <w:pStyle w:val="PlainText"/>
+        <w:numPr>
+          <w:ilvl w:val="0"/>
+          <w:numId w:val="6"/>
+        </w:numPr>
+      </w:pPr>
+      <w:r>
         <w:t>make all CONFIGURATION=</w:t>
       </w:r>
       <w:r>
         <w:rPr>
           <w:i/>
         </w:rPr>
-        <w:t>a-</w:t>
-      </w:r>
-      <w:proofErr w:type="spellStart"/>
-      <w:r>
-        <w:rPr>
-          <w:i/>
-        </w:rPr>
-        <w:t>config</w:t>
-      </w:r>
-      <w:proofErr w:type="spellEnd"/>
+        <w:t>a-config</w:t>
+      </w:r>
     </w:p>
     <w:p>
       <w:pPr>
@@ -1003,16 +892,35 @@
         <w:rPr>
           <w:i/>
         </w:rPr>
-        <w:t>a-</w:t>
-      </w:r>
-      <w:proofErr w:type="spellStart"/>
-      <w:r>
-        <w:rPr>
-          <w:i/>
-        </w:rPr>
-        <w:t>config</w:t>
-      </w:r>
-      <w:proofErr w:type="spellEnd"/>
+        <w:t>a-config</w:t>
+      </w:r>
+    </w:p>
+    <w:p>
+      <w:pPr>
+        <w:pStyle w:val="PlainText"/>
+        <w:numPr>
+          <w:ilvl w:val="0"/>
+          <w:numId w:val="6"/>
+        </w:numPr>
+      </w:pPr>
+      <w:r>
+        <w:t>make all TAG=Unix</w:t>
+      </w:r>
+    </w:p>
+    <w:p>
+      <w:pPr>
+        <w:pStyle w:val="PlainText"/>
+        <w:numPr>
+          <w:ilvl w:val="1"/>
+          <w:numId w:val="6"/>
+        </w:numPr>
+      </w:pPr>
+      <w:r>
+        <w:t xml:space="preserve">make all </w:t>
+      </w:r>
+      <w:r>
+        <w:t>the configurations with tag UNIX</w:t>
+      </w:r>
     </w:p>
     <w:p>
       <w:pPr>
@@ -1043,14 +951,12 @@
       <w:r>
         <w:t xml:space="preserve">(in the folder </w:t>
       </w:r>
-      <w:proofErr w:type="spellStart"/>
       <w:r>
         <w:t>ConfigurationFile</w:t>
       </w:r>
       <w:r>
         <w:t>s</w:t>
       </w:r>
-      <w:proofErr w:type="spellEnd"/>
       <w:r>
         <w:t>/)</w:t>
       </w:r>
@@ -1121,13 +1027,8 @@
           <w:numId w:val="2"/>
         </w:numPr>
       </w:pPr>
-      <w:proofErr w:type="spellStart"/>
-      <w:r>
-        <w:t>c++</w:t>
-      </w:r>
-      <w:proofErr w:type="spellEnd"/>
-      <w:r>
-        <w:t xml:space="preserve"> compiler supporting C++1</w:t>
+      <w:r>
+        <w:t>c++ compiler supporting C++1</w:t>
       </w:r>
       <w:r>
         <w:t>7</w:t>
@@ -1171,11 +1072,9 @@
           <w:numId w:val="2"/>
         </w:numPr>
       </w:pPr>
-      <w:proofErr w:type="spellStart"/>
       <w:r>
         <w:t>perl</w:t>
       </w:r>
-      <w:proofErr w:type="spellEnd"/>
     </w:p>
     <w:p>
       <w:pPr>
@@ -1185,11 +1084,9 @@
           <w:numId w:val="2"/>
         </w:numPr>
       </w:pPr>
-      <w:proofErr w:type="spellStart"/>
       <w:r>
         <w:t>pkg-config</w:t>
       </w:r>
-      <w:proofErr w:type="spellEnd"/>
     </w:p>
     <w:p>
       <w:pPr>
@@ -1199,11 +1096,9 @@
           <w:numId w:val="2"/>
         </w:numPr>
       </w:pPr>
-      <w:proofErr w:type="spellStart"/>
       <w:r>
         <w:t>realpath</w:t>
       </w:r>
-      <w:proofErr w:type="spellEnd"/>
     </w:p>
     <w:p>
       <w:pPr>
@@ -1213,11 +1108,9 @@
           <w:numId w:val="2"/>
         </w:numPr>
       </w:pPr>
-      <w:proofErr w:type="spellStart"/>
       <w:r>
         <w:t>sed</w:t>
       </w:r>
-      <w:proofErr w:type="spellEnd"/>
     </w:p>
     <w:p>
       <w:pPr>
@@ -1239,11 +1132,9 @@
           <w:numId w:val="2"/>
         </w:numPr>
       </w:pPr>
-      <w:proofErr w:type="spellStart"/>
       <w:r>
         <w:t>tr</w:t>
       </w:r>
-      <w:proofErr w:type="spellEnd"/>
     </w:p>
     <w:p>
       <w:pPr>
@@ -1253,11 +1144,9 @@
           <w:numId w:val="2"/>
         </w:numPr>
       </w:pPr>
-      <w:proofErr w:type="spellStart"/>
       <w:r>
         <w:t>wget</w:t>
       </w:r>
-      <w:proofErr w:type="spellEnd"/>
     </w:p>
     <w:p>
       <w:pPr>
@@ -1288,13 +1177,8 @@
         <w:pStyle w:val="Heading2"/>
       </w:pPr>
       <w:r>
-        <w:t xml:space="preserve">For </w:t>
-      </w:r>
-      <w:proofErr w:type="spellStart"/>
-      <w:r>
-        <w:t>MacOS</w:t>
-      </w:r>
-      <w:proofErr w:type="spellEnd"/>
+        <w:t>For MacOS</w:t>
+      </w:r>
     </w:p>
     <w:p>
       <w:pPr>
@@ -1304,13 +1188,8 @@
           <w:numId w:val="6"/>
         </w:numPr>
       </w:pPr>
-      <w:proofErr w:type="spellStart"/>
-      <w:r>
-        <w:t>XCode</w:t>
-      </w:r>
-      <w:proofErr w:type="spellEnd"/>
-      <w:r>
-        <w:t xml:space="preserve"> </w:t>
+      <w:r>
+        <w:t xml:space="preserve">XCode </w:t>
       </w:r>
       <w:r>
         <w:t>10</w:t>
@@ -1328,15 +1207,7 @@
         </w:numPr>
       </w:pPr>
       <w:r>
-        <w:t xml:space="preserve">install from </w:t>
-      </w:r>
-      <w:proofErr w:type="spellStart"/>
-      <w:r>
-        <w:t>appstore</w:t>
-      </w:r>
-      <w:proofErr w:type="spellEnd"/>
-      <w:r>
-        <w:t xml:space="preserve">, </w:t>
+        <w:t xml:space="preserve">install from appstore, </w:t>
       </w:r>
     </w:p>
     <w:p>
@@ -1359,13 +1230,8 @@
           <w:numId w:val="6"/>
         </w:numPr>
       </w:pPr>
-      <w:proofErr w:type="spellStart"/>
-      <w:r>
-        <w:t>xcode</w:t>
-      </w:r>
-      <w:proofErr w:type="spellEnd"/>
-      <w:r>
-        <w:t xml:space="preserve">-select </w:t>
+      <w:r>
+        <w:t xml:space="preserve">xcode-select </w:t>
       </w:r>
       <w:r>
         <w:t>–</w:t>
@@ -1389,15 +1255,7 @@
         <w:t>can be helpful</w:t>
       </w:r>
       <w:r>
-        <w:t xml:space="preserve"> (but use whatever package </w:t>
-      </w:r>
-      <w:proofErr w:type="spellStart"/>
-      <w:r>
-        <w:t>mgr</w:t>
-      </w:r>
-      <w:proofErr w:type="spellEnd"/>
-      <w:r>
-        <w:t xml:space="preserve"> you wish)</w:t>
+        <w:t xml:space="preserve"> (but use whatever package mgr you wish)</w:t>
       </w:r>
     </w:p>
     <w:p>
@@ -1409,15 +1267,7 @@
         </w:numPr>
       </w:pPr>
       <w:r>
-        <w:t>ruby -e "$(curl -</w:t>
-      </w:r>
-      <w:proofErr w:type="spellStart"/>
-      <w:r>
-        <w:t>fsSL</w:t>
-      </w:r>
-      <w:proofErr w:type="spellEnd"/>
-      <w:r>
-        <w:t xml:space="preserve"> </w:t>
+        <w:t xml:space="preserve">ruby -e "$(curl -fsSL </w:t>
       </w:r>
       <w:hyperlink r:id="rId8" w:history="1">
         <w:r>
@@ -1464,13 +1314,8 @@
         <w:t xml:space="preserve">brew install </w:t>
       </w:r>
       <w:r>
-        <w:t>gnu-</w:t>
-      </w:r>
-      <w:proofErr w:type="spellStart"/>
-      <w:r>
-        <w:t>sed</w:t>
-      </w:r>
-      <w:proofErr w:type="spellEnd"/>
+        <w:t>gnu-sed</w:t>
+      </w:r>
     </w:p>
     <w:p>
       <w:pPr>
@@ -1484,15 +1329,7 @@
         <w:t xml:space="preserve">brew install </w:t>
       </w:r>
       <w:r>
-        <w:t xml:space="preserve">p7zip  (if building </w:t>
-      </w:r>
-      <w:proofErr w:type="spellStart"/>
-      <w:r>
-        <w:t>lzma</w:t>
-      </w:r>
-      <w:proofErr w:type="spellEnd"/>
-      <w:r>
-        <w:t>)</w:t>
+        <w:t>p7zip  (if building lzma)</w:t>
       </w:r>
     </w:p>
     <w:p>
@@ -1523,13 +1360,8 @@
           <w:numId w:val="3"/>
         </w:numPr>
       </w:pPr>
-      <w:proofErr w:type="spellStart"/>
-      <w:r>
-        <w:t>gcc</w:t>
-      </w:r>
-      <w:proofErr w:type="spellEnd"/>
-      <w:r>
-        <w:t xml:space="preserve"> </w:t>
+      <w:r>
+        <w:t xml:space="preserve">gcc </w:t>
       </w:r>
       <w:r>
         <w:t>7</w:t>
@@ -1576,13 +1408,8 @@
           <w:numId w:val="3"/>
         </w:numPr>
       </w:pPr>
-      <w:proofErr w:type="spellStart"/>
-      <w:r>
-        <w:t>llvm</w:t>
-      </w:r>
-      <w:proofErr w:type="spellEnd"/>
-      <w:r>
-        <w:t xml:space="preserve"> </w:t>
+      <w:r>
+        <w:t xml:space="preserve">llvm </w:t>
       </w:r>
       <w:r>
         <w:t xml:space="preserve">(clang++) </w:t>
@@ -1614,13 +1441,8 @@
           <w:numId w:val="3"/>
         </w:numPr>
       </w:pPr>
-      <w:proofErr w:type="spellStart"/>
-      <w:r>
-        <w:t>automake</w:t>
-      </w:r>
-      <w:proofErr w:type="spellEnd"/>
-      <w:r>
-        <w:t xml:space="preserve">  (if building curl)</w:t>
+      <w:r>
+        <w:t>automake  (if building curl)</w:t>
       </w:r>
     </w:p>
     <w:p>
@@ -1631,13 +1453,8 @@
           <w:numId w:val="3"/>
         </w:numPr>
       </w:pPr>
-      <w:proofErr w:type="spellStart"/>
-      <w:r>
-        <w:t>libtool</w:t>
-      </w:r>
-      <w:proofErr w:type="spellEnd"/>
-      <w:r>
-        <w:t xml:space="preserve"> (gnu version) – (if building curl)</w:t>
+      <w:r>
+        <w:t>libtool (gnu version) – (if building curl)</w:t>
       </w:r>
     </w:p>
     <w:p/>
@@ -1667,6 +1484,19 @@
       </w:r>
       <w:r>
         <w:t xml:space="preserve"> (or later)</w:t>
+      </w:r>
+    </w:p>
+    <w:p>
+      <w:pPr>
+        <w:pStyle w:val="ListParagraph"/>
+        <w:keepNext/>
+        <w:numPr>
+          <w:ilvl w:val="1"/>
+          <w:numId w:val="2"/>
+        </w:numPr>
+      </w:pPr>
+      <w:r>
+        <w:t>Currently tested with 15.8.6</w:t>
       </w:r>
     </w:p>
     <w:p>
@@ -1744,6 +1574,18 @@
         </w:numPr>
       </w:pPr>
       <w:r>
+        <w:t>boost</w:t>
+      </w:r>
+    </w:p>
+    <w:p>
+      <w:pPr>
+        <w:pStyle w:val="ListParagraph"/>
+        <w:numPr>
+          <w:ilvl w:val="0"/>
+          <w:numId w:val="4"/>
+        </w:numPr>
+      </w:pPr>
+      <w:r>
         <w:t>curl</w:t>
       </w:r>
     </w:p>
@@ -1755,11 +1597,9 @@
           <w:numId w:val="4"/>
         </w:numPr>
       </w:pPr>
-      <w:proofErr w:type="spellStart"/>
       <w:r>
         <w:t>openssl</w:t>
       </w:r>
-      <w:proofErr w:type="spellEnd"/>
     </w:p>
     <w:p>
       <w:pPr>
@@ -1769,40 +1609,52 @@
           <w:numId w:val="4"/>
         </w:numPr>
       </w:pPr>
-      <w:proofErr w:type="spellStart"/>
+      <w:r>
+        <w:t>lzma SDK</w:t>
+      </w:r>
+    </w:p>
+    <w:p>
+      <w:pPr>
+        <w:pStyle w:val="ListParagraph"/>
+        <w:numPr>
+          <w:ilvl w:val="0"/>
+          <w:numId w:val="4"/>
+        </w:numPr>
+      </w:pPr>
+      <w:r>
+        <w:t>sqlite</w:t>
+      </w:r>
+      <w:bookmarkStart w:id="0" w:name="_GoBack"/>
+      <w:bookmarkEnd w:id="0"/>
+    </w:p>
+    <w:p>
+      <w:pPr>
+        <w:pStyle w:val="ListParagraph"/>
+        <w:numPr>
+          <w:ilvl w:val="0"/>
+          <w:numId w:val="4"/>
+        </w:numPr>
+      </w:pPr>
+      <w:r>
+        <w:t>xerces</w:t>
+      </w:r>
+    </w:p>
+    <w:p>
+      <w:pPr>
+        <w:pStyle w:val="ListParagraph"/>
+        <w:numPr>
+          <w:ilvl w:val="0"/>
+          <w:numId w:val="4"/>
+        </w:numPr>
+      </w:pPr>
       <w:r>
         <w:t>zlib</w:t>
       </w:r>
-      <w:proofErr w:type="spellEnd"/>
-    </w:p>
-    <w:p>
-      <w:pPr>
-        <w:pStyle w:val="ListParagraph"/>
-        <w:numPr>
-          <w:ilvl w:val="0"/>
-          <w:numId w:val="4"/>
-        </w:numPr>
-      </w:pPr>
-      <w:proofErr w:type="spellStart"/>
-      <w:r>
-        <w:t>lzma</w:t>
-      </w:r>
-      <w:proofErr w:type="spellEnd"/>
-      <w:r>
-        <w:t xml:space="preserve"> SDK</w:t>
-      </w:r>
-    </w:p>
-    <w:p>
-      <w:pPr>
-        <w:pStyle w:val="ListParagraph"/>
-        <w:numPr>
-          <w:ilvl w:val="0"/>
-          <w:numId w:val="4"/>
-        </w:numPr>
-      </w:pPr>
-      <w:r>
-        <w:t>xerces</w:t>
-      </w:r>
+    </w:p>
+    <w:p>
+      <w:pPr>
+        <w:ind w:left="360"/>
+      </w:pPr>
     </w:p>
     <w:p>
       <w:pPr>
@@ -1824,31 +1676,7 @@
     </w:p>
     <w:p>
       <w:r>
-        <w:t xml:space="preserve">We seriously considered a number of build systems, including </w:t>
-      </w:r>
-      <w:proofErr w:type="spellStart"/>
-      <w:r>
-        <w:t>cmake</w:t>
-      </w:r>
-      <w:proofErr w:type="spellEnd"/>
-      <w:r>
-        <w:t xml:space="preserve">, ant, </w:t>
-      </w:r>
-      <w:proofErr w:type="spellStart"/>
-      <w:r>
-        <w:t>perl</w:t>
-      </w:r>
-      <w:proofErr w:type="spellEnd"/>
-      <w:r>
-        <w:t xml:space="preserve"> scripts, </w:t>
-      </w:r>
-      <w:proofErr w:type="spellStart"/>
-      <w:r>
-        <w:t>qmake</w:t>
-      </w:r>
-      <w:proofErr w:type="spellEnd"/>
-      <w:r>
-        <w:t xml:space="preserve">, etc. They all weak, with ant possibly being the best alternative, except that </w:t>
+        <w:t xml:space="preserve">We seriously considered a number of build systems, including cmake, ant, perl scripts, qmake, etc. They all weak, with ant possibly being the best alternative, except that </w:t>
       </w:r>
       <w:r>
         <w:t>it’s</w:t>
@@ -1875,18 +1703,10 @@
         <w:t>The design is to make a set of co</w:t>
       </w:r>
       <w:r>
-        <w:t xml:space="preserve">nfiguration files – each stored in the </w:t>
-      </w:r>
-      <w:proofErr w:type="spellStart"/>
-      <w:r>
-        <w:t>Configuration</w:t>
-      </w:r>
-      <w:r>
-        <w:t>Files</w:t>
-      </w:r>
-      <w:proofErr w:type="spellEnd"/>
-      <w:r>
-        <w:t>/</w:t>
+        <w:t>nfiguration files – each stored in the Configuration</w:t>
+      </w:r>
+      <w:r>
+        <w:t>Files/</w:t>
       </w:r>
       <w:r>
         <w:t xml:space="preserve"> directory. Configurations are described by a single XML file. They can be generated using</w:t>
@@ -1904,45 +1724,17 @@
       </w:pPr>
       <w:r>
         <w:tab/>
-      </w:r>
-      <w:proofErr w:type="gramStart"/>
-      <w:r>
-        <w:t>configure</w:t>
-      </w:r>
-      <w:proofErr w:type="gramEnd"/>
-      <w:r>
-        <w:t xml:space="preserve"> --help </w:t>
-      </w:r>
-    </w:p>
-    <w:p>
-      <w:proofErr w:type="gramStart"/>
-      <w:r>
-        <w:t>for</w:t>
-      </w:r>
-      <w:proofErr w:type="gramEnd"/>
-      <w:r>
-        <w:t xml:space="preserve"> more information.</w:t>
-      </w:r>
-    </w:p>
-    <w:p>
-      <w:r>
-        <w:t>A configuration comprises BOTH target platform (e.g. windows/</w:t>
-      </w:r>
-      <w:proofErr w:type="spellStart"/>
-      <w:r>
-        <w:t>linux</w:t>
-      </w:r>
-      <w:proofErr w:type="spellEnd"/>
-      <w:r>
-        <w:t xml:space="preserve">), hardware (e.g. PowerPC, x86, x64, ARM), and any other options (debug build, enable assertions, support OpenSSL, </w:t>
-      </w:r>
-      <w:proofErr w:type="spellStart"/>
-      <w:r>
-        <w:t>etc</w:t>
-      </w:r>
-      <w:proofErr w:type="spellEnd"/>
-      <w:r>
-        <w:t>).</w:t>
+        <w:t xml:space="preserve">configure --help </w:t>
+      </w:r>
+    </w:p>
+    <w:p>
+      <w:r>
+        <w:t>for more information.</w:t>
+      </w:r>
+    </w:p>
+    <w:p>
+      <w:r>
+        <w:t>A configuration comprises BOTH target platform (e.g. windows/linux), hardware (e.g. PowerPC, x86, x64, ARM), and any other options (debug build, enable assertions, support OpenSSL, etc).</w:t>
       </w:r>
     </w:p>
     <w:p>
@@ -1957,15 +1749,7 @@
     </w:p>
     <w:p>
       <w:r>
-        <w:t>@</w:t>
-      </w:r>
-      <w:proofErr w:type="spellStart"/>
-      <w:r>
-        <w:t>todo</w:t>
-      </w:r>
-      <w:proofErr w:type="spellEnd"/>
-      <w:r>
-        <w:t xml:space="preserve"> A FUTURE version of Stroika will have an XML Schema (XSD) to describe the configuration file format.</w:t>
+        <w:t>@todo A FUTURE version of Stroika will have an XML Schema (XSD) to describe the configuration file format.</w:t>
       </w:r>
     </w:p>
     <w:p>
@@ -1979,24 +1763,12 @@
       </w:pPr>
       <w:r>
         <w:tab/>
-      </w:r>
-      <w:proofErr w:type="gramStart"/>
-      <w:r>
-        <w:t>make</w:t>
-      </w:r>
-      <w:proofErr w:type="gramEnd"/>
-      <w:r>
-        <w:t xml:space="preserve"> apply-configurations</w:t>
-      </w:r>
-    </w:p>
-    <w:p>
-      <w:proofErr w:type="gramStart"/>
-      <w:r>
-        <w:t>to</w:t>
-      </w:r>
-      <w:proofErr w:type="gramEnd"/>
-      <w:r>
-        <w:t xml:space="preserve"> generate all the directories and files dependent on the defined configurations. Note – this is generally not necessary, and called automatically.</w:t>
+        <w:t>make apply-configurations</w:t>
+      </w:r>
+    </w:p>
+    <w:p>
+      <w:r>
+        <w:t>to generate all the directories and files dependent on the defined configurations. Note – this is generally not necessary, and called automatically.</w:t>
       </w:r>
     </w:p>
     <w:p>
@@ -2009,68 +1781,34 @@
     </w:p>
     <w:p>
       <w:r>
-        <w:t>Intermediate files (</w:t>
-      </w:r>
-      <w:proofErr w:type="spellStart"/>
-      <w:r>
-        <w:t>objs</w:t>
-      </w:r>
-      <w:proofErr w:type="spellEnd"/>
-      <w:r>
-        <w:t xml:space="preserve"> </w:t>
-      </w:r>
-      <w:proofErr w:type="spellStart"/>
-      <w:r>
-        <w:t>etc</w:t>
-      </w:r>
-      <w:proofErr w:type="spellEnd"/>
-      <w:r>
-        <w:t xml:space="preserve">) go into </w:t>
-      </w:r>
-      <w:proofErr w:type="spellStart"/>
+        <w:t xml:space="preserve">Intermediate files (objs etc) go into </w:t>
+      </w:r>
       <w:r>
         <w:rPr>
           <w:b/>
         </w:rPr>
         <w:t>IntermediateFiles</w:t>
       </w:r>
-      <w:proofErr w:type="spellEnd"/>
-      <w:proofErr w:type="gramStart"/>
       <w:r>
         <w:rPr>
           <w:b/>
         </w:rPr>
-        <w:t>/{</w:t>
-      </w:r>
-      <w:proofErr w:type="gramEnd"/>
+        <w:t>/{CONFIGURATION-NAME}</w:t>
+      </w:r>
+      <w:r>
+        <w:t xml:space="preserve">. Final build products (libraries and executables) go into </w:t>
+      </w:r>
       <w:r>
         <w:rPr>
           <w:b/>
         </w:rPr>
-        <w:t>CONFIGURATION-NAME}</w:t>
-      </w:r>
-      <w:r>
-        <w:t xml:space="preserve">. Final build products (libraries and executables) go into </w:t>
+        <w:t>Builds</w:t>
       </w:r>
       <w:r>
         <w:rPr>
           <w:b/>
         </w:rPr>
-        <w:t>Builds</w:t>
-      </w:r>
-      <w:proofErr w:type="gramStart"/>
-      <w:r>
-        <w:rPr>
-          <w:b/>
-        </w:rPr>
-        <w:t>/{</w:t>
-      </w:r>
-      <w:proofErr w:type="gramEnd"/>
-      <w:r>
-        <w:rPr>
-          <w:b/>
-        </w:rPr>
-        <w:t>CONFIGURATION-NAME}</w:t>
+        <w:t>/{CONFIGURATION-NAME}</w:t>
       </w:r>
       <w:r>
         <w:t>.</w:t>
@@ -2091,15 +1829,7 @@
     </w:p>
     <w:p>
       <w:r>
-        <w:t xml:space="preserve">On any platform, building Stroika, and all is demo applications and regression tests is as simple as </w:t>
-      </w:r>
-      <w:proofErr w:type="spellStart"/>
-      <w:r>
-        <w:t>cd’ing</w:t>
-      </w:r>
-      <w:proofErr w:type="spellEnd"/>
-      <w:r>
-        <w:t xml:space="preserve"> to the top-level directory, and typing make</w:t>
+        <w:t>On any platform, building Stroika, and all is demo applications and regression tests is as simple as cd’ing to the top-level directory, and typing make</w:t>
       </w:r>
     </w:p>
     <w:p>
@@ -2172,21 +1902,11 @@
       <w:pPr>
         <w:pStyle w:val="ListParagraph"/>
       </w:pPr>
-      <w:proofErr w:type="gramStart"/>
       <w:r>
         <w:t>builds</w:t>
       </w:r>
-      <w:proofErr w:type="gramEnd"/>
-      <w:r>
-        <w:t xml:space="preserve"> the </w:t>
-      </w:r>
-      <w:proofErr w:type="spellStart"/>
-      <w:r>
-        <w:t>stroika</w:t>
-      </w:r>
-      <w:proofErr w:type="spellEnd"/>
-      <w:r>
-        <w:t xml:space="preserve"> library, tests, demos, etc. </w:t>
+      <w:r>
+        <w:t xml:space="preserve"> the stroika library, tests, demos, etc. </w:t>
       </w:r>
     </w:p>
     <w:p>
@@ -2299,15 +2019,7 @@
     </w:p>
     <w:p>
       <w:r>
-        <w:t xml:space="preserve">All the make targets (e.g. all, libraries </w:t>
-      </w:r>
-      <w:proofErr w:type="spellStart"/>
-      <w:r>
-        <w:t>etc</w:t>
-      </w:r>
-      <w:proofErr w:type="spellEnd"/>
-      <w:r>
-        <w:t>) take an OPTIONAL parameter CONFIGURATION. If specified, only that configuration is built. If omitted (or empty) – ALL configurations are built</w:t>
+        <w:t>All the make targets (e.g. all, libraries etc) take an OPTIONAL parameter CONFIGURATION. If specified, only that configuration is built. If omitted (or empty) – ALL configurations are built</w:t>
       </w:r>
       <w:r>
         <w:t>.</w:t>
@@ -2339,23 +2051,8 @@
       <w:r>
         <w:t xml:space="preserve">Using </w:t>
       </w:r>
-      <w:proofErr w:type="spellStart"/>
-      <w:r>
-        <w:t>QtCreator</w:t>
-      </w:r>
-      <w:proofErr w:type="spellEnd"/>
-      <w:r>
-        <w:t xml:space="preserve"> (on </w:t>
-      </w:r>
-      <w:proofErr w:type="spellStart"/>
-      <w:proofErr w:type="gramStart"/>
-      <w:r>
-        <w:t>unix</w:t>
-      </w:r>
-      <w:proofErr w:type="spellEnd"/>
-      <w:proofErr w:type="gramEnd"/>
-      <w:r>
-        <w:t>)</w:t>
+      <w:r>
+        <w:t>QtCreator (on unix)</w:t>
       </w:r>
     </w:p>
     <w:p>
@@ -2366,15 +2063,7 @@
         <w:t>Library/Projects/QtCreator/CreateQtCreatorSymbolicLinks.sh</w:t>
       </w:r>
       <w:r>
-        <w:t xml:space="preserve"> to create project files at the top level of your Stroika directory. Then you can open that .creator file in </w:t>
-      </w:r>
-      <w:proofErr w:type="spellStart"/>
-      <w:r>
-        <w:t>qtCreator</w:t>
-      </w:r>
-      <w:proofErr w:type="spellEnd"/>
-      <w:r>
-        <w:t xml:space="preserve">, and build and debug Stroika-based </w:t>
+        <w:t xml:space="preserve"> to create project files at the top level of your Stroika directory. Then you can open that .creator file in qtCreator, and build and debug Stroika-based </w:t>
       </w:r>
       <w:r>
         <w:t>applications</w:t>
@@ -2424,9 +2113,8 @@
           <w:sz w:val="19"/>
           <w:szCs w:val="19"/>
         </w:rPr>
-        <w:t>arm-</w:t>
-      </w:r>
-      <w:proofErr w:type="spellStart"/>
+        <w:t>arm-linux-gnueabihf-g++-</w:t>
+      </w:r>
       <w:r>
         <w:rPr>
           <w:rFonts w:ascii="Consolas" w:hAnsi="Consolas" w:cs="Consolas"/>
@@ -2434,45 +2122,6 @@
           <w:sz w:val="19"/>
           <w:szCs w:val="19"/>
         </w:rPr>
-        <w:t>linux</w:t>
-      </w:r>
-      <w:proofErr w:type="spellEnd"/>
-      <w:r>
-        <w:rPr>
-          <w:rFonts w:ascii="Consolas" w:hAnsi="Consolas" w:cs="Consolas"/>
-          <w:color w:val="000000"/>
-          <w:sz w:val="19"/>
-          <w:szCs w:val="19"/>
-        </w:rPr>
-        <w:t>-</w:t>
-      </w:r>
-      <w:proofErr w:type="spellStart"/>
-      <w:r>
-        <w:rPr>
-          <w:rFonts w:ascii="Consolas" w:hAnsi="Consolas" w:cs="Consolas"/>
-          <w:color w:val="000000"/>
-          <w:sz w:val="19"/>
-          <w:szCs w:val="19"/>
-        </w:rPr>
-        <w:t>gnueabihf</w:t>
-      </w:r>
-      <w:proofErr w:type="spellEnd"/>
-      <w:r>
-        <w:rPr>
-          <w:rFonts w:ascii="Consolas" w:hAnsi="Consolas" w:cs="Consolas"/>
-          <w:color w:val="000000"/>
-          <w:sz w:val="19"/>
-          <w:szCs w:val="19"/>
-        </w:rPr>
-        <w:t>-g++-</w:t>
-      </w:r>
-      <w:r>
-        <w:rPr>
-          <w:rFonts w:ascii="Consolas" w:hAnsi="Consolas" w:cs="Consolas"/>
-          <w:color w:val="000000"/>
-          <w:sz w:val="19"/>
-          <w:szCs w:val="19"/>
-        </w:rPr>
         <w:t>5</w:t>
       </w:r>
       <w:r>
@@ -2484,23 +2133,7 @@
         <w:ind w:firstLine="720"/>
       </w:pPr>
       <w:r>
-        <w:t xml:space="preserve">On </w:t>
-      </w:r>
-      <w:proofErr w:type="spellStart"/>
-      <w:r>
-        <w:t>unubtu</w:t>
-      </w:r>
-      <w:proofErr w:type="spellEnd"/>
-      <w:r>
-        <w:t xml:space="preserve">, </w:t>
-      </w:r>
-      <w:proofErr w:type="spellStart"/>
-      <w:r>
-        <w:t>sudo</w:t>
-      </w:r>
-      <w:proofErr w:type="spellEnd"/>
-      <w:r>
-        <w:t xml:space="preserve"> apt-get install g++-</w:t>
+        <w:t>On unubtu, sudo apt-get install g++-</w:t>
       </w:r>
       <w:r>
         <w:t>5</w:t>
@@ -2533,23 +2166,7 @@
         <w:t>apply-default-debug-flags</w:t>
       </w:r>
       <w:r>
-        <w:t xml:space="preserve"> --trace2file enable --compiler-driver arm-</w:t>
-      </w:r>
-      <w:proofErr w:type="spellStart"/>
-      <w:r>
-        <w:t>linux</w:t>
-      </w:r>
-      <w:proofErr w:type="spellEnd"/>
-      <w:r>
-        <w:t>-</w:t>
-      </w:r>
-      <w:proofErr w:type="spellStart"/>
-      <w:r>
-        <w:t>gnueabihf</w:t>
-      </w:r>
-      <w:proofErr w:type="spellEnd"/>
-      <w:r>
-        <w:t>-g</w:t>
+        <w:t xml:space="preserve"> --trace2file enable --compiler-driver arm-linux-gnueabihf-g</w:t>
       </w:r>
       <w:r>
         <w:t>++-</w:t>
@@ -2587,21 +2204,8 @@
         <w:ind w:firstLine="720"/>
       </w:pPr>
       <w:r>
-        <w:t xml:space="preserve">--trace2file disable to disable </w:t>
-      </w:r>
-      <w:proofErr w:type="spellStart"/>
-      <w:r>
-        <w:t>tracefile</w:t>
-      </w:r>
-      <w:proofErr w:type="spellEnd"/>
-      <w:r>
-        <w:t xml:space="preserve"> utility, and enabled writes a debug log to /</w:t>
-      </w:r>
-      <w:proofErr w:type="spellStart"/>
-      <w:r>
-        <w:t>tmp</w:t>
-      </w:r>
-      <w:proofErr w:type="spellEnd"/>
+        <w:t>--trace2file disable to disable tracefile utility, and enabled writes a debug log to /tmp</w:t>
+      </w:r>
       <w:r>
         <w:t>.</w:t>
       </w:r>
@@ -2630,15 +2234,7 @@
         <w:ind w:firstLine="720"/>
       </w:pPr>
       <w:r>
-        <w:t xml:space="preserve">This builds the samples, libraries </w:t>
-      </w:r>
-      <w:proofErr w:type="spellStart"/>
-      <w:r>
-        <w:t>etc</w:t>
-      </w:r>
-      <w:proofErr w:type="spellEnd"/>
-      <w:r>
-        <w:t xml:space="preserve"> to Builds/</w:t>
+        <w:t>This builds the samples, libraries etc to Builds/</w:t>
       </w:r>
       <w:r>
         <w:t>raspberrypi-gcc-</w:t>
@@ -2659,13 +2255,8 @@
         </w:numPr>
       </w:pPr>
       <w:r>
-        <w:t>make run-tests REMOTE=</w:t>
-      </w:r>
-      <w:proofErr w:type="spellStart"/>
-      <w:r>
-        <w:t>pi@myRasberryPi</w:t>
-      </w:r>
-      <w:proofErr w:type="spellEnd"/>
+        <w:t>make run-tests REMOTE=pi@myRasberryPi</w:t>
+      </w:r>
     </w:p>
     <w:p>
       <w:pPr>
@@ -2673,25 +2264,7 @@
         <w:ind w:left="720"/>
       </w:pPr>
       <w:r>
-        <w:t xml:space="preserve">This uses </w:t>
-      </w:r>
-      <w:proofErr w:type="spellStart"/>
-      <w:proofErr w:type="gramStart"/>
-      <w:r>
-        <w:t>ssh</w:t>
-      </w:r>
-      <w:proofErr w:type="spellEnd"/>
-      <w:proofErr w:type="gramEnd"/>
-      <w:r>
-        <w:t xml:space="preserve"> to run the tests remotely on the argument machine (I setup a hostname in /</w:t>
-      </w:r>
-      <w:proofErr w:type="spellStart"/>
-      <w:r>
-        <w:t>etc</w:t>
-      </w:r>
-      <w:proofErr w:type="spellEnd"/>
-      <w:r>
-        <w:t>/hosts for the mapping).</w:t>
+        <w:t>This uses ssh to run the tests remotely on the argument machine (I setup a hostname in /etc/hosts for the mapping).</w:t>
       </w:r>
     </w:p>
     <w:p>
@@ -2702,17 +2275,7 @@
         <w:t>Using SSH, it’s</w:t>
       </w:r>
       <w:r>
-        <w:t xml:space="preserve"> also helpful to setup </w:t>
-      </w:r>
-      <w:proofErr w:type="spellStart"/>
-      <w:proofErr w:type="gramStart"/>
-      <w:r>
-        <w:t>ssh</w:t>
-      </w:r>
-      <w:proofErr w:type="spellEnd"/>
-      <w:proofErr w:type="gramEnd"/>
-      <w:r>
-        <w:t xml:space="preserve"> keys to avoid re-entering passwords</w:t>
+        <w:t xml:space="preserve"> also helpful to setup ssh keys to avoid re-entering passwords</w:t>
       </w:r>
     </w:p>
     <w:p>
@@ -2774,15 +2337,8 @@
       <w:pPr>
         <w:pStyle w:val="Heading2"/>
       </w:pPr>
-      <w:proofErr w:type="spellStart"/>
-      <w:proofErr w:type="gramStart"/>
-      <w:r>
-        <w:t>cp</w:t>
-      </w:r>
-      <w:proofErr w:type="spellEnd"/>
-      <w:proofErr w:type="gramEnd"/>
-      <w:r>
-        <w:t xml:space="preserve">: illegal option </w:t>
+      <w:r>
+        <w:t xml:space="preserve">cp: illegal option </w:t>
       </w:r>
       <w:r>
         <w:t>–</w:t>
@@ -2790,13 +2346,8 @@
     </w:p>
     <w:p>
       <w:r>
-        <w:t xml:space="preserve">Install a copy of GNU </w:t>
-      </w:r>
-      <w:proofErr w:type="spellStart"/>
-      <w:r>
-        <w:t>cp</w:t>
-      </w:r>
-      <w:proofErr w:type="spellEnd"/>
+        <w:t>Install a copy of GNU cp</w:t>
+      </w:r>
     </w:p>
     <w:p>
       <w:pPr>
@@ -2815,15 +2366,8 @@
       <w:pPr>
         <w:pStyle w:val="CodeFragment"/>
       </w:pPr>
-      <w:proofErr w:type="spellStart"/>
-      <w:proofErr w:type="gramStart"/>
-      <w:r>
-        <w:t>cygcheck</w:t>
-      </w:r>
-      <w:proofErr w:type="spellEnd"/>
-      <w:proofErr w:type="gramEnd"/>
-      <w:r>
-        <w:t xml:space="preserve"> -p dos2unix</w:t>
+      <w:r>
+        <w:t>cygcheck -p dos2unix</w:t>
       </w:r>
     </w:p>
     <w:sectPr>

</xml_diff>